<commit_message>
chore: kleine wijzigingen invoer en handleiding
</commit_message>
<xml_diff>
--- a/handleiding/Gebruikershandleiding BOLuS vx.x.docx
+++ b/handleiding/Gebruikershandleiding BOLuS vx.x.docx
@@ -2,100 +2,6 @@
 <file path=word/document.xml><?xml version="1.0" encoding="utf-8"?>
 <w:document xmlns:wpc="http://schemas.microsoft.com/office/word/2010/wordprocessingCanvas" xmlns:cx="http://schemas.microsoft.com/office/drawing/2014/chartex" xmlns:cx1="http://schemas.microsoft.com/office/drawing/2015/9/8/chartex" xmlns:cx2="http://schemas.microsoft.com/office/drawing/2015/10/21/chartex" xmlns:cx3="http://schemas.microsoft.com/office/drawing/2016/5/9/chartex" xmlns:cx4="http://schemas.microsoft.com/office/drawing/2016/5/10/chartex" xmlns:cx5="http://schemas.microsoft.com/office/drawing/2016/5/11/chartex" xmlns:cx6="http://schemas.microsoft.com/office/drawing/2016/5/12/chartex" xmlns:cx7="http://schemas.microsoft.com/office/drawing/2016/5/13/chartex" xmlns:cx8="http://schemas.microsoft.com/office/drawing/2016/5/14/chartex" xmlns:mc="http://schemas.openxmlformats.org/markup-compatibility/2006" xmlns:aink="http://schemas.microsoft.com/office/drawing/2016/ink" xmlns:am3d="http://schemas.microsoft.com/office/drawing/2017/model3d" xmlns:o="urn:schemas-microsoft-com:office:office" xmlns:oel="http://schemas.microsoft.com/office/2019/extlst" xmlns:r="http://schemas.openxmlformats.org/officeDocument/2006/relationships" xmlns:m="http://schemas.openxmlformats.org/officeDocument/2006/math" xmlns:v="urn:schemas-microsoft-com:vml" xmlns:wp14="http://schemas.microsoft.com/office/word/2010/wordprocessingDrawing" xmlns:wp="http://schemas.openxmlformats.org/drawingml/2006/wordprocessingDrawing" xmlns:w10="urn:schemas-microsoft-com:office:word" xmlns:w="http://schemas.openxmlformats.org/wordprocessingml/2006/main" xmlns:w14="http://schemas.microsoft.com/office/word/2010/wordml" xmlns:w15="http://schemas.microsoft.com/office/word/2012/wordml" xmlns:w16cex="http://schemas.microsoft.com/office/word/2018/wordml/cex" xmlns:w16cid="http://schemas.microsoft.com/office/word/2016/wordml/cid" xmlns:w16="http://schemas.microsoft.com/office/word/2018/wordml" xmlns:w16du="http://schemas.microsoft.com/office/word/2023/wordml/word16du" xmlns:w16sdtdh="http://schemas.microsoft.com/office/word/2020/wordml/sdtdatahash" xmlns:w16sdtfl="http://schemas.microsoft.com/office/word/2024/wordml/sdtformatlock" xmlns:w16se="http://schemas.microsoft.com/office/word/2015/wordml/symex" xmlns:wpg="http://schemas.microsoft.com/office/word/2010/wordprocessingGroup" xmlns:wpi="http://schemas.microsoft.com/office/word/2010/wordprocessingInk" xmlns:wne="http://schemas.microsoft.com/office/word/2006/wordml" xmlns:wps="http://schemas.microsoft.com/office/word/2010/wordprocessingShape" mc:Ignorable="w14 w15 w16se w16cid w16 w16cex w16sdtdh w16sdtfl w16du wp14">
   <w:body>
-    <w:tbl>
-      <w:tblPr>
-        <w:tblStyle w:val="Tabelraster"/>
-        <w:tblpPr w:vertAnchor="page" w:horzAnchor="margin" w:tblpY="4023"/>
-        <w:tblOverlap w:val="never"/>
-        <w:tblW w:w="5000" w:type="pct"/>
-        <w:tblBorders>
-          <w:top w:val="none" w:sz="0" w:space="0" w:color="auto"/>
-          <w:left w:val="none" w:sz="0" w:space="0" w:color="auto"/>
-          <w:bottom w:val="none" w:sz="0" w:space="0" w:color="auto"/>
-          <w:right w:val="none" w:sz="0" w:space="0" w:color="auto"/>
-          <w:insideH w:val="none" w:sz="0" w:space="0" w:color="auto"/>
-          <w:insideV w:val="none" w:sz="0" w:space="0" w:color="auto"/>
-        </w:tblBorders>
-        <w:tblLayout w:type="fixed"/>
-        <w:tblLook w:val="04A0" w:firstRow="1" w:lastRow="0" w:firstColumn="1" w:lastColumn="0" w:noHBand="0" w:noVBand="1"/>
-      </w:tblPr>
-      <w:tblGrid>
-        <w:gridCol w:w="9638"/>
-      </w:tblGrid>
-      <w:tr>
-        <w:trPr>
-          <w:trHeight w:hRule="exact" w:val="3260"/>
-        </w:trPr>
-        <w:tc>
-          <w:tcPr>
-            <w:tcW w:w="9638" w:type="dxa"/>
-            <w:shd w:val="clear" w:color="auto" w:fill="auto"/>
-          </w:tcPr>
-          <w:sdt>
-            <w:sdtPr>
-              <w:rPr>
-                <w:rFonts w:eastAsiaTheme="majorEastAsia" w:cstheme="majorBidi"/>
-                <w:b w:val="0"/>
-                <w:bCs/>
-                <w:color w:val="5F6369"/>
-                <w:sz w:val="28"/>
-              </w:rPr>
-              <w:tag w:val="{&quot;templafy&quot;:{&quot;id&quot;:&quot;ec8b3160-25f8-414a-80e0-e48d9cb012dc&quot;}}"/>
-              <w:id w:val="-1044140938"/>
-              <w:placeholder>
-                <w:docPart w:val="B21C459D7C2D44D280260919F6366F8D"/>
-              </w:placeholder>
-            </w:sdtPr>
-            <w:sdtEndPr/>
-            <w:sdtContent>
-              <w:p>
-                <w:pPr>
-                  <w:pStyle w:val="Titel"/>
-                  <w:framePr w:wrap="auto" w:vAnchor="margin" w:hAnchor="text" w:yAlign="inline"/>
-                  <w:suppressOverlap w:val="0"/>
-                </w:pPr>
-                <w:r>
-                  <w:t xml:space="preserve">Handleiding </w:t>
-                </w:r>
-                <w:proofErr w:type="spellStart"/>
-                <w:r>
-                  <w:t>BOLuS</w:t>
-                </w:r>
-                <w:proofErr w:type="spellEnd"/>
-              </w:p>
-              <w:p>
-                <w:pPr>
-                  <w:pStyle w:val="Plattetekst"/>
-                </w:pPr>
-              </w:p>
-              <w:p>
-                <w:pPr>
-                  <w:pStyle w:val="BijlageKopje1"/>
-                  <w:numPr>
-                    <w:ilvl w:val="0"/>
-                    <w:numId w:val="0"/>
-                  </w:numPr>
-                  <w:ind w:left="360" w:hanging="360"/>
-                </w:pPr>
-                <w:r>
-                  <w:t>Beoordelingstool Stabiliteit</w:t>
-                </w:r>
-              </w:p>
-            </w:sdtContent>
-          </w:sdt>
-          <w:p>
-            <w:pPr>
-              <w:pStyle w:val="Ondertitel"/>
-            </w:pPr>
-          </w:p>
-          <w:p>
-            <w:pPr>
-              <w:pStyle w:val="Plattetekst"/>
-            </w:pPr>
-          </w:p>
-        </w:tc>
-      </w:tr>
-    </w:tbl>
     <w:tbl>
       <w:tblPr>
         <w:tblStyle w:val="Tabelraster"/>
@@ -203,18 +109,274 @@
         </w:tc>
       </w:tr>
     </w:tbl>
+    <w:tbl>
+      <w:tblPr>
+        <w:tblStyle w:val="Tabelraster"/>
+        <w:tblpPr w:vertAnchor="page" w:horzAnchor="margin" w:tblpY="3200"/>
+        <w:tblOverlap w:val="never"/>
+        <w:tblW w:w="5000" w:type="pct"/>
+        <w:tblBorders>
+          <w:top w:val="none" w:sz="0" w:space="0" w:color="auto"/>
+          <w:left w:val="none" w:sz="0" w:space="0" w:color="auto"/>
+          <w:bottom w:val="none" w:sz="0" w:space="0" w:color="auto"/>
+          <w:right w:val="none" w:sz="0" w:space="0" w:color="auto"/>
+          <w:insideH w:val="none" w:sz="0" w:space="0" w:color="auto"/>
+          <w:insideV w:val="none" w:sz="0" w:space="0" w:color="auto"/>
+        </w:tblBorders>
+        <w:tblLayout w:type="fixed"/>
+        <w:tblLook w:val="04A0" w:firstRow="1" w:lastRow="0" w:firstColumn="1" w:lastColumn="0" w:noHBand="0" w:noVBand="1"/>
+      </w:tblPr>
+      <w:tblGrid>
+        <w:gridCol w:w="9638"/>
+      </w:tblGrid>
+      <w:tr>
+        <w:trPr>
+          <w:trHeight w:hRule="exact" w:val="1141"/>
+        </w:trPr>
+        <w:tc>
+          <w:tcPr>
+            <w:tcW w:w="9638" w:type="dxa"/>
+            <w:shd w:val="clear" w:color="auto" w:fill="auto"/>
+          </w:tcPr>
+          <w:sdt>
+            <w:sdtPr>
+              <w:rPr>
+                <w:rFonts w:eastAsiaTheme="majorEastAsia" w:cstheme="majorBidi"/>
+                <w:b w:val="0"/>
+                <w:bCs/>
+                <w:color w:val="5F6369"/>
+                <w:sz w:val="28"/>
+              </w:rPr>
+              <w:tag w:val="{&quot;templafy&quot;:{&quot;id&quot;:&quot;ec8b3160-25f8-414a-80e0-e48d9cb012dc&quot;}}"/>
+              <w:id w:val="-1044140938"/>
+              <w:placeholder>
+                <w:docPart w:val="8F5FC5807F264DFE885D202252DB2224"/>
+              </w:placeholder>
+            </w:sdtPr>
+            <w:sdtEndPr/>
+            <w:sdtContent>
+              <w:p>
+                <w:pPr>
+                  <w:pStyle w:val="Titel"/>
+                  <w:framePr w:wrap="auto" w:vAnchor="margin" w:hAnchor="text" w:yAlign="inline"/>
+                  <w:suppressOverlap w:val="0"/>
+                </w:pPr>
+                <w:r>
+                  <w:t xml:space="preserve">Handleiding </w:t>
+                </w:r>
+                <w:proofErr w:type="spellStart"/>
+                <w:r>
+                  <w:t>BOLuS</w:t>
+                </w:r>
+                <w:proofErr w:type="spellEnd"/>
+              </w:p>
+              <w:p>
+                <w:pPr>
+                  <w:pStyle w:val="Plattetekst"/>
+                </w:pPr>
+              </w:p>
+              <w:p>
+                <w:pPr>
+                  <w:pStyle w:val="BijlageKopje1"/>
+                  <w:numPr>
+                    <w:ilvl w:val="0"/>
+                    <w:numId w:val="0"/>
+                  </w:numPr>
+                  <w:ind w:left="360" w:hanging="360"/>
+                </w:pPr>
+                <w:r>
+                  <w:t>Beoordelingstool Stabiliteit</w:t>
+                </w:r>
+              </w:p>
+            </w:sdtContent>
+          </w:sdt>
+          <w:p>
+            <w:pPr>
+              <w:pStyle w:val="Ondertitel"/>
+            </w:pPr>
+          </w:p>
+          <w:p>
+            <w:pPr>
+              <w:pStyle w:val="Plattetekst"/>
+            </w:pPr>
+          </w:p>
+          <w:p>
+            <w:pPr>
+              <w:pStyle w:val="Plattetekst"/>
+            </w:pPr>
+          </w:p>
+        </w:tc>
+      </w:tr>
+    </w:tbl>
+    <w:p>
+      <w:pPr>
+        <w:pStyle w:val="Titel"/>
+        <w:framePr w:wrap="around" w:anchorLock="1"/>
+      </w:pPr>
+    </w:p>
     <w:p>
       <w:pPr>
         <w:pStyle w:val="Titel"/>
         <w:framePr w:wrap="auto" w:vAnchor="margin" w:hAnchor="text" w:yAlign="inline" w:anchorLock="1"/>
         <w:suppressOverlap w:val="0"/>
+      </w:pPr>
+      <w:r>
+        <w:rPr>
+          <w:noProof/>
+        </w:rPr>
+        <w:drawing>
+          <wp:anchor distT="0" distB="0" distL="114300" distR="114300" simplePos="0" relativeHeight="251658240" behindDoc="0" locked="0" layoutInCell="1" allowOverlap="1" wp14:anchorId="243B5B7E" wp14:editId="5E399085">
+            <wp:simplePos x="0" y="0"/>
+            <wp:positionH relativeFrom="margin">
+              <wp:align>right</wp:align>
+            </wp:positionH>
+            <wp:positionV relativeFrom="paragraph">
+              <wp:posOffset>2131695</wp:posOffset>
+            </wp:positionV>
+            <wp:extent cx="6120130" cy="4692015"/>
+            <wp:effectExtent l="0" t="0" r="0" b="0"/>
+            <wp:wrapTopAndBottom/>
+            <wp:docPr id="1924409942" name="Afbeelding 4" descr="Afbeelding met kunst, tekening, Acrylverf, Schilderverf&#10;&#10;Door AI gegenereerde inhoud is mogelijk onjuist."/>
+            <wp:cNvGraphicFramePr>
+              <a:graphicFrameLocks xmlns:a="http://schemas.openxmlformats.org/drawingml/2006/main" noChangeAspect="1"/>
+            </wp:cNvGraphicFramePr>
+            <a:graphic xmlns:a="http://schemas.openxmlformats.org/drawingml/2006/main">
+              <a:graphicData uri="http://schemas.openxmlformats.org/drawingml/2006/picture">
+                <pic:pic xmlns:pic="http://schemas.openxmlformats.org/drawingml/2006/picture">
+                  <pic:nvPicPr>
+                    <pic:cNvPr id="1924409942" name="Afbeelding 4" descr="Afbeelding met kunst, tekening, Acrylverf, Schilderverf&#10;&#10;Door AI gegenereerde inhoud is mogelijk onjuist."/>
+                    <pic:cNvPicPr>
+                      <a:picLocks noChangeAspect="1" noChangeArrowheads="1"/>
+                    </pic:cNvPicPr>
+                  </pic:nvPicPr>
+                  <pic:blipFill>
+                    <a:blip r:embed="rId13">
+                      <a:extLst>
+                        <a:ext uri="{28A0092B-C50C-407E-A947-70E740481C1C}">
+                          <a14:useLocalDpi xmlns:a14="http://schemas.microsoft.com/office/drawing/2010/main" val="0"/>
+                        </a:ext>
+                      </a:extLst>
+                    </a:blip>
+                    <a:srcRect/>
+                    <a:stretch>
+                      <a:fillRect/>
+                    </a:stretch>
+                  </pic:blipFill>
+                  <pic:spPr bwMode="auto">
+                    <a:xfrm>
+                      <a:off x="0" y="0"/>
+                      <a:ext cx="6120130" cy="4692015"/>
+                    </a:xfrm>
+                    <a:prstGeom prst="rect">
+                      <a:avLst/>
+                    </a:prstGeom>
+                    <a:noFill/>
+                    <a:ln>
+                      <a:noFill/>
+                    </a:ln>
+                  </pic:spPr>
+                </pic:pic>
+              </a:graphicData>
+            </a:graphic>
+            <wp14:sizeRelH relativeFrom="page">
+              <wp14:pctWidth>0</wp14:pctWidth>
+            </wp14:sizeRelH>
+            <wp14:sizeRelV relativeFrom="page">
+              <wp14:pctHeight>0</wp14:pctHeight>
+            </wp14:sizeRelV>
+          </wp:anchor>
+        </w:drawing>
+      </w:r>
+    </w:p>
+    <w:p>
+      <w:pPr>
+        <w:pStyle w:val="Plattetekst"/>
+      </w:pPr>
+    </w:p>
+    <w:p/>
+    <w:p/>
+    <w:p/>
+    <w:p/>
+    <w:p>
+      <w:pPr>
+        <w:rPr>
+          <w:i/>
+          <w:iCs/>
+          <w:sz w:val="16"/>
+          <w:szCs w:val="16"/>
+        </w:rPr>
+      </w:pPr>
+      <w:proofErr w:type="spellStart"/>
+      <w:r>
+        <w:rPr>
+          <w:i/>
+          <w:iCs/>
+          <w:sz w:val="16"/>
+          <w:szCs w:val="16"/>
+        </w:rPr>
+        <w:t>Dijkweg</w:t>
+      </w:r>
+      <w:proofErr w:type="spellEnd"/>
+      <w:r>
+        <w:rPr>
+          <w:i/>
+          <w:iCs/>
+          <w:sz w:val="16"/>
+          <w:szCs w:val="16"/>
+        </w:rPr>
+        <w:t xml:space="preserve"> bij Westkapelle</w:t>
+      </w:r>
+      <w:r>
+        <w:rPr>
+          <w:i/>
+          <w:iCs/>
+          <w:sz w:val="16"/>
+          <w:szCs w:val="16"/>
+        </w:rPr>
+        <w:t xml:space="preserve"> – Jan </w:t>
+      </w:r>
+      <w:proofErr w:type="spellStart"/>
+      <w:r>
+        <w:rPr>
+          <w:i/>
+          <w:iCs/>
+          <w:sz w:val="16"/>
+          <w:szCs w:val="16"/>
+        </w:rPr>
+        <w:t>Toorop</w:t>
+      </w:r>
+      <w:proofErr w:type="spellEnd"/>
+      <w:r>
+        <w:rPr>
+          <w:i/>
+          <w:iCs/>
+          <w:sz w:val="16"/>
+          <w:szCs w:val="16"/>
+        </w:rPr>
+        <w:t xml:space="preserve"> </w:t>
+      </w:r>
+      <w:r>
+        <w:rPr>
+          <w:i/>
+          <w:iCs/>
+          <w:sz w:val="16"/>
+          <w:szCs w:val="16"/>
+        </w:rPr>
+        <w:t>1910</w:t>
+      </w:r>
+    </w:p>
+    <w:p/>
+    <w:p/>
+    <w:p/>
+    <w:p>
+      <w:pPr>
         <w:sectPr>
-          <w:headerReference w:type="even" r:id="rId13"/>
-          <w:headerReference w:type="default" r:id="rId14"/>
-          <w:footerReference w:type="even" r:id="rId15"/>
-          <w:footerReference w:type="default" r:id="rId16"/>
-          <w:headerReference w:type="first" r:id="rId17"/>
-          <w:footerReference w:type="first" r:id="rId18"/>
+          <w:headerReference w:type="even" r:id="rId14"/>
+          <w:headerReference w:type="default" r:id="rId15"/>
+          <w:footerReference w:type="even" r:id="rId16"/>
+          <w:footerReference w:type="default" r:id="rId17"/>
+          <w:headerReference w:type="first" r:id="rId18"/>
+          <w:footerReference w:type="first" r:id="rId19"/>
           <w:pgSz w:w="11906" w:h="16838" w:code="9"/>
           <w:pgMar w:top="1418" w:right="1134" w:bottom="1418" w:left="1134" w:header="1588" w:footer="782" w:gutter="0"/>
           <w:pgNumType w:start="1"/>
@@ -2206,6 +2368,62 @@
     <w:p>
       <w:pPr>
         <w:pStyle w:val="Plattetekst"/>
+        <w:rPr>
+          <w:b/>
+          <w:bCs/>
+        </w:rPr>
+      </w:pPr>
+      <w:r>
+        <w:t xml:space="preserve">Waterschap Scheldestromen </w:t>
+      </w:r>
+      <w:r>
+        <w:t xml:space="preserve">maakt </w:t>
+      </w:r>
+      <w:r>
+        <w:t xml:space="preserve">voor het ingenieurswerk aan de waterkeringen uitvoerig gebruik van automatisering. </w:t>
+      </w:r>
+      <w:r>
+        <w:t xml:space="preserve">In </w:t>
+      </w:r>
+      <w:r>
+        <w:t>de eerste helft van 2025 is het waterschap gestart met de ontwikkeling van</w:t>
+      </w:r>
+      <w:r>
+        <w:t xml:space="preserve"> de “</w:t>
+      </w:r>
+      <w:r>
+        <w:t>Beoordelingstool Stabiliteit</w:t>
+      </w:r>
+      <w:r>
+        <w:t>” (</w:t>
+      </w:r>
+      <w:proofErr w:type="spellStart"/>
+      <w:r>
+        <w:t>BOLuS</w:t>
+      </w:r>
+      <w:proofErr w:type="spellEnd"/>
+      <w:r>
+        <w:t>).</w:t>
+      </w:r>
+      <w:r>
+        <w:t xml:space="preserve"> </w:t>
+      </w:r>
+      <w:r>
+        <w:t>Deze nieuwe</w:t>
+      </w:r>
+      <w:r>
+        <w:t xml:space="preserve"> tool </w:t>
+      </w:r>
+      <w:r>
+        <w:t xml:space="preserve">heeft als doel het geautomatiseerd opstellen, doorrekenen en uitlezen van stabiliteitsberekeningen met D-Stability. Voorliggend document </w:t>
+      </w:r>
+      <w:r>
+        <w:t>bevat de technische documentatie en licht het gebruik van de tool toe.</w:t>
+      </w:r>
+    </w:p>
+    <w:p>
+      <w:pPr>
+        <w:pStyle w:val="Plattetekst"/>
       </w:pPr>
     </w:p>
     <w:p>
@@ -2222,14 +2440,21 @@
       <w:pPr>
         <w:pStyle w:val="Plattetekst"/>
       </w:pPr>
-      <w:r>
-        <w:t>Hier typen</w:t>
-      </w:r>
     </w:p>
     <w:p>
       <w:pPr>
         <w:pStyle w:val="Plattetekst"/>
       </w:pPr>
+    </w:p>
+    <w:p>
+      <w:pPr>
+        <w:pStyle w:val="Kop2"/>
+      </w:pPr>
+      <w:bookmarkStart w:id="15" w:name="_Toc188341171"/>
+      <w:r>
+        <w:t>Versiebeheer</w:t>
+      </w:r>
+      <w:bookmarkEnd w:id="15"/>
     </w:p>
     <w:p>
       <w:pPr>
@@ -2278,6 +2503,9 @@
       <w:r>
         <w:fldChar w:fldCharType="end"/>
       </w:r>
+      <w:r>
+        <w:t>: Versiebeheer</w:t>
+      </w:r>
     </w:p>
     <w:tbl>
       <w:tblPr>
@@ -2286,9 +2514,9 @@
         <w:tblLook w:val="04A0" w:firstRow="1" w:lastRow="0" w:firstColumn="1" w:lastColumn="0" w:noHBand="0" w:noVBand="1"/>
       </w:tblPr>
       <w:tblGrid>
-        <w:gridCol w:w="6800"/>
-        <w:gridCol w:w="1417"/>
-        <w:gridCol w:w="1411"/>
+        <w:gridCol w:w="1413"/>
+        <w:gridCol w:w="6520"/>
+        <w:gridCol w:w="1695"/>
       </w:tblGrid>
       <w:tr>
         <w:trPr>
@@ -2296,7 +2524,7 @@
         </w:trPr>
         <w:tc>
           <w:tcPr>
-            <w:tcW w:w="3531" w:type="pct"/>
+            <w:tcW w:w="734" w:type="pct"/>
             <w:shd w:val="clear" w:color="auto" w:fill="046444"/>
           </w:tcPr>
           <w:p>
@@ -2316,19 +2544,18 @@
                 <w:color w:val="FFFFFF" w:themeColor="background1"/>
                 <w:szCs w:val="18"/>
               </w:rPr>
-              <w:t>Kolom 1</w:t>
+              <w:t>Versie</w:t>
             </w:r>
           </w:p>
         </w:tc>
         <w:tc>
           <w:tcPr>
-            <w:tcW w:w="736" w:type="pct"/>
+            <w:tcW w:w="3386" w:type="pct"/>
             <w:shd w:val="clear" w:color="auto" w:fill="046444"/>
           </w:tcPr>
           <w:p>
             <w:pPr>
               <w:ind w:left="113" w:right="113"/>
-              <w:jc w:val="right"/>
               <w:rPr>
                 <w:b/>
                 <w:bCs/>
@@ -2343,19 +2570,18 @@
                 <w:color w:val="FFFFFF" w:themeColor="background1"/>
                 <w:szCs w:val="18"/>
               </w:rPr>
-              <w:t>Kolom 2</w:t>
+              <w:t>Toelichting</w:t>
             </w:r>
           </w:p>
         </w:tc>
         <w:tc>
           <w:tcPr>
-            <w:tcW w:w="733" w:type="pct"/>
+            <w:tcW w:w="880" w:type="pct"/>
             <w:shd w:val="clear" w:color="auto" w:fill="046444"/>
           </w:tcPr>
           <w:p>
             <w:pPr>
               <w:ind w:left="113" w:right="113"/>
-              <w:jc w:val="right"/>
               <w:rPr>
                 <w:b/>
                 <w:bCs/>
@@ -2370,156 +2596,18 @@
                 <w:color w:val="FFFFFF" w:themeColor="background1"/>
                 <w:szCs w:val="18"/>
               </w:rPr>
-              <w:t>Kolom 3</w:t>
+              <w:t>Datum</w:t>
             </w:r>
           </w:p>
         </w:tc>
       </w:tr>
       <w:tr>
+        <w:trPr>
+          <w:tblHeader/>
+        </w:trPr>
         <w:tc>
           <w:tcPr>
-            <w:tcW w:w="3531" w:type="pct"/>
-            <w:shd w:val="clear" w:color="auto" w:fill="auto"/>
-          </w:tcPr>
-          <w:p>
-            <w:pPr>
-              <w:ind w:left="113" w:right="113"/>
-            </w:pPr>
-            <w:r>
-              <w:t>Regel 1</w:t>
-            </w:r>
-          </w:p>
-        </w:tc>
-        <w:tc>
-          <w:tcPr>
-            <w:tcW w:w="736" w:type="pct"/>
-            <w:shd w:val="clear" w:color="auto" w:fill="auto"/>
-          </w:tcPr>
-          <w:p>
-            <w:pPr>
-              <w:ind w:left="113" w:right="113"/>
-              <w:jc w:val="right"/>
-              <w:rPr>
-                <w:szCs w:val="18"/>
-                <w:highlight w:val="yellow"/>
-              </w:rPr>
-            </w:pPr>
-          </w:p>
-        </w:tc>
-        <w:tc>
-          <w:tcPr>
-            <w:tcW w:w="733" w:type="pct"/>
-            <w:shd w:val="clear" w:color="auto" w:fill="auto"/>
-          </w:tcPr>
-          <w:p>
-            <w:pPr>
-              <w:ind w:left="113" w:right="113"/>
-              <w:jc w:val="right"/>
-              <w:rPr>
-                <w:highlight w:val="yellow"/>
-              </w:rPr>
-            </w:pPr>
-          </w:p>
-        </w:tc>
-      </w:tr>
-      <w:tr>
-        <w:tc>
-          <w:tcPr>
-            <w:tcW w:w="3531" w:type="pct"/>
-            <w:shd w:val="clear" w:color="auto" w:fill="auto"/>
-          </w:tcPr>
-          <w:p>
-            <w:pPr>
-              <w:ind w:left="113" w:right="113"/>
-              <w:rPr>
-                <w:highlight w:val="yellow"/>
-              </w:rPr>
-            </w:pPr>
-          </w:p>
-        </w:tc>
-        <w:tc>
-          <w:tcPr>
-            <w:tcW w:w="736" w:type="pct"/>
-            <w:shd w:val="clear" w:color="auto" w:fill="auto"/>
-          </w:tcPr>
-          <w:p>
-            <w:pPr>
-              <w:ind w:left="113" w:right="113"/>
-              <w:jc w:val="right"/>
-              <w:rPr>
-                <w:szCs w:val="18"/>
-                <w:highlight w:val="yellow"/>
-              </w:rPr>
-            </w:pPr>
-          </w:p>
-        </w:tc>
-        <w:tc>
-          <w:tcPr>
-            <w:tcW w:w="733" w:type="pct"/>
-            <w:shd w:val="clear" w:color="auto" w:fill="auto"/>
-          </w:tcPr>
-          <w:p>
-            <w:pPr>
-              <w:ind w:left="113" w:right="113"/>
-              <w:jc w:val="right"/>
-              <w:rPr>
-                <w:highlight w:val="yellow"/>
-              </w:rPr>
-            </w:pPr>
-          </w:p>
-        </w:tc>
-      </w:tr>
-      <w:tr>
-        <w:tc>
-          <w:tcPr>
-            <w:tcW w:w="3531" w:type="pct"/>
-            <w:shd w:val="clear" w:color="auto" w:fill="auto"/>
-          </w:tcPr>
-          <w:p>
-            <w:pPr>
-              <w:ind w:left="113" w:right="113"/>
-              <w:rPr>
-                <w:highlight w:val="yellow"/>
-              </w:rPr>
-            </w:pPr>
-          </w:p>
-        </w:tc>
-        <w:tc>
-          <w:tcPr>
-            <w:tcW w:w="736" w:type="pct"/>
-            <w:shd w:val="clear" w:color="auto" w:fill="auto"/>
-          </w:tcPr>
-          <w:p>
-            <w:pPr>
-              <w:ind w:left="113" w:right="113"/>
-              <w:jc w:val="right"/>
-              <w:rPr>
-                <w:szCs w:val="18"/>
-                <w:highlight w:val="yellow"/>
-              </w:rPr>
-            </w:pPr>
-          </w:p>
-        </w:tc>
-        <w:tc>
-          <w:tcPr>
-            <w:tcW w:w="733" w:type="pct"/>
-            <w:shd w:val="clear" w:color="auto" w:fill="auto"/>
-          </w:tcPr>
-          <w:p>
-            <w:pPr>
-              <w:ind w:left="113" w:right="113"/>
-              <w:jc w:val="right"/>
-              <w:rPr>
-                <w:highlight w:val="yellow"/>
-              </w:rPr>
-            </w:pPr>
-          </w:p>
-        </w:tc>
-      </w:tr>
-      <w:tr>
-        <w:tc>
-          <w:tcPr>
-            <w:tcW w:w="3531" w:type="pct"/>
+            <w:tcW w:w="734" w:type="pct"/>
             <w:shd w:val="clear" w:color="auto" w:fill="auto"/>
           </w:tcPr>
           <w:p>
@@ -2527,41 +2615,131 @@
               <w:ind w:left="113" w:right="113"/>
               <w:rPr>
                 <w:szCs w:val="18"/>
-                <w:highlight w:val="yellow"/>
-                <w:lang w:val="en-GB"/>
               </w:rPr>
             </w:pPr>
+            <w:r>
+              <w:rPr>
+                <w:szCs w:val="18"/>
+              </w:rPr>
+              <w:t>0.1.0</w:t>
+            </w:r>
           </w:p>
         </w:tc>
         <w:tc>
           <w:tcPr>
-            <w:tcW w:w="736" w:type="pct"/>
+            <w:tcW w:w="3386" w:type="pct"/>
             <w:shd w:val="clear" w:color="auto" w:fill="auto"/>
           </w:tcPr>
           <w:p>
             <w:pPr>
               <w:ind w:left="113" w:right="113"/>
-              <w:jc w:val="right"/>
               <w:rPr>
                 <w:szCs w:val="18"/>
-                <w:highlight w:val="yellow"/>
               </w:rPr>
             </w:pPr>
+            <w:r>
+              <w:rPr>
+                <w:szCs w:val="18"/>
+              </w:rPr>
+              <w:t>Eerste versie. Opstellen, doorrekenen en uitlezen van D-Stability berekeningen</w:t>
+            </w:r>
           </w:p>
         </w:tc>
         <w:tc>
           <w:tcPr>
-            <w:tcW w:w="733" w:type="pct"/>
+            <w:tcW w:w="880" w:type="pct"/>
             <w:shd w:val="clear" w:color="auto" w:fill="auto"/>
           </w:tcPr>
           <w:p>
             <w:pPr>
               <w:ind w:left="113" w:right="113"/>
-              <w:jc w:val="right"/>
               <w:rPr>
-                <w:highlight w:val="yellow"/>
+                <w:szCs w:val="18"/>
               </w:rPr>
             </w:pPr>
+            <w:r>
+              <w:rPr>
+                <w:szCs w:val="18"/>
+              </w:rPr>
+              <w:t>31-03-2025</w:t>
+            </w:r>
+          </w:p>
+        </w:tc>
+      </w:tr>
+      <w:tr>
+        <w:trPr>
+          <w:tblHeader/>
+        </w:trPr>
+        <w:tc>
+          <w:tcPr>
+            <w:tcW w:w="734" w:type="pct"/>
+            <w:shd w:val="clear" w:color="auto" w:fill="E8E8E8" w:themeFill="background2"/>
+          </w:tcPr>
+          <w:p>
+            <w:pPr>
+              <w:ind w:left="113" w:right="113"/>
+              <w:rPr>
+                <w:i/>
+                <w:iCs/>
+                <w:szCs w:val="18"/>
+              </w:rPr>
+            </w:pPr>
+            <w:r>
+              <w:rPr>
+                <w:i/>
+                <w:iCs/>
+                <w:szCs w:val="18"/>
+              </w:rPr>
+              <w:t>0.2.0</w:t>
+            </w:r>
+          </w:p>
+        </w:tc>
+        <w:tc>
+          <w:tcPr>
+            <w:tcW w:w="3386" w:type="pct"/>
+            <w:shd w:val="clear" w:color="auto" w:fill="E8E8E8" w:themeFill="background2"/>
+          </w:tcPr>
+          <w:p>
+            <w:pPr>
+              <w:ind w:left="113" w:right="113"/>
+              <w:rPr>
+                <w:i/>
+                <w:iCs/>
+                <w:szCs w:val="18"/>
+              </w:rPr>
+            </w:pPr>
+            <w:r>
+              <w:rPr>
+                <w:i/>
+                <w:iCs/>
+                <w:szCs w:val="18"/>
+              </w:rPr>
+              <w:t>Uitbreiding schematisering waterspanningen</w:t>
+            </w:r>
+          </w:p>
+        </w:tc>
+        <w:tc>
+          <w:tcPr>
+            <w:tcW w:w="880" w:type="pct"/>
+            <w:shd w:val="clear" w:color="auto" w:fill="E8E8E8" w:themeFill="background2"/>
+          </w:tcPr>
+          <w:p>
+            <w:pPr>
+              <w:ind w:left="113" w:right="113"/>
+              <w:rPr>
+                <w:i/>
+                <w:iCs/>
+                <w:szCs w:val="18"/>
+              </w:rPr>
+            </w:pPr>
+            <w:r>
+              <w:rPr>
+                <w:i/>
+                <w:iCs/>
+                <w:szCs w:val="18"/>
+              </w:rPr>
+              <w:t>02-06-2025</w:t>
+            </w:r>
           </w:p>
         </w:tc>
       </w:tr>
@@ -2570,131 +2748,6 @@
       <w:pPr>
         <w:pStyle w:val="Plattetekst"/>
       </w:pPr>
-    </w:p>
-    <w:p>
-      <w:pPr>
-        <w:pStyle w:val="Plattetekst"/>
-        <w:keepNext/>
-      </w:pPr>
-      <w:r>
-        <w:rPr>
-          <w:noProof/>
-        </w:rPr>
-        <w:drawing>
-          <wp:inline distT="0" distB="0" distL="0" distR="0" wp14:anchorId="621DDF66" wp14:editId="6D45AB11">
-            <wp:extent cx="6120130" cy="3197860"/>
-            <wp:effectExtent l="0" t="0" r="0" b="2540"/>
-            <wp:docPr id="1665213062" name="Afbeelding 1" descr="Waarom je zo gelukkig wordt van een kat in huis - Libelle"/>
-            <wp:cNvGraphicFramePr>
-              <a:graphicFrameLocks xmlns:a="http://schemas.openxmlformats.org/drawingml/2006/main" noChangeAspect="1"/>
-            </wp:cNvGraphicFramePr>
-            <a:graphic xmlns:a="http://schemas.openxmlformats.org/drawingml/2006/main">
-              <a:graphicData uri="http://schemas.openxmlformats.org/drawingml/2006/picture">
-                <pic:pic xmlns:pic="http://schemas.openxmlformats.org/drawingml/2006/picture">
-                  <pic:nvPicPr>
-                    <pic:cNvPr id="0" name="Picture 1" descr="Waarom je zo gelukkig wordt van een kat in huis - Libelle"/>
-                    <pic:cNvPicPr>
-                      <a:picLocks noChangeAspect="1" noChangeArrowheads="1"/>
-                    </pic:cNvPicPr>
-                  </pic:nvPicPr>
-                  <pic:blipFill>
-                    <a:blip r:embed="rId19" cstate="print">
-                      <a:extLst>
-                        <a:ext uri="{28A0092B-C50C-407E-A947-70E740481C1C}">
-                          <a14:useLocalDpi xmlns:a14="http://schemas.microsoft.com/office/drawing/2010/main" val="0"/>
-                        </a:ext>
-                      </a:extLst>
-                    </a:blip>
-                    <a:srcRect/>
-                    <a:stretch>
-                      <a:fillRect/>
-                    </a:stretch>
-                  </pic:blipFill>
-                  <pic:spPr bwMode="auto">
-                    <a:xfrm>
-                      <a:off x="0" y="0"/>
-                      <a:ext cx="6120130" cy="3197860"/>
-                    </a:xfrm>
-                    <a:prstGeom prst="rect">
-                      <a:avLst/>
-                    </a:prstGeom>
-                    <a:noFill/>
-                    <a:ln>
-                      <a:noFill/>
-                    </a:ln>
-                  </pic:spPr>
-                </pic:pic>
-              </a:graphicData>
-            </a:graphic>
-          </wp:inline>
-        </w:drawing>
-      </w:r>
-    </w:p>
-    <w:p>
-      <w:pPr>
-        <w:pStyle w:val="figuur"/>
-        <w:rPr>
-          <w:noProof/>
-        </w:rPr>
-      </w:pPr>
-      <w:r>
-        <w:t xml:space="preserve">figuur </w:t>
-      </w:r>
-      <w:r>
-        <w:fldChar w:fldCharType="begin"/>
-      </w:r>
-      <w:r>
-        <w:instrText xml:space="preserve"> STYLEREF 1 \s </w:instrText>
-      </w:r>
-      <w:r>
-        <w:fldChar w:fldCharType="separate"/>
-      </w:r>
-      <w:r>
-        <w:rPr>
-          <w:noProof/>
-        </w:rPr>
-        <w:t>1</w:t>
-      </w:r>
-      <w:r>
-        <w:rPr>
-          <w:noProof/>
-        </w:rPr>
-        <w:fldChar w:fldCharType="end"/>
-      </w:r>
-      <w:r>
-        <w:t>.</w:t>
-      </w:r>
-      <w:r>
-        <w:fldChar w:fldCharType="begin"/>
-      </w:r>
-      <w:r>
-        <w:instrText xml:space="preserve"> SEQ figuur \* ARABIC \s 1 </w:instrText>
-      </w:r>
-      <w:r>
-        <w:fldChar w:fldCharType="separate"/>
-      </w:r>
-      <w:r>
-        <w:rPr>
-          <w:noProof/>
-        </w:rPr>
-        <w:t>1</w:t>
-      </w:r>
-      <w:r>
-        <w:rPr>
-          <w:noProof/>
-        </w:rPr>
-        <w:fldChar w:fldCharType="end"/>
-      </w:r>
-    </w:p>
-    <w:p>
-      <w:pPr>
-        <w:pStyle w:val="Kop2"/>
-      </w:pPr>
-      <w:bookmarkStart w:id="15" w:name="_Toc188341171"/>
-      <w:r>
-        <w:t>Versiebeheer</w:t>
-      </w:r>
-      <w:bookmarkEnd w:id="15"/>
     </w:p>
     <w:p>
       <w:pPr>
@@ -2952,6 +3005,11 @@
     </w:p>
     <w:p>
       <w:pPr>
+        <w:pStyle w:val="Plattetekst"/>
+      </w:pPr>
+    </w:p>
+    <w:p>
+      <w:pPr>
         <w:pStyle w:val="Kop2"/>
       </w:pPr>
       <w:bookmarkStart w:id="24" w:name="_Toc188341180"/>
@@ -2959,6 +3017,11 @@
         <w:t>Kar. punten</w:t>
       </w:r>
       <w:bookmarkEnd w:id="24"/>
+    </w:p>
+    <w:p>
+      <w:pPr>
+        <w:pStyle w:val="Plattetekst"/>
+      </w:pPr>
     </w:p>
     <w:p>
       <w:pPr>
@@ -3054,6 +3117,11 @@
     </w:p>
     <w:p>
       <w:pPr>
+        <w:pStyle w:val="Plattetekst"/>
+      </w:pPr>
+    </w:p>
+    <w:p>
+      <w:pPr>
         <w:pStyle w:val="Kop2"/>
       </w:pPr>
       <w:bookmarkStart w:id="28" w:name="_Toc188341184"/>
@@ -3064,6 +3132,11 @@
     </w:p>
     <w:p>
       <w:pPr>
+        <w:pStyle w:val="Plattetekst"/>
+      </w:pPr>
+    </w:p>
+    <w:p>
+      <w:pPr>
         <w:pStyle w:val="Kop2"/>
       </w:pPr>
       <w:bookmarkStart w:id="29" w:name="_Toc188341185"/>
@@ -3073,6 +3146,11 @@
       </w:r>
       <w:bookmarkEnd w:id="29"/>
       <w:proofErr w:type="spellEnd"/>
+    </w:p>
+    <w:p>
+      <w:pPr>
+        <w:pStyle w:val="Plattetekst"/>
+      </w:pPr>
     </w:p>
     <w:p>
       <w:pPr>
@@ -3344,7 +3422,7 @@
           <wp:extent cx="1414609" cy="776377"/>
           <wp:effectExtent l="0" t="0" r="0" b="5080"/>
           <wp:wrapNone/>
-          <wp:docPr id="1801572870" name="Afbeelding 1801572870" descr="Afbeelding met Lettertype, clipart, ontwerp&#10;&#10;Automatisch gegenereerde beschrijving"/>
+          <wp:docPr id="994029596" name="Afbeelding 994029596" descr="Afbeelding met Lettertype, clipart, ontwerp&#10;&#10;Automatisch gegenereerde beschrijving"/>
           <wp:cNvGraphicFramePr>
             <a:graphicFrameLocks xmlns:a="http://schemas.openxmlformats.org/drawingml/2006/main" noChangeAspect="1"/>
           </wp:cNvGraphicFramePr>
@@ -35023,32 +35101,6 @@
   <w:docParts>
     <w:docPart>
       <w:docPartPr>
-        <w:name w:val="B21C459D7C2D44D280260919F6366F8D"/>
-        <w:category>
-          <w:name w:val="Algemeen"/>
-          <w:gallery w:val="placeholder"/>
-        </w:category>
-        <w:types>
-          <w:type w:val="bbPlcHdr"/>
-        </w:types>
-        <w:behaviors>
-          <w:behavior w:val="content"/>
-        </w:behaviors>
-        <w:guid w:val="{0606C7B7-0DCA-4573-8B69-4EBD903D36B8}"/>
-      </w:docPartPr>
-      <w:docPartBody>
-        <w:p>
-          <w:pPr>
-            <w:pStyle w:val="B21C459D7C2D44D280260919F6366F8D"/>
-          </w:pPr>
-          <w:r>
-            <w:t>Title</w:t>
-          </w:r>
-        </w:p>
-      </w:docPartBody>
-    </w:docPart>
-    <w:docPart>
-      <w:docPartPr>
         <w:name w:val="C4AFBD3227424C1FBDDEFD9299E1328E"/>
         <w:category>
           <w:name w:val="Algemeen"/>
@@ -35072,6 +35124,32 @@
               <w:rStyle w:val="Tekstvantijdelijkeaanduiding"/>
             </w:rPr>
             <w:t>Click or tap here to enter text.</w:t>
+          </w:r>
+        </w:p>
+      </w:docPartBody>
+    </w:docPart>
+    <w:docPart>
+      <w:docPartPr>
+        <w:name w:val="8F5FC5807F264DFE885D202252DB2224"/>
+        <w:category>
+          <w:name w:val="Algemeen"/>
+          <w:gallery w:val="placeholder"/>
+        </w:category>
+        <w:types>
+          <w:type w:val="bbPlcHdr"/>
+        </w:types>
+        <w:behaviors>
+          <w:behavior w:val="content"/>
+        </w:behaviors>
+        <w:guid w:val="{24DD8E5A-A762-4BF8-BACF-8A8042EECDB8}"/>
+      </w:docPartPr>
+      <w:docPartBody>
+        <w:p>
+          <w:pPr>
+            <w:pStyle w:val="8F5FC5807F264DFE885D202252DB2224"/>
+          </w:pPr>
+          <w:r>
+            <w:t>Title</w:t>
           </w:r>
         </w:p>
       </w:docPartBody>
@@ -35204,8 +35282,10 @@
     <w:rsid w:val="000E4765"/>
     <w:rsid w:val="000F17DF"/>
     <w:rsid w:val="00156D38"/>
+    <w:rsid w:val="0016168A"/>
     <w:rsid w:val="001F1CCC"/>
     <w:rsid w:val="0022269D"/>
+    <w:rsid w:val="00241294"/>
     <w:rsid w:val="00244031"/>
     <w:rsid w:val="002840FA"/>
     <w:rsid w:val="00296BDD"/>
@@ -35217,6 +35297,7 @@
     <w:rsid w:val="003669FD"/>
     <w:rsid w:val="0039591F"/>
     <w:rsid w:val="003A1CCE"/>
+    <w:rsid w:val="003C17E6"/>
     <w:rsid w:val="003D1451"/>
     <w:rsid w:val="004016E8"/>
     <w:rsid w:val="00446AB6"/>
@@ -35740,9 +35821,6 @@
     <w:semiHidden/>
     <w:unhideWhenUsed/>
   </w:style>
-  <w:style w:type="paragraph" w:customStyle="1" w:styleId="B21C459D7C2D44D280260919F6366F8D">
-    <w:name w:val="B21C459D7C2D44D280260919F6366F8D"/>
-  </w:style>
   <w:style w:type="character" w:styleId="Tekstvantijdelijkeaanduiding">
     <w:name w:val="Placeholder Text"/>
     <w:basedOn w:val="Standaardalinea-lettertype"/>
@@ -35756,6 +35834,19 @@
   <w:style w:type="paragraph" w:customStyle="1" w:styleId="C4AFBD3227424C1FBDDEFD9299E1328E">
     <w:name w:val="C4AFBD3227424C1FBDDEFD9299E1328E"/>
     <w:rsid w:val="00D46181"/>
+    <w:pPr>
+      <w:spacing w:line="278" w:lineRule="auto"/>
+    </w:pPr>
+    <w:rPr>
+      <w:kern w:val="2"/>
+      <w:sz w:val="24"/>
+      <w:szCs w:val="24"/>
+      <w14:ligatures w14:val="standardContextual"/>
+    </w:rPr>
+  </w:style>
+  <w:style w:type="paragraph" w:customStyle="1" w:styleId="8F5FC5807F264DFE885D202252DB2224">
+    <w:name w:val="8F5FC5807F264DFE885D202252DB2224"/>
+    <w:rsid w:val="00241294"/>
     <w:pPr>
       <w:spacing w:line="278" w:lineRule="auto"/>
     </w:pPr>
@@ -36072,18 +36163,6 @@
 </file>
 
 <file path=customXml/item1.xml><?xml version="1.0" encoding="utf-8"?>
-<TemplafyFormConfiguration><![CDATA[{"formFields":[{"required":false,"helpTexts":{"prefix":"","postfix":""},"spacing":{},"type":"datePicker","name":"Date","label":"Date","fullyQualifiedName":"Date"},{"required":true,"placeholder":"","lines":0,"helpTexts":{"prefix":"","postfix":""},"spacing":{},"type":"textBox","name":"ProjectReference","label":"Project reference","fullyQualifiedName":"ProjectReference"},{"required":true,"placeholder":"","lines":0,"helpTexts":{"prefix":"","postfix":""},"spacing":{},"type":"textBox","name":"Version","label":"Version","fullyQualifiedName":"Version"},{"required":true,"placeholder":"","lines":3,"helpTexts":{"prefix":"","postfix":""},"spacing":{},"type":"textBox","name":"Title","label":"Title","fullyQualifiedName":"Title"}],"formDataEntries":[{"name":"Date","value":"mhM8MIGoNI2xVRX6yvalMg=="},{"name":"ProjectReference","value":"XJp7xHyWs7/YoE8bTHQeYg=="},{"name":"Version","value":"Yt5tSKZQRtqRg/7BXGHmHg=="},{"name":"Title","value":"8GOnQJx6KRAW6DNWt4yvyw=="}]}]]></TemplafyFormConfiguration>
-</file>
-
-<file path=customXml/item2.xml><?xml version="1.0" encoding="utf-8"?>
-<b:Sources xmlns:b="http://schemas.openxmlformats.org/officeDocument/2006/bibliography" xmlns="http://schemas.openxmlformats.org/officeDocument/2006/bibliography" SelectedStyle="\GostName.XSL" StyleName="GOST - Name Sort" Version="2003"/>
-</file>
-
-<file path=customXml/item3.xml><?xml version="1.0" encoding="utf-8"?>
-<TemplafyTemplateConfiguration><![CDATA[{"elementsMetadata":[{"type":"richTextContentControl","id":"ec8b3160-25f8-414a-80e0-e48d9cb012dc","elementConfiguration":{"binding":"Form.Title","removeAndKeepContent":false,"disableUpdates":false,"type":"text"}},{"type":"richTextContentControl","id":"8403fd50-6acc-4c19-bb76-5adfb21693b6","elementConfiguration":{"binding":"Form.ProjectReference","visibility":{"action":"hide","operator":"equals","compareValue":""},"removeAndKeepContent":false,"disableUpdates":false,"type":"text"}},{"type":"richTextContentControl","id":"d3295b1e-5322-416b-b13f-164e6864cf38","elementConfiguration":{"binding":"Form.Version","visibility":{"action":"hide","operator":"equals","compareValue":""},"removeAndKeepContent":false,"disableUpdates":false,"type":"text"}},{"type":"richTextContentControl","id":"26fb0063-0a6c-4ae6-8a83-a412dca9947c","elementConfiguration":{"format":"{{DateFormats.GeneralDate}}","binding":"Form.Date","removeAndKeepContent":false,"disableUpdates":false,"type":"date"}},{"type":"richTextContentControl","id":"2b60100f-ea86-46ee-a99b-8cdf48105287","elementConfiguration":{"binding":"UserProfile.Entity.Entity","removeAndKeepContent":false,"disableUpdates":false,"type":"text"}},{"type":"richTextContentControl","id":"6006a512-981e-4c6e-9e09-436c783a91eb","elementConfiguration":{"binding":"UserProfile.Name","removeAndKeepContent":false,"disableUpdates":false,"type":"text"}},{"type":"richTextContentControl","id":"e66d27d7-ce18-4de2-b977-85abad282a0d","elementConfiguration":{"binding":"UserProfile.Name","removeAndKeepContent":false,"disableUpdates":false,"type":"text"}},{"type":"richTextContentControl","id":"ff0b0d4d-e40d-416d-8f39-e7fe8ed7fa05","elementConfiguration":{"binding":"Form.ProjectReference","visibility":{"action":"hide","operator":"equals","compareValue":""},"removeAndKeepContent":false,"disableUpdates":false,"type":"text"}},{"type":"richTextContentControl","id":"304916bc-09cf-44b1-985d-8dadc4369525","elementConfiguration":{"binding":"UserProfile.Department.FullAddress","removeAndKeepContent":false,"disableUpdates":false,"type":"text"}},{"type":"richTextContentControl","id":"33fd0cd4-0be9-40be-b8c0-cd8af39e9180","elementConfiguration":{"visibility":{"action":"hide","binding":"UserProfile.Department.OfficeTelephone","operator":"equals","compareValue":""},"disableUpdates":false,"type":"group"}},{"type":"richTextContentControl","id":"91cd5817-c72a-491e-8ca7-957a083ee2eb","elementConfiguration":{"binding":"UserProfile.Department.OfficeTelephone","removeAndKeepContent":false,"disableUpdates":false,"type":"text"}},{"type":"richTextContentControl","id":"01f123eb-ba31-49ca-915a-4b7bda6bcf62","elementConfiguration":{"binding":"UserProfile.Department.FullAddress","removeAndKeepContent":false,"disableUpdates":false,"type":"text"}},{"type":"richTextContentControl","id":"a73ffbd1-1de8-4e87-bf92-b507d2575846","elementConfiguration":{"visibility":{"action":"hide","binding":"UserProfile.Department.OfficeTelephone","operator":"equals","compareValue":""},"disableUpdates":false,"type":"group"}},{"type":"richTextContentControl","id":"1bc3b9c6-9406-497a-8881-441e8e9abd21","elementConfiguration":{"binding":"UserProfile.Department.OfficeTelephone","removeAndKeepContent":false,"disableUpdates":false,"type":"text"}},{"type":"richTextContentControl","id":"9d233541-9b5e-4a6e-b14e-87732772e736","elementConfiguration":{"binding":"Form.ProjectReference","visibility":{"action":"hide","operator":"equals","compareValue":""},"removeAndKeepContent":false,"disableUpdates":false,"type":"text"}},{"type":"richTextContentControl","id":"4cc80b97-9365-4921-81ba-a0e01749ecd0","elementConfiguration":{"format":"{{DateFormats.GeneralDate}}","binding":"Form.Date","removeAndKeepContent":false,"disableUpdates":false,"type":"date"}},{"type":"richTextContentControl","id":"75cfe1ee-c251-43c5-ab9e-d2c8578afdf4","elementConfiguration":{"binding":"Form.ProjectReference","visibility":{"action":"hide","operator":"equals","compareValue":""},"removeAndKeepContent":false,"disableUpdates":false,"type":"text"}},{"type":"richTextContentControl","id":"d783b694-02d1-4f95-aa7e-587f22ffb299","elementConfiguration":{"format":"{{DateFormats.GeneralDate}}","binding":"Form.Date","removeAndKeepContent":false,"disableUpdates":false,"type":"date"}}],"transformationConfigurations":[{"topMargin":"{{UserProfile.PageSetup.TopMargin}}","rightMargin":"{{UserProfile.PageSetup.RightMargin}}","bottomMargin":"{{UserProfile.PageSetup.BottomMargin}}","leftMargin":"{{UserProfile.PageSetup.LeftMargin}}","paperWidth":"{{UserProfile.PageSetup.PaperWidth}}","paperHeight":"{{UserProfile.PageSetup.PaperHeight}}","originalValues":{"topMargin":2552,"rightMargin":1134,"bottomMargin":2041,"leftMargin":1418,"gutter":0,"gutterPosition":"left","orientation":"portrait","paperWidth":11906,"paperHeight":16838,"headerFromEdge":1588,"footerFromEdge":782},"disableUpdates":false,"type":"pageSetup"},{"binding":"UserProfile.LogoInsertion.LogoName","shapeName":"LogoHide","width":"{{UserProfile.LogoInsertion.LogoWidth}}","namedSections":"all","namedPages":"all","leftOffset":"{{UserProfile.LogoInsertion.LeftOffset}}","horizontalRelativePosition":"rightMargin","topOffset":"{{UserProfile.LogoInsertion.TopOffset}}","verticalRelativePosition":"page","imageTextWrapping":"inFrontOfText","disableUpdates":false,"type":"imageHeader"},{"propertyName":"ProjectReference","propertyValue":"{{Form.ProjectReference}}","disableUpdates":false,"type":"customDocumentProperty"},{"propertyName":"Title","propertyValue":"{{Form.Title}}","disableUpdates":false,"type":"customDocumentProperty"},{"propertyName":"Version","propertyValue":"{{Form.Version}}","disableUpdates":false,"type":"customDocumentProperty"},{"language":"{{DocumentLanguage}}","disableUpdates":false,"type":"proofingLanguage"},{"propertyName":"PageSetup","propertyValue":"{{UserProfile.PageSetup.PaperSize}}","disableUpdates":false,"type":"customDocumentProperty"}],"isBaseTemplate":false,"templateName":"Algemeen rapport_UKNS_NL-ALL","templateDescription":"","enableDocumentContentUpdater":true,"version":"1.3"}]]></TemplafyTemplateConfiguration>
-</file>
-
-<file path=customXml/item4.xml><?xml version="1.0" encoding="utf-8"?>
 <?mso-contentType ?>
 <FormTemplates xmlns="http://schemas.microsoft.com/sharepoint/v3/contenttype/forms">
   <Display>DocumentLibraryForm</Display>
@@ -36092,7 +36171,7 @@
 </FormTemplates>
 </file>
 
-<file path=customXml/item5.xml><?xml version="1.0" encoding="utf-8"?>
+<file path=customXml/item2.xml><?xml version="1.0" encoding="utf-8"?>
 <p:properties xmlns:p="http://schemas.microsoft.com/office/2006/metadata/properties" xmlns:xsi="http://www.w3.org/2001/XMLSchema-instance" xmlns:pc="http://schemas.microsoft.com/office/infopath/2007/PartnerControls">
   <documentManagement>
     <lcf76f155ced4ddcb4097134ff3c332f xmlns="470a43d6-5285-470b-9a64-75d0016e5c24">
@@ -36103,7 +36182,7 @@
 </p:properties>
 </file>
 
-<file path=customXml/item6.xml><?xml version="1.0" encoding="utf-8"?>
+<file path=customXml/item3.xml><?xml version="1.0" encoding="utf-8"?>
 <ct:contentTypeSchema xmlns:ct="http://schemas.microsoft.com/office/2006/metadata/contentType" xmlns:ma="http://schemas.microsoft.com/office/2006/metadata/properties/metaAttributes" ct:_="" ma:_="" ma:contentTypeName="Document" ma:contentTypeID="0x010100766FD3B0C1D0324E8D3A419896AD0AEA" ma:contentTypeVersion="19" ma:contentTypeDescription="Create a new document." ma:contentTypeScope="" ma:versionID="7ab188b833267d4740fff6fb34b52195">
   <xsd:schema xmlns:xsd="http://www.w3.org/2001/XMLSchema" xmlns:xs="http://www.w3.org/2001/XMLSchema" xmlns:p="http://schemas.microsoft.com/office/2006/metadata/properties" xmlns:ns2="470a43d6-5285-470b-9a64-75d0016e5c24" xmlns:ns3="46ece21c-30c9-4e8a-9bcb-f01a44782352" targetNamespace="http://schemas.microsoft.com/office/2006/metadata/properties" ma:root="true" ma:fieldsID="e44433cd420dc565567983d5cc7180ca" ns2:_="" ns3:_="">
     <xsd:import namespace="470a43d6-5285-470b-9a64-75d0016e5c24"/>
@@ -36326,27 +36405,19 @@
 </ct:contentTypeSchema>
 </file>
 
-<file path=customXml/itemProps1.xml><?xml version="1.0" encoding="utf-8"?>
-<ds:datastoreItem xmlns:ds="http://schemas.openxmlformats.org/officeDocument/2006/customXml" ds:itemID="{E78224B9-30A2-4041-94CA-6422A6BC53DA}">
-  <ds:schemaRefs/>
-</ds:datastoreItem>
+<file path=customXml/item4.xml><?xml version="1.0" encoding="utf-8"?>
+<TemplafyFormConfiguration><![CDATA[{"formFields":[{"required":false,"helpTexts":{"prefix":"","postfix":""},"spacing":{},"type":"datePicker","name":"Date","label":"Date","fullyQualifiedName":"Date"},{"required":true,"placeholder":"","lines":0,"helpTexts":{"prefix":"","postfix":""},"spacing":{},"type":"textBox","name":"ProjectReference","label":"Project reference","fullyQualifiedName":"ProjectReference"},{"required":true,"placeholder":"","lines":0,"helpTexts":{"prefix":"","postfix":""},"spacing":{},"type":"textBox","name":"Version","label":"Version","fullyQualifiedName":"Version"},{"required":true,"placeholder":"","lines":3,"helpTexts":{"prefix":"","postfix":""},"spacing":{},"type":"textBox","name":"Title","label":"Title","fullyQualifiedName":"Title"}],"formDataEntries":[{"name":"Date","value":"mhM8MIGoNI2xVRX6yvalMg=="},{"name":"ProjectReference","value":"XJp7xHyWs7/YoE8bTHQeYg=="},{"name":"Version","value":"Yt5tSKZQRtqRg/7BXGHmHg=="},{"name":"Title","value":"8GOnQJx6KRAW6DNWt4yvyw=="}]}]]></TemplafyFormConfiguration>
 </file>
 
-<file path=customXml/itemProps2.xml><?xml version="1.0" encoding="utf-8"?>
-<ds:datastoreItem xmlns:ds="http://schemas.openxmlformats.org/officeDocument/2006/customXml" ds:itemID="{0607A669-E7AD-4F38-8695-94569278FB4C}">
-  <ds:schemaRefs>
-    <ds:schemaRef ds:uri="http://schemas.openxmlformats.org/officeDocument/2006/bibliography"/>
-  </ds:schemaRefs>
-</ds:datastoreItem>
+<file path=customXml/item5.xml><?xml version="1.0" encoding="utf-8"?>
+<b:Sources xmlns:b="http://schemas.openxmlformats.org/officeDocument/2006/bibliography" xmlns="http://schemas.openxmlformats.org/officeDocument/2006/bibliography" SelectedStyle="\GostName.XSL" StyleName="GOST - Name Sort" Version="2003"/>
 </file>
 
-<file path=customXml/itemProps3.xml><?xml version="1.0" encoding="utf-8"?>
-<ds:datastoreItem xmlns:ds="http://schemas.openxmlformats.org/officeDocument/2006/customXml" ds:itemID="{028D40E2-1CD2-4A7C-8137-29C02AD14501}">
-  <ds:schemaRefs/>
-</ds:datastoreItem>
+<file path=customXml/item6.xml><?xml version="1.0" encoding="utf-8"?>
+<TemplafyTemplateConfiguration><![CDATA[{"elementsMetadata":[{"type":"richTextContentControl","id":"ec8b3160-25f8-414a-80e0-e48d9cb012dc","elementConfiguration":{"binding":"Form.Title","removeAndKeepContent":false,"disableUpdates":false,"type":"text"}},{"type":"richTextContentControl","id":"8403fd50-6acc-4c19-bb76-5adfb21693b6","elementConfiguration":{"binding":"Form.ProjectReference","visibility":{"action":"hide","operator":"equals","compareValue":""},"removeAndKeepContent":false,"disableUpdates":false,"type":"text"}},{"type":"richTextContentControl","id":"d3295b1e-5322-416b-b13f-164e6864cf38","elementConfiguration":{"binding":"Form.Version","visibility":{"action":"hide","operator":"equals","compareValue":""},"removeAndKeepContent":false,"disableUpdates":false,"type":"text"}},{"type":"richTextContentControl","id":"26fb0063-0a6c-4ae6-8a83-a412dca9947c","elementConfiguration":{"format":"{{DateFormats.GeneralDate}}","binding":"Form.Date","removeAndKeepContent":false,"disableUpdates":false,"type":"date"}},{"type":"richTextContentControl","id":"2b60100f-ea86-46ee-a99b-8cdf48105287","elementConfiguration":{"binding":"UserProfile.Entity.Entity","removeAndKeepContent":false,"disableUpdates":false,"type":"text"}},{"type":"richTextContentControl","id":"6006a512-981e-4c6e-9e09-436c783a91eb","elementConfiguration":{"binding":"UserProfile.Name","removeAndKeepContent":false,"disableUpdates":false,"type":"text"}},{"type":"richTextContentControl","id":"e66d27d7-ce18-4de2-b977-85abad282a0d","elementConfiguration":{"binding":"UserProfile.Name","removeAndKeepContent":false,"disableUpdates":false,"type":"text"}},{"type":"richTextContentControl","id":"ff0b0d4d-e40d-416d-8f39-e7fe8ed7fa05","elementConfiguration":{"binding":"Form.ProjectReference","visibility":{"action":"hide","operator":"equals","compareValue":""},"removeAndKeepContent":false,"disableUpdates":false,"type":"text"}},{"type":"richTextContentControl","id":"304916bc-09cf-44b1-985d-8dadc4369525","elementConfiguration":{"binding":"UserProfile.Department.FullAddress","removeAndKeepContent":false,"disableUpdates":false,"type":"text"}},{"type":"richTextContentControl","id":"33fd0cd4-0be9-40be-b8c0-cd8af39e9180","elementConfiguration":{"visibility":{"action":"hide","binding":"UserProfile.Department.OfficeTelephone","operator":"equals","compareValue":""},"disableUpdates":false,"type":"group"}},{"type":"richTextContentControl","id":"91cd5817-c72a-491e-8ca7-957a083ee2eb","elementConfiguration":{"binding":"UserProfile.Department.OfficeTelephone","removeAndKeepContent":false,"disableUpdates":false,"type":"text"}},{"type":"richTextContentControl","id":"01f123eb-ba31-49ca-915a-4b7bda6bcf62","elementConfiguration":{"binding":"UserProfile.Department.FullAddress","removeAndKeepContent":false,"disableUpdates":false,"type":"text"}},{"type":"richTextContentControl","id":"a73ffbd1-1de8-4e87-bf92-b507d2575846","elementConfiguration":{"visibility":{"action":"hide","binding":"UserProfile.Department.OfficeTelephone","operator":"equals","compareValue":""},"disableUpdates":false,"type":"group"}},{"type":"richTextContentControl","id":"1bc3b9c6-9406-497a-8881-441e8e9abd21","elementConfiguration":{"binding":"UserProfile.Department.OfficeTelephone","removeAndKeepContent":false,"disableUpdates":false,"type":"text"}},{"type":"richTextContentControl","id":"9d233541-9b5e-4a6e-b14e-87732772e736","elementConfiguration":{"binding":"Form.ProjectReference","visibility":{"action":"hide","operator":"equals","compareValue":""},"removeAndKeepContent":false,"disableUpdates":false,"type":"text"}},{"type":"richTextContentControl","id":"4cc80b97-9365-4921-81ba-a0e01749ecd0","elementConfiguration":{"format":"{{DateFormats.GeneralDate}}","binding":"Form.Date","removeAndKeepContent":false,"disableUpdates":false,"type":"date"}},{"type":"richTextContentControl","id":"75cfe1ee-c251-43c5-ab9e-d2c8578afdf4","elementConfiguration":{"binding":"Form.ProjectReference","visibility":{"action":"hide","operator":"equals","compareValue":""},"removeAndKeepContent":false,"disableUpdates":false,"type":"text"}},{"type":"richTextContentControl","id":"d783b694-02d1-4f95-aa7e-587f22ffb299","elementConfiguration":{"format":"{{DateFormats.GeneralDate}}","binding":"Form.Date","removeAndKeepContent":false,"disableUpdates":false,"type":"date"}}],"transformationConfigurations":[{"topMargin":"{{UserProfile.PageSetup.TopMargin}}","rightMargin":"{{UserProfile.PageSetup.RightMargin}}","bottomMargin":"{{UserProfile.PageSetup.BottomMargin}}","leftMargin":"{{UserProfile.PageSetup.LeftMargin}}","paperWidth":"{{UserProfile.PageSetup.PaperWidth}}","paperHeight":"{{UserProfile.PageSetup.PaperHeight}}","originalValues":{"topMargin":2552,"rightMargin":1134,"bottomMargin":2041,"leftMargin":1418,"gutter":0,"gutterPosition":"left","orientation":"portrait","paperWidth":11906,"paperHeight":16838,"headerFromEdge":1588,"footerFromEdge":782},"disableUpdates":false,"type":"pageSetup"},{"binding":"UserProfile.LogoInsertion.LogoName","shapeName":"LogoHide","width":"{{UserProfile.LogoInsertion.LogoWidth}}","namedSections":"all","namedPages":"all","leftOffset":"{{UserProfile.LogoInsertion.LeftOffset}}","horizontalRelativePosition":"rightMargin","topOffset":"{{UserProfile.LogoInsertion.TopOffset}}","verticalRelativePosition":"page","imageTextWrapping":"inFrontOfText","disableUpdates":false,"type":"imageHeader"},{"propertyName":"ProjectReference","propertyValue":"{{Form.ProjectReference}}","disableUpdates":false,"type":"customDocumentProperty"},{"propertyName":"Title","propertyValue":"{{Form.Title}}","disableUpdates":false,"type":"customDocumentProperty"},{"propertyName":"Version","propertyValue":"{{Form.Version}}","disableUpdates":false,"type":"customDocumentProperty"},{"language":"{{DocumentLanguage}}","disableUpdates":false,"type":"proofingLanguage"},{"propertyName":"PageSetup","propertyValue":"{{UserProfile.PageSetup.PaperSize}}","disableUpdates":false,"type":"customDocumentProperty"}],"isBaseTemplate":false,"templateName":"Algemeen rapport_UKNS_NL-ALL","templateDescription":"","enableDocumentContentUpdater":true,"version":"1.3"}]]></TemplafyTemplateConfiguration>
 </file>
 
-<file path=customXml/itemProps4.xml><?xml version="1.0" encoding="utf-8"?>
+<file path=customXml/itemProps1.xml><?xml version="1.0" encoding="utf-8"?>
 <ds:datastoreItem xmlns:ds="http://schemas.openxmlformats.org/officeDocument/2006/customXml" ds:itemID="{734C5BFC-1AE0-4B42-B3FD-CC4EC52A933C}">
   <ds:schemaRefs>
     <ds:schemaRef ds:uri="http://schemas.microsoft.com/sharepoint/v3/contenttype/forms"/>
@@ -36354,7 +36425,7 @@
 </ds:datastoreItem>
 </file>
 
-<file path=customXml/itemProps5.xml><?xml version="1.0" encoding="utf-8"?>
+<file path=customXml/itemProps2.xml><?xml version="1.0" encoding="utf-8"?>
 <ds:datastoreItem xmlns:ds="http://schemas.openxmlformats.org/officeDocument/2006/customXml" ds:itemID="{D2A54DF7-987F-4498-8757-566C853BAD43}">
   <ds:schemaRefs>
     <ds:schemaRef ds:uri="http://schemas.microsoft.com/office/2006/metadata/properties"/>
@@ -36365,7 +36436,7 @@
 </ds:datastoreItem>
 </file>
 
-<file path=customXml/itemProps6.xml><?xml version="1.0" encoding="utf-8"?>
+<file path=customXml/itemProps3.xml><?xml version="1.0" encoding="utf-8"?>
 <ds:datastoreItem xmlns:ds="http://schemas.openxmlformats.org/officeDocument/2006/customXml" ds:itemID="{FAEDFCFF-68B9-4DD5-BEA6-0635C0C8FC32}">
   <ds:schemaRefs>
     <ds:schemaRef ds:uri="http://schemas.microsoft.com/office/2006/metadata/contentType"/>
@@ -36382,4 +36453,24 @@
     <ds:schemaRef ds:uri="http://schemas.microsoft.com/internal/obd"/>
   </ds:schemaRefs>
 </ds:datastoreItem>
+</file>
+
+<file path=customXml/itemProps4.xml><?xml version="1.0" encoding="utf-8"?>
+<ds:datastoreItem xmlns:ds="http://schemas.openxmlformats.org/officeDocument/2006/customXml" ds:itemID="{E78224B9-30A2-4041-94CA-6422A6BC53DA}">
+  <ds:schemaRefs/>
+</ds:datastoreItem>
+</file>
+
+<file path=customXml/itemProps5.xml><?xml version="1.0" encoding="utf-8"?>
+<ds:datastoreItem xmlns:ds="http://schemas.openxmlformats.org/officeDocument/2006/customXml" ds:itemID="{0607A669-E7AD-4F38-8695-94569278FB4C}">
+  <ds:schemaRefs>
+    <ds:schemaRef ds:uri="http://schemas.openxmlformats.org/officeDocument/2006/bibliography"/>
+  </ds:schemaRefs>
+</ds:datastoreItem>
+</file>
+
+<file path=customXml/itemProps6.xml><?xml version="1.0" encoding="utf-8"?>
+<ds:datastoreItem xmlns:ds="http://schemas.openxmlformats.org/officeDocument/2006/customXml" ds:itemID="{028D40E2-1CD2-4A7C-8137-29C02AD14501}">
+  <ds:schemaRefs/>
+</ds:datastoreItem>
 </file>
</xml_diff>

<commit_message>
chore: alle invoer in handleiding behandeld
</commit_message>
<xml_diff>
--- a/handleiding/Gebruikershandleiding BOLuS vx.x.docx
+++ b/handleiding/Gebruikershandleiding BOLuS vx.x.docx
@@ -416,8 +416,12 @@
     <w:p>
       <w:pPr>
         <w:sectPr>
-          <w:headerReference w:type="default" r:id="rId18"/>
-          <w:footerReference w:type="default" r:id="rId19"/>
+          <w:headerReference w:type="even" r:id="rId18"/>
+          <w:headerReference w:type="default" r:id="rId19"/>
+          <w:footerReference w:type="even" r:id="rId20"/>
+          <w:footerReference w:type="default" r:id="rId21"/>
+          <w:headerReference w:type="first" r:id="rId22"/>
+          <w:footerReference w:type="first" r:id="rId23"/>
           <w:pgSz w:w="11906" w:h="16838" w:code="9"/>
           <w:pgMar w:top="1418" w:right="1134" w:bottom="1418" w:left="1134" w:header="1588" w:footer="782" w:gutter="0"/>
           <w:pgNumType w:start="1"/>
@@ -507,7 +511,7 @@
             </w:rPr>
             <w:fldChar w:fldCharType="separate"/>
           </w:r>
-          <w:hyperlink w:anchor="_Toc194396086" w:history="1">
+          <w:hyperlink w:anchor="_Toc194568221" w:history="1">
             <w:r>
               <w:rPr>
                 <w:rStyle w:val="Hyperlink"/>
@@ -550,7 +554,7 @@
               <w:rPr>
                 <w:webHidden/>
               </w:rPr>
-              <w:instrText xml:space="preserve"> PAGEREF _Toc194396086 \h </w:instrText>
+              <w:instrText xml:space="preserve"> PAGEREF _Toc194568221 \h </w:instrText>
             </w:r>
             <w:r>
               <w:rPr>
@@ -590,7 +594,7 @@
               <w14:ligatures w14:val="standardContextual"/>
             </w:rPr>
           </w:pPr>
-          <w:hyperlink w:anchor="_Toc194396087" w:history="1">
+          <w:hyperlink w:anchor="_Toc194568222" w:history="1">
             <w:r>
               <w:rPr>
                 <w:rStyle w:val="Hyperlink"/>
@@ -631,7 +635,7 @@
               <w:rPr>
                 <w:webHidden/>
               </w:rPr>
-              <w:instrText xml:space="preserve"> PAGEREF _Toc194396087 \h </w:instrText>
+              <w:instrText xml:space="preserve"> PAGEREF _Toc194568222 \h </w:instrText>
             </w:r>
             <w:r>
               <w:rPr>
@@ -671,7 +675,7 @@
               <w14:ligatures w14:val="standardContextual"/>
             </w:rPr>
           </w:pPr>
-          <w:hyperlink w:anchor="_Toc194396088" w:history="1">
+          <w:hyperlink w:anchor="_Toc194568223" w:history="1">
             <w:r>
               <w:rPr>
                 <w:rStyle w:val="Hyperlink"/>
@@ -712,7 +716,7 @@
               <w:rPr>
                 <w:webHidden/>
               </w:rPr>
-              <w:instrText xml:space="preserve"> PAGEREF _Toc194396088 \h </w:instrText>
+              <w:instrText xml:space="preserve"> PAGEREF _Toc194568223 \h </w:instrText>
             </w:r>
             <w:r>
               <w:rPr>
@@ -752,7 +756,7 @@
               <w14:ligatures w14:val="standardContextual"/>
             </w:rPr>
           </w:pPr>
-          <w:hyperlink w:anchor="_Toc194396089" w:history="1">
+          <w:hyperlink w:anchor="_Toc194568224" w:history="1">
             <w:r>
               <w:rPr>
                 <w:rStyle w:val="Hyperlink"/>
@@ -793,7 +797,7 @@
               <w:rPr>
                 <w:webHidden/>
               </w:rPr>
-              <w:instrText xml:space="preserve"> PAGEREF _Toc194396089 \h </w:instrText>
+              <w:instrText xml:space="preserve"> PAGEREF _Toc194568224 \h </w:instrText>
             </w:r>
             <w:r>
               <w:rPr>
@@ -835,7 +839,7 @@
               <w14:ligatures w14:val="standardContextual"/>
             </w:rPr>
           </w:pPr>
-          <w:hyperlink w:anchor="_Toc194396090" w:history="1">
+          <w:hyperlink w:anchor="_Toc194568225" w:history="1">
             <w:r>
               <w:rPr>
                 <w:rStyle w:val="Hyperlink"/>
@@ -878,7 +882,7 @@
               <w:rPr>
                 <w:webHidden/>
               </w:rPr>
-              <w:instrText xml:space="preserve"> PAGEREF _Toc194396090 \h </w:instrText>
+              <w:instrText xml:space="preserve"> PAGEREF _Toc194568225 \h </w:instrText>
             </w:r>
             <w:r>
               <w:rPr>
@@ -918,7 +922,7 @@
               <w14:ligatures w14:val="standardContextual"/>
             </w:rPr>
           </w:pPr>
-          <w:hyperlink w:anchor="_Toc194396091" w:history="1">
+          <w:hyperlink w:anchor="_Toc194568226" w:history="1">
             <w:r>
               <w:rPr>
                 <w:rStyle w:val="Hyperlink"/>
@@ -959,7 +963,7 @@
               <w:rPr>
                 <w:webHidden/>
               </w:rPr>
-              <w:instrText xml:space="preserve"> PAGEREF _Toc194396091 \h </w:instrText>
+              <w:instrText xml:space="preserve"> PAGEREF _Toc194568226 \h </w:instrText>
             </w:r>
             <w:r>
               <w:rPr>
@@ -999,7 +1003,7 @@
               <w14:ligatures w14:val="standardContextual"/>
             </w:rPr>
           </w:pPr>
-          <w:hyperlink w:anchor="_Toc194396092" w:history="1">
+          <w:hyperlink w:anchor="_Toc194568227" w:history="1">
             <w:r>
               <w:rPr>
                 <w:rStyle w:val="Hyperlink"/>
@@ -1040,7 +1044,7 @@
               <w:rPr>
                 <w:webHidden/>
               </w:rPr>
-              <w:instrText xml:space="preserve"> PAGEREF _Toc194396092 \h </w:instrText>
+              <w:instrText xml:space="preserve"> PAGEREF _Toc194568227 \h </w:instrText>
             </w:r>
             <w:r>
               <w:rPr>
@@ -1081,7 +1085,7 @@
               <w14:ligatures w14:val="standardContextual"/>
             </w:rPr>
           </w:pPr>
-          <w:hyperlink w:anchor="_Toc194396093" w:history="1">
+          <w:hyperlink w:anchor="_Toc194568228" w:history="1">
             <w:r>
               <w:rPr>
                 <w:rStyle w:val="Hyperlink"/>
@@ -1128,7 +1132,7 @@
                 <w:noProof/>
                 <w:webHidden/>
               </w:rPr>
-              <w:instrText xml:space="preserve"> PAGEREF _Toc194396093 \h </w:instrText>
+              <w:instrText xml:space="preserve"> PAGEREF _Toc194568228 \h </w:instrText>
             </w:r>
             <w:r>
               <w:rPr>
@@ -1173,7 +1177,7 @@
               <w14:ligatures w14:val="standardContextual"/>
             </w:rPr>
           </w:pPr>
-          <w:hyperlink w:anchor="_Toc194396094" w:history="1">
+          <w:hyperlink w:anchor="_Toc194568229" w:history="1">
             <w:r>
               <w:rPr>
                 <w:rStyle w:val="Hyperlink"/>
@@ -1220,7 +1224,7 @@
                 <w:noProof/>
                 <w:webHidden/>
               </w:rPr>
-              <w:instrText xml:space="preserve"> PAGEREF _Toc194396094 \h </w:instrText>
+              <w:instrText xml:space="preserve"> PAGEREF _Toc194568229 \h </w:instrText>
             </w:r>
             <w:r>
               <w:rPr>
@@ -1264,7 +1268,7 @@
               <w14:ligatures w14:val="standardContextual"/>
             </w:rPr>
           </w:pPr>
-          <w:hyperlink w:anchor="_Toc194396095" w:history="1">
+          <w:hyperlink w:anchor="_Toc194568230" w:history="1">
             <w:r>
               <w:rPr>
                 <w:rStyle w:val="Hyperlink"/>
@@ -1305,7 +1309,7 @@
               <w:rPr>
                 <w:webHidden/>
               </w:rPr>
-              <w:instrText xml:space="preserve"> PAGEREF _Toc194396095 \h </w:instrText>
+              <w:instrText xml:space="preserve"> PAGEREF _Toc194568230 \h </w:instrText>
             </w:r>
             <w:r>
               <w:rPr>
@@ -1347,7 +1351,7 @@
               <w14:ligatures w14:val="standardContextual"/>
             </w:rPr>
           </w:pPr>
-          <w:hyperlink w:anchor="_Toc194396096" w:history="1">
+          <w:hyperlink w:anchor="_Toc194568231" w:history="1">
             <w:r>
               <w:rPr>
                 <w:rStyle w:val="Hyperlink"/>
@@ -1390,7 +1394,7 @@
               <w:rPr>
                 <w:webHidden/>
               </w:rPr>
-              <w:instrText xml:space="preserve"> PAGEREF _Toc194396096 \h </w:instrText>
+              <w:instrText xml:space="preserve"> PAGEREF _Toc194568231 \h </w:instrText>
             </w:r>
             <w:r>
               <w:rPr>
@@ -1430,7 +1434,7 @@
               <w14:ligatures w14:val="standardContextual"/>
             </w:rPr>
           </w:pPr>
-          <w:hyperlink w:anchor="_Toc194396097" w:history="1">
+          <w:hyperlink w:anchor="_Toc194568232" w:history="1">
             <w:r>
               <w:rPr>
                 <w:rStyle w:val="Hyperlink"/>
@@ -1471,7 +1475,7 @@
               <w:rPr>
                 <w:webHidden/>
               </w:rPr>
-              <w:instrText xml:space="preserve"> PAGEREF _Toc194396097 \h </w:instrText>
+              <w:instrText xml:space="preserve"> PAGEREF _Toc194568232 \h </w:instrText>
             </w:r>
             <w:r>
               <w:rPr>
@@ -1511,7 +1515,7 @@
               <w14:ligatures w14:val="standardContextual"/>
             </w:rPr>
           </w:pPr>
-          <w:hyperlink w:anchor="_Toc194396098" w:history="1">
+          <w:hyperlink w:anchor="_Toc194568233" w:history="1">
             <w:r>
               <w:rPr>
                 <w:rStyle w:val="Hyperlink"/>
@@ -1552,7 +1556,7 @@
               <w:rPr>
                 <w:webHidden/>
               </w:rPr>
-              <w:instrText xml:space="preserve"> PAGEREF _Toc194396098 \h </w:instrText>
+              <w:instrText xml:space="preserve"> PAGEREF _Toc194568233 \h </w:instrText>
             </w:r>
             <w:r>
               <w:rPr>
@@ -1592,7 +1596,7 @@
               <w14:ligatures w14:val="standardContextual"/>
             </w:rPr>
           </w:pPr>
-          <w:hyperlink w:anchor="_Toc194396099" w:history="1">
+          <w:hyperlink w:anchor="_Toc194568234" w:history="1">
             <w:r>
               <w:rPr>
                 <w:rStyle w:val="Hyperlink"/>
@@ -1633,7 +1637,7 @@
               <w:rPr>
                 <w:webHidden/>
               </w:rPr>
-              <w:instrText xml:space="preserve"> PAGEREF _Toc194396099 \h </w:instrText>
+              <w:instrText xml:space="preserve"> PAGEREF _Toc194568234 \h </w:instrText>
             </w:r>
             <w:r>
               <w:rPr>
@@ -1673,7 +1677,7 @@
               <w14:ligatures w14:val="standardContextual"/>
             </w:rPr>
           </w:pPr>
-          <w:hyperlink w:anchor="_Toc194396100" w:history="1">
+          <w:hyperlink w:anchor="_Toc194568235" w:history="1">
             <w:r>
               <w:rPr>
                 <w:rStyle w:val="Hyperlink"/>
@@ -1714,7 +1718,7 @@
               <w:rPr>
                 <w:webHidden/>
               </w:rPr>
-              <w:instrText xml:space="preserve"> PAGEREF _Toc194396100 \h </w:instrText>
+              <w:instrText xml:space="preserve"> PAGEREF _Toc194568235 \h </w:instrText>
             </w:r>
             <w:r>
               <w:rPr>
@@ -1754,7 +1758,7 @@
               <w14:ligatures w14:val="standardContextual"/>
             </w:rPr>
           </w:pPr>
-          <w:hyperlink w:anchor="_Toc194396101" w:history="1">
+          <w:hyperlink w:anchor="_Toc194568236" w:history="1">
             <w:r>
               <w:rPr>
                 <w:rStyle w:val="Hyperlink"/>
@@ -1795,7 +1799,7 @@
               <w:rPr>
                 <w:webHidden/>
               </w:rPr>
-              <w:instrText xml:space="preserve"> PAGEREF _Toc194396101 \h </w:instrText>
+              <w:instrText xml:space="preserve"> PAGEREF _Toc194568236 \h </w:instrText>
             </w:r>
             <w:r>
               <w:rPr>
@@ -1835,7 +1839,7 @@
               <w14:ligatures w14:val="standardContextual"/>
             </w:rPr>
           </w:pPr>
-          <w:hyperlink w:anchor="_Toc194396102" w:history="1">
+          <w:hyperlink w:anchor="_Toc194568237" w:history="1">
             <w:r>
               <w:rPr>
                 <w:rStyle w:val="Hyperlink"/>
@@ -1876,7 +1880,7 @@
               <w:rPr>
                 <w:webHidden/>
               </w:rPr>
-              <w:instrText xml:space="preserve"> PAGEREF _Toc194396102 \h </w:instrText>
+              <w:instrText xml:space="preserve"> PAGEREF _Toc194568237 \h </w:instrText>
             </w:r>
             <w:r>
               <w:rPr>
@@ -1916,7 +1920,7 @@
               <w14:ligatures w14:val="standardContextual"/>
             </w:rPr>
           </w:pPr>
-          <w:hyperlink w:anchor="_Toc194396103" w:history="1">
+          <w:hyperlink w:anchor="_Toc194568238" w:history="1">
             <w:r>
               <w:rPr>
                 <w:rStyle w:val="Hyperlink"/>
@@ -1957,7 +1961,7 @@
               <w:rPr>
                 <w:webHidden/>
               </w:rPr>
-              <w:instrText xml:space="preserve"> PAGEREF _Toc194396103 \h </w:instrText>
+              <w:instrText xml:space="preserve"> PAGEREF _Toc194568238 \h </w:instrText>
             </w:r>
             <w:r>
               <w:rPr>
@@ -1997,7 +2001,7 @@
               <w14:ligatures w14:val="standardContextual"/>
             </w:rPr>
           </w:pPr>
-          <w:hyperlink w:anchor="_Toc194396104" w:history="1">
+          <w:hyperlink w:anchor="_Toc194568239" w:history="1">
             <w:r>
               <w:rPr>
                 <w:rStyle w:val="Hyperlink"/>
@@ -2038,7 +2042,7 @@
               <w:rPr>
                 <w:webHidden/>
               </w:rPr>
-              <w:instrText xml:space="preserve"> PAGEREF _Toc194396104 \h </w:instrText>
+              <w:instrText xml:space="preserve"> PAGEREF _Toc194568239 \h </w:instrText>
             </w:r>
             <w:r>
               <w:rPr>
@@ -2078,7 +2082,7 @@
               <w14:ligatures w14:val="standardContextual"/>
             </w:rPr>
           </w:pPr>
-          <w:hyperlink w:anchor="_Toc194396105" w:history="1">
+          <w:hyperlink w:anchor="_Toc194568240" w:history="1">
             <w:r>
               <w:rPr>
                 <w:rStyle w:val="Hyperlink"/>
@@ -2119,7 +2123,7 @@
               <w:rPr>
                 <w:webHidden/>
               </w:rPr>
-              <w:instrText xml:space="preserve"> PAGEREF _Toc194396105 \h </w:instrText>
+              <w:instrText xml:space="preserve"> PAGEREF _Toc194568240 \h </w:instrText>
             </w:r>
             <w:r>
               <w:rPr>
@@ -2159,7 +2163,7 @@
               <w14:ligatures w14:val="standardContextual"/>
             </w:rPr>
           </w:pPr>
-          <w:hyperlink w:anchor="_Toc194396106" w:history="1">
+          <w:hyperlink w:anchor="_Toc194568241" w:history="1">
             <w:r>
               <w:rPr>
                 <w:rStyle w:val="Hyperlink"/>
@@ -2200,7 +2204,7 @@
               <w:rPr>
                 <w:webHidden/>
               </w:rPr>
-              <w:instrText xml:space="preserve"> PAGEREF _Toc194396106 \h </w:instrText>
+              <w:instrText xml:space="preserve"> PAGEREF _Toc194568241 \h </w:instrText>
             </w:r>
             <w:r>
               <w:rPr>
@@ -2229,6 +2233,374 @@
         </w:p>
         <w:p>
           <w:pPr>
+            <w:pStyle w:val="Inhopg3"/>
+            <w:rPr>
+              <w:rFonts w:asciiTheme="minorHAnsi" w:eastAsiaTheme="minorEastAsia" w:hAnsiTheme="minorHAnsi" w:cstheme="minorBidi"/>
+              <w:noProof/>
+              <w:color w:val="auto"/>
+              <w:kern w:val="2"/>
+              <w:sz w:val="24"/>
+              <w:szCs w:val="24"/>
+              <w:lang w:eastAsia="nl-NL"/>
+              <w14:ligatures w14:val="standardContextual"/>
+            </w:rPr>
+          </w:pPr>
+          <w:hyperlink w:anchor="_Toc194568242" w:history="1">
+            <w:r>
+              <w:rPr>
+                <w:rStyle w:val="Hyperlink"/>
+                <w:noProof/>
+              </w:rPr>
+              <w:t>3.10.1</w:t>
+            </w:r>
+            <w:r>
+              <w:rPr>
+                <w:rFonts w:asciiTheme="minorHAnsi" w:eastAsiaTheme="minorEastAsia" w:hAnsiTheme="minorHAnsi" w:cstheme="minorBidi"/>
+                <w:noProof/>
+                <w:color w:val="auto"/>
+                <w:kern w:val="2"/>
+                <w:sz w:val="24"/>
+                <w:szCs w:val="24"/>
+                <w:lang w:eastAsia="nl-NL"/>
+                <w14:ligatures w14:val="standardContextual"/>
+              </w:rPr>
+              <w:tab/>
+            </w:r>
+            <w:r>
+              <w:rPr>
+                <w:rStyle w:val="Hyperlink"/>
+                <w:noProof/>
+              </w:rPr>
+              <w:t>Algemeen</w:t>
+            </w:r>
+            <w:r>
+              <w:rPr>
+                <w:noProof/>
+                <w:webHidden/>
+              </w:rPr>
+              <w:tab/>
+            </w:r>
+            <w:r>
+              <w:rPr>
+                <w:noProof/>
+                <w:webHidden/>
+              </w:rPr>
+              <w:fldChar w:fldCharType="begin"/>
+            </w:r>
+            <w:r>
+              <w:rPr>
+                <w:noProof/>
+                <w:webHidden/>
+              </w:rPr>
+              <w:instrText xml:space="preserve"> PAGEREF _Toc194568242 \h </w:instrText>
+            </w:r>
+            <w:r>
+              <w:rPr>
+                <w:noProof/>
+                <w:webHidden/>
+              </w:rPr>
+            </w:r>
+            <w:r>
+              <w:rPr>
+                <w:noProof/>
+                <w:webHidden/>
+              </w:rPr>
+              <w:fldChar w:fldCharType="separate"/>
+            </w:r>
+            <w:r>
+              <w:rPr>
+                <w:noProof/>
+                <w:webHidden/>
+              </w:rPr>
+              <w:t>10</w:t>
+            </w:r>
+            <w:r>
+              <w:rPr>
+                <w:noProof/>
+                <w:webHidden/>
+              </w:rPr>
+              <w:fldChar w:fldCharType="end"/>
+            </w:r>
+          </w:hyperlink>
+        </w:p>
+        <w:p>
+          <w:pPr>
+            <w:pStyle w:val="Inhopg3"/>
+            <w:rPr>
+              <w:rFonts w:asciiTheme="minorHAnsi" w:eastAsiaTheme="minorEastAsia" w:hAnsiTheme="minorHAnsi" w:cstheme="minorBidi"/>
+              <w:noProof/>
+              <w:color w:val="auto"/>
+              <w:kern w:val="2"/>
+              <w:sz w:val="24"/>
+              <w:szCs w:val="24"/>
+              <w:lang w:eastAsia="nl-NL"/>
+              <w14:ligatures w14:val="standardContextual"/>
+            </w:rPr>
+          </w:pPr>
+          <w:hyperlink w:anchor="_Toc194568243" w:history="1">
+            <w:r>
+              <w:rPr>
+                <w:rStyle w:val="Hyperlink"/>
+                <w:noProof/>
+              </w:rPr>
+              <w:t>3.10.2</w:t>
+            </w:r>
+            <w:r>
+              <w:rPr>
+                <w:rFonts w:asciiTheme="minorHAnsi" w:eastAsiaTheme="minorEastAsia" w:hAnsiTheme="minorHAnsi" w:cstheme="minorBidi"/>
+                <w:noProof/>
+                <w:color w:val="auto"/>
+                <w:kern w:val="2"/>
+                <w:sz w:val="24"/>
+                <w:szCs w:val="24"/>
+                <w:lang w:eastAsia="nl-NL"/>
+                <w14:ligatures w14:val="standardContextual"/>
+              </w:rPr>
+              <w:tab/>
+            </w:r>
+            <w:r>
+              <w:rPr>
+                <w:rStyle w:val="Hyperlink"/>
+                <w:noProof/>
+              </w:rPr>
+              <w:t>Bishop</w:t>
+            </w:r>
+            <w:r>
+              <w:rPr>
+                <w:noProof/>
+                <w:webHidden/>
+              </w:rPr>
+              <w:tab/>
+            </w:r>
+            <w:r>
+              <w:rPr>
+                <w:noProof/>
+                <w:webHidden/>
+              </w:rPr>
+              <w:fldChar w:fldCharType="begin"/>
+            </w:r>
+            <w:r>
+              <w:rPr>
+                <w:noProof/>
+                <w:webHidden/>
+              </w:rPr>
+              <w:instrText xml:space="preserve"> PAGEREF _Toc194568243 \h </w:instrText>
+            </w:r>
+            <w:r>
+              <w:rPr>
+                <w:noProof/>
+                <w:webHidden/>
+              </w:rPr>
+            </w:r>
+            <w:r>
+              <w:rPr>
+                <w:noProof/>
+                <w:webHidden/>
+              </w:rPr>
+              <w:fldChar w:fldCharType="separate"/>
+            </w:r>
+            <w:r>
+              <w:rPr>
+                <w:noProof/>
+                <w:webHidden/>
+              </w:rPr>
+              <w:t>10</w:t>
+            </w:r>
+            <w:r>
+              <w:rPr>
+                <w:noProof/>
+                <w:webHidden/>
+              </w:rPr>
+              <w:fldChar w:fldCharType="end"/>
+            </w:r>
+          </w:hyperlink>
+        </w:p>
+        <w:p>
+          <w:pPr>
+            <w:pStyle w:val="Inhopg3"/>
+            <w:rPr>
+              <w:rFonts w:asciiTheme="minorHAnsi" w:eastAsiaTheme="minorEastAsia" w:hAnsiTheme="minorHAnsi" w:cstheme="minorBidi"/>
+              <w:noProof/>
+              <w:color w:val="auto"/>
+              <w:kern w:val="2"/>
+              <w:sz w:val="24"/>
+              <w:szCs w:val="24"/>
+              <w:lang w:eastAsia="nl-NL"/>
+              <w14:ligatures w14:val="standardContextual"/>
+            </w:rPr>
+          </w:pPr>
+          <w:hyperlink w:anchor="_Toc194568244" w:history="1">
+            <w:r>
+              <w:rPr>
+                <w:rStyle w:val="Hyperlink"/>
+                <w:noProof/>
+              </w:rPr>
+              <w:t>3.10.3</w:t>
+            </w:r>
+            <w:r>
+              <w:rPr>
+                <w:rFonts w:asciiTheme="minorHAnsi" w:eastAsiaTheme="minorEastAsia" w:hAnsiTheme="minorHAnsi" w:cstheme="minorBidi"/>
+                <w:noProof/>
+                <w:color w:val="auto"/>
+                <w:kern w:val="2"/>
+                <w:sz w:val="24"/>
+                <w:szCs w:val="24"/>
+                <w:lang w:eastAsia="nl-NL"/>
+                <w14:ligatures w14:val="standardContextual"/>
+              </w:rPr>
+              <w:tab/>
+            </w:r>
+            <w:r>
+              <w:rPr>
+                <w:rStyle w:val="Hyperlink"/>
+                <w:noProof/>
+              </w:rPr>
+              <w:t>Uplift Van</w:t>
+            </w:r>
+            <w:r>
+              <w:rPr>
+                <w:noProof/>
+                <w:webHidden/>
+              </w:rPr>
+              <w:tab/>
+            </w:r>
+            <w:r>
+              <w:rPr>
+                <w:noProof/>
+                <w:webHidden/>
+              </w:rPr>
+              <w:fldChar w:fldCharType="begin"/>
+            </w:r>
+            <w:r>
+              <w:rPr>
+                <w:noProof/>
+                <w:webHidden/>
+              </w:rPr>
+              <w:instrText xml:space="preserve"> PAGEREF _Toc194568244 \h </w:instrText>
+            </w:r>
+            <w:r>
+              <w:rPr>
+                <w:noProof/>
+                <w:webHidden/>
+              </w:rPr>
+            </w:r>
+            <w:r>
+              <w:rPr>
+                <w:noProof/>
+                <w:webHidden/>
+              </w:rPr>
+              <w:fldChar w:fldCharType="separate"/>
+            </w:r>
+            <w:r>
+              <w:rPr>
+                <w:noProof/>
+                <w:webHidden/>
+              </w:rPr>
+              <w:t>11</w:t>
+            </w:r>
+            <w:r>
+              <w:rPr>
+                <w:noProof/>
+                <w:webHidden/>
+              </w:rPr>
+              <w:fldChar w:fldCharType="end"/>
+            </w:r>
+          </w:hyperlink>
+        </w:p>
+        <w:p>
+          <w:pPr>
+            <w:pStyle w:val="Inhopg3"/>
+            <w:rPr>
+              <w:rFonts w:asciiTheme="minorHAnsi" w:eastAsiaTheme="minorEastAsia" w:hAnsiTheme="minorHAnsi" w:cstheme="minorBidi"/>
+              <w:noProof/>
+              <w:color w:val="auto"/>
+              <w:kern w:val="2"/>
+              <w:sz w:val="24"/>
+              <w:szCs w:val="24"/>
+              <w:lang w:eastAsia="nl-NL"/>
+              <w14:ligatures w14:val="standardContextual"/>
+            </w:rPr>
+          </w:pPr>
+          <w:hyperlink w:anchor="_Toc194568245" w:history="1">
+            <w:r>
+              <w:rPr>
+                <w:rStyle w:val="Hyperlink"/>
+                <w:noProof/>
+              </w:rPr>
+              <w:t>3.10.4</w:t>
+            </w:r>
+            <w:r>
+              <w:rPr>
+                <w:rFonts w:asciiTheme="minorHAnsi" w:eastAsiaTheme="minorEastAsia" w:hAnsiTheme="minorHAnsi" w:cstheme="minorBidi"/>
+                <w:noProof/>
+                <w:color w:val="auto"/>
+                <w:kern w:val="2"/>
+                <w:sz w:val="24"/>
+                <w:szCs w:val="24"/>
+                <w:lang w:eastAsia="nl-NL"/>
+                <w14:ligatures w14:val="standardContextual"/>
+              </w:rPr>
+              <w:tab/>
+            </w:r>
+            <w:r>
+              <w:rPr>
+                <w:rStyle w:val="Hyperlink"/>
+                <w:noProof/>
+              </w:rPr>
+              <w:t>Randvoorwaardes glijvlak</w:t>
+            </w:r>
+            <w:r>
+              <w:rPr>
+                <w:noProof/>
+                <w:webHidden/>
+              </w:rPr>
+              <w:tab/>
+            </w:r>
+            <w:r>
+              <w:rPr>
+                <w:noProof/>
+                <w:webHidden/>
+              </w:rPr>
+              <w:fldChar w:fldCharType="begin"/>
+            </w:r>
+            <w:r>
+              <w:rPr>
+                <w:noProof/>
+                <w:webHidden/>
+              </w:rPr>
+              <w:instrText xml:space="preserve"> PAGEREF _Toc194568245 \h </w:instrText>
+            </w:r>
+            <w:r>
+              <w:rPr>
+                <w:noProof/>
+                <w:webHidden/>
+              </w:rPr>
+            </w:r>
+            <w:r>
+              <w:rPr>
+                <w:noProof/>
+                <w:webHidden/>
+              </w:rPr>
+              <w:fldChar w:fldCharType="separate"/>
+            </w:r>
+            <w:r>
+              <w:rPr>
+                <w:noProof/>
+                <w:webHidden/>
+              </w:rPr>
+              <w:t>12</w:t>
+            </w:r>
+            <w:r>
+              <w:rPr>
+                <w:noProof/>
+                <w:webHidden/>
+              </w:rPr>
+              <w:fldChar w:fldCharType="end"/>
+            </w:r>
+          </w:hyperlink>
+        </w:p>
+        <w:p>
+          <w:pPr>
             <w:pStyle w:val="Inhopg2"/>
             <w:rPr>
               <w:rFonts w:asciiTheme="minorHAnsi" w:eastAsiaTheme="minorEastAsia" w:hAnsiTheme="minorHAnsi" w:cstheme="minorBidi"/>
@@ -2240,7 +2612,7 @@
               <w14:ligatures w14:val="standardContextual"/>
             </w:rPr>
           </w:pPr>
-          <w:hyperlink w:anchor="_Toc194396107" w:history="1">
+          <w:hyperlink w:anchor="_Toc194568246" w:history="1">
             <w:r>
               <w:rPr>
                 <w:rStyle w:val="Hyperlink"/>
@@ -2281,7 +2653,7 @@
               <w:rPr>
                 <w:webHidden/>
               </w:rPr>
-              <w:instrText xml:space="preserve"> PAGEREF _Toc194396107 \h </w:instrText>
+              <w:instrText xml:space="preserve"> PAGEREF _Toc194568246 \h </w:instrText>
             </w:r>
             <w:r>
               <w:rPr>
@@ -2298,7 +2670,7 @@
               <w:rPr>
                 <w:webHidden/>
               </w:rPr>
-              <w:t>10</w:t>
+              <w:t>12</w:t>
             </w:r>
             <w:r>
               <w:rPr>
@@ -2323,7 +2695,7 @@
               <w14:ligatures w14:val="standardContextual"/>
             </w:rPr>
           </w:pPr>
-          <w:hyperlink w:anchor="_Toc194396108" w:history="1">
+          <w:hyperlink w:anchor="_Toc194568247" w:history="1">
             <w:r>
               <w:rPr>
                 <w:rStyle w:val="Hyperlink"/>
@@ -2366,7 +2738,7 @@
               <w:rPr>
                 <w:webHidden/>
               </w:rPr>
-              <w:instrText xml:space="preserve"> PAGEREF _Toc194396108 \h </w:instrText>
+              <w:instrText xml:space="preserve"> PAGEREF _Toc194568247 \h </w:instrText>
             </w:r>
             <w:r>
               <w:rPr>
@@ -2383,7 +2755,7 @@
               <w:rPr>
                 <w:webHidden/>
               </w:rPr>
-              <w:t>12</w:t>
+              <w:t>14</w:t>
             </w:r>
             <w:r>
               <w:rPr>
@@ -2406,7 +2778,7 @@
               <w14:ligatures w14:val="standardContextual"/>
             </w:rPr>
           </w:pPr>
-          <w:hyperlink w:anchor="_Toc194396109" w:history="1">
+          <w:hyperlink w:anchor="_Toc194568248" w:history="1">
             <w:r>
               <w:rPr>
                 <w:rStyle w:val="Hyperlink"/>
@@ -2447,7 +2819,7 @@
               <w:rPr>
                 <w:webHidden/>
               </w:rPr>
-              <w:instrText xml:space="preserve"> PAGEREF _Toc194396109 \h </w:instrText>
+              <w:instrText xml:space="preserve"> PAGEREF _Toc194568248 \h </w:instrText>
             </w:r>
             <w:r>
               <w:rPr>
@@ -2464,7 +2836,7 @@
               <w:rPr>
                 <w:webHidden/>
               </w:rPr>
-              <w:t>12</w:t>
+              <w:t>14</w:t>
             </w:r>
             <w:r>
               <w:rPr>
@@ -2488,7 +2860,7 @@
               <w14:ligatures w14:val="standardContextual"/>
             </w:rPr>
           </w:pPr>
-          <w:hyperlink w:anchor="_Toc194396110" w:history="1">
+          <w:hyperlink w:anchor="_Toc194568249" w:history="1">
             <w:r>
               <w:rPr>
                 <w:rStyle w:val="Hyperlink"/>
@@ -2535,7 +2907,7 @@
                 <w:noProof/>
                 <w:webHidden/>
               </w:rPr>
-              <w:instrText xml:space="preserve"> PAGEREF _Toc194396110 \h </w:instrText>
+              <w:instrText xml:space="preserve"> PAGEREF _Toc194568249 \h </w:instrText>
             </w:r>
             <w:r>
               <w:rPr>
@@ -2555,7 +2927,7 @@
                 <w:noProof/>
                 <w:webHidden/>
               </w:rPr>
-              <w:t>12</w:t>
+              <w:t>14</w:t>
             </w:r>
             <w:r>
               <w:rPr>
@@ -2579,7 +2951,7 @@
               <w14:ligatures w14:val="standardContextual"/>
             </w:rPr>
           </w:pPr>
-          <w:hyperlink w:anchor="_Toc194396111" w:history="1">
+          <w:hyperlink w:anchor="_Toc194568250" w:history="1">
             <w:r>
               <w:rPr>
                 <w:rStyle w:val="Hyperlink"/>
@@ -2620,7 +2992,7 @@
               <w:rPr>
                 <w:webHidden/>
               </w:rPr>
-              <w:instrText xml:space="preserve"> PAGEREF _Toc194396111 \h </w:instrText>
+              <w:instrText xml:space="preserve"> PAGEREF _Toc194568250 \h </w:instrText>
             </w:r>
             <w:r>
               <w:rPr>
@@ -2637,7 +3009,7 @@
               <w:rPr>
                 <w:webHidden/>
               </w:rPr>
-              <w:t>12</w:t>
+              <w:t>14</w:t>
             </w:r>
             <w:r>
               <w:rPr>
@@ -2660,7 +3032,7 @@
               <w14:ligatures w14:val="standardContextual"/>
             </w:rPr>
           </w:pPr>
-          <w:hyperlink w:anchor="_Toc194396112" w:history="1">
+          <w:hyperlink w:anchor="_Toc194568251" w:history="1">
             <w:r>
               <w:rPr>
                 <w:rStyle w:val="Hyperlink"/>
@@ -2701,7 +3073,7 @@
               <w:rPr>
                 <w:webHidden/>
               </w:rPr>
-              <w:instrText xml:space="preserve"> PAGEREF _Toc194396112 \h </w:instrText>
+              <w:instrText xml:space="preserve"> PAGEREF _Toc194568251 \h </w:instrText>
             </w:r>
             <w:r>
               <w:rPr>
@@ -2718,7 +3090,7 @@
               <w:rPr>
                 <w:webHidden/>
               </w:rPr>
-              <w:t>12</w:t>
+              <w:t>14</w:t>
             </w:r>
             <w:r>
               <w:rPr>
@@ -2741,7 +3113,7 @@
               <w14:ligatures w14:val="standardContextual"/>
             </w:rPr>
           </w:pPr>
-          <w:hyperlink w:anchor="_Toc194396113" w:history="1">
+          <w:hyperlink w:anchor="_Toc194568252" w:history="1">
             <w:r>
               <w:rPr>
                 <w:rStyle w:val="Hyperlink"/>
@@ -2782,7 +3154,7 @@
               <w:rPr>
                 <w:webHidden/>
               </w:rPr>
-              <w:instrText xml:space="preserve"> PAGEREF _Toc194396113 \h </w:instrText>
+              <w:instrText xml:space="preserve"> PAGEREF _Toc194568252 \h </w:instrText>
             </w:r>
             <w:r>
               <w:rPr>
@@ -2799,7 +3171,7 @@
               <w:rPr>
                 <w:webHidden/>
               </w:rPr>
-              <w:t>12</w:t>
+              <w:t>14</w:t>
             </w:r>
             <w:r>
               <w:rPr>
@@ -2860,7 +3232,7 @@
       <w:r>
         <w:fldChar w:fldCharType="separate"/>
       </w:r>
-      <w:hyperlink w:anchor="_Toc194396114" w:history="1">
+      <w:hyperlink w:anchor="_Toc194568457" w:history="1">
         <w:r>
           <w:rPr>
             <w:rStyle w:val="Hyperlink"/>
@@ -2902,7 +3274,7 @@
       <w:pPr>
         <w:pStyle w:val="Kop1"/>
       </w:pPr>
-      <w:bookmarkStart w:id="14" w:name="_Toc194396086"/>
+      <w:bookmarkStart w:id="14" w:name="_Toc194568221"/>
       <w:r>
         <w:lastRenderedPageBreak/>
         <w:t>Inleiding</w:t>
@@ -2986,7 +3358,7 @@
         <w:pStyle w:val="Kop2"/>
       </w:pPr>
       <w:bookmarkStart w:id="15" w:name="_Ref194390785"/>
-      <w:bookmarkStart w:id="16" w:name="_Toc194396087"/>
+      <w:bookmarkStart w:id="16" w:name="_Toc194568222"/>
       <w:r>
         <w:t>Functionaliteiten</w:t>
       </w:r>
@@ -3241,7 +3613,7 @@
       <w:pPr>
         <w:pStyle w:val="Kop2"/>
       </w:pPr>
-      <w:bookmarkStart w:id="18" w:name="_Toc194396088"/>
+      <w:bookmarkStart w:id="18" w:name="_Toc194568223"/>
       <w:r>
         <w:t>Versiebeheer</w:t>
       </w:r>
@@ -3544,7 +3916,7 @@
       <w:pPr>
         <w:pStyle w:val="Kop2"/>
       </w:pPr>
-      <w:bookmarkStart w:id="19" w:name="_Toc194396089"/>
+      <w:bookmarkStart w:id="19" w:name="_Toc194568224"/>
       <w:r>
         <w:t>Leeswijzer</w:t>
       </w:r>
@@ -3682,7 +4054,7 @@
       <w:pPr>
         <w:pStyle w:val="Kop1"/>
       </w:pPr>
-      <w:bookmarkStart w:id="20" w:name="_Toc194396090"/>
+      <w:bookmarkStart w:id="20" w:name="_Toc194568225"/>
       <w:bookmarkEnd w:id="13"/>
       <w:bookmarkEnd w:id="12"/>
       <w:bookmarkEnd w:id="11"/>
@@ -3723,7 +4095,7 @@
       <w:pPr>
         <w:pStyle w:val="Kop2"/>
       </w:pPr>
-      <w:bookmarkStart w:id="21" w:name="_Toc194396091"/>
+      <w:bookmarkStart w:id="21" w:name="_Toc194568226"/>
       <w:r>
         <w:t>Tool downloaden</w:t>
       </w:r>
@@ -3752,7 +4124,7 @@
       <w:r>
         <w:t xml:space="preserve">-pagina van Waterschap Scheldestromen: </w:t>
       </w:r>
-      <w:hyperlink r:id="rId20" w:history="1">
+      <w:hyperlink r:id="rId24" w:history="1">
         <w:r>
           <w:rPr>
             <w:rStyle w:val="Hyperlink"/>
@@ -3810,7 +4182,7 @@
       <w:r>
         <w:t xml:space="preserve">Ga naar </w:t>
       </w:r>
-      <w:hyperlink r:id="rId21" w:history="1">
+      <w:hyperlink r:id="rId25" w:history="1">
         <w:r>
           <w:rPr>
             <w:rStyle w:val="Hyperlink"/>
@@ -3863,7 +4235,7 @@
                     <pic:cNvPicPr/>
                   </pic:nvPicPr>
                   <pic:blipFill>
-                    <a:blip r:embed="rId22"/>
+                    <a:blip r:embed="rId26"/>
                     <a:stretch>
                       <a:fillRect/>
                     </a:stretch>
@@ -4099,7 +4471,7 @@
       <w:pPr>
         <w:pStyle w:val="Kop2"/>
       </w:pPr>
-      <w:bookmarkStart w:id="23" w:name="_Toc194396092"/>
+      <w:bookmarkStart w:id="23" w:name="_Toc194568227"/>
       <w:r>
         <w:t>Virtual environment</w:t>
       </w:r>
@@ -4146,7 +4518,7 @@
         <w:pStyle w:val="Kop3"/>
       </w:pPr>
       <w:bookmarkStart w:id="24" w:name="_Ref194053742"/>
-      <w:bookmarkStart w:id="25" w:name="_Toc194396093"/>
+      <w:bookmarkStart w:id="25" w:name="_Toc194568228"/>
       <w:r>
         <w:lastRenderedPageBreak/>
         <w:t>Installeren</w:t>
@@ -4443,23 +4815,13 @@
                                 <w:lang w:val="en-GB"/>
                               </w:rPr>
                             </w:pPr>
-                            <w:proofErr w:type="spellStart"/>
                             <w:r>
                               <w:rPr>
                                 <w:rFonts w:ascii="Consolas" w:hAnsi="Consolas"/>
                                 <w:lang w:val="en-GB"/>
                               </w:rPr>
-                              <w:t>conda</w:t>
+                              <w:t xml:space="preserve">conda env create -f </w:t>
                             </w:r>
-                            <w:proofErr w:type="spellEnd"/>
-                            <w:r>
-                              <w:rPr>
-                                <w:rFonts w:ascii="Consolas" w:hAnsi="Consolas"/>
-                                <w:lang w:val="en-GB"/>
-                              </w:rPr>
-                              <w:t xml:space="preserve"> env create -f </w:t>
-                            </w:r>
-                            <w:proofErr w:type="spellStart"/>
                             <w:r>
                               <w:rPr>
                                 <w:rFonts w:ascii="Consolas" w:hAnsi="Consolas"/>
@@ -4467,7 +4829,6 @@
                               </w:rPr>
                               <w:t>environment.yml</w:t>
                             </w:r>
-                            <w:proofErr w:type="spellEnd"/>
                           </w:p>
                         </w:txbxContent>
                       </wps:txbx>
@@ -4497,23 +4858,13 @@
                           <w:lang w:val="en-GB"/>
                         </w:rPr>
                       </w:pPr>
-                      <w:proofErr w:type="spellStart"/>
                       <w:r>
                         <w:rPr>
                           <w:rFonts w:ascii="Consolas" w:hAnsi="Consolas"/>
                           <w:lang w:val="en-GB"/>
                         </w:rPr>
-                        <w:t>conda</w:t>
+                        <w:t xml:space="preserve">conda env create -f </w:t>
                       </w:r>
-                      <w:proofErr w:type="spellEnd"/>
-                      <w:r>
-                        <w:rPr>
-                          <w:rFonts w:ascii="Consolas" w:hAnsi="Consolas"/>
-                          <w:lang w:val="en-GB"/>
-                        </w:rPr>
-                        <w:t xml:space="preserve"> env create -f </w:t>
-                      </w:r>
-                      <w:proofErr w:type="spellStart"/>
                       <w:r>
                         <w:rPr>
                           <w:rFonts w:ascii="Consolas" w:hAnsi="Consolas"/>
@@ -4521,7 +4872,6 @@
                         </w:rPr>
                         <w:t>environment.yml</w:t>
                       </w:r>
-                      <w:proofErr w:type="spellEnd"/>
                     </w:p>
                   </w:txbxContent>
                 </v:textbox>
@@ -4545,7 +4895,7 @@
         <w:pStyle w:val="Kop3"/>
       </w:pPr>
       <w:bookmarkStart w:id="26" w:name="_Ref194053765"/>
-      <w:bookmarkStart w:id="27" w:name="_Toc194396094"/>
+      <w:bookmarkStart w:id="27" w:name="_Toc194568229"/>
       <w:r>
         <w:t>Activeren</w:t>
       </w:r>
@@ -4651,42 +5001,18 @@
                                 <w:rFonts w:ascii="Consolas" w:hAnsi="Consolas"/>
                               </w:rPr>
                             </w:pPr>
-                            <w:proofErr w:type="spellStart"/>
                             <w:r>
                               <w:rPr>
                                 <w:rFonts w:ascii="Consolas" w:hAnsi="Consolas"/>
                               </w:rPr>
-                              <w:t>conda</w:t>
+                              <w:t xml:space="preserve">conda activate </w:t>
                             </w:r>
-                            <w:proofErr w:type="spellEnd"/>
-                            <w:r>
-                              <w:rPr>
-                                <w:rFonts w:ascii="Consolas" w:hAnsi="Consolas"/>
-                              </w:rPr>
-                              <w:t xml:space="preserve"> </w:t>
-                            </w:r>
-                            <w:proofErr w:type="spellStart"/>
-                            <w:r>
-                              <w:rPr>
-                                <w:rFonts w:ascii="Consolas" w:hAnsi="Consolas"/>
-                              </w:rPr>
-                              <w:t>activate</w:t>
-                            </w:r>
-                            <w:proofErr w:type="spellEnd"/>
-                            <w:r>
-                              <w:rPr>
-                                <w:rFonts w:ascii="Consolas" w:hAnsi="Consolas"/>
-                              </w:rPr>
-                              <w:t xml:space="preserve"> </w:t>
-                            </w:r>
-                            <w:proofErr w:type="spellStart"/>
                             <w:r>
                               <w:rPr>
                                 <w:rFonts w:ascii="Consolas" w:hAnsi="Consolas"/>
                               </w:rPr>
                               <w:t>venv_bolus</w:t>
                             </w:r>
-                            <w:proofErr w:type="spellEnd"/>
                           </w:p>
                         </w:txbxContent>
                       </wps:txbx>
@@ -4715,42 +5041,18 @@
                           <w:rFonts w:ascii="Consolas" w:hAnsi="Consolas"/>
                         </w:rPr>
                       </w:pPr>
-                      <w:proofErr w:type="spellStart"/>
                       <w:r>
                         <w:rPr>
                           <w:rFonts w:ascii="Consolas" w:hAnsi="Consolas"/>
                         </w:rPr>
-                        <w:t>conda</w:t>
+                        <w:t xml:space="preserve">conda activate </w:t>
                       </w:r>
-                      <w:proofErr w:type="spellEnd"/>
-                      <w:r>
-                        <w:rPr>
-                          <w:rFonts w:ascii="Consolas" w:hAnsi="Consolas"/>
-                        </w:rPr>
-                        <w:t xml:space="preserve"> </w:t>
-                      </w:r>
-                      <w:proofErr w:type="spellStart"/>
-                      <w:r>
-                        <w:rPr>
-                          <w:rFonts w:ascii="Consolas" w:hAnsi="Consolas"/>
-                        </w:rPr>
-                        <w:t>activate</w:t>
-                      </w:r>
-                      <w:proofErr w:type="spellEnd"/>
-                      <w:r>
-                        <w:rPr>
-                          <w:rFonts w:ascii="Consolas" w:hAnsi="Consolas"/>
-                        </w:rPr>
-                        <w:t xml:space="preserve"> </w:t>
-                      </w:r>
-                      <w:proofErr w:type="spellStart"/>
                       <w:r>
                         <w:rPr>
                           <w:rFonts w:ascii="Consolas" w:hAnsi="Consolas"/>
                         </w:rPr>
                         <w:t>venv_bolus</w:t>
                       </w:r>
-                      <w:proofErr w:type="spellEnd"/>
                     </w:p>
                   </w:txbxContent>
                 </v:textbox>
@@ -4805,7 +5107,7 @@
       <w:pPr>
         <w:pStyle w:val="Kop2"/>
       </w:pPr>
-      <w:bookmarkStart w:id="28" w:name="_Toc194396095"/>
+      <w:bookmarkStart w:id="28" w:name="_Toc194568230"/>
       <w:r>
         <w:t>Gebruik</w:t>
       </w:r>
@@ -5150,7 +5452,7 @@
         <w:pStyle w:val="Kop1"/>
       </w:pPr>
       <w:bookmarkStart w:id="29" w:name="_Ref194055758"/>
-      <w:bookmarkStart w:id="30" w:name="_Toc194396096"/>
+      <w:bookmarkStart w:id="30" w:name="_Toc194568231"/>
       <w:r>
         <w:lastRenderedPageBreak/>
         <w:t>Opstellen invoerbestand</w:t>
@@ -5272,7 +5574,7 @@
         <w:pStyle w:val="Kop2"/>
       </w:pPr>
       <w:bookmarkStart w:id="31" w:name="_Ref194064145"/>
-      <w:bookmarkStart w:id="32" w:name="_Toc194396097"/>
+      <w:bookmarkStart w:id="32" w:name="_Toc194568232"/>
       <w:r>
         <w:t>Instellingen</w:t>
       </w:r>
@@ -5536,7 +5838,7 @@
       <w:pPr>
         <w:pStyle w:val="Kop2"/>
       </w:pPr>
-      <w:bookmarkStart w:id="33" w:name="_Toc194396098"/>
+      <w:bookmarkStart w:id="33" w:name="_Toc194568233"/>
       <w:r>
         <w:t>Dwarsprofielen</w:t>
       </w:r>
@@ -5683,7 +5985,7 @@
         <w:pStyle w:val="Kop2"/>
       </w:pPr>
       <w:bookmarkStart w:id="34" w:name="_Ref194393973"/>
-      <w:bookmarkStart w:id="35" w:name="_Toc194396099"/>
+      <w:bookmarkStart w:id="35" w:name="_Toc194568234"/>
       <w:r>
         <w:t>Kar. punten</w:t>
       </w:r>
@@ -5930,7 +6232,7 @@
         <w:pStyle w:val="Kop2"/>
       </w:pPr>
       <w:bookmarkStart w:id="36" w:name="_Ref194394207"/>
-      <w:bookmarkStart w:id="37" w:name="_Toc194396100"/>
+      <w:bookmarkStart w:id="37" w:name="_Toc194568235"/>
       <w:r>
         <w:t>Sterkteparameters</w:t>
       </w:r>
@@ -6109,7 +6411,7 @@
         </w:rPr>
         <w:lastRenderedPageBreak/>
         <w:drawing>
-          <wp:inline distT="0" distB="0" distL="0" distR="0" wp14:anchorId="34857CA6" wp14:editId="56C5D654">
+          <wp:inline distT="0" distB="0" distL="0" distR="0" wp14:anchorId="34857CA6" wp14:editId="2022867A">
             <wp:extent cx="3802817" cy="2011680"/>
             <wp:effectExtent l="38100" t="19050" r="45720" b="45720"/>
             <wp:docPr id="1196707729" name="Afbeelding 1"/>
@@ -6124,7 +6426,7 @@
                     <pic:cNvPicPr/>
                   </pic:nvPicPr>
                   <pic:blipFill rotWithShape="1">
-                    <a:blip r:embed="rId23">
+                    <a:blip r:embed="rId27">
                       <a:extLst>
                         <a:ext uri="{28A0092B-C50C-407E-A947-70E740481C1C}">
                           <a14:useLocalDpi xmlns:a14="http://schemas.microsoft.com/office/drawing/2010/main" val="0"/>
@@ -6137,7 +6439,7 @@
                   <pic:spPr bwMode="auto">
                     <a:xfrm>
                       <a:off x="0" y="0"/>
-                      <a:ext cx="3803837" cy="2012220"/>
+                      <a:ext cx="3802817" cy="2011680"/>
                     </a:xfrm>
                     <a:prstGeom prst="rect">
                       <a:avLst/>
@@ -6566,7 +6868,7 @@
       <w:pPr>
         <w:pStyle w:val="Kop2"/>
       </w:pPr>
-      <w:bookmarkStart w:id="39" w:name="_Toc194396101"/>
+      <w:bookmarkStart w:id="39" w:name="_Toc194568236"/>
       <w:r>
         <w:t>Bodemprofielen</w:t>
       </w:r>
@@ -6819,7 +7121,7 @@
       <w:pPr>
         <w:pStyle w:val="Kop2"/>
       </w:pPr>
-      <w:bookmarkStart w:id="40" w:name="_Toc194396102"/>
+      <w:bookmarkStart w:id="40" w:name="_Toc194568237"/>
       <w:r>
         <w:t>Bodemopbouw</w:t>
       </w:r>
@@ -6998,7 +7300,7 @@
       <w:pPr>
         <w:pStyle w:val="Kop2"/>
       </w:pPr>
-      <w:bookmarkStart w:id="41" w:name="_Toc194396103"/>
+      <w:bookmarkStart w:id="41" w:name="_Toc194568238"/>
       <w:r>
         <w:t>Bekleding</w:t>
       </w:r>
@@ -7117,7 +7419,7 @@
       <w:pPr>
         <w:pStyle w:val="Kop2"/>
       </w:pPr>
-      <w:bookmarkStart w:id="42" w:name="_Toc194396104"/>
+      <w:bookmarkStart w:id="42" w:name="_Toc194568239"/>
       <w:r>
         <w:t>Belasting</w:t>
       </w:r>
@@ -7421,7 +7723,7 @@
                     <pic:cNvPicPr/>
                   </pic:nvPicPr>
                   <pic:blipFill>
-                    <a:blip r:embed="rId24" cstate="print">
+                    <a:blip r:embed="rId28" cstate="print">
                       <a:extLst>
                         <a:ext uri="{28A0092B-C50C-407E-A947-70E740481C1C}">
                           <a14:useLocalDpi xmlns:a14="http://schemas.microsoft.com/office/drawing/2010/main" val="0"/>
@@ -7547,7 +7849,7 @@
       <w:pPr>
         <w:pStyle w:val="Kop2"/>
       </w:pPr>
-      <w:bookmarkStart w:id="44" w:name="_Toc194396105"/>
+      <w:bookmarkStart w:id="44" w:name="_Toc194568240"/>
       <w:r>
         <w:t>Waterspanning</w:t>
       </w:r>
@@ -7559,6 +7861,9 @@
     <w:p>
       <w:pPr>
         <w:pStyle w:val="Plattetekst"/>
+        <w:rPr>
+          <w:highlight w:val="yellow"/>
+        </w:rPr>
       </w:pPr>
       <w:r>
         <w:t>In het tabblad “Waterspanning</w:t>
@@ -7571,6 +7876,32 @@
       </w:r>
       <w:r>
         <w:t xml:space="preserve"> Voor de invoer geldt het volgende:</w:t>
+      </w:r>
+      <w:r>
+        <w:rPr>
+          <w:highlight w:val="yellow"/>
+        </w:rPr>
+        <w:t xml:space="preserve"> </w:t>
+      </w:r>
+    </w:p>
+    <w:p>
+      <w:pPr>
+        <w:pStyle w:val="Plattetekst"/>
+        <w:numPr>
+          <w:ilvl w:val="0"/>
+          <w:numId w:val="31"/>
+        </w:numPr>
+        <w:rPr>
+          <w:i/>
+          <w:iCs/>
+        </w:rPr>
+      </w:pPr>
+      <w:r>
+        <w:rPr>
+          <w:i/>
+          <w:iCs/>
+        </w:rPr>
+        <w:t>Het creëren van de invoer voor het tabblad “Waterspanningen” moet op dit moment handmatig. Het automatisch genereren van de waterspanningen is onderdeel van een volgende ontwikkelstap.</w:t>
       </w:r>
     </w:p>
     <w:p>
@@ -7736,6 +8067,7 @@
         </w:numPr>
       </w:pPr>
       <w:r>
+        <w:lastRenderedPageBreak/>
         <w:t>Een stijghoogtelijn heeft alleen effect als deze aan de referentielijn gekoppeld is</w:t>
       </w:r>
       <w:r>
@@ -7751,7 +8083,6 @@
         </w:numPr>
       </w:pPr>
       <w:r>
-        <w:lastRenderedPageBreak/>
         <w:t xml:space="preserve">De punten </w:t>
       </w:r>
       <w:r>
@@ -7855,62 +8186,10 @@
     </w:p>
     <w:p>
       <w:pPr>
-        <w:pStyle w:val="Plattetekst"/>
-      </w:pPr>
-      <w:r>
-        <w:rPr>
-          <w:highlight w:val="yellow"/>
-        </w:rPr>
-        <w:t xml:space="preserve">Het </w:t>
-      </w:r>
-      <w:r>
-        <w:rPr>
-          <w:highlight w:val="yellow"/>
-        </w:rPr>
-        <w:t>creëren van de invoer voor</w:t>
-      </w:r>
-      <w:r>
-        <w:rPr>
-          <w:highlight w:val="yellow"/>
-        </w:rPr>
-        <w:t xml:space="preserve"> het tabblad </w:t>
-      </w:r>
-      <w:r>
-        <w:rPr>
-          <w:highlight w:val="yellow"/>
-        </w:rPr>
-        <w:t>“Waterspanningen”</w:t>
-      </w:r>
-      <w:r>
-        <w:rPr>
-          <w:highlight w:val="yellow"/>
-        </w:rPr>
-        <w:t xml:space="preserve"> </w:t>
-      </w:r>
-      <w:r>
-        <w:rPr>
-          <w:highlight w:val="yellow"/>
-        </w:rPr>
-        <w:t xml:space="preserve">moet op dit moment handmatig. </w:t>
-      </w:r>
-      <w:r>
-        <w:rPr>
-          <w:highlight w:val="yellow"/>
-        </w:rPr>
-        <w:t>Het automatisch genereren van de waterspanningen is onderdeel van een volgende ontwikkelstap.</w:t>
-      </w:r>
-    </w:p>
-    <w:p>
-      <w:pPr>
-        <w:pStyle w:val="Plattetekst"/>
-      </w:pPr>
-    </w:p>
-    <w:p>
-      <w:pPr>
         <w:pStyle w:val="Kop2"/>
       </w:pPr>
       <w:bookmarkStart w:id="46" w:name="_Ref194060430"/>
-      <w:bookmarkStart w:id="47" w:name="_Toc194396106"/>
+      <w:bookmarkStart w:id="47" w:name="_Toc194568241"/>
       <w:proofErr w:type="spellStart"/>
       <w:r>
         <w:t>G</w:t>
@@ -7938,6 +8217,32 @@
       <w:pPr>
         <w:pStyle w:val="Plattetekst"/>
       </w:pPr>
+      <w:r>
+        <w:t>In het tabblad “</w:t>
+      </w:r>
+      <w:proofErr w:type="spellStart"/>
+      <w:r>
+        <w:t>Gridinstellingen</w:t>
+      </w:r>
+      <w:proofErr w:type="spellEnd"/>
+      <w:r>
+        <w:t xml:space="preserve">” </w:t>
+      </w:r>
+      <w:r>
+        <w:t xml:space="preserve">worden de glijvlakinstellingen en -beperkingen </w:t>
+      </w:r>
+      <w:r>
+        <w:t xml:space="preserve">(zonering) </w:t>
+      </w:r>
+      <w:r>
+        <w:t xml:space="preserve">opgegeven. </w:t>
+      </w:r>
+      <w:r>
+        <w:t xml:space="preserve">De invoer is opgedeeld in een aantal secties. </w:t>
+      </w:r>
+      <w:r>
+        <w:t>Iedere sectie is onderstaand in een paragraaf toegelicht.</w:t>
+      </w:r>
     </w:p>
     <w:p>
       <w:pPr>
@@ -7946,15 +8251,1331 @@
     </w:p>
     <w:p>
       <w:pPr>
+        <w:pStyle w:val="Kop3"/>
+      </w:pPr>
+      <w:bookmarkStart w:id="49" w:name="_Toc194568242"/>
+      <w:r>
+        <w:t>Algemeen</w:t>
+      </w:r>
+      <w:bookmarkEnd w:id="49"/>
+    </w:p>
+    <w:p>
+      <w:pPr>
+        <w:pStyle w:val="Plattetekst"/>
+        <w:numPr>
+          <w:ilvl w:val="0"/>
+          <w:numId w:val="32"/>
+        </w:numPr>
+      </w:pPr>
+      <w:r>
+        <w:t xml:space="preserve">Iedere regel stelt </w:t>
+      </w:r>
+      <w:r>
+        <w:t>een</w:t>
+      </w:r>
+      <w:r>
+        <w:t xml:space="preserve"> D-Stability “</w:t>
+      </w:r>
+      <w:proofErr w:type="spellStart"/>
+      <w:r>
+        <w:t>Calculation</w:t>
+      </w:r>
+      <w:proofErr w:type="spellEnd"/>
+      <w:r>
+        <w:t>” voor. D</w:t>
+      </w:r>
+      <w:r>
+        <w:t>at zijn glijvlakinstellingen</w:t>
+      </w:r>
+      <w:r>
+        <w:t xml:space="preserve"> voor één glijvlakmodel</w:t>
+      </w:r>
+      <w:r>
+        <w:t xml:space="preserve"> met </w:t>
+      </w:r>
+      <w:r>
+        <w:t>eventueel glijvlakrestricties met betrekking tot intrede en diepte. In D-Stability kunnen er per scenario meerdere worden aangemaakt en doorgerekend.</w:t>
+      </w:r>
+      <w:r>
+        <w:t xml:space="preserve"> </w:t>
+      </w:r>
+    </w:p>
+    <w:p>
+      <w:pPr>
+        <w:pStyle w:val="Plattetekst"/>
+        <w:numPr>
+          <w:ilvl w:val="0"/>
+          <w:numId w:val="32"/>
+        </w:numPr>
+      </w:pPr>
+      <w:r>
+        <w:t xml:space="preserve">In de kolom “Naam set” </w:t>
+      </w:r>
+      <w:r>
+        <w:t xml:space="preserve">wordt de naam van de set met </w:t>
+      </w:r>
+      <w:proofErr w:type="spellStart"/>
+      <w:r>
+        <w:t>gridinstellingen</w:t>
+      </w:r>
+      <w:proofErr w:type="spellEnd"/>
+      <w:r>
+        <w:t xml:space="preserve"> opgegeven. Door meerdere regels dezelfde “Naam set” t</w:t>
+      </w:r>
+      <w:r>
+        <w:t xml:space="preserve">e geven is het mogelijk om meerdere glijvlakinstellingen per scenario </w:t>
+      </w:r>
+      <w:r>
+        <w:t>toe te passen</w:t>
+      </w:r>
+      <w:r>
+        <w:t xml:space="preserve">. De naam van de set wordt </w:t>
+      </w:r>
+      <w:r>
+        <w:t xml:space="preserve">per scenario </w:t>
+      </w:r>
+      <w:r>
+        <w:t xml:space="preserve">opgegeven in het tabblad </w:t>
+      </w:r>
+      <w:r>
+        <w:t>“B</w:t>
+      </w:r>
+      <w:r>
+        <w:t>erekeningen</w:t>
+      </w:r>
+      <w:r>
+        <w:t>”</w:t>
+      </w:r>
+    </w:p>
+    <w:p>
+      <w:pPr>
+        <w:pStyle w:val="Plattetekst"/>
+        <w:numPr>
+          <w:ilvl w:val="0"/>
+          <w:numId w:val="32"/>
+        </w:numPr>
+      </w:pPr>
+      <w:r>
+        <w:t>In de kolom “Naam gridinstelling” wordt de naam van de grindinstelling opgegeven.</w:t>
+      </w:r>
+      <w:r>
+        <w:t xml:space="preserve"> Deze wordt gebruikt in D-Stability. Kies voor iedere gridinstelling binnen de set een unieke naam.</w:t>
+      </w:r>
+    </w:p>
+    <w:p>
+      <w:pPr>
+        <w:pStyle w:val="Plattetekst"/>
+        <w:numPr>
+          <w:ilvl w:val="0"/>
+          <w:numId w:val="32"/>
+        </w:numPr>
+      </w:pPr>
+      <w:r>
+        <w:t>In de kolom “Model” wordt het glijvlakmodel opgegeven. Er is keuze uit:</w:t>
+      </w:r>
+    </w:p>
+    <w:p>
+      <w:pPr>
+        <w:pStyle w:val="Plattetekst"/>
+        <w:numPr>
+          <w:ilvl w:val="1"/>
+          <w:numId w:val="32"/>
+        </w:numPr>
+      </w:pPr>
+      <w:r>
+        <w:t xml:space="preserve">‘Uplift Van’: Dit betreft Uplift Van </w:t>
+      </w:r>
+      <w:proofErr w:type="spellStart"/>
+      <w:r>
+        <w:t>Particle</w:t>
+      </w:r>
+      <w:proofErr w:type="spellEnd"/>
+      <w:r>
+        <w:t xml:space="preserve"> </w:t>
+      </w:r>
+      <w:proofErr w:type="spellStart"/>
+      <w:r>
+        <w:t>Swarm</w:t>
+      </w:r>
+      <w:proofErr w:type="spellEnd"/>
+      <w:r>
+        <w:t>;</w:t>
+      </w:r>
+    </w:p>
+    <w:p>
+      <w:pPr>
+        <w:pStyle w:val="Plattetekst"/>
+        <w:numPr>
+          <w:ilvl w:val="1"/>
+          <w:numId w:val="32"/>
+        </w:numPr>
+      </w:pPr>
+      <w:r>
+        <w:t>‘Bishop’: Dit betreft Bishop Brute Force.</w:t>
+      </w:r>
+    </w:p>
+    <w:p>
+      <w:pPr>
+        <w:pStyle w:val="Plattetekst"/>
+        <w:numPr>
+          <w:ilvl w:val="0"/>
+          <w:numId w:val="32"/>
+        </w:numPr>
+      </w:pPr>
+      <w:r>
+        <w:t xml:space="preserve">Het is niet mogelijk om </w:t>
+      </w:r>
+      <w:r>
+        <w:t>een enkel glijvlak of het model Spencer toe te passen.</w:t>
+      </w:r>
+    </w:p>
+    <w:p>
+      <w:pPr>
+        <w:pStyle w:val="Plattetekst"/>
+      </w:pPr>
+    </w:p>
+    <w:p>
+      <w:pPr>
+        <w:pStyle w:val="Kop3"/>
+      </w:pPr>
+      <w:bookmarkStart w:id="50" w:name="_Toc194568243"/>
+      <w:r>
+        <w:t>Bishop</w:t>
+      </w:r>
+      <w:bookmarkEnd w:id="50"/>
+    </w:p>
+    <w:p>
+      <w:pPr>
+        <w:pStyle w:val="Plattetekst"/>
+      </w:pPr>
+      <w:r>
+        <w:t xml:space="preserve">In </w:t>
+      </w:r>
+      <w:r>
+        <w:fldChar w:fldCharType="begin"/>
+      </w:r>
+      <w:r>
+        <w:instrText xml:space="preserve"> REF _Ref194565032 \h </w:instrText>
+      </w:r>
+      <w:r>
+        <w:fldChar w:fldCharType="separate"/>
+      </w:r>
+      <w:r>
+        <w:t xml:space="preserve">figuur </w:t>
+      </w:r>
+      <w:r>
+        <w:rPr>
+          <w:noProof/>
+        </w:rPr>
+        <w:t>3</w:t>
+      </w:r>
+      <w:r>
+        <w:t>.</w:t>
+      </w:r>
+      <w:r>
+        <w:rPr>
+          <w:noProof/>
+        </w:rPr>
+        <w:t>3</w:t>
+      </w:r>
+      <w:r>
+        <w:fldChar w:fldCharType="end"/>
+      </w:r>
+      <w:r>
+        <w:t xml:space="preserve"> is een voorbeeld </w:t>
+      </w:r>
+      <w:r>
+        <w:t xml:space="preserve">van de plaatsing van een Bishop </w:t>
+      </w:r>
+      <w:proofErr w:type="spellStart"/>
+      <w:r>
+        <w:t>rekengrid</w:t>
+      </w:r>
+      <w:proofErr w:type="spellEnd"/>
+      <w:r>
+        <w:t xml:space="preserve"> </w:t>
+      </w:r>
+      <w:r>
+        <w:t>gepresenteerd</w:t>
+      </w:r>
+      <w:r>
+        <w:t>. Voor de invoer geldt het onderstaande:</w:t>
+      </w:r>
+    </w:p>
+    <w:p>
+      <w:pPr>
+        <w:pStyle w:val="Plattetekst"/>
+        <w:numPr>
+          <w:ilvl w:val="0"/>
+          <w:numId w:val="32"/>
+        </w:numPr>
+      </w:pPr>
+      <w:r>
+        <w:t>In de kolom</w:t>
+      </w:r>
+      <w:r>
+        <w:t xml:space="preserve"> “Positie </w:t>
+      </w:r>
+      <w:proofErr w:type="spellStart"/>
+      <w:r>
+        <w:t>grid</w:t>
+      </w:r>
+      <w:proofErr w:type="spellEnd"/>
+      <w:r>
+        <w:t>”</w:t>
+      </w:r>
+      <w:r>
+        <w:t xml:space="preserve"> wordt aangegeven welk karakteristiek punt</w:t>
+      </w:r>
+      <w:r>
+        <w:t xml:space="preserve"> </w:t>
+      </w:r>
+      <w:r>
+        <w:t xml:space="preserve">als referentie dient voor het plaatsen van het </w:t>
+      </w:r>
+      <w:proofErr w:type="spellStart"/>
+      <w:r>
+        <w:t>rekengrid</w:t>
+      </w:r>
+      <w:proofErr w:type="spellEnd"/>
+      <w:r>
+        <w:t>. In het voorbeeld is dit ‘Kruin binnentalud’.</w:t>
+      </w:r>
+    </w:p>
+    <w:p>
+      <w:pPr>
+        <w:pStyle w:val="Plattetekst"/>
+        <w:numPr>
+          <w:ilvl w:val="0"/>
+          <w:numId w:val="32"/>
+        </w:numPr>
+      </w:pPr>
+      <w:r>
+        <w:t xml:space="preserve">In de kolom “Richting” wordt aangegeven </w:t>
+      </w:r>
+      <w:r>
+        <w:t xml:space="preserve">in welke richting het </w:t>
+      </w:r>
+      <w:proofErr w:type="spellStart"/>
+      <w:r>
+        <w:t>grid</w:t>
+      </w:r>
+      <w:proofErr w:type="spellEnd"/>
+      <w:r>
+        <w:t xml:space="preserve"> wordt uitgezet. In het voorbeeld is dit ‘Binnenwaarts’. Het </w:t>
+      </w:r>
+      <w:proofErr w:type="spellStart"/>
+      <w:r>
+        <w:t>grid</w:t>
+      </w:r>
+      <w:proofErr w:type="spellEnd"/>
+      <w:r>
+        <w:t xml:space="preserve"> wordt daardoor aan de binnenwaartse zijde van </w:t>
+      </w:r>
+      <w:r>
+        <w:t>‘Kruin binnentalud’ geplaatst.</w:t>
+      </w:r>
+    </w:p>
+    <w:p>
+      <w:pPr>
+        <w:pStyle w:val="Plattetekst"/>
+        <w:numPr>
+          <w:ilvl w:val="0"/>
+          <w:numId w:val="32"/>
+        </w:numPr>
+      </w:pPr>
+      <w:r>
+        <w:t xml:space="preserve">In de kolom “Offset </w:t>
+      </w:r>
+      <w:proofErr w:type="spellStart"/>
+      <w:r>
+        <w:t>grid</w:t>
+      </w:r>
+      <w:proofErr w:type="spellEnd"/>
+      <w:r>
+        <w:t xml:space="preserve"> horizontaal” wordt een </w:t>
+      </w:r>
+      <w:r>
+        <w:t xml:space="preserve">horizontale verplaatsing ten opzichte van “Positie </w:t>
+      </w:r>
+      <w:proofErr w:type="spellStart"/>
+      <w:r>
+        <w:t>grid</w:t>
+      </w:r>
+      <w:proofErr w:type="spellEnd"/>
+      <w:r>
+        <w:t xml:space="preserve">” opgegeven. De offset is positief </w:t>
+      </w:r>
+      <w:r>
+        <w:t>in de opgegeven richting. In het voorbeeld is de richting binnenwaarts. De opgegeven waarde voor de offset is dus positief.</w:t>
+      </w:r>
+    </w:p>
+    <w:p>
+      <w:pPr>
+        <w:pStyle w:val="Plattetekst"/>
+        <w:numPr>
+          <w:ilvl w:val="0"/>
+          <w:numId w:val="32"/>
+        </w:numPr>
+      </w:pPr>
+      <w:r>
+        <w:t xml:space="preserve">In de kolom “Offset </w:t>
+      </w:r>
+      <w:proofErr w:type="spellStart"/>
+      <w:r>
+        <w:t>grid</w:t>
+      </w:r>
+      <w:proofErr w:type="spellEnd"/>
+      <w:r>
+        <w:t xml:space="preserve"> verticaal” wordt een verticale verplaatsing ten opzichte van “</w:t>
+      </w:r>
+      <w:proofErr w:type="spellStart"/>
+      <w:r>
+        <w:t>Postitie</w:t>
+      </w:r>
+      <w:proofErr w:type="spellEnd"/>
+      <w:r>
+        <w:t xml:space="preserve"> </w:t>
+      </w:r>
+      <w:proofErr w:type="spellStart"/>
+      <w:r>
+        <w:t>grid</w:t>
+      </w:r>
+      <w:proofErr w:type="spellEnd"/>
+      <w:r>
+        <w:t xml:space="preserve">” opgegeven. De offset is </w:t>
+      </w:r>
+      <w:r>
+        <w:t>opwaarts positief.</w:t>
+      </w:r>
+    </w:p>
+    <w:p>
+      <w:pPr>
+        <w:pStyle w:val="Plattetekst"/>
+        <w:numPr>
+          <w:ilvl w:val="0"/>
+          <w:numId w:val="32"/>
+        </w:numPr>
+      </w:pPr>
+      <w:r>
+        <w:t xml:space="preserve">De </w:t>
+      </w:r>
+      <w:proofErr w:type="spellStart"/>
+      <w:r>
+        <w:t>offsets</w:t>
+      </w:r>
+      <w:proofErr w:type="spellEnd"/>
+      <w:r>
+        <w:t xml:space="preserve"> </w:t>
+      </w:r>
+      <w:r>
+        <w:t xml:space="preserve">worden toegepast vanaf “Positie </w:t>
+      </w:r>
+      <w:proofErr w:type="spellStart"/>
+      <w:r>
+        <w:t>grid</w:t>
+      </w:r>
+      <w:proofErr w:type="spellEnd"/>
+      <w:r>
+        <w:t xml:space="preserve">” tot de dichtstbijzijnde </w:t>
+      </w:r>
+      <w:r>
+        <w:t xml:space="preserve">hoek aan de onderzijde van het </w:t>
+      </w:r>
+      <w:proofErr w:type="spellStart"/>
+      <w:r>
+        <w:t>grid</w:t>
+      </w:r>
+      <w:proofErr w:type="spellEnd"/>
+      <w:r>
+        <w:t xml:space="preserve">. In het voorbeeld is dit de </w:t>
+      </w:r>
+      <w:r>
+        <w:t>rechterkant</w:t>
+      </w:r>
+      <w:r>
+        <w:t xml:space="preserve"> van het </w:t>
+      </w:r>
+      <w:proofErr w:type="spellStart"/>
+      <w:r>
+        <w:t>grid</w:t>
+      </w:r>
+      <w:proofErr w:type="spellEnd"/>
+      <w:r>
+        <w:t xml:space="preserve">. In het geval dat de richting ‘Buitenwaarts’ is, dan geldt de afstand </w:t>
+      </w:r>
+      <w:r>
+        <w:t>hoek linksonder.</w:t>
+      </w:r>
+    </w:p>
+    <w:p>
+      <w:pPr>
+        <w:pStyle w:val="Plattetekst"/>
+        <w:numPr>
+          <w:ilvl w:val="0"/>
+          <w:numId w:val="32"/>
+        </w:numPr>
+      </w:pPr>
+      <w:r>
+        <w:t xml:space="preserve">In de kolommen “Aantal </w:t>
+      </w:r>
+      <w:proofErr w:type="spellStart"/>
+      <w:r>
+        <w:t>gridpunten</w:t>
+      </w:r>
+      <w:proofErr w:type="spellEnd"/>
+      <w:r>
+        <w:t xml:space="preserve"> horizontaal” en “Aantal </w:t>
+      </w:r>
+      <w:proofErr w:type="spellStart"/>
+      <w:r>
+        <w:t>gridpunten</w:t>
+      </w:r>
+      <w:proofErr w:type="spellEnd"/>
+      <w:r>
+        <w:t xml:space="preserve"> verticaal” wordt opgeven hoeveel </w:t>
+      </w:r>
+      <w:proofErr w:type="spellStart"/>
+      <w:r>
+        <w:t>gridpunten</w:t>
+      </w:r>
+      <w:proofErr w:type="spellEnd"/>
+      <w:r>
+        <w:t xml:space="preserve"> er worden toegepast.</w:t>
+      </w:r>
+    </w:p>
+    <w:p>
+      <w:pPr>
+        <w:pStyle w:val="Plattetekst"/>
+        <w:numPr>
+          <w:ilvl w:val="0"/>
+          <w:numId w:val="32"/>
+        </w:numPr>
+      </w:pPr>
+      <w:r>
+        <w:t xml:space="preserve">In de kolom “Dichtheid </w:t>
+      </w:r>
+      <w:proofErr w:type="spellStart"/>
+      <w:r>
+        <w:t>gridpunten</w:t>
+      </w:r>
+      <w:proofErr w:type="spellEnd"/>
+      <w:r>
+        <w:t xml:space="preserve">” wordt ingevuld hoeveel </w:t>
+      </w:r>
+      <w:proofErr w:type="spellStart"/>
+      <w:r>
+        <w:t>gridpunten</w:t>
+      </w:r>
+      <w:proofErr w:type="spellEnd"/>
+      <w:r>
+        <w:t xml:space="preserve"> er binnen een meter vallen.</w:t>
+      </w:r>
+    </w:p>
+    <w:p>
+      <w:pPr>
+        <w:pStyle w:val="Plattetekst"/>
+        <w:numPr>
+          <w:ilvl w:val="0"/>
+          <w:numId w:val="32"/>
+        </w:numPr>
+      </w:pPr>
+      <w:r>
+        <w:lastRenderedPageBreak/>
+        <w:t xml:space="preserve">De hoogte en de breedte van het </w:t>
+      </w:r>
+      <w:proofErr w:type="spellStart"/>
+      <w:r>
+        <w:t>grid</w:t>
+      </w:r>
+      <w:proofErr w:type="spellEnd"/>
+      <w:r>
+        <w:t xml:space="preserve"> worden bepaald door het aantal punten </w:t>
+      </w:r>
+      <w:r>
+        <w:t>en de dichtheid.</w:t>
+      </w:r>
+      <w:r>
+        <w:t xml:space="preserve"> Een </w:t>
+      </w:r>
+      <w:proofErr w:type="spellStart"/>
+      <w:r>
+        <w:t>grid</w:t>
+      </w:r>
+      <w:proofErr w:type="spellEnd"/>
+      <w:r>
+        <w:t xml:space="preserve"> van 21 x 21 punten met een dichtheid van 2 punten per meter levert een </w:t>
+      </w:r>
+      <w:proofErr w:type="spellStart"/>
+      <w:r>
+        <w:t>grid</w:t>
+      </w:r>
+      <w:proofErr w:type="spellEnd"/>
+      <w:r>
+        <w:t xml:space="preserve"> van 10 m x 10 m.</w:t>
+      </w:r>
+    </w:p>
+    <w:p>
+      <w:pPr>
+        <w:pStyle w:val="Plattetekst"/>
+        <w:numPr>
+          <w:ilvl w:val="0"/>
+          <w:numId w:val="32"/>
+        </w:numPr>
+      </w:pPr>
+      <w:r>
+        <w:t>In de kolom “Positie tangentlijnen” wordt opgegeven</w:t>
+      </w:r>
+      <w:r>
+        <w:t xml:space="preserve"> welk karakteristiek punt geldt als referentie voor de plaatsing van de tangentlijnen. </w:t>
+      </w:r>
+      <w:r>
+        <w:t xml:space="preserve">Alleen de hoogte van het karakteristiek punt is relevant. De horizontale plaatsing van de tangentlijnen wordt namelijk bepaald door D-Stability op basis van het </w:t>
+      </w:r>
+      <w:proofErr w:type="spellStart"/>
+      <w:r>
+        <w:t>grid</w:t>
+      </w:r>
+      <w:proofErr w:type="spellEnd"/>
+      <w:r>
+        <w:t>.</w:t>
+      </w:r>
+      <w:r>
+        <w:t xml:space="preserve"> In het voorbeeld is </w:t>
+      </w:r>
+      <w:r>
+        <w:t>‘Teen dijk binnenwaarts’ de positie.</w:t>
+      </w:r>
+    </w:p>
+    <w:p>
+      <w:pPr>
+        <w:pStyle w:val="Plattetekst"/>
+        <w:numPr>
+          <w:ilvl w:val="0"/>
+          <w:numId w:val="32"/>
+        </w:numPr>
+      </w:pPr>
+      <w:r>
+        <w:t xml:space="preserve">In de kolom “Offset tangentlijnen verticaal wordt een verticale verplaatsing ten opzichte van de </w:t>
+      </w:r>
+      <w:r>
+        <w:t>positie opgegeven. De offset is opwaarts positief. In het voorbeeld is een negatieve offset opgegeven om de tangentlijnen onder het karakteristieke punt te plaatsen.</w:t>
+      </w:r>
+    </w:p>
+    <w:p>
+      <w:pPr>
+        <w:pStyle w:val="Plattetekst"/>
+        <w:numPr>
+          <w:ilvl w:val="0"/>
+          <w:numId w:val="32"/>
+        </w:numPr>
+      </w:pPr>
+      <w:r>
+        <w:t>In de kolom “Aantal tangentlijnen” wordt opgegeven hoeveel tangentlijnen er geplaatst worden.</w:t>
+      </w:r>
+    </w:p>
+    <w:p>
+      <w:pPr>
+        <w:pStyle w:val="Plattetekst"/>
+        <w:numPr>
+          <w:ilvl w:val="0"/>
+          <w:numId w:val="32"/>
+        </w:numPr>
+      </w:pPr>
+      <w:r>
+        <w:t>In de kolom “Dichtheid tangentlijnen” wordt opgegeven hoeveel tangentlijnen er per meter geplaatst worden.</w:t>
+      </w:r>
+    </w:p>
+    <w:p>
+      <w:pPr>
+        <w:pStyle w:val="Plattetekst"/>
+        <w:numPr>
+          <w:ilvl w:val="0"/>
+          <w:numId w:val="32"/>
+        </w:numPr>
+      </w:pPr>
+      <w:r>
+        <w:t>De hoogte van het tangentlijnenvlak wordt bepaald door het aantal tangentlijnen en de dichtheid. Een</w:t>
+      </w:r>
+      <w:r>
+        <w:t xml:space="preserve"> aantal van 11 met een dichtheid van 2 levert een hoogte van 5 m </w:t>
+      </w:r>
+      <w:r>
+        <w:t xml:space="preserve">op voor het tangentlijnenvlak. </w:t>
+      </w:r>
+    </w:p>
+    <w:p>
+      <w:pPr>
+        <w:pStyle w:val="Plattetekst"/>
+        <w:numPr>
+          <w:ilvl w:val="0"/>
+          <w:numId w:val="32"/>
+        </w:numPr>
+      </w:pPr>
+      <w:r>
+        <w:t>In de kolom “</w:t>
+      </w:r>
+      <w:proofErr w:type="spellStart"/>
+      <w:r>
+        <w:t>Grid</w:t>
+      </w:r>
+      <w:proofErr w:type="spellEnd"/>
+      <w:r>
+        <w:t xml:space="preserve"> verplaatsten” wordt opgegeven of D-Stability het </w:t>
+      </w:r>
+      <w:proofErr w:type="spellStart"/>
+      <w:r>
+        <w:t>rekengrid</w:t>
+      </w:r>
+      <w:proofErr w:type="spellEnd"/>
+      <w:r>
+        <w:t xml:space="preserve"> </w:t>
+      </w:r>
+      <w:r>
+        <w:t>mag verplaatsen indien het maatgevende glijvlak mogelijk buiten de instellingen gevonden kan worden.</w:t>
+      </w:r>
+      <w:r>
+        <w:t xml:space="preserve"> Dit is een D-Stability rekeninstelling.</w:t>
+      </w:r>
+    </w:p>
+    <w:p>
+      <w:pPr>
+        <w:pStyle w:val="Plattetekst"/>
+      </w:pPr>
+    </w:p>
+    <w:p>
+      <w:pPr>
+        <w:pStyle w:val="Plattetekst"/>
+        <w:keepNext/>
+      </w:pPr>
+      <w:r>
+        <w:rPr>
+          <w:noProof/>
+        </w:rPr>
+        <w:drawing>
+          <wp:inline distT="0" distB="0" distL="0" distR="0" wp14:anchorId="29856204" wp14:editId="4BEA7E2D">
+            <wp:extent cx="6120130" cy="3261691"/>
+            <wp:effectExtent l="38100" t="38100" r="33020" b="34290"/>
+            <wp:docPr id="276709403" name="Afbeelding 1" descr="Afbeelding met tekst, diagram, schermopname, lijn&#10;&#10;Door AI gegenereerde inhoud is mogelijk onjuist."/>
+            <wp:cNvGraphicFramePr>
+              <a:graphicFrameLocks xmlns:a="http://schemas.openxmlformats.org/drawingml/2006/main" noChangeAspect="1"/>
+            </wp:cNvGraphicFramePr>
+            <a:graphic xmlns:a="http://schemas.openxmlformats.org/drawingml/2006/main">
+              <a:graphicData uri="http://schemas.openxmlformats.org/drawingml/2006/picture">
+                <pic:pic xmlns:pic="http://schemas.openxmlformats.org/drawingml/2006/picture">
+                  <pic:nvPicPr>
+                    <pic:cNvPr id="276709403" name="Afbeelding 1" descr="Afbeelding met tekst, diagram, schermopname, lijn&#10;&#10;Door AI gegenereerde inhoud is mogelijk onjuist."/>
+                    <pic:cNvPicPr/>
+                  </pic:nvPicPr>
+                  <pic:blipFill rotWithShape="1">
+                    <a:blip r:embed="rId29"/>
+                    <a:srcRect b="11454"/>
+                    <a:stretch/>
+                  </pic:blipFill>
+                  <pic:spPr bwMode="auto">
+                    <a:xfrm>
+                      <a:off x="0" y="0"/>
+                      <a:ext cx="6120130" cy="3261691"/>
+                    </a:xfrm>
+                    <a:prstGeom prst="rect">
+                      <a:avLst/>
+                    </a:prstGeom>
+                    <a:ln>
+                      <a:noFill/>
+                    </a:ln>
+                    <a:effectLst>
+                      <a:glow rad="25400">
+                        <a:srgbClr val="0E2841">
+                          <a:alpha val="40000"/>
+                        </a:srgbClr>
+                      </a:glow>
+                    </a:effectLst>
+                    <a:extLst>
+                      <a:ext uri="{53640926-AAD7-44D8-BBD7-CCE9431645EC}">
+                        <a14:shadowObscured xmlns:a14="http://schemas.microsoft.com/office/drawing/2010/main"/>
+                      </a:ext>
+                    </a:extLst>
+                  </pic:spPr>
+                </pic:pic>
+              </a:graphicData>
+            </a:graphic>
+          </wp:inline>
+        </w:drawing>
+      </w:r>
+    </w:p>
+    <w:p>
+      <w:pPr>
+        <w:pStyle w:val="figuur"/>
+      </w:pPr>
+      <w:bookmarkStart w:id="51" w:name="_Ref194565032"/>
+      <w:r>
+        <w:t xml:space="preserve">figuur </w:t>
+      </w:r>
+      <w:r>
+        <w:fldChar w:fldCharType="begin"/>
+      </w:r>
+      <w:r>
+        <w:instrText xml:space="preserve"> STYLEREF 1 \s </w:instrText>
+      </w:r>
+      <w:r>
+        <w:fldChar w:fldCharType="separate"/>
+      </w:r>
+      <w:r>
+        <w:rPr>
+          <w:noProof/>
+        </w:rPr>
+        <w:t>3</w:t>
+      </w:r>
+      <w:r>
+        <w:fldChar w:fldCharType="end"/>
+      </w:r>
+      <w:r>
+        <w:t>.</w:t>
+      </w:r>
+      <w:r>
+        <w:fldChar w:fldCharType="begin"/>
+      </w:r>
+      <w:r>
+        <w:instrText xml:space="preserve"> SEQ figuur \* ARABIC \s 1 </w:instrText>
+      </w:r>
+      <w:r>
+        <w:fldChar w:fldCharType="separate"/>
+      </w:r>
+      <w:r>
+        <w:rPr>
+          <w:noProof/>
+        </w:rPr>
+        <w:t>3</w:t>
+      </w:r>
+      <w:r>
+        <w:fldChar w:fldCharType="end"/>
+      </w:r>
+      <w:bookmarkEnd w:id="51"/>
+      <w:r>
+        <w:t xml:space="preserve">: Voorbeeld </w:t>
+      </w:r>
+      <w:proofErr w:type="spellStart"/>
+      <w:r>
+        <w:t>gridinstellingen</w:t>
+      </w:r>
+      <w:proofErr w:type="spellEnd"/>
+      <w:r>
+        <w:t xml:space="preserve"> Bishop voor STBI</w:t>
+      </w:r>
+    </w:p>
+    <w:p>
+      <w:pPr>
+        <w:pStyle w:val="Plattetekst"/>
+      </w:pPr>
+    </w:p>
+    <w:p>
+      <w:pPr>
+        <w:pStyle w:val="Kop3"/>
+      </w:pPr>
+      <w:bookmarkStart w:id="52" w:name="_Toc194568244"/>
+      <w:r>
+        <w:t>Uplift Van</w:t>
+      </w:r>
+      <w:bookmarkEnd w:id="52"/>
+    </w:p>
+    <w:p>
+      <w:pPr>
+        <w:pStyle w:val="Plattetekst"/>
+      </w:pPr>
+      <w:r>
+        <w:t xml:space="preserve">De plaatsing van de </w:t>
+      </w:r>
+      <w:proofErr w:type="spellStart"/>
+      <w:r>
+        <w:t>rekengrids</w:t>
+      </w:r>
+      <w:proofErr w:type="spellEnd"/>
+      <w:r>
+        <w:t xml:space="preserve"> voor Uplift Van gaat </w:t>
+      </w:r>
+      <w:r>
+        <w:t xml:space="preserve">grotendeels op dezelfde </w:t>
+      </w:r>
+      <w:r>
+        <w:t xml:space="preserve">manier als bij het Bishop </w:t>
+      </w:r>
+      <w:proofErr w:type="spellStart"/>
+      <w:r>
+        <w:t>rekengrid</w:t>
+      </w:r>
+      <w:proofErr w:type="spellEnd"/>
+      <w:r>
+        <w:t xml:space="preserve">, toegelicht in de vorige paragraaf. </w:t>
+      </w:r>
+      <w:r>
+        <w:t>Met uitzondering van onderstaande:</w:t>
+      </w:r>
+    </w:p>
+    <w:p>
+      <w:pPr>
+        <w:pStyle w:val="Plattetekst"/>
+        <w:numPr>
+          <w:ilvl w:val="0"/>
+          <w:numId w:val="33"/>
+        </w:numPr>
+      </w:pPr>
+      <w:r>
+        <w:t xml:space="preserve">Uplift Van gebruikt twee </w:t>
+      </w:r>
+      <w:proofErr w:type="spellStart"/>
+      <w:r>
+        <w:t>rekengrids</w:t>
+      </w:r>
+      <w:proofErr w:type="spellEnd"/>
+      <w:r>
+        <w:t xml:space="preserve">, de instellingen voor de plaatsing van de </w:t>
+      </w:r>
+      <w:proofErr w:type="spellStart"/>
+      <w:r>
+        <w:t>grids</w:t>
+      </w:r>
+      <w:proofErr w:type="spellEnd"/>
+      <w:r>
+        <w:t xml:space="preserve"> worden daarom twee keer opgegeven</w:t>
+      </w:r>
+      <w:r>
+        <w:t>.</w:t>
+      </w:r>
+    </w:p>
+    <w:p>
+      <w:pPr>
+        <w:pStyle w:val="Plattetekst"/>
+        <w:numPr>
+          <w:ilvl w:val="0"/>
+          <w:numId w:val="33"/>
+        </w:numPr>
+      </w:pPr>
+      <w:r>
+        <w:t xml:space="preserve">Uplift Van </w:t>
+      </w:r>
+      <w:r>
+        <w:t>werkt</w:t>
+      </w:r>
+      <w:r>
+        <w:t xml:space="preserve"> niet met vaste </w:t>
+      </w:r>
+      <w:proofErr w:type="spellStart"/>
+      <w:r>
+        <w:t>gridpunten</w:t>
+      </w:r>
+      <w:proofErr w:type="spellEnd"/>
+      <w:r>
+        <w:t xml:space="preserve">. </w:t>
+      </w:r>
+      <w:r>
+        <w:t xml:space="preserve">Voor de </w:t>
+      </w:r>
+      <w:proofErr w:type="spellStart"/>
+      <w:r>
+        <w:t>grids</w:t>
+      </w:r>
+      <w:proofErr w:type="spellEnd"/>
+      <w:r>
+        <w:t xml:space="preserve"> wordt daarom expliciet een hoogte en breedte opgegeven.</w:t>
+      </w:r>
+    </w:p>
+    <w:p>
+      <w:pPr>
+        <w:pStyle w:val="Plattetekst"/>
+        <w:numPr>
+          <w:ilvl w:val="0"/>
+          <w:numId w:val="33"/>
+        </w:numPr>
+      </w:pPr>
+      <w:r>
+        <w:t xml:space="preserve">Uplift Van </w:t>
+      </w:r>
+      <w:r>
+        <w:t>werkt niet met vaste tangentlijnen. Voor het ‘tangentvlak’ wordt daarom expliciet een hoogte opgegeven.</w:t>
+      </w:r>
+    </w:p>
+    <w:p>
+      <w:pPr>
+        <w:pStyle w:val="Plattetekst"/>
+        <w:numPr>
+          <w:ilvl w:val="0"/>
+          <w:numId w:val="33"/>
+        </w:numPr>
+      </w:pPr>
+      <w:r>
+        <w:lastRenderedPageBreak/>
+        <w:t xml:space="preserve">In de kolom “Zoekmodus” </w:t>
+      </w:r>
+      <w:r>
+        <w:t>wordt de D-Stability rekeninstelling “Search Mode” opgegeven.</w:t>
+      </w:r>
+      <w:r>
+        <w:t xml:space="preserve"> Net als in D-Stability kan gekozen worden voor ‘</w:t>
+      </w:r>
+      <w:proofErr w:type="spellStart"/>
+      <w:r>
+        <w:t>Thorough</w:t>
+      </w:r>
+      <w:proofErr w:type="spellEnd"/>
+      <w:r>
+        <w:t>’ en ‘</w:t>
+      </w:r>
+      <w:proofErr w:type="spellStart"/>
+      <w:r>
+        <w:t>Normal</w:t>
+      </w:r>
+      <w:proofErr w:type="spellEnd"/>
+      <w:r>
+        <w:t>’.</w:t>
+      </w:r>
+    </w:p>
+    <w:p>
+      <w:pPr>
+        <w:pStyle w:val="Plattetekst"/>
+      </w:pPr>
+    </w:p>
+    <w:p>
+      <w:pPr>
+        <w:pStyle w:val="Kop3"/>
+      </w:pPr>
+      <w:bookmarkStart w:id="53" w:name="_Toc194568245"/>
+      <w:r>
+        <w:t>Randvoorwaardes glijvlak</w:t>
+      </w:r>
+      <w:bookmarkEnd w:id="53"/>
+    </w:p>
+    <w:p>
+      <w:pPr>
+        <w:pStyle w:val="Plattetekst"/>
+      </w:pPr>
+      <w:r>
+        <w:t>In D-Stability kunnen bepe</w:t>
+      </w:r>
+      <w:r>
+        <w:t xml:space="preserve">rkingen aan de intrede, uittrede en </w:t>
+      </w:r>
+      <w:r>
+        <w:t xml:space="preserve">diepte van het glijvlak worden gesteld. </w:t>
+      </w:r>
+      <w:r>
+        <w:t xml:space="preserve">Een voorbeeld </w:t>
+      </w:r>
+      <w:r>
+        <w:t xml:space="preserve">van de plaatsing van in- en uittredezones is gepresenteerd in </w:t>
+      </w:r>
+      <w:r>
+        <w:fldChar w:fldCharType="begin"/>
+      </w:r>
+      <w:r>
+        <w:instrText xml:space="preserve"> REF _Ref194567882 \h </w:instrText>
+      </w:r>
+      <w:r>
+        <w:fldChar w:fldCharType="separate"/>
+      </w:r>
+      <w:r>
+        <w:t xml:space="preserve">figuur </w:t>
+      </w:r>
+      <w:r>
+        <w:rPr>
+          <w:noProof/>
+        </w:rPr>
+        <w:t>3</w:t>
+      </w:r>
+      <w:r>
+        <w:t>.</w:t>
+      </w:r>
+      <w:r>
+        <w:rPr>
+          <w:noProof/>
+        </w:rPr>
+        <w:t>4</w:t>
+      </w:r>
+      <w:r>
+        <w:fldChar w:fldCharType="end"/>
+      </w:r>
+      <w:r>
+        <w:t xml:space="preserve">. </w:t>
+      </w:r>
+      <w:r>
+        <w:t>Voor de invoer hiervan geldt het volgende:</w:t>
+      </w:r>
+    </w:p>
+    <w:p>
+      <w:pPr>
+        <w:pStyle w:val="Plattetekst"/>
+        <w:numPr>
+          <w:ilvl w:val="0"/>
+          <w:numId w:val="34"/>
+        </w:numPr>
+      </w:pPr>
+      <w:r>
+        <w:t xml:space="preserve">In de kolom “Minimale glijvlak dimensies” wordt aangegeven </w:t>
+      </w:r>
+      <w:r>
+        <w:t xml:space="preserve">of er minimale dimensies voor het glijvlak gehanteerd moeten worden. Als gekozen is voor “Ja” </w:t>
+      </w:r>
+      <w:r>
+        <w:t xml:space="preserve">dan zijn de kolommen “Minimale glijvlakdiepte” en “Minimale glijvlaklengte” verplichte invoer. Bij “Nee” </w:t>
+      </w:r>
+      <w:r>
+        <w:t>worden deze genegeerd en kunnen ze leeg gelaten worden.</w:t>
+      </w:r>
+    </w:p>
+    <w:p>
+      <w:pPr>
+        <w:pStyle w:val="Plattetekst"/>
+        <w:numPr>
+          <w:ilvl w:val="0"/>
+          <w:numId w:val="34"/>
+        </w:numPr>
+      </w:pPr>
+      <w:r>
+        <w:t>In de kolom “Minimale glijvlakdiepte” wordt de minimale glijvlakdiepte opgegeven.</w:t>
+      </w:r>
+    </w:p>
+    <w:p>
+      <w:pPr>
+        <w:pStyle w:val="Plattetekst"/>
+        <w:numPr>
+          <w:ilvl w:val="0"/>
+          <w:numId w:val="34"/>
+        </w:numPr>
+      </w:pPr>
+      <w:r>
+        <w:t>In de kolom “Minimale glijvlaklengte” wordt de minimale glijvlaklengte opgegeven.</w:t>
+      </w:r>
+    </w:p>
+    <w:p>
+      <w:pPr>
+        <w:pStyle w:val="Plattetekst"/>
+        <w:numPr>
+          <w:ilvl w:val="0"/>
+          <w:numId w:val="34"/>
+        </w:numPr>
+      </w:pPr>
+      <w:r>
+        <w:t xml:space="preserve">In de kolom “In-/uittredezone A toepassen” wordt aangegeven </w:t>
+      </w:r>
+      <w:r>
+        <w:t xml:space="preserve">of de </w:t>
+      </w:r>
+      <w:r>
+        <w:t>in-/</w:t>
+      </w:r>
+      <w:r>
+        <w:t xml:space="preserve">uittredezone die is aangeduid met ‘A’ toegepast moet worden. </w:t>
+      </w:r>
+      <w:r>
+        <w:t>Als gekozen is voor “Ja” dan moet er invoer opgegeven worden voor de kolommen “Positie zone A”, “Richting zone A” en “Breedte zone A”</w:t>
+      </w:r>
+      <w:r>
+        <w:t>.</w:t>
+      </w:r>
+      <w:r>
+        <w:t xml:space="preserve"> Als gekozen is voor “Nee” dan worden deze kolommen genegeerd en kunnen ze leeg gelaten worden.</w:t>
+      </w:r>
+    </w:p>
+    <w:p>
+      <w:pPr>
+        <w:pStyle w:val="Plattetekst"/>
+        <w:numPr>
+          <w:ilvl w:val="0"/>
+          <w:numId w:val="34"/>
+        </w:numPr>
+      </w:pPr>
+      <w:r>
+        <w:t xml:space="preserve">In de kolom “Positie zone A” </w:t>
+      </w:r>
+      <w:r>
+        <w:t>wordt met een karakteristiek punt het startpunt van de in-/uittredezonde aangeduid.</w:t>
+      </w:r>
+      <w:r>
+        <w:t xml:space="preserve"> In het voorbeeld is dit ‘Teen dijk binnenwaarts’.</w:t>
+      </w:r>
+    </w:p>
+    <w:p>
+      <w:pPr>
+        <w:pStyle w:val="Plattetekst"/>
+        <w:numPr>
+          <w:ilvl w:val="0"/>
+          <w:numId w:val="34"/>
+        </w:numPr>
+      </w:pPr>
+      <w:r>
+        <w:t>In de kolom “Richting zone A” wordt</w:t>
+      </w:r>
+      <w:r>
+        <w:t xml:space="preserve"> aangegeven in welke richting de zone wordt uitgezet. In het voorbeeld is de richting ‘Binnenwaarts’. De zone wordt daarom </w:t>
+      </w:r>
+      <w:r>
+        <w:t>aan de binnenwaartse zijde van ‘Teen dijk binnenwaarts’ geplaatst.</w:t>
+      </w:r>
+    </w:p>
+    <w:p>
+      <w:pPr>
+        <w:pStyle w:val="Plattetekst"/>
+        <w:numPr>
+          <w:ilvl w:val="0"/>
+          <w:numId w:val="34"/>
+        </w:numPr>
+      </w:pPr>
+      <w:r>
+        <w:t>In de kolom “Breedte zone A” wordt de breedte van de zone opgegeven.</w:t>
+      </w:r>
+    </w:p>
+    <w:p>
+      <w:pPr>
+        <w:pStyle w:val="Plattetekst"/>
+        <w:numPr>
+          <w:ilvl w:val="0"/>
+          <w:numId w:val="34"/>
+        </w:numPr>
+      </w:pPr>
+      <w:r>
+        <w:t>Voor de invoer van zone B geldt hetzelfde als voor de zone A. Zie hiervoor de bovenstaande punten.</w:t>
+      </w:r>
+    </w:p>
+    <w:p>
+      <w:pPr>
+        <w:pStyle w:val="Plattetekst"/>
+        <w:numPr>
+          <w:ilvl w:val="0"/>
+          <w:numId w:val="34"/>
+        </w:numPr>
+      </w:pPr>
+      <w:r>
+        <w:t xml:space="preserve">Het maakt niet uit wat als zone A of zone B wordt gehanteerd. </w:t>
+      </w:r>
+    </w:p>
+    <w:p>
+      <w:pPr>
+        <w:pStyle w:val="Plattetekst"/>
+      </w:pPr>
+    </w:p>
+    <w:p>
+      <w:pPr>
+        <w:pStyle w:val="Plattetekst"/>
+        <w:keepNext/>
+      </w:pPr>
+      <w:r>
+        <w:rPr>
+          <w:noProof/>
+        </w:rPr>
+        <w:drawing>
+          <wp:inline distT="0" distB="0" distL="0" distR="0" wp14:anchorId="2AE7DFA3" wp14:editId="5571F8A1">
+            <wp:extent cx="6120130" cy="2957195"/>
+            <wp:effectExtent l="38100" t="38100" r="33020" b="33655"/>
+            <wp:docPr id="87130271" name="Afbeelding 1" descr="Afbeelding met diagram, tekst, lijn, Plan&#10;&#10;Door AI gegenereerde inhoud is mogelijk onjuist."/>
+            <wp:cNvGraphicFramePr>
+              <a:graphicFrameLocks xmlns:a="http://schemas.openxmlformats.org/drawingml/2006/main" noChangeAspect="1"/>
+            </wp:cNvGraphicFramePr>
+            <a:graphic xmlns:a="http://schemas.openxmlformats.org/drawingml/2006/main">
+              <a:graphicData uri="http://schemas.openxmlformats.org/drawingml/2006/picture">
+                <pic:pic xmlns:pic="http://schemas.openxmlformats.org/drawingml/2006/picture">
+                  <pic:nvPicPr>
+                    <pic:cNvPr id="87130271" name="Afbeelding 1" descr="Afbeelding met diagram, tekst, lijn, Plan&#10;&#10;Door AI gegenereerde inhoud is mogelijk onjuist."/>
+                    <pic:cNvPicPr/>
+                  </pic:nvPicPr>
+                  <pic:blipFill>
+                    <a:blip r:embed="rId30"/>
+                    <a:stretch>
+                      <a:fillRect/>
+                    </a:stretch>
+                  </pic:blipFill>
+                  <pic:spPr>
+                    <a:xfrm>
+                      <a:off x="0" y="0"/>
+                      <a:ext cx="6120130" cy="2957195"/>
+                    </a:xfrm>
+                    <a:prstGeom prst="rect">
+                      <a:avLst/>
+                    </a:prstGeom>
+                    <a:ln>
+                      <a:noFill/>
+                    </a:ln>
+                    <a:effectLst>
+                      <a:glow rad="25400">
+                        <a:srgbClr val="0E2841">
+                          <a:alpha val="40000"/>
+                        </a:srgbClr>
+                      </a:glow>
+                    </a:effectLst>
+                  </pic:spPr>
+                </pic:pic>
+              </a:graphicData>
+            </a:graphic>
+          </wp:inline>
+        </w:drawing>
+      </w:r>
+    </w:p>
+    <w:p>
+      <w:pPr>
+        <w:pStyle w:val="figuur"/>
+      </w:pPr>
+      <w:bookmarkStart w:id="54" w:name="_Ref194567882"/>
+      <w:r>
+        <w:t xml:space="preserve">figuur </w:t>
+      </w:r>
+      <w:r>
+        <w:fldChar w:fldCharType="begin"/>
+      </w:r>
+      <w:r>
+        <w:instrText xml:space="preserve"> STYLEREF 1 \s </w:instrText>
+      </w:r>
+      <w:r>
+        <w:fldChar w:fldCharType="separate"/>
+      </w:r>
+      <w:r>
+        <w:rPr>
+          <w:noProof/>
+        </w:rPr>
+        <w:t>3</w:t>
+      </w:r>
+      <w:r>
+        <w:fldChar w:fldCharType="end"/>
+      </w:r>
+      <w:r>
+        <w:t>.</w:t>
+      </w:r>
+      <w:r>
+        <w:fldChar w:fldCharType="begin"/>
+      </w:r>
+      <w:r>
+        <w:instrText xml:space="preserve"> SEQ figuur \* ARABIC \s 1 </w:instrText>
+      </w:r>
+      <w:r>
+        <w:fldChar w:fldCharType="separate"/>
+      </w:r>
+      <w:r>
+        <w:rPr>
+          <w:noProof/>
+        </w:rPr>
+        <w:t>4</w:t>
+      </w:r>
+      <w:r>
+        <w:fldChar w:fldCharType="end"/>
+      </w:r>
+      <w:bookmarkEnd w:id="54"/>
+      <w:r>
+        <w:t>: Voorbeeld zonering</w:t>
+      </w:r>
+    </w:p>
+    <w:p>
+      <w:pPr>
+        <w:pStyle w:val="Plattetekst"/>
+      </w:pPr>
+    </w:p>
+    <w:p>
+      <w:pPr>
         <w:pStyle w:val="Kop2"/>
       </w:pPr>
-      <w:bookmarkStart w:id="49" w:name="_Ref194060431"/>
-      <w:bookmarkStart w:id="50" w:name="_Toc194396107"/>
+      <w:bookmarkStart w:id="55" w:name="_Ref194060431"/>
+      <w:bookmarkStart w:id="56" w:name="_Toc194568246"/>
       <w:r>
         <w:t>Berekeningen</w:t>
       </w:r>
-      <w:bookmarkEnd w:id="49"/>
-      <w:bookmarkEnd w:id="50"/>
+      <w:bookmarkEnd w:id="55"/>
+      <w:bookmarkEnd w:id="56"/>
     </w:p>
     <w:p>
       <w:pPr>
@@ -7979,6 +9600,7 @@
         </w:numPr>
       </w:pPr>
       <w:r>
+        <w:lastRenderedPageBreak/>
         <w:t>Iedere regel stelt een stage voor.</w:t>
       </w:r>
     </w:p>
@@ -8096,7 +9718,7 @@
         <w:rPr>
           <w:noProof/>
         </w:rPr>
-        <w:t>3</w:t>
+        <w:t>5</w:t>
       </w:r>
       <w:r>
         <w:fldChar w:fldCharType="end"/>
@@ -8160,7 +9782,7 @@
                     <pic:cNvPicPr/>
                   </pic:nvPicPr>
                   <pic:blipFill rotWithShape="1">
-                    <a:blip r:embed="rId25"/>
+                    <a:blip r:embed="rId31"/>
                     <a:srcRect l="654"/>
                     <a:stretch/>
                   </pic:blipFill>
@@ -8200,7 +9822,7 @@
         <w:pStyle w:val="figuur"/>
         <w:ind w:left="360"/>
       </w:pPr>
-      <w:bookmarkStart w:id="51" w:name="_Ref194393542"/>
+      <w:bookmarkStart w:id="57" w:name="_Ref194393542"/>
       <w:r>
         <w:t xml:space="preserve">figuur </w:t>
       </w:r>
@@ -8238,12 +9860,12 @@
         <w:rPr>
           <w:noProof/>
         </w:rPr>
-        <w:t>3</w:t>
+        <w:t>5</w:t>
       </w:r>
       <w:r>
         <w:fldChar w:fldCharType="end"/>
       </w:r>
-      <w:bookmarkEnd w:id="51"/>
+      <w:bookmarkEnd w:id="57"/>
       <w:r>
         <w:t>: Voorbeeld van berekening met twee scenario's</w:t>
       </w:r>
@@ -8302,11 +9924,7 @@
         <w:t xml:space="preserve">In de kolom “State points toepassen” wordt </w:t>
       </w:r>
       <w:r>
-        <w:t xml:space="preserve">aangegeven of er in de betreffende stage state points moeten worden geplaatst. Bij ‘Ja’ wordt per grondlaag een state point toegevoegd waarbij een waarde voor de belastinggeschiedenis wordt toegevoegd zoals opgegeven in het tabblad “Sterkteparameters”. </w:t>
-      </w:r>
-      <w:r>
-        <w:lastRenderedPageBreak/>
-        <w:t xml:space="preserve">Zie paragraaf </w:t>
+        <w:t xml:space="preserve">aangegeven of er in de betreffende stage state points moeten worden geplaatst. Bij ‘Ja’ wordt per grondlaag een state point toegevoegd waarbij een waarde voor de belastinggeschiedenis wordt toegevoegd zoals opgegeven in het tabblad “Sterkteparameters”. Zie paragraaf </w:t>
       </w:r>
       <w:r>
         <w:fldChar w:fldCharType="begin"/>
@@ -8453,34 +10071,46 @@
       <w:pPr>
         <w:pStyle w:val="Kop1"/>
       </w:pPr>
-      <w:bookmarkStart w:id="52" w:name="_Toc194396108"/>
+      <w:bookmarkStart w:id="58" w:name="_Toc194568247"/>
+      <w:commentRangeStart w:id="59"/>
       <w:r>
         <w:lastRenderedPageBreak/>
         <w:t>Technische documentatie</w:t>
       </w:r>
-      <w:bookmarkEnd w:id="52"/>
+      <w:commentRangeEnd w:id="59"/>
+      <w:r>
+        <w:rPr>
+          <w:rStyle w:val="Verwijzingopmerking"/>
+          <w:rFonts w:eastAsiaTheme="minorHAnsi" w:cs="Verdana"/>
+          <w:b w:val="0"/>
+          <w:bCs w:val="0"/>
+          <w:color w:val="221E1F"/>
+        </w:rPr>
+        <w:commentReference w:id="59"/>
+      </w:r>
+      <w:bookmarkEnd w:id="58"/>
     </w:p>
     <w:p>
       <w:pPr>
         <w:pStyle w:val="Kop2"/>
       </w:pPr>
-      <w:bookmarkStart w:id="53" w:name="_Toc194396109"/>
-      <w:bookmarkStart w:id="54" w:name="_Ref194056495"/>
-      <w:bookmarkStart w:id="55" w:name="_Ref194059631"/>
+      <w:bookmarkStart w:id="60" w:name="_Toc194568248"/>
+      <w:bookmarkStart w:id="61" w:name="_Ref194056495"/>
+      <w:bookmarkStart w:id="62" w:name="_Ref194059631"/>
       <w:r>
         <w:t>Geometrie</w:t>
       </w:r>
-      <w:bookmarkEnd w:id="53"/>
+      <w:bookmarkEnd w:id="60"/>
     </w:p>
     <w:p>
       <w:pPr>
         <w:pStyle w:val="Kop3"/>
       </w:pPr>
-      <w:bookmarkStart w:id="56" w:name="_Toc194396110"/>
+      <w:bookmarkStart w:id="63" w:name="_Toc194568249"/>
       <w:r>
         <w:t>Het L-coördinaat</w:t>
       </w:r>
-      <w:bookmarkEnd w:id="56"/>
+      <w:bookmarkEnd w:id="63"/>
     </w:p>
     <w:p>
       <w:pPr>
@@ -8525,8 +10155,8 @@
         <w:pStyle w:val="Plattetekst"/>
       </w:pPr>
     </w:p>
-    <w:bookmarkEnd w:id="54"/>
-    <w:bookmarkEnd w:id="55"/>
+    <w:bookmarkEnd w:id="61"/>
+    <w:bookmarkEnd w:id="62"/>
     <w:p>
       <w:pPr>
         <w:pStyle w:val="Plattetekst"/>
@@ -8551,11 +10181,11 @@
       <w:pPr>
         <w:pStyle w:val="Kop2"/>
       </w:pPr>
-      <w:bookmarkStart w:id="57" w:name="_Toc194396111"/>
+      <w:bookmarkStart w:id="64" w:name="_Toc194568250"/>
       <w:r>
         <w:t>Bodemopbouw</w:t>
       </w:r>
-      <w:bookmarkEnd w:id="57"/>
+      <w:bookmarkEnd w:id="64"/>
     </w:p>
     <w:p>
       <w:pPr>
@@ -8591,11 +10221,11 @@
       <w:pPr>
         <w:pStyle w:val="Kop2"/>
       </w:pPr>
-      <w:bookmarkStart w:id="58" w:name="_Toc194396112"/>
+      <w:bookmarkStart w:id="65" w:name="_Toc194568251"/>
       <w:r>
         <w:t>Waterspanningen</w:t>
       </w:r>
-      <w:bookmarkEnd w:id="58"/>
+      <w:bookmarkEnd w:id="65"/>
     </w:p>
     <w:p>
       <w:pPr>
@@ -8621,13 +10251,13 @@
       <w:pPr>
         <w:pStyle w:val="Kop2"/>
       </w:pPr>
-      <w:bookmarkStart w:id="59" w:name="_Ref194063286"/>
-      <w:bookmarkStart w:id="60" w:name="_Toc194396113"/>
+      <w:bookmarkStart w:id="66" w:name="_Ref194063286"/>
+      <w:bookmarkStart w:id="67" w:name="_Toc194568252"/>
       <w:r>
         <w:t>State points</w:t>
       </w:r>
-      <w:bookmarkEnd w:id="59"/>
-      <w:bookmarkEnd w:id="60"/>
+      <w:bookmarkEnd w:id="66"/>
+      <w:bookmarkEnd w:id="67"/>
     </w:p>
     <w:p>
       <w:pPr>
@@ -8651,11 +10281,12 @@
     </w:p>
     <w:p>
       <w:pPr>
-        <w:pStyle w:val="Kop1"/>
-        <w:numPr>
-          <w:ilvl w:val="0"/>
-          <w:numId w:val="0"/>
-        </w:numPr>
+        <w:pStyle w:val="Plattetekst"/>
+      </w:pPr>
+    </w:p>
+    <w:p>
+      <w:pPr>
+        <w:pStyle w:val="Geenafstand"/>
       </w:pPr>
     </w:p>
     <w:p>
@@ -8673,12 +10304,12 @@
       <w:pPr>
         <w:pStyle w:val="BijlageKopje1"/>
       </w:pPr>
-      <w:bookmarkStart w:id="61" w:name="_Toc194396114"/>
+      <w:bookmarkStart w:id="68" w:name="_Toc194568457"/>
       <w:r>
         <w:lastRenderedPageBreak/>
         <w:t>Bijlage</w:t>
       </w:r>
-      <w:bookmarkEnd w:id="61"/>
+      <w:bookmarkEnd w:id="68"/>
     </w:p>
     <w:p>
       <w:pPr>
@@ -8686,6 +10317,7 @@
       </w:pPr>
     </w:p>
     <w:sectPr>
+      <w:footerReference w:type="default" r:id="rId32"/>
       <w:pgSz w:w="11906" w:h="16838" w:code="9"/>
       <w:pgMar w:top="1418" w:right="1134" w:bottom="1418" w:left="1134" w:header="1588" w:footer="782" w:gutter="0"/>
       <w:pgNumType w:start="1"/>
@@ -8794,6 +10426,22 @@
       </w:r>
     </w:p>
   </w:comment>
+  <w:comment w:id="59" w:author="Daniël Kentrop" w:date="2025-04-03T10:22:00Z" w:initials="DK">
+    <w:p>
+      <w:pPr>
+        <w:pStyle w:val="Tekstopmerking"/>
+      </w:pPr>
+      <w:r>
+        <w:rPr>
+          <w:rStyle w:val="Verwijzingopmerking"/>
+        </w:rPr>
+        <w:annotationRef/>
+      </w:r>
+      <w:r>
+        <w:t>Moet nog verder uitgewerkt</w:t>
+      </w:r>
+    </w:p>
+  </w:comment>
 </w:comments>
 </file>
 
@@ -8805,6 +10453,7 @@
   <w15:commentEx w15:paraId="6F9A98AA" w15:done="0"/>
   <w15:commentEx w15:paraId="3CA56E56" w15:done="0"/>
   <w15:commentEx w15:paraId="1985D7D3" w15:done="0"/>
+  <w15:commentEx w15:paraId="652A7797" w15:done="0"/>
 </w15:commentsEx>
 </file>
 
@@ -8816,6 +10465,7 @@
   <w16cex:commentExtensible w16cex:durableId="4D8ABA37" w16cex:dateUtc="2025-03-28T13:10:00Z"/>
   <w16cex:commentExtensible w16cex:durableId="258DCB1C" w16cex:dateUtc="2025-04-01T07:13:00Z"/>
   <w16cex:commentExtensible w16cex:durableId="308E56E7" w16cex:dateUtc="2025-04-01T07:44:00Z"/>
+  <w16cex:commentExtensible w16cex:durableId="33889A4B" w16cex:dateUtc="2025-04-03T08:22:00Z"/>
 </w16cex:commentsExtensible>
 </file>
 
@@ -8827,6 +10477,7 @@
   <w16cid:commentId w16cid:paraId="6F9A98AA" w16cid:durableId="4D8ABA37"/>
   <w16cid:commentId w16cid:paraId="3CA56E56" w16cid:durableId="258DCB1C"/>
   <w16cid:commentId w16cid:paraId="1985D7D3" w16cid:durableId="308E56E7"/>
+  <w16cid:commentId w16cid:paraId="652A7797" w16cid:durableId="33889A4B"/>
 </w16cid:commentsIds>
 </file>
 
@@ -8867,6 +10518,108 @@
   <w:p>
     <w:pPr>
       <w:pStyle w:val="Voettekst"/>
+    </w:pPr>
+  </w:p>
+</w:ftr>
+</file>
+
+<file path=word/footer2.xml><?xml version="1.0" encoding="utf-8"?>
+<w:ftr xmlns:wpc="http://schemas.microsoft.com/office/word/2010/wordprocessingCanvas" xmlns:cx="http://schemas.microsoft.com/office/drawing/2014/chartex" xmlns:cx1="http://schemas.microsoft.com/office/drawing/2015/9/8/chartex" xmlns:cx2="http://schemas.microsoft.com/office/drawing/2015/10/21/chartex" xmlns:cx3="http://schemas.microsoft.com/office/drawing/2016/5/9/chartex" xmlns:cx4="http://schemas.microsoft.com/office/drawing/2016/5/10/chartex" xmlns:cx5="http://schemas.microsoft.com/office/drawing/2016/5/11/chartex" xmlns:cx6="http://schemas.microsoft.com/office/drawing/2016/5/12/chartex" xmlns:cx7="http://schemas.microsoft.com/office/drawing/2016/5/13/chartex" xmlns:cx8="http://schemas.microsoft.com/office/drawing/2016/5/14/chartex" xmlns:mc="http://schemas.openxmlformats.org/markup-compatibility/2006" xmlns:aink="http://schemas.microsoft.com/office/drawing/2016/ink" xmlns:am3d="http://schemas.microsoft.com/office/drawing/2017/model3d" xmlns:o="urn:schemas-microsoft-com:office:office" xmlns:oel="http://schemas.microsoft.com/office/2019/extlst" xmlns:r="http://schemas.openxmlformats.org/officeDocument/2006/relationships" xmlns:m="http://schemas.openxmlformats.org/officeDocument/2006/math" xmlns:v="urn:schemas-microsoft-com:vml" xmlns:wp14="http://schemas.microsoft.com/office/word/2010/wordprocessingDrawing" xmlns:wp="http://schemas.openxmlformats.org/drawingml/2006/wordprocessingDrawing" xmlns:w10="urn:schemas-microsoft-com:office:word" xmlns:w="http://schemas.openxmlformats.org/wordprocessingml/2006/main" xmlns:w14="http://schemas.microsoft.com/office/word/2010/wordml" xmlns:w15="http://schemas.microsoft.com/office/word/2012/wordml" xmlns:w16cex="http://schemas.microsoft.com/office/word/2018/wordml/cex" xmlns:w16cid="http://schemas.microsoft.com/office/word/2016/wordml/cid" xmlns:w16="http://schemas.microsoft.com/office/word/2018/wordml" xmlns:w16du="http://schemas.microsoft.com/office/word/2023/wordml/word16du" xmlns:w16sdtdh="http://schemas.microsoft.com/office/word/2020/wordml/sdtdatahash" xmlns:w16sdtfl="http://schemas.microsoft.com/office/word/2024/wordml/sdtformatlock" xmlns:w16se="http://schemas.microsoft.com/office/word/2015/wordml/symex" xmlns:wpg="http://schemas.microsoft.com/office/word/2010/wordprocessingGroup" xmlns:wpi="http://schemas.microsoft.com/office/word/2010/wordprocessingInk" xmlns:wne="http://schemas.microsoft.com/office/word/2006/wordml" xmlns:wps="http://schemas.microsoft.com/office/word/2010/wordprocessingShape" mc:Ignorable="w14 w15 w16se w16cid w16 w16cex w16sdtdh w16sdtfl w16du wp14">
+  <w:p>
+    <w:pPr>
+      <w:pStyle w:val="Voettekst"/>
+      <w:jc w:val="right"/>
+      <w:rPr>
+        <w:szCs w:val="18"/>
+      </w:rPr>
+    </w:pPr>
+    <w:r>
+      <w:rPr>
+        <w:szCs w:val="18"/>
+      </w:rPr>
+      <w:fldChar w:fldCharType="begin"/>
+    </w:r>
+    <w:r>
+      <w:rPr>
+        <w:szCs w:val="18"/>
+      </w:rPr>
+      <w:instrText xml:space="preserve"> PAGE   \* MERGEFORMAT </w:instrText>
+    </w:r>
+    <w:r>
+      <w:rPr>
+        <w:szCs w:val="18"/>
+      </w:rPr>
+      <w:fldChar w:fldCharType="separate"/>
+    </w:r>
+    <w:r>
+      <w:rPr>
+        <w:noProof/>
+        <w:szCs w:val="18"/>
+      </w:rPr>
+      <w:t>1</w:t>
+    </w:r>
+    <w:r>
+      <w:rPr>
+        <w:szCs w:val="18"/>
+      </w:rPr>
+      <w:fldChar w:fldCharType="end"/>
+    </w:r>
+    <w:r>
+      <w:rPr>
+        <w:szCs w:val="18"/>
+      </w:rPr>
+      <w:t>/</w:t>
+    </w:r>
+    <w:r>
+      <w:rPr>
+        <w:szCs w:val="18"/>
+      </w:rPr>
+      <w:fldChar w:fldCharType="begin"/>
+    </w:r>
+    <w:r>
+      <w:rPr>
+        <w:szCs w:val="18"/>
+      </w:rPr>
+      <w:instrText xml:space="preserve"> SECTIONPAGES   \* MERGEFORMAT </w:instrText>
+    </w:r>
+    <w:r>
+      <w:rPr>
+        <w:szCs w:val="18"/>
+      </w:rPr>
+      <w:fldChar w:fldCharType="separate"/>
+    </w:r>
+    <w:r>
+      <w:rPr>
+        <w:noProof/>
+        <w:szCs w:val="18"/>
+      </w:rPr>
+      <w:t>14</w:t>
+    </w:r>
+    <w:r>
+      <w:rPr>
+        <w:szCs w:val="18"/>
+      </w:rPr>
+      <w:fldChar w:fldCharType="end"/>
+    </w:r>
+  </w:p>
+</w:ftr>
+</file>
+
+<file path=word/footer3.xml><?xml version="1.0" encoding="utf-8"?>
+<w:ftr xmlns:wpc="http://schemas.microsoft.com/office/word/2010/wordprocessingCanvas" xmlns:cx="http://schemas.microsoft.com/office/drawing/2014/chartex" xmlns:cx1="http://schemas.microsoft.com/office/drawing/2015/9/8/chartex" xmlns:cx2="http://schemas.microsoft.com/office/drawing/2015/10/21/chartex" xmlns:cx3="http://schemas.microsoft.com/office/drawing/2016/5/9/chartex" xmlns:cx4="http://schemas.microsoft.com/office/drawing/2016/5/10/chartex" xmlns:cx5="http://schemas.microsoft.com/office/drawing/2016/5/11/chartex" xmlns:cx6="http://schemas.microsoft.com/office/drawing/2016/5/12/chartex" xmlns:cx7="http://schemas.microsoft.com/office/drawing/2016/5/13/chartex" xmlns:cx8="http://schemas.microsoft.com/office/drawing/2016/5/14/chartex" xmlns:mc="http://schemas.openxmlformats.org/markup-compatibility/2006" xmlns:aink="http://schemas.microsoft.com/office/drawing/2016/ink" xmlns:am3d="http://schemas.microsoft.com/office/drawing/2017/model3d" xmlns:o="urn:schemas-microsoft-com:office:office" xmlns:oel="http://schemas.microsoft.com/office/2019/extlst" xmlns:r="http://schemas.openxmlformats.org/officeDocument/2006/relationships" xmlns:m="http://schemas.openxmlformats.org/officeDocument/2006/math" xmlns:v="urn:schemas-microsoft-com:vml" xmlns:wp14="http://schemas.microsoft.com/office/word/2010/wordprocessingDrawing" xmlns:wp="http://schemas.openxmlformats.org/drawingml/2006/wordprocessingDrawing" xmlns:w10="urn:schemas-microsoft-com:office:word" xmlns:w="http://schemas.openxmlformats.org/wordprocessingml/2006/main" xmlns:w14="http://schemas.microsoft.com/office/word/2010/wordml" xmlns:w15="http://schemas.microsoft.com/office/word/2012/wordml" xmlns:w16cex="http://schemas.microsoft.com/office/word/2018/wordml/cex" xmlns:w16cid="http://schemas.microsoft.com/office/word/2016/wordml/cid" xmlns:w16="http://schemas.microsoft.com/office/word/2018/wordml" xmlns:w16du="http://schemas.microsoft.com/office/word/2023/wordml/word16du" xmlns:w16sdtdh="http://schemas.microsoft.com/office/word/2020/wordml/sdtdatahash" xmlns:w16sdtfl="http://schemas.microsoft.com/office/word/2024/wordml/sdtformatlock" xmlns:w16se="http://schemas.microsoft.com/office/word/2015/wordml/symex" xmlns:wpg="http://schemas.microsoft.com/office/word/2010/wordprocessingGroup" xmlns:wpi="http://schemas.microsoft.com/office/word/2010/wordprocessingInk" xmlns:wne="http://schemas.microsoft.com/office/word/2006/wordml" xmlns:wps="http://schemas.microsoft.com/office/word/2010/wordprocessingShape" mc:Ignorable="w14 w15 w16se w16cid w16 w16cex w16sdtdh w16sdtfl w16du wp14">
+  <w:p>
+    <w:pPr>
+      <w:pStyle w:val="Voettekst"/>
+    </w:pPr>
+  </w:p>
+</w:ftr>
+</file>
+
+<file path=word/footer4.xml><?xml version="1.0" encoding="utf-8"?>
+<w:ftr xmlns:wpc="http://schemas.microsoft.com/office/word/2010/wordprocessingCanvas" xmlns:cx="http://schemas.microsoft.com/office/drawing/2014/chartex" xmlns:cx1="http://schemas.microsoft.com/office/drawing/2015/9/8/chartex" xmlns:cx2="http://schemas.microsoft.com/office/drawing/2015/10/21/chartex" xmlns:cx3="http://schemas.microsoft.com/office/drawing/2016/5/9/chartex" xmlns:cx4="http://schemas.microsoft.com/office/drawing/2016/5/10/chartex" xmlns:cx5="http://schemas.microsoft.com/office/drawing/2016/5/11/chartex" xmlns:cx6="http://schemas.microsoft.com/office/drawing/2016/5/12/chartex" xmlns:cx7="http://schemas.microsoft.com/office/drawing/2016/5/13/chartex" xmlns:cx8="http://schemas.microsoft.com/office/drawing/2016/5/14/chartex" xmlns:mc="http://schemas.openxmlformats.org/markup-compatibility/2006" xmlns:aink="http://schemas.microsoft.com/office/drawing/2016/ink" xmlns:am3d="http://schemas.microsoft.com/office/drawing/2017/model3d" xmlns:o="urn:schemas-microsoft-com:office:office" xmlns:oel="http://schemas.microsoft.com/office/2019/extlst" xmlns:r="http://schemas.openxmlformats.org/officeDocument/2006/relationships" xmlns:m="http://schemas.openxmlformats.org/officeDocument/2006/math" xmlns:v="urn:schemas-microsoft-com:vml" xmlns:wp14="http://schemas.microsoft.com/office/word/2010/wordprocessingDrawing" xmlns:wp="http://schemas.openxmlformats.org/drawingml/2006/wordprocessingDrawing" xmlns:w10="urn:schemas-microsoft-com:office:word" xmlns:w="http://schemas.openxmlformats.org/wordprocessingml/2006/main" xmlns:w14="http://schemas.microsoft.com/office/word/2010/wordml" xmlns:w15="http://schemas.microsoft.com/office/word/2012/wordml" xmlns:w16cex="http://schemas.microsoft.com/office/word/2018/wordml/cex" xmlns:w16cid="http://schemas.microsoft.com/office/word/2016/wordml/cid" xmlns:w16="http://schemas.microsoft.com/office/word/2018/wordml" xmlns:w16du="http://schemas.microsoft.com/office/word/2023/wordml/word16du" xmlns:w16sdtdh="http://schemas.microsoft.com/office/word/2020/wordml/sdtdatahash" xmlns:w16sdtfl="http://schemas.microsoft.com/office/word/2024/wordml/sdtformatlock" xmlns:w16se="http://schemas.microsoft.com/office/word/2015/wordml/symex" xmlns:wpg="http://schemas.microsoft.com/office/word/2010/wordprocessingGroup" xmlns:wpi="http://schemas.microsoft.com/office/word/2010/wordprocessingInk" xmlns:wne="http://schemas.microsoft.com/office/word/2006/wordml" xmlns:wps="http://schemas.microsoft.com/office/word/2010/wordprocessingShape" mc:Ignorable="w14 w15 w16se w16cid w16 w16cex w16sdtdh w16sdtfl w16du wp14">
+  <w:p>
+    <w:pPr>
+      <w:pStyle w:val="Voettekst"/>
       <w:jc w:val="right"/>
       <w:rPr>
         <w:szCs w:val="18"/>
@@ -8909,6 +10662,16 @@
 </file>
 
 <file path=word/header1.xml><?xml version="1.0" encoding="utf-8"?>
+<w:hdr xmlns:wpc="http://schemas.microsoft.com/office/word/2010/wordprocessingCanvas" xmlns:cx="http://schemas.microsoft.com/office/drawing/2014/chartex" xmlns:cx1="http://schemas.microsoft.com/office/drawing/2015/9/8/chartex" xmlns:cx2="http://schemas.microsoft.com/office/drawing/2015/10/21/chartex" xmlns:cx3="http://schemas.microsoft.com/office/drawing/2016/5/9/chartex" xmlns:cx4="http://schemas.microsoft.com/office/drawing/2016/5/10/chartex" xmlns:cx5="http://schemas.microsoft.com/office/drawing/2016/5/11/chartex" xmlns:cx6="http://schemas.microsoft.com/office/drawing/2016/5/12/chartex" xmlns:cx7="http://schemas.microsoft.com/office/drawing/2016/5/13/chartex" xmlns:cx8="http://schemas.microsoft.com/office/drawing/2016/5/14/chartex" xmlns:mc="http://schemas.openxmlformats.org/markup-compatibility/2006" xmlns:aink="http://schemas.microsoft.com/office/drawing/2016/ink" xmlns:am3d="http://schemas.microsoft.com/office/drawing/2017/model3d" xmlns:o="urn:schemas-microsoft-com:office:office" xmlns:oel="http://schemas.microsoft.com/office/2019/extlst" xmlns:r="http://schemas.openxmlformats.org/officeDocument/2006/relationships" xmlns:m="http://schemas.openxmlformats.org/officeDocument/2006/math" xmlns:v="urn:schemas-microsoft-com:vml" xmlns:wp14="http://schemas.microsoft.com/office/word/2010/wordprocessingDrawing" xmlns:wp="http://schemas.openxmlformats.org/drawingml/2006/wordprocessingDrawing" xmlns:w10="urn:schemas-microsoft-com:office:word" xmlns:w="http://schemas.openxmlformats.org/wordprocessingml/2006/main" xmlns:w14="http://schemas.microsoft.com/office/word/2010/wordml" xmlns:w15="http://schemas.microsoft.com/office/word/2012/wordml" xmlns:w16cex="http://schemas.microsoft.com/office/word/2018/wordml/cex" xmlns:w16cid="http://schemas.microsoft.com/office/word/2016/wordml/cid" xmlns:w16="http://schemas.microsoft.com/office/word/2018/wordml" xmlns:w16du="http://schemas.microsoft.com/office/word/2023/wordml/word16du" xmlns:w16sdtdh="http://schemas.microsoft.com/office/word/2020/wordml/sdtdatahash" xmlns:w16sdtfl="http://schemas.microsoft.com/office/word/2024/wordml/sdtformatlock" xmlns:w16se="http://schemas.microsoft.com/office/word/2015/wordml/symex" xmlns:wpg="http://schemas.microsoft.com/office/word/2010/wordprocessingGroup" xmlns:wpi="http://schemas.microsoft.com/office/word/2010/wordprocessingInk" xmlns:wne="http://schemas.microsoft.com/office/word/2006/wordml" xmlns:wps="http://schemas.microsoft.com/office/word/2010/wordprocessingShape" mc:Ignorable="w14 w15 w16se w16cid w16 w16cex w16sdtdh w16sdtfl w16du wp14">
+  <w:p>
+    <w:pPr>
+      <w:pStyle w:val="Koptekst"/>
+    </w:pPr>
+  </w:p>
+</w:hdr>
+</file>
+
+<file path=word/header2.xml><?xml version="1.0" encoding="utf-8"?>
 <w:hdr xmlns:wpc="http://schemas.microsoft.com/office/word/2010/wordprocessingCanvas" xmlns:cx="http://schemas.microsoft.com/office/drawing/2014/chartex" xmlns:cx1="http://schemas.microsoft.com/office/drawing/2015/9/8/chartex" xmlns:cx2="http://schemas.microsoft.com/office/drawing/2015/10/21/chartex" xmlns:cx3="http://schemas.microsoft.com/office/drawing/2016/5/9/chartex" xmlns:cx4="http://schemas.microsoft.com/office/drawing/2016/5/10/chartex" xmlns:cx5="http://schemas.microsoft.com/office/drawing/2016/5/11/chartex" xmlns:cx6="http://schemas.microsoft.com/office/drawing/2016/5/12/chartex" xmlns:cx7="http://schemas.microsoft.com/office/drawing/2016/5/13/chartex" xmlns:cx8="http://schemas.microsoft.com/office/drawing/2016/5/14/chartex" xmlns:mc="http://schemas.openxmlformats.org/markup-compatibility/2006" xmlns:aink="http://schemas.microsoft.com/office/drawing/2016/ink" xmlns:am3d="http://schemas.microsoft.com/office/drawing/2017/model3d" xmlns:o="urn:schemas-microsoft-com:office:office" xmlns:oel="http://schemas.microsoft.com/office/2019/extlst" xmlns:r="http://schemas.openxmlformats.org/officeDocument/2006/relationships" xmlns:m="http://schemas.openxmlformats.org/officeDocument/2006/math" xmlns:v="urn:schemas-microsoft-com:vml" xmlns:wp14="http://schemas.microsoft.com/office/word/2010/wordprocessingDrawing" xmlns:wp="http://schemas.openxmlformats.org/drawingml/2006/wordprocessingDrawing" xmlns:w10="urn:schemas-microsoft-com:office:word" xmlns:w="http://schemas.openxmlformats.org/wordprocessingml/2006/main" xmlns:w14="http://schemas.microsoft.com/office/word/2010/wordml" xmlns:w15="http://schemas.microsoft.com/office/word/2012/wordml" xmlns:w16cex="http://schemas.microsoft.com/office/word/2018/wordml/cex" xmlns:w16cid="http://schemas.microsoft.com/office/word/2016/wordml/cid" xmlns:w16="http://schemas.microsoft.com/office/word/2018/wordml" xmlns:w16du="http://schemas.microsoft.com/office/word/2023/wordml/word16du" xmlns:w16sdtdh="http://schemas.microsoft.com/office/word/2020/wordml/sdtdatahash" xmlns:w16sdtfl="http://schemas.microsoft.com/office/word/2024/wordml/sdtformatlock" xmlns:w16se="http://schemas.microsoft.com/office/word/2015/wordml/symex" xmlns:wpg="http://schemas.microsoft.com/office/word/2010/wordprocessingGroup" xmlns:wpi="http://schemas.microsoft.com/office/word/2010/wordprocessingInk" xmlns:wne="http://schemas.microsoft.com/office/word/2006/wordml" xmlns:wps="http://schemas.microsoft.com/office/word/2010/wordprocessingShape" mc:Ignorable="w14 w15 w16se w16cid w16 w16cex w16sdtdh w16sdtfl w16du wp14">
   <w:p>
     <w:r>
@@ -8981,6 +10744,16 @@
 </w:hdr>
 </file>
 
+<file path=word/header3.xml><?xml version="1.0" encoding="utf-8"?>
+<w:hdr xmlns:wpc="http://schemas.microsoft.com/office/word/2010/wordprocessingCanvas" xmlns:cx="http://schemas.microsoft.com/office/drawing/2014/chartex" xmlns:cx1="http://schemas.microsoft.com/office/drawing/2015/9/8/chartex" xmlns:cx2="http://schemas.microsoft.com/office/drawing/2015/10/21/chartex" xmlns:cx3="http://schemas.microsoft.com/office/drawing/2016/5/9/chartex" xmlns:cx4="http://schemas.microsoft.com/office/drawing/2016/5/10/chartex" xmlns:cx5="http://schemas.microsoft.com/office/drawing/2016/5/11/chartex" xmlns:cx6="http://schemas.microsoft.com/office/drawing/2016/5/12/chartex" xmlns:cx7="http://schemas.microsoft.com/office/drawing/2016/5/13/chartex" xmlns:cx8="http://schemas.microsoft.com/office/drawing/2016/5/14/chartex" xmlns:mc="http://schemas.openxmlformats.org/markup-compatibility/2006" xmlns:aink="http://schemas.microsoft.com/office/drawing/2016/ink" xmlns:am3d="http://schemas.microsoft.com/office/drawing/2017/model3d" xmlns:o="urn:schemas-microsoft-com:office:office" xmlns:oel="http://schemas.microsoft.com/office/2019/extlst" xmlns:r="http://schemas.openxmlformats.org/officeDocument/2006/relationships" xmlns:m="http://schemas.openxmlformats.org/officeDocument/2006/math" xmlns:v="urn:schemas-microsoft-com:vml" xmlns:wp14="http://schemas.microsoft.com/office/word/2010/wordprocessingDrawing" xmlns:wp="http://schemas.openxmlformats.org/drawingml/2006/wordprocessingDrawing" xmlns:w10="urn:schemas-microsoft-com:office:word" xmlns:w="http://schemas.openxmlformats.org/wordprocessingml/2006/main" xmlns:w14="http://schemas.microsoft.com/office/word/2010/wordml" xmlns:w15="http://schemas.microsoft.com/office/word/2012/wordml" xmlns:w16cex="http://schemas.microsoft.com/office/word/2018/wordml/cex" xmlns:w16cid="http://schemas.microsoft.com/office/word/2016/wordml/cid" xmlns:w16="http://schemas.microsoft.com/office/word/2018/wordml" xmlns:w16du="http://schemas.microsoft.com/office/word/2023/wordml/word16du" xmlns:w16sdtdh="http://schemas.microsoft.com/office/word/2020/wordml/sdtdatahash" xmlns:w16sdtfl="http://schemas.microsoft.com/office/word/2024/wordml/sdtformatlock" xmlns:w16se="http://schemas.microsoft.com/office/word/2015/wordml/symex" xmlns:wpg="http://schemas.microsoft.com/office/word/2010/wordprocessingGroup" xmlns:wpi="http://schemas.microsoft.com/office/word/2010/wordprocessingInk" xmlns:wne="http://schemas.microsoft.com/office/word/2006/wordml" xmlns:wps="http://schemas.microsoft.com/office/word/2010/wordprocessingShape" mc:Ignorable="w14 w15 w16se w16cid w16 w16cex w16sdtdh w16sdtfl w16du wp14">
+  <w:p>
+    <w:pPr>
+      <w:pStyle w:val="Koptekst"/>
+    </w:pPr>
+  </w:p>
+</w:hdr>
+</file>
+
 <file path=word/numbering.xml><?xml version="1.0" encoding="utf-8"?>
 <w:numbering xmlns:wpc="http://schemas.microsoft.com/office/word/2010/wordprocessingCanvas" xmlns:cx="http://schemas.microsoft.com/office/drawing/2014/chartex" xmlns:cx1="http://schemas.microsoft.com/office/drawing/2015/9/8/chartex" xmlns:cx2="http://schemas.microsoft.com/office/drawing/2015/10/21/chartex" xmlns:cx3="http://schemas.microsoft.com/office/drawing/2016/5/9/chartex" xmlns:cx4="http://schemas.microsoft.com/office/drawing/2016/5/10/chartex" xmlns:cx5="http://schemas.microsoft.com/office/drawing/2016/5/11/chartex" xmlns:cx6="http://schemas.microsoft.com/office/drawing/2016/5/12/chartex" xmlns:cx7="http://schemas.microsoft.com/office/drawing/2016/5/13/chartex" xmlns:cx8="http://schemas.microsoft.com/office/drawing/2016/5/14/chartex" xmlns:mc="http://schemas.openxmlformats.org/markup-compatibility/2006" xmlns:aink="http://schemas.microsoft.com/office/drawing/2016/ink" xmlns:am3d="http://schemas.microsoft.com/office/drawing/2017/model3d" xmlns:o="urn:schemas-microsoft-com:office:office" xmlns:oel="http://schemas.microsoft.com/office/2019/extlst" xmlns:r="http://schemas.openxmlformats.org/officeDocument/2006/relationships" xmlns:m="http://schemas.openxmlformats.org/officeDocument/2006/math" xmlns:v="urn:schemas-microsoft-com:vml" xmlns:wp14="http://schemas.microsoft.com/office/word/2010/wordprocessingDrawing" xmlns:wp="http://schemas.openxmlformats.org/drawingml/2006/wordprocessingDrawing" xmlns:w10="urn:schemas-microsoft-com:office:word" xmlns:w="http://schemas.openxmlformats.org/wordprocessingml/2006/main" xmlns:w14="http://schemas.microsoft.com/office/word/2010/wordml" xmlns:w15="http://schemas.microsoft.com/office/word/2012/wordml" xmlns:w16cex="http://schemas.microsoft.com/office/word/2018/wordml/cex" xmlns:w16cid="http://schemas.microsoft.com/office/word/2016/wordml/cid" xmlns:w16="http://schemas.microsoft.com/office/word/2018/wordml" xmlns:w16du="http://schemas.microsoft.com/office/word/2023/wordml/word16du" xmlns:w16sdtdh="http://schemas.microsoft.com/office/word/2020/wordml/sdtdatahash" xmlns:w16sdtfl="http://schemas.microsoft.com/office/word/2024/wordml/sdtformatlock" xmlns:w16se="http://schemas.microsoft.com/office/word/2015/wordml/symex" xmlns:wpg="http://schemas.microsoft.com/office/word/2010/wordprocessingGroup" xmlns:wpi="http://schemas.microsoft.com/office/word/2010/wordprocessingInk" xmlns:wne="http://schemas.microsoft.com/office/word/2006/wordml" xmlns:wps="http://schemas.microsoft.com/office/word/2010/wordprocessingShape" mc:Ignorable="w14 w15 w16se w16cid w16 w16cex w16sdtdh w16sdtfl w16du wp14">
   <w:abstractNum w:abstractNumId="0" w15:restartNumberingAfterBreak="0">
@@ -11482,6 +13255,234 @@
     </w:lvl>
   </w:abstractNum>
   <w:abstractNum w:abstractNumId="26" w15:restartNumberingAfterBreak="0">
+    <w:nsid w:val="5D486249"/>
+    <w:multiLevelType w:val="hybridMultilevel"/>
+    <w:tmpl w:val="D0CA7F74"/>
+    <w:lvl w:ilvl="0" w:tplc="CA42F7C0">
+      <w:start w:val="1"/>
+      <w:numFmt w:val="bullet"/>
+      <w:lvlText w:val=""/>
+      <w:lvlJc w:val="left"/>
+      <w:pPr>
+        <w:ind w:left="360" w:hanging="360"/>
+      </w:pPr>
+      <w:rPr>
+        <w:rFonts w:ascii="Symbol" w:hAnsi="Symbol" w:hint="default"/>
+        <w:color w:val="046444"/>
+      </w:rPr>
+    </w:lvl>
+    <w:lvl w:ilvl="1" w:tplc="04130003" w:tentative="1">
+      <w:start w:val="1"/>
+      <w:numFmt w:val="bullet"/>
+      <w:lvlText w:val="o"/>
+      <w:lvlJc w:val="left"/>
+      <w:pPr>
+        <w:ind w:left="1080" w:hanging="360"/>
+      </w:pPr>
+      <w:rPr>
+        <w:rFonts w:ascii="Courier New" w:hAnsi="Courier New" w:cs="Courier New" w:hint="default"/>
+      </w:rPr>
+    </w:lvl>
+    <w:lvl w:ilvl="2" w:tplc="04130005" w:tentative="1">
+      <w:start w:val="1"/>
+      <w:numFmt w:val="bullet"/>
+      <w:lvlText w:val=""/>
+      <w:lvlJc w:val="left"/>
+      <w:pPr>
+        <w:ind w:left="1800" w:hanging="360"/>
+      </w:pPr>
+      <w:rPr>
+        <w:rFonts w:ascii="Wingdings" w:hAnsi="Wingdings" w:hint="default"/>
+      </w:rPr>
+    </w:lvl>
+    <w:lvl w:ilvl="3" w:tplc="04130001" w:tentative="1">
+      <w:start w:val="1"/>
+      <w:numFmt w:val="bullet"/>
+      <w:lvlText w:val=""/>
+      <w:lvlJc w:val="left"/>
+      <w:pPr>
+        <w:ind w:left="2520" w:hanging="360"/>
+      </w:pPr>
+      <w:rPr>
+        <w:rFonts w:ascii="Symbol" w:hAnsi="Symbol" w:hint="default"/>
+      </w:rPr>
+    </w:lvl>
+    <w:lvl w:ilvl="4" w:tplc="04130003" w:tentative="1">
+      <w:start w:val="1"/>
+      <w:numFmt w:val="bullet"/>
+      <w:lvlText w:val="o"/>
+      <w:lvlJc w:val="left"/>
+      <w:pPr>
+        <w:ind w:left="3240" w:hanging="360"/>
+      </w:pPr>
+      <w:rPr>
+        <w:rFonts w:ascii="Courier New" w:hAnsi="Courier New" w:cs="Courier New" w:hint="default"/>
+      </w:rPr>
+    </w:lvl>
+    <w:lvl w:ilvl="5" w:tplc="04130005" w:tentative="1">
+      <w:start w:val="1"/>
+      <w:numFmt w:val="bullet"/>
+      <w:lvlText w:val=""/>
+      <w:lvlJc w:val="left"/>
+      <w:pPr>
+        <w:ind w:left="3960" w:hanging="360"/>
+      </w:pPr>
+      <w:rPr>
+        <w:rFonts w:ascii="Wingdings" w:hAnsi="Wingdings" w:hint="default"/>
+      </w:rPr>
+    </w:lvl>
+    <w:lvl w:ilvl="6" w:tplc="04130001" w:tentative="1">
+      <w:start w:val="1"/>
+      <w:numFmt w:val="bullet"/>
+      <w:lvlText w:val=""/>
+      <w:lvlJc w:val="left"/>
+      <w:pPr>
+        <w:ind w:left="4680" w:hanging="360"/>
+      </w:pPr>
+      <w:rPr>
+        <w:rFonts w:ascii="Symbol" w:hAnsi="Symbol" w:hint="default"/>
+      </w:rPr>
+    </w:lvl>
+    <w:lvl w:ilvl="7" w:tplc="04130003" w:tentative="1">
+      <w:start w:val="1"/>
+      <w:numFmt w:val="bullet"/>
+      <w:lvlText w:val="o"/>
+      <w:lvlJc w:val="left"/>
+      <w:pPr>
+        <w:ind w:left="5400" w:hanging="360"/>
+      </w:pPr>
+      <w:rPr>
+        <w:rFonts w:ascii="Courier New" w:hAnsi="Courier New" w:cs="Courier New" w:hint="default"/>
+      </w:rPr>
+    </w:lvl>
+    <w:lvl w:ilvl="8" w:tplc="04130005" w:tentative="1">
+      <w:start w:val="1"/>
+      <w:numFmt w:val="bullet"/>
+      <w:lvlText w:val=""/>
+      <w:lvlJc w:val="left"/>
+      <w:pPr>
+        <w:ind w:left="6120" w:hanging="360"/>
+      </w:pPr>
+      <w:rPr>
+        <w:rFonts w:ascii="Wingdings" w:hAnsi="Wingdings" w:hint="default"/>
+      </w:rPr>
+    </w:lvl>
+  </w:abstractNum>
+  <w:abstractNum w:abstractNumId="27" w15:restartNumberingAfterBreak="0">
+    <w:nsid w:val="68E610F8"/>
+    <w:multiLevelType w:val="hybridMultilevel"/>
+    <w:tmpl w:val="4BA09A44"/>
+    <w:lvl w:ilvl="0" w:tplc="CA42F7C0">
+      <w:start w:val="1"/>
+      <w:numFmt w:val="bullet"/>
+      <w:lvlText w:val=""/>
+      <w:lvlJc w:val="left"/>
+      <w:pPr>
+        <w:ind w:left="360" w:hanging="360"/>
+      </w:pPr>
+      <w:rPr>
+        <w:rFonts w:ascii="Symbol" w:hAnsi="Symbol" w:hint="default"/>
+        <w:color w:val="046444"/>
+      </w:rPr>
+    </w:lvl>
+    <w:lvl w:ilvl="1" w:tplc="04130003">
+      <w:start w:val="1"/>
+      <w:numFmt w:val="bullet"/>
+      <w:lvlText w:val="o"/>
+      <w:lvlJc w:val="left"/>
+      <w:pPr>
+        <w:ind w:left="1080" w:hanging="360"/>
+      </w:pPr>
+      <w:rPr>
+        <w:rFonts w:ascii="Courier New" w:hAnsi="Courier New" w:cs="Courier New" w:hint="default"/>
+      </w:rPr>
+    </w:lvl>
+    <w:lvl w:ilvl="2" w:tplc="04130005" w:tentative="1">
+      <w:start w:val="1"/>
+      <w:numFmt w:val="bullet"/>
+      <w:lvlText w:val=""/>
+      <w:lvlJc w:val="left"/>
+      <w:pPr>
+        <w:ind w:left="1800" w:hanging="360"/>
+      </w:pPr>
+      <w:rPr>
+        <w:rFonts w:ascii="Wingdings" w:hAnsi="Wingdings" w:hint="default"/>
+      </w:rPr>
+    </w:lvl>
+    <w:lvl w:ilvl="3" w:tplc="04130001" w:tentative="1">
+      <w:start w:val="1"/>
+      <w:numFmt w:val="bullet"/>
+      <w:lvlText w:val=""/>
+      <w:lvlJc w:val="left"/>
+      <w:pPr>
+        <w:ind w:left="2520" w:hanging="360"/>
+      </w:pPr>
+      <w:rPr>
+        <w:rFonts w:ascii="Symbol" w:hAnsi="Symbol" w:hint="default"/>
+      </w:rPr>
+    </w:lvl>
+    <w:lvl w:ilvl="4" w:tplc="04130003" w:tentative="1">
+      <w:start w:val="1"/>
+      <w:numFmt w:val="bullet"/>
+      <w:lvlText w:val="o"/>
+      <w:lvlJc w:val="left"/>
+      <w:pPr>
+        <w:ind w:left="3240" w:hanging="360"/>
+      </w:pPr>
+      <w:rPr>
+        <w:rFonts w:ascii="Courier New" w:hAnsi="Courier New" w:cs="Courier New" w:hint="default"/>
+      </w:rPr>
+    </w:lvl>
+    <w:lvl w:ilvl="5" w:tplc="04130005" w:tentative="1">
+      <w:start w:val="1"/>
+      <w:numFmt w:val="bullet"/>
+      <w:lvlText w:val=""/>
+      <w:lvlJc w:val="left"/>
+      <w:pPr>
+        <w:ind w:left="3960" w:hanging="360"/>
+      </w:pPr>
+      <w:rPr>
+        <w:rFonts w:ascii="Wingdings" w:hAnsi="Wingdings" w:hint="default"/>
+      </w:rPr>
+    </w:lvl>
+    <w:lvl w:ilvl="6" w:tplc="04130001" w:tentative="1">
+      <w:start w:val="1"/>
+      <w:numFmt w:val="bullet"/>
+      <w:lvlText w:val=""/>
+      <w:lvlJc w:val="left"/>
+      <w:pPr>
+        <w:ind w:left="4680" w:hanging="360"/>
+      </w:pPr>
+      <w:rPr>
+        <w:rFonts w:ascii="Symbol" w:hAnsi="Symbol" w:hint="default"/>
+      </w:rPr>
+    </w:lvl>
+    <w:lvl w:ilvl="7" w:tplc="04130003" w:tentative="1">
+      <w:start w:val="1"/>
+      <w:numFmt w:val="bullet"/>
+      <w:lvlText w:val="o"/>
+      <w:lvlJc w:val="left"/>
+      <w:pPr>
+        <w:ind w:left="5400" w:hanging="360"/>
+      </w:pPr>
+      <w:rPr>
+        <w:rFonts w:ascii="Courier New" w:hAnsi="Courier New" w:cs="Courier New" w:hint="default"/>
+      </w:rPr>
+    </w:lvl>
+    <w:lvl w:ilvl="8" w:tplc="04130005" w:tentative="1">
+      <w:start w:val="1"/>
+      <w:numFmt w:val="bullet"/>
+      <w:lvlText w:val=""/>
+      <w:lvlJc w:val="left"/>
+      <w:pPr>
+        <w:ind w:left="6120" w:hanging="360"/>
+      </w:pPr>
+      <w:rPr>
+        <w:rFonts w:ascii="Wingdings" w:hAnsi="Wingdings" w:hint="default"/>
+      </w:rPr>
+    </w:lvl>
+  </w:abstractNum>
+  <w:abstractNum w:abstractNumId="28" w15:restartNumberingAfterBreak="0">
     <w:nsid w:val="6B3E0AA3"/>
     <w:multiLevelType w:val="hybridMultilevel"/>
     <w:tmpl w:val="9E78DB84"/>
@@ -11595,7 +13596,235 @@
       </w:rPr>
     </w:lvl>
   </w:abstractNum>
-  <w:abstractNum w:abstractNumId="27" w15:restartNumberingAfterBreak="0">
+  <w:abstractNum w:abstractNumId="29" w15:restartNumberingAfterBreak="0">
+    <w:nsid w:val="6F670A39"/>
+    <w:multiLevelType w:val="hybridMultilevel"/>
+    <w:tmpl w:val="C3062F6A"/>
+    <w:lvl w:ilvl="0" w:tplc="CA42F7C0">
+      <w:start w:val="1"/>
+      <w:numFmt w:val="bullet"/>
+      <w:lvlText w:val=""/>
+      <w:lvlJc w:val="left"/>
+      <w:pPr>
+        <w:ind w:left="360" w:hanging="360"/>
+      </w:pPr>
+      <w:rPr>
+        <w:rFonts w:ascii="Symbol" w:hAnsi="Symbol" w:hint="default"/>
+        <w:color w:val="046444"/>
+      </w:rPr>
+    </w:lvl>
+    <w:lvl w:ilvl="1" w:tplc="04130003" w:tentative="1">
+      <w:start w:val="1"/>
+      <w:numFmt w:val="bullet"/>
+      <w:lvlText w:val="o"/>
+      <w:lvlJc w:val="left"/>
+      <w:pPr>
+        <w:ind w:left="1080" w:hanging="360"/>
+      </w:pPr>
+      <w:rPr>
+        <w:rFonts w:ascii="Courier New" w:hAnsi="Courier New" w:cs="Courier New" w:hint="default"/>
+      </w:rPr>
+    </w:lvl>
+    <w:lvl w:ilvl="2" w:tplc="04130005" w:tentative="1">
+      <w:start w:val="1"/>
+      <w:numFmt w:val="bullet"/>
+      <w:lvlText w:val=""/>
+      <w:lvlJc w:val="left"/>
+      <w:pPr>
+        <w:ind w:left="1800" w:hanging="360"/>
+      </w:pPr>
+      <w:rPr>
+        <w:rFonts w:ascii="Wingdings" w:hAnsi="Wingdings" w:hint="default"/>
+      </w:rPr>
+    </w:lvl>
+    <w:lvl w:ilvl="3" w:tplc="04130001" w:tentative="1">
+      <w:start w:val="1"/>
+      <w:numFmt w:val="bullet"/>
+      <w:lvlText w:val=""/>
+      <w:lvlJc w:val="left"/>
+      <w:pPr>
+        <w:ind w:left="2520" w:hanging="360"/>
+      </w:pPr>
+      <w:rPr>
+        <w:rFonts w:ascii="Symbol" w:hAnsi="Symbol" w:hint="default"/>
+      </w:rPr>
+    </w:lvl>
+    <w:lvl w:ilvl="4" w:tplc="04130003" w:tentative="1">
+      <w:start w:val="1"/>
+      <w:numFmt w:val="bullet"/>
+      <w:lvlText w:val="o"/>
+      <w:lvlJc w:val="left"/>
+      <w:pPr>
+        <w:ind w:left="3240" w:hanging="360"/>
+      </w:pPr>
+      <w:rPr>
+        <w:rFonts w:ascii="Courier New" w:hAnsi="Courier New" w:cs="Courier New" w:hint="default"/>
+      </w:rPr>
+    </w:lvl>
+    <w:lvl w:ilvl="5" w:tplc="04130005" w:tentative="1">
+      <w:start w:val="1"/>
+      <w:numFmt w:val="bullet"/>
+      <w:lvlText w:val=""/>
+      <w:lvlJc w:val="left"/>
+      <w:pPr>
+        <w:ind w:left="3960" w:hanging="360"/>
+      </w:pPr>
+      <w:rPr>
+        <w:rFonts w:ascii="Wingdings" w:hAnsi="Wingdings" w:hint="default"/>
+      </w:rPr>
+    </w:lvl>
+    <w:lvl w:ilvl="6" w:tplc="04130001" w:tentative="1">
+      <w:start w:val="1"/>
+      <w:numFmt w:val="bullet"/>
+      <w:lvlText w:val=""/>
+      <w:lvlJc w:val="left"/>
+      <w:pPr>
+        <w:ind w:left="4680" w:hanging="360"/>
+      </w:pPr>
+      <w:rPr>
+        <w:rFonts w:ascii="Symbol" w:hAnsi="Symbol" w:hint="default"/>
+      </w:rPr>
+    </w:lvl>
+    <w:lvl w:ilvl="7" w:tplc="04130003" w:tentative="1">
+      <w:start w:val="1"/>
+      <w:numFmt w:val="bullet"/>
+      <w:lvlText w:val="o"/>
+      <w:lvlJc w:val="left"/>
+      <w:pPr>
+        <w:ind w:left="5400" w:hanging="360"/>
+      </w:pPr>
+      <w:rPr>
+        <w:rFonts w:ascii="Courier New" w:hAnsi="Courier New" w:cs="Courier New" w:hint="default"/>
+      </w:rPr>
+    </w:lvl>
+    <w:lvl w:ilvl="8" w:tplc="04130005" w:tentative="1">
+      <w:start w:val="1"/>
+      <w:numFmt w:val="bullet"/>
+      <w:lvlText w:val=""/>
+      <w:lvlJc w:val="left"/>
+      <w:pPr>
+        <w:ind w:left="6120" w:hanging="360"/>
+      </w:pPr>
+      <w:rPr>
+        <w:rFonts w:ascii="Wingdings" w:hAnsi="Wingdings" w:hint="default"/>
+      </w:rPr>
+    </w:lvl>
+  </w:abstractNum>
+  <w:abstractNum w:abstractNumId="30" w15:restartNumberingAfterBreak="0">
+    <w:nsid w:val="73D21990"/>
+    <w:multiLevelType w:val="hybridMultilevel"/>
+    <w:tmpl w:val="BDD40896"/>
+    <w:lvl w:ilvl="0" w:tplc="CA42F7C0">
+      <w:start w:val="1"/>
+      <w:numFmt w:val="bullet"/>
+      <w:lvlText w:val=""/>
+      <w:lvlJc w:val="left"/>
+      <w:pPr>
+        <w:ind w:left="360" w:hanging="360"/>
+      </w:pPr>
+      <w:rPr>
+        <w:rFonts w:ascii="Symbol" w:hAnsi="Symbol" w:hint="default"/>
+        <w:color w:val="046444"/>
+      </w:rPr>
+    </w:lvl>
+    <w:lvl w:ilvl="1" w:tplc="04130003" w:tentative="1">
+      <w:start w:val="1"/>
+      <w:numFmt w:val="bullet"/>
+      <w:lvlText w:val="o"/>
+      <w:lvlJc w:val="left"/>
+      <w:pPr>
+        <w:ind w:left="1080" w:hanging="360"/>
+      </w:pPr>
+      <w:rPr>
+        <w:rFonts w:ascii="Courier New" w:hAnsi="Courier New" w:cs="Courier New" w:hint="default"/>
+      </w:rPr>
+    </w:lvl>
+    <w:lvl w:ilvl="2" w:tplc="04130005" w:tentative="1">
+      <w:start w:val="1"/>
+      <w:numFmt w:val="bullet"/>
+      <w:lvlText w:val=""/>
+      <w:lvlJc w:val="left"/>
+      <w:pPr>
+        <w:ind w:left="1800" w:hanging="360"/>
+      </w:pPr>
+      <w:rPr>
+        <w:rFonts w:ascii="Wingdings" w:hAnsi="Wingdings" w:hint="default"/>
+      </w:rPr>
+    </w:lvl>
+    <w:lvl w:ilvl="3" w:tplc="04130001" w:tentative="1">
+      <w:start w:val="1"/>
+      <w:numFmt w:val="bullet"/>
+      <w:lvlText w:val=""/>
+      <w:lvlJc w:val="left"/>
+      <w:pPr>
+        <w:ind w:left="2520" w:hanging="360"/>
+      </w:pPr>
+      <w:rPr>
+        <w:rFonts w:ascii="Symbol" w:hAnsi="Symbol" w:hint="default"/>
+      </w:rPr>
+    </w:lvl>
+    <w:lvl w:ilvl="4" w:tplc="04130003" w:tentative="1">
+      <w:start w:val="1"/>
+      <w:numFmt w:val="bullet"/>
+      <w:lvlText w:val="o"/>
+      <w:lvlJc w:val="left"/>
+      <w:pPr>
+        <w:ind w:left="3240" w:hanging="360"/>
+      </w:pPr>
+      <w:rPr>
+        <w:rFonts w:ascii="Courier New" w:hAnsi="Courier New" w:cs="Courier New" w:hint="default"/>
+      </w:rPr>
+    </w:lvl>
+    <w:lvl w:ilvl="5" w:tplc="04130005" w:tentative="1">
+      <w:start w:val="1"/>
+      <w:numFmt w:val="bullet"/>
+      <w:lvlText w:val=""/>
+      <w:lvlJc w:val="left"/>
+      <w:pPr>
+        <w:ind w:left="3960" w:hanging="360"/>
+      </w:pPr>
+      <w:rPr>
+        <w:rFonts w:ascii="Wingdings" w:hAnsi="Wingdings" w:hint="default"/>
+      </w:rPr>
+    </w:lvl>
+    <w:lvl w:ilvl="6" w:tplc="04130001" w:tentative="1">
+      <w:start w:val="1"/>
+      <w:numFmt w:val="bullet"/>
+      <w:lvlText w:val=""/>
+      <w:lvlJc w:val="left"/>
+      <w:pPr>
+        <w:ind w:left="4680" w:hanging="360"/>
+      </w:pPr>
+      <w:rPr>
+        <w:rFonts w:ascii="Symbol" w:hAnsi="Symbol" w:hint="default"/>
+      </w:rPr>
+    </w:lvl>
+    <w:lvl w:ilvl="7" w:tplc="04130003" w:tentative="1">
+      <w:start w:val="1"/>
+      <w:numFmt w:val="bullet"/>
+      <w:lvlText w:val="o"/>
+      <w:lvlJc w:val="left"/>
+      <w:pPr>
+        <w:ind w:left="5400" w:hanging="360"/>
+      </w:pPr>
+      <w:rPr>
+        <w:rFonts w:ascii="Courier New" w:hAnsi="Courier New" w:cs="Courier New" w:hint="default"/>
+      </w:rPr>
+    </w:lvl>
+    <w:lvl w:ilvl="8" w:tplc="04130005" w:tentative="1">
+      <w:start w:val="1"/>
+      <w:numFmt w:val="bullet"/>
+      <w:lvlText w:val=""/>
+      <w:lvlJc w:val="left"/>
+      <w:pPr>
+        <w:ind w:left="6120" w:hanging="360"/>
+      </w:pPr>
+      <w:rPr>
+        <w:rFonts w:ascii="Wingdings" w:hAnsi="Wingdings" w:hint="default"/>
+      </w:rPr>
+    </w:lvl>
+  </w:abstractNum>
+  <w:abstractNum w:abstractNumId="31" w15:restartNumberingAfterBreak="0">
     <w:nsid w:val="765268BC"/>
     <w:multiLevelType w:val="multilevel"/>
     <w:tmpl w:val="98FA5398"/>
@@ -11720,7 +13949,7 @@
       </w:rPr>
     </w:lvl>
   </w:abstractNum>
-  <w:abstractNum w:abstractNumId="28" w15:restartNumberingAfterBreak="0">
+  <w:abstractNum w:abstractNumId="32" w15:restartNumberingAfterBreak="0">
     <w:nsid w:val="7E20588C"/>
     <w:multiLevelType w:val="multilevel"/>
     <w:tmpl w:val="338E5DE6"/>
@@ -11845,7 +14074,7 @@
       </w:rPr>
     </w:lvl>
   </w:abstractNum>
-  <w:abstractNum w:abstractNumId="29" w15:restartNumberingAfterBreak="0">
+  <w:abstractNum w:abstractNumId="33" w15:restartNumberingAfterBreak="0">
     <w:nsid w:val="7FB354B8"/>
     <w:multiLevelType w:val="multilevel"/>
     <w:tmpl w:val="F610523E"/>
@@ -11976,7 +14205,7 @@
     <w:abstractNumId w:val="7"/>
   </w:num>
   <w:num w:numId="3" w16cid:durableId="1054156441">
-    <w:abstractNumId w:val="29"/>
+    <w:abstractNumId w:val="33"/>
   </w:num>
   <w:num w:numId="4" w16cid:durableId="678048396">
     <w:abstractNumId w:val="3"/>
@@ -11985,7 +14214,7 @@
     <w:abstractNumId w:val="2"/>
   </w:num>
   <w:num w:numId="6" w16cid:durableId="1561330539">
-    <w:abstractNumId w:val="28"/>
+    <w:abstractNumId w:val="32"/>
   </w:num>
   <w:num w:numId="7" w16cid:durableId="460655411">
     <w:abstractNumId w:val="1"/>
@@ -12000,7 +14229,7 @@
     <w:abstractNumId w:val="5"/>
   </w:num>
   <w:num w:numId="11" w16cid:durableId="659969353">
-    <w:abstractNumId w:val="27"/>
+    <w:abstractNumId w:val="31"/>
   </w:num>
   <w:num w:numId="12" w16cid:durableId="1240991367">
     <w:abstractNumId w:val="17"/>
@@ -12030,7 +14259,7 @@
     <w:abstractNumId w:val="16"/>
   </w:num>
   <w:num w:numId="21" w16cid:durableId="1882472501">
-    <w:abstractNumId w:val="26"/>
+    <w:abstractNumId w:val="28"/>
   </w:num>
   <w:num w:numId="22" w16cid:durableId="2096438135">
     <w:abstractNumId w:val="24"/>
@@ -12058,6 +14287,18 @@
   </w:num>
   <w:num w:numId="30" w16cid:durableId="1853445743">
     <w:abstractNumId w:val="13"/>
+  </w:num>
+  <w:num w:numId="31" w16cid:durableId="2146118984">
+    <w:abstractNumId w:val="29"/>
+  </w:num>
+  <w:num w:numId="32" w16cid:durableId="287783541">
+    <w:abstractNumId w:val="27"/>
+  </w:num>
+  <w:num w:numId="33" w16cid:durableId="793208847">
+    <w:abstractNumId w:val="26"/>
+  </w:num>
+  <w:num w:numId="34" w16cid:durableId="950823618">
+    <w:abstractNumId w:val="30"/>
   </w:num>
   <w:numIdMacAtCleanup w:val="30"/>
 </w:numbering>
@@ -39217,6 +41458,7 @@
     <w:rsid w:val="000F17DF"/>
     <w:rsid w:val="00156D38"/>
     <w:rsid w:val="0016168A"/>
+    <w:rsid w:val="001E03F1"/>
     <w:rsid w:val="001F1CCC"/>
     <w:rsid w:val="0022269D"/>
     <w:rsid w:val="00241294"/>
@@ -39307,6 +41549,7 @@
     <w:rsid w:val="00E6474D"/>
     <w:rsid w:val="00E67EA7"/>
     <w:rsid w:val="00E72566"/>
+    <w:rsid w:val="00EB4AA1"/>
     <w:rsid w:val="00F06A61"/>
     <w:rsid w:val="00F319E9"/>
     <w:rsid w:val="00F82E96"/>

</xml_diff>

<commit_message>
chore: opzet structuur waterspanningen chore: start uitlezen waterstanden
</commit_message>
<xml_diff>
--- a/handleiding/Gebruikershandleiding BOLuS vx.x.docx
+++ b/handleiding/Gebruikershandleiding BOLuS vx.x.docx
@@ -77,7 +77,6 @@
                   <w:docPart w:val="C4AFBD3227424C1FBDDEFD9299E1328E"/>
                 </w:placeholder>
               </w:sdtPr>
-              <w:sdtEndPr/>
               <w:sdtContent>
                 <w:r>
                   <w:rPr>
@@ -168,13 +167,8 @@
                   <w:suppressOverlap w:val="0"/>
                 </w:pPr>
                 <w:r>
-                  <w:t xml:space="preserve">Handleiding </w:t>
+                  <w:t>Handleiding BOLuS</w:t>
                 </w:r>
-                <w:proofErr w:type="spellStart"/>
-                <w:r>
-                  <w:t>BOLuS</w:t>
-                </w:r>
-                <w:proofErr w:type="spellEnd"/>
               </w:p>
               <w:p>
                 <w:pPr>
@@ -316,7 +310,6 @@
           <w:szCs w:val="16"/>
         </w:rPr>
       </w:pPr>
-      <w:proofErr w:type="spellStart"/>
       <w:r>
         <w:rPr>
           <w:i/>
@@ -324,17 +317,7 @@
           <w:sz w:val="16"/>
           <w:szCs w:val="16"/>
         </w:rPr>
-        <w:t>Dijkweg</w:t>
-      </w:r>
-      <w:proofErr w:type="spellEnd"/>
-      <w:r>
-        <w:rPr>
-          <w:i/>
-          <w:iCs/>
-          <w:sz w:val="16"/>
-          <w:szCs w:val="16"/>
-        </w:rPr>
-        <w:t xml:space="preserve"> bij </w:t>
+        <w:t xml:space="preserve">Dijkweg bij </w:t>
       </w:r>
       <w:commentRangeStart w:id="0"/>
       <w:r>
@@ -371,27 +354,7 @@
           <w:sz w:val="16"/>
           <w:szCs w:val="16"/>
         </w:rPr>
-        <w:t xml:space="preserve"> Jan </w:t>
-      </w:r>
-      <w:proofErr w:type="spellStart"/>
-      <w:r>
-        <w:rPr>
-          <w:i/>
-          <w:iCs/>
-          <w:sz w:val="16"/>
-          <w:szCs w:val="16"/>
-        </w:rPr>
-        <w:t>Toorop</w:t>
-      </w:r>
-      <w:proofErr w:type="spellEnd"/>
-      <w:r>
-        <w:rPr>
-          <w:i/>
-          <w:iCs/>
-          <w:sz w:val="16"/>
-          <w:szCs w:val="16"/>
-        </w:rPr>
-        <w:t xml:space="preserve"> </w:t>
+        <w:t xml:space="preserve"> Jan Toorop </w:t>
       </w:r>
       <w:r>
         <w:rPr>
@@ -430,19 +393,19 @@
         </w:sectPr>
       </w:pPr>
     </w:p>
-    <w:bookmarkStart w:id="1" w:name="_Toc55266784" w:displacedByCustomXml="next"/>
-    <w:bookmarkStart w:id="2" w:name="_Toc219009570" w:displacedByCustomXml="next"/>
-    <w:bookmarkStart w:id="3" w:name="_Toc396311910" w:displacedByCustomXml="next"/>
-    <w:bookmarkStart w:id="4" w:name="_Toc535934159" w:displacedByCustomXml="next"/>
-    <w:bookmarkStart w:id="5" w:name="_Toc535934598" w:displacedByCustomXml="next"/>
-    <w:bookmarkStart w:id="6" w:name="_Toc188566" w:displacedByCustomXml="next"/>
-    <w:bookmarkStart w:id="7" w:name="_Toc107577893" w:displacedByCustomXml="next"/>
-    <w:bookmarkStart w:id="8" w:name="_Toc107578350" w:displacedByCustomXml="next"/>
-    <w:bookmarkStart w:id="9" w:name="_Toc199664921" w:displacedByCustomXml="next"/>
-    <w:bookmarkStart w:id="10" w:name="_Toc224016202" w:displacedByCustomXml="next"/>
+    <w:bookmarkStart w:id="1" w:name="_Toc107578350" w:displacedByCustomXml="next"/>
+    <w:bookmarkStart w:id="2" w:name="_Toc107577893" w:displacedByCustomXml="next"/>
+    <w:bookmarkStart w:id="3" w:name="_Toc188566" w:displacedByCustomXml="next"/>
+    <w:bookmarkStart w:id="4" w:name="_Toc535934598" w:displacedByCustomXml="next"/>
+    <w:bookmarkStart w:id="5" w:name="_Toc535934159" w:displacedByCustomXml="next"/>
+    <w:bookmarkStart w:id="6" w:name="_Toc396311910" w:displacedByCustomXml="next"/>
+    <w:bookmarkStart w:id="7" w:name="_Toc219009570" w:displacedByCustomXml="next"/>
+    <w:bookmarkStart w:id="8" w:name="_Toc55266784" w:displacedByCustomXml="next"/>
+    <w:bookmarkStart w:id="9" w:name="_Toc330816280" w:displacedByCustomXml="next"/>
+    <w:bookmarkStart w:id="10" w:name="_Toc330814616" w:displacedByCustomXml="next"/>
     <w:bookmarkStart w:id="11" w:name="_Toc307346812" w:displacedByCustomXml="next"/>
-    <w:bookmarkStart w:id="12" w:name="_Toc330814616" w:displacedByCustomXml="next"/>
-    <w:bookmarkStart w:id="13" w:name="_Toc330816280" w:displacedByCustomXml="next"/>
+    <w:bookmarkStart w:id="12" w:name="_Toc224016202" w:displacedByCustomXml="next"/>
+    <w:bookmarkStart w:id="13" w:name="_Toc199664921" w:displacedByCustomXml="next"/>
     <w:sdt>
       <w:sdtPr>
         <w:rPr>
@@ -3279,7 +3242,6 @@
         <w:lastRenderedPageBreak/>
         <w:t>Inleiding</w:t>
       </w:r>
-      <w:bookmarkEnd w:id="14"/>
       <w:bookmarkEnd w:id="8"/>
       <w:bookmarkEnd w:id="7"/>
       <w:bookmarkEnd w:id="6"/>
@@ -3288,6 +3250,7 @@
       <w:bookmarkEnd w:id="3"/>
       <w:bookmarkEnd w:id="2"/>
       <w:bookmarkEnd w:id="1"/>
+      <w:bookmarkEnd w:id="14"/>
     </w:p>
     <w:p>
       <w:pPr>
@@ -3316,15 +3279,7 @@
         <w:t xml:space="preserve"> de “Beoordelingstool Stabiliteit</w:t>
       </w:r>
       <w:r>
-        <w:t>” (</w:t>
-      </w:r>
-      <w:proofErr w:type="spellStart"/>
-      <w:r>
-        <w:t>BOLuS</w:t>
-      </w:r>
-      <w:proofErr w:type="spellEnd"/>
-      <w:r>
-        <w:t>).</w:t>
+        <w:t>” (BOLuS).</w:t>
       </w:r>
       <w:r>
         <w:t xml:space="preserve"> </w:t>
@@ -3418,15 +3373,7 @@
         <w:t xml:space="preserve"> Mo</w:t>
       </w:r>
       <w:r>
-        <w:t xml:space="preserve">hr-Coulomb en </w:t>
-      </w:r>
-      <w:proofErr w:type="spellStart"/>
-      <w:r>
-        <w:t>Shansep</w:t>
-      </w:r>
-      <w:proofErr w:type="spellEnd"/>
-      <w:r>
-        <w:t xml:space="preserve"> inclusief probabilistische parameters.</w:t>
+        <w:t>hr-Coulomb en Shansep inclusief probabilistische parameters.</w:t>
       </w:r>
     </w:p>
     <w:p>
@@ -3512,39 +3459,10 @@
         </w:numPr>
       </w:pPr>
       <w:r>
-        <w:t xml:space="preserve">Toevoegen van </w:t>
-      </w:r>
-      <w:proofErr w:type="spellStart"/>
-      <w:r>
-        <w:t>gridinstellingen</w:t>
-      </w:r>
-      <w:proofErr w:type="spellEnd"/>
-      <w:r>
-        <w:t xml:space="preserve"> voor Uplift-Van </w:t>
-      </w:r>
-      <w:proofErr w:type="spellStart"/>
-      <w:r>
-        <w:t>Particle</w:t>
-      </w:r>
-      <w:proofErr w:type="spellEnd"/>
-      <w:r>
-        <w:t xml:space="preserve"> </w:t>
-      </w:r>
-      <w:proofErr w:type="spellStart"/>
-      <w:r>
-        <w:t>Swarm</w:t>
-      </w:r>
-      <w:proofErr w:type="spellEnd"/>
-      <w:r>
-        <w:t xml:space="preserve"> en Bishop Brute Force op basis van karakteristieke punten. Meerdere </w:t>
-      </w:r>
-      <w:proofErr w:type="spellStart"/>
-      <w:r>
-        <w:t>gridinstellingen</w:t>
-      </w:r>
-      <w:proofErr w:type="spellEnd"/>
-      <w:r>
-        <w:t xml:space="preserve"> mogelijk per scenario.</w:t>
+        <w:t>Toevoegen van gridinstellingen</w:t>
+      </w:r>
+      <w:r>
+        <w:t xml:space="preserve"> voor Uplift-Van Particle Swarm en Bishop Brute Force op basis van karakteristieke punten. Meerdere gridinstellingen mogelijk per scenario.</w:t>
       </w:r>
     </w:p>
     <w:p>
@@ -4106,23 +4024,10 @@
         <w:pStyle w:val="Plattetekst"/>
       </w:pPr>
       <w:r>
-        <w:t xml:space="preserve">De broncode van </w:t>
-      </w:r>
-      <w:proofErr w:type="spellStart"/>
-      <w:r>
-        <w:t>BOLuS</w:t>
-      </w:r>
-      <w:proofErr w:type="spellEnd"/>
-      <w:r>
-        <w:t xml:space="preserve"> is open-source en staat op de </w:t>
-      </w:r>
-      <w:proofErr w:type="spellStart"/>
-      <w:r>
-        <w:t>Github</w:t>
-      </w:r>
-      <w:proofErr w:type="spellEnd"/>
-      <w:r>
-        <w:t xml:space="preserve">-pagina van Waterschap Scheldestromen: </w:t>
+        <w:t>De broncode van BOLuS</w:t>
+      </w:r>
+      <w:r>
+        <w:t xml:space="preserve"> is open-source en staat op de Github-pagina van Waterschap Scheldestromen: </w:t>
       </w:r>
       <w:hyperlink r:id="rId24" w:history="1">
         <w:r>
@@ -4138,32 +4043,11 @@
       <w:r>
         <w:t xml:space="preserve">In deze paragraaf wordt toegelicht hoe de tool via </w:t>
       </w:r>
-      <w:proofErr w:type="spellStart"/>
-      <w:r>
-        <w:t>Github</w:t>
-      </w:r>
-      <w:proofErr w:type="spellEnd"/>
-      <w:r>
-        <w:t xml:space="preserve"> gedownload wordt</w:t>
-      </w:r>
-      <w:r>
-        <w:t xml:space="preserve">. Als alternatief kan </w:t>
-      </w:r>
-      <w:proofErr w:type="spellStart"/>
-      <w:r>
-        <w:t>BOLuS</w:t>
-      </w:r>
-      <w:proofErr w:type="spellEnd"/>
-      <w:r>
-        <w:t xml:space="preserve"> met behulp van git worden </w:t>
-      </w:r>
-      <w:proofErr w:type="spellStart"/>
-      <w:r>
-        <w:t>gecloned</w:t>
-      </w:r>
-      <w:proofErr w:type="spellEnd"/>
-      <w:r>
-        <w:t>.</w:t>
+      <w:r>
+        <w:t>Github gedownload wordt</w:t>
+      </w:r>
+      <w:r>
+        <w:t>. Als alternatief kan BOLuS met behulp van git worden gecloned.</w:t>
       </w:r>
     </w:p>
     <w:p>
@@ -4285,15 +4169,7 @@
         <w:t xml:space="preserve">Plaats het zip-bestand op een locatie naar keuze en pak het hier uit. </w:t>
       </w:r>
       <w:r>
-        <w:t xml:space="preserve">Deze locatie mag niet gesynchroniseerd worden met een </w:t>
-      </w:r>
-      <w:proofErr w:type="spellStart"/>
-      <w:r>
-        <w:t>cloudomgeving</w:t>
-      </w:r>
-      <w:proofErr w:type="spellEnd"/>
-      <w:r>
-        <w:t xml:space="preserve"> (OneDrive). Dit kan tot problemen leiden bij het doorrekenen van D-Stability berekeningen.</w:t>
+        <w:t>Deze locatie mag niet gesynchroniseerd worden met een cloudomgeving (OneDrive). Dit kan tot problemen leiden bij het doorrekenen van D-Stability berekeningen.</w:t>
       </w:r>
       <w:r>
         <w:t xml:space="preserve"> </w:t>
@@ -4376,27 +4252,14 @@
                             <w:r>
                               <w:t xml:space="preserve">Zorg dat </w:t>
                             </w:r>
-                            <w:proofErr w:type="spellStart"/>
                             <w:r>
-                              <w:t>BOLuS</w:t>
-                            </w:r>
-                            <w:proofErr w:type="spellEnd"/>
-                            <w:r>
-                              <w:t xml:space="preserve"> op een locatie staat die</w:t>
+                              <w:t>BOLuS op een locatie staat die</w:t>
                             </w:r>
                             <w:r>
                               <w:t xml:space="preserve"> NIET</w:t>
                             </w:r>
                             <w:r>
-                              <w:t xml:space="preserve"> gesynchroniseerd wordt met de </w:t>
-                            </w:r>
-                            <w:proofErr w:type="spellStart"/>
-                            <w:r>
-                              <w:t>cloud</w:t>
-                            </w:r>
-                            <w:proofErr w:type="spellEnd"/>
-                            <w:r>
-                              <w:t xml:space="preserve"> (OneDrive)</w:t>
+                              <w:t xml:space="preserve"> gesynchroniseerd wordt met de cloud (OneDrive)</w:t>
                             </w:r>
                             <w:r>
                               <w:t>. Dit zorgt voor problemen bij het doorrekenen van de D-Stability berekeningen.</w:t>
@@ -4427,27 +4290,14 @@
                       <w:r>
                         <w:t xml:space="preserve">Zorg dat </w:t>
                       </w:r>
-                      <w:proofErr w:type="spellStart"/>
                       <w:r>
-                        <w:t>BOLuS</w:t>
-                      </w:r>
-                      <w:proofErr w:type="spellEnd"/>
-                      <w:r>
-                        <w:t xml:space="preserve"> op een locatie staat die</w:t>
+                        <w:t>BOLuS op een locatie staat die</w:t>
                       </w:r>
                       <w:r>
                         <w:t xml:space="preserve"> NIET</w:t>
                       </w:r>
                       <w:r>
-                        <w:t xml:space="preserve"> gesynchroniseerd wordt met de </w:t>
-                      </w:r>
-                      <w:proofErr w:type="spellStart"/>
-                      <w:r>
-                        <w:t>cloud</w:t>
-                      </w:r>
-                      <w:proofErr w:type="spellEnd"/>
-                      <w:r>
-                        <w:t xml:space="preserve"> (OneDrive)</w:t>
+                        <w:t xml:space="preserve"> gesynchroniseerd wordt met de cloud (OneDrive)</w:t>
                       </w:r>
                       <w:r>
                         <w:t>. Dit zorgt voor problemen bij het doorrekenen van de D-Stability berekeningen.</w:t>
@@ -4497,15 +4347,7 @@
         <w:t xml:space="preserve"> kan worden</w:t>
       </w:r>
       <w:r>
-        <w:t xml:space="preserve"> met behulp van het bestand “</w:t>
-      </w:r>
-      <w:proofErr w:type="spellStart"/>
-      <w:r>
-        <w:t>environment.yml</w:t>
-      </w:r>
-      <w:proofErr w:type="spellEnd"/>
-      <w:r>
-        <w:t>”. Als alternatief kan de tool ook worden geïnstalleerd met behulp van pip en de “requirements.txt”. Dit is niet toegelicht.</w:t>
+        <w:t xml:space="preserve"> met behulp van het bestand “environment.yml”. Als alternatief kan de tool ook worden geïnstalleerd met behulp van pip en de “requirements.txt”. Dit is niet toegelicht.</w:t>
       </w:r>
     </w:p>
     <w:p>
@@ -4536,13 +4378,8 @@
         </w:numPr>
       </w:pPr>
       <w:r>
-        <w:t xml:space="preserve">Navigeer in de verkenner naar de locatie waar de tool is geplaatst en open de map </w:t>
-      </w:r>
-      <w:proofErr w:type="spellStart"/>
-      <w:r>
-        <w:t>BOLuS-main</w:t>
-      </w:r>
-      <w:proofErr w:type="spellEnd"/>
+        <w:t>Navigeer in de verkenner naar de locatie waar de tool is geplaatst en open de map BOLuS-main</w:t>
+      </w:r>
       <w:r>
         <w:t xml:space="preserve">. </w:t>
       </w:r>
@@ -4654,21 +4491,7 @@
                               <w:rPr>
                                 <w:rFonts w:ascii="Consolas" w:hAnsi="Consolas"/>
                               </w:rPr>
-                              <w:t>cd “</w:t>
-                            </w:r>
-                            <w:proofErr w:type="spellStart"/>
-                            <w:r>
-                              <w:rPr>
-                                <w:rFonts w:ascii="Consolas" w:hAnsi="Consolas"/>
-                              </w:rPr>
-                              <w:t>pad_naar_bolus</w:t>
-                            </w:r>
-                            <w:proofErr w:type="spellEnd"/>
-                            <w:r>
-                              <w:rPr>
-                                <w:rFonts w:ascii="Consolas" w:hAnsi="Consolas"/>
-                              </w:rPr>
-                              <w:t>”</w:t>
+                              <w:t>cd “pad_naar_bolus”</w:t>
                             </w:r>
                           </w:p>
                         </w:txbxContent>
@@ -4702,21 +4525,7 @@
                         <w:rPr>
                           <w:rFonts w:ascii="Consolas" w:hAnsi="Consolas"/>
                         </w:rPr>
-                        <w:t>cd “</w:t>
-                      </w:r>
-                      <w:proofErr w:type="spellStart"/>
-                      <w:r>
-                        <w:rPr>
-                          <w:rFonts w:ascii="Consolas" w:hAnsi="Consolas"/>
-                        </w:rPr>
-                        <w:t>pad_naar_bolus</w:t>
-                      </w:r>
-                      <w:proofErr w:type="spellEnd"/>
-                      <w:r>
-                        <w:rPr>
-                          <w:rFonts w:ascii="Consolas" w:hAnsi="Consolas"/>
-                        </w:rPr>
-                        <w:t>”</w:t>
+                        <w:t>cd “pad_naar_bolus”</w:t>
                       </w:r>
                     </w:p>
                   </w:txbxContent>
@@ -4738,15 +4547,7 @@
         </w:numPr>
       </w:pPr>
       <w:r>
-        <w:t xml:space="preserve">Creëer een nieuwe </w:t>
-      </w:r>
-      <w:proofErr w:type="spellStart"/>
-      <w:r>
-        <w:t>conda</w:t>
-      </w:r>
-      <w:proofErr w:type="spellEnd"/>
-      <w:r>
-        <w:t xml:space="preserve"> environment met onderstaand commando:</w:t>
+        <w:t>Creëer een nieuwe conda environment met onderstaand commando:</w:t>
       </w:r>
     </w:p>
     <w:p>
@@ -5072,24 +4873,14 @@
         </w:numPr>
       </w:pPr>
       <w:r>
+        <w:t xml:space="preserve">“venv_bolus” is de naam van de virtual environment. Deze is gespecificeerd in de </w:t>
+      </w:r>
+      <w:r>
         <w:t>“</w:t>
       </w:r>
-      <w:proofErr w:type="spellStart"/>
-      <w:r>
-        <w:t>venv_bolus</w:t>
-      </w:r>
-      <w:proofErr w:type="spellEnd"/>
-      <w:r>
-        <w:t xml:space="preserve">” is de naam van de virtual environment. Deze is gespecificeerd in de </w:t>
-      </w:r>
-      <w:r>
-        <w:t>“</w:t>
-      </w:r>
-      <w:proofErr w:type="spellStart"/>
       <w:r>
         <w:t>environment.yml</w:t>
       </w:r>
-      <w:proofErr w:type="spellEnd"/>
       <w:r>
         <w:t>”</w:t>
       </w:r>
@@ -5128,24 +4919,14 @@
         <w:t>De invoersheet heet “Invoer BOLuS.xlsx” en staat op</w:t>
       </w:r>
       <w:r>
-        <w:t xml:space="preserve"> de locatie </w:t>
-      </w:r>
-      <w:proofErr w:type="spellStart"/>
-      <w:r>
-        <w:t>BOLuS</w:t>
+        <w:t xml:space="preserve"> de locatie BOLuS</w:t>
       </w:r>
       <w:r>
         <w:t>-main</w:t>
       </w:r>
-      <w:proofErr w:type="spellEnd"/>
-      <w:r>
-        <w:t>/</w:t>
-      </w:r>
-      <w:proofErr w:type="spellStart"/>
-      <w:r>
-        <w:t>excel_tool</w:t>
-      </w:r>
-      <w:proofErr w:type="spellEnd"/>
+      <w:r>
+        <w:t>/excel_tool</w:t>
+      </w:r>
       <w:r>
         <w:t>.</w:t>
       </w:r>
@@ -5203,13 +4984,8 @@
       <w:r>
         <w:t xml:space="preserve">avigeer naar </w:t>
       </w:r>
-      <w:proofErr w:type="spellStart"/>
-      <w:r>
-        <w:t>BOLuS-main</w:t>
-      </w:r>
-      <w:proofErr w:type="spellEnd"/>
-      <w:r>
-        <w:t xml:space="preserve"> (paragraaf </w:t>
+      <w:r>
+        <w:t xml:space="preserve">BOLuS-main (paragraaf </w:t>
       </w:r>
       <w:r>
         <w:fldChar w:fldCharType="begin"/>
@@ -5345,17 +5121,8 @@
                                 <w:rFonts w:ascii="Consolas" w:hAnsi="Consolas"/>
                                 <w:lang w:val="en-GB"/>
                               </w:rPr>
-                              <w:t xml:space="preserve">python -m </w:t>
+                              <w:t>python -m excel_tool.main</w:t>
                             </w:r>
-                            <w:proofErr w:type="spellStart"/>
-                            <w:r>
-                              <w:rPr>
-                                <w:rFonts w:ascii="Consolas" w:hAnsi="Consolas"/>
-                                <w:lang w:val="en-GB"/>
-                              </w:rPr>
-                              <w:t>excel_tool.main</w:t>
-                            </w:r>
-                            <w:proofErr w:type="spellEnd"/>
                             <w:r>
                               <w:rPr>
                                 <w:rFonts w:ascii="Consolas" w:hAnsi="Consolas"/>
@@ -5401,17 +5168,8 @@
                           <w:rFonts w:ascii="Consolas" w:hAnsi="Consolas"/>
                           <w:lang w:val="en-GB"/>
                         </w:rPr>
-                        <w:t xml:space="preserve">python -m </w:t>
+                        <w:t>python -m excel_tool.main</w:t>
                       </w:r>
-                      <w:proofErr w:type="spellStart"/>
-                      <w:r>
-                        <w:rPr>
-                          <w:rFonts w:ascii="Consolas" w:hAnsi="Consolas"/>
-                          <w:lang w:val="en-GB"/>
-                        </w:rPr>
-                        <w:t>excel_tool.main</w:t>
-                      </w:r>
-                      <w:proofErr w:type="spellEnd"/>
                       <w:r>
                         <w:rPr>
                           <w:rFonts w:ascii="Consolas" w:hAnsi="Consolas"/>
@@ -5735,15 +5493,7 @@
         <w:t xml:space="preserve">Rekenen </w:t>
       </w:r>
       <w:r>
-        <w:t xml:space="preserve">(Ja/Nee): Bij “Ja” worden de gegenereerde berekeningen doorgerekend en worden de resultaten uitgelezen. Dit wordt weggeschreven naar de uitvoermap (zie volgende punt). Er wordt alleen gerekend indien er ook </w:t>
-      </w:r>
-      <w:proofErr w:type="spellStart"/>
-      <w:r>
-        <w:t>gridinstellingen</w:t>
-      </w:r>
-      <w:proofErr w:type="spellEnd"/>
-      <w:r>
-        <w:t xml:space="preserve"> zijn opgegeven (</w:t>
+        <w:t>(Ja/Nee): Bij “Ja” worden de gegenereerde berekeningen doorgerekend en worden de resultaten uitgelezen. Dit wordt weggeschreven naar de uitvoermap (zie volgende punt). Er wordt alleen gerekend indien er ook gridinstellingen zijn opgegeven (</w:t>
       </w:r>
       <w:r>
         <w:t xml:space="preserve">zie paragraaf </w:t>
@@ -5810,23 +5560,7 @@
         <w:t xml:space="preserve">dan wordt de uitvoer naar </w:t>
       </w:r>
       <w:r>
-        <w:t>“</w:t>
-      </w:r>
-      <w:proofErr w:type="spellStart"/>
-      <w:r>
-        <w:t>BOLuS-main</w:t>
-      </w:r>
-      <w:proofErr w:type="spellEnd"/>
-      <w:r>
-        <w:t>/</w:t>
-      </w:r>
-      <w:proofErr w:type="spellStart"/>
-      <w:r>
-        <w:t>excel_tool</w:t>
-      </w:r>
-      <w:proofErr w:type="spellEnd"/>
-      <w:r>
-        <w:t>/Uitvoer” weggeschreven.</w:t>
+        <w:t>“BOLuS-main/excel_tool/Uitvoer” weggeschreven.</w:t>
       </w:r>
     </w:p>
     <w:p>
@@ -5870,15 +5604,7 @@
         <w:t xml:space="preserve">Daarnaast kan dit format gebruikt worden voor de </w:t>
       </w:r>
       <w:r>
-        <w:t>software “</w:t>
-      </w:r>
-      <w:proofErr w:type="spellStart"/>
-      <w:r>
-        <w:t>qDAMEdit</w:t>
-      </w:r>
-      <w:proofErr w:type="spellEnd"/>
-      <w:r>
-        <w:t>” (ook wel de “kliktool”) om de karakteristieke punten aan te geven.</w:t>
+        <w:t>software “qDAMEdit” (ook wel de “kliktool”) om de karakteristieke punten aan te geven.</w:t>
       </w:r>
     </w:p>
     <w:p>
@@ -6021,15 +5747,7 @@
         <w:t xml:space="preserve">unnen worden gedefinieerd </w:t>
       </w:r>
       <w:r>
-        <w:t>met behulp van de dwarsprofielen en de software “</w:t>
-      </w:r>
-      <w:proofErr w:type="spellStart"/>
-      <w:r>
-        <w:t>qDAMEdit</w:t>
-      </w:r>
-      <w:proofErr w:type="spellEnd"/>
-      <w:r>
-        <w:t>” (ook wel de “kliktool”).</w:t>
+        <w:t>met behulp van de dwarsprofielen en de software “qDAMEdit” (ook wel de “kliktool”).</w:t>
       </w:r>
       <w:r>
         <w:t xml:space="preserve"> De karakteristieke punten worden in overige delen van de tool gebruikt voor een aantal onderdelen</w:t>
@@ -6081,15 +5799,7 @@
         </w:numPr>
       </w:pPr>
       <w:r>
-        <w:t>Het format van dit tabblad is een veelvoorkomend format. Het wordt onder andere gebruik voor de software Riskeer en DAM. De karakteristieke punten kunnen opgesteld worden met behulp van de dwarsprofielen en de software “</w:t>
-      </w:r>
-      <w:proofErr w:type="spellStart"/>
-      <w:r>
-        <w:t>qDAMEdit</w:t>
-      </w:r>
-      <w:proofErr w:type="spellEnd"/>
-      <w:r>
-        <w:t>” (ook wel de “kliktool”).</w:t>
+        <w:t>Het format van dit tabblad is een veelvoorkomend format. Het wordt onder andere gebruik voor de software Riskeer en DAM. De karakteristieke punten kunnen opgesteld worden met behulp van de dwarsprofielen en de software “qDAMEdit” (ook wel de “kliktool”).</w:t>
       </w:r>
     </w:p>
     <w:p>
@@ -6122,15 +5832,7 @@
         <w:t xml:space="preserve"> hebben</w:t>
       </w:r>
       <w:r>
-        <w:t xml:space="preserve"> (en </w:t>
-      </w:r>
-      <w:proofErr w:type="spellStart"/>
-      <w:r>
-        <w:t>vice</w:t>
-      </w:r>
-      <w:proofErr w:type="spellEnd"/>
-      <w:r>
-        <w:t xml:space="preserve">-versa). </w:t>
+        <w:t xml:space="preserve"> (en vice-versa). </w:t>
       </w:r>
     </w:p>
     <w:p>
@@ -6142,15 +5844,7 @@
         </w:numPr>
       </w:pPr>
       <w:r>
-        <w:t xml:space="preserve">Een waarde van -1 voor zowel het X-, Y- als Z-coördinaat betekent dat het karakteristieke punt niet bestaat voor het betreffende dwarsprofiel. Dit is conform het </w:t>
-      </w:r>
-      <w:proofErr w:type="spellStart"/>
-      <w:r>
-        <w:t>qDAMEdit</w:t>
-      </w:r>
-      <w:proofErr w:type="spellEnd"/>
-      <w:r>
-        <w:t xml:space="preserve"> format.</w:t>
+        <w:t>Een waarde van -1 voor zowel het X-, Y- als Z-coördinaat betekent dat het karakteristieke punt niet bestaat voor het betreffende dwarsprofiel. Dit is conform het qDAMEdit format.</w:t>
       </w:r>
     </w:p>
     <w:p>
@@ -6209,11 +5903,17 @@
       <w:r>
         <w:t xml:space="preserve"> en de </w:t>
       </w:r>
-      <w:proofErr w:type="spellStart"/>
+      <w:commentRangeStart w:id="36"/>
       <w:r>
         <w:t>waterspanningsschematisatie</w:t>
       </w:r>
-      <w:proofErr w:type="spellEnd"/>
+      <w:commentRangeEnd w:id="36"/>
+      <w:r>
+        <w:rPr>
+          <w:rStyle w:val="Verwijzingopmerking"/>
+        </w:rPr>
+        <w:commentReference w:id="36"/>
+      </w:r>
       <w:r>
         <w:t>.</w:t>
       </w:r>
@@ -6231,13 +5931,13 @@
       <w:pPr>
         <w:pStyle w:val="Kop2"/>
       </w:pPr>
-      <w:bookmarkStart w:id="36" w:name="_Ref194394207"/>
-      <w:bookmarkStart w:id="37" w:name="_Toc194568235"/>
+      <w:bookmarkStart w:id="37" w:name="_Ref194394207"/>
+      <w:bookmarkStart w:id="38" w:name="_Toc194568235"/>
       <w:r>
         <w:t>Sterkteparameters</w:t>
       </w:r>
-      <w:bookmarkEnd w:id="36"/>
       <w:bookmarkEnd w:id="37"/>
+      <w:bookmarkEnd w:id="38"/>
     </w:p>
     <w:p>
       <w:pPr>
@@ -6250,13 +5950,8 @@
       <w:r>
         <w:t xml:space="preserve">De sterkteparameters kunnen opgegeven worden voor de sterktemodellen Mohr-Coulomb en </w:t>
       </w:r>
-      <w:proofErr w:type="spellStart"/>
-      <w:r>
-        <w:t>Shansep</w:t>
-      </w:r>
-      <w:proofErr w:type="spellEnd"/>
-      <w:r>
-        <w:t xml:space="preserve">. </w:t>
+      <w:r>
+        <w:t xml:space="preserve">Shansep. </w:t>
       </w:r>
       <w:r>
         <w:t xml:space="preserve">Het is niet mogelijk om </w:t>
@@ -6265,29 +5960,16 @@
         <w:t>gebruik te maken van</w:t>
       </w:r>
       <w:r>
-        <w:t xml:space="preserve"> SU-</w:t>
-      </w:r>
-      <w:proofErr w:type="spellStart"/>
-      <w:r>
-        <w:t>tables</w:t>
-      </w:r>
-      <w:proofErr w:type="spellEnd"/>
-      <w:r>
-        <w:t xml:space="preserve"> of S</w:t>
+        <w:t xml:space="preserve"> SU-tables of S</w:t>
       </w:r>
       <w:r>
         <w:t>igma-</w:t>
       </w:r>
-      <w:proofErr w:type="spellStart"/>
       <w:r>
         <w:t>T</w:t>
       </w:r>
       <w:r>
-        <w:t>au</w:t>
-      </w:r>
-      <w:proofErr w:type="spellEnd"/>
-      <w:r>
-        <w:t xml:space="preserve"> curves.</w:t>
+        <w:t>au curves.</w:t>
       </w:r>
     </w:p>
     <w:p>
@@ -6323,15 +6005,7 @@
         <w:t>”</w:t>
       </w:r>
       <w:r>
-        <w:t xml:space="preserve"> wordt aangegeven of de </w:t>
-      </w:r>
-      <w:proofErr w:type="spellStart"/>
-      <w:r>
-        <w:t>sterkeparameters</w:t>
-      </w:r>
-      <w:proofErr w:type="spellEnd"/>
-      <w:r>
-        <w:t xml:space="preserve"> </w:t>
+        <w:t xml:space="preserve"> wordt aangegeven of de sterkeparameters </w:t>
       </w:r>
       <w:r>
         <w:t xml:space="preserve">probabilistisch zijn. </w:t>
@@ -6376,15 +6050,7 @@
         <w:t xml:space="preserve"> per sterkteparameter (S, m</w:t>
       </w:r>
       <w:r>
-        <w:t xml:space="preserve"> of c, </w:t>
-      </w:r>
-      <w:proofErr w:type="spellStart"/>
-      <w:r>
-        <w:t>phi</w:t>
-      </w:r>
-      <w:proofErr w:type="spellEnd"/>
-      <w:r>
-        <w:t xml:space="preserve">) aangegeven toe worden of de parameter stochastisch is. Dit </w:t>
+        <w:t xml:space="preserve"> of c, phi) aangegeven toe worden of de parameter stochastisch is. Dit </w:t>
       </w:r>
       <w:r>
         <w:t>wordt bepaald aan de hand van de ingevoerde standaardafwijking. Indien deze niet is ingevuld is, of gelijk is aan nul, dan</w:t>
@@ -6614,7 +6280,7 @@
           <w:numId w:val="18"/>
         </w:numPr>
       </w:pPr>
-      <w:commentRangeStart w:id="38"/>
+      <w:commentRangeStart w:id="39"/>
       <w:r>
         <w:t>Het is niet mogelijk om POP</w:t>
       </w:r>
@@ -6630,12 +6296,12 @@
       <w:r>
         <w:t xml:space="preserve"> grondsoorten aan elkaar te correleren. </w:t>
       </w:r>
-      <w:commentRangeEnd w:id="38"/>
+      <w:commentRangeEnd w:id="39"/>
       <w:r>
         <w:rPr>
           <w:rStyle w:val="Verwijzingopmerking"/>
         </w:rPr>
-        <w:commentReference w:id="38"/>
+        <w:commentReference w:id="39"/>
       </w:r>
     </w:p>
     <w:p>
@@ -6656,15 +6322,7 @@
         <w:t>een</w:t>
       </w:r>
       <w:r>
-        <w:t xml:space="preserve"> </w:t>
-      </w:r>
-      <w:proofErr w:type="spellStart"/>
-      <w:r>
-        <w:t>Yield</w:t>
-      </w:r>
-      <w:proofErr w:type="spellEnd"/>
-      <w:r>
-        <w:t xml:space="preserve"> Stress</w:t>
+        <w:t xml:space="preserve"> Yield Stress</w:t>
       </w:r>
       <w:r>
         <w:t xml:space="preserve"> (grensspanning)</w:t>
@@ -6703,15 +6361,7 @@
         <w:t xml:space="preserve">. Het is niet mogelijk te werken met </w:t>
       </w:r>
       <w:r>
-        <w:t xml:space="preserve">“state </w:t>
-      </w:r>
-      <w:proofErr w:type="spellStart"/>
-      <w:r>
-        <w:t>lines</w:t>
-      </w:r>
-      <w:proofErr w:type="spellEnd"/>
-      <w:r>
-        <w:t>”.</w:t>
+        <w:t>“state lines”.</w:t>
       </w:r>
     </w:p>
     <w:p>
@@ -6750,23 +6400,7 @@
         </w:numPr>
       </w:pPr>
       <w:r>
-        <w:t>In de kolom “</w:t>
-      </w:r>
-      <w:proofErr w:type="spellStart"/>
-      <w:r>
-        <w:t>S-m</w:t>
-      </w:r>
-      <w:proofErr w:type="spellEnd"/>
-      <w:r>
-        <w:t xml:space="preserve">” wordt aangegeven of de </w:t>
-      </w:r>
-      <w:proofErr w:type="spellStart"/>
-      <w:r>
-        <w:t>ongedraineerde</w:t>
-      </w:r>
-      <w:proofErr w:type="spellEnd"/>
-      <w:r>
-        <w:t xml:space="preserve"> schuifsterkteratio en de sterktetoename-exponent aan elkaar gecorreleerd zijn. Indien niet opgegeven worden de parameters als onafhankelijk behandeld.</w:t>
+        <w:t>In de kolom “S-m” wordt aangegeven of de ongedraineerde schuifsterkteratio en de sterktetoename-exponent aan elkaar gecorreleerd zijn. Indien niet opgegeven worden de parameters als onafhankelijk behandeld.</w:t>
       </w:r>
     </w:p>
     <w:p>
@@ -6868,11 +6502,11 @@
       <w:pPr>
         <w:pStyle w:val="Kop2"/>
       </w:pPr>
-      <w:bookmarkStart w:id="39" w:name="_Toc194568236"/>
+      <w:bookmarkStart w:id="40" w:name="_Toc194568236"/>
       <w:r>
         <w:t>Bodemprofielen</w:t>
       </w:r>
-      <w:bookmarkEnd w:id="39"/>
+      <w:bookmarkEnd w:id="40"/>
     </w:p>
     <w:p>
       <w:pPr>
@@ -7121,11 +6755,11 @@
       <w:pPr>
         <w:pStyle w:val="Kop2"/>
       </w:pPr>
-      <w:bookmarkStart w:id="40" w:name="_Toc194568237"/>
+      <w:bookmarkStart w:id="41" w:name="_Toc194568237"/>
       <w:r>
         <w:t>Bodemopbouw</w:t>
       </w:r>
-      <w:bookmarkEnd w:id="40"/>
+      <w:bookmarkEnd w:id="41"/>
     </w:p>
     <w:p>
       <w:pPr>
@@ -7300,11 +6934,11 @@
       <w:pPr>
         <w:pStyle w:val="Kop2"/>
       </w:pPr>
-      <w:bookmarkStart w:id="41" w:name="_Toc194568238"/>
+      <w:bookmarkStart w:id="42" w:name="_Toc194568238"/>
       <w:r>
         <w:t>Bekleding</w:t>
       </w:r>
-      <w:bookmarkEnd w:id="41"/>
+      <w:bookmarkEnd w:id="42"/>
     </w:p>
     <w:p>
       <w:pPr>
@@ -7419,11 +7053,11 @@
       <w:pPr>
         <w:pStyle w:val="Kop2"/>
       </w:pPr>
-      <w:bookmarkStart w:id="42" w:name="_Toc194568239"/>
+      <w:bookmarkStart w:id="43" w:name="_Toc194568239"/>
       <w:r>
         <w:t>Belasting</w:t>
       </w:r>
-      <w:bookmarkEnd w:id="42"/>
+      <w:bookmarkEnd w:id="43"/>
     </w:p>
     <w:p>
       <w:pPr>
@@ -7771,7 +7405,7 @@
         <w:pStyle w:val="Bijschrift"/>
         <w:spacing w:before="0"/>
       </w:pPr>
-      <w:bookmarkStart w:id="43" w:name="_Ref194305982"/>
+      <w:bookmarkStart w:id="44" w:name="_Ref194305982"/>
       <w:r>
         <w:t xml:space="preserve">figuur </w:t>
       </w:r>
@@ -7814,7 +7448,7 @@
       <w:r>
         <w:fldChar w:fldCharType="end"/>
       </w:r>
-      <w:bookmarkEnd w:id="43"/>
+      <w:bookmarkEnd w:id="44"/>
       <w:r>
         <w:t>: Schematisering uniforme belasting</w:t>
       </w:r>
@@ -7849,14 +7483,14 @@
       <w:pPr>
         <w:pStyle w:val="Kop2"/>
       </w:pPr>
-      <w:bookmarkStart w:id="44" w:name="_Toc194568240"/>
+      <w:bookmarkStart w:id="45" w:name="_Toc194568240"/>
       <w:r>
         <w:t>Waterspanning</w:t>
       </w:r>
       <w:r>
         <w:t>en</w:t>
       </w:r>
-      <w:bookmarkEnd w:id="44"/>
+      <w:bookmarkEnd w:id="45"/>
     </w:p>
     <w:p>
       <w:pPr>
@@ -7948,16 +7582,16 @@
       <w:r>
         <w:t>Er zijn twee types</w:t>
       </w:r>
-      <w:commentRangeStart w:id="45"/>
+      <w:commentRangeStart w:id="46"/>
       <w:r>
         <w:t xml:space="preserve">: ‘Stijghoogtelijn’ </w:t>
       </w:r>
-      <w:commentRangeEnd w:id="45"/>
+      <w:commentRangeEnd w:id="46"/>
       <w:r>
         <w:rPr>
           <w:rStyle w:val="Verwijzingopmerking"/>
         </w:rPr>
-        <w:commentReference w:id="45"/>
+        <w:commentReference w:id="46"/>
       </w:r>
       <w:r>
         <w:t xml:space="preserve">en ‘Referentielijn’. </w:t>
@@ -8188,19 +7822,17 @@
       <w:pPr>
         <w:pStyle w:val="Kop2"/>
       </w:pPr>
-      <w:bookmarkStart w:id="46" w:name="_Ref194060430"/>
-      <w:bookmarkStart w:id="47" w:name="_Toc194568241"/>
-      <w:proofErr w:type="spellStart"/>
+      <w:bookmarkStart w:id="47" w:name="_Ref194060430"/>
+      <w:bookmarkStart w:id="48" w:name="_Toc194568241"/>
       <w:r>
         <w:t>G</w:t>
       </w:r>
-      <w:commentRangeStart w:id="48"/>
+      <w:commentRangeStart w:id="49"/>
       <w:r>
         <w:t>ridinstellingen</w:t>
       </w:r>
-      <w:bookmarkEnd w:id="46"/>
-      <w:commentRangeEnd w:id="48"/>
-      <w:proofErr w:type="spellEnd"/>
+      <w:bookmarkEnd w:id="47"/>
+      <w:commentRangeEnd w:id="49"/>
       <w:r>
         <w:rPr>
           <w:rStyle w:val="Verwijzingopmerking"/>
@@ -8209,24 +7841,16 @@
           <w:bCs w:val="0"/>
           <w:color w:val="221E1F"/>
         </w:rPr>
-        <w:commentReference w:id="48"/>
-      </w:r>
-      <w:bookmarkEnd w:id="47"/>
+        <w:commentReference w:id="49"/>
+      </w:r>
+      <w:bookmarkEnd w:id="48"/>
     </w:p>
     <w:p>
       <w:pPr>
         <w:pStyle w:val="Plattetekst"/>
       </w:pPr>
       <w:r>
-        <w:t>In het tabblad “</w:t>
-      </w:r>
-      <w:proofErr w:type="spellStart"/>
-      <w:r>
-        <w:t>Gridinstellingen</w:t>
-      </w:r>
-      <w:proofErr w:type="spellEnd"/>
-      <w:r>
-        <w:t xml:space="preserve">” </w:t>
+        <w:t xml:space="preserve">In het tabblad “Gridinstellingen” </w:t>
       </w:r>
       <w:r>
         <w:t xml:space="preserve">worden de glijvlakinstellingen en -beperkingen </w:t>
@@ -8253,11 +7877,11 @@
       <w:pPr>
         <w:pStyle w:val="Kop3"/>
       </w:pPr>
-      <w:bookmarkStart w:id="49" w:name="_Toc194568242"/>
+      <w:bookmarkStart w:id="50" w:name="_Toc194568242"/>
       <w:r>
         <w:t>Algemeen</w:t>
       </w:r>
-      <w:bookmarkEnd w:id="49"/>
+      <w:bookmarkEnd w:id="50"/>
     </w:p>
     <w:p>
       <w:pPr>
@@ -8274,15 +7898,7 @@
         <w:t>een</w:t>
       </w:r>
       <w:r>
-        <w:t xml:space="preserve"> D-Stability “</w:t>
-      </w:r>
-      <w:proofErr w:type="spellStart"/>
-      <w:r>
-        <w:t>Calculation</w:t>
-      </w:r>
-      <w:proofErr w:type="spellEnd"/>
-      <w:r>
-        <w:t>” voor. D</w:t>
+        <w:t xml:space="preserve"> D-Stability “Calculation” voor. D</w:t>
       </w:r>
       <w:r>
         <w:t>at zijn glijvlakinstellingen</w:t>
@@ -8312,15 +7928,7 @@
         <w:t xml:space="preserve">In de kolom “Naam set” </w:t>
       </w:r>
       <w:r>
-        <w:t xml:space="preserve">wordt de naam van de set met </w:t>
-      </w:r>
-      <w:proofErr w:type="spellStart"/>
-      <w:r>
-        <w:t>gridinstellingen</w:t>
-      </w:r>
-      <w:proofErr w:type="spellEnd"/>
-      <w:r>
-        <w:t xml:space="preserve"> opgegeven. Door meerdere regels dezelfde “Naam set” t</w:t>
+        <w:t>wordt de naam van de set met gridinstellingen opgegeven. Door meerdere regels dezelfde “Naam set” t</w:t>
       </w:r>
       <w:r>
         <w:t xml:space="preserve">e geven is het mogelijk om meerdere glijvlakinstellingen per scenario </w:t>
@@ -8383,23 +7991,7 @@
         </w:numPr>
       </w:pPr>
       <w:r>
-        <w:t xml:space="preserve">‘Uplift Van’: Dit betreft Uplift Van </w:t>
-      </w:r>
-      <w:proofErr w:type="spellStart"/>
-      <w:r>
-        <w:t>Particle</w:t>
-      </w:r>
-      <w:proofErr w:type="spellEnd"/>
-      <w:r>
-        <w:t xml:space="preserve"> </w:t>
-      </w:r>
-      <w:proofErr w:type="spellStart"/>
-      <w:r>
-        <w:t>Swarm</w:t>
-      </w:r>
-      <w:proofErr w:type="spellEnd"/>
-      <w:r>
-        <w:t>;</w:t>
+        <w:t>‘Uplift Van’: Dit betreft Uplift Van Particle Swarm;</w:t>
       </w:r>
     </w:p>
     <w:p>
@@ -8438,11 +8030,11 @@
       <w:pPr>
         <w:pStyle w:val="Kop3"/>
       </w:pPr>
-      <w:bookmarkStart w:id="50" w:name="_Toc194568243"/>
+      <w:bookmarkStart w:id="51" w:name="_Toc194568243"/>
       <w:r>
         <w:t>Bishop</w:t>
       </w:r>
-      <w:bookmarkEnd w:id="50"/>
+      <w:bookmarkEnd w:id="51"/>
     </w:p>
     <w:p>
       <w:pPr>
@@ -8485,15 +8077,7 @@
         <w:t xml:space="preserve"> is een voorbeeld </w:t>
       </w:r>
       <w:r>
-        <w:t xml:space="preserve">van de plaatsing van een Bishop </w:t>
-      </w:r>
-      <w:proofErr w:type="spellStart"/>
-      <w:r>
-        <w:t>rekengrid</w:t>
-      </w:r>
-      <w:proofErr w:type="spellEnd"/>
-      <w:r>
-        <w:t xml:space="preserve"> </w:t>
+        <w:t xml:space="preserve">van de plaatsing van een Bishop rekengrid </w:t>
       </w:r>
       <w:r>
         <w:t>gepresenteerd</w:t>
@@ -8514,15 +8098,7 @@
         <w:t>In de kolom</w:t>
       </w:r>
       <w:r>
-        <w:t xml:space="preserve"> “Positie </w:t>
-      </w:r>
-      <w:proofErr w:type="spellStart"/>
-      <w:r>
-        <w:t>grid</w:t>
-      </w:r>
-      <w:proofErr w:type="spellEnd"/>
-      <w:r>
-        <w:t>”</w:t>
+        <w:t xml:space="preserve"> “Positie grid”</w:t>
       </w:r>
       <w:r>
         <w:t xml:space="preserve"> wordt aangegeven welk karakteristiek punt</w:t>
@@ -8531,13 +8107,8 @@
         <w:t xml:space="preserve"> </w:t>
       </w:r>
       <w:r>
-        <w:t xml:space="preserve">als referentie dient voor het plaatsen van het </w:t>
-      </w:r>
-      <w:proofErr w:type="spellStart"/>
-      <w:r>
-        <w:t>rekengrid</w:t>
-      </w:r>
-      <w:proofErr w:type="spellEnd"/>
+        <w:t>als referentie dient voor het plaatsen van het rekengrid</w:t>
+      </w:r>
       <w:r>
         <w:t>. In het voorbeeld is dit ‘Kruin binnentalud’.</w:t>
       </w:r>
@@ -8556,21 +8127,8 @@
       <w:r>
         <w:t xml:space="preserve">in welke richting het </w:t>
       </w:r>
-      <w:proofErr w:type="spellStart"/>
-      <w:r>
-        <w:t>grid</w:t>
-      </w:r>
-      <w:proofErr w:type="spellEnd"/>
-      <w:r>
-        <w:t xml:space="preserve"> wordt uitgezet. In het voorbeeld is dit ‘Binnenwaarts’. Het </w:t>
-      </w:r>
-      <w:proofErr w:type="spellStart"/>
-      <w:r>
-        <w:t>grid</w:t>
-      </w:r>
-      <w:proofErr w:type="spellEnd"/>
-      <w:r>
-        <w:t xml:space="preserve"> wordt daardoor aan de binnenwaartse zijde van </w:t>
+      <w:r>
+        <w:t xml:space="preserve">grid wordt uitgezet. In het voorbeeld is dit ‘Binnenwaarts’. Het grid wordt daardoor aan de binnenwaartse zijde van </w:t>
       </w:r>
       <w:r>
         <w:t>‘Kruin binnentalud’ geplaatst.</w:t>
@@ -8585,26 +8143,10 @@
         </w:numPr>
       </w:pPr>
       <w:r>
-        <w:t xml:space="preserve">In de kolom “Offset </w:t>
-      </w:r>
-      <w:proofErr w:type="spellStart"/>
-      <w:r>
-        <w:t>grid</w:t>
-      </w:r>
-      <w:proofErr w:type="spellEnd"/>
-      <w:r>
-        <w:t xml:space="preserve"> horizontaal” wordt een </w:t>
-      </w:r>
-      <w:r>
-        <w:t xml:space="preserve">horizontale verplaatsing ten opzichte van “Positie </w:t>
-      </w:r>
-      <w:proofErr w:type="spellStart"/>
-      <w:r>
-        <w:t>grid</w:t>
-      </w:r>
-      <w:proofErr w:type="spellEnd"/>
-      <w:r>
-        <w:t xml:space="preserve">” opgegeven. De offset is positief </w:t>
+        <w:t xml:space="preserve">In de kolom “Offset grid horizontaal” wordt een </w:t>
+      </w:r>
+      <w:r>
+        <w:t xml:space="preserve">horizontale verplaatsing ten opzichte van “Positie grid” opgegeven. De offset is positief </w:t>
       </w:r>
       <w:r>
         <w:t>in de opgegeven richting. In het voorbeeld is de richting binnenwaarts. De opgegeven waarde voor de offset is dus positief.</w:t>
@@ -8619,31 +8161,7 @@
         </w:numPr>
       </w:pPr>
       <w:r>
-        <w:t xml:space="preserve">In de kolom “Offset </w:t>
-      </w:r>
-      <w:proofErr w:type="spellStart"/>
-      <w:r>
-        <w:t>grid</w:t>
-      </w:r>
-      <w:proofErr w:type="spellEnd"/>
-      <w:r>
-        <w:t xml:space="preserve"> verticaal” wordt een verticale verplaatsing ten opzichte van “</w:t>
-      </w:r>
-      <w:proofErr w:type="spellStart"/>
-      <w:r>
-        <w:t>Postitie</w:t>
-      </w:r>
-      <w:proofErr w:type="spellEnd"/>
-      <w:r>
-        <w:t xml:space="preserve"> </w:t>
-      </w:r>
-      <w:proofErr w:type="spellStart"/>
-      <w:r>
-        <w:t>grid</w:t>
-      </w:r>
-      <w:proofErr w:type="spellEnd"/>
-      <w:r>
-        <w:t xml:space="preserve">” opgegeven. De offset is </w:t>
+        <w:t xml:space="preserve">In de kolom “Offset grid verticaal” wordt een verticale verplaatsing ten opzichte van “Postitie grid” opgegeven. De offset is </w:t>
       </w:r>
       <w:r>
         <w:t>opwaarts positief.</w:t>
@@ -8658,35 +8176,14 @@
         </w:numPr>
       </w:pPr>
       <w:r>
-        <w:t xml:space="preserve">De </w:t>
-      </w:r>
-      <w:proofErr w:type="spellStart"/>
-      <w:r>
-        <w:t>offsets</w:t>
-      </w:r>
-      <w:proofErr w:type="spellEnd"/>
-      <w:r>
-        <w:t xml:space="preserve"> </w:t>
-      </w:r>
-      <w:r>
-        <w:t xml:space="preserve">worden toegepast vanaf “Positie </w:t>
-      </w:r>
-      <w:proofErr w:type="spellStart"/>
-      <w:r>
-        <w:t>grid</w:t>
-      </w:r>
-      <w:proofErr w:type="spellEnd"/>
-      <w:r>
-        <w:t xml:space="preserve">” tot de dichtstbijzijnde </w:t>
-      </w:r>
-      <w:r>
-        <w:t xml:space="preserve">hoek aan de onderzijde van het </w:t>
-      </w:r>
-      <w:proofErr w:type="spellStart"/>
-      <w:r>
-        <w:t>grid</w:t>
-      </w:r>
-      <w:proofErr w:type="spellEnd"/>
+        <w:t xml:space="preserve">De offsets </w:t>
+      </w:r>
+      <w:r>
+        <w:t xml:space="preserve">worden toegepast vanaf “Positie grid” tot de dichtstbijzijnde </w:t>
+      </w:r>
+      <w:r>
+        <w:t>hoek aan de onderzijde van het grid</w:t>
+      </w:r>
       <w:r>
         <w:t xml:space="preserve">. In het voorbeeld is dit de </w:t>
       </w:r>
@@ -8694,15 +8191,7 @@
         <w:t>rechterkant</w:t>
       </w:r>
       <w:r>
-        <w:t xml:space="preserve"> van het </w:t>
-      </w:r>
-      <w:proofErr w:type="spellStart"/>
-      <w:r>
-        <w:t>grid</w:t>
-      </w:r>
-      <w:proofErr w:type="spellEnd"/>
-      <w:r>
-        <w:t xml:space="preserve">. In het geval dat de richting ‘Buitenwaarts’ is, dan geldt de afstand </w:t>
+        <w:t xml:space="preserve"> van het grid. In het geval dat de richting ‘Buitenwaarts’ is, dan geldt de afstand </w:t>
       </w:r>
       <w:r>
         <w:t>hoek linksonder.</w:t>
@@ -8717,31 +8206,7 @@
         </w:numPr>
       </w:pPr>
       <w:r>
-        <w:t xml:space="preserve">In de kolommen “Aantal </w:t>
-      </w:r>
-      <w:proofErr w:type="spellStart"/>
-      <w:r>
-        <w:t>gridpunten</w:t>
-      </w:r>
-      <w:proofErr w:type="spellEnd"/>
-      <w:r>
-        <w:t xml:space="preserve"> horizontaal” en “Aantal </w:t>
-      </w:r>
-      <w:proofErr w:type="spellStart"/>
-      <w:r>
-        <w:t>gridpunten</w:t>
-      </w:r>
-      <w:proofErr w:type="spellEnd"/>
-      <w:r>
-        <w:t xml:space="preserve"> verticaal” wordt opgeven hoeveel </w:t>
-      </w:r>
-      <w:proofErr w:type="spellStart"/>
-      <w:r>
-        <w:t>gridpunten</w:t>
-      </w:r>
-      <w:proofErr w:type="spellEnd"/>
-      <w:r>
-        <w:t xml:space="preserve"> er worden toegepast.</w:t>
+        <w:t>In de kolommen “Aantal gridpunten horizontaal” en “Aantal gridpunten verticaal” wordt opgeven hoeveel gridpunten er worden toegepast.</w:t>
       </w:r>
     </w:p>
     <w:p>
@@ -8753,23 +8218,7 @@
         </w:numPr>
       </w:pPr>
       <w:r>
-        <w:t xml:space="preserve">In de kolom “Dichtheid </w:t>
-      </w:r>
-      <w:proofErr w:type="spellStart"/>
-      <w:r>
-        <w:t>gridpunten</w:t>
-      </w:r>
-      <w:proofErr w:type="spellEnd"/>
-      <w:r>
-        <w:t xml:space="preserve">” wordt ingevuld hoeveel </w:t>
-      </w:r>
-      <w:proofErr w:type="spellStart"/>
-      <w:r>
-        <w:t>gridpunten</w:t>
-      </w:r>
-      <w:proofErr w:type="spellEnd"/>
-      <w:r>
-        <w:t xml:space="preserve"> er binnen een meter vallen.</w:t>
+        <w:t>In de kolom “Dichtheid gridpunten” wordt ingevuld hoeveel gridpunten er binnen een meter vallen.</w:t>
       </w:r>
     </w:p>
     <w:p>
@@ -8782,15 +8231,7 @@
       </w:pPr>
       <w:r>
         <w:lastRenderedPageBreak/>
-        <w:t xml:space="preserve">De hoogte en de breedte van het </w:t>
-      </w:r>
-      <w:proofErr w:type="spellStart"/>
-      <w:r>
-        <w:t>grid</w:t>
-      </w:r>
-      <w:proofErr w:type="spellEnd"/>
-      <w:r>
-        <w:t xml:space="preserve"> worden bepaald door het aantal punten </w:t>
+        <w:t xml:space="preserve">De hoogte en de breedte van het grid worden bepaald door het aantal punten </w:t>
       </w:r>
       <w:r>
         <w:t>en de dichtheid.</w:t>
@@ -8798,21 +8239,8 @@
       <w:r>
         <w:t xml:space="preserve"> Een </w:t>
       </w:r>
-      <w:proofErr w:type="spellStart"/>
-      <w:r>
-        <w:t>grid</w:t>
-      </w:r>
-      <w:proofErr w:type="spellEnd"/>
-      <w:r>
-        <w:t xml:space="preserve"> van 21 x 21 punten met een dichtheid van 2 punten per meter levert een </w:t>
-      </w:r>
-      <w:proofErr w:type="spellStart"/>
-      <w:r>
-        <w:t>grid</w:t>
-      </w:r>
-      <w:proofErr w:type="spellEnd"/>
-      <w:r>
-        <w:t xml:space="preserve"> van 10 m x 10 m.</w:t>
+      <w:r>
+        <w:t>grid van 21 x 21 punten met een dichtheid van 2 punten per meter levert een grid van 10 m x 10 m.</w:t>
       </w:r>
     </w:p>
     <w:p>
@@ -8830,15 +8258,7 @@
         <w:t xml:space="preserve"> welk karakteristiek punt geldt als referentie voor de plaatsing van de tangentlijnen. </w:t>
       </w:r>
       <w:r>
-        <w:t xml:space="preserve">Alleen de hoogte van het karakteristiek punt is relevant. De horizontale plaatsing van de tangentlijnen wordt namelijk bepaald door D-Stability op basis van het </w:t>
-      </w:r>
-      <w:proofErr w:type="spellStart"/>
-      <w:r>
-        <w:t>grid</w:t>
-      </w:r>
-      <w:proofErr w:type="spellEnd"/>
-      <w:r>
-        <w:t>.</w:t>
+        <w:t>Alleen de hoogte van het karakteristiek punt is relevant. De horizontale plaatsing van de tangentlijnen wordt namelijk bepaald door D-Stability op basis van het grid.</w:t>
       </w:r>
       <w:r>
         <w:t xml:space="preserve"> In het voorbeeld is </w:t>
@@ -8913,23 +8333,7 @@
         </w:numPr>
       </w:pPr>
       <w:r>
-        <w:t>In de kolom “</w:t>
-      </w:r>
-      <w:proofErr w:type="spellStart"/>
-      <w:r>
-        <w:t>Grid</w:t>
-      </w:r>
-      <w:proofErr w:type="spellEnd"/>
-      <w:r>
-        <w:t xml:space="preserve"> verplaatsten” wordt opgegeven of D-Stability het </w:t>
-      </w:r>
-      <w:proofErr w:type="spellStart"/>
-      <w:r>
-        <w:t>rekengrid</w:t>
-      </w:r>
-      <w:proofErr w:type="spellEnd"/>
-      <w:r>
-        <w:t xml:space="preserve"> </w:t>
+        <w:t xml:space="preserve">In de kolom “Grid verplaatsten” wordt opgegeven of D-Stability het rekengrid </w:t>
       </w:r>
       <w:r>
         <w:t>mag verplaatsen indien het maatgevende glijvlak mogelijk buiten de instellingen gevonden kan worden.</w:t>
@@ -9007,7 +8411,7 @@
       <w:pPr>
         <w:pStyle w:val="figuur"/>
       </w:pPr>
-      <w:bookmarkStart w:id="51" w:name="_Ref194565032"/>
+      <w:bookmarkStart w:id="52" w:name="_Ref194565032"/>
       <w:r>
         <w:t xml:space="preserve">figuur </w:t>
       </w:r>
@@ -9050,17 +8454,9 @@
       <w:r>
         <w:fldChar w:fldCharType="end"/>
       </w:r>
-      <w:bookmarkEnd w:id="51"/>
-      <w:r>
-        <w:t xml:space="preserve">: Voorbeeld </w:t>
-      </w:r>
-      <w:proofErr w:type="spellStart"/>
-      <w:r>
-        <w:t>gridinstellingen</w:t>
-      </w:r>
-      <w:proofErr w:type="spellEnd"/>
-      <w:r>
-        <w:t xml:space="preserve"> Bishop voor STBI</w:t>
+      <w:bookmarkEnd w:id="52"/>
+      <w:r>
+        <w:t>: Voorbeeld gridinstellingen Bishop voor STBI</w:t>
       </w:r>
     </w:p>
     <w:p>
@@ -9072,40 +8468,24 @@
       <w:pPr>
         <w:pStyle w:val="Kop3"/>
       </w:pPr>
-      <w:bookmarkStart w:id="52" w:name="_Toc194568244"/>
+      <w:bookmarkStart w:id="53" w:name="_Toc194568244"/>
       <w:r>
         <w:t>Uplift Van</w:t>
       </w:r>
-      <w:bookmarkEnd w:id="52"/>
+      <w:bookmarkEnd w:id="53"/>
     </w:p>
     <w:p>
       <w:pPr>
         <w:pStyle w:val="Plattetekst"/>
       </w:pPr>
       <w:r>
-        <w:t xml:space="preserve">De plaatsing van de </w:t>
-      </w:r>
-      <w:proofErr w:type="spellStart"/>
-      <w:r>
-        <w:t>rekengrids</w:t>
-      </w:r>
-      <w:proofErr w:type="spellEnd"/>
-      <w:r>
-        <w:t xml:space="preserve"> voor Uplift Van gaat </w:t>
+        <w:t xml:space="preserve">De plaatsing van de rekengrids voor Uplift Van gaat </w:t>
       </w:r>
       <w:r>
         <w:t xml:space="preserve">grotendeels op dezelfde </w:t>
       </w:r>
       <w:r>
-        <w:t xml:space="preserve">manier als bij het Bishop </w:t>
-      </w:r>
-      <w:proofErr w:type="spellStart"/>
-      <w:r>
-        <w:t>rekengrid</w:t>
-      </w:r>
-      <w:proofErr w:type="spellEnd"/>
-      <w:r>
-        <w:t xml:space="preserve">, toegelicht in de vorige paragraaf. </w:t>
+        <w:t xml:space="preserve">manier als bij het Bishop rekengrid, toegelicht in de vorige paragraaf. </w:t>
       </w:r>
       <w:r>
         <w:t>Met uitzondering van onderstaande:</w:t>
@@ -9120,23 +8500,7 @@
         </w:numPr>
       </w:pPr>
       <w:r>
-        <w:t xml:space="preserve">Uplift Van gebruikt twee </w:t>
-      </w:r>
-      <w:proofErr w:type="spellStart"/>
-      <w:r>
-        <w:t>rekengrids</w:t>
-      </w:r>
-      <w:proofErr w:type="spellEnd"/>
-      <w:r>
-        <w:t xml:space="preserve">, de instellingen voor de plaatsing van de </w:t>
-      </w:r>
-      <w:proofErr w:type="spellStart"/>
-      <w:r>
-        <w:t>grids</w:t>
-      </w:r>
-      <w:proofErr w:type="spellEnd"/>
-      <w:r>
-        <w:t xml:space="preserve"> worden daarom twee keer opgegeven</w:t>
+        <w:t>Uplift Van gebruikt twee rekengrids, de instellingen voor de plaatsing van de grids worden daarom twee keer opgegeven</w:t>
       </w:r>
       <w:r>
         <w:t>.</w:t>
@@ -9157,24 +8521,11 @@
         <w:t>werkt</w:t>
       </w:r>
       <w:r>
-        <w:t xml:space="preserve"> niet met vaste </w:t>
-      </w:r>
-      <w:proofErr w:type="spellStart"/>
-      <w:r>
-        <w:t>gridpunten</w:t>
-      </w:r>
-      <w:proofErr w:type="spellEnd"/>
-      <w:r>
-        <w:t xml:space="preserve">. </w:t>
-      </w:r>
-      <w:r>
-        <w:t xml:space="preserve">Voor de </w:t>
-      </w:r>
-      <w:proofErr w:type="spellStart"/>
-      <w:r>
-        <w:t>grids</w:t>
-      </w:r>
-      <w:proofErr w:type="spellEnd"/>
+        <w:t xml:space="preserve"> niet met vaste gridpunten. </w:t>
+      </w:r>
+      <w:r>
+        <w:t>Voor de grids</w:t>
+      </w:r>
       <w:r>
         <w:t xml:space="preserve"> wordt daarom expliciet een hoogte en breedte opgegeven.</w:t>
       </w:r>
@@ -9210,23 +8561,7 @@
         <w:t>wordt de D-Stability rekeninstelling “Search Mode” opgegeven.</w:t>
       </w:r>
       <w:r>
-        <w:t xml:space="preserve"> Net als in D-Stability kan gekozen worden voor ‘</w:t>
-      </w:r>
-      <w:proofErr w:type="spellStart"/>
-      <w:r>
-        <w:t>Thorough</w:t>
-      </w:r>
-      <w:proofErr w:type="spellEnd"/>
-      <w:r>
-        <w:t>’ en ‘</w:t>
-      </w:r>
-      <w:proofErr w:type="spellStart"/>
-      <w:r>
-        <w:t>Normal</w:t>
-      </w:r>
-      <w:proofErr w:type="spellEnd"/>
-      <w:r>
-        <w:t>’.</w:t>
+        <w:t xml:space="preserve"> Net als in D-Stability kan gekozen worden voor ‘Thorough’ en ‘Normal’.</w:t>
       </w:r>
     </w:p>
     <w:p>
@@ -9238,11 +8573,11 @@
       <w:pPr>
         <w:pStyle w:val="Kop3"/>
       </w:pPr>
-      <w:bookmarkStart w:id="53" w:name="_Toc194568245"/>
+      <w:bookmarkStart w:id="54" w:name="_Toc194568245"/>
       <w:r>
         <w:t>Randvoorwaardes glijvlak</w:t>
       </w:r>
-      <w:bookmarkEnd w:id="53"/>
+      <w:bookmarkEnd w:id="54"/>
     </w:p>
     <w:p>
       <w:pPr>
@@ -9512,7 +8847,7 @@
       <w:pPr>
         <w:pStyle w:val="figuur"/>
       </w:pPr>
-      <w:bookmarkStart w:id="54" w:name="_Ref194567882"/>
+      <w:bookmarkStart w:id="55" w:name="_Ref194567882"/>
       <w:r>
         <w:t xml:space="preserve">figuur </w:t>
       </w:r>
@@ -9555,7 +8890,7 @@
       <w:r>
         <w:fldChar w:fldCharType="end"/>
       </w:r>
-      <w:bookmarkEnd w:id="54"/>
+      <w:bookmarkEnd w:id="55"/>
       <w:r>
         <w:t>: Voorbeeld zonering</w:t>
       </w:r>
@@ -9569,13 +8904,13 @@
       <w:pPr>
         <w:pStyle w:val="Kop2"/>
       </w:pPr>
-      <w:bookmarkStart w:id="55" w:name="_Ref194060431"/>
-      <w:bookmarkStart w:id="56" w:name="_Toc194568246"/>
+      <w:bookmarkStart w:id="56" w:name="_Ref194060431"/>
+      <w:bookmarkStart w:id="57" w:name="_Toc194568246"/>
       <w:r>
         <w:t>Berekeningen</w:t>
       </w:r>
-      <w:bookmarkEnd w:id="55"/>
       <w:bookmarkEnd w:id="56"/>
+      <w:bookmarkEnd w:id="57"/>
     </w:p>
     <w:p>
       <w:pPr>
@@ -9822,7 +9157,7 @@
         <w:pStyle w:val="figuur"/>
         <w:ind w:left="360"/>
       </w:pPr>
-      <w:bookmarkStart w:id="57" w:name="_Ref194393542"/>
+      <w:bookmarkStart w:id="58" w:name="_Ref194393542"/>
       <w:r>
         <w:t xml:space="preserve">figuur </w:t>
       </w:r>
@@ -9865,7 +9200,7 @@
       <w:r>
         <w:fldChar w:fldCharType="end"/>
       </w:r>
-      <w:bookmarkEnd w:id="57"/>
+      <w:bookmarkEnd w:id="58"/>
       <w:r>
         <w:t>: Voorbeeld van berekening met twee scenario's</w:t>
       </w:r>
@@ -10005,46 +9340,22 @@
         </w:numPr>
       </w:pPr>
       <w:r>
-        <w:t>In de kolom “</w:t>
-      </w:r>
-      <w:proofErr w:type="spellStart"/>
-      <w:r>
-        <w:t>G</w:t>
+        <w:t>In de kolom “G</w:t>
       </w:r>
       <w:r>
         <w:t>rid</w:t>
       </w:r>
       <w:r>
-        <w:t>instellingen</w:t>
-      </w:r>
-      <w:proofErr w:type="spellEnd"/>
-      <w:r>
-        <w:t xml:space="preserve">” wordt de set met glijvlakinstellingen gekozen. </w:t>
-      </w:r>
-      <w:r>
-        <w:t>Er kan gekozen worden uit de instellingen zoals opgegeven in het tabblad “</w:t>
-      </w:r>
-      <w:proofErr w:type="spellStart"/>
-      <w:r>
-        <w:t>Gridinstellingen</w:t>
-      </w:r>
-      <w:proofErr w:type="spellEnd"/>
-      <w:r>
-        <w:t xml:space="preserve">”. Het uitvoeren van berekeningen gaat in D-Stability per scenario. </w:t>
+        <w:t xml:space="preserve">instellingen” wordt de set met glijvlakinstellingen gekozen. </w:t>
+      </w:r>
+      <w:r>
+        <w:t xml:space="preserve">Er kan gekozen worden uit de instellingen zoals opgegeven in het tabblad “Gridinstellingen”. Het uitvoeren van berekeningen gaat in D-Stability per scenario. </w:t>
       </w:r>
       <w:r>
         <w:t xml:space="preserve">Per scenario wordt alleen de laatste stage berekend. </w:t>
       </w:r>
       <w:r>
-        <w:t xml:space="preserve">Per scenario kan daarom maar één set aan </w:t>
-      </w:r>
-      <w:proofErr w:type="spellStart"/>
-      <w:r>
-        <w:t>gridinstellingen</w:t>
-      </w:r>
-      <w:proofErr w:type="spellEnd"/>
-      <w:r>
-        <w:t xml:space="preserve"> worden toegepast. </w:t>
+        <w:t xml:space="preserve">Per scenario kan daarom maar één set aan gridinstellingen worden toegepast. </w:t>
       </w:r>
       <w:r>
         <w:t>Als er meerdere sets zijn opgegeven dan</w:t>
@@ -10056,28 +9367,20 @@
         <w:t xml:space="preserve"> Het maakt niet uit bij welke </w:t>
       </w:r>
       <w:r>
-        <w:t xml:space="preserve">stage de </w:t>
-      </w:r>
-      <w:proofErr w:type="spellStart"/>
-      <w:r>
-        <w:t>gridinstellingen</w:t>
-      </w:r>
-      <w:proofErr w:type="spellEnd"/>
-      <w:r>
-        <w:t xml:space="preserve"> geselecteerd worden.</w:t>
+        <w:t>stage de gridinstellingen geselecteerd worden.</w:t>
       </w:r>
     </w:p>
     <w:p>
       <w:pPr>
         <w:pStyle w:val="Kop1"/>
       </w:pPr>
-      <w:bookmarkStart w:id="58" w:name="_Toc194568247"/>
-      <w:commentRangeStart w:id="59"/>
+      <w:bookmarkStart w:id="59" w:name="_Toc194568247"/>
+      <w:commentRangeStart w:id="60"/>
       <w:r>
         <w:lastRenderedPageBreak/>
         <w:t>Technische documentatie</w:t>
       </w:r>
-      <w:commentRangeEnd w:id="59"/>
+      <w:commentRangeEnd w:id="60"/>
       <w:r>
         <w:rPr>
           <w:rStyle w:val="Verwijzingopmerking"/>
@@ -10086,31 +9389,31 @@
           <w:bCs w:val="0"/>
           <w:color w:val="221E1F"/>
         </w:rPr>
-        <w:commentReference w:id="59"/>
-      </w:r>
-      <w:bookmarkEnd w:id="58"/>
+        <w:commentReference w:id="60"/>
+      </w:r>
+      <w:bookmarkEnd w:id="59"/>
     </w:p>
     <w:p>
       <w:pPr>
         <w:pStyle w:val="Kop2"/>
       </w:pPr>
-      <w:bookmarkStart w:id="60" w:name="_Toc194568248"/>
-      <w:bookmarkStart w:id="61" w:name="_Ref194056495"/>
-      <w:bookmarkStart w:id="62" w:name="_Ref194059631"/>
+      <w:bookmarkStart w:id="61" w:name="_Toc194568248"/>
+      <w:bookmarkStart w:id="62" w:name="_Ref194056495"/>
+      <w:bookmarkStart w:id="63" w:name="_Ref194059631"/>
       <w:r>
         <w:t>Geometrie</w:t>
       </w:r>
-      <w:bookmarkEnd w:id="60"/>
+      <w:bookmarkEnd w:id="61"/>
     </w:p>
     <w:p>
       <w:pPr>
         <w:pStyle w:val="Kop3"/>
       </w:pPr>
-      <w:bookmarkStart w:id="63" w:name="_Toc194568249"/>
+      <w:bookmarkStart w:id="64" w:name="_Toc194568249"/>
       <w:r>
         <w:t>Het L-coördinaat</w:t>
       </w:r>
-      <w:bookmarkEnd w:id="63"/>
+      <w:bookmarkEnd w:id="64"/>
     </w:p>
     <w:p>
       <w:pPr>
@@ -10121,15 +9424,7 @@
       </w:r>
       <w:r>
         <w:noBreakHyphen/>
-        <w:t xml:space="preserve">coördinaten zijn en Z de hoogte is. Voor gebruik in D-Stability worden de X- en Y-coördinaten omgerekend naar coördinaten in de richting van het dwarsprofiel. Het resultaat wordt het L-coördinaat genoemd (lengte-coördinaat). Details over het berekenen en de richting van de </w:t>
-      </w:r>
-      <w:proofErr w:type="spellStart"/>
-      <w:r>
-        <w:t>L-as</w:t>
-      </w:r>
-      <w:proofErr w:type="spellEnd"/>
-      <w:r>
-        <w:t xml:space="preserve"> zijn gegeven in paragraaf </w:t>
+        <w:t xml:space="preserve">coördinaten zijn en Z de hoogte is. Voor gebruik in D-Stability worden de X- en Y-coördinaten omgerekend naar coördinaten in de richting van het dwarsprofiel. Het resultaat wordt het L-coördinaat genoemd (lengte-coördinaat). Details over het berekenen en de richting van de L-as zijn gegeven in paragraaf </w:t>
       </w:r>
       <w:r>
         <w:fldChar w:fldCharType="begin"/>
@@ -10155,8 +9450,8 @@
         <w:pStyle w:val="Plattetekst"/>
       </w:pPr>
     </w:p>
-    <w:bookmarkEnd w:id="61"/>
     <w:bookmarkEnd w:id="62"/>
+    <w:bookmarkEnd w:id="63"/>
     <w:p>
       <w:pPr>
         <w:pStyle w:val="Plattetekst"/>
@@ -10181,11 +9476,11 @@
       <w:pPr>
         <w:pStyle w:val="Kop2"/>
       </w:pPr>
-      <w:bookmarkStart w:id="64" w:name="_Toc194568250"/>
+      <w:bookmarkStart w:id="65" w:name="_Toc194568250"/>
       <w:r>
         <w:t>Bodemopbouw</w:t>
       </w:r>
-      <w:bookmarkEnd w:id="64"/>
+      <w:bookmarkEnd w:id="65"/>
     </w:p>
     <w:p>
       <w:pPr>
@@ -10221,26 +9516,64 @@
       <w:pPr>
         <w:pStyle w:val="Kop2"/>
       </w:pPr>
-      <w:bookmarkStart w:id="65" w:name="_Toc194568251"/>
-      <w:r>
-        <w:t>Waterspanningen</w:t>
-      </w:r>
-      <w:bookmarkEnd w:id="65"/>
+      <w:bookmarkStart w:id="66" w:name="_Toc194568251"/>
+      <w:commentRangeStart w:id="67"/>
+      <w:r>
+        <w:t>Waterspanninge</w:t>
+      </w:r>
+      <w:commentRangeEnd w:id="67"/>
+      <w:r>
+        <w:rPr>
+          <w:rStyle w:val="Verwijzingopmerking"/>
+          <w:rFonts w:eastAsiaTheme="minorHAnsi" w:cs="Verdana"/>
+          <w:b w:val="0"/>
+          <w:bCs w:val="0"/>
+          <w:color w:val="221E1F"/>
+        </w:rPr>
+        <w:commentReference w:id="67"/>
+      </w:r>
+      <w:r>
+        <w:t>n</w:t>
+      </w:r>
+      <w:bookmarkEnd w:id="66"/>
     </w:p>
     <w:p>
       <w:pPr>
-        <w:pStyle w:val="Plattetekst"/>
-      </w:pPr>
+        <w:pStyle w:val="Kop3"/>
+      </w:pPr>
+      <w:r>
+        <w:t>Waterspanningsmethodes</w:t>
+      </w:r>
     </w:p>
     <w:p>
       <w:pPr>
         <w:pStyle w:val="Plattetekst"/>
-      </w:pPr>
+        <w:numPr>
+          <w:ilvl w:val="0"/>
+          <w:numId w:val="15"/>
+        </w:numPr>
+      </w:pPr>
+      <w:r>
+        <w:t>Alle karakteristieke punten zijn te gebruiken. Als voor een profiel een karakteristiek punt ontbreekt dan wordt deze genegeerd.</w:t>
+      </w:r>
     </w:p>
     <w:p>
       <w:pPr>
         <w:pStyle w:val="Plattetekst"/>
-      </w:pPr>
+        <w:numPr>
+          <w:ilvl w:val="0"/>
+          <w:numId w:val="15"/>
+        </w:numPr>
+      </w:pPr>
+      <w:r>
+        <w:t xml:space="preserve">Bij het genereren van de waterstanden en stijghoogtes wordt altijd gewerkt van buitenwaarts naar binnenwaarts. </w:t>
+      </w:r>
+      <w:r>
+        <w:t xml:space="preserve">Het opgeven van “Verhang t.o.v. voorgaand punt” is daarmee het eerste beschikbare punt aan de buitenwaartse </w:t>
+      </w:r>
+      <w:r>
+        <w:t>zijde van het punt waarvoor dit is ingevoerd.</w:t>
+      </w:r>
     </w:p>
     <w:p>
       <w:pPr>
@@ -10249,15 +9582,61 @@
     </w:p>
     <w:p>
       <w:pPr>
+        <w:pStyle w:val="Plattetekst"/>
+        <w:rPr>
+          <w:b/>
+          <w:bCs/>
+        </w:rPr>
+      </w:pPr>
+      <w:r>
+        <w:rPr>
+          <w:b/>
+          <w:bCs/>
+        </w:rPr>
+        <w:t>Verhang t.o.v. voorgaand punt</w:t>
+      </w:r>
+    </w:p>
+    <w:p>
+      <w:pPr>
+        <w:pStyle w:val="Plattetekst"/>
+        <w:numPr>
+          <w:ilvl w:val="0"/>
+          <w:numId w:val="35"/>
+        </w:numPr>
+      </w:pPr>
+      <w:r>
+        <w:t xml:space="preserve">Positief </w:t>
+      </w:r>
+      <w:r>
+        <w:t>is neerwaarts. Op te geven waarde is X, helling is 1:X.</w:t>
+      </w:r>
+    </w:p>
+    <w:p>
+      <w:pPr>
+        <w:pStyle w:val="Plattetekst"/>
+      </w:pPr>
+    </w:p>
+    <w:p>
+      <w:pPr>
+        <w:pStyle w:val="Plattetekst"/>
+      </w:pPr>
+    </w:p>
+    <w:p>
+      <w:pPr>
+        <w:pStyle w:val="Plattetekst"/>
+      </w:pPr>
+    </w:p>
+    <w:p>
+      <w:pPr>
         <w:pStyle w:val="Kop2"/>
       </w:pPr>
-      <w:bookmarkStart w:id="66" w:name="_Ref194063286"/>
-      <w:bookmarkStart w:id="67" w:name="_Toc194568252"/>
+      <w:bookmarkStart w:id="68" w:name="_Ref194063286"/>
+      <w:bookmarkStart w:id="69" w:name="_Toc194568252"/>
       <w:r>
         <w:t>State points</w:t>
       </w:r>
-      <w:bookmarkEnd w:id="66"/>
-      <w:bookmarkEnd w:id="67"/>
+      <w:bookmarkEnd w:id="68"/>
+      <w:bookmarkEnd w:id="69"/>
     </w:p>
     <w:p>
       <w:pPr>
@@ -10304,12 +9683,12 @@
       <w:pPr>
         <w:pStyle w:val="BijlageKopje1"/>
       </w:pPr>
-      <w:bookmarkStart w:id="68" w:name="_Toc194568457"/>
+      <w:bookmarkStart w:id="70" w:name="_Toc194568457"/>
       <w:r>
         <w:lastRenderedPageBreak/>
         <w:t>Bijlage</w:t>
       </w:r>
-      <w:bookmarkEnd w:id="68"/>
+      <w:bookmarkEnd w:id="70"/>
     </w:p>
     <w:p>
       <w:pPr>
@@ -10378,7 +9757,7 @@
       </w:r>
     </w:p>
   </w:comment>
-  <w:comment w:id="38" w:author="Daniël Kentrop" w:date="2025-03-28T14:10:00Z" w:initials="DK">
+  <w:comment w:id="36" w:author="Daniël Kentrop" w:date="2025-04-03T15:08:00Z" w:initials="DK">
     <w:p>
       <w:pPr>
         <w:pStyle w:val="Tekstopmerking"/>
@@ -10390,11 +9769,11 @@
         <w:annotationRef/>
       </w:r>
       <w:r>
-        <w:t>Het implementeren van de waterspanningen heeft m.i. grotere prioriteit. Dit is derhalve nog niet gedaan.</w:t>
+        <w:t>Dit veranderd later</w:t>
       </w:r>
     </w:p>
   </w:comment>
-  <w:comment w:id="45" w:author="Daniël Kentrop" w:date="2025-04-01T09:13:00Z" w:initials="DK">
+  <w:comment w:id="39" w:author="Daniël Kentrop" w:date="2025-03-28T14:10:00Z" w:initials="DK">
     <w:p>
       <w:pPr>
         <w:pStyle w:val="Tekstopmerking"/>
@@ -10406,11 +9785,11 @@
         <w:annotationRef/>
       </w:r>
       <w:r>
-        <w:t>Check: kolom- en tabbladnamen met dubbele aanhalingstekens. Waardes (bv. opties) met enkele aanhalingstekens</w:t>
+        <w:t>Het implementeren van de waterspanningen heeft m.i. grotere prioriteit. Dit is derhalve nog niet gedaan.</w:t>
       </w:r>
     </w:p>
   </w:comment>
-  <w:comment w:id="48" w:author="Daniël Kentrop" w:date="2025-04-01T09:44:00Z" w:initials="DK">
+  <w:comment w:id="46" w:author="Daniël Kentrop" w:date="2025-04-01T09:13:00Z" w:initials="DK">
     <w:p>
       <w:pPr>
         <w:pStyle w:val="Tekstopmerking"/>
@@ -10422,11 +9801,11 @@
         <w:annotationRef/>
       </w:r>
       <w:r>
-        <w:t>Nog uit te werken</w:t>
+        <w:t>Check: kolom- en tabbladnamen met dubbele aanhalingstekens. Waardes (bv. opties) met enkele aanhalingstekens</w:t>
       </w:r>
     </w:p>
   </w:comment>
-  <w:comment w:id="59" w:author="Daniël Kentrop" w:date="2025-04-03T10:22:00Z" w:initials="DK">
+  <w:comment w:id="49" w:author="Daniël Kentrop" w:date="2025-04-01T09:44:00Z" w:initials="DK">
     <w:p>
       <w:pPr>
         <w:pStyle w:val="Tekstopmerking"/>
@@ -10438,7 +9817,39 @@
         <w:annotationRef/>
       </w:r>
       <w:r>
+        <w:t>Nog uit te werken</w:t>
+      </w:r>
+    </w:p>
+  </w:comment>
+  <w:comment w:id="60" w:author="Daniël Kentrop" w:date="2025-04-03T10:22:00Z" w:initials="DK">
+    <w:p>
+      <w:pPr>
+        <w:pStyle w:val="Tekstopmerking"/>
+      </w:pPr>
+      <w:r>
+        <w:rPr>
+          <w:rStyle w:val="Verwijzingopmerking"/>
+        </w:rPr>
+        <w:annotationRef/>
+      </w:r>
+      <w:r>
         <w:t>Moet nog verder uitgewerkt</w:t>
+      </w:r>
+    </w:p>
+  </w:comment>
+  <w:comment w:id="67" w:author="Daniël Kentrop" w:date="2025-04-03T11:12:00Z" w:initials="DK">
+    <w:p>
+      <w:pPr>
+        <w:pStyle w:val="Tekstopmerking"/>
+      </w:pPr>
+      <w:r>
+        <w:rPr>
+          <w:rStyle w:val="Verwijzingopmerking"/>
+        </w:rPr>
+        <w:annotationRef/>
+      </w:r>
+      <w:r>
+        <w:t>Aantekeningen waterspanningen: later uit te werken tot heldere documentatie</w:t>
       </w:r>
     </w:p>
   </w:comment>
@@ -10450,10 +9861,12 @@
   <w15:commentEx w15:paraId="65B0951A" w15:done="0"/>
   <w15:commentEx w15:paraId="5627A2BF" w15:done="0"/>
   <w15:commentEx w15:paraId="272C2116" w15:done="0"/>
+  <w15:commentEx w15:paraId="1BB5ED05" w15:done="0"/>
   <w15:commentEx w15:paraId="6F9A98AA" w15:done="0"/>
   <w15:commentEx w15:paraId="3CA56E56" w15:done="0"/>
   <w15:commentEx w15:paraId="1985D7D3" w15:done="0"/>
   <w15:commentEx w15:paraId="652A7797" w15:done="0"/>
+  <w15:commentEx w15:paraId="77C08D42" w15:done="0"/>
 </w15:commentsEx>
 </file>
 
@@ -10462,10 +9875,12 @@
   <w16cex:commentExtensible w16cex:durableId="07FAF956" w16cex:dateUtc="2025-03-28T13:32:00Z"/>
   <w16cex:commentExtensible w16cex:durableId="6C7B954C" w16cex:dateUtc="2025-03-28T09:29:00Z"/>
   <w16cex:commentExtensible w16cex:durableId="1D2D4465" w16cex:dateUtc="2025-03-28T13:38:00Z"/>
+  <w16cex:commentExtensible w16cex:durableId="007B0BCC" w16cex:dateUtc="2025-04-03T13:08:00Z"/>
   <w16cex:commentExtensible w16cex:durableId="4D8ABA37" w16cex:dateUtc="2025-03-28T13:10:00Z"/>
   <w16cex:commentExtensible w16cex:durableId="258DCB1C" w16cex:dateUtc="2025-04-01T07:13:00Z"/>
   <w16cex:commentExtensible w16cex:durableId="308E56E7" w16cex:dateUtc="2025-04-01T07:44:00Z"/>
   <w16cex:commentExtensible w16cex:durableId="33889A4B" w16cex:dateUtc="2025-04-03T08:22:00Z"/>
+  <w16cex:commentExtensible w16cex:durableId="107AE035" w16cex:dateUtc="2025-04-03T09:12:00Z"/>
 </w16cex:commentsExtensible>
 </file>
 
@@ -10474,10 +9889,12 @@
   <w16cid:commentId w16cid:paraId="65B0951A" w16cid:durableId="07FAF956"/>
   <w16cid:commentId w16cid:paraId="5627A2BF" w16cid:durableId="6C7B954C"/>
   <w16cid:commentId w16cid:paraId="272C2116" w16cid:durableId="1D2D4465"/>
+  <w16cid:commentId w16cid:paraId="1BB5ED05" w16cid:durableId="007B0BCC"/>
   <w16cid:commentId w16cid:paraId="6F9A98AA" w16cid:durableId="4D8ABA37"/>
   <w16cid:commentId w16cid:paraId="3CA56E56" w16cid:durableId="258DCB1C"/>
   <w16cid:commentId w16cid:paraId="1985D7D3" w16cid:durableId="308E56E7"/>
   <w16cid:commentId w16cid:paraId="652A7797" w16cid:durableId="33889A4B"/>
+  <w16cid:commentId w16cid:paraId="77C08D42" w16cid:durableId="107AE035"/>
 </w16cid:commentsIds>
 </file>
 
@@ -11567,7 +10984,7 @@
   <w:abstractNum w:abstractNumId="11" w15:restartNumberingAfterBreak="0">
     <w:nsid w:val="1D475A69"/>
     <w:multiLevelType w:val="hybridMultilevel"/>
-    <w:tmpl w:val="47C6C8A0"/>
+    <w:tmpl w:val="9D006FE8"/>
     <w:lvl w:ilvl="0" w:tplc="CA42F7C0">
       <w:start w:val="1"/>
       <w:numFmt w:val="bullet"/>
@@ -13369,6 +12786,120 @@
     </w:lvl>
   </w:abstractNum>
   <w:abstractNum w:abstractNumId="27" w15:restartNumberingAfterBreak="0">
+    <w:nsid w:val="68BC401D"/>
+    <w:multiLevelType w:val="hybridMultilevel"/>
+    <w:tmpl w:val="D0D87D92"/>
+    <w:lvl w:ilvl="0" w:tplc="CA42F7C0">
+      <w:start w:val="1"/>
+      <w:numFmt w:val="bullet"/>
+      <w:lvlText w:val=""/>
+      <w:lvlJc w:val="left"/>
+      <w:pPr>
+        <w:ind w:left="360" w:hanging="360"/>
+      </w:pPr>
+      <w:rPr>
+        <w:rFonts w:ascii="Symbol" w:hAnsi="Symbol" w:hint="default"/>
+        <w:color w:val="046444"/>
+      </w:rPr>
+    </w:lvl>
+    <w:lvl w:ilvl="1" w:tplc="04130003" w:tentative="1">
+      <w:start w:val="1"/>
+      <w:numFmt w:val="bullet"/>
+      <w:lvlText w:val="o"/>
+      <w:lvlJc w:val="left"/>
+      <w:pPr>
+        <w:ind w:left="1080" w:hanging="360"/>
+      </w:pPr>
+      <w:rPr>
+        <w:rFonts w:ascii="Courier New" w:hAnsi="Courier New" w:cs="Courier New" w:hint="default"/>
+      </w:rPr>
+    </w:lvl>
+    <w:lvl w:ilvl="2" w:tplc="04130005" w:tentative="1">
+      <w:start w:val="1"/>
+      <w:numFmt w:val="bullet"/>
+      <w:lvlText w:val=""/>
+      <w:lvlJc w:val="left"/>
+      <w:pPr>
+        <w:ind w:left="1800" w:hanging="360"/>
+      </w:pPr>
+      <w:rPr>
+        <w:rFonts w:ascii="Wingdings" w:hAnsi="Wingdings" w:hint="default"/>
+      </w:rPr>
+    </w:lvl>
+    <w:lvl w:ilvl="3" w:tplc="04130001" w:tentative="1">
+      <w:start w:val="1"/>
+      <w:numFmt w:val="bullet"/>
+      <w:lvlText w:val=""/>
+      <w:lvlJc w:val="left"/>
+      <w:pPr>
+        <w:ind w:left="2520" w:hanging="360"/>
+      </w:pPr>
+      <w:rPr>
+        <w:rFonts w:ascii="Symbol" w:hAnsi="Symbol" w:hint="default"/>
+      </w:rPr>
+    </w:lvl>
+    <w:lvl w:ilvl="4" w:tplc="04130003" w:tentative="1">
+      <w:start w:val="1"/>
+      <w:numFmt w:val="bullet"/>
+      <w:lvlText w:val="o"/>
+      <w:lvlJc w:val="left"/>
+      <w:pPr>
+        <w:ind w:left="3240" w:hanging="360"/>
+      </w:pPr>
+      <w:rPr>
+        <w:rFonts w:ascii="Courier New" w:hAnsi="Courier New" w:cs="Courier New" w:hint="default"/>
+      </w:rPr>
+    </w:lvl>
+    <w:lvl w:ilvl="5" w:tplc="04130005" w:tentative="1">
+      <w:start w:val="1"/>
+      <w:numFmt w:val="bullet"/>
+      <w:lvlText w:val=""/>
+      <w:lvlJc w:val="left"/>
+      <w:pPr>
+        <w:ind w:left="3960" w:hanging="360"/>
+      </w:pPr>
+      <w:rPr>
+        <w:rFonts w:ascii="Wingdings" w:hAnsi="Wingdings" w:hint="default"/>
+      </w:rPr>
+    </w:lvl>
+    <w:lvl w:ilvl="6" w:tplc="04130001" w:tentative="1">
+      <w:start w:val="1"/>
+      <w:numFmt w:val="bullet"/>
+      <w:lvlText w:val=""/>
+      <w:lvlJc w:val="left"/>
+      <w:pPr>
+        <w:ind w:left="4680" w:hanging="360"/>
+      </w:pPr>
+      <w:rPr>
+        <w:rFonts w:ascii="Symbol" w:hAnsi="Symbol" w:hint="default"/>
+      </w:rPr>
+    </w:lvl>
+    <w:lvl w:ilvl="7" w:tplc="04130003" w:tentative="1">
+      <w:start w:val="1"/>
+      <w:numFmt w:val="bullet"/>
+      <w:lvlText w:val="o"/>
+      <w:lvlJc w:val="left"/>
+      <w:pPr>
+        <w:ind w:left="5400" w:hanging="360"/>
+      </w:pPr>
+      <w:rPr>
+        <w:rFonts w:ascii="Courier New" w:hAnsi="Courier New" w:cs="Courier New" w:hint="default"/>
+      </w:rPr>
+    </w:lvl>
+    <w:lvl w:ilvl="8" w:tplc="04130005" w:tentative="1">
+      <w:start w:val="1"/>
+      <w:numFmt w:val="bullet"/>
+      <w:lvlText w:val=""/>
+      <w:lvlJc w:val="left"/>
+      <w:pPr>
+        <w:ind w:left="6120" w:hanging="360"/>
+      </w:pPr>
+      <w:rPr>
+        <w:rFonts w:ascii="Wingdings" w:hAnsi="Wingdings" w:hint="default"/>
+      </w:rPr>
+    </w:lvl>
+  </w:abstractNum>
+  <w:abstractNum w:abstractNumId="28" w15:restartNumberingAfterBreak="0">
     <w:nsid w:val="68E610F8"/>
     <w:multiLevelType w:val="hybridMultilevel"/>
     <w:tmpl w:val="4BA09A44"/>
@@ -13482,7 +13013,7 @@
       </w:rPr>
     </w:lvl>
   </w:abstractNum>
-  <w:abstractNum w:abstractNumId="28" w15:restartNumberingAfterBreak="0">
+  <w:abstractNum w:abstractNumId="29" w15:restartNumberingAfterBreak="0">
     <w:nsid w:val="6B3E0AA3"/>
     <w:multiLevelType w:val="hybridMultilevel"/>
     <w:tmpl w:val="9E78DB84"/>
@@ -13596,7 +13127,7 @@
       </w:rPr>
     </w:lvl>
   </w:abstractNum>
-  <w:abstractNum w:abstractNumId="29" w15:restartNumberingAfterBreak="0">
+  <w:abstractNum w:abstractNumId="30" w15:restartNumberingAfterBreak="0">
     <w:nsid w:val="6F670A39"/>
     <w:multiLevelType w:val="hybridMultilevel"/>
     <w:tmpl w:val="C3062F6A"/>
@@ -13710,7 +13241,7 @@
       </w:rPr>
     </w:lvl>
   </w:abstractNum>
-  <w:abstractNum w:abstractNumId="30" w15:restartNumberingAfterBreak="0">
+  <w:abstractNum w:abstractNumId="31" w15:restartNumberingAfterBreak="0">
     <w:nsid w:val="73D21990"/>
     <w:multiLevelType w:val="hybridMultilevel"/>
     <w:tmpl w:val="BDD40896"/>
@@ -13824,7 +13355,7 @@
       </w:rPr>
     </w:lvl>
   </w:abstractNum>
-  <w:abstractNum w:abstractNumId="31" w15:restartNumberingAfterBreak="0">
+  <w:abstractNum w:abstractNumId="32" w15:restartNumberingAfterBreak="0">
     <w:nsid w:val="765268BC"/>
     <w:multiLevelType w:val="multilevel"/>
     <w:tmpl w:val="98FA5398"/>
@@ -13949,7 +13480,7 @@
       </w:rPr>
     </w:lvl>
   </w:abstractNum>
-  <w:abstractNum w:abstractNumId="32" w15:restartNumberingAfterBreak="0">
+  <w:abstractNum w:abstractNumId="33" w15:restartNumberingAfterBreak="0">
     <w:nsid w:val="7E20588C"/>
     <w:multiLevelType w:val="multilevel"/>
     <w:tmpl w:val="338E5DE6"/>
@@ -14074,7 +13605,7 @@
       </w:rPr>
     </w:lvl>
   </w:abstractNum>
-  <w:abstractNum w:abstractNumId="33" w15:restartNumberingAfterBreak="0">
+  <w:abstractNum w:abstractNumId="34" w15:restartNumberingAfterBreak="0">
     <w:nsid w:val="7FB354B8"/>
     <w:multiLevelType w:val="multilevel"/>
     <w:tmpl w:val="F610523E"/>
@@ -14205,7 +13736,7 @@
     <w:abstractNumId w:val="7"/>
   </w:num>
   <w:num w:numId="3" w16cid:durableId="1054156441">
-    <w:abstractNumId w:val="33"/>
+    <w:abstractNumId w:val="34"/>
   </w:num>
   <w:num w:numId="4" w16cid:durableId="678048396">
     <w:abstractNumId w:val="3"/>
@@ -14214,7 +13745,7 @@
     <w:abstractNumId w:val="2"/>
   </w:num>
   <w:num w:numId="6" w16cid:durableId="1561330539">
-    <w:abstractNumId w:val="32"/>
+    <w:abstractNumId w:val="33"/>
   </w:num>
   <w:num w:numId="7" w16cid:durableId="460655411">
     <w:abstractNumId w:val="1"/>
@@ -14229,7 +13760,7 @@
     <w:abstractNumId w:val="5"/>
   </w:num>
   <w:num w:numId="11" w16cid:durableId="659969353">
-    <w:abstractNumId w:val="31"/>
+    <w:abstractNumId w:val="32"/>
   </w:num>
   <w:num w:numId="12" w16cid:durableId="1240991367">
     <w:abstractNumId w:val="17"/>
@@ -14259,7 +13790,7 @@
     <w:abstractNumId w:val="16"/>
   </w:num>
   <w:num w:numId="21" w16cid:durableId="1882472501">
-    <w:abstractNumId w:val="28"/>
+    <w:abstractNumId w:val="29"/>
   </w:num>
   <w:num w:numId="22" w16cid:durableId="2096438135">
     <w:abstractNumId w:val="24"/>
@@ -14289,16 +13820,19 @@
     <w:abstractNumId w:val="13"/>
   </w:num>
   <w:num w:numId="31" w16cid:durableId="2146118984">
-    <w:abstractNumId w:val="29"/>
+    <w:abstractNumId w:val="30"/>
   </w:num>
   <w:num w:numId="32" w16cid:durableId="287783541">
-    <w:abstractNumId w:val="27"/>
+    <w:abstractNumId w:val="28"/>
   </w:num>
   <w:num w:numId="33" w16cid:durableId="793208847">
     <w:abstractNumId w:val="26"/>
   </w:num>
   <w:num w:numId="34" w16cid:durableId="950823618">
-    <w:abstractNumId w:val="30"/>
+    <w:abstractNumId w:val="31"/>
+  </w:num>
+  <w:num w:numId="35" w16cid:durableId="1727296855">
+    <w:abstractNumId w:val="27"/>
   </w:num>
   <w:numIdMacAtCleanup w:val="30"/>
 </w:numbering>
@@ -41458,6 +40992,7 @@
     <w:rsid w:val="000F17DF"/>
     <w:rsid w:val="00156D38"/>
     <w:rsid w:val="0016168A"/>
+    <w:rsid w:val="001C3289"/>
     <w:rsid w:val="001E03F1"/>
     <w:rsid w:val="001F1CCC"/>
     <w:rsid w:val="0022269D"/>
@@ -41492,6 +41027,7 @@
     <w:rsid w:val="005B522C"/>
     <w:rsid w:val="00611413"/>
     <w:rsid w:val="00631601"/>
+    <w:rsid w:val="00644716"/>
     <w:rsid w:val="00665C1E"/>
     <w:rsid w:val="00674AF4"/>
     <w:rsid w:val="00681887"/>
@@ -42353,6 +41889,34 @@
 </file>
 
 <file path=customXml/item2.xml><?xml version="1.0" encoding="utf-8"?>
+<b:Sources xmlns:b="http://schemas.openxmlformats.org/officeDocument/2006/bibliography" xmlns="http://schemas.openxmlformats.org/officeDocument/2006/bibliography" SelectedStyle="\GostName.XSL" StyleName="GOST - Name Sort" Version="2003"/>
+</file>
+
+<file path=customXml/item3.xml><?xml version="1.0" encoding="utf-8"?>
+<TemplafyTemplateConfiguration><![CDATA[{"elementsMetadata":[{"type":"richTextContentControl","id":"ec8b3160-25f8-414a-80e0-e48d9cb012dc","elementConfiguration":{"binding":"Form.Title","removeAndKeepContent":false,"disableUpdates":false,"type":"text"}},{"type":"richTextContentControl","id":"8403fd50-6acc-4c19-bb76-5adfb21693b6","elementConfiguration":{"binding":"Form.ProjectReference","visibility":{"action":"hide","operator":"equals","compareValue":""},"removeAndKeepContent":false,"disableUpdates":false,"type":"text"}},{"type":"richTextContentControl","id":"d3295b1e-5322-416b-b13f-164e6864cf38","elementConfiguration":{"binding":"Form.Version","visibility":{"action":"hide","operator":"equals","compareValue":""},"removeAndKeepContent":false,"disableUpdates":false,"type":"text"}},{"type":"richTextContentControl","id":"26fb0063-0a6c-4ae6-8a83-a412dca9947c","elementConfiguration":{"format":"{{DateFormats.GeneralDate}}","binding":"Form.Date","removeAndKeepContent":false,"disableUpdates":false,"type":"date"}},{"type":"richTextContentControl","id":"2b60100f-ea86-46ee-a99b-8cdf48105287","elementConfiguration":{"binding":"UserProfile.Entity.Entity","removeAndKeepContent":false,"disableUpdates":false,"type":"text"}},{"type":"richTextContentControl","id":"6006a512-981e-4c6e-9e09-436c783a91eb","elementConfiguration":{"binding":"UserProfile.Name","removeAndKeepContent":false,"disableUpdates":false,"type":"text"}},{"type":"richTextContentControl","id":"e66d27d7-ce18-4de2-b977-85abad282a0d","elementConfiguration":{"binding":"UserProfile.Name","removeAndKeepContent":false,"disableUpdates":false,"type":"text"}},{"type":"richTextContentControl","id":"ff0b0d4d-e40d-416d-8f39-e7fe8ed7fa05","elementConfiguration":{"binding":"Form.ProjectReference","visibility":{"action":"hide","operator":"equals","compareValue":""},"removeAndKeepContent":false,"disableUpdates":false,"type":"text"}},{"type":"richTextContentControl","id":"304916bc-09cf-44b1-985d-8dadc4369525","elementConfiguration":{"binding":"UserProfile.Department.FullAddress","removeAndKeepContent":false,"disableUpdates":false,"type":"text"}},{"type":"richTextContentControl","id":"33fd0cd4-0be9-40be-b8c0-cd8af39e9180","elementConfiguration":{"visibility":{"action":"hide","binding":"UserProfile.Department.OfficeTelephone","operator":"equals","compareValue":""},"disableUpdates":false,"type":"group"}},{"type":"richTextContentControl","id":"91cd5817-c72a-491e-8ca7-957a083ee2eb","elementConfiguration":{"binding":"UserProfile.Department.OfficeTelephone","removeAndKeepContent":false,"disableUpdates":false,"type":"text"}},{"type":"richTextContentControl","id":"01f123eb-ba31-49ca-915a-4b7bda6bcf62","elementConfiguration":{"binding":"UserProfile.Department.FullAddress","removeAndKeepContent":false,"disableUpdates":false,"type":"text"}},{"type":"richTextContentControl","id":"a73ffbd1-1de8-4e87-bf92-b507d2575846","elementConfiguration":{"visibility":{"action":"hide","binding":"UserProfile.Department.OfficeTelephone","operator":"equals","compareValue":""},"disableUpdates":false,"type":"group"}},{"type":"richTextContentControl","id":"1bc3b9c6-9406-497a-8881-441e8e9abd21","elementConfiguration":{"binding":"UserProfile.Department.OfficeTelephone","removeAndKeepContent":false,"disableUpdates":false,"type":"text"}},{"type":"richTextContentControl","id":"9d233541-9b5e-4a6e-b14e-87732772e736","elementConfiguration":{"binding":"Form.ProjectReference","visibility":{"action":"hide","operator":"equals","compareValue":""},"removeAndKeepContent":false,"disableUpdates":false,"type":"text"}},{"type":"richTextContentControl","id":"4cc80b97-9365-4921-81ba-a0e01749ecd0","elementConfiguration":{"format":"{{DateFormats.GeneralDate}}","binding":"Form.Date","removeAndKeepContent":false,"disableUpdates":false,"type":"date"}},{"type":"richTextContentControl","id":"75cfe1ee-c251-43c5-ab9e-d2c8578afdf4","elementConfiguration":{"binding":"Form.ProjectReference","visibility":{"action":"hide","operator":"equals","compareValue":""},"removeAndKeepContent":false,"disableUpdates":false,"type":"text"}},{"type":"richTextContentControl","id":"d783b694-02d1-4f95-aa7e-587f22ffb299","elementConfiguration":{"format":"{{DateFormats.GeneralDate}}","binding":"Form.Date","removeAndKeepContent":false,"disableUpdates":false,"type":"date"}}],"transformationConfigurations":[{"topMargin":"{{UserProfile.PageSetup.TopMargin}}","rightMargin":"{{UserProfile.PageSetup.RightMargin}}","bottomMargin":"{{UserProfile.PageSetup.BottomMargin}}","leftMargin":"{{UserProfile.PageSetup.LeftMargin}}","paperWidth":"{{UserProfile.PageSetup.PaperWidth}}","paperHeight":"{{UserProfile.PageSetup.PaperHeight}}","originalValues":{"topMargin":2552,"rightMargin":1134,"bottomMargin":2041,"leftMargin":1418,"gutter":0,"gutterPosition":"left","orientation":"portrait","paperWidth":11906,"paperHeight":16838,"headerFromEdge":1588,"footerFromEdge":782},"disableUpdates":false,"type":"pageSetup"},{"binding":"UserProfile.LogoInsertion.LogoName","shapeName":"LogoHide","width":"{{UserProfile.LogoInsertion.LogoWidth}}","namedSections":"all","namedPages":"all","leftOffset":"{{UserProfile.LogoInsertion.LeftOffset}}","horizontalRelativePosition":"rightMargin","topOffset":"{{UserProfile.LogoInsertion.TopOffset}}","verticalRelativePosition":"page","imageTextWrapping":"inFrontOfText","disableUpdates":false,"type":"imageHeader"},{"propertyName":"ProjectReference","propertyValue":"{{Form.ProjectReference}}","disableUpdates":false,"type":"customDocumentProperty"},{"propertyName":"Title","propertyValue":"{{Form.Title}}","disableUpdates":false,"type":"customDocumentProperty"},{"propertyName":"Version","propertyValue":"{{Form.Version}}","disableUpdates":false,"type":"customDocumentProperty"},{"language":"{{DocumentLanguage}}","disableUpdates":false,"type":"proofingLanguage"},{"propertyName":"PageSetup","propertyValue":"{{UserProfile.PageSetup.PaperSize}}","disableUpdates":false,"type":"customDocumentProperty"}],"isBaseTemplate":false,"templateName":"Algemeen rapport_UKNS_NL-ALL","templateDescription":"","enableDocumentContentUpdater":true,"version":"1.3"}]]></TemplafyTemplateConfiguration>
+</file>
+
+<file path=customXml/item4.xml><?xml version="1.0" encoding="utf-8"?>
+<?mso-contentType ?>
+<FormTemplates xmlns="http://schemas.microsoft.com/sharepoint/v3/contenttype/forms">
+  <Display>DocumentLibraryForm</Display>
+  <Edit>DocumentLibraryForm</Edit>
+  <New>DocumentLibraryForm</New>
+</FormTemplates>
+</file>
+
+<file path=customXml/item5.xml><?xml version="1.0" encoding="utf-8"?>
+<p:properties xmlns:p="http://schemas.microsoft.com/office/2006/metadata/properties" xmlns:xsi="http://www.w3.org/2001/XMLSchema-instance" xmlns:pc="http://schemas.microsoft.com/office/infopath/2007/PartnerControls">
+  <documentManagement>
+    <lcf76f155ced4ddcb4097134ff3c332f xmlns="470a43d6-5285-470b-9a64-75d0016e5c24">
+      <Terms xmlns="http://schemas.microsoft.com/office/infopath/2007/PartnerControls"/>
+    </lcf76f155ced4ddcb4097134ff3c332f>
+    <TaxCatchAll xmlns="46ece21c-30c9-4e8a-9bcb-f01a44782352" xsi:nil="true"/>
+  </documentManagement>
+</p:properties>
+</file>
+
+<file path=customXml/item6.xml><?xml version="1.0" encoding="utf-8"?>
 <ct:contentTypeSchema xmlns:ct="http://schemas.microsoft.com/office/2006/metadata/contentType" xmlns:ma="http://schemas.microsoft.com/office/2006/metadata/properties/metaAttributes" ct:_="" ma:_="" ma:contentTypeName="Document" ma:contentTypeID="0x010100766FD3B0C1D0324E8D3A419896AD0AEA" ma:contentTypeVersion="19" ma:contentTypeDescription="Create a new document." ma:contentTypeScope="" ma:versionID="7ab188b833267d4740fff6fb34b52195">
   <xsd:schema xmlns:xsd="http://www.w3.org/2001/XMLSchema" xmlns:xs="http://www.w3.org/2001/XMLSchema" xmlns:p="http://schemas.microsoft.com/office/2006/metadata/properties" xmlns:ns2="470a43d6-5285-470b-9a64-75d0016e5c24" xmlns:ns3="46ece21c-30c9-4e8a-9bcb-f01a44782352" targetNamespace="http://schemas.microsoft.com/office/2006/metadata/properties" ma:root="true" ma:fieldsID="e44433cd420dc565567983d5cc7180ca" ns2:_="" ns3:_="">
     <xsd:import namespace="470a43d6-5285-470b-9a64-75d0016e5c24"/>
@@ -42575,34 +42139,6 @@
 </ct:contentTypeSchema>
 </file>
 
-<file path=customXml/item3.xml><?xml version="1.0" encoding="utf-8"?>
-<p:properties xmlns:p="http://schemas.microsoft.com/office/2006/metadata/properties" xmlns:xsi="http://www.w3.org/2001/XMLSchema-instance" xmlns:pc="http://schemas.microsoft.com/office/infopath/2007/PartnerControls">
-  <documentManagement>
-    <lcf76f155ced4ddcb4097134ff3c332f xmlns="470a43d6-5285-470b-9a64-75d0016e5c24">
-      <Terms xmlns="http://schemas.microsoft.com/office/infopath/2007/PartnerControls"/>
-    </lcf76f155ced4ddcb4097134ff3c332f>
-    <TaxCatchAll xmlns="46ece21c-30c9-4e8a-9bcb-f01a44782352" xsi:nil="true"/>
-  </documentManagement>
-</p:properties>
-</file>
-
-<file path=customXml/item4.xml><?xml version="1.0" encoding="utf-8"?>
-<?mso-contentType ?>
-<FormTemplates xmlns="http://schemas.microsoft.com/sharepoint/v3/contenttype/forms">
-  <Display>DocumentLibraryForm</Display>
-  <Edit>DocumentLibraryForm</Edit>
-  <New>DocumentLibraryForm</New>
-</FormTemplates>
-</file>
-
-<file path=customXml/item5.xml><?xml version="1.0" encoding="utf-8"?>
-<TemplafyTemplateConfiguration><![CDATA[{"elementsMetadata":[{"type":"richTextContentControl","id":"ec8b3160-25f8-414a-80e0-e48d9cb012dc","elementConfiguration":{"binding":"Form.Title","removeAndKeepContent":false,"disableUpdates":false,"type":"text"}},{"type":"richTextContentControl","id":"8403fd50-6acc-4c19-bb76-5adfb21693b6","elementConfiguration":{"binding":"Form.ProjectReference","visibility":{"action":"hide","operator":"equals","compareValue":""},"removeAndKeepContent":false,"disableUpdates":false,"type":"text"}},{"type":"richTextContentControl","id":"d3295b1e-5322-416b-b13f-164e6864cf38","elementConfiguration":{"binding":"Form.Version","visibility":{"action":"hide","operator":"equals","compareValue":""},"removeAndKeepContent":false,"disableUpdates":false,"type":"text"}},{"type":"richTextContentControl","id":"26fb0063-0a6c-4ae6-8a83-a412dca9947c","elementConfiguration":{"format":"{{DateFormats.GeneralDate}}","binding":"Form.Date","removeAndKeepContent":false,"disableUpdates":false,"type":"date"}},{"type":"richTextContentControl","id":"2b60100f-ea86-46ee-a99b-8cdf48105287","elementConfiguration":{"binding":"UserProfile.Entity.Entity","removeAndKeepContent":false,"disableUpdates":false,"type":"text"}},{"type":"richTextContentControl","id":"6006a512-981e-4c6e-9e09-436c783a91eb","elementConfiguration":{"binding":"UserProfile.Name","removeAndKeepContent":false,"disableUpdates":false,"type":"text"}},{"type":"richTextContentControl","id":"e66d27d7-ce18-4de2-b977-85abad282a0d","elementConfiguration":{"binding":"UserProfile.Name","removeAndKeepContent":false,"disableUpdates":false,"type":"text"}},{"type":"richTextContentControl","id":"ff0b0d4d-e40d-416d-8f39-e7fe8ed7fa05","elementConfiguration":{"binding":"Form.ProjectReference","visibility":{"action":"hide","operator":"equals","compareValue":""},"removeAndKeepContent":false,"disableUpdates":false,"type":"text"}},{"type":"richTextContentControl","id":"304916bc-09cf-44b1-985d-8dadc4369525","elementConfiguration":{"binding":"UserProfile.Department.FullAddress","removeAndKeepContent":false,"disableUpdates":false,"type":"text"}},{"type":"richTextContentControl","id":"33fd0cd4-0be9-40be-b8c0-cd8af39e9180","elementConfiguration":{"visibility":{"action":"hide","binding":"UserProfile.Department.OfficeTelephone","operator":"equals","compareValue":""},"disableUpdates":false,"type":"group"}},{"type":"richTextContentControl","id":"91cd5817-c72a-491e-8ca7-957a083ee2eb","elementConfiguration":{"binding":"UserProfile.Department.OfficeTelephone","removeAndKeepContent":false,"disableUpdates":false,"type":"text"}},{"type":"richTextContentControl","id":"01f123eb-ba31-49ca-915a-4b7bda6bcf62","elementConfiguration":{"binding":"UserProfile.Department.FullAddress","removeAndKeepContent":false,"disableUpdates":false,"type":"text"}},{"type":"richTextContentControl","id":"a73ffbd1-1de8-4e87-bf92-b507d2575846","elementConfiguration":{"visibility":{"action":"hide","binding":"UserProfile.Department.OfficeTelephone","operator":"equals","compareValue":""},"disableUpdates":false,"type":"group"}},{"type":"richTextContentControl","id":"1bc3b9c6-9406-497a-8881-441e8e9abd21","elementConfiguration":{"binding":"UserProfile.Department.OfficeTelephone","removeAndKeepContent":false,"disableUpdates":false,"type":"text"}},{"type":"richTextContentControl","id":"9d233541-9b5e-4a6e-b14e-87732772e736","elementConfiguration":{"binding":"Form.ProjectReference","visibility":{"action":"hide","operator":"equals","compareValue":""},"removeAndKeepContent":false,"disableUpdates":false,"type":"text"}},{"type":"richTextContentControl","id":"4cc80b97-9365-4921-81ba-a0e01749ecd0","elementConfiguration":{"format":"{{DateFormats.GeneralDate}}","binding":"Form.Date","removeAndKeepContent":false,"disableUpdates":false,"type":"date"}},{"type":"richTextContentControl","id":"75cfe1ee-c251-43c5-ab9e-d2c8578afdf4","elementConfiguration":{"binding":"Form.ProjectReference","visibility":{"action":"hide","operator":"equals","compareValue":""},"removeAndKeepContent":false,"disableUpdates":false,"type":"text"}},{"type":"richTextContentControl","id":"d783b694-02d1-4f95-aa7e-587f22ffb299","elementConfiguration":{"format":"{{DateFormats.GeneralDate}}","binding":"Form.Date","removeAndKeepContent":false,"disableUpdates":false,"type":"date"}}],"transformationConfigurations":[{"topMargin":"{{UserProfile.PageSetup.TopMargin}}","rightMargin":"{{UserProfile.PageSetup.RightMargin}}","bottomMargin":"{{UserProfile.PageSetup.BottomMargin}}","leftMargin":"{{UserProfile.PageSetup.LeftMargin}}","paperWidth":"{{UserProfile.PageSetup.PaperWidth}}","paperHeight":"{{UserProfile.PageSetup.PaperHeight}}","originalValues":{"topMargin":2552,"rightMargin":1134,"bottomMargin":2041,"leftMargin":1418,"gutter":0,"gutterPosition":"left","orientation":"portrait","paperWidth":11906,"paperHeight":16838,"headerFromEdge":1588,"footerFromEdge":782},"disableUpdates":false,"type":"pageSetup"},{"binding":"UserProfile.LogoInsertion.LogoName","shapeName":"LogoHide","width":"{{UserProfile.LogoInsertion.LogoWidth}}","namedSections":"all","namedPages":"all","leftOffset":"{{UserProfile.LogoInsertion.LeftOffset}}","horizontalRelativePosition":"rightMargin","topOffset":"{{UserProfile.LogoInsertion.TopOffset}}","verticalRelativePosition":"page","imageTextWrapping":"inFrontOfText","disableUpdates":false,"type":"imageHeader"},{"propertyName":"ProjectReference","propertyValue":"{{Form.ProjectReference}}","disableUpdates":false,"type":"customDocumentProperty"},{"propertyName":"Title","propertyValue":"{{Form.Title}}","disableUpdates":false,"type":"customDocumentProperty"},{"propertyName":"Version","propertyValue":"{{Form.Version}}","disableUpdates":false,"type":"customDocumentProperty"},{"language":"{{DocumentLanguage}}","disableUpdates":false,"type":"proofingLanguage"},{"propertyName":"PageSetup","propertyValue":"{{UserProfile.PageSetup.PaperSize}}","disableUpdates":false,"type":"customDocumentProperty"}],"isBaseTemplate":false,"templateName":"Algemeen rapport_UKNS_NL-ALL","templateDescription":"","enableDocumentContentUpdater":true,"version":"1.3"}]]></TemplafyTemplateConfiguration>
-</file>
-
-<file path=customXml/item6.xml><?xml version="1.0" encoding="utf-8"?>
-<b:Sources xmlns:b="http://schemas.openxmlformats.org/officeDocument/2006/bibliography" xmlns="http://schemas.openxmlformats.org/officeDocument/2006/bibliography" SelectedStyle="\GostName.XSL" StyleName="GOST - Name Sort" Version="2003"/>
-</file>
-
 <file path=customXml/itemProps1.xml><?xml version="1.0" encoding="utf-8"?>
 <ds:datastoreItem xmlns:ds="http://schemas.openxmlformats.org/officeDocument/2006/customXml" ds:itemID="{E78224B9-30A2-4041-94CA-6422A6BC53DA}">
   <ds:schemaRefs/>
@@ -42610,6 +42146,39 @@
 </file>
 
 <file path=customXml/itemProps2.xml><?xml version="1.0" encoding="utf-8"?>
+<ds:datastoreItem xmlns:ds="http://schemas.openxmlformats.org/officeDocument/2006/customXml" ds:itemID="{0607A669-E7AD-4F38-8695-94569278FB4C}">
+  <ds:schemaRefs>
+    <ds:schemaRef ds:uri="http://schemas.openxmlformats.org/officeDocument/2006/bibliography"/>
+  </ds:schemaRefs>
+</ds:datastoreItem>
+</file>
+
+<file path=customXml/itemProps3.xml><?xml version="1.0" encoding="utf-8"?>
+<ds:datastoreItem xmlns:ds="http://schemas.openxmlformats.org/officeDocument/2006/customXml" ds:itemID="{028D40E2-1CD2-4A7C-8137-29C02AD14501}">
+  <ds:schemaRefs/>
+</ds:datastoreItem>
+</file>
+
+<file path=customXml/itemProps4.xml><?xml version="1.0" encoding="utf-8"?>
+<ds:datastoreItem xmlns:ds="http://schemas.openxmlformats.org/officeDocument/2006/customXml" ds:itemID="{734C5BFC-1AE0-4B42-B3FD-CC4EC52A933C}">
+  <ds:schemaRefs>
+    <ds:schemaRef ds:uri="http://schemas.microsoft.com/sharepoint/v3/contenttype/forms"/>
+  </ds:schemaRefs>
+</ds:datastoreItem>
+</file>
+
+<file path=customXml/itemProps5.xml><?xml version="1.0" encoding="utf-8"?>
+<ds:datastoreItem xmlns:ds="http://schemas.openxmlformats.org/officeDocument/2006/customXml" ds:itemID="{D2A54DF7-987F-4498-8757-566C853BAD43}">
+  <ds:schemaRefs>
+    <ds:schemaRef ds:uri="http://schemas.microsoft.com/office/2006/metadata/properties"/>
+    <ds:schemaRef ds:uri="http://schemas.microsoft.com/office/infopath/2007/PartnerControls"/>
+    <ds:schemaRef ds:uri="470a43d6-5285-470b-9a64-75d0016e5c24"/>
+    <ds:schemaRef ds:uri="46ece21c-30c9-4e8a-9bcb-f01a44782352"/>
+  </ds:schemaRefs>
+</ds:datastoreItem>
+</file>
+
+<file path=customXml/itemProps6.xml><?xml version="1.0" encoding="utf-8"?>
 <ds:datastoreItem xmlns:ds="http://schemas.openxmlformats.org/officeDocument/2006/customXml" ds:itemID="{FAEDFCFF-68B9-4DD5-BEA6-0635C0C8FC32}">
   <ds:schemaRefs>
     <ds:schemaRef ds:uri="http://schemas.microsoft.com/office/2006/metadata/contentType"/>
@@ -42626,37 +42195,4 @@
     <ds:schemaRef ds:uri="http://schemas.microsoft.com/internal/obd"/>
   </ds:schemaRefs>
 </ds:datastoreItem>
-</file>
-
-<file path=customXml/itemProps3.xml><?xml version="1.0" encoding="utf-8"?>
-<ds:datastoreItem xmlns:ds="http://schemas.openxmlformats.org/officeDocument/2006/customXml" ds:itemID="{D2A54DF7-987F-4498-8757-566C853BAD43}">
-  <ds:schemaRefs>
-    <ds:schemaRef ds:uri="http://schemas.microsoft.com/office/2006/metadata/properties"/>
-    <ds:schemaRef ds:uri="http://schemas.microsoft.com/office/infopath/2007/PartnerControls"/>
-    <ds:schemaRef ds:uri="470a43d6-5285-470b-9a64-75d0016e5c24"/>
-    <ds:schemaRef ds:uri="46ece21c-30c9-4e8a-9bcb-f01a44782352"/>
-  </ds:schemaRefs>
-</ds:datastoreItem>
-</file>
-
-<file path=customXml/itemProps4.xml><?xml version="1.0" encoding="utf-8"?>
-<ds:datastoreItem xmlns:ds="http://schemas.openxmlformats.org/officeDocument/2006/customXml" ds:itemID="{734C5BFC-1AE0-4B42-B3FD-CC4EC52A933C}">
-  <ds:schemaRefs>
-    <ds:schemaRef ds:uri="http://schemas.microsoft.com/sharepoint/v3/contenttype/forms"/>
-  </ds:schemaRefs>
-</ds:datastoreItem>
-</file>
-
-<file path=customXml/itemProps5.xml><?xml version="1.0" encoding="utf-8"?>
-<ds:datastoreItem xmlns:ds="http://schemas.openxmlformats.org/officeDocument/2006/customXml" ds:itemID="{028D40E2-1CD2-4A7C-8137-29C02AD14501}">
-  <ds:schemaRefs/>
-</ds:datastoreItem>
-</file>
-
-<file path=customXml/itemProps6.xml><?xml version="1.0" encoding="utf-8"?>
-<ds:datastoreItem xmlns:ds="http://schemas.openxmlformats.org/officeDocument/2006/customXml" ds:itemID="{0607A669-E7AD-4F38-8695-94569278FB4C}">
-  <ds:schemaRefs>
-    <ds:schemaRef ds:uri="http://schemas.openxmlformats.org/officeDocument/2006/bibliography"/>
-  </ds:schemaRefs>
-</ds:datastoreItem>
 </file>
</xml_diff>

<commit_message>
chore: bezig met maximeren freatische lijn op maaiveld
</commit_message>
<xml_diff>
--- a/handleiding/Gebruikershandleiding BOLuS vx.x.docx
+++ b/handleiding/Gebruikershandleiding BOLuS vx.x.docx
@@ -167,8 +167,13 @@
                   <w:suppressOverlap w:val="0"/>
                 </w:pPr>
                 <w:r>
-                  <w:t>Handleiding BOLuS</w:t>
+                  <w:t xml:space="preserve">Handleiding </w:t>
                 </w:r>
+                <w:proofErr w:type="spellStart"/>
+                <w:r>
+                  <w:t>BOLuS</w:t>
+                </w:r>
+                <w:proofErr w:type="spellEnd"/>
               </w:p>
               <w:p>
                 <w:pPr>
@@ -310,6 +315,7 @@
           <w:szCs w:val="16"/>
         </w:rPr>
       </w:pPr>
+      <w:proofErr w:type="spellStart"/>
       <w:r>
         <w:rPr>
           <w:i/>
@@ -317,7 +323,17 @@
           <w:sz w:val="16"/>
           <w:szCs w:val="16"/>
         </w:rPr>
-        <w:t xml:space="preserve">Dijkweg bij </w:t>
+        <w:t>Dijkweg</w:t>
+      </w:r>
+      <w:proofErr w:type="spellEnd"/>
+      <w:r>
+        <w:rPr>
+          <w:i/>
+          <w:iCs/>
+          <w:sz w:val="16"/>
+          <w:szCs w:val="16"/>
+        </w:rPr>
+        <w:t xml:space="preserve"> bij </w:t>
       </w:r>
       <w:commentRangeStart w:id="0"/>
       <w:r>
@@ -354,7 +370,27 @@
           <w:sz w:val="16"/>
           <w:szCs w:val="16"/>
         </w:rPr>
-        <w:t xml:space="preserve"> Jan Toorop </w:t>
+        <w:t xml:space="preserve"> Jan </w:t>
+      </w:r>
+      <w:proofErr w:type="spellStart"/>
+      <w:r>
+        <w:rPr>
+          <w:i/>
+          <w:iCs/>
+          <w:sz w:val="16"/>
+          <w:szCs w:val="16"/>
+        </w:rPr>
+        <w:t>Toorop</w:t>
+      </w:r>
+      <w:proofErr w:type="spellEnd"/>
+      <w:r>
+        <w:rPr>
+          <w:i/>
+          <w:iCs/>
+          <w:sz w:val="16"/>
+          <w:szCs w:val="16"/>
+        </w:rPr>
+        <w:t xml:space="preserve"> </w:t>
       </w:r>
       <w:r>
         <w:rPr>
@@ -393,19 +429,19 @@
         </w:sectPr>
       </w:pPr>
     </w:p>
-    <w:bookmarkStart w:id="1" w:name="_Toc107578350" w:displacedByCustomXml="next"/>
-    <w:bookmarkStart w:id="2" w:name="_Toc107577893" w:displacedByCustomXml="next"/>
-    <w:bookmarkStart w:id="3" w:name="_Toc188566" w:displacedByCustomXml="next"/>
-    <w:bookmarkStart w:id="4" w:name="_Toc535934598" w:displacedByCustomXml="next"/>
-    <w:bookmarkStart w:id="5" w:name="_Toc535934159" w:displacedByCustomXml="next"/>
-    <w:bookmarkStart w:id="6" w:name="_Toc396311910" w:displacedByCustomXml="next"/>
-    <w:bookmarkStart w:id="7" w:name="_Toc219009570" w:displacedByCustomXml="next"/>
-    <w:bookmarkStart w:id="8" w:name="_Toc55266784" w:displacedByCustomXml="next"/>
-    <w:bookmarkStart w:id="9" w:name="_Toc330816280" w:displacedByCustomXml="next"/>
-    <w:bookmarkStart w:id="10" w:name="_Toc330814616" w:displacedByCustomXml="next"/>
+    <w:bookmarkStart w:id="1" w:name="_Toc55266784" w:displacedByCustomXml="next"/>
+    <w:bookmarkStart w:id="2" w:name="_Toc219009570" w:displacedByCustomXml="next"/>
+    <w:bookmarkStart w:id="3" w:name="_Toc396311910" w:displacedByCustomXml="next"/>
+    <w:bookmarkStart w:id="4" w:name="_Toc535934159" w:displacedByCustomXml="next"/>
+    <w:bookmarkStart w:id="5" w:name="_Toc535934598" w:displacedByCustomXml="next"/>
+    <w:bookmarkStart w:id="6" w:name="_Toc188566" w:displacedByCustomXml="next"/>
+    <w:bookmarkStart w:id="7" w:name="_Toc107577893" w:displacedByCustomXml="next"/>
+    <w:bookmarkStart w:id="8" w:name="_Toc107578350" w:displacedByCustomXml="next"/>
+    <w:bookmarkStart w:id="9" w:name="_Toc199664921" w:displacedByCustomXml="next"/>
+    <w:bookmarkStart w:id="10" w:name="_Toc224016202" w:displacedByCustomXml="next"/>
     <w:bookmarkStart w:id="11" w:name="_Toc307346812" w:displacedByCustomXml="next"/>
-    <w:bookmarkStart w:id="12" w:name="_Toc224016202" w:displacedByCustomXml="next"/>
-    <w:bookmarkStart w:id="13" w:name="_Toc199664921" w:displacedByCustomXml="next"/>
+    <w:bookmarkStart w:id="12" w:name="_Toc330814616" w:displacedByCustomXml="next"/>
+    <w:bookmarkStart w:id="13" w:name="_Toc330816280" w:displacedByCustomXml="next"/>
     <w:sdt>
       <w:sdtPr>
         <w:rPr>
@@ -3279,7 +3315,15 @@
         <w:t xml:space="preserve"> de “Beoordelingstool Stabiliteit</w:t>
       </w:r>
       <w:r>
-        <w:t>” (BOLuS).</w:t>
+        <w:t>” (</w:t>
+      </w:r>
+      <w:proofErr w:type="spellStart"/>
+      <w:r>
+        <w:t>BOLuS</w:t>
+      </w:r>
+      <w:proofErr w:type="spellEnd"/>
+      <w:r>
+        <w:t>).</w:t>
       </w:r>
       <w:r>
         <w:t xml:space="preserve"> </w:t>
@@ -3373,7 +3417,15 @@
         <w:t xml:space="preserve"> Mo</w:t>
       </w:r>
       <w:r>
-        <w:t>hr-Coulomb en Shansep inclusief probabilistische parameters.</w:t>
+        <w:t xml:space="preserve">hr-Coulomb en </w:t>
+      </w:r>
+      <w:proofErr w:type="spellStart"/>
+      <w:r>
+        <w:t>Shansep</w:t>
+      </w:r>
+      <w:proofErr w:type="spellEnd"/>
+      <w:r>
+        <w:t xml:space="preserve"> inclusief probabilistische parameters.</w:t>
       </w:r>
     </w:p>
     <w:p>
@@ -3459,10 +3511,39 @@
         </w:numPr>
       </w:pPr>
       <w:r>
-        <w:t>Toevoegen van gridinstellingen</w:t>
-      </w:r>
-      <w:r>
-        <w:t xml:space="preserve"> voor Uplift-Van Particle Swarm en Bishop Brute Force op basis van karakteristieke punten. Meerdere gridinstellingen mogelijk per scenario.</w:t>
+        <w:t xml:space="preserve">Toevoegen van </w:t>
+      </w:r>
+      <w:proofErr w:type="spellStart"/>
+      <w:r>
+        <w:t>gridinstellingen</w:t>
+      </w:r>
+      <w:proofErr w:type="spellEnd"/>
+      <w:r>
+        <w:t xml:space="preserve"> voor Uplift-Van </w:t>
+      </w:r>
+      <w:proofErr w:type="spellStart"/>
+      <w:r>
+        <w:t>Particle</w:t>
+      </w:r>
+      <w:proofErr w:type="spellEnd"/>
+      <w:r>
+        <w:t xml:space="preserve"> </w:t>
+      </w:r>
+      <w:proofErr w:type="spellStart"/>
+      <w:r>
+        <w:t>Swarm</w:t>
+      </w:r>
+      <w:proofErr w:type="spellEnd"/>
+      <w:r>
+        <w:t xml:space="preserve"> en Bishop Brute Force op basis van karakteristieke punten. Meerdere </w:t>
+      </w:r>
+      <w:proofErr w:type="spellStart"/>
+      <w:r>
+        <w:t>gridinstellingen</w:t>
+      </w:r>
+      <w:proofErr w:type="spellEnd"/>
+      <w:r>
+        <w:t xml:space="preserve"> mogelijk per scenario.</w:t>
       </w:r>
     </w:p>
     <w:p>
@@ -4024,10 +4105,23 @@
         <w:pStyle w:val="Plattetekst"/>
       </w:pPr>
       <w:r>
-        <w:t>De broncode van BOLuS</w:t>
-      </w:r>
-      <w:r>
-        <w:t xml:space="preserve"> is open-source en staat op de Github-pagina van Waterschap Scheldestromen: </w:t>
+        <w:t xml:space="preserve">De broncode van </w:t>
+      </w:r>
+      <w:proofErr w:type="spellStart"/>
+      <w:r>
+        <w:t>BOLuS</w:t>
+      </w:r>
+      <w:proofErr w:type="spellEnd"/>
+      <w:r>
+        <w:t xml:space="preserve"> is open-source en staat op de </w:t>
+      </w:r>
+      <w:proofErr w:type="spellStart"/>
+      <w:r>
+        <w:t>Github</w:t>
+      </w:r>
+      <w:proofErr w:type="spellEnd"/>
+      <w:r>
+        <w:t xml:space="preserve">-pagina van Waterschap Scheldestromen: </w:t>
       </w:r>
       <w:hyperlink r:id="rId24" w:history="1">
         <w:r>
@@ -4043,11 +4137,32 @@
       <w:r>
         <w:t xml:space="preserve">In deze paragraaf wordt toegelicht hoe de tool via </w:t>
       </w:r>
-      <w:r>
-        <w:t>Github gedownload wordt</w:t>
-      </w:r>
-      <w:r>
-        <w:t>. Als alternatief kan BOLuS met behulp van git worden gecloned.</w:t>
+      <w:proofErr w:type="spellStart"/>
+      <w:r>
+        <w:t>Github</w:t>
+      </w:r>
+      <w:proofErr w:type="spellEnd"/>
+      <w:r>
+        <w:t xml:space="preserve"> gedownload wordt</w:t>
+      </w:r>
+      <w:r>
+        <w:t xml:space="preserve">. Als alternatief kan </w:t>
+      </w:r>
+      <w:proofErr w:type="spellStart"/>
+      <w:r>
+        <w:t>BOLuS</w:t>
+      </w:r>
+      <w:proofErr w:type="spellEnd"/>
+      <w:r>
+        <w:t xml:space="preserve"> met behulp van git worden </w:t>
+      </w:r>
+      <w:proofErr w:type="spellStart"/>
+      <w:r>
+        <w:t>gecloned</w:t>
+      </w:r>
+      <w:proofErr w:type="spellEnd"/>
+      <w:r>
+        <w:t>.</w:t>
       </w:r>
     </w:p>
     <w:p>
@@ -4169,7 +4284,15 @@
         <w:t xml:space="preserve">Plaats het zip-bestand op een locatie naar keuze en pak het hier uit. </w:t>
       </w:r>
       <w:r>
-        <w:t>Deze locatie mag niet gesynchroniseerd worden met een cloudomgeving (OneDrive). Dit kan tot problemen leiden bij het doorrekenen van D-Stability berekeningen.</w:t>
+        <w:t xml:space="preserve">Deze locatie mag niet gesynchroniseerd worden met een </w:t>
+      </w:r>
+      <w:proofErr w:type="spellStart"/>
+      <w:r>
+        <w:t>cloudomgeving</w:t>
+      </w:r>
+      <w:proofErr w:type="spellEnd"/>
+      <w:r>
+        <w:t xml:space="preserve"> (OneDrive). Dit kan tot problemen leiden bij het doorrekenen van D-Stability berekeningen.</w:t>
       </w:r>
       <w:r>
         <w:t xml:space="preserve"> </w:t>
@@ -4252,14 +4375,27 @@
                             <w:r>
                               <w:t xml:space="preserve">Zorg dat </w:t>
                             </w:r>
+                            <w:proofErr w:type="spellStart"/>
                             <w:r>
-                              <w:t>BOLuS op een locatie staat die</w:t>
+                              <w:t>BOLuS</w:t>
+                            </w:r>
+                            <w:proofErr w:type="spellEnd"/>
+                            <w:r>
+                              <w:t xml:space="preserve"> op een locatie staat die</w:t>
                             </w:r>
                             <w:r>
                               <w:t xml:space="preserve"> NIET</w:t>
                             </w:r>
                             <w:r>
-                              <w:t xml:space="preserve"> gesynchroniseerd wordt met de cloud (OneDrive)</w:t>
+                              <w:t xml:space="preserve"> gesynchroniseerd wordt met de </w:t>
+                            </w:r>
+                            <w:proofErr w:type="spellStart"/>
+                            <w:r>
+                              <w:t>cloud</w:t>
+                            </w:r>
+                            <w:proofErr w:type="spellEnd"/>
+                            <w:r>
+                              <w:t xml:space="preserve"> (OneDrive)</w:t>
                             </w:r>
                             <w:r>
                               <w:t>. Dit zorgt voor problemen bij het doorrekenen van de D-Stability berekeningen.</w:t>
@@ -4290,14 +4426,27 @@
                       <w:r>
                         <w:t xml:space="preserve">Zorg dat </w:t>
                       </w:r>
+                      <w:proofErr w:type="spellStart"/>
                       <w:r>
-                        <w:t>BOLuS op een locatie staat die</w:t>
+                        <w:t>BOLuS</w:t>
+                      </w:r>
+                      <w:proofErr w:type="spellEnd"/>
+                      <w:r>
+                        <w:t xml:space="preserve"> op een locatie staat die</w:t>
                       </w:r>
                       <w:r>
                         <w:t xml:space="preserve"> NIET</w:t>
                       </w:r>
                       <w:r>
-                        <w:t xml:space="preserve"> gesynchroniseerd wordt met de cloud (OneDrive)</w:t>
+                        <w:t xml:space="preserve"> gesynchroniseerd wordt met de </w:t>
+                      </w:r>
+                      <w:proofErr w:type="spellStart"/>
+                      <w:r>
+                        <w:t>cloud</w:t>
+                      </w:r>
+                      <w:proofErr w:type="spellEnd"/>
+                      <w:r>
+                        <w:t xml:space="preserve"> (OneDrive)</w:t>
                       </w:r>
                       <w:r>
                         <w:t>. Dit zorgt voor problemen bij het doorrekenen van de D-Stability berekeningen.</w:t>
@@ -4347,7 +4496,15 @@
         <w:t xml:space="preserve"> kan worden</w:t>
       </w:r>
       <w:r>
-        <w:t xml:space="preserve"> met behulp van het bestand “environment.yml”. Als alternatief kan de tool ook worden geïnstalleerd met behulp van pip en de “requirements.txt”. Dit is niet toegelicht.</w:t>
+        <w:t xml:space="preserve"> met behulp van het bestand “</w:t>
+      </w:r>
+      <w:proofErr w:type="spellStart"/>
+      <w:r>
+        <w:t>environment.yml</w:t>
+      </w:r>
+      <w:proofErr w:type="spellEnd"/>
+      <w:r>
+        <w:t>”. Als alternatief kan de tool ook worden geïnstalleerd met behulp van pip en de “requirements.txt”. Dit is niet toegelicht.</w:t>
       </w:r>
     </w:p>
     <w:p>
@@ -4378,8 +4535,13 @@
         </w:numPr>
       </w:pPr>
       <w:r>
-        <w:t>Navigeer in de verkenner naar de locatie waar de tool is geplaatst en open de map BOLuS-main</w:t>
-      </w:r>
+        <w:t xml:space="preserve">Navigeer in de verkenner naar de locatie waar de tool is geplaatst en open de map </w:t>
+      </w:r>
+      <w:proofErr w:type="spellStart"/>
+      <w:r>
+        <w:t>BOLuS-main</w:t>
+      </w:r>
+      <w:proofErr w:type="spellEnd"/>
       <w:r>
         <w:t xml:space="preserve">. </w:t>
       </w:r>
@@ -4491,7 +4653,21 @@
                               <w:rPr>
                                 <w:rFonts w:ascii="Consolas" w:hAnsi="Consolas"/>
                               </w:rPr>
-                              <w:t>cd “pad_naar_bolus”</w:t>
+                              <w:t>cd “</w:t>
+                            </w:r>
+                            <w:proofErr w:type="spellStart"/>
+                            <w:r>
+                              <w:rPr>
+                                <w:rFonts w:ascii="Consolas" w:hAnsi="Consolas"/>
+                              </w:rPr>
+                              <w:t>pad_naar_bolus</w:t>
+                            </w:r>
+                            <w:proofErr w:type="spellEnd"/>
+                            <w:r>
+                              <w:rPr>
+                                <w:rFonts w:ascii="Consolas" w:hAnsi="Consolas"/>
+                              </w:rPr>
+                              <w:t>”</w:t>
                             </w:r>
                           </w:p>
                         </w:txbxContent>
@@ -4525,7 +4701,21 @@
                         <w:rPr>
                           <w:rFonts w:ascii="Consolas" w:hAnsi="Consolas"/>
                         </w:rPr>
-                        <w:t>cd “pad_naar_bolus”</w:t>
+                        <w:t>cd “</w:t>
+                      </w:r>
+                      <w:proofErr w:type="spellStart"/>
+                      <w:r>
+                        <w:rPr>
+                          <w:rFonts w:ascii="Consolas" w:hAnsi="Consolas"/>
+                        </w:rPr>
+                        <w:t>pad_naar_bolus</w:t>
+                      </w:r>
+                      <w:proofErr w:type="spellEnd"/>
+                      <w:r>
+                        <w:rPr>
+                          <w:rFonts w:ascii="Consolas" w:hAnsi="Consolas"/>
+                        </w:rPr>
+                        <w:t>”</w:t>
                       </w:r>
                     </w:p>
                   </w:txbxContent>
@@ -4547,7 +4737,15 @@
         </w:numPr>
       </w:pPr>
       <w:r>
-        <w:t>Creëer een nieuwe conda environment met onderstaand commando:</w:t>
+        <w:t xml:space="preserve">Creëer een nieuwe </w:t>
+      </w:r>
+      <w:proofErr w:type="spellStart"/>
+      <w:r>
+        <w:t>conda</w:t>
+      </w:r>
+      <w:proofErr w:type="spellEnd"/>
+      <w:r>
+        <w:t xml:space="preserve"> environment met onderstaand commando:</w:t>
       </w:r>
     </w:p>
     <w:p>
@@ -4616,13 +4814,23 @@
                                 <w:lang w:val="en-GB"/>
                               </w:rPr>
                             </w:pPr>
+                            <w:proofErr w:type="spellStart"/>
                             <w:r>
                               <w:rPr>
                                 <w:rFonts w:ascii="Consolas" w:hAnsi="Consolas"/>
                                 <w:lang w:val="en-GB"/>
                               </w:rPr>
-                              <w:t xml:space="preserve">conda env create -f </w:t>
+                              <w:t>conda</w:t>
                             </w:r>
+                            <w:proofErr w:type="spellEnd"/>
+                            <w:r>
+                              <w:rPr>
+                                <w:rFonts w:ascii="Consolas" w:hAnsi="Consolas"/>
+                                <w:lang w:val="en-GB"/>
+                              </w:rPr>
+                              <w:t xml:space="preserve"> env create -f </w:t>
+                            </w:r>
+                            <w:proofErr w:type="spellStart"/>
                             <w:r>
                               <w:rPr>
                                 <w:rFonts w:ascii="Consolas" w:hAnsi="Consolas"/>
@@ -4630,6 +4838,7 @@
                               </w:rPr>
                               <w:t>environment.yml</w:t>
                             </w:r>
+                            <w:proofErr w:type="spellEnd"/>
                           </w:p>
                         </w:txbxContent>
                       </wps:txbx>
@@ -4659,13 +4868,23 @@
                           <w:lang w:val="en-GB"/>
                         </w:rPr>
                       </w:pPr>
+                      <w:proofErr w:type="spellStart"/>
                       <w:r>
                         <w:rPr>
                           <w:rFonts w:ascii="Consolas" w:hAnsi="Consolas"/>
                           <w:lang w:val="en-GB"/>
                         </w:rPr>
-                        <w:t xml:space="preserve">conda env create -f </w:t>
+                        <w:t>conda</w:t>
                       </w:r>
+                      <w:proofErr w:type="spellEnd"/>
+                      <w:r>
+                        <w:rPr>
+                          <w:rFonts w:ascii="Consolas" w:hAnsi="Consolas"/>
+                          <w:lang w:val="en-GB"/>
+                        </w:rPr>
+                        <w:t xml:space="preserve"> env create -f </w:t>
+                      </w:r>
+                      <w:proofErr w:type="spellStart"/>
                       <w:r>
                         <w:rPr>
                           <w:rFonts w:ascii="Consolas" w:hAnsi="Consolas"/>
@@ -4673,6 +4892,7 @@
                         </w:rPr>
                         <w:t>environment.yml</w:t>
                       </w:r>
+                      <w:proofErr w:type="spellEnd"/>
                     </w:p>
                   </w:txbxContent>
                 </v:textbox>
@@ -4802,18 +5022,42 @@
                                 <w:rFonts w:ascii="Consolas" w:hAnsi="Consolas"/>
                               </w:rPr>
                             </w:pPr>
+                            <w:proofErr w:type="spellStart"/>
                             <w:r>
                               <w:rPr>
                                 <w:rFonts w:ascii="Consolas" w:hAnsi="Consolas"/>
                               </w:rPr>
-                              <w:t xml:space="preserve">conda activate </w:t>
+                              <w:t>conda</w:t>
                             </w:r>
+                            <w:proofErr w:type="spellEnd"/>
+                            <w:r>
+                              <w:rPr>
+                                <w:rFonts w:ascii="Consolas" w:hAnsi="Consolas"/>
+                              </w:rPr>
+                              <w:t xml:space="preserve"> </w:t>
+                            </w:r>
+                            <w:proofErr w:type="spellStart"/>
+                            <w:r>
+                              <w:rPr>
+                                <w:rFonts w:ascii="Consolas" w:hAnsi="Consolas"/>
+                              </w:rPr>
+                              <w:t>activate</w:t>
+                            </w:r>
+                            <w:proofErr w:type="spellEnd"/>
+                            <w:r>
+                              <w:rPr>
+                                <w:rFonts w:ascii="Consolas" w:hAnsi="Consolas"/>
+                              </w:rPr>
+                              <w:t xml:space="preserve"> </w:t>
+                            </w:r>
+                            <w:proofErr w:type="spellStart"/>
                             <w:r>
                               <w:rPr>
                                 <w:rFonts w:ascii="Consolas" w:hAnsi="Consolas"/>
                               </w:rPr>
                               <w:t>venv_bolus</w:t>
                             </w:r>
+                            <w:proofErr w:type="spellEnd"/>
                           </w:p>
                         </w:txbxContent>
                       </wps:txbx>
@@ -4842,18 +5086,42 @@
                           <w:rFonts w:ascii="Consolas" w:hAnsi="Consolas"/>
                         </w:rPr>
                       </w:pPr>
+                      <w:proofErr w:type="spellStart"/>
                       <w:r>
                         <w:rPr>
                           <w:rFonts w:ascii="Consolas" w:hAnsi="Consolas"/>
                         </w:rPr>
-                        <w:t xml:space="preserve">conda activate </w:t>
+                        <w:t>conda</w:t>
                       </w:r>
+                      <w:proofErr w:type="spellEnd"/>
+                      <w:r>
+                        <w:rPr>
+                          <w:rFonts w:ascii="Consolas" w:hAnsi="Consolas"/>
+                        </w:rPr>
+                        <w:t xml:space="preserve"> </w:t>
+                      </w:r>
+                      <w:proofErr w:type="spellStart"/>
+                      <w:r>
+                        <w:rPr>
+                          <w:rFonts w:ascii="Consolas" w:hAnsi="Consolas"/>
+                        </w:rPr>
+                        <w:t>activate</w:t>
+                      </w:r>
+                      <w:proofErr w:type="spellEnd"/>
+                      <w:r>
+                        <w:rPr>
+                          <w:rFonts w:ascii="Consolas" w:hAnsi="Consolas"/>
+                        </w:rPr>
+                        <w:t xml:space="preserve"> </w:t>
+                      </w:r>
+                      <w:proofErr w:type="spellStart"/>
                       <w:r>
                         <w:rPr>
                           <w:rFonts w:ascii="Consolas" w:hAnsi="Consolas"/>
                         </w:rPr>
                         <w:t>venv_bolus</w:t>
                       </w:r>
+                      <w:proofErr w:type="spellEnd"/>
                     </w:p>
                   </w:txbxContent>
                 </v:textbox>
@@ -4873,14 +5141,24 @@
         </w:numPr>
       </w:pPr>
       <w:r>
-        <w:t xml:space="preserve">“venv_bolus” is de naam van de virtual environment. Deze is gespecificeerd in de </w:t>
-      </w:r>
-      <w:r>
         <w:t>“</w:t>
       </w:r>
+      <w:proofErr w:type="spellStart"/>
+      <w:r>
+        <w:t>venv_bolus</w:t>
+      </w:r>
+      <w:proofErr w:type="spellEnd"/>
+      <w:r>
+        <w:t xml:space="preserve">” is de naam van de virtual environment. Deze is gespecificeerd in de </w:t>
+      </w:r>
+      <w:r>
+        <w:t>“</w:t>
+      </w:r>
+      <w:proofErr w:type="spellStart"/>
       <w:r>
         <w:t>environment.yml</w:t>
       </w:r>
+      <w:proofErr w:type="spellEnd"/>
       <w:r>
         <w:t>”</w:t>
       </w:r>
@@ -4919,14 +5197,24 @@
         <w:t>De invoersheet heet “Invoer BOLuS.xlsx” en staat op</w:t>
       </w:r>
       <w:r>
-        <w:t xml:space="preserve"> de locatie BOLuS</w:t>
+        <w:t xml:space="preserve"> de locatie </w:t>
+      </w:r>
+      <w:proofErr w:type="spellStart"/>
+      <w:r>
+        <w:t>BOLuS</w:t>
       </w:r>
       <w:r>
         <w:t>-main</w:t>
       </w:r>
-      <w:r>
-        <w:t>/excel_tool</w:t>
-      </w:r>
+      <w:proofErr w:type="spellEnd"/>
+      <w:r>
+        <w:t>/</w:t>
+      </w:r>
+      <w:proofErr w:type="spellStart"/>
+      <w:r>
+        <w:t>excel_tool</w:t>
+      </w:r>
+      <w:proofErr w:type="spellEnd"/>
       <w:r>
         <w:t>.</w:t>
       </w:r>
@@ -4984,8 +5272,13 @@
       <w:r>
         <w:t xml:space="preserve">avigeer naar </w:t>
       </w:r>
-      <w:r>
-        <w:t xml:space="preserve">BOLuS-main (paragraaf </w:t>
+      <w:proofErr w:type="spellStart"/>
+      <w:r>
+        <w:t>BOLuS-main</w:t>
+      </w:r>
+      <w:proofErr w:type="spellEnd"/>
+      <w:r>
+        <w:t xml:space="preserve"> (paragraaf </w:t>
       </w:r>
       <w:r>
         <w:fldChar w:fldCharType="begin"/>
@@ -5121,8 +5414,17 @@
                                 <w:rFonts w:ascii="Consolas" w:hAnsi="Consolas"/>
                                 <w:lang w:val="en-GB"/>
                               </w:rPr>
-                              <w:t>python -m excel_tool.main</w:t>
+                              <w:t xml:space="preserve">python -m </w:t>
                             </w:r>
+                            <w:proofErr w:type="spellStart"/>
+                            <w:r>
+                              <w:rPr>
+                                <w:rFonts w:ascii="Consolas" w:hAnsi="Consolas"/>
+                                <w:lang w:val="en-GB"/>
+                              </w:rPr>
+                              <w:t>excel_tool.main</w:t>
+                            </w:r>
+                            <w:proofErr w:type="spellEnd"/>
                             <w:r>
                               <w:rPr>
                                 <w:rFonts w:ascii="Consolas" w:hAnsi="Consolas"/>
@@ -5168,8 +5470,17 @@
                           <w:rFonts w:ascii="Consolas" w:hAnsi="Consolas"/>
                           <w:lang w:val="en-GB"/>
                         </w:rPr>
-                        <w:t>python -m excel_tool.main</w:t>
+                        <w:t xml:space="preserve">python -m </w:t>
                       </w:r>
+                      <w:proofErr w:type="spellStart"/>
+                      <w:r>
+                        <w:rPr>
+                          <w:rFonts w:ascii="Consolas" w:hAnsi="Consolas"/>
+                          <w:lang w:val="en-GB"/>
+                        </w:rPr>
+                        <w:t>excel_tool.main</w:t>
+                      </w:r>
+                      <w:proofErr w:type="spellEnd"/>
                       <w:r>
                         <w:rPr>
                           <w:rFonts w:ascii="Consolas" w:hAnsi="Consolas"/>
@@ -5493,7 +5804,15 @@
         <w:t xml:space="preserve">Rekenen </w:t>
       </w:r>
       <w:r>
-        <w:t>(Ja/Nee): Bij “Ja” worden de gegenereerde berekeningen doorgerekend en worden de resultaten uitgelezen. Dit wordt weggeschreven naar de uitvoermap (zie volgende punt). Er wordt alleen gerekend indien er ook gridinstellingen zijn opgegeven (</w:t>
+        <w:t xml:space="preserve">(Ja/Nee): Bij “Ja” worden de gegenereerde berekeningen doorgerekend en worden de resultaten uitgelezen. Dit wordt weggeschreven naar de uitvoermap (zie volgende punt). Er wordt alleen gerekend indien er ook </w:t>
+      </w:r>
+      <w:proofErr w:type="spellStart"/>
+      <w:r>
+        <w:t>gridinstellingen</w:t>
+      </w:r>
+      <w:proofErr w:type="spellEnd"/>
+      <w:r>
+        <w:t xml:space="preserve"> zijn opgegeven (</w:t>
       </w:r>
       <w:r>
         <w:t xml:space="preserve">zie paragraaf </w:t>
@@ -5560,7 +5879,23 @@
         <w:t xml:space="preserve">dan wordt de uitvoer naar </w:t>
       </w:r>
       <w:r>
-        <w:t>“BOLuS-main/excel_tool/Uitvoer” weggeschreven.</w:t>
+        <w:t>“</w:t>
+      </w:r>
+      <w:proofErr w:type="spellStart"/>
+      <w:r>
+        <w:t>BOLuS-main</w:t>
+      </w:r>
+      <w:proofErr w:type="spellEnd"/>
+      <w:r>
+        <w:t>/</w:t>
+      </w:r>
+      <w:proofErr w:type="spellStart"/>
+      <w:r>
+        <w:t>excel_tool</w:t>
+      </w:r>
+      <w:proofErr w:type="spellEnd"/>
+      <w:r>
+        <w:t>/Uitvoer” weggeschreven.</w:t>
       </w:r>
     </w:p>
     <w:p>
@@ -5604,7 +5939,15 @@
         <w:t xml:space="preserve">Daarnaast kan dit format gebruikt worden voor de </w:t>
       </w:r>
       <w:r>
-        <w:t>software “qDAMEdit” (ook wel de “kliktool”) om de karakteristieke punten aan te geven.</w:t>
+        <w:t>software “</w:t>
+      </w:r>
+      <w:proofErr w:type="spellStart"/>
+      <w:r>
+        <w:t>qDAMEdit</w:t>
+      </w:r>
+      <w:proofErr w:type="spellEnd"/>
+      <w:r>
+        <w:t>” (ook wel de “kliktool”) om de karakteristieke punten aan te geven.</w:t>
       </w:r>
     </w:p>
     <w:p>
@@ -5747,7 +6090,15 @@
         <w:t xml:space="preserve">unnen worden gedefinieerd </w:t>
       </w:r>
       <w:r>
-        <w:t>met behulp van de dwarsprofielen en de software “qDAMEdit” (ook wel de “kliktool”).</w:t>
+        <w:t>met behulp van de dwarsprofielen en de software “</w:t>
+      </w:r>
+      <w:proofErr w:type="spellStart"/>
+      <w:r>
+        <w:t>qDAMEdit</w:t>
+      </w:r>
+      <w:proofErr w:type="spellEnd"/>
+      <w:r>
+        <w:t>” (ook wel de “kliktool”).</w:t>
       </w:r>
       <w:r>
         <w:t xml:space="preserve"> De karakteristieke punten worden in overige delen van de tool gebruikt voor een aantal onderdelen</w:t>
@@ -5799,7 +6150,15 @@
         </w:numPr>
       </w:pPr>
       <w:r>
-        <w:t>Het format van dit tabblad is een veelvoorkomend format. Het wordt onder andere gebruik voor de software Riskeer en DAM. De karakteristieke punten kunnen opgesteld worden met behulp van de dwarsprofielen en de software “qDAMEdit” (ook wel de “kliktool”).</w:t>
+        <w:t>Het format van dit tabblad is een veelvoorkomend format. Het wordt onder andere gebruik voor de software Riskeer en DAM. De karakteristieke punten kunnen opgesteld worden met behulp van de dwarsprofielen en de software “</w:t>
+      </w:r>
+      <w:proofErr w:type="spellStart"/>
+      <w:r>
+        <w:t>qDAMEdit</w:t>
+      </w:r>
+      <w:proofErr w:type="spellEnd"/>
+      <w:r>
+        <w:t>” (ook wel de “kliktool”).</w:t>
       </w:r>
     </w:p>
     <w:p>
@@ -5832,7 +6191,15 @@
         <w:t xml:space="preserve"> hebben</w:t>
       </w:r>
       <w:r>
-        <w:t xml:space="preserve"> (en vice-versa). </w:t>
+        <w:t xml:space="preserve"> (en </w:t>
+      </w:r>
+      <w:proofErr w:type="spellStart"/>
+      <w:r>
+        <w:t>vice</w:t>
+      </w:r>
+      <w:proofErr w:type="spellEnd"/>
+      <w:r>
+        <w:t xml:space="preserve">-versa). </w:t>
       </w:r>
     </w:p>
     <w:p>
@@ -5844,7 +6211,15 @@
         </w:numPr>
       </w:pPr>
       <w:r>
-        <w:t>Een waarde van -1 voor zowel het X-, Y- als Z-coördinaat betekent dat het karakteristieke punt niet bestaat voor het betreffende dwarsprofiel. Dit is conform het qDAMEdit format.</w:t>
+        <w:t xml:space="preserve">Een waarde van -1 voor zowel het X-, Y- als Z-coördinaat betekent dat het karakteristieke punt niet bestaat voor het betreffende dwarsprofiel. Dit is conform het </w:t>
+      </w:r>
+      <w:proofErr w:type="spellStart"/>
+      <w:r>
+        <w:t>qDAMEdit</w:t>
+      </w:r>
+      <w:proofErr w:type="spellEnd"/>
+      <w:r>
+        <w:t xml:space="preserve"> format.</w:t>
       </w:r>
     </w:p>
     <w:p>
@@ -5904,10 +6279,12 @@
         <w:t xml:space="preserve"> en de </w:t>
       </w:r>
       <w:commentRangeStart w:id="36"/>
+      <w:proofErr w:type="spellStart"/>
       <w:r>
         <w:t>waterspanningsschematisatie</w:t>
       </w:r>
       <w:commentRangeEnd w:id="36"/>
+      <w:proofErr w:type="spellEnd"/>
       <w:r>
         <w:rPr>
           <w:rStyle w:val="Verwijzingopmerking"/>
@@ -5950,8 +6327,13 @@
       <w:r>
         <w:t xml:space="preserve">De sterkteparameters kunnen opgegeven worden voor de sterktemodellen Mohr-Coulomb en </w:t>
       </w:r>
-      <w:r>
-        <w:t xml:space="preserve">Shansep. </w:t>
+      <w:proofErr w:type="spellStart"/>
+      <w:r>
+        <w:t>Shansep</w:t>
+      </w:r>
+      <w:proofErr w:type="spellEnd"/>
+      <w:r>
+        <w:t xml:space="preserve">. </w:t>
       </w:r>
       <w:r>
         <w:t xml:space="preserve">Het is niet mogelijk om </w:t>
@@ -5960,16 +6342,29 @@
         <w:t>gebruik te maken van</w:t>
       </w:r>
       <w:r>
-        <w:t xml:space="preserve"> SU-tables of S</w:t>
+        <w:t xml:space="preserve"> SU-</w:t>
+      </w:r>
+      <w:proofErr w:type="spellStart"/>
+      <w:r>
+        <w:t>tables</w:t>
+      </w:r>
+      <w:proofErr w:type="spellEnd"/>
+      <w:r>
+        <w:t xml:space="preserve"> of S</w:t>
       </w:r>
       <w:r>
         <w:t>igma-</w:t>
       </w:r>
+      <w:proofErr w:type="spellStart"/>
       <w:r>
         <w:t>T</w:t>
       </w:r>
       <w:r>
-        <w:t>au curves.</w:t>
+        <w:t>au</w:t>
+      </w:r>
+      <w:proofErr w:type="spellEnd"/>
+      <w:r>
+        <w:t xml:space="preserve"> curves.</w:t>
       </w:r>
     </w:p>
     <w:p>
@@ -6005,7 +6400,15 @@
         <w:t>”</w:t>
       </w:r>
       <w:r>
-        <w:t xml:space="preserve"> wordt aangegeven of de sterkeparameters </w:t>
+        <w:t xml:space="preserve"> wordt aangegeven of de </w:t>
+      </w:r>
+      <w:proofErr w:type="spellStart"/>
+      <w:r>
+        <w:t>sterkeparameters</w:t>
+      </w:r>
+      <w:proofErr w:type="spellEnd"/>
+      <w:r>
+        <w:t xml:space="preserve"> </w:t>
       </w:r>
       <w:r>
         <w:t xml:space="preserve">probabilistisch zijn. </w:t>
@@ -6050,7 +6453,15 @@
         <w:t xml:space="preserve"> per sterkteparameter (S, m</w:t>
       </w:r>
       <w:r>
-        <w:t xml:space="preserve"> of c, phi) aangegeven toe worden of de parameter stochastisch is. Dit </w:t>
+        <w:t xml:space="preserve"> of c, </w:t>
+      </w:r>
+      <w:proofErr w:type="spellStart"/>
+      <w:r>
+        <w:t>phi</w:t>
+      </w:r>
+      <w:proofErr w:type="spellEnd"/>
+      <w:r>
+        <w:t xml:space="preserve">) aangegeven toe worden of de parameter stochastisch is. Dit </w:t>
       </w:r>
       <w:r>
         <w:t>wordt bepaald aan de hand van de ingevoerde standaardafwijking. Indien deze niet is ingevuld is, of gelijk is aan nul, dan</w:t>
@@ -6322,7 +6733,15 @@
         <w:t>een</w:t>
       </w:r>
       <w:r>
-        <w:t xml:space="preserve"> Yield Stress</w:t>
+        <w:t xml:space="preserve"> </w:t>
+      </w:r>
+      <w:proofErr w:type="spellStart"/>
+      <w:r>
+        <w:t>Yield</w:t>
+      </w:r>
+      <w:proofErr w:type="spellEnd"/>
+      <w:r>
+        <w:t xml:space="preserve"> Stress</w:t>
       </w:r>
       <w:r>
         <w:t xml:space="preserve"> (grensspanning)</w:t>
@@ -6361,7 +6780,15 @@
         <w:t xml:space="preserve">. Het is niet mogelijk te werken met </w:t>
       </w:r>
       <w:r>
-        <w:t>“state lines”.</w:t>
+        <w:t xml:space="preserve">“state </w:t>
+      </w:r>
+      <w:proofErr w:type="spellStart"/>
+      <w:r>
+        <w:t>lines</w:t>
+      </w:r>
+      <w:proofErr w:type="spellEnd"/>
+      <w:r>
+        <w:t>”.</w:t>
       </w:r>
     </w:p>
     <w:p>
@@ -6400,7 +6827,23 @@
         </w:numPr>
       </w:pPr>
       <w:r>
-        <w:t>In de kolom “S-m” wordt aangegeven of de ongedraineerde schuifsterkteratio en de sterktetoename-exponent aan elkaar gecorreleerd zijn. Indien niet opgegeven worden de parameters als onafhankelijk behandeld.</w:t>
+        <w:t>In de kolom “</w:t>
+      </w:r>
+      <w:proofErr w:type="spellStart"/>
+      <w:r>
+        <w:t>S-m</w:t>
+      </w:r>
+      <w:proofErr w:type="spellEnd"/>
+      <w:r>
+        <w:t xml:space="preserve">” wordt aangegeven of de </w:t>
+      </w:r>
+      <w:proofErr w:type="spellStart"/>
+      <w:r>
+        <w:t>ongedraineerde</w:t>
+      </w:r>
+      <w:proofErr w:type="spellEnd"/>
+      <w:r>
+        <w:t xml:space="preserve"> schuifsterkteratio en de sterktetoename-exponent aan elkaar gecorreleerd zijn. Indien niet opgegeven worden de parameters als onafhankelijk behandeld.</w:t>
       </w:r>
     </w:p>
     <w:p>
@@ -7824,6 +8267,7 @@
       </w:pPr>
       <w:bookmarkStart w:id="47" w:name="_Ref194060430"/>
       <w:bookmarkStart w:id="48" w:name="_Toc194568241"/>
+      <w:proofErr w:type="spellStart"/>
       <w:r>
         <w:t>G</w:t>
       </w:r>
@@ -7833,6 +8277,7 @@
       </w:r>
       <w:bookmarkEnd w:id="47"/>
       <w:commentRangeEnd w:id="49"/>
+      <w:proofErr w:type="spellEnd"/>
       <w:r>
         <w:rPr>
           <w:rStyle w:val="Verwijzingopmerking"/>
@@ -7850,7 +8295,15 @@
         <w:pStyle w:val="Plattetekst"/>
       </w:pPr>
       <w:r>
-        <w:t xml:space="preserve">In het tabblad “Gridinstellingen” </w:t>
+        <w:t>In het tabblad “</w:t>
+      </w:r>
+      <w:proofErr w:type="spellStart"/>
+      <w:r>
+        <w:t>Gridinstellingen</w:t>
+      </w:r>
+      <w:proofErr w:type="spellEnd"/>
+      <w:r>
+        <w:t xml:space="preserve">” </w:t>
       </w:r>
       <w:r>
         <w:t xml:space="preserve">worden de glijvlakinstellingen en -beperkingen </w:t>
@@ -7898,7 +8351,15 @@
         <w:t>een</w:t>
       </w:r>
       <w:r>
-        <w:t xml:space="preserve"> D-Stability “Calculation” voor. D</w:t>
+        <w:t xml:space="preserve"> D-Stability “</w:t>
+      </w:r>
+      <w:proofErr w:type="spellStart"/>
+      <w:r>
+        <w:t>Calculation</w:t>
+      </w:r>
+      <w:proofErr w:type="spellEnd"/>
+      <w:r>
+        <w:t>” voor. D</w:t>
       </w:r>
       <w:r>
         <w:t>at zijn glijvlakinstellingen</w:t>
@@ -7928,7 +8389,15 @@
         <w:t xml:space="preserve">In de kolom “Naam set” </w:t>
       </w:r>
       <w:r>
-        <w:t>wordt de naam van de set met gridinstellingen opgegeven. Door meerdere regels dezelfde “Naam set” t</w:t>
+        <w:t xml:space="preserve">wordt de naam van de set met </w:t>
+      </w:r>
+      <w:proofErr w:type="spellStart"/>
+      <w:r>
+        <w:t>gridinstellingen</w:t>
+      </w:r>
+      <w:proofErr w:type="spellEnd"/>
+      <w:r>
+        <w:t xml:space="preserve"> opgegeven. Door meerdere regels dezelfde “Naam set” t</w:t>
       </w:r>
       <w:r>
         <w:t xml:space="preserve">e geven is het mogelijk om meerdere glijvlakinstellingen per scenario </w:t>
@@ -7991,7 +8460,23 @@
         </w:numPr>
       </w:pPr>
       <w:r>
-        <w:t>‘Uplift Van’: Dit betreft Uplift Van Particle Swarm;</w:t>
+        <w:t xml:space="preserve">‘Uplift Van’: Dit betreft Uplift Van </w:t>
+      </w:r>
+      <w:proofErr w:type="spellStart"/>
+      <w:r>
+        <w:t>Particle</w:t>
+      </w:r>
+      <w:proofErr w:type="spellEnd"/>
+      <w:r>
+        <w:t xml:space="preserve"> </w:t>
+      </w:r>
+      <w:proofErr w:type="spellStart"/>
+      <w:r>
+        <w:t>Swarm</w:t>
+      </w:r>
+      <w:proofErr w:type="spellEnd"/>
+      <w:r>
+        <w:t>;</w:t>
       </w:r>
     </w:p>
     <w:p>
@@ -8077,7 +8562,15 @@
         <w:t xml:space="preserve"> is een voorbeeld </w:t>
       </w:r>
       <w:r>
-        <w:t xml:space="preserve">van de plaatsing van een Bishop rekengrid </w:t>
+        <w:t xml:space="preserve">van de plaatsing van een Bishop </w:t>
+      </w:r>
+      <w:proofErr w:type="spellStart"/>
+      <w:r>
+        <w:t>rekengrid</w:t>
+      </w:r>
+      <w:proofErr w:type="spellEnd"/>
+      <w:r>
+        <w:t xml:space="preserve"> </w:t>
       </w:r>
       <w:r>
         <w:t>gepresenteerd</w:t>
@@ -8098,7 +8591,15 @@
         <w:t>In de kolom</w:t>
       </w:r>
       <w:r>
-        <w:t xml:space="preserve"> “Positie grid”</w:t>
+        <w:t xml:space="preserve"> “Positie </w:t>
+      </w:r>
+      <w:proofErr w:type="spellStart"/>
+      <w:r>
+        <w:t>grid</w:t>
+      </w:r>
+      <w:proofErr w:type="spellEnd"/>
+      <w:r>
+        <w:t>”</w:t>
       </w:r>
       <w:r>
         <w:t xml:space="preserve"> wordt aangegeven welk karakteristiek punt</w:t>
@@ -8107,8 +8608,13 @@
         <w:t xml:space="preserve"> </w:t>
       </w:r>
       <w:r>
-        <w:t>als referentie dient voor het plaatsen van het rekengrid</w:t>
-      </w:r>
+        <w:t xml:space="preserve">als referentie dient voor het plaatsen van het </w:t>
+      </w:r>
+      <w:proofErr w:type="spellStart"/>
+      <w:r>
+        <w:t>rekengrid</w:t>
+      </w:r>
+      <w:proofErr w:type="spellEnd"/>
       <w:r>
         <w:t>. In het voorbeeld is dit ‘Kruin binnentalud’.</w:t>
       </w:r>
@@ -8127,8 +8633,21 @@
       <w:r>
         <w:t xml:space="preserve">in welke richting het </w:t>
       </w:r>
-      <w:r>
-        <w:t xml:space="preserve">grid wordt uitgezet. In het voorbeeld is dit ‘Binnenwaarts’. Het grid wordt daardoor aan de binnenwaartse zijde van </w:t>
+      <w:proofErr w:type="spellStart"/>
+      <w:r>
+        <w:t>grid</w:t>
+      </w:r>
+      <w:proofErr w:type="spellEnd"/>
+      <w:r>
+        <w:t xml:space="preserve"> wordt uitgezet. In het voorbeeld is dit ‘Binnenwaarts’. Het </w:t>
+      </w:r>
+      <w:proofErr w:type="spellStart"/>
+      <w:r>
+        <w:t>grid</w:t>
+      </w:r>
+      <w:proofErr w:type="spellEnd"/>
+      <w:r>
+        <w:t xml:space="preserve"> wordt daardoor aan de binnenwaartse zijde van </w:t>
       </w:r>
       <w:r>
         <w:t>‘Kruin binnentalud’ geplaatst.</w:t>
@@ -8143,10 +8662,26 @@
         </w:numPr>
       </w:pPr>
       <w:r>
-        <w:t xml:space="preserve">In de kolom “Offset grid horizontaal” wordt een </w:t>
-      </w:r>
-      <w:r>
-        <w:t xml:space="preserve">horizontale verplaatsing ten opzichte van “Positie grid” opgegeven. De offset is positief </w:t>
+        <w:t xml:space="preserve">In de kolom “Offset </w:t>
+      </w:r>
+      <w:proofErr w:type="spellStart"/>
+      <w:r>
+        <w:t>grid</w:t>
+      </w:r>
+      <w:proofErr w:type="spellEnd"/>
+      <w:r>
+        <w:t xml:space="preserve"> horizontaal” wordt een </w:t>
+      </w:r>
+      <w:r>
+        <w:t xml:space="preserve">horizontale verplaatsing ten opzichte van “Positie </w:t>
+      </w:r>
+      <w:proofErr w:type="spellStart"/>
+      <w:r>
+        <w:t>grid</w:t>
+      </w:r>
+      <w:proofErr w:type="spellEnd"/>
+      <w:r>
+        <w:t xml:space="preserve">” opgegeven. De offset is positief </w:t>
       </w:r>
       <w:r>
         <w:t>in de opgegeven richting. In het voorbeeld is de richting binnenwaarts. De opgegeven waarde voor de offset is dus positief.</w:t>
@@ -8161,7 +8696,31 @@
         </w:numPr>
       </w:pPr>
       <w:r>
-        <w:t xml:space="preserve">In de kolom “Offset grid verticaal” wordt een verticale verplaatsing ten opzichte van “Postitie grid” opgegeven. De offset is </w:t>
+        <w:t xml:space="preserve">In de kolom “Offset </w:t>
+      </w:r>
+      <w:proofErr w:type="spellStart"/>
+      <w:r>
+        <w:t>grid</w:t>
+      </w:r>
+      <w:proofErr w:type="spellEnd"/>
+      <w:r>
+        <w:t xml:space="preserve"> verticaal” wordt een verticale verplaatsing ten opzichte van “</w:t>
+      </w:r>
+      <w:proofErr w:type="spellStart"/>
+      <w:r>
+        <w:t>Postitie</w:t>
+      </w:r>
+      <w:proofErr w:type="spellEnd"/>
+      <w:r>
+        <w:t xml:space="preserve"> </w:t>
+      </w:r>
+      <w:proofErr w:type="spellStart"/>
+      <w:r>
+        <w:t>grid</w:t>
+      </w:r>
+      <w:proofErr w:type="spellEnd"/>
+      <w:r>
+        <w:t xml:space="preserve">” opgegeven. De offset is </w:t>
       </w:r>
       <w:r>
         <w:t>opwaarts positief.</w:t>
@@ -8176,14 +8735,35 @@
         </w:numPr>
       </w:pPr>
       <w:r>
-        <w:t xml:space="preserve">De offsets </w:t>
-      </w:r>
-      <w:r>
-        <w:t xml:space="preserve">worden toegepast vanaf “Positie grid” tot de dichtstbijzijnde </w:t>
-      </w:r>
-      <w:r>
-        <w:t>hoek aan de onderzijde van het grid</w:t>
-      </w:r>
+        <w:t xml:space="preserve">De </w:t>
+      </w:r>
+      <w:proofErr w:type="spellStart"/>
+      <w:r>
+        <w:t>offsets</w:t>
+      </w:r>
+      <w:proofErr w:type="spellEnd"/>
+      <w:r>
+        <w:t xml:space="preserve"> </w:t>
+      </w:r>
+      <w:r>
+        <w:t xml:space="preserve">worden toegepast vanaf “Positie </w:t>
+      </w:r>
+      <w:proofErr w:type="spellStart"/>
+      <w:r>
+        <w:t>grid</w:t>
+      </w:r>
+      <w:proofErr w:type="spellEnd"/>
+      <w:r>
+        <w:t xml:space="preserve">” tot de dichtstbijzijnde </w:t>
+      </w:r>
+      <w:r>
+        <w:t xml:space="preserve">hoek aan de onderzijde van het </w:t>
+      </w:r>
+      <w:proofErr w:type="spellStart"/>
+      <w:r>
+        <w:t>grid</w:t>
+      </w:r>
+      <w:proofErr w:type="spellEnd"/>
       <w:r>
         <w:t xml:space="preserve">. In het voorbeeld is dit de </w:t>
       </w:r>
@@ -8191,7 +8771,15 @@
         <w:t>rechterkant</w:t>
       </w:r>
       <w:r>
-        <w:t xml:space="preserve"> van het grid. In het geval dat de richting ‘Buitenwaarts’ is, dan geldt de afstand </w:t>
+        <w:t xml:space="preserve"> van het </w:t>
+      </w:r>
+      <w:proofErr w:type="spellStart"/>
+      <w:r>
+        <w:t>grid</w:t>
+      </w:r>
+      <w:proofErr w:type="spellEnd"/>
+      <w:r>
+        <w:t xml:space="preserve">. In het geval dat de richting ‘Buitenwaarts’ is, dan geldt de afstand </w:t>
       </w:r>
       <w:r>
         <w:t>hoek linksonder.</w:t>
@@ -8206,7 +8794,31 @@
         </w:numPr>
       </w:pPr>
       <w:r>
-        <w:t>In de kolommen “Aantal gridpunten horizontaal” en “Aantal gridpunten verticaal” wordt opgeven hoeveel gridpunten er worden toegepast.</w:t>
+        <w:t xml:space="preserve">In de kolommen “Aantal </w:t>
+      </w:r>
+      <w:proofErr w:type="spellStart"/>
+      <w:r>
+        <w:t>gridpunten</w:t>
+      </w:r>
+      <w:proofErr w:type="spellEnd"/>
+      <w:r>
+        <w:t xml:space="preserve"> horizontaal” en “Aantal </w:t>
+      </w:r>
+      <w:proofErr w:type="spellStart"/>
+      <w:r>
+        <w:t>gridpunten</w:t>
+      </w:r>
+      <w:proofErr w:type="spellEnd"/>
+      <w:r>
+        <w:t xml:space="preserve"> verticaal” wordt opgeven hoeveel </w:t>
+      </w:r>
+      <w:proofErr w:type="spellStart"/>
+      <w:r>
+        <w:t>gridpunten</w:t>
+      </w:r>
+      <w:proofErr w:type="spellEnd"/>
+      <w:r>
+        <w:t xml:space="preserve"> er worden toegepast.</w:t>
       </w:r>
     </w:p>
     <w:p>
@@ -8218,7 +8830,23 @@
         </w:numPr>
       </w:pPr>
       <w:r>
-        <w:t>In de kolom “Dichtheid gridpunten” wordt ingevuld hoeveel gridpunten er binnen een meter vallen.</w:t>
+        <w:t xml:space="preserve">In de kolom “Dichtheid </w:t>
+      </w:r>
+      <w:proofErr w:type="spellStart"/>
+      <w:r>
+        <w:t>gridpunten</w:t>
+      </w:r>
+      <w:proofErr w:type="spellEnd"/>
+      <w:r>
+        <w:t xml:space="preserve">” wordt ingevuld hoeveel </w:t>
+      </w:r>
+      <w:proofErr w:type="spellStart"/>
+      <w:r>
+        <w:t>gridpunten</w:t>
+      </w:r>
+      <w:proofErr w:type="spellEnd"/>
+      <w:r>
+        <w:t xml:space="preserve"> er binnen een meter vallen.</w:t>
       </w:r>
     </w:p>
     <w:p>
@@ -8231,7 +8859,15 @@
       </w:pPr>
       <w:r>
         <w:lastRenderedPageBreak/>
-        <w:t xml:space="preserve">De hoogte en de breedte van het grid worden bepaald door het aantal punten </w:t>
+        <w:t xml:space="preserve">De hoogte en de breedte van het </w:t>
+      </w:r>
+      <w:proofErr w:type="spellStart"/>
+      <w:r>
+        <w:t>grid</w:t>
+      </w:r>
+      <w:proofErr w:type="spellEnd"/>
+      <w:r>
+        <w:t xml:space="preserve"> worden bepaald door het aantal punten </w:t>
       </w:r>
       <w:r>
         <w:t>en de dichtheid.</w:t>
@@ -8239,8 +8875,21 @@
       <w:r>
         <w:t xml:space="preserve"> Een </w:t>
       </w:r>
-      <w:r>
-        <w:t>grid van 21 x 21 punten met een dichtheid van 2 punten per meter levert een grid van 10 m x 10 m.</w:t>
+      <w:proofErr w:type="spellStart"/>
+      <w:r>
+        <w:t>grid</w:t>
+      </w:r>
+      <w:proofErr w:type="spellEnd"/>
+      <w:r>
+        <w:t xml:space="preserve"> van 21 x 21 punten met een dichtheid van 2 punten per meter levert een </w:t>
+      </w:r>
+      <w:proofErr w:type="spellStart"/>
+      <w:r>
+        <w:t>grid</w:t>
+      </w:r>
+      <w:proofErr w:type="spellEnd"/>
+      <w:r>
+        <w:t xml:space="preserve"> van 10 m x 10 m.</w:t>
       </w:r>
     </w:p>
     <w:p>
@@ -8258,7 +8907,15 @@
         <w:t xml:space="preserve"> welk karakteristiek punt geldt als referentie voor de plaatsing van de tangentlijnen. </w:t>
       </w:r>
       <w:r>
-        <w:t>Alleen de hoogte van het karakteristiek punt is relevant. De horizontale plaatsing van de tangentlijnen wordt namelijk bepaald door D-Stability op basis van het grid.</w:t>
+        <w:t xml:space="preserve">Alleen de hoogte van het karakteristiek punt is relevant. De horizontale plaatsing van de tangentlijnen wordt namelijk bepaald door D-Stability op basis van het </w:t>
+      </w:r>
+      <w:proofErr w:type="spellStart"/>
+      <w:r>
+        <w:t>grid</w:t>
+      </w:r>
+      <w:proofErr w:type="spellEnd"/>
+      <w:r>
+        <w:t>.</w:t>
       </w:r>
       <w:r>
         <w:t xml:space="preserve"> In het voorbeeld is </w:t>
@@ -8333,7 +8990,23 @@
         </w:numPr>
       </w:pPr>
       <w:r>
-        <w:t xml:space="preserve">In de kolom “Grid verplaatsten” wordt opgegeven of D-Stability het rekengrid </w:t>
+        <w:t>In de kolom “</w:t>
+      </w:r>
+      <w:proofErr w:type="spellStart"/>
+      <w:r>
+        <w:t>Grid</w:t>
+      </w:r>
+      <w:proofErr w:type="spellEnd"/>
+      <w:r>
+        <w:t xml:space="preserve"> verplaatsten” wordt opgegeven of D-Stability het </w:t>
+      </w:r>
+      <w:proofErr w:type="spellStart"/>
+      <w:r>
+        <w:t>rekengrid</w:t>
+      </w:r>
+      <w:proofErr w:type="spellEnd"/>
+      <w:r>
+        <w:t xml:space="preserve"> </w:t>
       </w:r>
       <w:r>
         <w:t>mag verplaatsen indien het maatgevende glijvlak mogelijk buiten de instellingen gevonden kan worden.</w:t>
@@ -8456,7 +9129,15 @@
       </w:r>
       <w:bookmarkEnd w:id="52"/>
       <w:r>
-        <w:t>: Voorbeeld gridinstellingen Bishop voor STBI</w:t>
+        <w:t xml:space="preserve">: Voorbeeld </w:t>
+      </w:r>
+      <w:proofErr w:type="spellStart"/>
+      <w:r>
+        <w:t>gridinstellingen</w:t>
+      </w:r>
+      <w:proofErr w:type="spellEnd"/>
+      <w:r>
+        <w:t xml:space="preserve"> Bishop voor STBI</w:t>
       </w:r>
     </w:p>
     <w:p>
@@ -8479,13 +9160,29 @@
         <w:pStyle w:val="Plattetekst"/>
       </w:pPr>
       <w:r>
-        <w:t xml:space="preserve">De plaatsing van de rekengrids voor Uplift Van gaat </w:t>
+        <w:t xml:space="preserve">De plaatsing van de </w:t>
+      </w:r>
+      <w:proofErr w:type="spellStart"/>
+      <w:r>
+        <w:t>rekengrids</w:t>
+      </w:r>
+      <w:proofErr w:type="spellEnd"/>
+      <w:r>
+        <w:t xml:space="preserve"> voor Uplift Van gaat </w:t>
       </w:r>
       <w:r>
         <w:t xml:space="preserve">grotendeels op dezelfde </w:t>
       </w:r>
       <w:r>
-        <w:t xml:space="preserve">manier als bij het Bishop rekengrid, toegelicht in de vorige paragraaf. </w:t>
+        <w:t xml:space="preserve">manier als bij het Bishop </w:t>
+      </w:r>
+      <w:proofErr w:type="spellStart"/>
+      <w:r>
+        <w:t>rekengrid</w:t>
+      </w:r>
+      <w:proofErr w:type="spellEnd"/>
+      <w:r>
+        <w:t xml:space="preserve">, toegelicht in de vorige paragraaf. </w:t>
       </w:r>
       <w:r>
         <w:t>Met uitzondering van onderstaande:</w:t>
@@ -8500,7 +9197,23 @@
         </w:numPr>
       </w:pPr>
       <w:r>
-        <w:t>Uplift Van gebruikt twee rekengrids, de instellingen voor de plaatsing van de grids worden daarom twee keer opgegeven</w:t>
+        <w:t xml:space="preserve">Uplift Van gebruikt twee </w:t>
+      </w:r>
+      <w:proofErr w:type="spellStart"/>
+      <w:r>
+        <w:t>rekengrids</w:t>
+      </w:r>
+      <w:proofErr w:type="spellEnd"/>
+      <w:r>
+        <w:t xml:space="preserve">, de instellingen voor de plaatsing van de </w:t>
+      </w:r>
+      <w:proofErr w:type="spellStart"/>
+      <w:r>
+        <w:t>grids</w:t>
+      </w:r>
+      <w:proofErr w:type="spellEnd"/>
+      <w:r>
+        <w:t xml:space="preserve"> worden daarom twee keer opgegeven</w:t>
       </w:r>
       <w:r>
         <w:t>.</w:t>
@@ -8521,11 +9234,24 @@
         <w:t>werkt</w:t>
       </w:r>
       <w:r>
-        <w:t xml:space="preserve"> niet met vaste gridpunten. </w:t>
-      </w:r>
-      <w:r>
-        <w:t>Voor de grids</w:t>
-      </w:r>
+        <w:t xml:space="preserve"> niet met vaste </w:t>
+      </w:r>
+      <w:proofErr w:type="spellStart"/>
+      <w:r>
+        <w:t>gridpunten</w:t>
+      </w:r>
+      <w:proofErr w:type="spellEnd"/>
+      <w:r>
+        <w:t xml:space="preserve">. </w:t>
+      </w:r>
+      <w:r>
+        <w:t xml:space="preserve">Voor de </w:t>
+      </w:r>
+      <w:proofErr w:type="spellStart"/>
+      <w:r>
+        <w:t>grids</w:t>
+      </w:r>
+      <w:proofErr w:type="spellEnd"/>
       <w:r>
         <w:t xml:space="preserve"> wordt daarom expliciet een hoogte en breedte opgegeven.</w:t>
       </w:r>
@@ -8561,7 +9287,23 @@
         <w:t>wordt de D-Stability rekeninstelling “Search Mode” opgegeven.</w:t>
       </w:r>
       <w:r>
-        <w:t xml:space="preserve"> Net als in D-Stability kan gekozen worden voor ‘Thorough’ en ‘Normal’.</w:t>
+        <w:t xml:space="preserve"> Net als in D-Stability kan gekozen worden voor ‘</w:t>
+      </w:r>
+      <w:proofErr w:type="spellStart"/>
+      <w:r>
+        <w:t>Thorough</w:t>
+      </w:r>
+      <w:proofErr w:type="spellEnd"/>
+      <w:r>
+        <w:t>’ en ‘</w:t>
+      </w:r>
+      <w:proofErr w:type="spellStart"/>
+      <w:r>
+        <w:t>Normal</w:t>
+      </w:r>
+      <w:proofErr w:type="spellEnd"/>
+      <w:r>
+        <w:t>’.</w:t>
       </w:r>
     </w:p>
     <w:p>
@@ -9340,22 +10082,46 @@
         </w:numPr>
       </w:pPr>
       <w:r>
-        <w:t>In de kolom “G</w:t>
+        <w:t>In de kolom “</w:t>
+      </w:r>
+      <w:proofErr w:type="spellStart"/>
+      <w:r>
+        <w:t>G</w:t>
       </w:r>
       <w:r>
         <w:t>rid</w:t>
       </w:r>
       <w:r>
-        <w:t xml:space="preserve">instellingen” wordt de set met glijvlakinstellingen gekozen. </w:t>
-      </w:r>
-      <w:r>
-        <w:t xml:space="preserve">Er kan gekozen worden uit de instellingen zoals opgegeven in het tabblad “Gridinstellingen”. Het uitvoeren van berekeningen gaat in D-Stability per scenario. </w:t>
+        <w:t>instellingen</w:t>
+      </w:r>
+      <w:proofErr w:type="spellEnd"/>
+      <w:r>
+        <w:t xml:space="preserve">” wordt de set met glijvlakinstellingen gekozen. </w:t>
+      </w:r>
+      <w:r>
+        <w:t>Er kan gekozen worden uit de instellingen zoals opgegeven in het tabblad “</w:t>
+      </w:r>
+      <w:proofErr w:type="spellStart"/>
+      <w:r>
+        <w:t>Gridinstellingen</w:t>
+      </w:r>
+      <w:proofErr w:type="spellEnd"/>
+      <w:r>
+        <w:t xml:space="preserve">”. Het uitvoeren van berekeningen gaat in D-Stability per scenario. </w:t>
       </w:r>
       <w:r>
         <w:t xml:space="preserve">Per scenario wordt alleen de laatste stage berekend. </w:t>
       </w:r>
       <w:r>
-        <w:t xml:space="preserve">Per scenario kan daarom maar één set aan gridinstellingen worden toegepast. </w:t>
+        <w:t xml:space="preserve">Per scenario kan daarom maar één set aan </w:t>
+      </w:r>
+      <w:proofErr w:type="spellStart"/>
+      <w:r>
+        <w:t>gridinstellingen</w:t>
+      </w:r>
+      <w:proofErr w:type="spellEnd"/>
+      <w:r>
+        <w:t xml:space="preserve"> worden toegepast. </w:t>
       </w:r>
       <w:r>
         <w:t>Als er meerdere sets zijn opgegeven dan</w:t>
@@ -9367,7 +10133,15 @@
         <w:t xml:space="preserve"> Het maakt niet uit bij welke </w:t>
       </w:r>
       <w:r>
-        <w:t>stage de gridinstellingen geselecteerd worden.</w:t>
+        <w:t xml:space="preserve">stage de </w:t>
+      </w:r>
+      <w:proofErr w:type="spellStart"/>
+      <w:r>
+        <w:t>gridinstellingen</w:t>
+      </w:r>
+      <w:proofErr w:type="spellEnd"/>
+      <w:r>
+        <w:t xml:space="preserve"> geselecteerd worden.</w:t>
       </w:r>
     </w:p>
     <w:p>
@@ -9424,7 +10198,15 @@
       </w:r>
       <w:r>
         <w:noBreakHyphen/>
-        <w:t xml:space="preserve">coördinaten zijn en Z de hoogte is. Voor gebruik in D-Stability worden de X- en Y-coördinaten omgerekend naar coördinaten in de richting van het dwarsprofiel. Het resultaat wordt het L-coördinaat genoemd (lengte-coördinaat). Details over het berekenen en de richting van de L-as zijn gegeven in paragraaf </w:t>
+        <w:t xml:space="preserve">coördinaten zijn en Z de hoogte is. Voor gebruik in D-Stability worden de X- en Y-coördinaten omgerekend naar coördinaten in de richting van het dwarsprofiel. Het resultaat wordt het L-coördinaat genoemd (lengte-coördinaat). Details over het berekenen en de richting van de </w:t>
+      </w:r>
+      <w:proofErr w:type="spellStart"/>
+      <w:r>
+        <w:t>L-as</w:t>
+      </w:r>
+      <w:proofErr w:type="spellEnd"/>
+      <w:r>
+        <w:t xml:space="preserve"> zijn gegeven in paragraaf </w:t>
       </w:r>
       <w:r>
         <w:fldChar w:fldCharType="begin"/>
@@ -9619,24 +10401,308 @@
     <w:p>
       <w:pPr>
         <w:pStyle w:val="Plattetekst"/>
-      </w:pPr>
+        <w:rPr>
+          <w:b/>
+          <w:bCs/>
+        </w:rPr>
+      </w:pPr>
+      <w:commentRangeStart w:id="68"/>
+      <w:r>
+        <w:rPr>
+          <w:b/>
+          <w:bCs/>
+        </w:rPr>
+        <w:t>Snijpunt waterstand met buitentalud</w:t>
+      </w:r>
+      <w:commentRangeEnd w:id="68"/>
+      <w:r>
+        <w:rPr>
+          <w:rStyle w:val="Verwijzingopmerking"/>
+        </w:rPr>
+        <w:commentReference w:id="68"/>
+      </w:r>
     </w:p>
     <w:p>
       <w:pPr>
         <w:pStyle w:val="Plattetekst"/>
-      </w:pPr>
+        <w:numPr>
+          <w:ilvl w:val="0"/>
+          <w:numId w:val="35"/>
+        </w:numPr>
+      </w:pPr>
+      <w:r>
+        <w:t xml:space="preserve">Om te zorgen dat </w:t>
+      </w:r>
+      <w:r>
+        <w:t xml:space="preserve">het wateroppervlak </w:t>
+      </w:r>
+      <w:r>
+        <w:t>aan de buitenwaartse zijde horizontaal verloopt</w:t>
+      </w:r>
+      <w:r>
+        <w:t xml:space="preserve"> bepaalt de tool </w:t>
+      </w:r>
+      <w:r>
+        <w:t>het</w:t>
+      </w:r>
+      <w:r>
+        <w:t xml:space="preserve"> snijpunt van de waterstand met het buitentalud.</w:t>
+      </w:r>
+      <w:r>
+        <w:t xml:space="preserve"> Als dit snijpunt aanwezig is dan wordt deze toegevoegd aan de freatische lijn.</w:t>
+      </w:r>
+      <w:r>
+        <w:t xml:space="preserve"> De tool zoekt naar dit snijpunt vanaf de buitenkruinlijn in de buitenwaartse richting. Op deze manier wordt het meest binnenwaartse </w:t>
+      </w:r>
+      <w:r>
+        <w:t>snijpunt gehanteerd</w:t>
+      </w:r>
+      <w:r>
+        <w:t>. Wanneer er meerdere snijpunten zijn, bijvoorbeeld met een hooggelegen voorland, worden deze snijpunten genegeerd.</w:t>
+      </w:r>
+      <w:r>
+        <w:t xml:space="preserve"> </w:t>
+      </w:r>
+      <w:r>
+        <w:t xml:space="preserve">Als waterstand wordt het peil gehanteerd zoals opgegeven </w:t>
+      </w:r>
+      <w:r>
+        <w:t xml:space="preserve">bij het karakteristieke punt “Maaiveld buitenwaarts”. </w:t>
+      </w:r>
+      <w:r>
+        <w:t>Een aandachtpunt</w:t>
+      </w:r>
+      <w:r>
+        <w:t xml:space="preserve"> </w:t>
+      </w:r>
+      <w:r>
+        <w:t xml:space="preserve">is het </w:t>
+      </w:r>
+      <w:r>
+        <w:t>definiëren van de freatische lijn</w:t>
+      </w:r>
+      <w:r>
+        <w:t xml:space="preserve"> bij de karakteristieke punten buitenwaarts van de buitenkruinlijn</w:t>
+      </w:r>
+      <w:r>
+        <w:t xml:space="preserve">, bijvoorbeeld de buitenberm of buitenteen. </w:t>
+      </w:r>
+      <w:r>
+        <w:t>Als bij deze punten een andere hoogte voor de freatische lijn is gedefinieerd</w:t>
+      </w:r>
+      <w:r>
+        <w:t xml:space="preserve"> dan bij “Maaiveld buitenwaarts”, en het snijpunt met het buitentalud ligt binnenwaarts van dit punt, dan resulteert dit in een niet-horizontaal </w:t>
+      </w:r>
+      <w:r>
+        <w:t>wateroppervlak. Het wordt daarom aanbevolen om geen hoogte voor de freatische lijn bij deze punten te definiëren.</w:t>
+      </w:r>
     </w:p>
     <w:p>
       <w:pPr>
+        <w:pStyle w:val="Plattetekst"/>
+      </w:pPr>
+    </w:p>
+    <w:p>
+      <w:pPr>
+        <w:pStyle w:val="Plattetekst"/>
+        <w:keepNext/>
+        <w:rPr>
+          <w:b/>
+          <w:bCs/>
+          <w:color w:val="046444"/>
+        </w:rPr>
+      </w:pPr>
+      <w:r>
+        <w:t xml:space="preserve"> </w:t>
+      </w:r>
+      <w:r>
+        <w:rPr>
+          <w:b/>
+          <w:bCs/>
+          <w:color w:val="046444"/>
+        </w:rPr>
+        <w:t>Aandachtspunt:</w:t>
+      </w:r>
+    </w:p>
+    <w:p>
+      <w:pPr>
+        <w:pStyle w:val="Plattetekst"/>
+        <w:keepNext/>
+      </w:pPr>
+      <w:commentRangeStart w:id="69"/>
+      <w:r>
+        <w:rPr>
+          <w:noProof/>
+        </w:rPr>
+        <mc:AlternateContent>
+          <mc:Choice Requires="wps">
+            <w:drawing>
+              <wp:inline distT="0" distB="0" distL="0" distR="0" wp14:anchorId="652E41D2" wp14:editId="392C314C">
+                <wp:extent cx="6217920" cy="675861"/>
+                <wp:effectExtent l="0" t="0" r="11430" b="20320"/>
+                <wp:docPr id="1908568923" name="Tekstvak 2"/>
+                <wp:cNvGraphicFramePr>
+                  <a:graphicFrameLocks xmlns:a="http://schemas.openxmlformats.org/drawingml/2006/main"/>
+                </wp:cNvGraphicFramePr>
+                <a:graphic xmlns:a="http://schemas.openxmlformats.org/drawingml/2006/main">
+                  <a:graphicData uri="http://schemas.microsoft.com/office/word/2010/wordprocessingShape">
+                    <wps:wsp>
+                      <wps:cNvSpPr txBox="1">
+                        <a:spLocks noChangeArrowheads="1"/>
+                      </wps:cNvSpPr>
+                      <wps:spPr bwMode="auto">
+                        <a:xfrm>
+                          <a:off x="0" y="0"/>
+                          <a:ext cx="6217920" cy="675861"/>
+                        </a:xfrm>
+                        <a:prstGeom prst="rect">
+                          <a:avLst/>
+                        </a:prstGeom>
+                        <a:solidFill>
+                          <a:schemeClr val="tx1">
+                            <a:alpha val="29804"/>
+                          </a:schemeClr>
+                        </a:solidFill>
+                        <a:ln w="9525">
+                          <a:solidFill>
+                            <a:srgbClr val="000000"/>
+                          </a:solidFill>
+                          <a:miter lim="800000"/>
+                          <a:headEnd/>
+                          <a:tailEnd/>
+                        </a:ln>
+                      </wps:spPr>
+                      <wps:txbx>
+                        <w:txbxContent>
+                          <w:p>
+                            <w:r>
+                              <w:t xml:space="preserve">Het wordt aanbevolen </w:t>
+                            </w:r>
+                            <w:r>
+                              <w:t xml:space="preserve">om de freatische lijn NIET te definiëren bij de karakteristieke punten tussen de buitenkruinlijn en maaiveld buitenwaarts. </w:t>
+                            </w:r>
+                            <w:r>
+                              <w:t>Het hanteren van een ander freatisch peil bij deze punten kan leiden tot een niet-horizontaal wateroppervlak.</w:t>
+                            </w:r>
+                          </w:p>
+                        </w:txbxContent>
+                      </wps:txbx>
+                      <wps:bodyPr rot="0" vert="horz" wrap="square" lIns="91440" tIns="45720" rIns="91440" bIns="45720" anchor="t" anchorCtr="0">
+                        <a:spAutoFit/>
+                      </wps:bodyPr>
+                    </wps:wsp>
+                  </a:graphicData>
+                </a:graphic>
+              </wp:inline>
+            </w:drawing>
+          </mc:Choice>
+          <mc:Fallback>
+            <w:pict>
+              <v:shape w14:anchorId="652E41D2" id="_x0000_s1031" type="#_x0000_t202" style="width:489.6pt;height:53.2pt;visibility:visible;mso-wrap-style:square;mso-left-percent:-10001;mso-top-percent:-10001;mso-position-horizontal:absolute;mso-position-horizontal-relative:char;mso-position-vertical:absolute;mso-position-vertical-relative:line;mso-left-percent:-10001;mso-top-percent:-10001;v-text-anchor:top" o:gfxdata="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" fillcolor="#046444 [3213]">
+                <v:fill opacity="19532f"/>
+                <v:textbox style="mso-fit-shape-to-text:t">
+                  <w:txbxContent>
+                    <w:p>
+                      <w:r>
+                        <w:t xml:space="preserve">Het wordt aanbevolen </w:t>
+                      </w:r>
+                      <w:r>
+                        <w:t xml:space="preserve">om de freatische lijn NIET te definiëren bij de karakteristieke punten tussen de buitenkruinlijn en maaiveld buitenwaarts. </w:t>
+                      </w:r>
+                      <w:r>
+                        <w:t>Het hanteren van een ander freatisch peil bij deze punten kan leiden tot een niet-horizontaal wateroppervlak.</w:t>
+                      </w:r>
+                    </w:p>
+                  </w:txbxContent>
+                </v:textbox>
+                <w10:anchorlock/>
+              </v:shape>
+            </w:pict>
+          </mc:Fallback>
+        </mc:AlternateContent>
+      </w:r>
+      <w:commentRangeEnd w:id="69"/>
+      <w:r>
+        <w:rPr>
+          <w:rStyle w:val="Verwijzingopmerking"/>
+        </w:rPr>
+        <w:commentReference w:id="69"/>
+      </w:r>
+    </w:p>
+    <w:p>
+      <w:pPr>
+        <w:pStyle w:val="Plattetekst"/>
+      </w:pPr>
+    </w:p>
+    <w:p>
+      <w:pPr>
+        <w:pStyle w:val="Plattetekst"/>
+      </w:pPr>
+    </w:p>
+    <w:p>
+      <w:pPr>
+        <w:pStyle w:val="Plattetekst"/>
+      </w:pPr>
+    </w:p>
+    <w:p>
+      <w:pPr>
+        <w:pStyle w:val="Plattetekst"/>
+        <w:rPr>
+          <w:b/>
+          <w:bCs/>
+        </w:rPr>
+      </w:pPr>
+      <w:r>
+        <w:rPr>
+          <w:b/>
+          <w:bCs/>
+        </w:rPr>
+        <w:t>Voorbeelden</w:t>
+      </w:r>
+    </w:p>
+    <w:p>
+      <w:pPr>
+        <w:pStyle w:val="Plattetekst"/>
+        <w:numPr>
+          <w:ilvl w:val="0"/>
+          <w:numId w:val="36"/>
+        </w:numPr>
+        <w:rPr>
+          <w:b/>
+          <w:bCs/>
+        </w:rPr>
+      </w:pPr>
+      <w:r>
+        <w:t xml:space="preserve">Val na hoogwater: Gebruik van </w:t>
+      </w:r>
+      <w:r>
+        <w:t>een grote offset i.c.m. het maximeren van de freatische lijn in het dijklichaam</w:t>
+      </w:r>
+      <w:r>
+        <w:t>.</w:t>
+      </w:r>
+    </w:p>
+    <w:p>
+      <w:pPr>
+        <w:pStyle w:val="Plattetekst"/>
+      </w:pPr>
+    </w:p>
+    <w:p>
+      <w:pPr>
+        <w:pStyle w:val="Plattetekst"/>
+      </w:pPr>
+    </w:p>
+    <w:p>
+      <w:pPr>
         <w:pStyle w:val="Kop2"/>
       </w:pPr>
-      <w:bookmarkStart w:id="68" w:name="_Ref194063286"/>
-      <w:bookmarkStart w:id="69" w:name="_Toc194568252"/>
+      <w:bookmarkStart w:id="70" w:name="_Ref194063286"/>
+      <w:bookmarkStart w:id="71" w:name="_Toc194568252"/>
       <w:r>
         <w:t>State points</w:t>
       </w:r>
-      <w:bookmarkEnd w:id="68"/>
-      <w:bookmarkEnd w:id="69"/>
+      <w:bookmarkEnd w:id="70"/>
+      <w:bookmarkEnd w:id="71"/>
     </w:p>
     <w:p>
       <w:pPr>
@@ -9683,12 +10749,12 @@
       <w:pPr>
         <w:pStyle w:val="BijlageKopje1"/>
       </w:pPr>
-      <w:bookmarkStart w:id="70" w:name="_Toc194568457"/>
+      <w:bookmarkStart w:id="72" w:name="_Toc194568457"/>
       <w:r>
         <w:lastRenderedPageBreak/>
         <w:t>Bijlage</w:t>
       </w:r>
-      <w:bookmarkEnd w:id="70"/>
+      <w:bookmarkEnd w:id="72"/>
     </w:p>
     <w:p>
       <w:pPr>
@@ -9853,6 +10919,38 @@
       </w:r>
     </w:p>
   </w:comment>
+  <w:comment w:id="68" w:author="Daniël Kentrop" w:date="2025-04-08T09:59:00Z" w:initials="DK">
+    <w:p>
+      <w:pPr>
+        <w:pStyle w:val="Tekstopmerking"/>
+      </w:pPr>
+      <w:r>
+        <w:rPr>
+          <w:rStyle w:val="Verwijzingopmerking"/>
+        </w:rPr>
+        <w:annotationRef/>
+      </w:r>
+      <w:r>
+        <w:t>Plaatje?</w:t>
+      </w:r>
+    </w:p>
+  </w:comment>
+  <w:comment w:id="69" w:author="Daniël Kentrop" w:date="2025-04-08T11:32:00Z" w:initials="DK">
+    <w:p>
+      <w:pPr>
+        <w:pStyle w:val="Tekstopmerking"/>
+      </w:pPr>
+      <w:r>
+        <w:rPr>
+          <w:rStyle w:val="Verwijzingopmerking"/>
+        </w:rPr>
+        <w:annotationRef/>
+      </w:r>
+      <w:r>
+        <w:t>Aanpassen, want tussenliggende punten gaan verwijderd worden</w:t>
+      </w:r>
+    </w:p>
+  </w:comment>
 </w:comments>
 </file>
 
@@ -9867,6 +10965,8 @@
   <w15:commentEx w15:paraId="1985D7D3" w15:done="0"/>
   <w15:commentEx w15:paraId="652A7797" w15:done="0"/>
   <w15:commentEx w15:paraId="77C08D42" w15:done="0"/>
+  <w15:commentEx w15:paraId="596F2FEA" w15:done="0"/>
+  <w15:commentEx w15:paraId="754A9431" w15:done="0"/>
 </w15:commentsEx>
 </file>
 
@@ -9881,6 +10981,8 @@
   <w16cex:commentExtensible w16cex:durableId="308E56E7" w16cex:dateUtc="2025-04-01T07:44:00Z"/>
   <w16cex:commentExtensible w16cex:durableId="33889A4B" w16cex:dateUtc="2025-04-03T08:22:00Z"/>
   <w16cex:commentExtensible w16cex:durableId="107AE035" w16cex:dateUtc="2025-04-03T09:12:00Z"/>
+  <w16cex:commentExtensible w16cex:durableId="3BE423EE" w16cex:dateUtc="2025-04-08T07:59:00Z"/>
+  <w16cex:commentExtensible w16cex:durableId="58C02CC5" w16cex:dateUtc="2025-04-08T09:32:00Z"/>
 </w16cex:commentsExtensible>
 </file>
 
@@ -9895,6 +10997,8 @@
   <w16cid:commentId w16cid:paraId="1985D7D3" w16cid:durableId="308E56E7"/>
   <w16cid:commentId w16cid:paraId="652A7797" w16cid:durableId="33889A4B"/>
   <w16cid:commentId w16cid:paraId="77C08D42" w16cid:durableId="107AE035"/>
+  <w16cid:commentId w16cid:paraId="596F2FEA" w16cid:durableId="3BE423EE"/>
+  <w16cid:commentId w16cid:paraId="754A9431" w16cid:durableId="58C02CC5"/>
 </w16cid:commentsIds>
 </file>
 
@@ -10010,7 +11114,7 @@
         <w:noProof/>
         <w:szCs w:val="18"/>
       </w:rPr>
-      <w:t>14</w:t>
+      <w:t>15</w:t>
     </w:r>
     <w:r>
       <w:rPr>
@@ -12672,6 +13776,120 @@
     </w:lvl>
   </w:abstractNum>
   <w:abstractNum w:abstractNumId="26" w15:restartNumberingAfterBreak="0">
+    <w:nsid w:val="5C2E14B8"/>
+    <w:multiLevelType w:val="hybridMultilevel"/>
+    <w:tmpl w:val="4A481C4C"/>
+    <w:lvl w:ilvl="0" w:tplc="CA42F7C0">
+      <w:start w:val="1"/>
+      <w:numFmt w:val="bullet"/>
+      <w:lvlText w:val=""/>
+      <w:lvlJc w:val="left"/>
+      <w:pPr>
+        <w:ind w:left="360" w:hanging="360"/>
+      </w:pPr>
+      <w:rPr>
+        <w:rFonts w:ascii="Symbol" w:hAnsi="Symbol" w:hint="default"/>
+        <w:color w:val="046444"/>
+      </w:rPr>
+    </w:lvl>
+    <w:lvl w:ilvl="1" w:tplc="04130003" w:tentative="1">
+      <w:start w:val="1"/>
+      <w:numFmt w:val="bullet"/>
+      <w:lvlText w:val="o"/>
+      <w:lvlJc w:val="left"/>
+      <w:pPr>
+        <w:ind w:left="1080" w:hanging="360"/>
+      </w:pPr>
+      <w:rPr>
+        <w:rFonts w:ascii="Courier New" w:hAnsi="Courier New" w:cs="Courier New" w:hint="default"/>
+      </w:rPr>
+    </w:lvl>
+    <w:lvl w:ilvl="2" w:tplc="04130005" w:tentative="1">
+      <w:start w:val="1"/>
+      <w:numFmt w:val="bullet"/>
+      <w:lvlText w:val=""/>
+      <w:lvlJc w:val="left"/>
+      <w:pPr>
+        <w:ind w:left="1800" w:hanging="360"/>
+      </w:pPr>
+      <w:rPr>
+        <w:rFonts w:ascii="Wingdings" w:hAnsi="Wingdings" w:hint="default"/>
+      </w:rPr>
+    </w:lvl>
+    <w:lvl w:ilvl="3" w:tplc="04130001" w:tentative="1">
+      <w:start w:val="1"/>
+      <w:numFmt w:val="bullet"/>
+      <w:lvlText w:val=""/>
+      <w:lvlJc w:val="left"/>
+      <w:pPr>
+        <w:ind w:left="2520" w:hanging="360"/>
+      </w:pPr>
+      <w:rPr>
+        <w:rFonts w:ascii="Symbol" w:hAnsi="Symbol" w:hint="default"/>
+      </w:rPr>
+    </w:lvl>
+    <w:lvl w:ilvl="4" w:tplc="04130003" w:tentative="1">
+      <w:start w:val="1"/>
+      <w:numFmt w:val="bullet"/>
+      <w:lvlText w:val="o"/>
+      <w:lvlJc w:val="left"/>
+      <w:pPr>
+        <w:ind w:left="3240" w:hanging="360"/>
+      </w:pPr>
+      <w:rPr>
+        <w:rFonts w:ascii="Courier New" w:hAnsi="Courier New" w:cs="Courier New" w:hint="default"/>
+      </w:rPr>
+    </w:lvl>
+    <w:lvl w:ilvl="5" w:tplc="04130005" w:tentative="1">
+      <w:start w:val="1"/>
+      <w:numFmt w:val="bullet"/>
+      <w:lvlText w:val=""/>
+      <w:lvlJc w:val="left"/>
+      <w:pPr>
+        <w:ind w:left="3960" w:hanging="360"/>
+      </w:pPr>
+      <w:rPr>
+        <w:rFonts w:ascii="Wingdings" w:hAnsi="Wingdings" w:hint="default"/>
+      </w:rPr>
+    </w:lvl>
+    <w:lvl w:ilvl="6" w:tplc="04130001" w:tentative="1">
+      <w:start w:val="1"/>
+      <w:numFmt w:val="bullet"/>
+      <w:lvlText w:val=""/>
+      <w:lvlJc w:val="left"/>
+      <w:pPr>
+        <w:ind w:left="4680" w:hanging="360"/>
+      </w:pPr>
+      <w:rPr>
+        <w:rFonts w:ascii="Symbol" w:hAnsi="Symbol" w:hint="default"/>
+      </w:rPr>
+    </w:lvl>
+    <w:lvl w:ilvl="7" w:tplc="04130003" w:tentative="1">
+      <w:start w:val="1"/>
+      <w:numFmt w:val="bullet"/>
+      <w:lvlText w:val="o"/>
+      <w:lvlJc w:val="left"/>
+      <w:pPr>
+        <w:ind w:left="5400" w:hanging="360"/>
+      </w:pPr>
+      <w:rPr>
+        <w:rFonts w:ascii="Courier New" w:hAnsi="Courier New" w:cs="Courier New" w:hint="default"/>
+      </w:rPr>
+    </w:lvl>
+    <w:lvl w:ilvl="8" w:tplc="04130005" w:tentative="1">
+      <w:start w:val="1"/>
+      <w:numFmt w:val="bullet"/>
+      <w:lvlText w:val=""/>
+      <w:lvlJc w:val="left"/>
+      <w:pPr>
+        <w:ind w:left="6120" w:hanging="360"/>
+      </w:pPr>
+      <w:rPr>
+        <w:rFonts w:ascii="Wingdings" w:hAnsi="Wingdings" w:hint="default"/>
+      </w:rPr>
+    </w:lvl>
+  </w:abstractNum>
+  <w:abstractNum w:abstractNumId="27" w15:restartNumberingAfterBreak="0">
     <w:nsid w:val="5D486249"/>
     <w:multiLevelType w:val="hybridMultilevel"/>
     <w:tmpl w:val="D0CA7F74"/>
@@ -12785,10 +14003,10 @@
       </w:rPr>
     </w:lvl>
   </w:abstractNum>
-  <w:abstractNum w:abstractNumId="27" w15:restartNumberingAfterBreak="0">
+  <w:abstractNum w:abstractNumId="28" w15:restartNumberingAfterBreak="0">
     <w:nsid w:val="68BC401D"/>
     <w:multiLevelType w:val="hybridMultilevel"/>
-    <w:tmpl w:val="D0D87D92"/>
+    <w:tmpl w:val="2F9AA180"/>
     <w:lvl w:ilvl="0" w:tplc="CA42F7C0">
       <w:start w:val="1"/>
       <w:numFmt w:val="bullet"/>
@@ -12899,7 +14117,7 @@
       </w:rPr>
     </w:lvl>
   </w:abstractNum>
-  <w:abstractNum w:abstractNumId="28" w15:restartNumberingAfterBreak="0">
+  <w:abstractNum w:abstractNumId="29" w15:restartNumberingAfterBreak="0">
     <w:nsid w:val="68E610F8"/>
     <w:multiLevelType w:val="hybridMultilevel"/>
     <w:tmpl w:val="4BA09A44"/>
@@ -13013,7 +14231,7 @@
       </w:rPr>
     </w:lvl>
   </w:abstractNum>
-  <w:abstractNum w:abstractNumId="29" w15:restartNumberingAfterBreak="0">
+  <w:abstractNum w:abstractNumId="30" w15:restartNumberingAfterBreak="0">
     <w:nsid w:val="6B3E0AA3"/>
     <w:multiLevelType w:val="hybridMultilevel"/>
     <w:tmpl w:val="9E78DB84"/>
@@ -13127,7 +14345,7 @@
       </w:rPr>
     </w:lvl>
   </w:abstractNum>
-  <w:abstractNum w:abstractNumId="30" w15:restartNumberingAfterBreak="0">
+  <w:abstractNum w:abstractNumId="31" w15:restartNumberingAfterBreak="0">
     <w:nsid w:val="6F670A39"/>
     <w:multiLevelType w:val="hybridMultilevel"/>
     <w:tmpl w:val="C3062F6A"/>
@@ -13241,7 +14459,7 @@
       </w:rPr>
     </w:lvl>
   </w:abstractNum>
-  <w:abstractNum w:abstractNumId="31" w15:restartNumberingAfterBreak="0">
+  <w:abstractNum w:abstractNumId="32" w15:restartNumberingAfterBreak="0">
     <w:nsid w:val="73D21990"/>
     <w:multiLevelType w:val="hybridMultilevel"/>
     <w:tmpl w:val="BDD40896"/>
@@ -13355,7 +14573,7 @@
       </w:rPr>
     </w:lvl>
   </w:abstractNum>
-  <w:abstractNum w:abstractNumId="32" w15:restartNumberingAfterBreak="0">
+  <w:abstractNum w:abstractNumId="33" w15:restartNumberingAfterBreak="0">
     <w:nsid w:val="765268BC"/>
     <w:multiLevelType w:val="multilevel"/>
     <w:tmpl w:val="98FA5398"/>
@@ -13480,7 +14698,7 @@
       </w:rPr>
     </w:lvl>
   </w:abstractNum>
-  <w:abstractNum w:abstractNumId="33" w15:restartNumberingAfterBreak="0">
+  <w:abstractNum w:abstractNumId="34" w15:restartNumberingAfterBreak="0">
     <w:nsid w:val="7E20588C"/>
     <w:multiLevelType w:val="multilevel"/>
     <w:tmpl w:val="338E5DE6"/>
@@ -13605,7 +14823,7 @@
       </w:rPr>
     </w:lvl>
   </w:abstractNum>
-  <w:abstractNum w:abstractNumId="34" w15:restartNumberingAfterBreak="0">
+  <w:abstractNum w:abstractNumId="35" w15:restartNumberingAfterBreak="0">
     <w:nsid w:val="7FB354B8"/>
     <w:multiLevelType w:val="multilevel"/>
     <w:tmpl w:val="F610523E"/>
@@ -13736,7 +14954,7 @@
     <w:abstractNumId w:val="7"/>
   </w:num>
   <w:num w:numId="3" w16cid:durableId="1054156441">
-    <w:abstractNumId w:val="34"/>
+    <w:abstractNumId w:val="35"/>
   </w:num>
   <w:num w:numId="4" w16cid:durableId="678048396">
     <w:abstractNumId w:val="3"/>
@@ -13745,7 +14963,7 @@
     <w:abstractNumId w:val="2"/>
   </w:num>
   <w:num w:numId="6" w16cid:durableId="1561330539">
-    <w:abstractNumId w:val="33"/>
+    <w:abstractNumId w:val="34"/>
   </w:num>
   <w:num w:numId="7" w16cid:durableId="460655411">
     <w:abstractNumId w:val="1"/>
@@ -13760,7 +14978,7 @@
     <w:abstractNumId w:val="5"/>
   </w:num>
   <w:num w:numId="11" w16cid:durableId="659969353">
-    <w:abstractNumId w:val="32"/>
+    <w:abstractNumId w:val="33"/>
   </w:num>
   <w:num w:numId="12" w16cid:durableId="1240991367">
     <w:abstractNumId w:val="17"/>
@@ -13790,7 +15008,7 @@
     <w:abstractNumId w:val="16"/>
   </w:num>
   <w:num w:numId="21" w16cid:durableId="1882472501">
-    <w:abstractNumId w:val="29"/>
+    <w:abstractNumId w:val="30"/>
   </w:num>
   <w:num w:numId="22" w16cid:durableId="2096438135">
     <w:abstractNumId w:val="24"/>
@@ -13820,19 +15038,22 @@
     <w:abstractNumId w:val="13"/>
   </w:num>
   <w:num w:numId="31" w16cid:durableId="2146118984">
-    <w:abstractNumId w:val="30"/>
+    <w:abstractNumId w:val="31"/>
   </w:num>
   <w:num w:numId="32" w16cid:durableId="287783541">
+    <w:abstractNumId w:val="29"/>
+  </w:num>
+  <w:num w:numId="33" w16cid:durableId="793208847">
+    <w:abstractNumId w:val="27"/>
+  </w:num>
+  <w:num w:numId="34" w16cid:durableId="950823618">
+    <w:abstractNumId w:val="32"/>
+  </w:num>
+  <w:num w:numId="35" w16cid:durableId="1727296855">
     <w:abstractNumId w:val="28"/>
   </w:num>
-  <w:num w:numId="33" w16cid:durableId="793208847">
+  <w:num w:numId="36" w16cid:durableId="452141620">
     <w:abstractNumId w:val="26"/>
-  </w:num>
-  <w:num w:numId="34" w16cid:durableId="950823618">
-    <w:abstractNumId w:val="31"/>
-  </w:num>
-  <w:num w:numId="35" w16cid:durableId="1727296855">
-    <w:abstractNumId w:val="27"/>
   </w:num>
   <w:numIdMacAtCleanup w:val="30"/>
 </w:numbering>
@@ -41050,6 +42271,7 @@
     <w:rsid w:val="008502B2"/>
     <w:rsid w:val="0086298B"/>
     <w:rsid w:val="008678B2"/>
+    <w:rsid w:val="00901EAC"/>
     <w:rsid w:val="00956B79"/>
     <w:rsid w:val="00974855"/>
     <w:rsid w:val="009839F8"/>
@@ -41087,6 +42309,7 @@
     <w:rsid w:val="00E72566"/>
     <w:rsid w:val="00EB4AA1"/>
     <w:rsid w:val="00F06A61"/>
+    <w:rsid w:val="00F14D19"/>
     <w:rsid w:val="00F319E9"/>
     <w:rsid w:val="00F82E96"/>
     <w:rsid w:val="00F83866"/>
@@ -41889,34 +43112,6 @@
 </file>
 
 <file path=customXml/item2.xml><?xml version="1.0" encoding="utf-8"?>
-<b:Sources xmlns:b="http://schemas.openxmlformats.org/officeDocument/2006/bibliography" xmlns="http://schemas.openxmlformats.org/officeDocument/2006/bibliography" SelectedStyle="\GostName.XSL" StyleName="GOST - Name Sort" Version="2003"/>
-</file>
-
-<file path=customXml/item3.xml><?xml version="1.0" encoding="utf-8"?>
-<TemplafyTemplateConfiguration><![CDATA[{"elementsMetadata":[{"type":"richTextContentControl","id":"ec8b3160-25f8-414a-80e0-e48d9cb012dc","elementConfiguration":{"binding":"Form.Title","removeAndKeepContent":false,"disableUpdates":false,"type":"text"}},{"type":"richTextContentControl","id":"8403fd50-6acc-4c19-bb76-5adfb21693b6","elementConfiguration":{"binding":"Form.ProjectReference","visibility":{"action":"hide","operator":"equals","compareValue":""},"removeAndKeepContent":false,"disableUpdates":false,"type":"text"}},{"type":"richTextContentControl","id":"d3295b1e-5322-416b-b13f-164e6864cf38","elementConfiguration":{"binding":"Form.Version","visibility":{"action":"hide","operator":"equals","compareValue":""},"removeAndKeepContent":false,"disableUpdates":false,"type":"text"}},{"type":"richTextContentControl","id":"26fb0063-0a6c-4ae6-8a83-a412dca9947c","elementConfiguration":{"format":"{{DateFormats.GeneralDate}}","binding":"Form.Date","removeAndKeepContent":false,"disableUpdates":false,"type":"date"}},{"type":"richTextContentControl","id":"2b60100f-ea86-46ee-a99b-8cdf48105287","elementConfiguration":{"binding":"UserProfile.Entity.Entity","removeAndKeepContent":false,"disableUpdates":false,"type":"text"}},{"type":"richTextContentControl","id":"6006a512-981e-4c6e-9e09-436c783a91eb","elementConfiguration":{"binding":"UserProfile.Name","removeAndKeepContent":false,"disableUpdates":false,"type":"text"}},{"type":"richTextContentControl","id":"e66d27d7-ce18-4de2-b977-85abad282a0d","elementConfiguration":{"binding":"UserProfile.Name","removeAndKeepContent":false,"disableUpdates":false,"type":"text"}},{"type":"richTextContentControl","id":"ff0b0d4d-e40d-416d-8f39-e7fe8ed7fa05","elementConfiguration":{"binding":"Form.ProjectReference","visibility":{"action":"hide","operator":"equals","compareValue":""},"removeAndKeepContent":false,"disableUpdates":false,"type":"text"}},{"type":"richTextContentControl","id":"304916bc-09cf-44b1-985d-8dadc4369525","elementConfiguration":{"binding":"UserProfile.Department.FullAddress","removeAndKeepContent":false,"disableUpdates":false,"type":"text"}},{"type":"richTextContentControl","id":"33fd0cd4-0be9-40be-b8c0-cd8af39e9180","elementConfiguration":{"visibility":{"action":"hide","binding":"UserProfile.Department.OfficeTelephone","operator":"equals","compareValue":""},"disableUpdates":false,"type":"group"}},{"type":"richTextContentControl","id":"91cd5817-c72a-491e-8ca7-957a083ee2eb","elementConfiguration":{"binding":"UserProfile.Department.OfficeTelephone","removeAndKeepContent":false,"disableUpdates":false,"type":"text"}},{"type":"richTextContentControl","id":"01f123eb-ba31-49ca-915a-4b7bda6bcf62","elementConfiguration":{"binding":"UserProfile.Department.FullAddress","removeAndKeepContent":false,"disableUpdates":false,"type":"text"}},{"type":"richTextContentControl","id":"a73ffbd1-1de8-4e87-bf92-b507d2575846","elementConfiguration":{"visibility":{"action":"hide","binding":"UserProfile.Department.OfficeTelephone","operator":"equals","compareValue":""},"disableUpdates":false,"type":"group"}},{"type":"richTextContentControl","id":"1bc3b9c6-9406-497a-8881-441e8e9abd21","elementConfiguration":{"binding":"UserProfile.Department.OfficeTelephone","removeAndKeepContent":false,"disableUpdates":false,"type":"text"}},{"type":"richTextContentControl","id":"9d233541-9b5e-4a6e-b14e-87732772e736","elementConfiguration":{"binding":"Form.ProjectReference","visibility":{"action":"hide","operator":"equals","compareValue":""},"removeAndKeepContent":false,"disableUpdates":false,"type":"text"}},{"type":"richTextContentControl","id":"4cc80b97-9365-4921-81ba-a0e01749ecd0","elementConfiguration":{"format":"{{DateFormats.GeneralDate}}","binding":"Form.Date","removeAndKeepContent":false,"disableUpdates":false,"type":"date"}},{"type":"richTextContentControl","id":"75cfe1ee-c251-43c5-ab9e-d2c8578afdf4","elementConfiguration":{"binding":"Form.ProjectReference","visibility":{"action":"hide","operator":"equals","compareValue":""},"removeAndKeepContent":false,"disableUpdates":false,"type":"text"}},{"type":"richTextContentControl","id":"d783b694-02d1-4f95-aa7e-587f22ffb299","elementConfiguration":{"format":"{{DateFormats.GeneralDate}}","binding":"Form.Date","removeAndKeepContent":false,"disableUpdates":false,"type":"date"}}],"transformationConfigurations":[{"topMargin":"{{UserProfile.PageSetup.TopMargin}}","rightMargin":"{{UserProfile.PageSetup.RightMargin}}","bottomMargin":"{{UserProfile.PageSetup.BottomMargin}}","leftMargin":"{{UserProfile.PageSetup.LeftMargin}}","paperWidth":"{{UserProfile.PageSetup.PaperWidth}}","paperHeight":"{{UserProfile.PageSetup.PaperHeight}}","originalValues":{"topMargin":2552,"rightMargin":1134,"bottomMargin":2041,"leftMargin":1418,"gutter":0,"gutterPosition":"left","orientation":"portrait","paperWidth":11906,"paperHeight":16838,"headerFromEdge":1588,"footerFromEdge":782},"disableUpdates":false,"type":"pageSetup"},{"binding":"UserProfile.LogoInsertion.LogoName","shapeName":"LogoHide","width":"{{UserProfile.LogoInsertion.LogoWidth}}","namedSections":"all","namedPages":"all","leftOffset":"{{UserProfile.LogoInsertion.LeftOffset}}","horizontalRelativePosition":"rightMargin","topOffset":"{{UserProfile.LogoInsertion.TopOffset}}","verticalRelativePosition":"page","imageTextWrapping":"inFrontOfText","disableUpdates":false,"type":"imageHeader"},{"propertyName":"ProjectReference","propertyValue":"{{Form.ProjectReference}}","disableUpdates":false,"type":"customDocumentProperty"},{"propertyName":"Title","propertyValue":"{{Form.Title}}","disableUpdates":false,"type":"customDocumentProperty"},{"propertyName":"Version","propertyValue":"{{Form.Version}}","disableUpdates":false,"type":"customDocumentProperty"},{"language":"{{DocumentLanguage}}","disableUpdates":false,"type":"proofingLanguage"},{"propertyName":"PageSetup","propertyValue":"{{UserProfile.PageSetup.PaperSize}}","disableUpdates":false,"type":"customDocumentProperty"}],"isBaseTemplate":false,"templateName":"Algemeen rapport_UKNS_NL-ALL","templateDescription":"","enableDocumentContentUpdater":true,"version":"1.3"}]]></TemplafyTemplateConfiguration>
-</file>
-
-<file path=customXml/item4.xml><?xml version="1.0" encoding="utf-8"?>
-<?mso-contentType ?>
-<FormTemplates xmlns="http://schemas.microsoft.com/sharepoint/v3/contenttype/forms">
-  <Display>DocumentLibraryForm</Display>
-  <Edit>DocumentLibraryForm</Edit>
-  <New>DocumentLibraryForm</New>
-</FormTemplates>
-</file>
-
-<file path=customXml/item5.xml><?xml version="1.0" encoding="utf-8"?>
-<p:properties xmlns:p="http://schemas.microsoft.com/office/2006/metadata/properties" xmlns:xsi="http://www.w3.org/2001/XMLSchema-instance" xmlns:pc="http://schemas.microsoft.com/office/infopath/2007/PartnerControls">
-  <documentManagement>
-    <lcf76f155ced4ddcb4097134ff3c332f xmlns="470a43d6-5285-470b-9a64-75d0016e5c24">
-      <Terms xmlns="http://schemas.microsoft.com/office/infopath/2007/PartnerControls"/>
-    </lcf76f155ced4ddcb4097134ff3c332f>
-    <TaxCatchAll xmlns="46ece21c-30c9-4e8a-9bcb-f01a44782352" xsi:nil="true"/>
-  </documentManagement>
-</p:properties>
-</file>
-
-<file path=customXml/item6.xml><?xml version="1.0" encoding="utf-8"?>
 <ct:contentTypeSchema xmlns:ct="http://schemas.microsoft.com/office/2006/metadata/contentType" xmlns:ma="http://schemas.microsoft.com/office/2006/metadata/properties/metaAttributes" ct:_="" ma:_="" ma:contentTypeName="Document" ma:contentTypeID="0x010100766FD3B0C1D0324E8D3A419896AD0AEA" ma:contentTypeVersion="19" ma:contentTypeDescription="Create a new document." ma:contentTypeScope="" ma:versionID="7ab188b833267d4740fff6fb34b52195">
   <xsd:schema xmlns:xsd="http://www.w3.org/2001/XMLSchema" xmlns:xs="http://www.w3.org/2001/XMLSchema" xmlns:p="http://schemas.microsoft.com/office/2006/metadata/properties" xmlns:ns2="470a43d6-5285-470b-9a64-75d0016e5c24" xmlns:ns3="46ece21c-30c9-4e8a-9bcb-f01a44782352" targetNamespace="http://schemas.microsoft.com/office/2006/metadata/properties" ma:root="true" ma:fieldsID="e44433cd420dc565567983d5cc7180ca" ns2:_="" ns3:_="">
     <xsd:import namespace="470a43d6-5285-470b-9a64-75d0016e5c24"/>
@@ -42139,6 +43334,34 @@
 </ct:contentTypeSchema>
 </file>
 
+<file path=customXml/item3.xml><?xml version="1.0" encoding="utf-8"?>
+<p:properties xmlns:p="http://schemas.microsoft.com/office/2006/metadata/properties" xmlns:xsi="http://www.w3.org/2001/XMLSchema-instance" xmlns:pc="http://schemas.microsoft.com/office/infopath/2007/PartnerControls">
+  <documentManagement>
+    <lcf76f155ced4ddcb4097134ff3c332f xmlns="470a43d6-5285-470b-9a64-75d0016e5c24">
+      <Terms xmlns="http://schemas.microsoft.com/office/infopath/2007/PartnerControls"/>
+    </lcf76f155ced4ddcb4097134ff3c332f>
+    <TaxCatchAll xmlns="46ece21c-30c9-4e8a-9bcb-f01a44782352" xsi:nil="true"/>
+  </documentManagement>
+</p:properties>
+</file>
+
+<file path=customXml/item4.xml><?xml version="1.0" encoding="utf-8"?>
+<?mso-contentType ?>
+<FormTemplates xmlns="http://schemas.microsoft.com/sharepoint/v3/contenttype/forms">
+  <Display>DocumentLibraryForm</Display>
+  <Edit>DocumentLibraryForm</Edit>
+  <New>DocumentLibraryForm</New>
+</FormTemplates>
+</file>
+
+<file path=customXml/item5.xml><?xml version="1.0" encoding="utf-8"?>
+<TemplafyTemplateConfiguration><![CDATA[{"elementsMetadata":[{"type":"richTextContentControl","id":"ec8b3160-25f8-414a-80e0-e48d9cb012dc","elementConfiguration":{"binding":"Form.Title","removeAndKeepContent":false,"disableUpdates":false,"type":"text"}},{"type":"richTextContentControl","id":"8403fd50-6acc-4c19-bb76-5adfb21693b6","elementConfiguration":{"binding":"Form.ProjectReference","visibility":{"action":"hide","operator":"equals","compareValue":""},"removeAndKeepContent":false,"disableUpdates":false,"type":"text"}},{"type":"richTextContentControl","id":"d3295b1e-5322-416b-b13f-164e6864cf38","elementConfiguration":{"binding":"Form.Version","visibility":{"action":"hide","operator":"equals","compareValue":""},"removeAndKeepContent":false,"disableUpdates":false,"type":"text"}},{"type":"richTextContentControl","id":"26fb0063-0a6c-4ae6-8a83-a412dca9947c","elementConfiguration":{"format":"{{DateFormats.GeneralDate}}","binding":"Form.Date","removeAndKeepContent":false,"disableUpdates":false,"type":"date"}},{"type":"richTextContentControl","id":"2b60100f-ea86-46ee-a99b-8cdf48105287","elementConfiguration":{"binding":"UserProfile.Entity.Entity","removeAndKeepContent":false,"disableUpdates":false,"type":"text"}},{"type":"richTextContentControl","id":"6006a512-981e-4c6e-9e09-436c783a91eb","elementConfiguration":{"binding":"UserProfile.Name","removeAndKeepContent":false,"disableUpdates":false,"type":"text"}},{"type":"richTextContentControl","id":"e66d27d7-ce18-4de2-b977-85abad282a0d","elementConfiguration":{"binding":"UserProfile.Name","removeAndKeepContent":false,"disableUpdates":false,"type":"text"}},{"type":"richTextContentControl","id":"ff0b0d4d-e40d-416d-8f39-e7fe8ed7fa05","elementConfiguration":{"binding":"Form.ProjectReference","visibility":{"action":"hide","operator":"equals","compareValue":""},"removeAndKeepContent":false,"disableUpdates":false,"type":"text"}},{"type":"richTextContentControl","id":"304916bc-09cf-44b1-985d-8dadc4369525","elementConfiguration":{"binding":"UserProfile.Department.FullAddress","removeAndKeepContent":false,"disableUpdates":false,"type":"text"}},{"type":"richTextContentControl","id":"33fd0cd4-0be9-40be-b8c0-cd8af39e9180","elementConfiguration":{"visibility":{"action":"hide","binding":"UserProfile.Department.OfficeTelephone","operator":"equals","compareValue":""},"disableUpdates":false,"type":"group"}},{"type":"richTextContentControl","id":"91cd5817-c72a-491e-8ca7-957a083ee2eb","elementConfiguration":{"binding":"UserProfile.Department.OfficeTelephone","removeAndKeepContent":false,"disableUpdates":false,"type":"text"}},{"type":"richTextContentControl","id":"01f123eb-ba31-49ca-915a-4b7bda6bcf62","elementConfiguration":{"binding":"UserProfile.Department.FullAddress","removeAndKeepContent":false,"disableUpdates":false,"type":"text"}},{"type":"richTextContentControl","id":"a73ffbd1-1de8-4e87-bf92-b507d2575846","elementConfiguration":{"visibility":{"action":"hide","binding":"UserProfile.Department.OfficeTelephone","operator":"equals","compareValue":""},"disableUpdates":false,"type":"group"}},{"type":"richTextContentControl","id":"1bc3b9c6-9406-497a-8881-441e8e9abd21","elementConfiguration":{"binding":"UserProfile.Department.OfficeTelephone","removeAndKeepContent":false,"disableUpdates":false,"type":"text"}},{"type":"richTextContentControl","id":"9d233541-9b5e-4a6e-b14e-87732772e736","elementConfiguration":{"binding":"Form.ProjectReference","visibility":{"action":"hide","operator":"equals","compareValue":""},"removeAndKeepContent":false,"disableUpdates":false,"type":"text"}},{"type":"richTextContentControl","id":"4cc80b97-9365-4921-81ba-a0e01749ecd0","elementConfiguration":{"format":"{{DateFormats.GeneralDate}}","binding":"Form.Date","removeAndKeepContent":false,"disableUpdates":false,"type":"date"}},{"type":"richTextContentControl","id":"75cfe1ee-c251-43c5-ab9e-d2c8578afdf4","elementConfiguration":{"binding":"Form.ProjectReference","visibility":{"action":"hide","operator":"equals","compareValue":""},"removeAndKeepContent":false,"disableUpdates":false,"type":"text"}},{"type":"richTextContentControl","id":"d783b694-02d1-4f95-aa7e-587f22ffb299","elementConfiguration":{"format":"{{DateFormats.GeneralDate}}","binding":"Form.Date","removeAndKeepContent":false,"disableUpdates":false,"type":"date"}}],"transformationConfigurations":[{"topMargin":"{{UserProfile.PageSetup.TopMargin}}","rightMargin":"{{UserProfile.PageSetup.RightMargin}}","bottomMargin":"{{UserProfile.PageSetup.BottomMargin}}","leftMargin":"{{UserProfile.PageSetup.LeftMargin}}","paperWidth":"{{UserProfile.PageSetup.PaperWidth}}","paperHeight":"{{UserProfile.PageSetup.PaperHeight}}","originalValues":{"topMargin":2552,"rightMargin":1134,"bottomMargin":2041,"leftMargin":1418,"gutter":0,"gutterPosition":"left","orientation":"portrait","paperWidth":11906,"paperHeight":16838,"headerFromEdge":1588,"footerFromEdge":782},"disableUpdates":false,"type":"pageSetup"},{"binding":"UserProfile.LogoInsertion.LogoName","shapeName":"LogoHide","width":"{{UserProfile.LogoInsertion.LogoWidth}}","namedSections":"all","namedPages":"all","leftOffset":"{{UserProfile.LogoInsertion.LeftOffset}}","horizontalRelativePosition":"rightMargin","topOffset":"{{UserProfile.LogoInsertion.TopOffset}}","verticalRelativePosition":"page","imageTextWrapping":"inFrontOfText","disableUpdates":false,"type":"imageHeader"},{"propertyName":"ProjectReference","propertyValue":"{{Form.ProjectReference}}","disableUpdates":false,"type":"customDocumentProperty"},{"propertyName":"Title","propertyValue":"{{Form.Title}}","disableUpdates":false,"type":"customDocumentProperty"},{"propertyName":"Version","propertyValue":"{{Form.Version}}","disableUpdates":false,"type":"customDocumentProperty"},{"language":"{{DocumentLanguage}}","disableUpdates":false,"type":"proofingLanguage"},{"propertyName":"PageSetup","propertyValue":"{{UserProfile.PageSetup.PaperSize}}","disableUpdates":false,"type":"customDocumentProperty"}],"isBaseTemplate":false,"templateName":"Algemeen rapport_UKNS_NL-ALL","templateDescription":"","enableDocumentContentUpdater":true,"version":"1.3"}]]></TemplafyTemplateConfiguration>
+</file>
+
+<file path=customXml/item6.xml><?xml version="1.0" encoding="utf-8"?>
+<b:Sources xmlns:b="http://schemas.openxmlformats.org/officeDocument/2006/bibliography" xmlns="http://schemas.openxmlformats.org/officeDocument/2006/bibliography" SelectedStyle="\GostName.XSL" StyleName="GOST - Name Sort" Version="2003"/>
+</file>
+
 <file path=customXml/itemProps1.xml><?xml version="1.0" encoding="utf-8"?>
 <ds:datastoreItem xmlns:ds="http://schemas.openxmlformats.org/officeDocument/2006/customXml" ds:itemID="{E78224B9-30A2-4041-94CA-6422A6BC53DA}">
   <ds:schemaRefs/>
@@ -42146,39 +43369,6 @@
 </file>
 
 <file path=customXml/itemProps2.xml><?xml version="1.0" encoding="utf-8"?>
-<ds:datastoreItem xmlns:ds="http://schemas.openxmlformats.org/officeDocument/2006/customXml" ds:itemID="{0607A669-E7AD-4F38-8695-94569278FB4C}">
-  <ds:schemaRefs>
-    <ds:schemaRef ds:uri="http://schemas.openxmlformats.org/officeDocument/2006/bibliography"/>
-  </ds:schemaRefs>
-</ds:datastoreItem>
-</file>
-
-<file path=customXml/itemProps3.xml><?xml version="1.0" encoding="utf-8"?>
-<ds:datastoreItem xmlns:ds="http://schemas.openxmlformats.org/officeDocument/2006/customXml" ds:itemID="{028D40E2-1CD2-4A7C-8137-29C02AD14501}">
-  <ds:schemaRefs/>
-</ds:datastoreItem>
-</file>
-
-<file path=customXml/itemProps4.xml><?xml version="1.0" encoding="utf-8"?>
-<ds:datastoreItem xmlns:ds="http://schemas.openxmlformats.org/officeDocument/2006/customXml" ds:itemID="{734C5BFC-1AE0-4B42-B3FD-CC4EC52A933C}">
-  <ds:schemaRefs>
-    <ds:schemaRef ds:uri="http://schemas.microsoft.com/sharepoint/v3/contenttype/forms"/>
-  </ds:schemaRefs>
-</ds:datastoreItem>
-</file>
-
-<file path=customXml/itemProps5.xml><?xml version="1.0" encoding="utf-8"?>
-<ds:datastoreItem xmlns:ds="http://schemas.openxmlformats.org/officeDocument/2006/customXml" ds:itemID="{D2A54DF7-987F-4498-8757-566C853BAD43}">
-  <ds:schemaRefs>
-    <ds:schemaRef ds:uri="http://schemas.microsoft.com/office/2006/metadata/properties"/>
-    <ds:schemaRef ds:uri="http://schemas.microsoft.com/office/infopath/2007/PartnerControls"/>
-    <ds:schemaRef ds:uri="470a43d6-5285-470b-9a64-75d0016e5c24"/>
-    <ds:schemaRef ds:uri="46ece21c-30c9-4e8a-9bcb-f01a44782352"/>
-  </ds:schemaRefs>
-</ds:datastoreItem>
-</file>
-
-<file path=customXml/itemProps6.xml><?xml version="1.0" encoding="utf-8"?>
 <ds:datastoreItem xmlns:ds="http://schemas.openxmlformats.org/officeDocument/2006/customXml" ds:itemID="{FAEDFCFF-68B9-4DD5-BEA6-0635C0C8FC32}">
   <ds:schemaRefs>
     <ds:schemaRef ds:uri="http://schemas.microsoft.com/office/2006/metadata/contentType"/>
@@ -42195,4 +43385,37 @@
     <ds:schemaRef ds:uri="http://schemas.microsoft.com/internal/obd"/>
   </ds:schemaRefs>
 </ds:datastoreItem>
+</file>
+
+<file path=customXml/itemProps3.xml><?xml version="1.0" encoding="utf-8"?>
+<ds:datastoreItem xmlns:ds="http://schemas.openxmlformats.org/officeDocument/2006/customXml" ds:itemID="{D2A54DF7-987F-4498-8757-566C853BAD43}">
+  <ds:schemaRefs>
+    <ds:schemaRef ds:uri="http://schemas.microsoft.com/office/2006/metadata/properties"/>
+    <ds:schemaRef ds:uri="http://schemas.microsoft.com/office/infopath/2007/PartnerControls"/>
+    <ds:schemaRef ds:uri="470a43d6-5285-470b-9a64-75d0016e5c24"/>
+    <ds:schemaRef ds:uri="46ece21c-30c9-4e8a-9bcb-f01a44782352"/>
+  </ds:schemaRefs>
+</ds:datastoreItem>
+</file>
+
+<file path=customXml/itemProps4.xml><?xml version="1.0" encoding="utf-8"?>
+<ds:datastoreItem xmlns:ds="http://schemas.openxmlformats.org/officeDocument/2006/customXml" ds:itemID="{734C5BFC-1AE0-4B42-B3FD-CC4EC52A933C}">
+  <ds:schemaRefs>
+    <ds:schemaRef ds:uri="http://schemas.microsoft.com/sharepoint/v3/contenttype/forms"/>
+  </ds:schemaRefs>
+</ds:datastoreItem>
+</file>
+
+<file path=customXml/itemProps5.xml><?xml version="1.0" encoding="utf-8"?>
+<ds:datastoreItem xmlns:ds="http://schemas.openxmlformats.org/officeDocument/2006/customXml" ds:itemID="{028D40E2-1CD2-4A7C-8137-29C02AD14501}">
+  <ds:schemaRefs/>
+</ds:datastoreItem>
+</file>
+
+<file path=customXml/itemProps6.xml><?xml version="1.0" encoding="utf-8"?>
+<ds:datastoreItem xmlns:ds="http://schemas.openxmlformats.org/officeDocument/2006/customXml" ds:itemID="{0607A669-E7AD-4F38-8695-94569278FB4C}">
+  <ds:schemaRefs>
+    <ds:schemaRef ds:uri="http://schemas.openxmlformats.org/officeDocument/2006/bibliography"/>
+  </ds:schemaRefs>
+</ds:datastoreItem>
 </file>
</xml_diff>

<commit_message>
feat: minimale offset freatische lijn met maaiveld. Geeft niet in alle situaties een logische lijn, aandacht is benodigd. geometry.py get intersection heeft nog aandacht nodig.
</commit_message>
<xml_diff>
--- a/handleiding/Gebruikershandleiding BOLuS vx.x.docx
+++ b/handleiding/Gebruikershandleiding BOLuS vx.x.docx
@@ -167,13 +167,8 @@
                   <w:suppressOverlap w:val="0"/>
                 </w:pPr>
                 <w:r>
-                  <w:t xml:space="preserve">Handleiding </w:t>
+                  <w:t>Handleiding BOLuS</w:t>
                 </w:r>
-                <w:proofErr w:type="spellStart"/>
-                <w:r>
-                  <w:t>BOLuS</w:t>
-                </w:r>
-                <w:proofErr w:type="spellEnd"/>
               </w:p>
               <w:p>
                 <w:pPr>
@@ -315,7 +310,6 @@
           <w:szCs w:val="16"/>
         </w:rPr>
       </w:pPr>
-      <w:proofErr w:type="spellStart"/>
       <w:r>
         <w:rPr>
           <w:i/>
@@ -323,17 +317,7 @@
           <w:sz w:val="16"/>
           <w:szCs w:val="16"/>
         </w:rPr>
-        <w:t>Dijkweg</w:t>
-      </w:r>
-      <w:proofErr w:type="spellEnd"/>
-      <w:r>
-        <w:rPr>
-          <w:i/>
-          <w:iCs/>
-          <w:sz w:val="16"/>
-          <w:szCs w:val="16"/>
-        </w:rPr>
-        <w:t xml:space="preserve"> bij </w:t>
+        <w:t xml:space="preserve">Dijkweg bij </w:t>
       </w:r>
       <w:commentRangeStart w:id="0"/>
       <w:r>
@@ -370,27 +354,7 @@
           <w:sz w:val="16"/>
           <w:szCs w:val="16"/>
         </w:rPr>
-        <w:t xml:space="preserve"> Jan </w:t>
-      </w:r>
-      <w:proofErr w:type="spellStart"/>
-      <w:r>
-        <w:rPr>
-          <w:i/>
-          <w:iCs/>
-          <w:sz w:val="16"/>
-          <w:szCs w:val="16"/>
-        </w:rPr>
-        <w:t>Toorop</w:t>
-      </w:r>
-      <w:proofErr w:type="spellEnd"/>
-      <w:r>
-        <w:rPr>
-          <w:i/>
-          <w:iCs/>
-          <w:sz w:val="16"/>
-          <w:szCs w:val="16"/>
-        </w:rPr>
-        <w:t xml:space="preserve"> </w:t>
+        <w:t xml:space="preserve"> Jan Toorop </w:t>
       </w:r>
       <w:r>
         <w:rPr>
@@ -429,19 +393,19 @@
         </w:sectPr>
       </w:pPr>
     </w:p>
-    <w:bookmarkStart w:id="1" w:name="_Toc55266784" w:displacedByCustomXml="next"/>
-    <w:bookmarkStart w:id="2" w:name="_Toc219009570" w:displacedByCustomXml="next"/>
-    <w:bookmarkStart w:id="3" w:name="_Toc396311910" w:displacedByCustomXml="next"/>
-    <w:bookmarkStart w:id="4" w:name="_Toc535934159" w:displacedByCustomXml="next"/>
-    <w:bookmarkStart w:id="5" w:name="_Toc535934598" w:displacedByCustomXml="next"/>
-    <w:bookmarkStart w:id="6" w:name="_Toc188566" w:displacedByCustomXml="next"/>
-    <w:bookmarkStart w:id="7" w:name="_Toc107577893" w:displacedByCustomXml="next"/>
-    <w:bookmarkStart w:id="8" w:name="_Toc107578350" w:displacedByCustomXml="next"/>
-    <w:bookmarkStart w:id="9" w:name="_Toc199664921" w:displacedByCustomXml="next"/>
-    <w:bookmarkStart w:id="10" w:name="_Toc224016202" w:displacedByCustomXml="next"/>
+    <w:bookmarkStart w:id="1" w:name="_Toc107578350" w:displacedByCustomXml="next"/>
+    <w:bookmarkStart w:id="2" w:name="_Toc107577893" w:displacedByCustomXml="next"/>
+    <w:bookmarkStart w:id="3" w:name="_Toc188566" w:displacedByCustomXml="next"/>
+    <w:bookmarkStart w:id="4" w:name="_Toc535934598" w:displacedByCustomXml="next"/>
+    <w:bookmarkStart w:id="5" w:name="_Toc535934159" w:displacedByCustomXml="next"/>
+    <w:bookmarkStart w:id="6" w:name="_Toc396311910" w:displacedByCustomXml="next"/>
+    <w:bookmarkStart w:id="7" w:name="_Toc219009570" w:displacedByCustomXml="next"/>
+    <w:bookmarkStart w:id="8" w:name="_Toc55266784" w:displacedByCustomXml="next"/>
+    <w:bookmarkStart w:id="9" w:name="_Toc330816280" w:displacedByCustomXml="next"/>
+    <w:bookmarkStart w:id="10" w:name="_Toc330814616" w:displacedByCustomXml="next"/>
     <w:bookmarkStart w:id="11" w:name="_Toc307346812" w:displacedByCustomXml="next"/>
-    <w:bookmarkStart w:id="12" w:name="_Toc330814616" w:displacedByCustomXml="next"/>
-    <w:bookmarkStart w:id="13" w:name="_Toc330816280" w:displacedByCustomXml="next"/>
+    <w:bookmarkStart w:id="12" w:name="_Toc224016202" w:displacedByCustomXml="next"/>
+    <w:bookmarkStart w:id="13" w:name="_Toc199664921" w:displacedByCustomXml="next"/>
     <w:sdt>
       <w:sdtPr>
         <w:rPr>
@@ -3315,15 +3279,7 @@
         <w:t xml:space="preserve"> de “Beoordelingstool Stabiliteit</w:t>
       </w:r>
       <w:r>
-        <w:t>” (</w:t>
-      </w:r>
-      <w:proofErr w:type="spellStart"/>
-      <w:r>
-        <w:t>BOLuS</w:t>
-      </w:r>
-      <w:proofErr w:type="spellEnd"/>
-      <w:r>
-        <w:t>).</w:t>
+        <w:t>” (BOLuS).</w:t>
       </w:r>
       <w:r>
         <w:t xml:space="preserve"> </w:t>
@@ -3417,15 +3373,7 @@
         <w:t xml:space="preserve"> Mo</w:t>
       </w:r>
       <w:r>
-        <w:t xml:space="preserve">hr-Coulomb en </w:t>
-      </w:r>
-      <w:proofErr w:type="spellStart"/>
-      <w:r>
-        <w:t>Shansep</w:t>
-      </w:r>
-      <w:proofErr w:type="spellEnd"/>
-      <w:r>
-        <w:t xml:space="preserve"> inclusief probabilistische parameters.</w:t>
+        <w:t>hr-Coulomb en Shansep inclusief probabilistische parameters.</w:t>
       </w:r>
     </w:p>
     <w:p>
@@ -3511,39 +3459,10 @@
         </w:numPr>
       </w:pPr>
       <w:r>
-        <w:t xml:space="preserve">Toevoegen van </w:t>
-      </w:r>
-      <w:proofErr w:type="spellStart"/>
-      <w:r>
-        <w:t>gridinstellingen</w:t>
-      </w:r>
-      <w:proofErr w:type="spellEnd"/>
-      <w:r>
-        <w:t xml:space="preserve"> voor Uplift-Van </w:t>
-      </w:r>
-      <w:proofErr w:type="spellStart"/>
-      <w:r>
-        <w:t>Particle</w:t>
-      </w:r>
-      <w:proofErr w:type="spellEnd"/>
-      <w:r>
-        <w:t xml:space="preserve"> </w:t>
-      </w:r>
-      <w:proofErr w:type="spellStart"/>
-      <w:r>
-        <w:t>Swarm</w:t>
-      </w:r>
-      <w:proofErr w:type="spellEnd"/>
-      <w:r>
-        <w:t xml:space="preserve"> en Bishop Brute Force op basis van karakteristieke punten. Meerdere </w:t>
-      </w:r>
-      <w:proofErr w:type="spellStart"/>
-      <w:r>
-        <w:t>gridinstellingen</w:t>
-      </w:r>
-      <w:proofErr w:type="spellEnd"/>
-      <w:r>
-        <w:t xml:space="preserve"> mogelijk per scenario.</w:t>
+        <w:t>Toevoegen van gridinstellingen</w:t>
+      </w:r>
+      <w:r>
+        <w:t xml:space="preserve"> voor Uplift-Van Particle Swarm en Bishop Brute Force op basis van karakteristieke punten. Meerdere gridinstellingen mogelijk per scenario.</w:t>
       </w:r>
     </w:p>
     <w:p>
@@ -4105,23 +4024,10 @@
         <w:pStyle w:val="Plattetekst"/>
       </w:pPr>
       <w:r>
-        <w:t xml:space="preserve">De broncode van </w:t>
-      </w:r>
-      <w:proofErr w:type="spellStart"/>
-      <w:r>
-        <w:t>BOLuS</w:t>
-      </w:r>
-      <w:proofErr w:type="spellEnd"/>
-      <w:r>
-        <w:t xml:space="preserve"> is open-source en staat op de </w:t>
-      </w:r>
-      <w:proofErr w:type="spellStart"/>
-      <w:r>
-        <w:t>Github</w:t>
-      </w:r>
-      <w:proofErr w:type="spellEnd"/>
-      <w:r>
-        <w:t xml:space="preserve">-pagina van Waterschap Scheldestromen: </w:t>
+        <w:t>De broncode van BOLuS</w:t>
+      </w:r>
+      <w:r>
+        <w:t xml:space="preserve"> is open-source en staat op de Github-pagina van Waterschap Scheldestromen: </w:t>
       </w:r>
       <w:hyperlink r:id="rId24" w:history="1">
         <w:r>
@@ -4137,32 +4043,11 @@
       <w:r>
         <w:t xml:space="preserve">In deze paragraaf wordt toegelicht hoe de tool via </w:t>
       </w:r>
-      <w:proofErr w:type="spellStart"/>
-      <w:r>
-        <w:t>Github</w:t>
-      </w:r>
-      <w:proofErr w:type="spellEnd"/>
-      <w:r>
-        <w:t xml:space="preserve"> gedownload wordt</w:t>
-      </w:r>
-      <w:r>
-        <w:t xml:space="preserve">. Als alternatief kan </w:t>
-      </w:r>
-      <w:proofErr w:type="spellStart"/>
-      <w:r>
-        <w:t>BOLuS</w:t>
-      </w:r>
-      <w:proofErr w:type="spellEnd"/>
-      <w:r>
-        <w:t xml:space="preserve"> met behulp van git worden </w:t>
-      </w:r>
-      <w:proofErr w:type="spellStart"/>
-      <w:r>
-        <w:t>gecloned</w:t>
-      </w:r>
-      <w:proofErr w:type="spellEnd"/>
-      <w:r>
-        <w:t>.</w:t>
+      <w:r>
+        <w:t>Github gedownload wordt</w:t>
+      </w:r>
+      <w:r>
+        <w:t>. Als alternatief kan BOLuS met behulp van git worden gecloned.</w:t>
       </w:r>
     </w:p>
     <w:p>
@@ -4284,15 +4169,7 @@
         <w:t xml:space="preserve">Plaats het zip-bestand op een locatie naar keuze en pak het hier uit. </w:t>
       </w:r>
       <w:r>
-        <w:t xml:space="preserve">Deze locatie mag niet gesynchroniseerd worden met een </w:t>
-      </w:r>
-      <w:proofErr w:type="spellStart"/>
-      <w:r>
-        <w:t>cloudomgeving</w:t>
-      </w:r>
-      <w:proofErr w:type="spellEnd"/>
-      <w:r>
-        <w:t xml:space="preserve"> (OneDrive). Dit kan tot problemen leiden bij het doorrekenen van D-Stability berekeningen.</w:t>
+        <w:t>Deze locatie mag niet gesynchroniseerd worden met een cloudomgeving (OneDrive). Dit kan tot problemen leiden bij het doorrekenen van D-Stability berekeningen.</w:t>
       </w:r>
       <w:r>
         <w:t xml:space="preserve"> </w:t>
@@ -4375,27 +4252,14 @@
                             <w:r>
                               <w:t xml:space="preserve">Zorg dat </w:t>
                             </w:r>
-                            <w:proofErr w:type="spellStart"/>
                             <w:r>
-                              <w:t>BOLuS</w:t>
-                            </w:r>
-                            <w:proofErr w:type="spellEnd"/>
-                            <w:r>
-                              <w:t xml:space="preserve"> op een locatie staat die</w:t>
+                              <w:t>BOLuS op een locatie staat die</w:t>
                             </w:r>
                             <w:r>
                               <w:t xml:space="preserve"> NIET</w:t>
                             </w:r>
                             <w:r>
-                              <w:t xml:space="preserve"> gesynchroniseerd wordt met de </w:t>
-                            </w:r>
-                            <w:proofErr w:type="spellStart"/>
-                            <w:r>
-                              <w:t>cloud</w:t>
-                            </w:r>
-                            <w:proofErr w:type="spellEnd"/>
-                            <w:r>
-                              <w:t xml:space="preserve"> (OneDrive)</w:t>
+                              <w:t xml:space="preserve"> gesynchroniseerd wordt met de cloud (OneDrive)</w:t>
                             </w:r>
                             <w:r>
                               <w:t>. Dit zorgt voor problemen bij het doorrekenen van de D-Stability berekeningen.</w:t>
@@ -4426,27 +4290,14 @@
                       <w:r>
                         <w:t xml:space="preserve">Zorg dat </w:t>
                       </w:r>
-                      <w:proofErr w:type="spellStart"/>
                       <w:r>
-                        <w:t>BOLuS</w:t>
-                      </w:r>
-                      <w:proofErr w:type="spellEnd"/>
-                      <w:r>
-                        <w:t xml:space="preserve"> op een locatie staat die</w:t>
+                        <w:t>BOLuS op een locatie staat die</w:t>
                       </w:r>
                       <w:r>
                         <w:t xml:space="preserve"> NIET</w:t>
                       </w:r>
                       <w:r>
-                        <w:t xml:space="preserve"> gesynchroniseerd wordt met de </w:t>
-                      </w:r>
-                      <w:proofErr w:type="spellStart"/>
-                      <w:r>
-                        <w:t>cloud</w:t>
-                      </w:r>
-                      <w:proofErr w:type="spellEnd"/>
-                      <w:r>
-                        <w:t xml:space="preserve"> (OneDrive)</w:t>
+                        <w:t xml:space="preserve"> gesynchroniseerd wordt met de cloud (OneDrive)</w:t>
                       </w:r>
                       <w:r>
                         <w:t>. Dit zorgt voor problemen bij het doorrekenen van de D-Stability berekeningen.</w:t>
@@ -4496,15 +4347,7 @@
         <w:t xml:space="preserve"> kan worden</w:t>
       </w:r>
       <w:r>
-        <w:t xml:space="preserve"> met behulp van het bestand “</w:t>
-      </w:r>
-      <w:proofErr w:type="spellStart"/>
-      <w:r>
-        <w:t>environment.yml</w:t>
-      </w:r>
-      <w:proofErr w:type="spellEnd"/>
-      <w:r>
-        <w:t>”. Als alternatief kan de tool ook worden geïnstalleerd met behulp van pip en de “requirements.txt”. Dit is niet toegelicht.</w:t>
+        <w:t xml:space="preserve"> met behulp van het bestand “environment.yml”. Als alternatief kan de tool ook worden geïnstalleerd met behulp van pip en de “requirements.txt”. Dit is niet toegelicht.</w:t>
       </w:r>
     </w:p>
     <w:p>
@@ -4535,13 +4378,8 @@
         </w:numPr>
       </w:pPr>
       <w:r>
-        <w:t xml:space="preserve">Navigeer in de verkenner naar de locatie waar de tool is geplaatst en open de map </w:t>
-      </w:r>
-      <w:proofErr w:type="spellStart"/>
-      <w:r>
-        <w:t>BOLuS-main</w:t>
-      </w:r>
-      <w:proofErr w:type="spellEnd"/>
+        <w:t>Navigeer in de verkenner naar de locatie waar de tool is geplaatst en open de map BOLuS-main</w:t>
+      </w:r>
       <w:r>
         <w:t xml:space="preserve">. </w:t>
       </w:r>
@@ -4653,21 +4491,7 @@
                               <w:rPr>
                                 <w:rFonts w:ascii="Consolas" w:hAnsi="Consolas"/>
                               </w:rPr>
-                              <w:t>cd “</w:t>
-                            </w:r>
-                            <w:proofErr w:type="spellStart"/>
-                            <w:r>
-                              <w:rPr>
-                                <w:rFonts w:ascii="Consolas" w:hAnsi="Consolas"/>
-                              </w:rPr>
-                              <w:t>pad_naar_bolus</w:t>
-                            </w:r>
-                            <w:proofErr w:type="spellEnd"/>
-                            <w:r>
-                              <w:rPr>
-                                <w:rFonts w:ascii="Consolas" w:hAnsi="Consolas"/>
-                              </w:rPr>
-                              <w:t>”</w:t>
+                              <w:t>cd “pad_naar_bolus”</w:t>
                             </w:r>
                           </w:p>
                         </w:txbxContent>
@@ -4701,21 +4525,7 @@
                         <w:rPr>
                           <w:rFonts w:ascii="Consolas" w:hAnsi="Consolas"/>
                         </w:rPr>
-                        <w:t>cd “</w:t>
-                      </w:r>
-                      <w:proofErr w:type="spellStart"/>
-                      <w:r>
-                        <w:rPr>
-                          <w:rFonts w:ascii="Consolas" w:hAnsi="Consolas"/>
-                        </w:rPr>
-                        <w:t>pad_naar_bolus</w:t>
-                      </w:r>
-                      <w:proofErr w:type="spellEnd"/>
-                      <w:r>
-                        <w:rPr>
-                          <w:rFonts w:ascii="Consolas" w:hAnsi="Consolas"/>
-                        </w:rPr>
-                        <w:t>”</w:t>
+                        <w:t>cd “pad_naar_bolus”</w:t>
                       </w:r>
                     </w:p>
                   </w:txbxContent>
@@ -4737,15 +4547,7 @@
         </w:numPr>
       </w:pPr>
       <w:r>
-        <w:t xml:space="preserve">Creëer een nieuwe </w:t>
-      </w:r>
-      <w:proofErr w:type="spellStart"/>
-      <w:r>
-        <w:t>conda</w:t>
-      </w:r>
-      <w:proofErr w:type="spellEnd"/>
-      <w:r>
-        <w:t xml:space="preserve"> environment met onderstaand commando:</w:t>
+        <w:t>Creëer een nieuwe conda environment met onderstaand commando:</w:t>
       </w:r>
     </w:p>
     <w:p>
@@ -4814,23 +4616,13 @@
                                 <w:lang w:val="en-GB"/>
                               </w:rPr>
                             </w:pPr>
-                            <w:proofErr w:type="spellStart"/>
                             <w:r>
                               <w:rPr>
                                 <w:rFonts w:ascii="Consolas" w:hAnsi="Consolas"/>
                                 <w:lang w:val="en-GB"/>
                               </w:rPr>
-                              <w:t>conda</w:t>
+                              <w:t xml:space="preserve">conda env create -f </w:t>
                             </w:r>
-                            <w:proofErr w:type="spellEnd"/>
-                            <w:r>
-                              <w:rPr>
-                                <w:rFonts w:ascii="Consolas" w:hAnsi="Consolas"/>
-                                <w:lang w:val="en-GB"/>
-                              </w:rPr>
-                              <w:t xml:space="preserve"> env create -f </w:t>
-                            </w:r>
-                            <w:proofErr w:type="spellStart"/>
                             <w:r>
                               <w:rPr>
                                 <w:rFonts w:ascii="Consolas" w:hAnsi="Consolas"/>
@@ -4838,7 +4630,6 @@
                               </w:rPr>
                               <w:t>environment.yml</w:t>
                             </w:r>
-                            <w:proofErr w:type="spellEnd"/>
                           </w:p>
                         </w:txbxContent>
                       </wps:txbx>
@@ -4868,23 +4659,13 @@
                           <w:lang w:val="en-GB"/>
                         </w:rPr>
                       </w:pPr>
-                      <w:proofErr w:type="spellStart"/>
                       <w:r>
                         <w:rPr>
                           <w:rFonts w:ascii="Consolas" w:hAnsi="Consolas"/>
                           <w:lang w:val="en-GB"/>
                         </w:rPr>
-                        <w:t>conda</w:t>
+                        <w:t xml:space="preserve">conda env create -f </w:t>
                       </w:r>
-                      <w:proofErr w:type="spellEnd"/>
-                      <w:r>
-                        <w:rPr>
-                          <w:rFonts w:ascii="Consolas" w:hAnsi="Consolas"/>
-                          <w:lang w:val="en-GB"/>
-                        </w:rPr>
-                        <w:t xml:space="preserve"> env create -f </w:t>
-                      </w:r>
-                      <w:proofErr w:type="spellStart"/>
                       <w:r>
                         <w:rPr>
                           <w:rFonts w:ascii="Consolas" w:hAnsi="Consolas"/>
@@ -4892,7 +4673,6 @@
                         </w:rPr>
                         <w:t>environment.yml</w:t>
                       </w:r>
-                      <w:proofErr w:type="spellEnd"/>
                     </w:p>
                   </w:txbxContent>
                 </v:textbox>
@@ -5022,42 +4802,18 @@
                                 <w:rFonts w:ascii="Consolas" w:hAnsi="Consolas"/>
                               </w:rPr>
                             </w:pPr>
-                            <w:proofErr w:type="spellStart"/>
                             <w:r>
                               <w:rPr>
                                 <w:rFonts w:ascii="Consolas" w:hAnsi="Consolas"/>
                               </w:rPr>
-                              <w:t>conda</w:t>
+                              <w:t xml:space="preserve">conda activate </w:t>
                             </w:r>
-                            <w:proofErr w:type="spellEnd"/>
-                            <w:r>
-                              <w:rPr>
-                                <w:rFonts w:ascii="Consolas" w:hAnsi="Consolas"/>
-                              </w:rPr>
-                              <w:t xml:space="preserve"> </w:t>
-                            </w:r>
-                            <w:proofErr w:type="spellStart"/>
-                            <w:r>
-                              <w:rPr>
-                                <w:rFonts w:ascii="Consolas" w:hAnsi="Consolas"/>
-                              </w:rPr>
-                              <w:t>activate</w:t>
-                            </w:r>
-                            <w:proofErr w:type="spellEnd"/>
-                            <w:r>
-                              <w:rPr>
-                                <w:rFonts w:ascii="Consolas" w:hAnsi="Consolas"/>
-                              </w:rPr>
-                              <w:t xml:space="preserve"> </w:t>
-                            </w:r>
-                            <w:proofErr w:type="spellStart"/>
                             <w:r>
                               <w:rPr>
                                 <w:rFonts w:ascii="Consolas" w:hAnsi="Consolas"/>
                               </w:rPr>
                               <w:t>venv_bolus</w:t>
                             </w:r>
-                            <w:proofErr w:type="spellEnd"/>
                           </w:p>
                         </w:txbxContent>
                       </wps:txbx>
@@ -5086,42 +4842,18 @@
                           <w:rFonts w:ascii="Consolas" w:hAnsi="Consolas"/>
                         </w:rPr>
                       </w:pPr>
-                      <w:proofErr w:type="spellStart"/>
                       <w:r>
                         <w:rPr>
                           <w:rFonts w:ascii="Consolas" w:hAnsi="Consolas"/>
                         </w:rPr>
-                        <w:t>conda</w:t>
+                        <w:t xml:space="preserve">conda activate </w:t>
                       </w:r>
-                      <w:proofErr w:type="spellEnd"/>
-                      <w:r>
-                        <w:rPr>
-                          <w:rFonts w:ascii="Consolas" w:hAnsi="Consolas"/>
-                        </w:rPr>
-                        <w:t xml:space="preserve"> </w:t>
-                      </w:r>
-                      <w:proofErr w:type="spellStart"/>
-                      <w:r>
-                        <w:rPr>
-                          <w:rFonts w:ascii="Consolas" w:hAnsi="Consolas"/>
-                        </w:rPr>
-                        <w:t>activate</w:t>
-                      </w:r>
-                      <w:proofErr w:type="spellEnd"/>
-                      <w:r>
-                        <w:rPr>
-                          <w:rFonts w:ascii="Consolas" w:hAnsi="Consolas"/>
-                        </w:rPr>
-                        <w:t xml:space="preserve"> </w:t>
-                      </w:r>
-                      <w:proofErr w:type="spellStart"/>
                       <w:r>
                         <w:rPr>
                           <w:rFonts w:ascii="Consolas" w:hAnsi="Consolas"/>
                         </w:rPr>
                         <w:t>venv_bolus</w:t>
                       </w:r>
-                      <w:proofErr w:type="spellEnd"/>
                     </w:p>
                   </w:txbxContent>
                 </v:textbox>
@@ -5141,24 +4873,14 @@
         </w:numPr>
       </w:pPr>
       <w:r>
+        <w:t xml:space="preserve">“venv_bolus” is de naam van de virtual environment. Deze is gespecificeerd in de </w:t>
+      </w:r>
+      <w:r>
         <w:t>“</w:t>
       </w:r>
-      <w:proofErr w:type="spellStart"/>
-      <w:r>
-        <w:t>venv_bolus</w:t>
-      </w:r>
-      <w:proofErr w:type="spellEnd"/>
-      <w:r>
-        <w:t xml:space="preserve">” is de naam van de virtual environment. Deze is gespecificeerd in de </w:t>
-      </w:r>
-      <w:r>
-        <w:t>“</w:t>
-      </w:r>
-      <w:proofErr w:type="spellStart"/>
       <w:r>
         <w:t>environment.yml</w:t>
       </w:r>
-      <w:proofErr w:type="spellEnd"/>
       <w:r>
         <w:t>”</w:t>
       </w:r>
@@ -5197,24 +4919,14 @@
         <w:t>De invoersheet heet “Invoer BOLuS.xlsx” en staat op</w:t>
       </w:r>
       <w:r>
-        <w:t xml:space="preserve"> de locatie </w:t>
-      </w:r>
-      <w:proofErr w:type="spellStart"/>
-      <w:r>
-        <w:t>BOLuS</w:t>
+        <w:t xml:space="preserve"> de locatie BOLuS</w:t>
       </w:r>
       <w:r>
         <w:t>-main</w:t>
       </w:r>
-      <w:proofErr w:type="spellEnd"/>
-      <w:r>
-        <w:t>/</w:t>
-      </w:r>
-      <w:proofErr w:type="spellStart"/>
-      <w:r>
-        <w:t>excel_tool</w:t>
-      </w:r>
-      <w:proofErr w:type="spellEnd"/>
+      <w:r>
+        <w:t>/excel_tool</w:t>
+      </w:r>
       <w:r>
         <w:t>.</w:t>
       </w:r>
@@ -5272,13 +4984,8 @@
       <w:r>
         <w:t xml:space="preserve">avigeer naar </w:t>
       </w:r>
-      <w:proofErr w:type="spellStart"/>
-      <w:r>
-        <w:t>BOLuS-main</w:t>
-      </w:r>
-      <w:proofErr w:type="spellEnd"/>
-      <w:r>
-        <w:t xml:space="preserve"> (paragraaf </w:t>
+      <w:r>
+        <w:t xml:space="preserve">BOLuS-main (paragraaf </w:t>
       </w:r>
       <w:r>
         <w:fldChar w:fldCharType="begin"/>
@@ -5414,17 +5121,8 @@
                                 <w:rFonts w:ascii="Consolas" w:hAnsi="Consolas"/>
                                 <w:lang w:val="en-GB"/>
                               </w:rPr>
-                              <w:t xml:space="preserve">python -m </w:t>
+                              <w:t>python -m excel_tool.main</w:t>
                             </w:r>
-                            <w:proofErr w:type="spellStart"/>
-                            <w:r>
-                              <w:rPr>
-                                <w:rFonts w:ascii="Consolas" w:hAnsi="Consolas"/>
-                                <w:lang w:val="en-GB"/>
-                              </w:rPr>
-                              <w:t>excel_tool.main</w:t>
-                            </w:r>
-                            <w:proofErr w:type="spellEnd"/>
                             <w:r>
                               <w:rPr>
                                 <w:rFonts w:ascii="Consolas" w:hAnsi="Consolas"/>
@@ -5470,17 +5168,8 @@
                           <w:rFonts w:ascii="Consolas" w:hAnsi="Consolas"/>
                           <w:lang w:val="en-GB"/>
                         </w:rPr>
-                        <w:t xml:space="preserve">python -m </w:t>
+                        <w:t>python -m excel_tool.main</w:t>
                       </w:r>
-                      <w:proofErr w:type="spellStart"/>
-                      <w:r>
-                        <w:rPr>
-                          <w:rFonts w:ascii="Consolas" w:hAnsi="Consolas"/>
-                          <w:lang w:val="en-GB"/>
-                        </w:rPr>
-                        <w:t>excel_tool.main</w:t>
-                      </w:r>
-                      <w:proofErr w:type="spellEnd"/>
                       <w:r>
                         <w:rPr>
                           <w:rFonts w:ascii="Consolas" w:hAnsi="Consolas"/>
@@ -5804,15 +5493,7 @@
         <w:t xml:space="preserve">Rekenen </w:t>
       </w:r>
       <w:r>
-        <w:t xml:space="preserve">(Ja/Nee): Bij “Ja” worden de gegenereerde berekeningen doorgerekend en worden de resultaten uitgelezen. Dit wordt weggeschreven naar de uitvoermap (zie volgende punt). Er wordt alleen gerekend indien er ook </w:t>
-      </w:r>
-      <w:proofErr w:type="spellStart"/>
-      <w:r>
-        <w:t>gridinstellingen</w:t>
-      </w:r>
-      <w:proofErr w:type="spellEnd"/>
-      <w:r>
-        <w:t xml:space="preserve"> zijn opgegeven (</w:t>
+        <w:t>(Ja/Nee): Bij “Ja” worden de gegenereerde berekeningen doorgerekend en worden de resultaten uitgelezen. Dit wordt weggeschreven naar de uitvoermap (zie volgende punt). Er wordt alleen gerekend indien er ook gridinstellingen zijn opgegeven (</w:t>
       </w:r>
       <w:r>
         <w:t xml:space="preserve">zie paragraaf </w:t>
@@ -5879,23 +5560,7 @@
         <w:t xml:space="preserve">dan wordt de uitvoer naar </w:t>
       </w:r>
       <w:r>
-        <w:t>“</w:t>
-      </w:r>
-      <w:proofErr w:type="spellStart"/>
-      <w:r>
-        <w:t>BOLuS-main</w:t>
-      </w:r>
-      <w:proofErr w:type="spellEnd"/>
-      <w:r>
-        <w:t>/</w:t>
-      </w:r>
-      <w:proofErr w:type="spellStart"/>
-      <w:r>
-        <w:t>excel_tool</w:t>
-      </w:r>
-      <w:proofErr w:type="spellEnd"/>
-      <w:r>
-        <w:t>/Uitvoer” weggeschreven.</w:t>
+        <w:t>“BOLuS-main/excel_tool/Uitvoer” weggeschreven.</w:t>
       </w:r>
     </w:p>
     <w:p>
@@ -5939,15 +5604,7 @@
         <w:t xml:space="preserve">Daarnaast kan dit format gebruikt worden voor de </w:t>
       </w:r>
       <w:r>
-        <w:t>software “</w:t>
-      </w:r>
-      <w:proofErr w:type="spellStart"/>
-      <w:r>
-        <w:t>qDAMEdit</w:t>
-      </w:r>
-      <w:proofErr w:type="spellEnd"/>
-      <w:r>
-        <w:t>” (ook wel de “kliktool”) om de karakteristieke punten aan te geven.</w:t>
+        <w:t>software “qDAMEdit” (ook wel de “kliktool”) om de karakteristieke punten aan te geven.</w:t>
       </w:r>
     </w:p>
     <w:p>
@@ -6090,15 +5747,7 @@
         <w:t xml:space="preserve">unnen worden gedefinieerd </w:t>
       </w:r>
       <w:r>
-        <w:t>met behulp van de dwarsprofielen en de software “</w:t>
-      </w:r>
-      <w:proofErr w:type="spellStart"/>
-      <w:r>
-        <w:t>qDAMEdit</w:t>
-      </w:r>
-      <w:proofErr w:type="spellEnd"/>
-      <w:r>
-        <w:t>” (ook wel de “kliktool”).</w:t>
+        <w:t>met behulp van de dwarsprofielen en de software “qDAMEdit” (ook wel de “kliktool”).</w:t>
       </w:r>
       <w:r>
         <w:t xml:space="preserve"> De karakteristieke punten worden in overige delen van de tool gebruikt voor een aantal onderdelen</w:t>
@@ -6150,15 +5799,7 @@
         </w:numPr>
       </w:pPr>
       <w:r>
-        <w:t>Het format van dit tabblad is een veelvoorkomend format. Het wordt onder andere gebruik voor de software Riskeer en DAM. De karakteristieke punten kunnen opgesteld worden met behulp van de dwarsprofielen en de software “</w:t>
-      </w:r>
-      <w:proofErr w:type="spellStart"/>
-      <w:r>
-        <w:t>qDAMEdit</w:t>
-      </w:r>
-      <w:proofErr w:type="spellEnd"/>
-      <w:r>
-        <w:t>” (ook wel de “kliktool”).</w:t>
+        <w:t>Het format van dit tabblad is een veelvoorkomend format. Het wordt onder andere gebruik voor de software Riskeer en DAM. De karakteristieke punten kunnen opgesteld worden met behulp van de dwarsprofielen en de software “qDAMEdit” (ook wel de “kliktool”).</w:t>
       </w:r>
     </w:p>
     <w:p>
@@ -6191,15 +5832,7 @@
         <w:t xml:space="preserve"> hebben</w:t>
       </w:r>
       <w:r>
-        <w:t xml:space="preserve"> (en </w:t>
-      </w:r>
-      <w:proofErr w:type="spellStart"/>
-      <w:r>
-        <w:t>vice</w:t>
-      </w:r>
-      <w:proofErr w:type="spellEnd"/>
-      <w:r>
-        <w:t xml:space="preserve">-versa). </w:t>
+        <w:t xml:space="preserve"> (en vice-versa). </w:t>
       </w:r>
     </w:p>
     <w:p>
@@ -6211,15 +5844,7 @@
         </w:numPr>
       </w:pPr>
       <w:r>
-        <w:t xml:space="preserve">Een waarde van -1 voor zowel het X-, Y- als Z-coördinaat betekent dat het karakteristieke punt niet bestaat voor het betreffende dwarsprofiel. Dit is conform het </w:t>
-      </w:r>
-      <w:proofErr w:type="spellStart"/>
-      <w:r>
-        <w:t>qDAMEdit</w:t>
-      </w:r>
-      <w:proofErr w:type="spellEnd"/>
-      <w:r>
-        <w:t xml:space="preserve"> format.</w:t>
+        <w:t>Een waarde van -1 voor zowel het X-, Y- als Z-coördinaat betekent dat het karakteristieke punt niet bestaat voor het betreffende dwarsprofiel. Dit is conform het qDAMEdit format.</w:t>
       </w:r>
     </w:p>
     <w:p>
@@ -6279,12 +5904,10 @@
         <w:t xml:space="preserve"> en de </w:t>
       </w:r>
       <w:commentRangeStart w:id="36"/>
-      <w:proofErr w:type="spellStart"/>
       <w:r>
         <w:t>waterspanningsschematisatie</w:t>
       </w:r>
       <w:commentRangeEnd w:id="36"/>
-      <w:proofErr w:type="spellEnd"/>
       <w:r>
         <w:rPr>
           <w:rStyle w:val="Verwijzingopmerking"/>
@@ -6327,13 +5950,8 @@
       <w:r>
         <w:t xml:space="preserve">De sterkteparameters kunnen opgegeven worden voor de sterktemodellen Mohr-Coulomb en </w:t>
       </w:r>
-      <w:proofErr w:type="spellStart"/>
-      <w:r>
-        <w:t>Shansep</w:t>
-      </w:r>
-      <w:proofErr w:type="spellEnd"/>
-      <w:r>
-        <w:t xml:space="preserve">. </w:t>
+      <w:r>
+        <w:t xml:space="preserve">Shansep. </w:t>
       </w:r>
       <w:r>
         <w:t xml:space="preserve">Het is niet mogelijk om </w:t>
@@ -6342,29 +5960,16 @@
         <w:t>gebruik te maken van</w:t>
       </w:r>
       <w:r>
-        <w:t xml:space="preserve"> SU-</w:t>
-      </w:r>
-      <w:proofErr w:type="spellStart"/>
-      <w:r>
-        <w:t>tables</w:t>
-      </w:r>
-      <w:proofErr w:type="spellEnd"/>
-      <w:r>
-        <w:t xml:space="preserve"> of S</w:t>
+        <w:t xml:space="preserve"> SU-tables of S</w:t>
       </w:r>
       <w:r>
         <w:t>igma-</w:t>
       </w:r>
-      <w:proofErr w:type="spellStart"/>
       <w:r>
         <w:t>T</w:t>
       </w:r>
       <w:r>
-        <w:t>au</w:t>
-      </w:r>
-      <w:proofErr w:type="spellEnd"/>
-      <w:r>
-        <w:t xml:space="preserve"> curves.</w:t>
+        <w:t>au curves.</w:t>
       </w:r>
     </w:p>
     <w:p>
@@ -6400,15 +6005,7 @@
         <w:t>”</w:t>
       </w:r>
       <w:r>
-        <w:t xml:space="preserve"> wordt aangegeven of de </w:t>
-      </w:r>
-      <w:proofErr w:type="spellStart"/>
-      <w:r>
-        <w:t>sterkeparameters</w:t>
-      </w:r>
-      <w:proofErr w:type="spellEnd"/>
-      <w:r>
-        <w:t xml:space="preserve"> </w:t>
+        <w:t xml:space="preserve"> wordt aangegeven of de sterkeparameters </w:t>
       </w:r>
       <w:r>
         <w:t xml:space="preserve">probabilistisch zijn. </w:t>
@@ -6453,15 +6050,7 @@
         <w:t xml:space="preserve"> per sterkteparameter (S, m</w:t>
       </w:r>
       <w:r>
-        <w:t xml:space="preserve"> of c, </w:t>
-      </w:r>
-      <w:proofErr w:type="spellStart"/>
-      <w:r>
-        <w:t>phi</w:t>
-      </w:r>
-      <w:proofErr w:type="spellEnd"/>
-      <w:r>
-        <w:t xml:space="preserve">) aangegeven toe worden of de parameter stochastisch is. Dit </w:t>
+        <w:t xml:space="preserve"> of c, phi) aangegeven toe worden of de parameter stochastisch is. Dit </w:t>
       </w:r>
       <w:r>
         <w:t>wordt bepaald aan de hand van de ingevoerde standaardafwijking. Indien deze niet is ingevuld is, of gelijk is aan nul, dan</w:t>
@@ -6733,15 +6322,7 @@
         <w:t>een</w:t>
       </w:r>
       <w:r>
-        <w:t xml:space="preserve"> </w:t>
-      </w:r>
-      <w:proofErr w:type="spellStart"/>
-      <w:r>
-        <w:t>Yield</w:t>
-      </w:r>
-      <w:proofErr w:type="spellEnd"/>
-      <w:r>
-        <w:t xml:space="preserve"> Stress</w:t>
+        <w:t xml:space="preserve"> Yield Stress</w:t>
       </w:r>
       <w:r>
         <w:t xml:space="preserve"> (grensspanning)</w:t>
@@ -6780,15 +6361,7 @@
         <w:t xml:space="preserve">. Het is niet mogelijk te werken met </w:t>
       </w:r>
       <w:r>
-        <w:t xml:space="preserve">“state </w:t>
-      </w:r>
-      <w:proofErr w:type="spellStart"/>
-      <w:r>
-        <w:t>lines</w:t>
-      </w:r>
-      <w:proofErr w:type="spellEnd"/>
-      <w:r>
-        <w:t>”.</w:t>
+        <w:t>“state lines”.</w:t>
       </w:r>
     </w:p>
     <w:p>
@@ -6827,23 +6400,7 @@
         </w:numPr>
       </w:pPr>
       <w:r>
-        <w:t>In de kolom “</w:t>
-      </w:r>
-      <w:proofErr w:type="spellStart"/>
-      <w:r>
-        <w:t>S-m</w:t>
-      </w:r>
-      <w:proofErr w:type="spellEnd"/>
-      <w:r>
-        <w:t xml:space="preserve">” wordt aangegeven of de </w:t>
-      </w:r>
-      <w:proofErr w:type="spellStart"/>
-      <w:r>
-        <w:t>ongedraineerde</w:t>
-      </w:r>
-      <w:proofErr w:type="spellEnd"/>
-      <w:r>
-        <w:t xml:space="preserve"> schuifsterkteratio en de sterktetoename-exponent aan elkaar gecorreleerd zijn. Indien niet opgegeven worden de parameters als onafhankelijk behandeld.</w:t>
+        <w:t>In de kolom “S-m” wordt aangegeven of de ongedraineerde schuifsterkteratio en de sterktetoename-exponent aan elkaar gecorreleerd zijn. Indien niet opgegeven worden de parameters als onafhankelijk behandeld.</w:t>
       </w:r>
     </w:p>
     <w:p>
@@ -8267,27 +7824,10 @@
       </w:pPr>
       <w:bookmarkStart w:id="47" w:name="_Ref194060430"/>
       <w:bookmarkStart w:id="48" w:name="_Toc194568241"/>
-      <w:proofErr w:type="spellStart"/>
-      <w:r>
-        <w:t>G</w:t>
-      </w:r>
-      <w:commentRangeStart w:id="49"/>
-      <w:r>
-        <w:t>ridinstellingen</w:t>
+      <w:r>
+        <w:t>Gridinstellingen</w:t>
       </w:r>
       <w:bookmarkEnd w:id="47"/>
-      <w:commentRangeEnd w:id="49"/>
-      <w:proofErr w:type="spellEnd"/>
-      <w:r>
-        <w:rPr>
-          <w:rStyle w:val="Verwijzingopmerking"/>
-          <w:rFonts w:eastAsiaTheme="minorHAnsi" w:cs="Verdana"/>
-          <w:b w:val="0"/>
-          <w:bCs w:val="0"/>
-          <w:color w:val="221E1F"/>
-        </w:rPr>
-        <w:commentReference w:id="49"/>
-      </w:r>
       <w:bookmarkEnd w:id="48"/>
     </w:p>
     <w:p>
@@ -8295,15 +7835,7 @@
         <w:pStyle w:val="Plattetekst"/>
       </w:pPr>
       <w:r>
-        <w:t>In het tabblad “</w:t>
-      </w:r>
-      <w:proofErr w:type="spellStart"/>
-      <w:r>
-        <w:t>Gridinstellingen</w:t>
-      </w:r>
-      <w:proofErr w:type="spellEnd"/>
-      <w:r>
-        <w:t xml:space="preserve">” </w:t>
+        <w:t xml:space="preserve">In het tabblad “Gridinstellingen” </w:t>
       </w:r>
       <w:r>
         <w:t xml:space="preserve">worden de glijvlakinstellingen en -beperkingen </w:t>
@@ -8330,11 +7862,11 @@
       <w:pPr>
         <w:pStyle w:val="Kop3"/>
       </w:pPr>
-      <w:bookmarkStart w:id="50" w:name="_Toc194568242"/>
+      <w:bookmarkStart w:id="49" w:name="_Toc194568242"/>
       <w:r>
         <w:t>Algemeen</w:t>
       </w:r>
-      <w:bookmarkEnd w:id="50"/>
+      <w:bookmarkEnd w:id="49"/>
     </w:p>
     <w:p>
       <w:pPr>
@@ -8351,15 +7883,7 @@
         <w:t>een</w:t>
       </w:r>
       <w:r>
-        <w:t xml:space="preserve"> D-Stability “</w:t>
-      </w:r>
-      <w:proofErr w:type="spellStart"/>
-      <w:r>
-        <w:t>Calculation</w:t>
-      </w:r>
-      <w:proofErr w:type="spellEnd"/>
-      <w:r>
-        <w:t>” voor. D</w:t>
+        <w:t xml:space="preserve"> D-Stability “Calculation” voor. D</w:t>
       </w:r>
       <w:r>
         <w:t>at zijn glijvlakinstellingen</w:t>
@@ -8389,15 +7913,7 @@
         <w:t xml:space="preserve">In de kolom “Naam set” </w:t>
       </w:r>
       <w:r>
-        <w:t xml:space="preserve">wordt de naam van de set met </w:t>
-      </w:r>
-      <w:proofErr w:type="spellStart"/>
-      <w:r>
-        <w:t>gridinstellingen</w:t>
-      </w:r>
-      <w:proofErr w:type="spellEnd"/>
-      <w:r>
-        <w:t xml:space="preserve"> opgegeven. Door meerdere regels dezelfde “Naam set” t</w:t>
+        <w:t>wordt de naam van de set met gridinstellingen opgegeven. Door meerdere regels dezelfde “Naam set” t</w:t>
       </w:r>
       <w:r>
         <w:t xml:space="preserve">e geven is het mogelijk om meerdere glijvlakinstellingen per scenario </w:t>
@@ -8460,23 +7976,7 @@
         </w:numPr>
       </w:pPr>
       <w:r>
-        <w:t xml:space="preserve">‘Uplift Van’: Dit betreft Uplift Van </w:t>
-      </w:r>
-      <w:proofErr w:type="spellStart"/>
-      <w:r>
-        <w:t>Particle</w:t>
-      </w:r>
-      <w:proofErr w:type="spellEnd"/>
-      <w:r>
-        <w:t xml:space="preserve"> </w:t>
-      </w:r>
-      <w:proofErr w:type="spellStart"/>
-      <w:r>
-        <w:t>Swarm</w:t>
-      </w:r>
-      <w:proofErr w:type="spellEnd"/>
-      <w:r>
-        <w:t>;</w:t>
+        <w:t>‘Uplift Van’: Dit betreft Uplift Van Particle Swarm;</w:t>
       </w:r>
     </w:p>
     <w:p>
@@ -8515,11 +8015,11 @@
       <w:pPr>
         <w:pStyle w:val="Kop3"/>
       </w:pPr>
-      <w:bookmarkStart w:id="51" w:name="_Toc194568243"/>
+      <w:bookmarkStart w:id="50" w:name="_Toc194568243"/>
       <w:r>
         <w:t>Bishop</w:t>
       </w:r>
-      <w:bookmarkEnd w:id="51"/>
+      <w:bookmarkEnd w:id="50"/>
     </w:p>
     <w:p>
       <w:pPr>
@@ -8562,15 +8062,7 @@
         <w:t xml:space="preserve"> is een voorbeeld </w:t>
       </w:r>
       <w:r>
-        <w:t xml:space="preserve">van de plaatsing van een Bishop </w:t>
-      </w:r>
-      <w:proofErr w:type="spellStart"/>
-      <w:r>
-        <w:t>rekengrid</w:t>
-      </w:r>
-      <w:proofErr w:type="spellEnd"/>
-      <w:r>
-        <w:t xml:space="preserve"> </w:t>
+        <w:t xml:space="preserve">van de plaatsing van een Bishop rekengrid </w:t>
       </w:r>
       <w:r>
         <w:t>gepresenteerd</w:t>
@@ -8591,15 +8083,7 @@
         <w:t>In de kolom</w:t>
       </w:r>
       <w:r>
-        <w:t xml:space="preserve"> “Positie </w:t>
-      </w:r>
-      <w:proofErr w:type="spellStart"/>
-      <w:r>
-        <w:t>grid</w:t>
-      </w:r>
-      <w:proofErr w:type="spellEnd"/>
-      <w:r>
-        <w:t>”</w:t>
+        <w:t xml:space="preserve"> “Positie grid”</w:t>
       </w:r>
       <w:r>
         <w:t xml:space="preserve"> wordt aangegeven welk karakteristiek punt</w:t>
@@ -8608,13 +8092,8 @@
         <w:t xml:space="preserve"> </w:t>
       </w:r>
       <w:r>
-        <w:t xml:space="preserve">als referentie dient voor het plaatsen van het </w:t>
-      </w:r>
-      <w:proofErr w:type="spellStart"/>
-      <w:r>
-        <w:t>rekengrid</w:t>
-      </w:r>
-      <w:proofErr w:type="spellEnd"/>
+        <w:t>als referentie dient voor het plaatsen van het rekengrid</w:t>
+      </w:r>
       <w:r>
         <w:t>. In het voorbeeld is dit ‘Kruin binnentalud’.</w:t>
       </w:r>
@@ -8633,21 +8112,8 @@
       <w:r>
         <w:t xml:space="preserve">in welke richting het </w:t>
       </w:r>
-      <w:proofErr w:type="spellStart"/>
-      <w:r>
-        <w:t>grid</w:t>
-      </w:r>
-      <w:proofErr w:type="spellEnd"/>
-      <w:r>
-        <w:t xml:space="preserve"> wordt uitgezet. In het voorbeeld is dit ‘Binnenwaarts’. Het </w:t>
-      </w:r>
-      <w:proofErr w:type="spellStart"/>
-      <w:r>
-        <w:t>grid</w:t>
-      </w:r>
-      <w:proofErr w:type="spellEnd"/>
-      <w:r>
-        <w:t xml:space="preserve"> wordt daardoor aan de binnenwaartse zijde van </w:t>
+      <w:r>
+        <w:t xml:space="preserve">grid wordt uitgezet. In het voorbeeld is dit ‘Binnenwaarts’. Het grid wordt daardoor aan de binnenwaartse zijde van </w:t>
       </w:r>
       <w:r>
         <w:t>‘Kruin binnentalud’ geplaatst.</w:t>
@@ -8662,26 +8128,10 @@
         </w:numPr>
       </w:pPr>
       <w:r>
-        <w:t xml:space="preserve">In de kolom “Offset </w:t>
-      </w:r>
-      <w:proofErr w:type="spellStart"/>
-      <w:r>
-        <w:t>grid</w:t>
-      </w:r>
-      <w:proofErr w:type="spellEnd"/>
-      <w:r>
-        <w:t xml:space="preserve"> horizontaal” wordt een </w:t>
-      </w:r>
-      <w:r>
-        <w:t xml:space="preserve">horizontale verplaatsing ten opzichte van “Positie </w:t>
-      </w:r>
-      <w:proofErr w:type="spellStart"/>
-      <w:r>
-        <w:t>grid</w:t>
-      </w:r>
-      <w:proofErr w:type="spellEnd"/>
-      <w:r>
-        <w:t xml:space="preserve">” opgegeven. De offset is positief </w:t>
+        <w:t xml:space="preserve">In de kolom “Offset grid horizontaal” wordt een </w:t>
+      </w:r>
+      <w:r>
+        <w:t xml:space="preserve">horizontale verplaatsing ten opzichte van “Positie grid” opgegeven. De offset is positief </w:t>
       </w:r>
       <w:r>
         <w:t>in de opgegeven richting. In het voorbeeld is de richting binnenwaarts. De opgegeven waarde voor de offset is dus positief.</w:t>
@@ -8696,31 +8146,7 @@
         </w:numPr>
       </w:pPr>
       <w:r>
-        <w:t xml:space="preserve">In de kolom “Offset </w:t>
-      </w:r>
-      <w:proofErr w:type="spellStart"/>
-      <w:r>
-        <w:t>grid</w:t>
-      </w:r>
-      <w:proofErr w:type="spellEnd"/>
-      <w:r>
-        <w:t xml:space="preserve"> verticaal” wordt een verticale verplaatsing ten opzichte van “</w:t>
-      </w:r>
-      <w:proofErr w:type="spellStart"/>
-      <w:r>
-        <w:t>Postitie</w:t>
-      </w:r>
-      <w:proofErr w:type="spellEnd"/>
-      <w:r>
-        <w:t xml:space="preserve"> </w:t>
-      </w:r>
-      <w:proofErr w:type="spellStart"/>
-      <w:r>
-        <w:t>grid</w:t>
-      </w:r>
-      <w:proofErr w:type="spellEnd"/>
-      <w:r>
-        <w:t xml:space="preserve">” opgegeven. De offset is </w:t>
+        <w:t xml:space="preserve">In de kolom “Offset grid verticaal” wordt een verticale verplaatsing ten opzichte van “Postitie grid” opgegeven. De offset is </w:t>
       </w:r>
       <w:r>
         <w:t>opwaarts positief.</w:t>
@@ -8735,35 +8161,14 @@
         </w:numPr>
       </w:pPr>
       <w:r>
-        <w:t xml:space="preserve">De </w:t>
-      </w:r>
-      <w:proofErr w:type="spellStart"/>
-      <w:r>
-        <w:t>offsets</w:t>
-      </w:r>
-      <w:proofErr w:type="spellEnd"/>
-      <w:r>
-        <w:t xml:space="preserve"> </w:t>
-      </w:r>
-      <w:r>
-        <w:t xml:space="preserve">worden toegepast vanaf “Positie </w:t>
-      </w:r>
-      <w:proofErr w:type="spellStart"/>
-      <w:r>
-        <w:t>grid</w:t>
-      </w:r>
-      <w:proofErr w:type="spellEnd"/>
-      <w:r>
-        <w:t xml:space="preserve">” tot de dichtstbijzijnde </w:t>
-      </w:r>
-      <w:r>
-        <w:t xml:space="preserve">hoek aan de onderzijde van het </w:t>
-      </w:r>
-      <w:proofErr w:type="spellStart"/>
-      <w:r>
-        <w:t>grid</w:t>
-      </w:r>
-      <w:proofErr w:type="spellEnd"/>
+        <w:t xml:space="preserve">De offsets </w:t>
+      </w:r>
+      <w:r>
+        <w:t xml:space="preserve">worden toegepast vanaf “Positie grid” tot de dichtstbijzijnde </w:t>
+      </w:r>
+      <w:r>
+        <w:t>hoek aan de onderzijde van het grid</w:t>
+      </w:r>
       <w:r>
         <w:t xml:space="preserve">. In het voorbeeld is dit de </w:t>
       </w:r>
@@ -8771,15 +8176,7 @@
         <w:t>rechterkant</w:t>
       </w:r>
       <w:r>
-        <w:t xml:space="preserve"> van het </w:t>
-      </w:r>
-      <w:proofErr w:type="spellStart"/>
-      <w:r>
-        <w:t>grid</w:t>
-      </w:r>
-      <w:proofErr w:type="spellEnd"/>
-      <w:r>
-        <w:t xml:space="preserve">. In het geval dat de richting ‘Buitenwaarts’ is, dan geldt de afstand </w:t>
+        <w:t xml:space="preserve"> van het grid. In het geval dat de richting ‘Buitenwaarts’ is, dan geldt de afstand </w:t>
       </w:r>
       <w:r>
         <w:t>hoek linksonder.</w:t>
@@ -8794,31 +8191,7 @@
         </w:numPr>
       </w:pPr>
       <w:r>
-        <w:t xml:space="preserve">In de kolommen “Aantal </w:t>
-      </w:r>
-      <w:proofErr w:type="spellStart"/>
-      <w:r>
-        <w:t>gridpunten</w:t>
-      </w:r>
-      <w:proofErr w:type="spellEnd"/>
-      <w:r>
-        <w:t xml:space="preserve"> horizontaal” en “Aantal </w:t>
-      </w:r>
-      <w:proofErr w:type="spellStart"/>
-      <w:r>
-        <w:t>gridpunten</w:t>
-      </w:r>
-      <w:proofErr w:type="spellEnd"/>
-      <w:r>
-        <w:t xml:space="preserve"> verticaal” wordt opgeven hoeveel </w:t>
-      </w:r>
-      <w:proofErr w:type="spellStart"/>
-      <w:r>
-        <w:t>gridpunten</w:t>
-      </w:r>
-      <w:proofErr w:type="spellEnd"/>
-      <w:r>
-        <w:t xml:space="preserve"> er worden toegepast.</w:t>
+        <w:t>In de kolommen “Aantal gridpunten horizontaal” en “Aantal gridpunten verticaal” wordt opgeven hoeveel gridpunten er worden toegepast.</w:t>
       </w:r>
     </w:p>
     <w:p>
@@ -8830,23 +8203,7 @@
         </w:numPr>
       </w:pPr>
       <w:r>
-        <w:t xml:space="preserve">In de kolom “Dichtheid </w:t>
-      </w:r>
-      <w:proofErr w:type="spellStart"/>
-      <w:r>
-        <w:t>gridpunten</w:t>
-      </w:r>
-      <w:proofErr w:type="spellEnd"/>
-      <w:r>
-        <w:t xml:space="preserve">” wordt ingevuld hoeveel </w:t>
-      </w:r>
-      <w:proofErr w:type="spellStart"/>
-      <w:r>
-        <w:t>gridpunten</w:t>
-      </w:r>
-      <w:proofErr w:type="spellEnd"/>
-      <w:r>
-        <w:t xml:space="preserve"> er binnen een meter vallen.</w:t>
+        <w:t>In de kolom “Dichtheid gridpunten” wordt ingevuld hoeveel gridpunten er binnen een meter vallen.</w:t>
       </w:r>
     </w:p>
     <w:p>
@@ -8859,15 +8216,7 @@
       </w:pPr>
       <w:r>
         <w:lastRenderedPageBreak/>
-        <w:t xml:space="preserve">De hoogte en de breedte van het </w:t>
-      </w:r>
-      <w:proofErr w:type="spellStart"/>
-      <w:r>
-        <w:t>grid</w:t>
-      </w:r>
-      <w:proofErr w:type="spellEnd"/>
-      <w:r>
-        <w:t xml:space="preserve"> worden bepaald door het aantal punten </w:t>
+        <w:t xml:space="preserve">De hoogte en de breedte van het grid worden bepaald door het aantal punten </w:t>
       </w:r>
       <w:r>
         <w:t>en de dichtheid.</w:t>
@@ -8875,21 +8224,8 @@
       <w:r>
         <w:t xml:space="preserve"> Een </w:t>
       </w:r>
-      <w:proofErr w:type="spellStart"/>
-      <w:r>
-        <w:t>grid</w:t>
-      </w:r>
-      <w:proofErr w:type="spellEnd"/>
-      <w:r>
-        <w:t xml:space="preserve"> van 21 x 21 punten met een dichtheid van 2 punten per meter levert een </w:t>
-      </w:r>
-      <w:proofErr w:type="spellStart"/>
-      <w:r>
-        <w:t>grid</w:t>
-      </w:r>
-      <w:proofErr w:type="spellEnd"/>
-      <w:r>
-        <w:t xml:space="preserve"> van 10 m x 10 m.</w:t>
+      <w:r>
+        <w:t>grid van 21 x 21 punten met een dichtheid van 2 punten per meter levert een grid van 10 m x 10 m.</w:t>
       </w:r>
     </w:p>
     <w:p>
@@ -8907,15 +8243,7 @@
         <w:t xml:space="preserve"> welk karakteristiek punt geldt als referentie voor de plaatsing van de tangentlijnen. </w:t>
       </w:r>
       <w:r>
-        <w:t xml:space="preserve">Alleen de hoogte van het karakteristiek punt is relevant. De horizontale plaatsing van de tangentlijnen wordt namelijk bepaald door D-Stability op basis van het </w:t>
-      </w:r>
-      <w:proofErr w:type="spellStart"/>
-      <w:r>
-        <w:t>grid</w:t>
-      </w:r>
-      <w:proofErr w:type="spellEnd"/>
-      <w:r>
-        <w:t>.</w:t>
+        <w:t>Alleen de hoogte van het karakteristiek punt is relevant. De horizontale plaatsing van de tangentlijnen wordt namelijk bepaald door D-Stability op basis van het grid.</w:t>
       </w:r>
       <w:r>
         <w:t xml:space="preserve"> In het voorbeeld is </w:t>
@@ -8990,23 +8318,7 @@
         </w:numPr>
       </w:pPr>
       <w:r>
-        <w:t>In de kolom “</w:t>
-      </w:r>
-      <w:proofErr w:type="spellStart"/>
-      <w:r>
-        <w:t>Grid</w:t>
-      </w:r>
-      <w:proofErr w:type="spellEnd"/>
-      <w:r>
-        <w:t xml:space="preserve"> verplaatsten” wordt opgegeven of D-Stability het </w:t>
-      </w:r>
-      <w:proofErr w:type="spellStart"/>
-      <w:r>
-        <w:t>rekengrid</w:t>
-      </w:r>
-      <w:proofErr w:type="spellEnd"/>
-      <w:r>
-        <w:t xml:space="preserve"> </w:t>
+        <w:t xml:space="preserve">In de kolom “Grid verplaatsten” wordt opgegeven of D-Stability het rekengrid </w:t>
       </w:r>
       <w:r>
         <w:t>mag verplaatsen indien het maatgevende glijvlak mogelijk buiten de instellingen gevonden kan worden.</w:t>
@@ -9084,7 +8396,7 @@
       <w:pPr>
         <w:pStyle w:val="figuur"/>
       </w:pPr>
-      <w:bookmarkStart w:id="52" w:name="_Ref194565032"/>
+      <w:bookmarkStart w:id="51" w:name="_Ref194565032"/>
       <w:r>
         <w:t xml:space="preserve">figuur </w:t>
       </w:r>
@@ -9127,17 +8439,9 @@
       <w:r>
         <w:fldChar w:fldCharType="end"/>
       </w:r>
-      <w:bookmarkEnd w:id="52"/>
-      <w:r>
-        <w:t xml:space="preserve">: Voorbeeld </w:t>
-      </w:r>
-      <w:proofErr w:type="spellStart"/>
-      <w:r>
-        <w:t>gridinstellingen</w:t>
-      </w:r>
-      <w:proofErr w:type="spellEnd"/>
-      <w:r>
-        <w:t xml:space="preserve"> Bishop voor STBI</w:t>
+      <w:bookmarkEnd w:id="51"/>
+      <w:r>
+        <w:t>: Voorbeeld gridinstellingen Bishop voor STBI</w:t>
       </w:r>
     </w:p>
     <w:p>
@@ -9149,40 +8453,24 @@
       <w:pPr>
         <w:pStyle w:val="Kop3"/>
       </w:pPr>
-      <w:bookmarkStart w:id="53" w:name="_Toc194568244"/>
+      <w:bookmarkStart w:id="52" w:name="_Toc194568244"/>
       <w:r>
         <w:t>Uplift Van</w:t>
       </w:r>
-      <w:bookmarkEnd w:id="53"/>
+      <w:bookmarkEnd w:id="52"/>
     </w:p>
     <w:p>
       <w:pPr>
         <w:pStyle w:val="Plattetekst"/>
       </w:pPr>
       <w:r>
-        <w:t xml:space="preserve">De plaatsing van de </w:t>
-      </w:r>
-      <w:proofErr w:type="spellStart"/>
-      <w:r>
-        <w:t>rekengrids</w:t>
-      </w:r>
-      <w:proofErr w:type="spellEnd"/>
-      <w:r>
-        <w:t xml:space="preserve"> voor Uplift Van gaat </w:t>
+        <w:t xml:space="preserve">De plaatsing van de rekengrids voor Uplift Van gaat </w:t>
       </w:r>
       <w:r>
         <w:t xml:space="preserve">grotendeels op dezelfde </w:t>
       </w:r>
       <w:r>
-        <w:t xml:space="preserve">manier als bij het Bishop </w:t>
-      </w:r>
-      <w:proofErr w:type="spellStart"/>
-      <w:r>
-        <w:t>rekengrid</w:t>
-      </w:r>
-      <w:proofErr w:type="spellEnd"/>
-      <w:r>
-        <w:t xml:space="preserve">, toegelicht in de vorige paragraaf. </w:t>
+        <w:t xml:space="preserve">manier als bij het Bishop rekengrid, toegelicht in de vorige paragraaf. </w:t>
       </w:r>
       <w:r>
         <w:t>Met uitzondering van onderstaande:</w:t>
@@ -9197,23 +8485,7 @@
         </w:numPr>
       </w:pPr>
       <w:r>
-        <w:t xml:space="preserve">Uplift Van gebruikt twee </w:t>
-      </w:r>
-      <w:proofErr w:type="spellStart"/>
-      <w:r>
-        <w:t>rekengrids</w:t>
-      </w:r>
-      <w:proofErr w:type="spellEnd"/>
-      <w:r>
-        <w:t xml:space="preserve">, de instellingen voor de plaatsing van de </w:t>
-      </w:r>
-      <w:proofErr w:type="spellStart"/>
-      <w:r>
-        <w:t>grids</w:t>
-      </w:r>
-      <w:proofErr w:type="spellEnd"/>
-      <w:r>
-        <w:t xml:space="preserve"> worden daarom twee keer opgegeven</w:t>
+        <w:t>Uplift Van gebruikt twee rekengrids, de instellingen voor de plaatsing van de grids worden daarom twee keer opgegeven</w:t>
       </w:r>
       <w:r>
         <w:t>.</w:t>
@@ -9234,24 +8506,11 @@
         <w:t>werkt</w:t>
       </w:r>
       <w:r>
-        <w:t xml:space="preserve"> niet met vaste </w:t>
-      </w:r>
-      <w:proofErr w:type="spellStart"/>
-      <w:r>
-        <w:t>gridpunten</w:t>
-      </w:r>
-      <w:proofErr w:type="spellEnd"/>
-      <w:r>
-        <w:t xml:space="preserve">. </w:t>
-      </w:r>
-      <w:r>
-        <w:t xml:space="preserve">Voor de </w:t>
-      </w:r>
-      <w:proofErr w:type="spellStart"/>
-      <w:r>
-        <w:t>grids</w:t>
-      </w:r>
-      <w:proofErr w:type="spellEnd"/>
+        <w:t xml:space="preserve"> niet met vaste gridpunten. </w:t>
+      </w:r>
+      <w:r>
+        <w:t>Voor de grids</w:t>
+      </w:r>
       <w:r>
         <w:t xml:space="preserve"> wordt daarom expliciet een hoogte en breedte opgegeven.</w:t>
       </w:r>
@@ -9287,23 +8546,7 @@
         <w:t>wordt de D-Stability rekeninstelling “Search Mode” opgegeven.</w:t>
       </w:r>
       <w:r>
-        <w:t xml:space="preserve"> Net als in D-Stability kan gekozen worden voor ‘</w:t>
-      </w:r>
-      <w:proofErr w:type="spellStart"/>
-      <w:r>
-        <w:t>Thorough</w:t>
-      </w:r>
-      <w:proofErr w:type="spellEnd"/>
-      <w:r>
-        <w:t>’ en ‘</w:t>
-      </w:r>
-      <w:proofErr w:type="spellStart"/>
-      <w:r>
-        <w:t>Normal</w:t>
-      </w:r>
-      <w:proofErr w:type="spellEnd"/>
-      <w:r>
-        <w:t>’.</w:t>
+        <w:t xml:space="preserve"> Net als in D-Stability kan gekozen worden voor ‘Thorough’ en ‘Normal’.</w:t>
       </w:r>
     </w:p>
     <w:p>
@@ -9315,11 +8558,11 @@
       <w:pPr>
         <w:pStyle w:val="Kop3"/>
       </w:pPr>
-      <w:bookmarkStart w:id="54" w:name="_Toc194568245"/>
+      <w:bookmarkStart w:id="53" w:name="_Toc194568245"/>
       <w:r>
         <w:t>Randvoorwaardes glijvlak</w:t>
       </w:r>
-      <w:bookmarkEnd w:id="54"/>
+      <w:bookmarkEnd w:id="53"/>
     </w:p>
     <w:p>
       <w:pPr>
@@ -9589,7 +8832,7 @@
       <w:pPr>
         <w:pStyle w:val="figuur"/>
       </w:pPr>
-      <w:bookmarkStart w:id="55" w:name="_Ref194567882"/>
+      <w:bookmarkStart w:id="54" w:name="_Ref194567882"/>
       <w:r>
         <w:t xml:space="preserve">figuur </w:t>
       </w:r>
@@ -9632,7 +8875,7 @@
       <w:r>
         <w:fldChar w:fldCharType="end"/>
       </w:r>
-      <w:bookmarkEnd w:id="55"/>
+      <w:bookmarkEnd w:id="54"/>
       <w:r>
         <w:t>: Voorbeeld zonering</w:t>
       </w:r>
@@ -9646,13 +8889,13 @@
       <w:pPr>
         <w:pStyle w:val="Kop2"/>
       </w:pPr>
-      <w:bookmarkStart w:id="56" w:name="_Ref194060431"/>
-      <w:bookmarkStart w:id="57" w:name="_Toc194568246"/>
+      <w:bookmarkStart w:id="55" w:name="_Ref194060431"/>
+      <w:bookmarkStart w:id="56" w:name="_Toc194568246"/>
       <w:r>
         <w:t>Berekeningen</w:t>
       </w:r>
+      <w:bookmarkEnd w:id="55"/>
       <w:bookmarkEnd w:id="56"/>
-      <w:bookmarkEnd w:id="57"/>
     </w:p>
     <w:p>
       <w:pPr>
@@ -9899,7 +9142,7 @@
         <w:pStyle w:val="figuur"/>
         <w:ind w:left="360"/>
       </w:pPr>
-      <w:bookmarkStart w:id="58" w:name="_Ref194393542"/>
+      <w:bookmarkStart w:id="57" w:name="_Ref194393542"/>
       <w:r>
         <w:t xml:space="preserve">figuur </w:t>
       </w:r>
@@ -9942,7 +9185,7 @@
       <w:r>
         <w:fldChar w:fldCharType="end"/>
       </w:r>
-      <w:bookmarkEnd w:id="58"/>
+      <w:bookmarkEnd w:id="57"/>
       <w:r>
         <w:t>: Voorbeeld van berekening met twee scenario's</w:t>
       </w:r>
@@ -10082,46 +9325,22 @@
         </w:numPr>
       </w:pPr>
       <w:r>
-        <w:t>In de kolom “</w:t>
-      </w:r>
-      <w:proofErr w:type="spellStart"/>
-      <w:r>
-        <w:t>G</w:t>
+        <w:t>In de kolom “G</w:t>
       </w:r>
       <w:r>
         <w:t>rid</w:t>
       </w:r>
       <w:r>
-        <w:t>instellingen</w:t>
-      </w:r>
-      <w:proofErr w:type="spellEnd"/>
-      <w:r>
-        <w:t xml:space="preserve">” wordt de set met glijvlakinstellingen gekozen. </w:t>
-      </w:r>
-      <w:r>
-        <w:t>Er kan gekozen worden uit de instellingen zoals opgegeven in het tabblad “</w:t>
-      </w:r>
-      <w:proofErr w:type="spellStart"/>
-      <w:r>
-        <w:t>Gridinstellingen</w:t>
-      </w:r>
-      <w:proofErr w:type="spellEnd"/>
-      <w:r>
-        <w:t xml:space="preserve">”. Het uitvoeren van berekeningen gaat in D-Stability per scenario. </w:t>
+        <w:t xml:space="preserve">instellingen” wordt de set met glijvlakinstellingen gekozen. </w:t>
+      </w:r>
+      <w:r>
+        <w:t xml:space="preserve">Er kan gekozen worden uit de instellingen zoals opgegeven in het tabblad “Gridinstellingen”. Het uitvoeren van berekeningen gaat in D-Stability per scenario. </w:t>
       </w:r>
       <w:r>
         <w:t xml:space="preserve">Per scenario wordt alleen de laatste stage berekend. </w:t>
       </w:r>
       <w:r>
-        <w:t xml:space="preserve">Per scenario kan daarom maar één set aan </w:t>
-      </w:r>
-      <w:proofErr w:type="spellStart"/>
-      <w:r>
-        <w:t>gridinstellingen</w:t>
-      </w:r>
-      <w:proofErr w:type="spellEnd"/>
-      <w:r>
-        <w:t xml:space="preserve"> worden toegepast. </w:t>
+        <w:t xml:space="preserve">Per scenario kan daarom maar één set aan gridinstellingen worden toegepast. </w:t>
       </w:r>
       <w:r>
         <w:t>Als er meerdere sets zijn opgegeven dan</w:t>
@@ -10133,28 +9352,20 @@
         <w:t xml:space="preserve"> Het maakt niet uit bij welke </w:t>
       </w:r>
       <w:r>
-        <w:t xml:space="preserve">stage de </w:t>
-      </w:r>
-      <w:proofErr w:type="spellStart"/>
-      <w:r>
-        <w:t>gridinstellingen</w:t>
-      </w:r>
-      <w:proofErr w:type="spellEnd"/>
-      <w:r>
-        <w:t xml:space="preserve"> geselecteerd worden.</w:t>
+        <w:t>stage de gridinstellingen geselecteerd worden.</w:t>
       </w:r>
     </w:p>
     <w:p>
       <w:pPr>
         <w:pStyle w:val="Kop1"/>
       </w:pPr>
-      <w:bookmarkStart w:id="59" w:name="_Toc194568247"/>
-      <w:commentRangeStart w:id="60"/>
+      <w:bookmarkStart w:id="58" w:name="_Toc194568247"/>
+      <w:commentRangeStart w:id="59"/>
       <w:r>
         <w:lastRenderedPageBreak/>
         <w:t>Technische documentatie</w:t>
       </w:r>
-      <w:commentRangeEnd w:id="60"/>
+      <w:commentRangeEnd w:id="59"/>
       <w:r>
         <w:rPr>
           <w:rStyle w:val="Verwijzingopmerking"/>
@@ -10163,31 +9374,31 @@
           <w:bCs w:val="0"/>
           <w:color w:val="221E1F"/>
         </w:rPr>
-        <w:commentReference w:id="60"/>
-      </w:r>
-      <w:bookmarkEnd w:id="59"/>
+        <w:commentReference w:id="59"/>
+      </w:r>
+      <w:bookmarkEnd w:id="58"/>
     </w:p>
     <w:p>
       <w:pPr>
         <w:pStyle w:val="Kop2"/>
       </w:pPr>
-      <w:bookmarkStart w:id="61" w:name="_Toc194568248"/>
-      <w:bookmarkStart w:id="62" w:name="_Ref194056495"/>
-      <w:bookmarkStart w:id="63" w:name="_Ref194059631"/>
+      <w:bookmarkStart w:id="60" w:name="_Toc194568248"/>
+      <w:bookmarkStart w:id="61" w:name="_Ref194056495"/>
+      <w:bookmarkStart w:id="62" w:name="_Ref194059631"/>
       <w:r>
         <w:t>Geometrie</w:t>
       </w:r>
-      <w:bookmarkEnd w:id="61"/>
+      <w:bookmarkEnd w:id="60"/>
     </w:p>
     <w:p>
       <w:pPr>
         <w:pStyle w:val="Kop3"/>
       </w:pPr>
-      <w:bookmarkStart w:id="64" w:name="_Toc194568249"/>
+      <w:bookmarkStart w:id="63" w:name="_Toc194568249"/>
       <w:r>
         <w:t>Het L-coördinaat</w:t>
       </w:r>
-      <w:bookmarkEnd w:id="64"/>
+      <w:bookmarkEnd w:id="63"/>
     </w:p>
     <w:p>
       <w:pPr>
@@ -10198,15 +9409,7 @@
       </w:r>
       <w:r>
         <w:noBreakHyphen/>
-        <w:t xml:space="preserve">coördinaten zijn en Z de hoogte is. Voor gebruik in D-Stability worden de X- en Y-coördinaten omgerekend naar coördinaten in de richting van het dwarsprofiel. Het resultaat wordt het L-coördinaat genoemd (lengte-coördinaat). Details over het berekenen en de richting van de </w:t>
-      </w:r>
-      <w:proofErr w:type="spellStart"/>
-      <w:r>
-        <w:t>L-as</w:t>
-      </w:r>
-      <w:proofErr w:type="spellEnd"/>
-      <w:r>
-        <w:t xml:space="preserve"> zijn gegeven in paragraaf </w:t>
+        <w:t xml:space="preserve">coördinaten zijn en Z de hoogte is. Voor gebruik in D-Stability worden de X- en Y-coördinaten omgerekend naar coördinaten in de richting van het dwarsprofiel. Het resultaat wordt het L-coördinaat genoemd (lengte-coördinaat). Details over het berekenen en de richting van de L-as zijn gegeven in paragraaf </w:t>
       </w:r>
       <w:r>
         <w:fldChar w:fldCharType="begin"/>
@@ -10232,8 +9435,8 @@
         <w:pStyle w:val="Plattetekst"/>
       </w:pPr>
     </w:p>
+    <w:bookmarkEnd w:id="61"/>
     <w:bookmarkEnd w:id="62"/>
-    <w:bookmarkEnd w:id="63"/>
     <w:p>
       <w:pPr>
         <w:pStyle w:val="Plattetekst"/>
@@ -10258,11 +9461,11 @@
       <w:pPr>
         <w:pStyle w:val="Kop2"/>
       </w:pPr>
-      <w:bookmarkStart w:id="65" w:name="_Toc194568250"/>
+      <w:bookmarkStart w:id="64" w:name="_Toc194568250"/>
       <w:r>
         <w:t>Bodemopbouw</w:t>
       </w:r>
-      <w:bookmarkEnd w:id="65"/>
+      <w:bookmarkEnd w:id="64"/>
     </w:p>
     <w:p>
       <w:pPr>
@@ -10298,12 +9501,12 @@
       <w:pPr>
         <w:pStyle w:val="Kop2"/>
       </w:pPr>
-      <w:bookmarkStart w:id="66" w:name="_Toc194568251"/>
-      <w:commentRangeStart w:id="67"/>
+      <w:bookmarkStart w:id="65" w:name="_Toc194568251"/>
+      <w:commentRangeStart w:id="66"/>
       <w:r>
         <w:t>Waterspanninge</w:t>
       </w:r>
-      <w:commentRangeEnd w:id="67"/>
+      <w:commentRangeEnd w:id="66"/>
       <w:r>
         <w:rPr>
           <w:rStyle w:val="Verwijzingopmerking"/>
@@ -10312,12 +9515,12 @@
           <w:bCs w:val="0"/>
           <w:color w:val="221E1F"/>
         </w:rPr>
-        <w:commentReference w:id="67"/>
+        <w:commentReference w:id="66"/>
       </w:r>
       <w:r>
         <w:t>n</w:t>
       </w:r>
-      <w:bookmarkEnd w:id="66"/>
+      <w:bookmarkEnd w:id="65"/>
     </w:p>
     <w:p>
       <w:pPr>
@@ -10406,7 +9609,7 @@
           <w:bCs/>
         </w:rPr>
       </w:pPr>
-      <w:commentRangeStart w:id="68"/>
+      <w:commentRangeStart w:id="67"/>
       <w:r>
         <w:rPr>
           <w:b/>
@@ -10414,12 +9617,12 @@
         </w:rPr>
         <w:t>Snijpunt waterstand met buitentalud</w:t>
       </w:r>
-      <w:commentRangeEnd w:id="68"/>
+      <w:commentRangeEnd w:id="67"/>
       <w:r>
         <w:rPr>
           <w:rStyle w:val="Verwijzingopmerking"/>
         </w:rPr>
-        <w:commentReference w:id="68"/>
+        <w:commentReference w:id="67"/>
       </w:r>
     </w:p>
     <w:p>
@@ -10529,7 +9732,7 @@
         <w:pStyle w:val="Plattetekst"/>
         <w:keepNext/>
       </w:pPr>
-      <w:commentRangeStart w:id="69"/>
+      <w:commentRangeStart w:id="68"/>
       <w:r>
         <w:rPr>
           <w:noProof/>
@@ -10621,18 +9824,56 @@
           </mc:Fallback>
         </mc:AlternateContent>
       </w:r>
-      <w:commentRangeEnd w:id="69"/>
+      <w:commentRangeEnd w:id="68"/>
       <w:r>
         <w:rPr>
           <w:rStyle w:val="Verwijzingopmerking"/>
         </w:rPr>
-        <w:commentReference w:id="69"/>
+        <w:commentReference w:id="68"/>
       </w:r>
     </w:p>
     <w:p>
       <w:pPr>
         <w:pStyle w:val="Plattetekst"/>
       </w:pPr>
+    </w:p>
+    <w:p>
+      <w:pPr>
+        <w:pStyle w:val="Plattetekst"/>
+        <w:rPr>
+          <w:b/>
+          <w:bCs/>
+        </w:rPr>
+      </w:pPr>
+      <w:r>
+        <w:rPr>
+          <w:b/>
+          <w:bCs/>
+        </w:rPr>
+        <w:lastRenderedPageBreak/>
+        <w:t>Minimale offset met maaiveld</w:t>
+      </w:r>
+    </w:p>
+    <w:p>
+      <w:pPr>
+        <w:pStyle w:val="Plattetekst"/>
+        <w:numPr>
+          <w:ilvl w:val="0"/>
+          <w:numId w:val="35"/>
+        </w:numPr>
+      </w:pPr>
+      <w:r>
+        <w:t xml:space="preserve">Aanbevelen om als offset nul te gebruiken. </w:t>
+      </w:r>
+      <w:r>
+        <w:t xml:space="preserve">Wanneer een correctie (a.g.v. de offset) namelijk van toepassing is bij de grenzen van </w:t>
+      </w:r>
+      <w:r>
+        <w:t>correctiezones (wat vaak zo is, bv. bij teensloot en snijpunten van waterstand met profiel) dan treden er sprongen op. Goede controle van een logische freatische lijn is nodig bij gebruik van een offset.</w:t>
+      </w:r>
+      <w:r>
+        <w:t xml:space="preserve"> Actie is om een extra punt te bepalen op de freatische lijn (snijpunt met offset lijn) en die toe te voegen aan de freatische lijn en te hanteren als grens voor de correctiezone. Indien geen snijpunt dan ‘nearest’.</w:t>
+      </w:r>
     </w:p>
     <w:p>
       <w:pPr>
@@ -10696,13 +9937,13 @@
       <w:pPr>
         <w:pStyle w:val="Kop2"/>
       </w:pPr>
-      <w:bookmarkStart w:id="70" w:name="_Ref194063286"/>
-      <w:bookmarkStart w:id="71" w:name="_Toc194568252"/>
+      <w:bookmarkStart w:id="69" w:name="_Ref194063286"/>
+      <w:bookmarkStart w:id="70" w:name="_Toc194568252"/>
       <w:r>
         <w:t>State points</w:t>
       </w:r>
+      <w:bookmarkEnd w:id="69"/>
       <w:bookmarkEnd w:id="70"/>
-      <w:bookmarkEnd w:id="71"/>
     </w:p>
     <w:p>
       <w:pPr>
@@ -10749,12 +9990,12 @@
       <w:pPr>
         <w:pStyle w:val="BijlageKopje1"/>
       </w:pPr>
-      <w:bookmarkStart w:id="72" w:name="_Toc194568457"/>
+      <w:bookmarkStart w:id="71" w:name="_Toc194568457"/>
       <w:r>
         <w:lastRenderedPageBreak/>
         <w:t>Bijlage</w:t>
       </w:r>
-      <w:bookmarkEnd w:id="72"/>
+      <w:bookmarkEnd w:id="71"/>
     </w:p>
     <w:p>
       <w:pPr>
@@ -10871,7 +10112,7 @@
       </w:r>
     </w:p>
   </w:comment>
-  <w:comment w:id="49" w:author="Daniël Kentrop" w:date="2025-04-01T09:44:00Z" w:initials="DK">
+  <w:comment w:id="59" w:author="Daniël Kentrop" w:date="2025-04-03T10:22:00Z" w:initials="DK">
     <w:p>
       <w:pPr>
         <w:pStyle w:val="Tekstopmerking"/>
@@ -10883,11 +10124,11 @@
         <w:annotationRef/>
       </w:r>
       <w:r>
-        <w:t>Nog uit te werken</w:t>
+        <w:t>Moet nog verder uitgewerkt</w:t>
       </w:r>
     </w:p>
   </w:comment>
-  <w:comment w:id="60" w:author="Daniël Kentrop" w:date="2025-04-03T10:22:00Z" w:initials="DK">
+  <w:comment w:id="66" w:author="Daniël Kentrop" w:date="2025-04-03T11:12:00Z" w:initials="DK">
     <w:p>
       <w:pPr>
         <w:pStyle w:val="Tekstopmerking"/>
@@ -10899,11 +10140,11 @@
         <w:annotationRef/>
       </w:r>
       <w:r>
-        <w:t>Moet nog verder uitgewerkt</w:t>
+        <w:t>Aantekeningen waterspanningen: later uit te werken tot heldere documentatie</w:t>
       </w:r>
     </w:p>
   </w:comment>
-  <w:comment w:id="67" w:author="Daniël Kentrop" w:date="2025-04-03T11:12:00Z" w:initials="DK">
+  <w:comment w:id="67" w:author="Daniël Kentrop" w:date="2025-04-08T09:59:00Z" w:initials="DK">
     <w:p>
       <w:pPr>
         <w:pStyle w:val="Tekstopmerking"/>
@@ -10915,27 +10156,11 @@
         <w:annotationRef/>
       </w:r>
       <w:r>
-        <w:t>Aantekeningen waterspanningen: later uit te werken tot heldere documentatie</w:t>
+        <w:t>Plaatje?</w:t>
       </w:r>
     </w:p>
   </w:comment>
-  <w:comment w:id="68" w:author="Daniël Kentrop" w:date="2025-04-08T09:59:00Z" w:initials="DK">
-    <w:p>
-      <w:pPr>
-        <w:pStyle w:val="Tekstopmerking"/>
-      </w:pPr>
-      <w:r>
-        <w:rPr>
-          <w:rStyle w:val="Verwijzingopmerking"/>
-        </w:rPr>
-        <w:annotationRef/>
-      </w:r>
-      <w:r>
-        <w:t>Plaatje?</w:t>
-      </w:r>
-    </w:p>
-  </w:comment>
-  <w:comment w:id="69" w:author="Daniël Kentrop" w:date="2025-04-08T11:32:00Z" w:initials="DK">
+  <w:comment w:id="68" w:author="Daniël Kentrop" w:date="2025-04-08T11:32:00Z" w:initials="DK">
     <w:p>
       <w:pPr>
         <w:pStyle w:val="Tekstopmerking"/>
@@ -10962,7 +10187,6 @@
   <w15:commentEx w15:paraId="1BB5ED05" w15:done="0"/>
   <w15:commentEx w15:paraId="6F9A98AA" w15:done="0"/>
   <w15:commentEx w15:paraId="3CA56E56" w15:done="0"/>
-  <w15:commentEx w15:paraId="1985D7D3" w15:done="0"/>
   <w15:commentEx w15:paraId="652A7797" w15:done="0"/>
   <w15:commentEx w15:paraId="77C08D42" w15:done="0"/>
   <w15:commentEx w15:paraId="596F2FEA" w15:done="0"/>
@@ -10978,7 +10202,6 @@
   <w16cex:commentExtensible w16cex:durableId="007B0BCC" w16cex:dateUtc="2025-04-03T13:08:00Z"/>
   <w16cex:commentExtensible w16cex:durableId="4D8ABA37" w16cex:dateUtc="2025-03-28T13:10:00Z"/>
   <w16cex:commentExtensible w16cex:durableId="258DCB1C" w16cex:dateUtc="2025-04-01T07:13:00Z"/>
-  <w16cex:commentExtensible w16cex:durableId="308E56E7" w16cex:dateUtc="2025-04-01T07:44:00Z"/>
   <w16cex:commentExtensible w16cex:durableId="33889A4B" w16cex:dateUtc="2025-04-03T08:22:00Z"/>
   <w16cex:commentExtensible w16cex:durableId="107AE035" w16cex:dateUtc="2025-04-03T09:12:00Z"/>
   <w16cex:commentExtensible w16cex:durableId="3BE423EE" w16cex:dateUtc="2025-04-08T07:59:00Z"/>
@@ -10994,7 +10217,6 @@
   <w16cid:commentId w16cid:paraId="1BB5ED05" w16cid:durableId="007B0BCC"/>
   <w16cid:commentId w16cid:paraId="6F9A98AA" w16cid:durableId="4D8ABA37"/>
   <w16cid:commentId w16cid:paraId="3CA56E56" w16cid:durableId="258DCB1C"/>
-  <w16cid:commentId w16cid:paraId="1985D7D3" w16cid:durableId="308E56E7"/>
   <w16cid:commentId w16cid:paraId="652A7797" w16cid:durableId="33889A4B"/>
   <w16cid:commentId w16cid:paraId="77C08D42" w16cid:durableId="107AE035"/>
   <w16cid:commentId w16cid:paraId="596F2FEA" w16cid:durableId="3BE423EE"/>
@@ -14006,7 +13228,7 @@
   <w:abstractNum w:abstractNumId="28" w15:restartNumberingAfterBreak="0">
     <w:nsid w:val="68BC401D"/>
     <w:multiLevelType w:val="hybridMultilevel"/>
-    <w:tmpl w:val="2F9AA180"/>
+    <w:tmpl w:val="072A379E"/>
     <w:lvl w:ilvl="0" w:tplc="CA42F7C0">
       <w:start w:val="1"/>
       <w:numFmt w:val="bullet"/>
@@ -42291,6 +41513,7 @@
     <w:rsid w:val="00B80BC7"/>
     <w:rsid w:val="00B9774B"/>
     <w:rsid w:val="00BD5847"/>
+    <w:rsid w:val="00C125AA"/>
     <w:rsid w:val="00C54F22"/>
     <w:rsid w:val="00C571B9"/>
     <w:rsid w:val="00CA4A19"/>
@@ -42311,6 +41534,7 @@
     <w:rsid w:val="00F06A61"/>
     <w:rsid w:val="00F14D19"/>
     <w:rsid w:val="00F319E9"/>
+    <w:rsid w:val="00F8069F"/>
     <w:rsid w:val="00F82E96"/>
     <w:rsid w:val="00F83866"/>
     <w:rsid w:val="00F8574B"/>
@@ -43112,6 +42336,34 @@
 </file>
 
 <file path=customXml/item2.xml><?xml version="1.0" encoding="utf-8"?>
+<b:Sources xmlns:b="http://schemas.openxmlformats.org/officeDocument/2006/bibliography" xmlns="http://schemas.openxmlformats.org/officeDocument/2006/bibliography" SelectedStyle="\GostName.XSL" StyleName="GOST - Name Sort" Version="2003"/>
+</file>
+
+<file path=customXml/item3.xml><?xml version="1.0" encoding="utf-8"?>
+<TemplafyTemplateConfiguration><![CDATA[{"elementsMetadata":[{"type":"richTextContentControl","id":"ec8b3160-25f8-414a-80e0-e48d9cb012dc","elementConfiguration":{"binding":"Form.Title","removeAndKeepContent":false,"disableUpdates":false,"type":"text"}},{"type":"richTextContentControl","id":"8403fd50-6acc-4c19-bb76-5adfb21693b6","elementConfiguration":{"binding":"Form.ProjectReference","visibility":{"action":"hide","operator":"equals","compareValue":""},"removeAndKeepContent":false,"disableUpdates":false,"type":"text"}},{"type":"richTextContentControl","id":"d3295b1e-5322-416b-b13f-164e6864cf38","elementConfiguration":{"binding":"Form.Version","visibility":{"action":"hide","operator":"equals","compareValue":""},"removeAndKeepContent":false,"disableUpdates":false,"type":"text"}},{"type":"richTextContentControl","id":"26fb0063-0a6c-4ae6-8a83-a412dca9947c","elementConfiguration":{"format":"{{DateFormats.GeneralDate}}","binding":"Form.Date","removeAndKeepContent":false,"disableUpdates":false,"type":"date"}},{"type":"richTextContentControl","id":"2b60100f-ea86-46ee-a99b-8cdf48105287","elementConfiguration":{"binding":"UserProfile.Entity.Entity","removeAndKeepContent":false,"disableUpdates":false,"type":"text"}},{"type":"richTextContentControl","id":"6006a512-981e-4c6e-9e09-436c783a91eb","elementConfiguration":{"binding":"UserProfile.Name","removeAndKeepContent":false,"disableUpdates":false,"type":"text"}},{"type":"richTextContentControl","id":"e66d27d7-ce18-4de2-b977-85abad282a0d","elementConfiguration":{"binding":"UserProfile.Name","removeAndKeepContent":false,"disableUpdates":false,"type":"text"}},{"type":"richTextContentControl","id":"ff0b0d4d-e40d-416d-8f39-e7fe8ed7fa05","elementConfiguration":{"binding":"Form.ProjectReference","visibility":{"action":"hide","operator":"equals","compareValue":""},"removeAndKeepContent":false,"disableUpdates":false,"type":"text"}},{"type":"richTextContentControl","id":"304916bc-09cf-44b1-985d-8dadc4369525","elementConfiguration":{"binding":"UserProfile.Department.FullAddress","removeAndKeepContent":false,"disableUpdates":false,"type":"text"}},{"type":"richTextContentControl","id":"33fd0cd4-0be9-40be-b8c0-cd8af39e9180","elementConfiguration":{"visibility":{"action":"hide","binding":"UserProfile.Department.OfficeTelephone","operator":"equals","compareValue":""},"disableUpdates":false,"type":"group"}},{"type":"richTextContentControl","id":"91cd5817-c72a-491e-8ca7-957a083ee2eb","elementConfiguration":{"binding":"UserProfile.Department.OfficeTelephone","removeAndKeepContent":false,"disableUpdates":false,"type":"text"}},{"type":"richTextContentControl","id":"01f123eb-ba31-49ca-915a-4b7bda6bcf62","elementConfiguration":{"binding":"UserProfile.Department.FullAddress","removeAndKeepContent":false,"disableUpdates":false,"type":"text"}},{"type":"richTextContentControl","id":"a73ffbd1-1de8-4e87-bf92-b507d2575846","elementConfiguration":{"visibility":{"action":"hide","binding":"UserProfile.Department.OfficeTelephone","operator":"equals","compareValue":""},"disableUpdates":false,"type":"group"}},{"type":"richTextContentControl","id":"1bc3b9c6-9406-497a-8881-441e8e9abd21","elementConfiguration":{"binding":"UserProfile.Department.OfficeTelephone","removeAndKeepContent":false,"disableUpdates":false,"type":"text"}},{"type":"richTextContentControl","id":"9d233541-9b5e-4a6e-b14e-87732772e736","elementConfiguration":{"binding":"Form.ProjectReference","visibility":{"action":"hide","operator":"equals","compareValue":""},"removeAndKeepContent":false,"disableUpdates":false,"type":"text"}},{"type":"richTextContentControl","id":"4cc80b97-9365-4921-81ba-a0e01749ecd0","elementConfiguration":{"format":"{{DateFormats.GeneralDate}}","binding":"Form.Date","removeAndKeepContent":false,"disableUpdates":false,"type":"date"}},{"type":"richTextContentControl","id":"75cfe1ee-c251-43c5-ab9e-d2c8578afdf4","elementConfiguration":{"binding":"Form.ProjectReference","visibility":{"action":"hide","operator":"equals","compareValue":""},"removeAndKeepContent":false,"disableUpdates":false,"type":"text"}},{"type":"richTextContentControl","id":"d783b694-02d1-4f95-aa7e-587f22ffb299","elementConfiguration":{"format":"{{DateFormats.GeneralDate}}","binding":"Form.Date","removeAndKeepContent":false,"disableUpdates":false,"type":"date"}}],"transformationConfigurations":[{"topMargin":"{{UserProfile.PageSetup.TopMargin}}","rightMargin":"{{UserProfile.PageSetup.RightMargin}}","bottomMargin":"{{UserProfile.PageSetup.BottomMargin}}","leftMargin":"{{UserProfile.PageSetup.LeftMargin}}","paperWidth":"{{UserProfile.PageSetup.PaperWidth}}","paperHeight":"{{UserProfile.PageSetup.PaperHeight}}","originalValues":{"topMargin":2552,"rightMargin":1134,"bottomMargin":2041,"leftMargin":1418,"gutter":0,"gutterPosition":"left","orientation":"portrait","paperWidth":11906,"paperHeight":16838,"headerFromEdge":1588,"footerFromEdge":782},"disableUpdates":false,"type":"pageSetup"},{"binding":"UserProfile.LogoInsertion.LogoName","shapeName":"LogoHide","width":"{{UserProfile.LogoInsertion.LogoWidth}}","namedSections":"all","namedPages":"all","leftOffset":"{{UserProfile.LogoInsertion.LeftOffset}}","horizontalRelativePosition":"rightMargin","topOffset":"{{UserProfile.LogoInsertion.TopOffset}}","verticalRelativePosition":"page","imageTextWrapping":"inFrontOfText","disableUpdates":false,"type":"imageHeader"},{"propertyName":"ProjectReference","propertyValue":"{{Form.ProjectReference}}","disableUpdates":false,"type":"customDocumentProperty"},{"propertyName":"Title","propertyValue":"{{Form.Title}}","disableUpdates":false,"type":"customDocumentProperty"},{"propertyName":"Version","propertyValue":"{{Form.Version}}","disableUpdates":false,"type":"customDocumentProperty"},{"language":"{{DocumentLanguage}}","disableUpdates":false,"type":"proofingLanguage"},{"propertyName":"PageSetup","propertyValue":"{{UserProfile.PageSetup.PaperSize}}","disableUpdates":false,"type":"customDocumentProperty"}],"isBaseTemplate":false,"templateName":"Algemeen rapport_UKNS_NL-ALL","templateDescription":"","enableDocumentContentUpdater":true,"version":"1.3"}]]></TemplafyTemplateConfiguration>
+</file>
+
+<file path=customXml/item4.xml><?xml version="1.0" encoding="utf-8"?>
+<?mso-contentType ?>
+<FormTemplates xmlns="http://schemas.microsoft.com/sharepoint/v3/contenttype/forms">
+  <Display>DocumentLibraryForm</Display>
+  <Edit>DocumentLibraryForm</Edit>
+  <New>DocumentLibraryForm</New>
+</FormTemplates>
+</file>
+
+<file path=customXml/item5.xml><?xml version="1.0" encoding="utf-8"?>
+<p:properties xmlns:p="http://schemas.microsoft.com/office/2006/metadata/properties" xmlns:xsi="http://www.w3.org/2001/XMLSchema-instance" xmlns:pc="http://schemas.microsoft.com/office/infopath/2007/PartnerControls">
+  <documentManagement>
+    <lcf76f155ced4ddcb4097134ff3c332f xmlns="470a43d6-5285-470b-9a64-75d0016e5c24">
+      <Terms xmlns="http://schemas.microsoft.com/office/infopath/2007/PartnerControls"/>
+    </lcf76f155ced4ddcb4097134ff3c332f>
+    <TaxCatchAll xmlns="46ece21c-30c9-4e8a-9bcb-f01a44782352" xsi:nil="true"/>
+  </documentManagement>
+</p:properties>
+</file>
+
+<file path=customXml/item6.xml><?xml version="1.0" encoding="utf-8"?>
 <ct:contentTypeSchema xmlns:ct="http://schemas.microsoft.com/office/2006/metadata/contentType" xmlns:ma="http://schemas.microsoft.com/office/2006/metadata/properties/metaAttributes" ct:_="" ma:_="" ma:contentTypeName="Document" ma:contentTypeID="0x010100766FD3B0C1D0324E8D3A419896AD0AEA" ma:contentTypeVersion="19" ma:contentTypeDescription="Create a new document." ma:contentTypeScope="" ma:versionID="7ab188b833267d4740fff6fb34b52195">
   <xsd:schema xmlns:xsd="http://www.w3.org/2001/XMLSchema" xmlns:xs="http://www.w3.org/2001/XMLSchema" xmlns:p="http://schemas.microsoft.com/office/2006/metadata/properties" xmlns:ns2="470a43d6-5285-470b-9a64-75d0016e5c24" xmlns:ns3="46ece21c-30c9-4e8a-9bcb-f01a44782352" targetNamespace="http://schemas.microsoft.com/office/2006/metadata/properties" ma:root="true" ma:fieldsID="e44433cd420dc565567983d5cc7180ca" ns2:_="" ns3:_="">
     <xsd:import namespace="470a43d6-5285-470b-9a64-75d0016e5c24"/>
@@ -43334,34 +42586,6 @@
 </ct:contentTypeSchema>
 </file>
 
-<file path=customXml/item3.xml><?xml version="1.0" encoding="utf-8"?>
-<p:properties xmlns:p="http://schemas.microsoft.com/office/2006/metadata/properties" xmlns:xsi="http://www.w3.org/2001/XMLSchema-instance" xmlns:pc="http://schemas.microsoft.com/office/infopath/2007/PartnerControls">
-  <documentManagement>
-    <lcf76f155ced4ddcb4097134ff3c332f xmlns="470a43d6-5285-470b-9a64-75d0016e5c24">
-      <Terms xmlns="http://schemas.microsoft.com/office/infopath/2007/PartnerControls"/>
-    </lcf76f155ced4ddcb4097134ff3c332f>
-    <TaxCatchAll xmlns="46ece21c-30c9-4e8a-9bcb-f01a44782352" xsi:nil="true"/>
-  </documentManagement>
-</p:properties>
-</file>
-
-<file path=customXml/item4.xml><?xml version="1.0" encoding="utf-8"?>
-<?mso-contentType ?>
-<FormTemplates xmlns="http://schemas.microsoft.com/sharepoint/v3/contenttype/forms">
-  <Display>DocumentLibraryForm</Display>
-  <Edit>DocumentLibraryForm</Edit>
-  <New>DocumentLibraryForm</New>
-</FormTemplates>
-</file>
-
-<file path=customXml/item5.xml><?xml version="1.0" encoding="utf-8"?>
-<TemplafyTemplateConfiguration><![CDATA[{"elementsMetadata":[{"type":"richTextContentControl","id":"ec8b3160-25f8-414a-80e0-e48d9cb012dc","elementConfiguration":{"binding":"Form.Title","removeAndKeepContent":false,"disableUpdates":false,"type":"text"}},{"type":"richTextContentControl","id":"8403fd50-6acc-4c19-bb76-5adfb21693b6","elementConfiguration":{"binding":"Form.ProjectReference","visibility":{"action":"hide","operator":"equals","compareValue":""},"removeAndKeepContent":false,"disableUpdates":false,"type":"text"}},{"type":"richTextContentControl","id":"d3295b1e-5322-416b-b13f-164e6864cf38","elementConfiguration":{"binding":"Form.Version","visibility":{"action":"hide","operator":"equals","compareValue":""},"removeAndKeepContent":false,"disableUpdates":false,"type":"text"}},{"type":"richTextContentControl","id":"26fb0063-0a6c-4ae6-8a83-a412dca9947c","elementConfiguration":{"format":"{{DateFormats.GeneralDate}}","binding":"Form.Date","removeAndKeepContent":false,"disableUpdates":false,"type":"date"}},{"type":"richTextContentControl","id":"2b60100f-ea86-46ee-a99b-8cdf48105287","elementConfiguration":{"binding":"UserProfile.Entity.Entity","removeAndKeepContent":false,"disableUpdates":false,"type":"text"}},{"type":"richTextContentControl","id":"6006a512-981e-4c6e-9e09-436c783a91eb","elementConfiguration":{"binding":"UserProfile.Name","removeAndKeepContent":false,"disableUpdates":false,"type":"text"}},{"type":"richTextContentControl","id":"e66d27d7-ce18-4de2-b977-85abad282a0d","elementConfiguration":{"binding":"UserProfile.Name","removeAndKeepContent":false,"disableUpdates":false,"type":"text"}},{"type":"richTextContentControl","id":"ff0b0d4d-e40d-416d-8f39-e7fe8ed7fa05","elementConfiguration":{"binding":"Form.ProjectReference","visibility":{"action":"hide","operator":"equals","compareValue":""},"removeAndKeepContent":false,"disableUpdates":false,"type":"text"}},{"type":"richTextContentControl","id":"304916bc-09cf-44b1-985d-8dadc4369525","elementConfiguration":{"binding":"UserProfile.Department.FullAddress","removeAndKeepContent":false,"disableUpdates":false,"type":"text"}},{"type":"richTextContentControl","id":"33fd0cd4-0be9-40be-b8c0-cd8af39e9180","elementConfiguration":{"visibility":{"action":"hide","binding":"UserProfile.Department.OfficeTelephone","operator":"equals","compareValue":""},"disableUpdates":false,"type":"group"}},{"type":"richTextContentControl","id":"91cd5817-c72a-491e-8ca7-957a083ee2eb","elementConfiguration":{"binding":"UserProfile.Department.OfficeTelephone","removeAndKeepContent":false,"disableUpdates":false,"type":"text"}},{"type":"richTextContentControl","id":"01f123eb-ba31-49ca-915a-4b7bda6bcf62","elementConfiguration":{"binding":"UserProfile.Department.FullAddress","removeAndKeepContent":false,"disableUpdates":false,"type":"text"}},{"type":"richTextContentControl","id":"a73ffbd1-1de8-4e87-bf92-b507d2575846","elementConfiguration":{"visibility":{"action":"hide","binding":"UserProfile.Department.OfficeTelephone","operator":"equals","compareValue":""},"disableUpdates":false,"type":"group"}},{"type":"richTextContentControl","id":"1bc3b9c6-9406-497a-8881-441e8e9abd21","elementConfiguration":{"binding":"UserProfile.Department.OfficeTelephone","removeAndKeepContent":false,"disableUpdates":false,"type":"text"}},{"type":"richTextContentControl","id":"9d233541-9b5e-4a6e-b14e-87732772e736","elementConfiguration":{"binding":"Form.ProjectReference","visibility":{"action":"hide","operator":"equals","compareValue":""},"removeAndKeepContent":false,"disableUpdates":false,"type":"text"}},{"type":"richTextContentControl","id":"4cc80b97-9365-4921-81ba-a0e01749ecd0","elementConfiguration":{"format":"{{DateFormats.GeneralDate}}","binding":"Form.Date","removeAndKeepContent":false,"disableUpdates":false,"type":"date"}},{"type":"richTextContentControl","id":"75cfe1ee-c251-43c5-ab9e-d2c8578afdf4","elementConfiguration":{"binding":"Form.ProjectReference","visibility":{"action":"hide","operator":"equals","compareValue":""},"removeAndKeepContent":false,"disableUpdates":false,"type":"text"}},{"type":"richTextContentControl","id":"d783b694-02d1-4f95-aa7e-587f22ffb299","elementConfiguration":{"format":"{{DateFormats.GeneralDate}}","binding":"Form.Date","removeAndKeepContent":false,"disableUpdates":false,"type":"date"}}],"transformationConfigurations":[{"topMargin":"{{UserProfile.PageSetup.TopMargin}}","rightMargin":"{{UserProfile.PageSetup.RightMargin}}","bottomMargin":"{{UserProfile.PageSetup.BottomMargin}}","leftMargin":"{{UserProfile.PageSetup.LeftMargin}}","paperWidth":"{{UserProfile.PageSetup.PaperWidth}}","paperHeight":"{{UserProfile.PageSetup.PaperHeight}}","originalValues":{"topMargin":2552,"rightMargin":1134,"bottomMargin":2041,"leftMargin":1418,"gutter":0,"gutterPosition":"left","orientation":"portrait","paperWidth":11906,"paperHeight":16838,"headerFromEdge":1588,"footerFromEdge":782},"disableUpdates":false,"type":"pageSetup"},{"binding":"UserProfile.LogoInsertion.LogoName","shapeName":"LogoHide","width":"{{UserProfile.LogoInsertion.LogoWidth}}","namedSections":"all","namedPages":"all","leftOffset":"{{UserProfile.LogoInsertion.LeftOffset}}","horizontalRelativePosition":"rightMargin","topOffset":"{{UserProfile.LogoInsertion.TopOffset}}","verticalRelativePosition":"page","imageTextWrapping":"inFrontOfText","disableUpdates":false,"type":"imageHeader"},{"propertyName":"ProjectReference","propertyValue":"{{Form.ProjectReference}}","disableUpdates":false,"type":"customDocumentProperty"},{"propertyName":"Title","propertyValue":"{{Form.Title}}","disableUpdates":false,"type":"customDocumentProperty"},{"propertyName":"Version","propertyValue":"{{Form.Version}}","disableUpdates":false,"type":"customDocumentProperty"},{"language":"{{DocumentLanguage}}","disableUpdates":false,"type":"proofingLanguage"},{"propertyName":"PageSetup","propertyValue":"{{UserProfile.PageSetup.PaperSize}}","disableUpdates":false,"type":"customDocumentProperty"}],"isBaseTemplate":false,"templateName":"Algemeen rapport_UKNS_NL-ALL","templateDescription":"","enableDocumentContentUpdater":true,"version":"1.3"}]]></TemplafyTemplateConfiguration>
-</file>
-
-<file path=customXml/item6.xml><?xml version="1.0" encoding="utf-8"?>
-<b:Sources xmlns:b="http://schemas.openxmlformats.org/officeDocument/2006/bibliography" xmlns="http://schemas.openxmlformats.org/officeDocument/2006/bibliography" SelectedStyle="\GostName.XSL" StyleName="GOST - Name Sort" Version="2003"/>
-</file>
-
 <file path=customXml/itemProps1.xml><?xml version="1.0" encoding="utf-8"?>
 <ds:datastoreItem xmlns:ds="http://schemas.openxmlformats.org/officeDocument/2006/customXml" ds:itemID="{E78224B9-30A2-4041-94CA-6422A6BC53DA}">
   <ds:schemaRefs/>
@@ -43369,6 +42593,39 @@
 </file>
 
 <file path=customXml/itemProps2.xml><?xml version="1.0" encoding="utf-8"?>
+<ds:datastoreItem xmlns:ds="http://schemas.openxmlformats.org/officeDocument/2006/customXml" ds:itemID="{0607A669-E7AD-4F38-8695-94569278FB4C}">
+  <ds:schemaRefs>
+    <ds:schemaRef ds:uri="http://schemas.openxmlformats.org/officeDocument/2006/bibliography"/>
+  </ds:schemaRefs>
+</ds:datastoreItem>
+</file>
+
+<file path=customXml/itemProps3.xml><?xml version="1.0" encoding="utf-8"?>
+<ds:datastoreItem xmlns:ds="http://schemas.openxmlformats.org/officeDocument/2006/customXml" ds:itemID="{028D40E2-1CD2-4A7C-8137-29C02AD14501}">
+  <ds:schemaRefs/>
+</ds:datastoreItem>
+</file>
+
+<file path=customXml/itemProps4.xml><?xml version="1.0" encoding="utf-8"?>
+<ds:datastoreItem xmlns:ds="http://schemas.openxmlformats.org/officeDocument/2006/customXml" ds:itemID="{734C5BFC-1AE0-4B42-B3FD-CC4EC52A933C}">
+  <ds:schemaRefs>
+    <ds:schemaRef ds:uri="http://schemas.microsoft.com/sharepoint/v3/contenttype/forms"/>
+  </ds:schemaRefs>
+</ds:datastoreItem>
+</file>
+
+<file path=customXml/itemProps5.xml><?xml version="1.0" encoding="utf-8"?>
+<ds:datastoreItem xmlns:ds="http://schemas.openxmlformats.org/officeDocument/2006/customXml" ds:itemID="{D2A54DF7-987F-4498-8757-566C853BAD43}">
+  <ds:schemaRefs>
+    <ds:schemaRef ds:uri="http://schemas.microsoft.com/office/2006/metadata/properties"/>
+    <ds:schemaRef ds:uri="http://schemas.microsoft.com/office/infopath/2007/PartnerControls"/>
+    <ds:schemaRef ds:uri="470a43d6-5285-470b-9a64-75d0016e5c24"/>
+    <ds:schemaRef ds:uri="46ece21c-30c9-4e8a-9bcb-f01a44782352"/>
+  </ds:schemaRefs>
+</ds:datastoreItem>
+</file>
+
+<file path=customXml/itemProps6.xml><?xml version="1.0" encoding="utf-8"?>
 <ds:datastoreItem xmlns:ds="http://schemas.openxmlformats.org/officeDocument/2006/customXml" ds:itemID="{FAEDFCFF-68B9-4DD5-BEA6-0635C0C8FC32}">
   <ds:schemaRefs>
     <ds:schemaRef ds:uri="http://schemas.microsoft.com/office/2006/metadata/contentType"/>
@@ -43385,37 +42642,4 @@
     <ds:schemaRef ds:uri="http://schemas.microsoft.com/internal/obd"/>
   </ds:schemaRefs>
 </ds:datastoreItem>
-</file>
-
-<file path=customXml/itemProps3.xml><?xml version="1.0" encoding="utf-8"?>
-<ds:datastoreItem xmlns:ds="http://schemas.openxmlformats.org/officeDocument/2006/customXml" ds:itemID="{D2A54DF7-987F-4498-8757-566C853BAD43}">
-  <ds:schemaRefs>
-    <ds:schemaRef ds:uri="http://schemas.microsoft.com/office/2006/metadata/properties"/>
-    <ds:schemaRef ds:uri="http://schemas.microsoft.com/office/infopath/2007/PartnerControls"/>
-    <ds:schemaRef ds:uri="470a43d6-5285-470b-9a64-75d0016e5c24"/>
-    <ds:schemaRef ds:uri="46ece21c-30c9-4e8a-9bcb-f01a44782352"/>
-  </ds:schemaRefs>
-</ds:datastoreItem>
-</file>
-
-<file path=customXml/itemProps4.xml><?xml version="1.0" encoding="utf-8"?>
-<ds:datastoreItem xmlns:ds="http://schemas.openxmlformats.org/officeDocument/2006/customXml" ds:itemID="{734C5BFC-1AE0-4B42-B3FD-CC4EC52A933C}">
-  <ds:schemaRefs>
-    <ds:schemaRef ds:uri="http://schemas.microsoft.com/sharepoint/v3/contenttype/forms"/>
-  </ds:schemaRefs>
-</ds:datastoreItem>
-</file>
-
-<file path=customXml/itemProps5.xml><?xml version="1.0" encoding="utf-8"?>
-<ds:datastoreItem xmlns:ds="http://schemas.openxmlformats.org/officeDocument/2006/customXml" ds:itemID="{028D40E2-1CD2-4A7C-8137-29C02AD14501}">
-  <ds:schemaRefs/>
-</ds:datastoreItem>
-</file>
-
-<file path=customXml/itemProps6.xml><?xml version="1.0" encoding="utf-8"?>
-<ds:datastoreItem xmlns:ds="http://schemas.openxmlformats.org/officeDocument/2006/customXml" ds:itemID="{0607A669-E7AD-4F38-8695-94569278FB4C}">
-  <ds:schemaRefs>
-    <ds:schemaRef ds:uri="http://schemas.openxmlformats.org/officeDocument/2006/bibliography"/>
-  </ds:schemaRefs>
-</ds:datastoreItem>
 </file>
</xml_diff>

<commit_message>
fix: bug grondlaag boven dwarsprofiel leverde foutmelding fix: bug vinden snijpunt bij oriëntatie buitenwaarts is links chore: diverse kleine wijzigingen
</commit_message>
<xml_diff>
--- a/handleiding/Gebruikershandleiding BOLuS vx.x.docx
+++ b/handleiding/Gebruikershandleiding BOLuS vx.x.docx
@@ -393,19 +393,19 @@
         </w:sectPr>
       </w:pPr>
     </w:p>
-    <w:bookmarkStart w:id="1" w:name="_Toc107578350" w:displacedByCustomXml="next"/>
-    <w:bookmarkStart w:id="2" w:name="_Toc107577893" w:displacedByCustomXml="next"/>
-    <w:bookmarkStart w:id="3" w:name="_Toc188566" w:displacedByCustomXml="next"/>
-    <w:bookmarkStart w:id="4" w:name="_Toc535934598" w:displacedByCustomXml="next"/>
-    <w:bookmarkStart w:id="5" w:name="_Toc535934159" w:displacedByCustomXml="next"/>
-    <w:bookmarkStart w:id="6" w:name="_Toc396311910" w:displacedByCustomXml="next"/>
-    <w:bookmarkStart w:id="7" w:name="_Toc219009570" w:displacedByCustomXml="next"/>
-    <w:bookmarkStart w:id="8" w:name="_Toc55266784" w:displacedByCustomXml="next"/>
-    <w:bookmarkStart w:id="9" w:name="_Toc330816280" w:displacedByCustomXml="next"/>
-    <w:bookmarkStart w:id="10" w:name="_Toc330814616" w:displacedByCustomXml="next"/>
+    <w:bookmarkStart w:id="1" w:name="_Toc55266784" w:displacedByCustomXml="next"/>
+    <w:bookmarkStart w:id="2" w:name="_Toc219009570" w:displacedByCustomXml="next"/>
+    <w:bookmarkStart w:id="3" w:name="_Toc396311910" w:displacedByCustomXml="next"/>
+    <w:bookmarkStart w:id="4" w:name="_Toc535934159" w:displacedByCustomXml="next"/>
+    <w:bookmarkStart w:id="5" w:name="_Toc535934598" w:displacedByCustomXml="next"/>
+    <w:bookmarkStart w:id="6" w:name="_Toc188566" w:displacedByCustomXml="next"/>
+    <w:bookmarkStart w:id="7" w:name="_Toc107577893" w:displacedByCustomXml="next"/>
+    <w:bookmarkStart w:id="8" w:name="_Toc107578350" w:displacedByCustomXml="next"/>
+    <w:bookmarkStart w:id="9" w:name="_Toc199664921" w:displacedByCustomXml="next"/>
+    <w:bookmarkStart w:id="10" w:name="_Toc224016202" w:displacedByCustomXml="next"/>
     <w:bookmarkStart w:id="11" w:name="_Toc307346812" w:displacedByCustomXml="next"/>
-    <w:bookmarkStart w:id="12" w:name="_Toc224016202" w:displacedByCustomXml="next"/>
-    <w:bookmarkStart w:id="13" w:name="_Toc199664921" w:displacedByCustomXml="next"/>
+    <w:bookmarkStart w:id="12" w:name="_Toc330814616" w:displacedByCustomXml="next"/>
+    <w:bookmarkStart w:id="13" w:name="_Toc330816280" w:displacedByCustomXml="next"/>
     <w:sdt>
       <w:sdtPr>
         <w:rPr>
@@ -7484,11 +7484,26 @@
         <w:pStyle w:val="Kop2"/>
       </w:pPr>
       <w:bookmarkStart w:id="45" w:name="_Toc194568240"/>
+      <w:commentRangeStart w:id="46"/>
       <w:r>
         <w:t>Waterspanning</w:t>
       </w:r>
       <w:r>
-        <w:t>en</w:t>
+        <w:t>e</w:t>
+      </w:r>
+      <w:commentRangeEnd w:id="46"/>
+      <w:r>
+        <w:rPr>
+          <w:rStyle w:val="Verwijzingopmerking"/>
+          <w:rFonts w:eastAsiaTheme="minorHAnsi" w:cs="Verdana"/>
+          <w:b w:val="0"/>
+          <w:bCs w:val="0"/>
+          <w:color w:val="221E1F"/>
+        </w:rPr>
+        <w:commentReference w:id="46"/>
+      </w:r>
+      <w:r>
+        <w:t>n</w:t>
       </w:r>
       <w:bookmarkEnd w:id="45"/>
     </w:p>
@@ -7582,16 +7597,16 @@
       <w:r>
         <w:t>Er zijn twee types</w:t>
       </w:r>
-      <w:commentRangeStart w:id="46"/>
+      <w:commentRangeStart w:id="47"/>
       <w:r>
         <w:t xml:space="preserve">: ‘Stijghoogtelijn’ </w:t>
       </w:r>
-      <w:commentRangeEnd w:id="46"/>
+      <w:commentRangeEnd w:id="47"/>
       <w:r>
         <w:rPr>
           <w:rStyle w:val="Verwijzingopmerking"/>
         </w:rPr>
-        <w:commentReference w:id="46"/>
+        <w:commentReference w:id="47"/>
       </w:r>
       <w:r>
         <w:t xml:space="preserve">en ‘Referentielijn’. </w:t>
@@ -7822,13 +7837,13 @@
       <w:pPr>
         <w:pStyle w:val="Kop2"/>
       </w:pPr>
-      <w:bookmarkStart w:id="47" w:name="_Ref194060430"/>
-      <w:bookmarkStart w:id="48" w:name="_Toc194568241"/>
+      <w:bookmarkStart w:id="48" w:name="_Ref194060430"/>
+      <w:bookmarkStart w:id="49" w:name="_Toc194568241"/>
       <w:r>
         <w:t>Gridinstellingen</w:t>
       </w:r>
-      <w:bookmarkEnd w:id="47"/>
       <w:bookmarkEnd w:id="48"/>
+      <w:bookmarkEnd w:id="49"/>
     </w:p>
     <w:p>
       <w:pPr>
@@ -7862,11 +7877,11 @@
       <w:pPr>
         <w:pStyle w:val="Kop3"/>
       </w:pPr>
-      <w:bookmarkStart w:id="49" w:name="_Toc194568242"/>
+      <w:bookmarkStart w:id="50" w:name="_Toc194568242"/>
       <w:r>
         <w:t>Algemeen</w:t>
       </w:r>
-      <w:bookmarkEnd w:id="49"/>
+      <w:bookmarkEnd w:id="50"/>
     </w:p>
     <w:p>
       <w:pPr>
@@ -8015,11 +8030,11 @@
       <w:pPr>
         <w:pStyle w:val="Kop3"/>
       </w:pPr>
-      <w:bookmarkStart w:id="50" w:name="_Toc194568243"/>
+      <w:bookmarkStart w:id="51" w:name="_Toc194568243"/>
       <w:r>
         <w:t>Bishop</w:t>
       </w:r>
-      <w:bookmarkEnd w:id="50"/>
+      <w:bookmarkEnd w:id="51"/>
     </w:p>
     <w:p>
       <w:pPr>
@@ -8396,7 +8411,7 @@
       <w:pPr>
         <w:pStyle w:val="figuur"/>
       </w:pPr>
-      <w:bookmarkStart w:id="51" w:name="_Ref194565032"/>
+      <w:bookmarkStart w:id="52" w:name="_Ref194565032"/>
       <w:r>
         <w:t xml:space="preserve">figuur </w:t>
       </w:r>
@@ -8439,7 +8454,7 @@
       <w:r>
         <w:fldChar w:fldCharType="end"/>
       </w:r>
-      <w:bookmarkEnd w:id="51"/>
+      <w:bookmarkEnd w:id="52"/>
       <w:r>
         <w:t>: Voorbeeld gridinstellingen Bishop voor STBI</w:t>
       </w:r>
@@ -8453,11 +8468,11 @@
       <w:pPr>
         <w:pStyle w:val="Kop3"/>
       </w:pPr>
-      <w:bookmarkStart w:id="52" w:name="_Toc194568244"/>
+      <w:bookmarkStart w:id="53" w:name="_Toc194568244"/>
       <w:r>
         <w:t>Uplift Van</w:t>
       </w:r>
-      <w:bookmarkEnd w:id="52"/>
+      <w:bookmarkEnd w:id="53"/>
     </w:p>
     <w:p>
       <w:pPr>
@@ -8558,11 +8573,11 @@
       <w:pPr>
         <w:pStyle w:val="Kop3"/>
       </w:pPr>
-      <w:bookmarkStart w:id="53" w:name="_Toc194568245"/>
+      <w:bookmarkStart w:id="54" w:name="_Toc194568245"/>
       <w:r>
         <w:t>Randvoorwaardes glijvlak</w:t>
       </w:r>
-      <w:bookmarkEnd w:id="53"/>
+      <w:bookmarkEnd w:id="54"/>
     </w:p>
     <w:p>
       <w:pPr>
@@ -8832,7 +8847,7 @@
       <w:pPr>
         <w:pStyle w:val="figuur"/>
       </w:pPr>
-      <w:bookmarkStart w:id="54" w:name="_Ref194567882"/>
+      <w:bookmarkStart w:id="55" w:name="_Ref194567882"/>
       <w:r>
         <w:t xml:space="preserve">figuur </w:t>
       </w:r>
@@ -8875,7 +8890,7 @@
       <w:r>
         <w:fldChar w:fldCharType="end"/>
       </w:r>
-      <w:bookmarkEnd w:id="54"/>
+      <w:bookmarkEnd w:id="55"/>
       <w:r>
         <w:t>: Voorbeeld zonering</w:t>
       </w:r>
@@ -8889,13 +8904,13 @@
       <w:pPr>
         <w:pStyle w:val="Kop2"/>
       </w:pPr>
-      <w:bookmarkStart w:id="55" w:name="_Ref194060431"/>
-      <w:bookmarkStart w:id="56" w:name="_Toc194568246"/>
+      <w:bookmarkStart w:id="56" w:name="_Ref194060431"/>
+      <w:bookmarkStart w:id="57" w:name="_Toc194568246"/>
       <w:r>
         <w:t>Berekeningen</w:t>
       </w:r>
-      <w:bookmarkEnd w:id="55"/>
       <w:bookmarkEnd w:id="56"/>
+      <w:bookmarkEnd w:id="57"/>
     </w:p>
     <w:p>
       <w:pPr>
@@ -9142,7 +9157,7 @@
         <w:pStyle w:val="figuur"/>
         <w:ind w:left="360"/>
       </w:pPr>
-      <w:bookmarkStart w:id="57" w:name="_Ref194393542"/>
+      <w:bookmarkStart w:id="58" w:name="_Ref194393542"/>
       <w:r>
         <w:t xml:space="preserve">figuur </w:t>
       </w:r>
@@ -9185,7 +9200,7 @@
       <w:r>
         <w:fldChar w:fldCharType="end"/>
       </w:r>
-      <w:bookmarkEnd w:id="57"/>
+      <w:bookmarkEnd w:id="58"/>
       <w:r>
         <w:t>: Voorbeeld van berekening met twee scenario's</w:t>
       </w:r>
@@ -9359,13 +9374,13 @@
       <w:pPr>
         <w:pStyle w:val="Kop1"/>
       </w:pPr>
-      <w:bookmarkStart w:id="58" w:name="_Toc194568247"/>
-      <w:commentRangeStart w:id="59"/>
+      <w:bookmarkStart w:id="59" w:name="_Toc194568247"/>
+      <w:commentRangeStart w:id="60"/>
       <w:r>
         <w:lastRenderedPageBreak/>
         <w:t>Technische documentatie</w:t>
       </w:r>
-      <w:commentRangeEnd w:id="59"/>
+      <w:commentRangeEnd w:id="60"/>
       <w:r>
         <w:rPr>
           <w:rStyle w:val="Verwijzingopmerking"/>
@@ -9374,31 +9389,31 @@
           <w:bCs w:val="0"/>
           <w:color w:val="221E1F"/>
         </w:rPr>
-        <w:commentReference w:id="59"/>
-      </w:r>
-      <w:bookmarkEnd w:id="58"/>
+        <w:commentReference w:id="60"/>
+      </w:r>
+      <w:bookmarkEnd w:id="59"/>
     </w:p>
     <w:p>
       <w:pPr>
         <w:pStyle w:val="Kop2"/>
       </w:pPr>
-      <w:bookmarkStart w:id="60" w:name="_Toc194568248"/>
-      <w:bookmarkStart w:id="61" w:name="_Ref194056495"/>
-      <w:bookmarkStart w:id="62" w:name="_Ref194059631"/>
+      <w:bookmarkStart w:id="61" w:name="_Toc194568248"/>
+      <w:bookmarkStart w:id="62" w:name="_Ref194056495"/>
+      <w:bookmarkStart w:id="63" w:name="_Ref194059631"/>
       <w:r>
         <w:t>Geometrie</w:t>
       </w:r>
-      <w:bookmarkEnd w:id="60"/>
+      <w:bookmarkEnd w:id="61"/>
     </w:p>
     <w:p>
       <w:pPr>
         <w:pStyle w:val="Kop3"/>
       </w:pPr>
-      <w:bookmarkStart w:id="63" w:name="_Toc194568249"/>
+      <w:bookmarkStart w:id="64" w:name="_Toc194568249"/>
       <w:r>
         <w:t>Het L-coördinaat</w:t>
       </w:r>
-      <w:bookmarkEnd w:id="63"/>
+      <w:bookmarkEnd w:id="64"/>
     </w:p>
     <w:p>
       <w:pPr>
@@ -9435,8 +9450,8 @@
         <w:pStyle w:val="Plattetekst"/>
       </w:pPr>
     </w:p>
-    <w:bookmarkEnd w:id="61"/>
     <w:bookmarkEnd w:id="62"/>
+    <w:bookmarkEnd w:id="63"/>
     <w:p>
       <w:pPr>
         <w:pStyle w:val="Plattetekst"/>
@@ -9461,11 +9476,11 @@
       <w:pPr>
         <w:pStyle w:val="Kop2"/>
       </w:pPr>
-      <w:bookmarkStart w:id="64" w:name="_Toc194568250"/>
+      <w:bookmarkStart w:id="65" w:name="_Toc194568250"/>
       <w:r>
         <w:t>Bodemopbouw</w:t>
       </w:r>
-      <w:bookmarkEnd w:id="64"/>
+      <w:bookmarkEnd w:id="65"/>
     </w:p>
     <w:p>
       <w:pPr>
@@ -9501,12 +9516,12 @@
       <w:pPr>
         <w:pStyle w:val="Kop2"/>
       </w:pPr>
-      <w:bookmarkStart w:id="65" w:name="_Toc194568251"/>
-      <w:commentRangeStart w:id="66"/>
+      <w:bookmarkStart w:id="66" w:name="_Toc194568251"/>
+      <w:commentRangeStart w:id="67"/>
       <w:r>
         <w:t>Waterspanninge</w:t>
       </w:r>
-      <w:commentRangeEnd w:id="66"/>
+      <w:commentRangeEnd w:id="67"/>
       <w:r>
         <w:rPr>
           <w:rStyle w:val="Verwijzingopmerking"/>
@@ -9515,12 +9530,12 @@
           <w:bCs w:val="0"/>
           <w:color w:val="221E1F"/>
         </w:rPr>
-        <w:commentReference w:id="66"/>
+        <w:commentReference w:id="67"/>
       </w:r>
       <w:r>
         <w:t>n</w:t>
       </w:r>
-      <w:bookmarkEnd w:id="65"/>
+      <w:bookmarkEnd w:id="66"/>
     </w:p>
     <w:p>
       <w:pPr>
@@ -9609,7 +9624,7 @@
           <w:bCs/>
         </w:rPr>
       </w:pPr>
-      <w:commentRangeStart w:id="67"/>
+      <w:commentRangeStart w:id="68"/>
       <w:r>
         <w:rPr>
           <w:b/>
@@ -9617,12 +9632,12 @@
         </w:rPr>
         <w:t>Snijpunt waterstand met buitentalud</w:t>
       </w:r>
-      <w:commentRangeEnd w:id="67"/>
+      <w:commentRangeEnd w:id="68"/>
       <w:r>
         <w:rPr>
           <w:rStyle w:val="Verwijzingopmerking"/>
         </w:rPr>
-        <w:commentReference w:id="67"/>
+        <w:commentReference w:id="68"/>
       </w:r>
     </w:p>
     <w:p>
@@ -9727,12 +9742,12 @@
         <w:t>Aandachtspunt:</w:t>
       </w:r>
     </w:p>
+    <w:commentRangeStart w:id="69"/>
     <w:p>
       <w:pPr>
         <w:pStyle w:val="Plattetekst"/>
         <w:keepNext/>
       </w:pPr>
-      <w:commentRangeStart w:id="68"/>
       <w:r>
         <w:rPr>
           <w:noProof/>
@@ -9824,12 +9839,12 @@
           </mc:Fallback>
         </mc:AlternateContent>
       </w:r>
-      <w:commentRangeEnd w:id="68"/>
+      <w:commentRangeEnd w:id="69"/>
       <w:r>
         <w:rPr>
           <w:rStyle w:val="Verwijzingopmerking"/>
         </w:rPr>
-        <w:commentReference w:id="68"/>
+        <w:commentReference w:id="69"/>
       </w:r>
     </w:p>
     <w:p>
@@ -9937,13 +9952,13 @@
       <w:pPr>
         <w:pStyle w:val="Kop2"/>
       </w:pPr>
-      <w:bookmarkStart w:id="69" w:name="_Ref194063286"/>
-      <w:bookmarkStart w:id="70" w:name="_Toc194568252"/>
+      <w:bookmarkStart w:id="70" w:name="_Ref194063286"/>
+      <w:bookmarkStart w:id="71" w:name="_Toc194568252"/>
       <w:r>
         <w:t>State points</w:t>
       </w:r>
-      <w:bookmarkEnd w:id="69"/>
       <w:bookmarkEnd w:id="70"/>
+      <w:bookmarkEnd w:id="71"/>
     </w:p>
     <w:p>
       <w:pPr>
@@ -9990,12 +10005,12 @@
       <w:pPr>
         <w:pStyle w:val="BijlageKopje1"/>
       </w:pPr>
-      <w:bookmarkStart w:id="71" w:name="_Toc194568457"/>
+      <w:bookmarkStart w:id="72" w:name="_Toc194568457"/>
       <w:r>
         <w:lastRenderedPageBreak/>
         <w:t>Bijlage</w:t>
       </w:r>
-      <w:bookmarkEnd w:id="71"/>
+      <w:bookmarkEnd w:id="72"/>
     </w:p>
     <w:p>
       <w:pPr>
@@ -10096,7 +10111,7 @@
       </w:r>
     </w:p>
   </w:comment>
-  <w:comment w:id="46" w:author="Daniël Kentrop" w:date="2025-04-01T09:13:00Z" w:initials="DK">
+  <w:comment w:id="46" w:author="Daniël Kentrop" w:date="2025-04-24T16:35:00Z" w:initials="DK">
     <w:p>
       <w:pPr>
         <w:pStyle w:val="Tekstopmerking"/>
@@ -10108,11 +10123,11 @@
         <w:annotationRef/>
       </w:r>
       <w:r>
-        <w:t>Check: kolom- en tabbladnamen met dubbele aanhalingstekens. Waardes (bv. opties) met enkele aanhalingstekens</w:t>
+        <w:t>Voor versie met waterspanningen: Aandachtspunt klikken buitenkruinlijn i.v.m. zoeken van snijpunt met maaiveld en waterstand. -&gt; indien geen snijpunt, dan wordt gewoon de opgegeven offset gehanteerd.</w:t>
       </w:r>
     </w:p>
   </w:comment>
-  <w:comment w:id="59" w:author="Daniël Kentrop" w:date="2025-04-03T10:22:00Z" w:initials="DK">
+  <w:comment w:id="47" w:author="Daniël Kentrop" w:date="2025-04-01T09:13:00Z" w:initials="DK">
     <w:p>
       <w:pPr>
         <w:pStyle w:val="Tekstopmerking"/>
@@ -10124,11 +10139,11 @@
         <w:annotationRef/>
       </w:r>
       <w:r>
-        <w:t>Moet nog verder uitgewerkt</w:t>
+        <w:t>Check: kolom- en tabbladnamen met dubbele aanhalingstekens. Waardes (bv. opties) met enkele aanhalingstekens</w:t>
       </w:r>
     </w:p>
   </w:comment>
-  <w:comment w:id="66" w:author="Daniël Kentrop" w:date="2025-04-03T11:12:00Z" w:initials="DK">
+  <w:comment w:id="60" w:author="Daniël Kentrop" w:date="2025-04-03T10:22:00Z" w:initials="DK">
     <w:p>
       <w:pPr>
         <w:pStyle w:val="Tekstopmerking"/>
@@ -10140,11 +10155,11 @@
         <w:annotationRef/>
       </w:r>
       <w:r>
-        <w:t>Aantekeningen waterspanningen: later uit te werken tot heldere documentatie</w:t>
+        <w:t>Moet nog verder uitgewerkt</w:t>
       </w:r>
     </w:p>
   </w:comment>
-  <w:comment w:id="67" w:author="Daniël Kentrop" w:date="2025-04-08T09:59:00Z" w:initials="DK">
+  <w:comment w:id="67" w:author="Daniël Kentrop" w:date="2025-04-03T11:12:00Z" w:initials="DK">
     <w:p>
       <w:pPr>
         <w:pStyle w:val="Tekstopmerking"/>
@@ -10156,11 +10171,27 @@
         <w:annotationRef/>
       </w:r>
       <w:r>
-        <w:t>Plaatje?</w:t>
+        <w:t>Aantekeningen waterspanningen: later uit te werken tot heldere documentatie</w:t>
       </w:r>
     </w:p>
   </w:comment>
-  <w:comment w:id="68" w:author="Daniël Kentrop" w:date="2025-04-08T11:32:00Z" w:initials="DK">
+  <w:comment w:id="68" w:author="Daniël Kentrop" w:date="2025-04-08T09:59:00Z" w:initials="DK">
+    <w:p>
+      <w:pPr>
+        <w:pStyle w:val="Tekstopmerking"/>
+      </w:pPr>
+      <w:r>
+        <w:rPr>
+          <w:rStyle w:val="Verwijzingopmerking"/>
+        </w:rPr>
+        <w:annotationRef/>
+      </w:r>
+      <w:r>
+        <w:t>Plaatje?</w:t>
+      </w:r>
+    </w:p>
+  </w:comment>
+  <w:comment w:id="69" w:author="Daniël Kentrop" w:date="2025-04-08T11:32:00Z" w:initials="DK">
     <w:p>
       <w:pPr>
         <w:pStyle w:val="Tekstopmerking"/>
@@ -10186,6 +10217,7 @@
   <w15:commentEx w15:paraId="272C2116" w15:done="0"/>
   <w15:commentEx w15:paraId="1BB5ED05" w15:done="0"/>
   <w15:commentEx w15:paraId="6F9A98AA" w15:done="0"/>
+  <w15:commentEx w15:paraId="7579155E" w15:done="0"/>
   <w15:commentEx w15:paraId="3CA56E56" w15:done="0"/>
   <w15:commentEx w15:paraId="652A7797" w15:done="0"/>
   <w15:commentEx w15:paraId="77C08D42" w15:done="0"/>
@@ -10201,6 +10233,7 @@
   <w16cex:commentExtensible w16cex:durableId="1D2D4465" w16cex:dateUtc="2025-03-28T13:38:00Z"/>
   <w16cex:commentExtensible w16cex:durableId="007B0BCC" w16cex:dateUtc="2025-04-03T13:08:00Z"/>
   <w16cex:commentExtensible w16cex:durableId="4D8ABA37" w16cex:dateUtc="2025-03-28T13:10:00Z"/>
+  <w16cex:commentExtensible w16cex:durableId="546DFD17" w16cex:dateUtc="2025-04-24T14:35:00Z"/>
   <w16cex:commentExtensible w16cex:durableId="258DCB1C" w16cex:dateUtc="2025-04-01T07:13:00Z"/>
   <w16cex:commentExtensible w16cex:durableId="33889A4B" w16cex:dateUtc="2025-04-03T08:22:00Z"/>
   <w16cex:commentExtensible w16cex:durableId="107AE035" w16cex:dateUtc="2025-04-03T09:12:00Z"/>
@@ -10216,6 +10249,7 @@
   <w16cid:commentId w16cid:paraId="272C2116" w16cid:durableId="1D2D4465"/>
   <w16cid:commentId w16cid:paraId="1BB5ED05" w16cid:durableId="007B0BCC"/>
   <w16cid:commentId w16cid:paraId="6F9A98AA" w16cid:durableId="4D8ABA37"/>
+  <w16cid:commentId w16cid:paraId="7579155E" w16cid:durableId="546DFD17"/>
   <w16cid:commentId w16cid:paraId="3CA56E56" w16cid:durableId="258DCB1C"/>
   <w16cid:commentId w16cid:paraId="652A7797" w16cid:durableId="33889A4B"/>
   <w16cid:commentId w16cid:paraId="77C08D42" w16cid:durableId="107AE035"/>
@@ -41482,6 +41516,7 @@
     <w:rsid w:val="006D2328"/>
     <w:rsid w:val="006F7B66"/>
     <w:rsid w:val="0073060A"/>
+    <w:rsid w:val="007658ED"/>
     <w:rsid w:val="0079289E"/>
     <w:rsid w:val="00797C21"/>
     <w:rsid w:val="007A4DA2"/>
@@ -41494,6 +41529,7 @@
     <w:rsid w:val="0086298B"/>
     <w:rsid w:val="008678B2"/>
     <w:rsid w:val="00901EAC"/>
+    <w:rsid w:val="009202E6"/>
     <w:rsid w:val="00956B79"/>
     <w:rsid w:val="00974855"/>
     <w:rsid w:val="009839F8"/>
@@ -42336,34 +42372,6 @@
 </file>
 
 <file path=customXml/item2.xml><?xml version="1.0" encoding="utf-8"?>
-<b:Sources xmlns:b="http://schemas.openxmlformats.org/officeDocument/2006/bibliography" xmlns="http://schemas.openxmlformats.org/officeDocument/2006/bibliography" SelectedStyle="\GostName.XSL" StyleName="GOST - Name Sort" Version="2003"/>
-</file>
-
-<file path=customXml/item3.xml><?xml version="1.0" encoding="utf-8"?>
-<TemplafyTemplateConfiguration><![CDATA[{"elementsMetadata":[{"type":"richTextContentControl","id":"ec8b3160-25f8-414a-80e0-e48d9cb012dc","elementConfiguration":{"binding":"Form.Title","removeAndKeepContent":false,"disableUpdates":false,"type":"text"}},{"type":"richTextContentControl","id":"8403fd50-6acc-4c19-bb76-5adfb21693b6","elementConfiguration":{"binding":"Form.ProjectReference","visibility":{"action":"hide","operator":"equals","compareValue":""},"removeAndKeepContent":false,"disableUpdates":false,"type":"text"}},{"type":"richTextContentControl","id":"d3295b1e-5322-416b-b13f-164e6864cf38","elementConfiguration":{"binding":"Form.Version","visibility":{"action":"hide","operator":"equals","compareValue":""},"removeAndKeepContent":false,"disableUpdates":false,"type":"text"}},{"type":"richTextContentControl","id":"26fb0063-0a6c-4ae6-8a83-a412dca9947c","elementConfiguration":{"format":"{{DateFormats.GeneralDate}}","binding":"Form.Date","removeAndKeepContent":false,"disableUpdates":false,"type":"date"}},{"type":"richTextContentControl","id":"2b60100f-ea86-46ee-a99b-8cdf48105287","elementConfiguration":{"binding":"UserProfile.Entity.Entity","removeAndKeepContent":false,"disableUpdates":false,"type":"text"}},{"type":"richTextContentControl","id":"6006a512-981e-4c6e-9e09-436c783a91eb","elementConfiguration":{"binding":"UserProfile.Name","removeAndKeepContent":false,"disableUpdates":false,"type":"text"}},{"type":"richTextContentControl","id":"e66d27d7-ce18-4de2-b977-85abad282a0d","elementConfiguration":{"binding":"UserProfile.Name","removeAndKeepContent":false,"disableUpdates":false,"type":"text"}},{"type":"richTextContentControl","id":"ff0b0d4d-e40d-416d-8f39-e7fe8ed7fa05","elementConfiguration":{"binding":"Form.ProjectReference","visibility":{"action":"hide","operator":"equals","compareValue":""},"removeAndKeepContent":false,"disableUpdates":false,"type":"text"}},{"type":"richTextContentControl","id":"304916bc-09cf-44b1-985d-8dadc4369525","elementConfiguration":{"binding":"UserProfile.Department.FullAddress","removeAndKeepContent":false,"disableUpdates":false,"type":"text"}},{"type":"richTextContentControl","id":"33fd0cd4-0be9-40be-b8c0-cd8af39e9180","elementConfiguration":{"visibility":{"action":"hide","binding":"UserProfile.Department.OfficeTelephone","operator":"equals","compareValue":""},"disableUpdates":false,"type":"group"}},{"type":"richTextContentControl","id":"91cd5817-c72a-491e-8ca7-957a083ee2eb","elementConfiguration":{"binding":"UserProfile.Department.OfficeTelephone","removeAndKeepContent":false,"disableUpdates":false,"type":"text"}},{"type":"richTextContentControl","id":"01f123eb-ba31-49ca-915a-4b7bda6bcf62","elementConfiguration":{"binding":"UserProfile.Department.FullAddress","removeAndKeepContent":false,"disableUpdates":false,"type":"text"}},{"type":"richTextContentControl","id":"a73ffbd1-1de8-4e87-bf92-b507d2575846","elementConfiguration":{"visibility":{"action":"hide","binding":"UserProfile.Department.OfficeTelephone","operator":"equals","compareValue":""},"disableUpdates":false,"type":"group"}},{"type":"richTextContentControl","id":"1bc3b9c6-9406-497a-8881-441e8e9abd21","elementConfiguration":{"binding":"UserProfile.Department.OfficeTelephone","removeAndKeepContent":false,"disableUpdates":false,"type":"text"}},{"type":"richTextContentControl","id":"9d233541-9b5e-4a6e-b14e-87732772e736","elementConfiguration":{"binding":"Form.ProjectReference","visibility":{"action":"hide","operator":"equals","compareValue":""},"removeAndKeepContent":false,"disableUpdates":false,"type":"text"}},{"type":"richTextContentControl","id":"4cc80b97-9365-4921-81ba-a0e01749ecd0","elementConfiguration":{"format":"{{DateFormats.GeneralDate}}","binding":"Form.Date","removeAndKeepContent":false,"disableUpdates":false,"type":"date"}},{"type":"richTextContentControl","id":"75cfe1ee-c251-43c5-ab9e-d2c8578afdf4","elementConfiguration":{"binding":"Form.ProjectReference","visibility":{"action":"hide","operator":"equals","compareValue":""},"removeAndKeepContent":false,"disableUpdates":false,"type":"text"}},{"type":"richTextContentControl","id":"d783b694-02d1-4f95-aa7e-587f22ffb299","elementConfiguration":{"format":"{{DateFormats.GeneralDate}}","binding":"Form.Date","removeAndKeepContent":false,"disableUpdates":false,"type":"date"}}],"transformationConfigurations":[{"topMargin":"{{UserProfile.PageSetup.TopMargin}}","rightMargin":"{{UserProfile.PageSetup.RightMargin}}","bottomMargin":"{{UserProfile.PageSetup.BottomMargin}}","leftMargin":"{{UserProfile.PageSetup.LeftMargin}}","paperWidth":"{{UserProfile.PageSetup.PaperWidth}}","paperHeight":"{{UserProfile.PageSetup.PaperHeight}}","originalValues":{"topMargin":2552,"rightMargin":1134,"bottomMargin":2041,"leftMargin":1418,"gutter":0,"gutterPosition":"left","orientation":"portrait","paperWidth":11906,"paperHeight":16838,"headerFromEdge":1588,"footerFromEdge":782},"disableUpdates":false,"type":"pageSetup"},{"binding":"UserProfile.LogoInsertion.LogoName","shapeName":"LogoHide","width":"{{UserProfile.LogoInsertion.LogoWidth}}","namedSections":"all","namedPages":"all","leftOffset":"{{UserProfile.LogoInsertion.LeftOffset}}","horizontalRelativePosition":"rightMargin","topOffset":"{{UserProfile.LogoInsertion.TopOffset}}","verticalRelativePosition":"page","imageTextWrapping":"inFrontOfText","disableUpdates":false,"type":"imageHeader"},{"propertyName":"ProjectReference","propertyValue":"{{Form.ProjectReference}}","disableUpdates":false,"type":"customDocumentProperty"},{"propertyName":"Title","propertyValue":"{{Form.Title}}","disableUpdates":false,"type":"customDocumentProperty"},{"propertyName":"Version","propertyValue":"{{Form.Version}}","disableUpdates":false,"type":"customDocumentProperty"},{"language":"{{DocumentLanguage}}","disableUpdates":false,"type":"proofingLanguage"},{"propertyName":"PageSetup","propertyValue":"{{UserProfile.PageSetup.PaperSize}}","disableUpdates":false,"type":"customDocumentProperty"}],"isBaseTemplate":false,"templateName":"Algemeen rapport_UKNS_NL-ALL","templateDescription":"","enableDocumentContentUpdater":true,"version":"1.3"}]]></TemplafyTemplateConfiguration>
-</file>
-
-<file path=customXml/item4.xml><?xml version="1.0" encoding="utf-8"?>
-<?mso-contentType ?>
-<FormTemplates xmlns="http://schemas.microsoft.com/sharepoint/v3/contenttype/forms">
-  <Display>DocumentLibraryForm</Display>
-  <Edit>DocumentLibraryForm</Edit>
-  <New>DocumentLibraryForm</New>
-</FormTemplates>
-</file>
-
-<file path=customXml/item5.xml><?xml version="1.0" encoding="utf-8"?>
-<p:properties xmlns:p="http://schemas.microsoft.com/office/2006/metadata/properties" xmlns:xsi="http://www.w3.org/2001/XMLSchema-instance" xmlns:pc="http://schemas.microsoft.com/office/infopath/2007/PartnerControls">
-  <documentManagement>
-    <lcf76f155ced4ddcb4097134ff3c332f xmlns="470a43d6-5285-470b-9a64-75d0016e5c24">
-      <Terms xmlns="http://schemas.microsoft.com/office/infopath/2007/PartnerControls"/>
-    </lcf76f155ced4ddcb4097134ff3c332f>
-    <TaxCatchAll xmlns="46ece21c-30c9-4e8a-9bcb-f01a44782352" xsi:nil="true"/>
-  </documentManagement>
-</p:properties>
-</file>
-
-<file path=customXml/item6.xml><?xml version="1.0" encoding="utf-8"?>
 <ct:contentTypeSchema xmlns:ct="http://schemas.microsoft.com/office/2006/metadata/contentType" xmlns:ma="http://schemas.microsoft.com/office/2006/metadata/properties/metaAttributes" ct:_="" ma:_="" ma:contentTypeName="Document" ma:contentTypeID="0x010100766FD3B0C1D0324E8D3A419896AD0AEA" ma:contentTypeVersion="19" ma:contentTypeDescription="Create a new document." ma:contentTypeScope="" ma:versionID="7ab188b833267d4740fff6fb34b52195">
   <xsd:schema xmlns:xsd="http://www.w3.org/2001/XMLSchema" xmlns:xs="http://www.w3.org/2001/XMLSchema" xmlns:p="http://schemas.microsoft.com/office/2006/metadata/properties" xmlns:ns2="470a43d6-5285-470b-9a64-75d0016e5c24" xmlns:ns3="46ece21c-30c9-4e8a-9bcb-f01a44782352" targetNamespace="http://schemas.microsoft.com/office/2006/metadata/properties" ma:root="true" ma:fieldsID="e44433cd420dc565567983d5cc7180ca" ns2:_="" ns3:_="">
     <xsd:import namespace="470a43d6-5285-470b-9a64-75d0016e5c24"/>
@@ -42586,6 +42594,34 @@
 </ct:contentTypeSchema>
 </file>
 
+<file path=customXml/item3.xml><?xml version="1.0" encoding="utf-8"?>
+<p:properties xmlns:p="http://schemas.microsoft.com/office/2006/metadata/properties" xmlns:xsi="http://www.w3.org/2001/XMLSchema-instance" xmlns:pc="http://schemas.microsoft.com/office/infopath/2007/PartnerControls">
+  <documentManagement>
+    <lcf76f155ced4ddcb4097134ff3c332f xmlns="470a43d6-5285-470b-9a64-75d0016e5c24">
+      <Terms xmlns="http://schemas.microsoft.com/office/infopath/2007/PartnerControls"/>
+    </lcf76f155ced4ddcb4097134ff3c332f>
+    <TaxCatchAll xmlns="46ece21c-30c9-4e8a-9bcb-f01a44782352" xsi:nil="true"/>
+  </documentManagement>
+</p:properties>
+</file>
+
+<file path=customXml/item4.xml><?xml version="1.0" encoding="utf-8"?>
+<?mso-contentType ?>
+<FormTemplates xmlns="http://schemas.microsoft.com/sharepoint/v3/contenttype/forms">
+  <Display>DocumentLibraryForm</Display>
+  <Edit>DocumentLibraryForm</Edit>
+  <New>DocumentLibraryForm</New>
+</FormTemplates>
+</file>
+
+<file path=customXml/item5.xml><?xml version="1.0" encoding="utf-8"?>
+<TemplafyTemplateConfiguration><![CDATA[{"elementsMetadata":[{"type":"richTextContentControl","id":"ec8b3160-25f8-414a-80e0-e48d9cb012dc","elementConfiguration":{"binding":"Form.Title","removeAndKeepContent":false,"disableUpdates":false,"type":"text"}},{"type":"richTextContentControl","id":"8403fd50-6acc-4c19-bb76-5adfb21693b6","elementConfiguration":{"binding":"Form.ProjectReference","visibility":{"action":"hide","operator":"equals","compareValue":""},"removeAndKeepContent":false,"disableUpdates":false,"type":"text"}},{"type":"richTextContentControl","id":"d3295b1e-5322-416b-b13f-164e6864cf38","elementConfiguration":{"binding":"Form.Version","visibility":{"action":"hide","operator":"equals","compareValue":""},"removeAndKeepContent":false,"disableUpdates":false,"type":"text"}},{"type":"richTextContentControl","id":"26fb0063-0a6c-4ae6-8a83-a412dca9947c","elementConfiguration":{"format":"{{DateFormats.GeneralDate}}","binding":"Form.Date","removeAndKeepContent":false,"disableUpdates":false,"type":"date"}},{"type":"richTextContentControl","id":"2b60100f-ea86-46ee-a99b-8cdf48105287","elementConfiguration":{"binding":"UserProfile.Entity.Entity","removeAndKeepContent":false,"disableUpdates":false,"type":"text"}},{"type":"richTextContentControl","id":"6006a512-981e-4c6e-9e09-436c783a91eb","elementConfiguration":{"binding":"UserProfile.Name","removeAndKeepContent":false,"disableUpdates":false,"type":"text"}},{"type":"richTextContentControl","id":"e66d27d7-ce18-4de2-b977-85abad282a0d","elementConfiguration":{"binding":"UserProfile.Name","removeAndKeepContent":false,"disableUpdates":false,"type":"text"}},{"type":"richTextContentControl","id":"ff0b0d4d-e40d-416d-8f39-e7fe8ed7fa05","elementConfiguration":{"binding":"Form.ProjectReference","visibility":{"action":"hide","operator":"equals","compareValue":""},"removeAndKeepContent":false,"disableUpdates":false,"type":"text"}},{"type":"richTextContentControl","id":"304916bc-09cf-44b1-985d-8dadc4369525","elementConfiguration":{"binding":"UserProfile.Department.FullAddress","removeAndKeepContent":false,"disableUpdates":false,"type":"text"}},{"type":"richTextContentControl","id":"33fd0cd4-0be9-40be-b8c0-cd8af39e9180","elementConfiguration":{"visibility":{"action":"hide","binding":"UserProfile.Department.OfficeTelephone","operator":"equals","compareValue":""},"disableUpdates":false,"type":"group"}},{"type":"richTextContentControl","id":"91cd5817-c72a-491e-8ca7-957a083ee2eb","elementConfiguration":{"binding":"UserProfile.Department.OfficeTelephone","removeAndKeepContent":false,"disableUpdates":false,"type":"text"}},{"type":"richTextContentControl","id":"01f123eb-ba31-49ca-915a-4b7bda6bcf62","elementConfiguration":{"binding":"UserProfile.Department.FullAddress","removeAndKeepContent":false,"disableUpdates":false,"type":"text"}},{"type":"richTextContentControl","id":"a73ffbd1-1de8-4e87-bf92-b507d2575846","elementConfiguration":{"visibility":{"action":"hide","binding":"UserProfile.Department.OfficeTelephone","operator":"equals","compareValue":""},"disableUpdates":false,"type":"group"}},{"type":"richTextContentControl","id":"1bc3b9c6-9406-497a-8881-441e8e9abd21","elementConfiguration":{"binding":"UserProfile.Department.OfficeTelephone","removeAndKeepContent":false,"disableUpdates":false,"type":"text"}},{"type":"richTextContentControl","id":"9d233541-9b5e-4a6e-b14e-87732772e736","elementConfiguration":{"binding":"Form.ProjectReference","visibility":{"action":"hide","operator":"equals","compareValue":""},"removeAndKeepContent":false,"disableUpdates":false,"type":"text"}},{"type":"richTextContentControl","id":"4cc80b97-9365-4921-81ba-a0e01749ecd0","elementConfiguration":{"format":"{{DateFormats.GeneralDate}}","binding":"Form.Date","removeAndKeepContent":false,"disableUpdates":false,"type":"date"}},{"type":"richTextContentControl","id":"75cfe1ee-c251-43c5-ab9e-d2c8578afdf4","elementConfiguration":{"binding":"Form.ProjectReference","visibility":{"action":"hide","operator":"equals","compareValue":""},"removeAndKeepContent":false,"disableUpdates":false,"type":"text"}},{"type":"richTextContentControl","id":"d783b694-02d1-4f95-aa7e-587f22ffb299","elementConfiguration":{"format":"{{DateFormats.GeneralDate}}","binding":"Form.Date","removeAndKeepContent":false,"disableUpdates":false,"type":"date"}}],"transformationConfigurations":[{"topMargin":"{{UserProfile.PageSetup.TopMargin}}","rightMargin":"{{UserProfile.PageSetup.RightMargin}}","bottomMargin":"{{UserProfile.PageSetup.BottomMargin}}","leftMargin":"{{UserProfile.PageSetup.LeftMargin}}","paperWidth":"{{UserProfile.PageSetup.PaperWidth}}","paperHeight":"{{UserProfile.PageSetup.PaperHeight}}","originalValues":{"topMargin":2552,"rightMargin":1134,"bottomMargin":2041,"leftMargin":1418,"gutter":0,"gutterPosition":"left","orientation":"portrait","paperWidth":11906,"paperHeight":16838,"headerFromEdge":1588,"footerFromEdge":782},"disableUpdates":false,"type":"pageSetup"},{"binding":"UserProfile.LogoInsertion.LogoName","shapeName":"LogoHide","width":"{{UserProfile.LogoInsertion.LogoWidth}}","namedSections":"all","namedPages":"all","leftOffset":"{{UserProfile.LogoInsertion.LeftOffset}}","horizontalRelativePosition":"rightMargin","topOffset":"{{UserProfile.LogoInsertion.TopOffset}}","verticalRelativePosition":"page","imageTextWrapping":"inFrontOfText","disableUpdates":false,"type":"imageHeader"},{"propertyName":"ProjectReference","propertyValue":"{{Form.ProjectReference}}","disableUpdates":false,"type":"customDocumentProperty"},{"propertyName":"Title","propertyValue":"{{Form.Title}}","disableUpdates":false,"type":"customDocumentProperty"},{"propertyName":"Version","propertyValue":"{{Form.Version}}","disableUpdates":false,"type":"customDocumentProperty"},{"language":"{{DocumentLanguage}}","disableUpdates":false,"type":"proofingLanguage"},{"propertyName":"PageSetup","propertyValue":"{{UserProfile.PageSetup.PaperSize}}","disableUpdates":false,"type":"customDocumentProperty"}],"isBaseTemplate":false,"templateName":"Algemeen rapport_UKNS_NL-ALL","templateDescription":"","enableDocumentContentUpdater":true,"version":"1.3"}]]></TemplafyTemplateConfiguration>
+</file>
+
+<file path=customXml/item6.xml><?xml version="1.0" encoding="utf-8"?>
+<b:Sources xmlns:b="http://schemas.openxmlformats.org/officeDocument/2006/bibliography" xmlns="http://schemas.openxmlformats.org/officeDocument/2006/bibliography" SelectedStyle="\GostName.XSL" StyleName="GOST - Name Sort" Version="2003"/>
+</file>
+
 <file path=customXml/itemProps1.xml><?xml version="1.0" encoding="utf-8"?>
 <ds:datastoreItem xmlns:ds="http://schemas.openxmlformats.org/officeDocument/2006/customXml" ds:itemID="{E78224B9-30A2-4041-94CA-6422A6BC53DA}">
   <ds:schemaRefs/>
@@ -42593,39 +42629,6 @@
 </file>
 
 <file path=customXml/itemProps2.xml><?xml version="1.0" encoding="utf-8"?>
-<ds:datastoreItem xmlns:ds="http://schemas.openxmlformats.org/officeDocument/2006/customXml" ds:itemID="{0607A669-E7AD-4F38-8695-94569278FB4C}">
-  <ds:schemaRefs>
-    <ds:schemaRef ds:uri="http://schemas.openxmlformats.org/officeDocument/2006/bibliography"/>
-  </ds:schemaRefs>
-</ds:datastoreItem>
-</file>
-
-<file path=customXml/itemProps3.xml><?xml version="1.0" encoding="utf-8"?>
-<ds:datastoreItem xmlns:ds="http://schemas.openxmlformats.org/officeDocument/2006/customXml" ds:itemID="{028D40E2-1CD2-4A7C-8137-29C02AD14501}">
-  <ds:schemaRefs/>
-</ds:datastoreItem>
-</file>
-
-<file path=customXml/itemProps4.xml><?xml version="1.0" encoding="utf-8"?>
-<ds:datastoreItem xmlns:ds="http://schemas.openxmlformats.org/officeDocument/2006/customXml" ds:itemID="{734C5BFC-1AE0-4B42-B3FD-CC4EC52A933C}">
-  <ds:schemaRefs>
-    <ds:schemaRef ds:uri="http://schemas.microsoft.com/sharepoint/v3/contenttype/forms"/>
-  </ds:schemaRefs>
-</ds:datastoreItem>
-</file>
-
-<file path=customXml/itemProps5.xml><?xml version="1.0" encoding="utf-8"?>
-<ds:datastoreItem xmlns:ds="http://schemas.openxmlformats.org/officeDocument/2006/customXml" ds:itemID="{D2A54DF7-987F-4498-8757-566C853BAD43}">
-  <ds:schemaRefs>
-    <ds:schemaRef ds:uri="http://schemas.microsoft.com/office/2006/metadata/properties"/>
-    <ds:schemaRef ds:uri="http://schemas.microsoft.com/office/infopath/2007/PartnerControls"/>
-    <ds:schemaRef ds:uri="470a43d6-5285-470b-9a64-75d0016e5c24"/>
-    <ds:schemaRef ds:uri="46ece21c-30c9-4e8a-9bcb-f01a44782352"/>
-  </ds:schemaRefs>
-</ds:datastoreItem>
-</file>
-
-<file path=customXml/itemProps6.xml><?xml version="1.0" encoding="utf-8"?>
 <ds:datastoreItem xmlns:ds="http://schemas.openxmlformats.org/officeDocument/2006/customXml" ds:itemID="{FAEDFCFF-68B9-4DD5-BEA6-0635C0C8FC32}">
   <ds:schemaRefs>
     <ds:schemaRef ds:uri="http://schemas.microsoft.com/office/2006/metadata/contentType"/>
@@ -42642,4 +42645,37 @@
     <ds:schemaRef ds:uri="http://schemas.microsoft.com/internal/obd"/>
   </ds:schemaRefs>
 </ds:datastoreItem>
+</file>
+
+<file path=customXml/itemProps3.xml><?xml version="1.0" encoding="utf-8"?>
+<ds:datastoreItem xmlns:ds="http://schemas.openxmlformats.org/officeDocument/2006/customXml" ds:itemID="{D2A54DF7-987F-4498-8757-566C853BAD43}">
+  <ds:schemaRefs>
+    <ds:schemaRef ds:uri="http://schemas.microsoft.com/office/2006/metadata/properties"/>
+    <ds:schemaRef ds:uri="http://schemas.microsoft.com/office/infopath/2007/PartnerControls"/>
+    <ds:schemaRef ds:uri="470a43d6-5285-470b-9a64-75d0016e5c24"/>
+    <ds:schemaRef ds:uri="46ece21c-30c9-4e8a-9bcb-f01a44782352"/>
+  </ds:schemaRefs>
+</ds:datastoreItem>
+</file>
+
+<file path=customXml/itemProps4.xml><?xml version="1.0" encoding="utf-8"?>
+<ds:datastoreItem xmlns:ds="http://schemas.openxmlformats.org/officeDocument/2006/customXml" ds:itemID="{734C5BFC-1AE0-4B42-B3FD-CC4EC52A933C}">
+  <ds:schemaRefs>
+    <ds:schemaRef ds:uri="http://schemas.microsoft.com/sharepoint/v3/contenttype/forms"/>
+  </ds:schemaRefs>
+</ds:datastoreItem>
+</file>
+
+<file path=customXml/itemProps5.xml><?xml version="1.0" encoding="utf-8"?>
+<ds:datastoreItem xmlns:ds="http://schemas.openxmlformats.org/officeDocument/2006/customXml" ds:itemID="{028D40E2-1CD2-4A7C-8137-29C02AD14501}">
+  <ds:schemaRefs/>
+</ds:datastoreItem>
+</file>
+
+<file path=customXml/itemProps6.xml><?xml version="1.0" encoding="utf-8"?>
+<ds:datastoreItem xmlns:ds="http://schemas.openxmlformats.org/officeDocument/2006/customXml" ds:itemID="{0607A669-E7AD-4F38-8695-94569278FB4C}">
+  <ds:schemaRefs>
+    <ds:schemaRef ds:uri="http://schemas.openxmlformats.org/officeDocument/2006/bibliography"/>
+  </ds:schemaRefs>
+</ds:datastoreItem>
 </file>
</xml_diff>

<commit_message>
chore: handleiding chore: bezig met correctie kruisende referentielijnen
</commit_message>
<xml_diff>
--- a/handleiding/Gebruikershandleiding BOLuS vx.x.docx
+++ b/handleiding/Gebruikershandleiding BOLuS vx.x.docx
@@ -7552,6 +7552,13 @@
         </w:rPr>
         <w:t>Het creëren van de invoer voor het tabblad “Waterspanningen” moet op dit moment handmatig. Het automatisch genereren van de waterspanningen is onderdeel van een volgende ontwikkelstap.</w:t>
       </w:r>
+      <w:r>
+        <w:rPr>
+          <w:i/>
+          <w:iCs/>
+        </w:rPr>
+        <w:t xml:space="preserve"> </w:t>
+      </w:r>
     </w:p>
     <w:p>
       <w:pPr>
@@ -9542,7 +9549,7 @@
         <w:pStyle w:val="Kop3"/>
       </w:pPr>
       <w:r>
-        <w:t>Waterspanningsmethodes</w:t>
+        <w:t>Offset methode</w:t>
       </w:r>
     </w:p>
     <w:p>
@@ -9618,6 +9625,14 @@
     </w:p>
     <w:p>
       <w:pPr>
+        <w:pStyle w:val="Kop3"/>
+      </w:pPr>
+      <w:r>
+        <w:t>Freatische lijn</w:t>
+      </w:r>
+    </w:p>
+    <w:p>
+      <w:pPr>
         <w:pStyle w:val="Plattetekst"/>
         <w:rPr>
           <w:b/>
@@ -9670,7 +9685,19 @@
         <w:t xml:space="preserve"> Als dit snijpunt aanwezig is dan wordt deze toegevoegd aan de freatische lijn.</w:t>
       </w:r>
       <w:r>
-        <w:t xml:space="preserve"> De tool zoekt naar dit snijpunt vanaf de buitenkruinlijn in de buitenwaartse richting. Op deze manier wordt het meest binnenwaartse </w:t>
+        <w:t xml:space="preserve"> De tool zoekt naar dit snijpunt vanaf </w:t>
+      </w:r>
+      <w:r>
+        <w:t xml:space="preserve">“Kruin </w:t>
+      </w:r>
+      <w:r>
+        <w:t>buitentalud</w:t>
+      </w:r>
+      <w:r>
+        <w:t xml:space="preserve">” </w:t>
+      </w:r>
+      <w:r>
+        <w:t xml:space="preserve">in de buitenwaartse richting. Op deze manier wordt het meest binnenwaartse </w:t>
       </w:r>
       <w:r>
         <w:t>snijpunt gehanteerd</w:t>
@@ -9713,6 +9740,149 @@
       </w:r>
       <w:r>
         <w:t>wateroppervlak. Het wordt daarom aanbevolen om geen hoogte voor de freatische lijn bij deze punten te definiëren.</w:t>
+      </w:r>
+    </w:p>
+    <w:p>
+      <w:pPr>
+        <w:pStyle w:val="Plattetekst"/>
+        <w:numPr>
+          <w:ilvl w:val="0"/>
+          <w:numId w:val="35"/>
+        </w:numPr>
+      </w:pPr>
+      <w:r>
+        <w:t xml:space="preserve">Als het maaiveld </w:t>
+      </w:r>
+      <w:r>
+        <w:t xml:space="preserve">bij </w:t>
+      </w:r>
+      <w:r>
+        <w:t>“</w:t>
+      </w:r>
+      <w:commentRangeStart w:id="69"/>
+      <w:r>
+        <w:t>Kruin buitentalud</w:t>
+      </w:r>
+      <w:commentRangeEnd w:id="69"/>
+      <w:r>
+        <w:rPr>
+          <w:rStyle w:val="Verwijzingopmerking"/>
+        </w:rPr>
+        <w:commentReference w:id="69"/>
+      </w:r>
+      <w:r>
+        <w:t xml:space="preserve">” </w:t>
+      </w:r>
+      <w:r>
+        <w:t xml:space="preserve">en buitenwaarts hiervan lager is gelegen van de waterstand dan wordt er geen snijpunt gevonden. </w:t>
+      </w:r>
+      <w:r>
+        <w:t xml:space="preserve">In dit geval </w:t>
+      </w:r>
+      <w:r>
+        <w:t xml:space="preserve">worden de opgegeven </w:t>
+      </w:r>
+      <w:r>
+        <w:t>freatische lijn zonder snijpunt toegepast. Dit resulteert mogelijk in een niet-horizontaal wateroppervlak.</w:t>
+      </w:r>
+    </w:p>
+    <w:p>
+      <w:pPr>
+        <w:pStyle w:val="Plattetekst"/>
+      </w:pPr>
+    </w:p>
+    <w:p>
+      <w:pPr>
+        <w:pStyle w:val="Plattetekst"/>
+        <w:rPr>
+          <w:b/>
+          <w:bCs/>
+        </w:rPr>
+      </w:pPr>
+      <w:r>
+        <w:rPr>
+          <w:b/>
+          <w:bCs/>
+        </w:rPr>
+        <w:t>Snijpunt waterstand binnenwaarts</w:t>
+      </w:r>
+    </w:p>
+    <w:p>
+      <w:pPr>
+        <w:pStyle w:val="Plattetekst"/>
+        <w:numPr>
+          <w:ilvl w:val="0"/>
+          <w:numId w:val="37"/>
+        </w:numPr>
+        <w:rPr>
+          <w:b/>
+          <w:bCs/>
+        </w:rPr>
+      </w:pPr>
+      <w:r>
+        <w:lastRenderedPageBreak/>
+        <w:t xml:space="preserve">Om te zorgen dat een eventueel vrij wateroppervlak aan de binnenwaartse zijde horizontaal </w:t>
+      </w:r>
+      <w:r>
+        <w:t xml:space="preserve">verloopt </w:t>
+      </w:r>
+      <w:r>
+        <w:t xml:space="preserve">kijkt de tool of er een snijpunt te vinden is </w:t>
+      </w:r>
+      <w:r>
+        <w:t xml:space="preserve">tussen de binnenwaartse waterstand en het maaiveld. </w:t>
+      </w:r>
+      <w:r>
+        <w:t>Voor de waterstand wordt de</w:t>
+      </w:r>
+      <w:r>
+        <w:t xml:space="preserve"> freatische lijn bij het karakteristieke punt “Maaiveld binnenwaarts” </w:t>
+      </w:r>
+      <w:r>
+        <w:t>gehanteerd.</w:t>
+      </w:r>
+      <w:r>
+        <w:t xml:space="preserve"> De tool zoekt naar dit snijpunt vanaf “Maaiveld binnenwaarts” tot “Kruin binnentalud” in de buitenwaartse richting. Op deze manier wordt het meest binnenwaartse snijpunt gehanteerd. Wanneer er meerdere snijpunten zijn, worden deze snijpunten genegeerd.</w:t>
+      </w:r>
+    </w:p>
+    <w:p>
+      <w:pPr>
+        <w:pStyle w:val="Plattetekst"/>
+      </w:pPr>
+    </w:p>
+    <w:p>
+      <w:pPr>
+        <w:pStyle w:val="Plattetekst"/>
+        <w:rPr>
+          <w:b/>
+          <w:bCs/>
+        </w:rPr>
+      </w:pPr>
+      <w:r>
+        <w:rPr>
+          <w:b/>
+          <w:bCs/>
+        </w:rPr>
+        <w:t xml:space="preserve">Freatische lijn </w:t>
+      </w:r>
+      <w:r>
+        <w:rPr>
+          <w:b/>
+          <w:bCs/>
+        </w:rPr>
+        <w:t>in de teensloot</w:t>
+      </w:r>
+    </w:p>
+    <w:p>
+      <w:pPr>
+        <w:pStyle w:val="Plattetekst"/>
+        <w:numPr>
+          <w:ilvl w:val="0"/>
+          <w:numId w:val="37"/>
+        </w:numPr>
+      </w:pPr>
+      <w:r>
+        <w:t>Tussen de karakteristieke punten</w:t>
       </w:r>
     </w:p>
     <w:p>
@@ -9742,12 +9912,12 @@
         <w:t>Aandachtspunt:</w:t>
       </w:r>
     </w:p>
-    <w:commentRangeStart w:id="69"/>
     <w:p>
       <w:pPr>
         <w:pStyle w:val="Plattetekst"/>
         <w:keepNext/>
       </w:pPr>
+      <w:commentRangeStart w:id="70"/>
       <w:r>
         <w:rPr>
           <w:noProof/>
@@ -9839,12 +10009,12 @@
           </mc:Fallback>
         </mc:AlternateContent>
       </w:r>
-      <w:commentRangeEnd w:id="69"/>
+      <w:commentRangeEnd w:id="70"/>
       <w:r>
         <w:rPr>
           <w:rStyle w:val="Verwijzingopmerking"/>
         </w:rPr>
-        <w:commentReference w:id="69"/>
+        <w:commentReference w:id="70"/>
       </w:r>
     </w:p>
     <w:p>
@@ -9865,7 +10035,6 @@
           <w:b/>
           <w:bCs/>
         </w:rPr>
-        <w:lastRenderedPageBreak/>
         <w:t>Minimale offset met maaiveld</w:t>
       </w:r>
     </w:p>
@@ -9878,22 +10047,41 @@
         </w:numPr>
       </w:pPr>
       <w:r>
-        <w:t xml:space="preserve">Aanbevelen om als offset nul te gebruiken. </w:t>
-      </w:r>
-      <w:r>
-        <w:t xml:space="preserve">Wanneer een correctie (a.g.v. de offset) namelijk van toepassing is bij de grenzen van </w:t>
-      </w:r>
-      <w:r>
-        <w:t>correctiezones (wat vaak zo is, bv. bij teensloot en snijpunten van waterstand met profiel) dan treden er sprongen op. Goede controle van een logische freatische lijn is nodig bij gebruik van een offset.</w:t>
-      </w:r>
-      <w:r>
-        <w:t xml:space="preserve"> Actie is om een extra punt te bepalen op de freatische lijn (snijpunt met offset lijn) en die toe te voegen aan de freatische lijn en te hanteren als grens voor de correctiezone. Indien geen snijpunt dan ‘nearest’.</w:t>
+        <w:t xml:space="preserve">Het is mogelijk om voor de freatische lijn een minimale offset (afstand) </w:t>
+      </w:r>
+      <w:r>
+        <w:t xml:space="preserve">tot het maaiveld te hanteren. Deze correctie wordt toegepast tussen de twee opgegeven karakteristieke punten. </w:t>
+      </w:r>
+      <w:r>
+        <w:t>Een uitzondering hierop is vr</w:t>
+      </w:r>
+      <w:r>
+        <w:t>ij wateroppervlak. Hier wordt de correctie niet toegepast.</w:t>
+      </w:r>
+      <w:r>
+        <w:t xml:space="preserve"> Dit </w:t>
       </w:r>
     </w:p>
     <w:p>
       <w:pPr>
         <w:pStyle w:val="Plattetekst"/>
-      </w:pPr>
+        <w:numPr>
+          <w:ilvl w:val="0"/>
+          <w:numId w:val="35"/>
+        </w:numPr>
+      </w:pPr>
+      <w:r>
+        <w:t xml:space="preserve">Aanbevelen om als offset nul te gebruiken. </w:t>
+      </w:r>
+      <w:r>
+        <w:t xml:space="preserve">Wanneer een correctie (a.g.v. de offset) namelijk van toepassing is bij de grenzen van </w:t>
+      </w:r>
+      <w:r>
+        <w:t>correctiezones (wat vaak zo is, bv. bij teensloot en snijpunten van waterstand met profiel) dan treden er sprongen op. Goede controle van een logische freatische lijn is nodig bij gebruik van een offset.</w:t>
+      </w:r>
+      <w:r>
+        <w:t xml:space="preserve"> Actie is om een extra punt te bepalen op de freatische lijn (snijpunt met offset lijn) en die toe te voegen aan de freatische lijn en te hanteren als grens voor de correctiezone. Indien geen snijpunt dan ‘nearest’.</w:t>
+      </w:r>
     </w:p>
     <w:p>
       <w:pPr>
@@ -9929,13 +10117,7 @@
         </w:rPr>
       </w:pPr>
       <w:r>
-        <w:t xml:space="preserve">Val na hoogwater: Gebruik van </w:t>
-      </w:r>
-      <w:r>
-        <w:t>een grote offset i.c.m. het maximeren van de freatische lijn in het dijklichaam</w:t>
-      </w:r>
-      <w:r>
-        <w:t>.</w:t>
+        <w:t>Val na hoogwater: Gebruik van een grote offset i.c.m. het maximeren van de freatische lijn in het dijklichaam.</w:t>
       </w:r>
     </w:p>
     <w:p>
@@ -9950,15 +10132,313 @@
     </w:p>
     <w:p>
       <w:pPr>
+        <w:pStyle w:val="Kop3"/>
+      </w:pPr>
+      <w:r>
+        <w:t>Referentielijn s</w:t>
+      </w:r>
+      <w:r>
+        <w:t>tijghoogte</w:t>
+      </w:r>
+    </w:p>
+    <w:p>
+      <w:pPr>
+        <w:pStyle w:val="Plattetekst"/>
+        <w:rPr>
+          <w:b/>
+          <w:bCs/>
+        </w:rPr>
+      </w:pPr>
+      <w:commentRangeStart w:id="71"/>
+      <w:r>
+        <w:rPr>
+          <w:b/>
+          <w:bCs/>
+        </w:rPr>
+        <w:t>Watervoerende laag</w:t>
+      </w:r>
+      <w:commentRangeEnd w:id="71"/>
+      <w:r>
+        <w:rPr>
+          <w:rStyle w:val="Verwijzingopmerking"/>
+        </w:rPr>
+        <w:commentReference w:id="71"/>
+      </w:r>
+    </w:p>
+    <w:p>
+      <w:pPr>
+        <w:pStyle w:val="Plattetekst"/>
+      </w:pPr>
+      <w:r>
+        <w:t xml:space="preserve">Lagen worden in de bodemopbouw aangeduid als watervoerende laag. </w:t>
+      </w:r>
+      <w:r>
+        <w:t>Deze als watervoerend behandeld als een laag aan bepaalde voorwaarden voldoet:</w:t>
+      </w:r>
+    </w:p>
+    <w:p>
+      <w:pPr>
+        <w:pStyle w:val="Plattetekst"/>
+        <w:numPr>
+          <w:ilvl w:val="0"/>
+          <w:numId w:val="35"/>
+        </w:numPr>
+      </w:pPr>
+      <w:r>
+        <w:t>De laag loopt van het begin tot het eind</w:t>
+      </w:r>
+      <w:r>
+        <w:t xml:space="preserve"> van </w:t>
+      </w:r>
+      <w:r>
+        <w:t>de bodemopbouw.</w:t>
+      </w:r>
+    </w:p>
+    <w:p>
+      <w:pPr>
+        <w:pStyle w:val="Plattetekst"/>
+        <w:numPr>
+          <w:ilvl w:val="0"/>
+          <w:numId w:val="35"/>
+        </w:numPr>
+      </w:pPr>
+      <w:r>
+        <w:t xml:space="preserve">Indien dit niet het geval moeten de volgende </w:t>
+      </w:r>
+      <w:r>
+        <w:t xml:space="preserve">twee </w:t>
+      </w:r>
+      <w:r>
+        <w:t>voorwaarden gelden:</w:t>
+      </w:r>
+    </w:p>
+    <w:p>
+      <w:pPr>
+        <w:pStyle w:val="Plattetekst"/>
+        <w:numPr>
+          <w:ilvl w:val="1"/>
+          <w:numId w:val="35"/>
+        </w:numPr>
+        <w:ind w:left="709"/>
+      </w:pPr>
+      <w:r>
+        <w:t xml:space="preserve">De laag loopt niet van begin tot eind van de bodemopbouw, </w:t>
+      </w:r>
+      <w:r>
+        <w:t>doordat deze snijdt met het maaiveld (bijvoorbeeld een teensloot of het buitenwater).</w:t>
+      </w:r>
+      <w:r>
+        <w:t xml:space="preserve"> Wanneer hier niet aan wordt voldaan volgt een foutmelding</w:t>
+      </w:r>
+      <w:r>
+        <w:t xml:space="preserve">. De laag is </w:t>
+      </w:r>
+      <w:r>
+        <w:t xml:space="preserve">dan </w:t>
+      </w:r>
+      <w:r>
+        <w:t>geen valide watervoerende laag.</w:t>
+      </w:r>
+    </w:p>
+    <w:p>
+      <w:pPr>
+        <w:pStyle w:val="Plattetekst"/>
+        <w:numPr>
+          <w:ilvl w:val="1"/>
+          <w:numId w:val="35"/>
+        </w:numPr>
+        <w:ind w:left="709"/>
+      </w:pPr>
+      <w:r>
+        <w:t xml:space="preserve">De laag </w:t>
+      </w:r>
+      <w:r>
+        <w:t xml:space="preserve">loop onder de dijk door. </w:t>
+      </w:r>
+      <w:r>
+        <w:t>Hiervoor wordt als referentiepunt “Kruin binnentalud” genomen.</w:t>
+      </w:r>
+      <w:r>
+        <w:t xml:space="preserve"> Wanneer hier niet aan wordt voldaan wordt </w:t>
+      </w:r>
+      <w:r>
+        <w:t xml:space="preserve">de laag niet als watervoerend geschematiseerd. </w:t>
+      </w:r>
+    </w:p>
+    <w:p>
+      <w:pPr>
+        <w:pStyle w:val="Plattetekst"/>
+      </w:pPr>
+    </w:p>
+    <w:p>
+      <w:pPr>
+        <w:pStyle w:val="Plattetekst"/>
+      </w:pPr>
+      <w:r>
+        <w:t xml:space="preserve">De tool maakt onderscheid tussen </w:t>
+      </w:r>
+      <w:r>
+        <w:t xml:space="preserve">de (diepe) watervoerende laag en watervoerende tussenlagen. </w:t>
+      </w:r>
+    </w:p>
+    <w:p>
+      <w:pPr>
+        <w:pStyle w:val="Plattetekst"/>
+        <w:numPr>
+          <w:ilvl w:val="0"/>
+          <w:numId w:val="35"/>
+        </w:numPr>
+      </w:pPr>
+      <w:r>
+        <w:t>In het geval van meerdere watervoerende lagen wordt de diepste aangeduid als watervoerende laag. Alle overige lagen zijn watervoerende tussenlagen.</w:t>
+      </w:r>
+    </w:p>
+    <w:p>
+      <w:pPr>
+        <w:pStyle w:val="Plattetekst"/>
+      </w:pPr>
+    </w:p>
+    <w:p>
+      <w:pPr>
+        <w:pStyle w:val="Plattetekst"/>
+        <w:rPr>
+          <w:b/>
+          <w:bCs/>
+        </w:rPr>
+      </w:pPr>
+      <w:commentRangeStart w:id="72"/>
+      <w:r>
+        <w:rPr>
+          <w:b/>
+          <w:bCs/>
+        </w:rPr>
+        <w:t>Toelichting bepalen onderkant/bovenkant grondlaag</w:t>
+      </w:r>
+      <w:commentRangeEnd w:id="72"/>
+      <w:r>
+        <w:rPr>
+          <w:rStyle w:val="Verwijzingopmerking"/>
+        </w:rPr>
+        <w:commentReference w:id="72"/>
+      </w:r>
+    </w:p>
+    <w:p>
+      <w:pPr>
+        <w:pStyle w:val="Plattetekst"/>
+      </w:pPr>
+    </w:p>
+    <w:p>
+      <w:pPr>
+        <w:pStyle w:val="Plattetekst"/>
+        <w:rPr>
+          <w:b/>
+          <w:bCs/>
+        </w:rPr>
+      </w:pPr>
+      <w:r>
+        <w:rPr>
+          <w:b/>
+          <w:bCs/>
+        </w:rPr>
+        <w:lastRenderedPageBreak/>
+        <w:t>Indringingslengte</w:t>
+      </w:r>
+    </w:p>
+    <w:p>
+      <w:pPr>
+        <w:pStyle w:val="Plattetekst"/>
+        <w:numPr>
+          <w:ilvl w:val="0"/>
+          <w:numId w:val="35"/>
+        </w:numPr>
+        <w:rPr>
+          <w:b/>
+          <w:bCs/>
+        </w:rPr>
+      </w:pPr>
+      <w:r>
+        <w:t>De indringingslengte wordt verticaal toegepast.</w:t>
+      </w:r>
+    </w:p>
+    <w:p>
+      <w:pPr>
+        <w:pStyle w:val="Plattetekst"/>
+        <w:numPr>
+          <w:ilvl w:val="0"/>
+          <w:numId w:val="35"/>
+        </w:numPr>
+        <w:rPr>
+          <w:b/>
+          <w:bCs/>
+        </w:rPr>
+      </w:pPr>
+      <w:r>
+        <w:t xml:space="preserve">Wanneer </w:t>
+      </w:r>
+      <w:r>
+        <w:t>er referentielijnen worden geschematise</w:t>
+      </w:r>
+      <w:r>
+        <w:t xml:space="preserve">erd op basis van indringing vanaf watervoerende tussenzandlagen, </w:t>
+      </w:r>
+      <w:r>
+        <w:t xml:space="preserve">de referentielijnen </w:t>
+      </w:r>
+      <w:r>
+        <w:t xml:space="preserve">van </w:t>
+      </w:r>
+      <w:r>
+        <w:t xml:space="preserve">de </w:t>
+      </w:r>
+      <w:r>
+        <w:t>watervoerende tussenlagen zijn gebaseerd op basis van de watervoerendheid, en er meerdere</w:t>
+      </w:r>
+      <w:r>
+        <w:t xml:space="preserve"> tussenzandlagen aanwezig zijn</w:t>
+      </w:r>
+      <w:r>
+        <w:t xml:space="preserve">, dan wordt de plaatsing van de referentielijnen gebaseerd op de opgegeven indringingslengte. </w:t>
+      </w:r>
+      <w:r>
+        <w:t xml:space="preserve">Indien een positieve indringingslengte is opgegeven dan geldt deze vanaf de bovenkant van de bovenste watervoerende tussenlaag. </w:t>
+      </w:r>
+      <w:commentRangeStart w:id="73"/>
+      <w:r>
+        <w:t>Wanneer de indringingslengte negatief is, geldt deze vanaf de onderzijde van de onderste watervoerende tussenlaag</w:t>
+      </w:r>
+      <w:r>
+        <w:t>.</w:t>
+      </w:r>
+      <w:r>
+        <w:t xml:space="preserve"> De referentielijnen op basis van indringing worden dus niet op meerdere watervoerende tussenlagen toegepast en kunnen niet tussen watervoerende tussenlagen worden toegepast. </w:t>
+      </w:r>
+      <w:commentRangeEnd w:id="73"/>
+      <w:r>
+        <w:rPr>
+          <w:rStyle w:val="Verwijzingopmerking"/>
+        </w:rPr>
+        <w:commentReference w:id="73"/>
+      </w:r>
+      <w:r>
+        <w:t>Dit is ook het geval wanneer de indringingslengte wordt gehanteerd op basis van een referentielijn waarvan er meerdere met dezelfde naam aanwezig zijn.</w:t>
+      </w:r>
+    </w:p>
+    <w:p>
+      <w:pPr>
+        <w:pStyle w:val="Plattetekst"/>
+      </w:pPr>
+    </w:p>
+    <w:p>
+      <w:pPr>
         <w:pStyle w:val="Kop2"/>
       </w:pPr>
-      <w:bookmarkStart w:id="70" w:name="_Ref194063286"/>
-      <w:bookmarkStart w:id="71" w:name="_Toc194568252"/>
+      <w:bookmarkStart w:id="74" w:name="_Ref194063286"/>
+      <w:bookmarkStart w:id="75" w:name="_Toc194568252"/>
       <w:r>
         <w:t>State points</w:t>
       </w:r>
-      <w:bookmarkEnd w:id="70"/>
-      <w:bookmarkEnd w:id="71"/>
+      <w:bookmarkEnd w:id="74"/>
+      <w:bookmarkEnd w:id="75"/>
     </w:p>
     <w:p>
       <w:pPr>
@@ -10005,12 +10485,12 @@
       <w:pPr>
         <w:pStyle w:val="BijlageKopje1"/>
       </w:pPr>
-      <w:bookmarkStart w:id="72" w:name="_Toc194568457"/>
+      <w:bookmarkStart w:id="76" w:name="_Toc194568457"/>
       <w:r>
         <w:lastRenderedPageBreak/>
         <w:t>Bijlage</w:t>
       </w:r>
-      <w:bookmarkEnd w:id="72"/>
+      <w:bookmarkEnd w:id="76"/>
     </w:p>
     <w:p>
       <w:pPr>
@@ -10191,7 +10671,7 @@
       </w:r>
     </w:p>
   </w:comment>
-  <w:comment w:id="69" w:author="Daniël Kentrop" w:date="2025-04-08T11:32:00Z" w:initials="DK">
+  <w:comment w:id="69" w:author="Daniël Kentrop" w:date="2025-04-25T09:25:00Z" w:initials="DK">
     <w:p>
       <w:pPr>
         <w:pStyle w:val="Tekstopmerking"/>
@@ -10203,7 +10683,89 @@
         <w:annotationRef/>
       </w:r>
       <w:r>
+        <w:t>Consistent namen voor karakteristieke punten gebruiken</w:t>
+      </w:r>
+    </w:p>
+  </w:comment>
+  <w:comment w:id="70" w:author="Daniël Kentrop" w:date="2025-04-08T11:32:00Z" w:initials="DK">
+    <w:p>
+      <w:pPr>
+        <w:pStyle w:val="Tekstopmerking"/>
+      </w:pPr>
+      <w:r>
+        <w:rPr>
+          <w:rStyle w:val="Verwijzingopmerking"/>
+        </w:rPr>
+        <w:annotationRef/>
+      </w:r>
+      <w:r>
         <w:t>Aanpassen, want tussenliggende punten gaan verwijderd worden</w:t>
+      </w:r>
+    </w:p>
+  </w:comment>
+  <w:comment w:id="71" w:author="Daniël Kentrop" w:date="2025-04-25T09:22:00Z" w:initials="DK">
+    <w:p>
+      <w:pPr>
+        <w:pStyle w:val="Tekstopmerking"/>
+      </w:pPr>
+      <w:r>
+        <w:rPr>
+          <w:rStyle w:val="Verwijzingopmerking"/>
+        </w:rPr>
+        <w:annotationRef/>
+      </w:r>
+      <w:r>
+        <w:t>Voorbeeld met plaatjes.</w:t>
+      </w:r>
+    </w:p>
+    <w:p>
+      <w:pPr>
+        <w:pStyle w:val="Tekstopmerking"/>
+        <w:ind w:left="300"/>
+      </w:pPr>
+      <w:r>
+        <w:t>Zandlaag onderbroken door sloot</w:t>
+      </w:r>
+    </w:p>
+    <w:p>
+      <w:pPr>
+        <w:pStyle w:val="Tekstopmerking"/>
+        <w:ind w:left="300"/>
+      </w:pPr>
+      <w:r>
+        <w:t>Zandlaag doodlopend</w:t>
+      </w:r>
+    </w:p>
+  </w:comment>
+  <w:comment w:id="72" w:author="Daniël Kentrop" w:date="2025-04-25T11:50:00Z" w:initials="DK">
+    <w:p>
+      <w:pPr>
+        <w:pStyle w:val="Tekstopmerking"/>
+      </w:pPr>
+      <w:r>
+        <w:rPr>
+          <w:rStyle w:val="Verwijzingopmerking"/>
+        </w:rPr>
+        <w:annotationRef/>
+      </w:r>
+      <w:r>
+        <w:t>Kijken of dit nodig is.</w:t>
+      </w:r>
+    </w:p>
+  </w:comment>
+  <w:comment w:id="73" w:author="Daniël Kentrop" w:date="2025-04-25T10:31:00Z" w:initials="DK">
+    <w:p>
+      <w:pPr>
+        <w:pStyle w:val="Tekstopmerking"/>
+      </w:pPr>
+      <w:r>
+        <w:rPr>
+          <w:rStyle w:val="Verwijzingopmerking"/>
+        </w:rPr>
+        <w:annotationRef/>
+      </w:r>
+      <w:r>
+        <w:t>Plaatje toevoegen</w:t>
       </w:r>
     </w:p>
   </w:comment>
@@ -10222,7 +10784,11 @@
   <w15:commentEx w15:paraId="652A7797" w15:done="0"/>
   <w15:commentEx w15:paraId="77C08D42" w15:done="0"/>
   <w15:commentEx w15:paraId="596F2FEA" w15:done="0"/>
+  <w15:commentEx w15:paraId="7147AF66" w15:done="0"/>
   <w15:commentEx w15:paraId="754A9431" w15:done="0"/>
+  <w15:commentEx w15:paraId="79BD0FCE" w15:done="0"/>
+  <w15:commentEx w15:paraId="536205CC" w15:done="0"/>
+  <w15:commentEx w15:paraId="70B80E4E" w15:done="0"/>
 </w15:commentsEx>
 </file>
 
@@ -10238,7 +10804,11 @@
   <w16cex:commentExtensible w16cex:durableId="33889A4B" w16cex:dateUtc="2025-04-03T08:22:00Z"/>
   <w16cex:commentExtensible w16cex:durableId="107AE035" w16cex:dateUtc="2025-04-03T09:12:00Z"/>
   <w16cex:commentExtensible w16cex:durableId="3BE423EE" w16cex:dateUtc="2025-04-08T07:59:00Z"/>
+  <w16cex:commentExtensible w16cex:durableId="62963A8F" w16cex:dateUtc="2025-04-25T07:25:00Z"/>
   <w16cex:commentExtensible w16cex:durableId="58C02CC5" w16cex:dateUtc="2025-04-08T09:32:00Z"/>
+  <w16cex:commentExtensible w16cex:durableId="40793323" w16cex:dateUtc="2025-04-25T07:22:00Z"/>
+  <w16cex:commentExtensible w16cex:durableId="0F2218B9" w16cex:dateUtc="2025-04-25T09:50:00Z"/>
+  <w16cex:commentExtensible w16cex:durableId="0C60ABC3" w16cex:dateUtc="2025-04-25T08:31:00Z"/>
 </w16cex:commentsExtensible>
 </file>
 
@@ -10254,7 +10824,11 @@
   <w16cid:commentId w16cid:paraId="652A7797" w16cid:durableId="33889A4B"/>
   <w16cid:commentId w16cid:paraId="77C08D42" w16cid:durableId="107AE035"/>
   <w16cid:commentId w16cid:paraId="596F2FEA" w16cid:durableId="3BE423EE"/>
+  <w16cid:commentId w16cid:paraId="7147AF66" w16cid:durableId="62963A8F"/>
   <w16cid:commentId w16cid:paraId="754A9431" w16cid:durableId="58C02CC5"/>
+  <w16cid:commentId w16cid:paraId="79BD0FCE" w16cid:durableId="40793323"/>
+  <w16cid:commentId w16cid:paraId="536205CC" w16cid:durableId="0F2218B9"/>
+  <w16cid:commentId w16cid:paraId="70B80E4E" w16cid:durableId="0C60ABC3"/>
 </w16cid:commentsIds>
 </file>
 
@@ -10370,7 +10944,7 @@
         <w:noProof/>
         <w:szCs w:val="18"/>
       </w:rPr>
-      <w:t>15</w:t>
+      <w:t>16</w:t>
     </w:r>
     <w:r>
       <w:rPr>
@@ -11798,6 +12372,120 @@
     </w:lvl>
   </w:abstractNum>
   <w:abstractNum w:abstractNumId="15" w15:restartNumberingAfterBreak="0">
+    <w:nsid w:val="2BA1780B"/>
+    <w:multiLevelType w:val="hybridMultilevel"/>
+    <w:tmpl w:val="16BA3124"/>
+    <w:lvl w:ilvl="0" w:tplc="CA42F7C0">
+      <w:start w:val="1"/>
+      <w:numFmt w:val="bullet"/>
+      <w:lvlText w:val=""/>
+      <w:lvlJc w:val="left"/>
+      <w:pPr>
+        <w:ind w:left="360" w:hanging="360"/>
+      </w:pPr>
+      <w:rPr>
+        <w:rFonts w:ascii="Symbol" w:hAnsi="Symbol" w:hint="default"/>
+        <w:color w:val="046444"/>
+      </w:rPr>
+    </w:lvl>
+    <w:lvl w:ilvl="1" w:tplc="04130003" w:tentative="1">
+      <w:start w:val="1"/>
+      <w:numFmt w:val="bullet"/>
+      <w:lvlText w:val="o"/>
+      <w:lvlJc w:val="left"/>
+      <w:pPr>
+        <w:ind w:left="1080" w:hanging="360"/>
+      </w:pPr>
+      <w:rPr>
+        <w:rFonts w:ascii="Courier New" w:hAnsi="Courier New" w:cs="Courier New" w:hint="default"/>
+      </w:rPr>
+    </w:lvl>
+    <w:lvl w:ilvl="2" w:tplc="04130005" w:tentative="1">
+      <w:start w:val="1"/>
+      <w:numFmt w:val="bullet"/>
+      <w:lvlText w:val=""/>
+      <w:lvlJc w:val="left"/>
+      <w:pPr>
+        <w:ind w:left="1800" w:hanging="360"/>
+      </w:pPr>
+      <w:rPr>
+        <w:rFonts w:ascii="Wingdings" w:hAnsi="Wingdings" w:hint="default"/>
+      </w:rPr>
+    </w:lvl>
+    <w:lvl w:ilvl="3" w:tplc="04130001" w:tentative="1">
+      <w:start w:val="1"/>
+      <w:numFmt w:val="bullet"/>
+      <w:lvlText w:val=""/>
+      <w:lvlJc w:val="left"/>
+      <w:pPr>
+        <w:ind w:left="2520" w:hanging="360"/>
+      </w:pPr>
+      <w:rPr>
+        <w:rFonts w:ascii="Symbol" w:hAnsi="Symbol" w:hint="default"/>
+      </w:rPr>
+    </w:lvl>
+    <w:lvl w:ilvl="4" w:tplc="04130003" w:tentative="1">
+      <w:start w:val="1"/>
+      <w:numFmt w:val="bullet"/>
+      <w:lvlText w:val="o"/>
+      <w:lvlJc w:val="left"/>
+      <w:pPr>
+        <w:ind w:left="3240" w:hanging="360"/>
+      </w:pPr>
+      <w:rPr>
+        <w:rFonts w:ascii="Courier New" w:hAnsi="Courier New" w:cs="Courier New" w:hint="default"/>
+      </w:rPr>
+    </w:lvl>
+    <w:lvl w:ilvl="5" w:tplc="04130005" w:tentative="1">
+      <w:start w:val="1"/>
+      <w:numFmt w:val="bullet"/>
+      <w:lvlText w:val=""/>
+      <w:lvlJc w:val="left"/>
+      <w:pPr>
+        <w:ind w:left="3960" w:hanging="360"/>
+      </w:pPr>
+      <w:rPr>
+        <w:rFonts w:ascii="Wingdings" w:hAnsi="Wingdings" w:hint="default"/>
+      </w:rPr>
+    </w:lvl>
+    <w:lvl w:ilvl="6" w:tplc="04130001" w:tentative="1">
+      <w:start w:val="1"/>
+      <w:numFmt w:val="bullet"/>
+      <w:lvlText w:val=""/>
+      <w:lvlJc w:val="left"/>
+      <w:pPr>
+        <w:ind w:left="4680" w:hanging="360"/>
+      </w:pPr>
+      <w:rPr>
+        <w:rFonts w:ascii="Symbol" w:hAnsi="Symbol" w:hint="default"/>
+      </w:rPr>
+    </w:lvl>
+    <w:lvl w:ilvl="7" w:tplc="04130003" w:tentative="1">
+      <w:start w:val="1"/>
+      <w:numFmt w:val="bullet"/>
+      <w:lvlText w:val="o"/>
+      <w:lvlJc w:val="left"/>
+      <w:pPr>
+        <w:ind w:left="5400" w:hanging="360"/>
+      </w:pPr>
+      <w:rPr>
+        <w:rFonts w:ascii="Courier New" w:hAnsi="Courier New" w:cs="Courier New" w:hint="default"/>
+      </w:rPr>
+    </w:lvl>
+    <w:lvl w:ilvl="8" w:tplc="04130005" w:tentative="1">
+      <w:start w:val="1"/>
+      <w:numFmt w:val="bullet"/>
+      <w:lvlText w:val=""/>
+      <w:lvlJc w:val="left"/>
+      <w:pPr>
+        <w:ind w:left="6120" w:hanging="360"/>
+      </w:pPr>
+      <w:rPr>
+        <w:rFonts w:ascii="Wingdings" w:hAnsi="Wingdings" w:hint="default"/>
+      </w:rPr>
+    </w:lvl>
+  </w:abstractNum>
+  <w:abstractNum w:abstractNumId="16" w15:restartNumberingAfterBreak="0">
     <w:nsid w:val="2C6D00B2"/>
     <w:multiLevelType w:val="hybridMultilevel"/>
     <w:tmpl w:val="AA6215A0"/>
@@ -11911,7 +12599,7 @@
       </w:rPr>
     </w:lvl>
   </w:abstractNum>
-  <w:abstractNum w:abstractNumId="16" w15:restartNumberingAfterBreak="0">
+  <w:abstractNum w:abstractNumId="17" w15:restartNumberingAfterBreak="0">
     <w:nsid w:val="33FB6AB2"/>
     <w:multiLevelType w:val="hybridMultilevel"/>
     <w:tmpl w:val="20E675DC"/>
@@ -12025,7 +12713,7 @@
       </w:rPr>
     </w:lvl>
   </w:abstractNum>
-  <w:abstractNum w:abstractNumId="17" w15:restartNumberingAfterBreak="0">
+  <w:abstractNum w:abstractNumId="18" w15:restartNumberingAfterBreak="0">
     <w:nsid w:val="3A4523A3"/>
     <w:multiLevelType w:val="hybridMultilevel"/>
     <w:tmpl w:val="C6787CB6"/>
@@ -12112,7 +12800,7 @@
       </w:pPr>
     </w:lvl>
   </w:abstractNum>
-  <w:abstractNum w:abstractNumId="18" w15:restartNumberingAfterBreak="0">
+  <w:abstractNum w:abstractNumId="19" w15:restartNumberingAfterBreak="0">
     <w:nsid w:val="3DEC4D9D"/>
     <w:multiLevelType w:val="hybridMultilevel"/>
     <w:tmpl w:val="CDB2BE82"/>
@@ -12226,7 +12914,7 @@
       </w:rPr>
     </w:lvl>
   </w:abstractNum>
-  <w:abstractNum w:abstractNumId="19" w15:restartNumberingAfterBreak="0">
+  <w:abstractNum w:abstractNumId="20" w15:restartNumberingAfterBreak="0">
     <w:nsid w:val="497D10EE"/>
     <w:multiLevelType w:val="multilevel"/>
     <w:tmpl w:val="D8001114"/>
@@ -12350,7 +13038,7 @@
       </w:rPr>
     </w:lvl>
   </w:abstractNum>
-  <w:abstractNum w:abstractNumId="20" w15:restartNumberingAfterBreak="0">
+  <w:abstractNum w:abstractNumId="21" w15:restartNumberingAfterBreak="0">
     <w:nsid w:val="4A4913BA"/>
     <w:multiLevelType w:val="hybridMultilevel"/>
     <w:tmpl w:val="D71854C2"/>
@@ -12464,7 +13152,7 @@
       </w:rPr>
     </w:lvl>
   </w:abstractNum>
-  <w:abstractNum w:abstractNumId="21" w15:restartNumberingAfterBreak="0">
+  <w:abstractNum w:abstractNumId="22" w15:restartNumberingAfterBreak="0">
     <w:nsid w:val="4E9205E6"/>
     <w:multiLevelType w:val="hybridMultilevel"/>
     <w:tmpl w:val="176A897C"/>
@@ -12575,7 +13263,7 @@
       </w:rPr>
     </w:lvl>
   </w:abstractNum>
-  <w:abstractNum w:abstractNumId="22" w15:restartNumberingAfterBreak="0">
+  <w:abstractNum w:abstractNumId="23" w15:restartNumberingAfterBreak="0">
     <w:nsid w:val="52571F7F"/>
     <w:multiLevelType w:val="hybridMultilevel"/>
     <w:tmpl w:val="6E02C31C"/>
@@ -12689,7 +13377,7 @@
       </w:rPr>
     </w:lvl>
   </w:abstractNum>
-  <w:abstractNum w:abstractNumId="23" w15:restartNumberingAfterBreak="0">
+  <w:abstractNum w:abstractNumId="24" w15:restartNumberingAfterBreak="0">
     <w:nsid w:val="52E42FCC"/>
     <w:multiLevelType w:val="hybridMultilevel"/>
     <w:tmpl w:val="BDEA592C"/>
@@ -12803,7 +13491,7 @@
       </w:rPr>
     </w:lvl>
   </w:abstractNum>
-  <w:abstractNum w:abstractNumId="24" w15:restartNumberingAfterBreak="0">
+  <w:abstractNum w:abstractNumId="25" w15:restartNumberingAfterBreak="0">
     <w:nsid w:val="54C97726"/>
     <w:multiLevelType w:val="hybridMultilevel"/>
     <w:tmpl w:val="C6EE17B0"/>
@@ -12917,7 +13605,7 @@
       </w:rPr>
     </w:lvl>
   </w:abstractNum>
-  <w:abstractNum w:abstractNumId="25" w15:restartNumberingAfterBreak="0">
+  <w:abstractNum w:abstractNumId="26" w15:restartNumberingAfterBreak="0">
     <w:nsid w:val="57B50595"/>
     <w:multiLevelType w:val="hybridMultilevel"/>
     <w:tmpl w:val="9AF061BE"/>
@@ -13031,7 +13719,7 @@
       </w:rPr>
     </w:lvl>
   </w:abstractNum>
-  <w:abstractNum w:abstractNumId="26" w15:restartNumberingAfterBreak="0">
+  <w:abstractNum w:abstractNumId="27" w15:restartNumberingAfterBreak="0">
     <w:nsid w:val="5C2E14B8"/>
     <w:multiLevelType w:val="hybridMultilevel"/>
     <w:tmpl w:val="4A481C4C"/>
@@ -13145,7 +13833,7 @@
       </w:rPr>
     </w:lvl>
   </w:abstractNum>
-  <w:abstractNum w:abstractNumId="27" w15:restartNumberingAfterBreak="0">
+  <w:abstractNum w:abstractNumId="28" w15:restartNumberingAfterBreak="0">
     <w:nsid w:val="5D486249"/>
     <w:multiLevelType w:val="hybridMultilevel"/>
     <w:tmpl w:val="D0CA7F74"/>
@@ -13259,10 +13947,10 @@
       </w:rPr>
     </w:lvl>
   </w:abstractNum>
-  <w:abstractNum w:abstractNumId="28" w15:restartNumberingAfterBreak="0">
+  <w:abstractNum w:abstractNumId="29" w15:restartNumberingAfterBreak="0">
     <w:nsid w:val="68BC401D"/>
     <w:multiLevelType w:val="hybridMultilevel"/>
-    <w:tmpl w:val="072A379E"/>
+    <w:tmpl w:val="F3E2EFF8"/>
     <w:lvl w:ilvl="0" w:tplc="CA42F7C0">
       <w:start w:val="1"/>
       <w:numFmt w:val="bullet"/>
@@ -13276,7 +13964,7 @@
         <w:color w:val="046444"/>
       </w:rPr>
     </w:lvl>
-    <w:lvl w:ilvl="1" w:tplc="04130003" w:tentative="1">
+    <w:lvl w:ilvl="1" w:tplc="04130003">
       <w:start w:val="1"/>
       <w:numFmt w:val="bullet"/>
       <w:lvlText w:val="o"/>
@@ -13373,7 +14061,7 @@
       </w:rPr>
     </w:lvl>
   </w:abstractNum>
-  <w:abstractNum w:abstractNumId="29" w15:restartNumberingAfterBreak="0">
+  <w:abstractNum w:abstractNumId="30" w15:restartNumberingAfterBreak="0">
     <w:nsid w:val="68E610F8"/>
     <w:multiLevelType w:val="hybridMultilevel"/>
     <w:tmpl w:val="4BA09A44"/>
@@ -13487,7 +14175,7 @@
       </w:rPr>
     </w:lvl>
   </w:abstractNum>
-  <w:abstractNum w:abstractNumId="30" w15:restartNumberingAfterBreak="0">
+  <w:abstractNum w:abstractNumId="31" w15:restartNumberingAfterBreak="0">
     <w:nsid w:val="6B3E0AA3"/>
     <w:multiLevelType w:val="hybridMultilevel"/>
     <w:tmpl w:val="9E78DB84"/>
@@ -13601,7 +14289,7 @@
       </w:rPr>
     </w:lvl>
   </w:abstractNum>
-  <w:abstractNum w:abstractNumId="31" w15:restartNumberingAfterBreak="0">
+  <w:abstractNum w:abstractNumId="32" w15:restartNumberingAfterBreak="0">
     <w:nsid w:val="6F670A39"/>
     <w:multiLevelType w:val="hybridMultilevel"/>
     <w:tmpl w:val="C3062F6A"/>
@@ -13715,7 +14403,7 @@
       </w:rPr>
     </w:lvl>
   </w:abstractNum>
-  <w:abstractNum w:abstractNumId="32" w15:restartNumberingAfterBreak="0">
+  <w:abstractNum w:abstractNumId="33" w15:restartNumberingAfterBreak="0">
     <w:nsid w:val="73D21990"/>
     <w:multiLevelType w:val="hybridMultilevel"/>
     <w:tmpl w:val="BDD40896"/>
@@ -13829,7 +14517,7 @@
       </w:rPr>
     </w:lvl>
   </w:abstractNum>
-  <w:abstractNum w:abstractNumId="33" w15:restartNumberingAfterBreak="0">
+  <w:abstractNum w:abstractNumId="34" w15:restartNumberingAfterBreak="0">
     <w:nsid w:val="765268BC"/>
     <w:multiLevelType w:val="multilevel"/>
     <w:tmpl w:val="98FA5398"/>
@@ -13954,7 +14642,7 @@
       </w:rPr>
     </w:lvl>
   </w:abstractNum>
-  <w:abstractNum w:abstractNumId="34" w15:restartNumberingAfterBreak="0">
+  <w:abstractNum w:abstractNumId="35" w15:restartNumberingAfterBreak="0">
     <w:nsid w:val="7E20588C"/>
     <w:multiLevelType w:val="multilevel"/>
     <w:tmpl w:val="338E5DE6"/>
@@ -14079,7 +14767,7 @@
       </w:rPr>
     </w:lvl>
   </w:abstractNum>
-  <w:abstractNum w:abstractNumId="35" w15:restartNumberingAfterBreak="0">
+  <w:abstractNum w:abstractNumId="36" w15:restartNumberingAfterBreak="0">
     <w:nsid w:val="7FB354B8"/>
     <w:multiLevelType w:val="multilevel"/>
     <w:tmpl w:val="F610523E"/>
@@ -14210,7 +14898,7 @@
     <w:abstractNumId w:val="7"/>
   </w:num>
   <w:num w:numId="3" w16cid:durableId="1054156441">
-    <w:abstractNumId w:val="35"/>
+    <w:abstractNumId w:val="36"/>
   </w:num>
   <w:num w:numId="4" w16cid:durableId="678048396">
     <w:abstractNumId w:val="3"/>
@@ -14219,7 +14907,7 @@
     <w:abstractNumId w:val="2"/>
   </w:num>
   <w:num w:numId="6" w16cid:durableId="1561330539">
-    <w:abstractNumId w:val="34"/>
+    <w:abstractNumId w:val="35"/>
   </w:num>
   <w:num w:numId="7" w16cid:durableId="460655411">
     <w:abstractNumId w:val="1"/>
@@ -14228,61 +14916,61 @@
     <w:abstractNumId w:val="0"/>
   </w:num>
   <w:num w:numId="9" w16cid:durableId="1842043718">
-    <w:abstractNumId w:val="19"/>
+    <w:abstractNumId w:val="20"/>
   </w:num>
   <w:num w:numId="10" w16cid:durableId="1564681893">
     <w:abstractNumId w:val="5"/>
   </w:num>
   <w:num w:numId="11" w16cid:durableId="659969353">
-    <w:abstractNumId w:val="33"/>
+    <w:abstractNumId w:val="34"/>
   </w:num>
   <w:num w:numId="12" w16cid:durableId="1240991367">
-    <w:abstractNumId w:val="17"/>
+    <w:abstractNumId w:val="18"/>
   </w:num>
   <w:num w:numId="13" w16cid:durableId="425073958">
     <w:abstractNumId w:val="4"/>
   </w:num>
   <w:num w:numId="14" w16cid:durableId="269313726">
-    <w:abstractNumId w:val="21"/>
+    <w:abstractNumId w:val="22"/>
   </w:num>
   <w:num w:numId="15" w16cid:durableId="957219616">
     <w:abstractNumId w:val="11"/>
   </w:num>
   <w:num w:numId="16" w16cid:durableId="476073670">
-    <w:abstractNumId w:val="22"/>
+    <w:abstractNumId w:val="23"/>
   </w:num>
   <w:num w:numId="17" w16cid:durableId="750155687">
     <w:abstractNumId w:val="8"/>
   </w:num>
   <w:num w:numId="18" w16cid:durableId="1675762147">
+    <w:abstractNumId w:val="26"/>
+  </w:num>
+  <w:num w:numId="19" w16cid:durableId="593321197">
+    <w:abstractNumId w:val="21"/>
+  </w:num>
+  <w:num w:numId="20" w16cid:durableId="514610936">
+    <w:abstractNumId w:val="17"/>
+  </w:num>
+  <w:num w:numId="21" w16cid:durableId="1882472501">
+    <w:abstractNumId w:val="31"/>
+  </w:num>
+  <w:num w:numId="22" w16cid:durableId="2096438135">
     <w:abstractNumId w:val="25"/>
   </w:num>
-  <w:num w:numId="19" w16cid:durableId="593321197">
-    <w:abstractNumId w:val="20"/>
-  </w:num>
-  <w:num w:numId="20" w16cid:durableId="514610936">
+  <w:num w:numId="23" w16cid:durableId="1786264760">
     <w:abstractNumId w:val="16"/>
-  </w:num>
-  <w:num w:numId="21" w16cid:durableId="1882472501">
-    <w:abstractNumId w:val="30"/>
-  </w:num>
-  <w:num w:numId="22" w16cid:durableId="2096438135">
-    <w:abstractNumId w:val="24"/>
-  </w:num>
-  <w:num w:numId="23" w16cid:durableId="1786264760">
-    <w:abstractNumId w:val="15"/>
   </w:num>
   <w:num w:numId="24" w16cid:durableId="556433189">
     <w:abstractNumId w:val="6"/>
   </w:num>
   <w:num w:numId="25" w16cid:durableId="539056946">
-    <w:abstractNumId w:val="23"/>
+    <w:abstractNumId w:val="24"/>
   </w:num>
   <w:num w:numId="26" w16cid:durableId="1705666564">
     <w:abstractNumId w:val="14"/>
   </w:num>
   <w:num w:numId="27" w16cid:durableId="159389218">
-    <w:abstractNumId w:val="18"/>
+    <w:abstractNumId w:val="19"/>
   </w:num>
   <w:num w:numId="28" w16cid:durableId="1762868892">
     <w:abstractNumId w:val="12"/>
@@ -14294,22 +14982,28 @@
     <w:abstractNumId w:val="13"/>
   </w:num>
   <w:num w:numId="31" w16cid:durableId="2146118984">
-    <w:abstractNumId w:val="31"/>
+    <w:abstractNumId w:val="32"/>
   </w:num>
   <w:num w:numId="32" w16cid:durableId="287783541">
+    <w:abstractNumId w:val="30"/>
+  </w:num>
+  <w:num w:numId="33" w16cid:durableId="793208847">
+    <w:abstractNumId w:val="28"/>
+  </w:num>
+  <w:num w:numId="34" w16cid:durableId="950823618">
+    <w:abstractNumId w:val="33"/>
+  </w:num>
+  <w:num w:numId="35" w16cid:durableId="1727296855">
     <w:abstractNumId w:val="29"/>
   </w:num>
-  <w:num w:numId="33" w16cid:durableId="793208847">
+  <w:num w:numId="36" w16cid:durableId="452141620">
     <w:abstractNumId w:val="27"/>
   </w:num>
-  <w:num w:numId="34" w16cid:durableId="950823618">
-    <w:abstractNumId w:val="32"/>
+  <w:num w:numId="37" w16cid:durableId="573319985">
+    <w:abstractNumId w:val="15"/>
   </w:num>
-  <w:num w:numId="35" w16cid:durableId="1727296855">
-    <w:abstractNumId w:val="28"/>
-  </w:num>
-  <w:num w:numId="36" w16cid:durableId="452141620">
-    <w:abstractNumId w:val="26"/>
+  <w:num w:numId="38" w16cid:durableId="1993289745">
+    <w:abstractNumId w:val="9"/>
   </w:num>
   <w:numIdMacAtCleanup w:val="30"/>
 </w:numbering>
@@ -14793,7 +15487,7 @@
     <w:link w:val="Kop3Char"/>
     <w:uiPriority w:val="1"/>
     <w:qFormat/>
-    <w:rsid w:val="007362A8"/>
+    <w:rsid w:val="006905F1"/>
     <w:pPr>
       <w:keepNext/>
       <w:keepLines/>
@@ -14803,7 +15497,7 @@
       </w:numPr>
       <w:suppressAutoHyphens/>
       <w:spacing w:before="0"/>
-      <w:ind w:left="992" w:hanging="992"/>
+      <w:ind w:left="907"/>
       <w:contextualSpacing/>
       <w:outlineLvl w:val="2"/>
     </w:pPr>
@@ -15106,7 +15800,7 @@
     <w:basedOn w:val="Standaardalinea-lettertype"/>
     <w:link w:val="Kop3"/>
     <w:uiPriority w:val="1"/>
-    <w:rsid w:val="007362A8"/>
+    <w:rsid w:val="006905F1"/>
     <w:rPr>
       <w:rFonts w:eastAsiaTheme="majorEastAsia" w:cstheme="majorBidi"/>
       <w:b/>
@@ -41484,12 +42178,14 @@
     <w:rsid w:val="00341A81"/>
     <w:rsid w:val="00345369"/>
     <w:rsid w:val="003669FD"/>
+    <w:rsid w:val="00382301"/>
     <w:rsid w:val="0039591F"/>
     <w:rsid w:val="003A1CCE"/>
     <w:rsid w:val="003C17E6"/>
     <w:rsid w:val="003D1451"/>
     <w:rsid w:val="004016E8"/>
     <w:rsid w:val="00446AB6"/>
+    <w:rsid w:val="00481853"/>
     <w:rsid w:val="00495A55"/>
     <w:rsid w:val="00496DC5"/>
     <w:rsid w:val="004A6038"/>
@@ -41529,6 +42225,7 @@
     <w:rsid w:val="0086298B"/>
     <w:rsid w:val="008678B2"/>
     <w:rsid w:val="00901EAC"/>
+    <w:rsid w:val="00910C89"/>
     <w:rsid w:val="009202E6"/>
     <w:rsid w:val="00956B79"/>
     <w:rsid w:val="00974855"/>
@@ -41560,6 +42257,7 @@
     <w:rsid w:val="00D6392B"/>
     <w:rsid w:val="00D66C6C"/>
     <w:rsid w:val="00D901DD"/>
+    <w:rsid w:val="00DF04DC"/>
     <w:rsid w:val="00E37EE1"/>
     <w:rsid w:val="00E474C6"/>
     <w:rsid w:val="00E57773"/>

</xml_diff>

<commit_message>
chore: stijghoogte o.b.v. interpolatie uit ander scenario - rekenfout in interpolatie door volgorde l-coordinaat
</commit_message>
<xml_diff>
--- a/handleiding/Gebruikershandleiding BOLuS vx.x.docx
+++ b/handleiding/Gebruikershandleiding BOLuS vx.x.docx
@@ -167,8 +167,13 @@
                   <w:suppressOverlap w:val="0"/>
                 </w:pPr>
                 <w:r>
-                  <w:t>Handleiding BOLuS</w:t>
+                  <w:t xml:space="preserve">Handleiding </w:t>
                 </w:r>
+                <w:proofErr w:type="spellStart"/>
+                <w:r>
+                  <w:t>BOLuS</w:t>
+                </w:r>
+                <w:proofErr w:type="spellEnd"/>
               </w:p>
               <w:p>
                 <w:pPr>
@@ -310,6 +315,7 @@
           <w:szCs w:val="16"/>
         </w:rPr>
       </w:pPr>
+      <w:proofErr w:type="spellStart"/>
       <w:r>
         <w:rPr>
           <w:i/>
@@ -317,7 +323,17 @@
           <w:sz w:val="16"/>
           <w:szCs w:val="16"/>
         </w:rPr>
-        <w:t xml:space="preserve">Dijkweg bij </w:t>
+        <w:t>Dijkweg</w:t>
+      </w:r>
+      <w:proofErr w:type="spellEnd"/>
+      <w:r>
+        <w:rPr>
+          <w:i/>
+          <w:iCs/>
+          <w:sz w:val="16"/>
+          <w:szCs w:val="16"/>
+        </w:rPr>
+        <w:t xml:space="preserve"> bij </w:t>
       </w:r>
       <w:commentRangeStart w:id="0"/>
       <w:r>
@@ -354,7 +370,27 @@
           <w:sz w:val="16"/>
           <w:szCs w:val="16"/>
         </w:rPr>
-        <w:t xml:space="preserve"> Jan Toorop </w:t>
+        <w:t xml:space="preserve"> Jan </w:t>
+      </w:r>
+      <w:proofErr w:type="spellStart"/>
+      <w:r>
+        <w:rPr>
+          <w:i/>
+          <w:iCs/>
+          <w:sz w:val="16"/>
+          <w:szCs w:val="16"/>
+        </w:rPr>
+        <w:t>Toorop</w:t>
+      </w:r>
+      <w:proofErr w:type="spellEnd"/>
+      <w:r>
+        <w:rPr>
+          <w:i/>
+          <w:iCs/>
+          <w:sz w:val="16"/>
+          <w:szCs w:val="16"/>
+        </w:rPr>
+        <w:t xml:space="preserve"> </w:t>
       </w:r>
       <w:r>
         <w:rPr>
@@ -393,19 +429,19 @@
         </w:sectPr>
       </w:pPr>
     </w:p>
-    <w:bookmarkStart w:id="1" w:name="_Toc55266784" w:displacedByCustomXml="next"/>
-    <w:bookmarkStart w:id="2" w:name="_Toc219009570" w:displacedByCustomXml="next"/>
-    <w:bookmarkStart w:id="3" w:name="_Toc396311910" w:displacedByCustomXml="next"/>
-    <w:bookmarkStart w:id="4" w:name="_Toc535934159" w:displacedByCustomXml="next"/>
-    <w:bookmarkStart w:id="5" w:name="_Toc535934598" w:displacedByCustomXml="next"/>
-    <w:bookmarkStart w:id="6" w:name="_Toc188566" w:displacedByCustomXml="next"/>
-    <w:bookmarkStart w:id="7" w:name="_Toc107577893" w:displacedByCustomXml="next"/>
-    <w:bookmarkStart w:id="8" w:name="_Toc107578350" w:displacedByCustomXml="next"/>
-    <w:bookmarkStart w:id="9" w:name="_Toc199664921" w:displacedByCustomXml="next"/>
-    <w:bookmarkStart w:id="10" w:name="_Toc224016202" w:displacedByCustomXml="next"/>
+    <w:bookmarkStart w:id="1" w:name="_Toc107578350" w:displacedByCustomXml="next"/>
+    <w:bookmarkStart w:id="2" w:name="_Toc107577893" w:displacedByCustomXml="next"/>
+    <w:bookmarkStart w:id="3" w:name="_Toc188566" w:displacedByCustomXml="next"/>
+    <w:bookmarkStart w:id="4" w:name="_Toc535934598" w:displacedByCustomXml="next"/>
+    <w:bookmarkStart w:id="5" w:name="_Toc535934159" w:displacedByCustomXml="next"/>
+    <w:bookmarkStart w:id="6" w:name="_Toc396311910" w:displacedByCustomXml="next"/>
+    <w:bookmarkStart w:id="7" w:name="_Toc219009570" w:displacedByCustomXml="next"/>
+    <w:bookmarkStart w:id="8" w:name="_Toc55266784" w:displacedByCustomXml="next"/>
+    <w:bookmarkStart w:id="9" w:name="_Toc330816280" w:displacedByCustomXml="next"/>
+    <w:bookmarkStart w:id="10" w:name="_Toc330814616" w:displacedByCustomXml="next"/>
     <w:bookmarkStart w:id="11" w:name="_Toc307346812" w:displacedByCustomXml="next"/>
-    <w:bookmarkStart w:id="12" w:name="_Toc330814616" w:displacedByCustomXml="next"/>
-    <w:bookmarkStart w:id="13" w:name="_Toc330816280" w:displacedByCustomXml="next"/>
+    <w:bookmarkStart w:id="12" w:name="_Toc224016202" w:displacedByCustomXml="next"/>
+    <w:bookmarkStart w:id="13" w:name="_Toc199664921" w:displacedByCustomXml="next"/>
     <w:sdt>
       <w:sdtPr>
         <w:rPr>
@@ -3279,7 +3315,15 @@
         <w:t xml:space="preserve"> de “Beoordelingstool Stabiliteit</w:t>
       </w:r>
       <w:r>
-        <w:t>” (BOLuS).</w:t>
+        <w:t>” (</w:t>
+      </w:r>
+      <w:proofErr w:type="spellStart"/>
+      <w:r>
+        <w:t>BOLuS</w:t>
+      </w:r>
+      <w:proofErr w:type="spellEnd"/>
+      <w:r>
+        <w:t>).</w:t>
       </w:r>
       <w:r>
         <w:t xml:space="preserve"> </w:t>
@@ -3373,7 +3417,15 @@
         <w:t xml:space="preserve"> Mo</w:t>
       </w:r>
       <w:r>
-        <w:t>hr-Coulomb en Shansep inclusief probabilistische parameters.</w:t>
+        <w:t xml:space="preserve">hr-Coulomb en </w:t>
+      </w:r>
+      <w:proofErr w:type="spellStart"/>
+      <w:r>
+        <w:t>Shansep</w:t>
+      </w:r>
+      <w:proofErr w:type="spellEnd"/>
+      <w:r>
+        <w:t xml:space="preserve"> inclusief probabilistische parameters.</w:t>
       </w:r>
     </w:p>
     <w:p>
@@ -3459,10 +3511,39 @@
         </w:numPr>
       </w:pPr>
       <w:r>
-        <w:t>Toevoegen van gridinstellingen</w:t>
-      </w:r>
-      <w:r>
-        <w:t xml:space="preserve"> voor Uplift-Van Particle Swarm en Bishop Brute Force op basis van karakteristieke punten. Meerdere gridinstellingen mogelijk per scenario.</w:t>
+        <w:t xml:space="preserve">Toevoegen van </w:t>
+      </w:r>
+      <w:proofErr w:type="spellStart"/>
+      <w:r>
+        <w:t>gridinstellingen</w:t>
+      </w:r>
+      <w:proofErr w:type="spellEnd"/>
+      <w:r>
+        <w:t xml:space="preserve"> voor Uplift-Van </w:t>
+      </w:r>
+      <w:proofErr w:type="spellStart"/>
+      <w:r>
+        <w:t>Particle</w:t>
+      </w:r>
+      <w:proofErr w:type="spellEnd"/>
+      <w:r>
+        <w:t xml:space="preserve"> </w:t>
+      </w:r>
+      <w:proofErr w:type="spellStart"/>
+      <w:r>
+        <w:t>Swarm</w:t>
+      </w:r>
+      <w:proofErr w:type="spellEnd"/>
+      <w:r>
+        <w:t xml:space="preserve"> en Bishop Brute Force op basis van karakteristieke punten. Meerdere </w:t>
+      </w:r>
+      <w:proofErr w:type="spellStart"/>
+      <w:r>
+        <w:t>gridinstellingen</w:t>
+      </w:r>
+      <w:proofErr w:type="spellEnd"/>
+      <w:r>
+        <w:t xml:space="preserve"> mogelijk per scenario.</w:t>
       </w:r>
     </w:p>
     <w:p>
@@ -4024,10 +4105,23 @@
         <w:pStyle w:val="Plattetekst"/>
       </w:pPr>
       <w:r>
-        <w:t>De broncode van BOLuS</w:t>
-      </w:r>
-      <w:r>
-        <w:t xml:space="preserve"> is open-source en staat op de Github-pagina van Waterschap Scheldestromen: </w:t>
+        <w:t xml:space="preserve">De broncode van </w:t>
+      </w:r>
+      <w:proofErr w:type="spellStart"/>
+      <w:r>
+        <w:t>BOLuS</w:t>
+      </w:r>
+      <w:proofErr w:type="spellEnd"/>
+      <w:r>
+        <w:t xml:space="preserve"> is open-source en staat op de </w:t>
+      </w:r>
+      <w:proofErr w:type="spellStart"/>
+      <w:r>
+        <w:t>Github</w:t>
+      </w:r>
+      <w:proofErr w:type="spellEnd"/>
+      <w:r>
+        <w:t xml:space="preserve">-pagina van Waterschap Scheldestromen: </w:t>
       </w:r>
       <w:hyperlink r:id="rId24" w:history="1">
         <w:r>
@@ -4043,11 +4137,32 @@
       <w:r>
         <w:t xml:space="preserve">In deze paragraaf wordt toegelicht hoe de tool via </w:t>
       </w:r>
-      <w:r>
-        <w:t>Github gedownload wordt</w:t>
-      </w:r>
-      <w:r>
-        <w:t>. Als alternatief kan BOLuS met behulp van git worden gecloned.</w:t>
+      <w:proofErr w:type="spellStart"/>
+      <w:r>
+        <w:t>Github</w:t>
+      </w:r>
+      <w:proofErr w:type="spellEnd"/>
+      <w:r>
+        <w:t xml:space="preserve"> gedownload wordt</w:t>
+      </w:r>
+      <w:r>
+        <w:t xml:space="preserve">. Als alternatief kan </w:t>
+      </w:r>
+      <w:proofErr w:type="spellStart"/>
+      <w:r>
+        <w:t>BOLuS</w:t>
+      </w:r>
+      <w:proofErr w:type="spellEnd"/>
+      <w:r>
+        <w:t xml:space="preserve"> met behulp van git worden </w:t>
+      </w:r>
+      <w:proofErr w:type="spellStart"/>
+      <w:r>
+        <w:t>gecloned</w:t>
+      </w:r>
+      <w:proofErr w:type="spellEnd"/>
+      <w:r>
+        <w:t>.</w:t>
       </w:r>
     </w:p>
     <w:p>
@@ -4169,7 +4284,15 @@
         <w:t xml:space="preserve">Plaats het zip-bestand op een locatie naar keuze en pak het hier uit. </w:t>
       </w:r>
       <w:r>
-        <w:t>Deze locatie mag niet gesynchroniseerd worden met een cloudomgeving (OneDrive). Dit kan tot problemen leiden bij het doorrekenen van D-Stability berekeningen.</w:t>
+        <w:t xml:space="preserve">Deze locatie mag niet gesynchroniseerd worden met een </w:t>
+      </w:r>
+      <w:proofErr w:type="spellStart"/>
+      <w:r>
+        <w:t>cloudomgeving</w:t>
+      </w:r>
+      <w:proofErr w:type="spellEnd"/>
+      <w:r>
+        <w:t xml:space="preserve"> (OneDrive). Dit kan tot problemen leiden bij het doorrekenen van D-Stability berekeningen.</w:t>
       </w:r>
       <w:r>
         <w:t xml:space="preserve"> </w:t>
@@ -4252,14 +4375,27 @@
                             <w:r>
                               <w:t xml:space="preserve">Zorg dat </w:t>
                             </w:r>
+                            <w:proofErr w:type="spellStart"/>
                             <w:r>
-                              <w:t>BOLuS op een locatie staat die</w:t>
+                              <w:t>BOLuS</w:t>
+                            </w:r>
+                            <w:proofErr w:type="spellEnd"/>
+                            <w:r>
+                              <w:t xml:space="preserve"> op een locatie staat die</w:t>
                             </w:r>
                             <w:r>
                               <w:t xml:space="preserve"> NIET</w:t>
                             </w:r>
                             <w:r>
-                              <w:t xml:space="preserve"> gesynchroniseerd wordt met de cloud (OneDrive)</w:t>
+                              <w:t xml:space="preserve"> gesynchroniseerd wordt met de </w:t>
+                            </w:r>
+                            <w:proofErr w:type="spellStart"/>
+                            <w:r>
+                              <w:t>cloud</w:t>
+                            </w:r>
+                            <w:proofErr w:type="spellEnd"/>
+                            <w:r>
+                              <w:t xml:space="preserve"> (OneDrive)</w:t>
                             </w:r>
                             <w:r>
                               <w:t>. Dit zorgt voor problemen bij het doorrekenen van de D-Stability berekeningen.</w:t>
@@ -4290,14 +4426,27 @@
                       <w:r>
                         <w:t xml:space="preserve">Zorg dat </w:t>
                       </w:r>
+                      <w:proofErr w:type="spellStart"/>
                       <w:r>
-                        <w:t>BOLuS op een locatie staat die</w:t>
+                        <w:t>BOLuS</w:t>
+                      </w:r>
+                      <w:proofErr w:type="spellEnd"/>
+                      <w:r>
+                        <w:t xml:space="preserve"> op een locatie staat die</w:t>
                       </w:r>
                       <w:r>
                         <w:t xml:space="preserve"> NIET</w:t>
                       </w:r>
                       <w:r>
-                        <w:t xml:space="preserve"> gesynchroniseerd wordt met de cloud (OneDrive)</w:t>
+                        <w:t xml:space="preserve"> gesynchroniseerd wordt met de </w:t>
+                      </w:r>
+                      <w:proofErr w:type="spellStart"/>
+                      <w:r>
+                        <w:t>cloud</w:t>
+                      </w:r>
+                      <w:proofErr w:type="spellEnd"/>
+                      <w:r>
+                        <w:t xml:space="preserve"> (OneDrive)</w:t>
                       </w:r>
                       <w:r>
                         <w:t>. Dit zorgt voor problemen bij het doorrekenen van de D-Stability berekeningen.</w:t>
@@ -4322,10 +4471,22 @@
         <w:pStyle w:val="Kop2"/>
       </w:pPr>
       <w:bookmarkStart w:id="23" w:name="_Toc194568227"/>
+      <w:commentRangeStart w:id="24"/>
       <w:r>
         <w:t>Virtual environment</w:t>
       </w:r>
       <w:bookmarkEnd w:id="23"/>
+      <w:commentRangeEnd w:id="24"/>
+      <w:r>
+        <w:rPr>
+          <w:rStyle w:val="Verwijzingopmerking"/>
+          <w:rFonts w:eastAsiaTheme="minorHAnsi" w:cs="Verdana"/>
+          <w:b w:val="0"/>
+          <w:bCs w:val="0"/>
+          <w:color w:val="221E1F"/>
+        </w:rPr>
+        <w:commentReference w:id="24"/>
+      </w:r>
     </w:p>
     <w:p>
       <w:pPr>
@@ -4347,7 +4508,15 @@
         <w:t xml:space="preserve"> kan worden</w:t>
       </w:r>
       <w:r>
-        <w:t xml:space="preserve"> met behulp van het bestand “environment.yml”. Als alternatief kan de tool ook worden geïnstalleerd met behulp van pip en de “requirements.txt”. Dit is niet toegelicht.</w:t>
+        <w:t xml:space="preserve"> met behulp van het bestand “</w:t>
+      </w:r>
+      <w:proofErr w:type="spellStart"/>
+      <w:r>
+        <w:t>environment.yml</w:t>
+      </w:r>
+      <w:proofErr w:type="spellEnd"/>
+      <w:r>
+        <w:t>”. Als alternatief kan de tool ook worden geïnstalleerd met behulp van pip en de “requirements.txt”. Dit is niet toegelicht.</w:t>
       </w:r>
     </w:p>
     <w:p>
@@ -4359,14 +4528,14 @@
       <w:pPr>
         <w:pStyle w:val="Kop3"/>
       </w:pPr>
-      <w:bookmarkStart w:id="24" w:name="_Ref194053742"/>
-      <w:bookmarkStart w:id="25" w:name="_Toc194568228"/>
+      <w:bookmarkStart w:id="25" w:name="_Ref194053742"/>
+      <w:bookmarkStart w:id="26" w:name="_Toc194568228"/>
       <w:r>
         <w:lastRenderedPageBreak/>
         <w:t>Installeren</w:t>
       </w:r>
-      <w:bookmarkEnd w:id="24"/>
       <w:bookmarkEnd w:id="25"/>
+      <w:bookmarkEnd w:id="26"/>
     </w:p>
     <w:p>
       <w:pPr>
@@ -4378,8 +4547,13 @@
         </w:numPr>
       </w:pPr>
       <w:r>
-        <w:t>Navigeer in de verkenner naar de locatie waar de tool is geplaatst en open de map BOLuS-main</w:t>
-      </w:r>
+        <w:t xml:space="preserve">Navigeer in de verkenner naar de locatie waar de tool is geplaatst en open de map </w:t>
+      </w:r>
+      <w:proofErr w:type="spellStart"/>
+      <w:r>
+        <w:t>BOLuS-main</w:t>
+      </w:r>
+      <w:proofErr w:type="spellEnd"/>
       <w:r>
         <w:t xml:space="preserve">. </w:t>
       </w:r>
@@ -4491,7 +4665,21 @@
                               <w:rPr>
                                 <w:rFonts w:ascii="Consolas" w:hAnsi="Consolas"/>
                               </w:rPr>
-                              <w:t>cd “pad_naar_bolus”</w:t>
+                              <w:t>cd “</w:t>
+                            </w:r>
+                            <w:proofErr w:type="spellStart"/>
+                            <w:r>
+                              <w:rPr>
+                                <w:rFonts w:ascii="Consolas" w:hAnsi="Consolas"/>
+                              </w:rPr>
+                              <w:t>pad_naar_bolus</w:t>
+                            </w:r>
+                            <w:proofErr w:type="spellEnd"/>
+                            <w:r>
+                              <w:rPr>
+                                <w:rFonts w:ascii="Consolas" w:hAnsi="Consolas"/>
+                              </w:rPr>
+                              <w:t>”</w:t>
                             </w:r>
                           </w:p>
                         </w:txbxContent>
@@ -4525,7 +4713,21 @@
                         <w:rPr>
                           <w:rFonts w:ascii="Consolas" w:hAnsi="Consolas"/>
                         </w:rPr>
-                        <w:t>cd “pad_naar_bolus”</w:t>
+                        <w:t>cd “</w:t>
+                      </w:r>
+                      <w:proofErr w:type="spellStart"/>
+                      <w:r>
+                        <w:rPr>
+                          <w:rFonts w:ascii="Consolas" w:hAnsi="Consolas"/>
+                        </w:rPr>
+                        <w:t>pad_naar_bolus</w:t>
+                      </w:r>
+                      <w:proofErr w:type="spellEnd"/>
+                      <w:r>
+                        <w:rPr>
+                          <w:rFonts w:ascii="Consolas" w:hAnsi="Consolas"/>
+                        </w:rPr>
+                        <w:t>”</w:t>
                       </w:r>
                     </w:p>
                   </w:txbxContent>
@@ -4547,7 +4749,15 @@
         </w:numPr>
       </w:pPr>
       <w:r>
-        <w:t>Creëer een nieuwe conda environment met onderstaand commando:</w:t>
+        <w:t xml:space="preserve">Creëer een nieuwe </w:t>
+      </w:r>
+      <w:proofErr w:type="spellStart"/>
+      <w:r>
+        <w:t>conda</w:t>
+      </w:r>
+      <w:proofErr w:type="spellEnd"/>
+      <w:r>
+        <w:t xml:space="preserve"> environment met onderstaand commando:</w:t>
       </w:r>
     </w:p>
     <w:p>
@@ -4616,13 +4826,23 @@
                                 <w:lang w:val="en-GB"/>
                               </w:rPr>
                             </w:pPr>
+                            <w:proofErr w:type="spellStart"/>
                             <w:r>
                               <w:rPr>
                                 <w:rFonts w:ascii="Consolas" w:hAnsi="Consolas"/>
                                 <w:lang w:val="en-GB"/>
                               </w:rPr>
-                              <w:t xml:space="preserve">conda env create -f </w:t>
+                              <w:t>conda</w:t>
                             </w:r>
+                            <w:proofErr w:type="spellEnd"/>
+                            <w:r>
+                              <w:rPr>
+                                <w:rFonts w:ascii="Consolas" w:hAnsi="Consolas"/>
+                                <w:lang w:val="en-GB"/>
+                              </w:rPr>
+                              <w:t xml:space="preserve"> env create -f </w:t>
+                            </w:r>
+                            <w:proofErr w:type="spellStart"/>
                             <w:r>
                               <w:rPr>
                                 <w:rFonts w:ascii="Consolas" w:hAnsi="Consolas"/>
@@ -4630,6 +4850,7 @@
                               </w:rPr>
                               <w:t>environment.yml</w:t>
                             </w:r>
+                            <w:proofErr w:type="spellEnd"/>
                           </w:p>
                         </w:txbxContent>
                       </wps:txbx>
@@ -4659,13 +4880,23 @@
                           <w:lang w:val="en-GB"/>
                         </w:rPr>
                       </w:pPr>
+                      <w:proofErr w:type="spellStart"/>
                       <w:r>
                         <w:rPr>
                           <w:rFonts w:ascii="Consolas" w:hAnsi="Consolas"/>
                           <w:lang w:val="en-GB"/>
                         </w:rPr>
-                        <w:t xml:space="preserve">conda env create -f </w:t>
+                        <w:t>conda</w:t>
                       </w:r>
+                      <w:proofErr w:type="spellEnd"/>
+                      <w:r>
+                        <w:rPr>
+                          <w:rFonts w:ascii="Consolas" w:hAnsi="Consolas"/>
+                          <w:lang w:val="en-GB"/>
+                        </w:rPr>
+                        <w:t xml:space="preserve"> env create -f </w:t>
+                      </w:r>
+                      <w:proofErr w:type="spellStart"/>
                       <w:r>
                         <w:rPr>
                           <w:rFonts w:ascii="Consolas" w:hAnsi="Consolas"/>
@@ -4673,6 +4904,7 @@
                         </w:rPr>
                         <w:t>environment.yml</w:t>
                       </w:r>
+                      <w:proofErr w:type="spellEnd"/>
                     </w:p>
                   </w:txbxContent>
                 </v:textbox>
@@ -4695,13 +4927,13 @@
       <w:pPr>
         <w:pStyle w:val="Kop3"/>
       </w:pPr>
-      <w:bookmarkStart w:id="26" w:name="_Ref194053765"/>
-      <w:bookmarkStart w:id="27" w:name="_Toc194568229"/>
+      <w:bookmarkStart w:id="27" w:name="_Ref194053765"/>
+      <w:bookmarkStart w:id="28" w:name="_Toc194568229"/>
       <w:r>
         <w:t>Activeren</w:t>
       </w:r>
-      <w:bookmarkEnd w:id="26"/>
       <w:bookmarkEnd w:id="27"/>
+      <w:bookmarkEnd w:id="28"/>
     </w:p>
     <w:p>
       <w:pPr>
@@ -4802,18 +5034,42 @@
                                 <w:rFonts w:ascii="Consolas" w:hAnsi="Consolas"/>
                               </w:rPr>
                             </w:pPr>
+                            <w:proofErr w:type="spellStart"/>
                             <w:r>
                               <w:rPr>
                                 <w:rFonts w:ascii="Consolas" w:hAnsi="Consolas"/>
                               </w:rPr>
-                              <w:t xml:space="preserve">conda activate </w:t>
+                              <w:t>conda</w:t>
                             </w:r>
+                            <w:proofErr w:type="spellEnd"/>
+                            <w:r>
+                              <w:rPr>
+                                <w:rFonts w:ascii="Consolas" w:hAnsi="Consolas"/>
+                              </w:rPr>
+                              <w:t xml:space="preserve"> </w:t>
+                            </w:r>
+                            <w:proofErr w:type="spellStart"/>
+                            <w:r>
+                              <w:rPr>
+                                <w:rFonts w:ascii="Consolas" w:hAnsi="Consolas"/>
+                              </w:rPr>
+                              <w:t>activate</w:t>
+                            </w:r>
+                            <w:proofErr w:type="spellEnd"/>
+                            <w:r>
+                              <w:rPr>
+                                <w:rFonts w:ascii="Consolas" w:hAnsi="Consolas"/>
+                              </w:rPr>
+                              <w:t xml:space="preserve"> </w:t>
+                            </w:r>
+                            <w:proofErr w:type="spellStart"/>
                             <w:r>
                               <w:rPr>
                                 <w:rFonts w:ascii="Consolas" w:hAnsi="Consolas"/>
                               </w:rPr>
                               <w:t>venv_bolus</w:t>
                             </w:r>
+                            <w:proofErr w:type="spellEnd"/>
                           </w:p>
                         </w:txbxContent>
                       </wps:txbx>
@@ -4842,18 +5098,42 @@
                           <w:rFonts w:ascii="Consolas" w:hAnsi="Consolas"/>
                         </w:rPr>
                       </w:pPr>
+                      <w:proofErr w:type="spellStart"/>
                       <w:r>
                         <w:rPr>
                           <w:rFonts w:ascii="Consolas" w:hAnsi="Consolas"/>
                         </w:rPr>
-                        <w:t xml:space="preserve">conda activate </w:t>
+                        <w:t>conda</w:t>
                       </w:r>
+                      <w:proofErr w:type="spellEnd"/>
+                      <w:r>
+                        <w:rPr>
+                          <w:rFonts w:ascii="Consolas" w:hAnsi="Consolas"/>
+                        </w:rPr>
+                        <w:t xml:space="preserve"> </w:t>
+                      </w:r>
+                      <w:proofErr w:type="spellStart"/>
+                      <w:r>
+                        <w:rPr>
+                          <w:rFonts w:ascii="Consolas" w:hAnsi="Consolas"/>
+                        </w:rPr>
+                        <w:t>activate</w:t>
+                      </w:r>
+                      <w:proofErr w:type="spellEnd"/>
+                      <w:r>
+                        <w:rPr>
+                          <w:rFonts w:ascii="Consolas" w:hAnsi="Consolas"/>
+                        </w:rPr>
+                        <w:t xml:space="preserve"> </w:t>
+                      </w:r>
+                      <w:proofErr w:type="spellStart"/>
                       <w:r>
                         <w:rPr>
                           <w:rFonts w:ascii="Consolas" w:hAnsi="Consolas"/>
                         </w:rPr>
                         <w:t>venv_bolus</w:t>
                       </w:r>
+                      <w:proofErr w:type="spellEnd"/>
                     </w:p>
                   </w:txbxContent>
                 </v:textbox>
@@ -4873,14 +5153,24 @@
         </w:numPr>
       </w:pPr>
       <w:r>
-        <w:t xml:space="preserve">“venv_bolus” is de naam van de virtual environment. Deze is gespecificeerd in de </w:t>
-      </w:r>
-      <w:r>
         <w:t>“</w:t>
       </w:r>
+      <w:proofErr w:type="spellStart"/>
+      <w:r>
+        <w:t>venv_bolus</w:t>
+      </w:r>
+      <w:proofErr w:type="spellEnd"/>
+      <w:r>
+        <w:t xml:space="preserve">” is de naam van de virtual environment. Deze is gespecificeerd in de </w:t>
+      </w:r>
+      <w:r>
+        <w:t>“</w:t>
+      </w:r>
+      <w:proofErr w:type="spellStart"/>
       <w:r>
         <w:t>environment.yml</w:t>
       </w:r>
+      <w:proofErr w:type="spellEnd"/>
       <w:r>
         <w:t>”</w:t>
       </w:r>
@@ -4898,11 +5188,11 @@
       <w:pPr>
         <w:pStyle w:val="Kop2"/>
       </w:pPr>
-      <w:bookmarkStart w:id="28" w:name="_Toc194568230"/>
+      <w:bookmarkStart w:id="29" w:name="_Toc194568230"/>
       <w:r>
         <w:t>Gebruik</w:t>
       </w:r>
-      <w:bookmarkEnd w:id="28"/>
+      <w:bookmarkEnd w:id="29"/>
     </w:p>
     <w:p>
       <w:pPr>
@@ -4919,14 +5209,24 @@
         <w:t>De invoersheet heet “Invoer BOLuS.xlsx” en staat op</w:t>
       </w:r>
       <w:r>
-        <w:t xml:space="preserve"> de locatie BOLuS</w:t>
+        <w:t xml:space="preserve"> de locatie </w:t>
+      </w:r>
+      <w:proofErr w:type="spellStart"/>
+      <w:r>
+        <w:t>BOLuS</w:t>
       </w:r>
       <w:r>
         <w:t>-main</w:t>
       </w:r>
-      <w:r>
-        <w:t>/excel_tool</w:t>
-      </w:r>
+      <w:proofErr w:type="spellEnd"/>
+      <w:r>
+        <w:t>/</w:t>
+      </w:r>
+      <w:proofErr w:type="spellStart"/>
+      <w:r>
+        <w:t>excel_tool</w:t>
+      </w:r>
+      <w:proofErr w:type="spellEnd"/>
       <w:r>
         <w:t>.</w:t>
       </w:r>
@@ -4984,8 +5284,13 @@
       <w:r>
         <w:t xml:space="preserve">avigeer naar </w:t>
       </w:r>
-      <w:r>
-        <w:t xml:space="preserve">BOLuS-main (paragraaf </w:t>
+      <w:proofErr w:type="spellStart"/>
+      <w:r>
+        <w:t>BOLuS-main</w:t>
+      </w:r>
+      <w:proofErr w:type="spellEnd"/>
+      <w:r>
+        <w:t xml:space="preserve"> (paragraaf </w:t>
       </w:r>
       <w:r>
         <w:fldChar w:fldCharType="begin"/>
@@ -5121,8 +5426,17 @@
                                 <w:rFonts w:ascii="Consolas" w:hAnsi="Consolas"/>
                                 <w:lang w:val="en-GB"/>
                               </w:rPr>
-                              <w:t>python -m excel_tool.main</w:t>
+                              <w:t xml:space="preserve">python -m </w:t>
                             </w:r>
+                            <w:proofErr w:type="spellStart"/>
+                            <w:r>
+                              <w:rPr>
+                                <w:rFonts w:ascii="Consolas" w:hAnsi="Consolas"/>
+                                <w:lang w:val="en-GB"/>
+                              </w:rPr>
+                              <w:t>excel_tool.main</w:t>
+                            </w:r>
+                            <w:proofErr w:type="spellEnd"/>
                             <w:r>
                               <w:rPr>
                                 <w:rFonts w:ascii="Consolas" w:hAnsi="Consolas"/>
@@ -5168,8 +5482,17 @@
                           <w:rFonts w:ascii="Consolas" w:hAnsi="Consolas"/>
                           <w:lang w:val="en-GB"/>
                         </w:rPr>
-                        <w:t>python -m excel_tool.main</w:t>
+                        <w:t xml:space="preserve">python -m </w:t>
                       </w:r>
+                      <w:proofErr w:type="spellStart"/>
+                      <w:r>
+                        <w:rPr>
+                          <w:rFonts w:ascii="Consolas" w:hAnsi="Consolas"/>
+                          <w:lang w:val="en-GB"/>
+                        </w:rPr>
+                        <w:t>excel_tool.main</w:t>
+                      </w:r>
+                      <w:proofErr w:type="spellEnd"/>
                       <w:r>
                         <w:rPr>
                           <w:rFonts w:ascii="Consolas" w:hAnsi="Consolas"/>
@@ -5209,14 +5532,14 @@
       <w:pPr>
         <w:pStyle w:val="Kop1"/>
       </w:pPr>
-      <w:bookmarkStart w:id="29" w:name="_Ref194055758"/>
-      <w:bookmarkStart w:id="30" w:name="_Toc194568231"/>
+      <w:bookmarkStart w:id="30" w:name="_Ref194055758"/>
+      <w:bookmarkStart w:id="31" w:name="_Toc194568231"/>
       <w:r>
         <w:lastRenderedPageBreak/>
         <w:t>Opstellen invoerbestand</w:t>
       </w:r>
-      <w:bookmarkEnd w:id="29"/>
       <w:bookmarkEnd w:id="30"/>
+      <w:bookmarkEnd w:id="31"/>
     </w:p>
     <w:p>
       <w:pPr>
@@ -5331,13 +5654,13 @@
       <w:pPr>
         <w:pStyle w:val="Kop2"/>
       </w:pPr>
-      <w:bookmarkStart w:id="31" w:name="_Ref194064145"/>
-      <w:bookmarkStart w:id="32" w:name="_Toc194568232"/>
+      <w:bookmarkStart w:id="32" w:name="_Ref194064145"/>
+      <w:bookmarkStart w:id="33" w:name="_Toc194568232"/>
       <w:r>
         <w:t>Instellingen</w:t>
       </w:r>
-      <w:bookmarkEnd w:id="31"/>
       <w:bookmarkEnd w:id="32"/>
+      <w:bookmarkEnd w:id="33"/>
     </w:p>
     <w:p>
       <w:pPr>
@@ -5493,7 +5816,15 @@
         <w:t xml:space="preserve">Rekenen </w:t>
       </w:r>
       <w:r>
-        <w:t>(Ja/Nee): Bij “Ja” worden de gegenereerde berekeningen doorgerekend en worden de resultaten uitgelezen. Dit wordt weggeschreven naar de uitvoermap (zie volgende punt). Er wordt alleen gerekend indien er ook gridinstellingen zijn opgegeven (</w:t>
+        <w:t xml:space="preserve">(Ja/Nee): Bij “Ja” worden de gegenereerde berekeningen doorgerekend en worden de resultaten uitgelezen. Dit wordt weggeschreven naar de uitvoermap (zie volgende punt). Er wordt alleen gerekend indien er ook </w:t>
+      </w:r>
+      <w:proofErr w:type="spellStart"/>
+      <w:r>
+        <w:t>gridinstellingen</w:t>
+      </w:r>
+      <w:proofErr w:type="spellEnd"/>
+      <w:r>
+        <w:t xml:space="preserve"> zijn opgegeven (</w:t>
       </w:r>
       <w:r>
         <w:t xml:space="preserve">zie paragraaf </w:t>
@@ -5560,7 +5891,23 @@
         <w:t xml:space="preserve">dan wordt de uitvoer naar </w:t>
       </w:r>
       <w:r>
-        <w:t>“BOLuS-main/excel_tool/Uitvoer” weggeschreven.</w:t>
+        <w:t>“</w:t>
+      </w:r>
+      <w:proofErr w:type="spellStart"/>
+      <w:r>
+        <w:t>BOLuS-main</w:t>
+      </w:r>
+      <w:proofErr w:type="spellEnd"/>
+      <w:r>
+        <w:t>/</w:t>
+      </w:r>
+      <w:proofErr w:type="spellStart"/>
+      <w:r>
+        <w:t>excel_tool</w:t>
+      </w:r>
+      <w:proofErr w:type="spellEnd"/>
+      <w:r>
+        <w:t>/Uitvoer” weggeschreven.</w:t>
       </w:r>
     </w:p>
     <w:p>
@@ -5572,11 +5919,11 @@
       <w:pPr>
         <w:pStyle w:val="Kop2"/>
       </w:pPr>
-      <w:bookmarkStart w:id="33" w:name="_Toc194568233"/>
+      <w:bookmarkStart w:id="34" w:name="_Toc194568233"/>
       <w:r>
         <w:t>Dwarsprofielen</w:t>
       </w:r>
-      <w:bookmarkEnd w:id="33"/>
+      <w:bookmarkEnd w:id="34"/>
     </w:p>
     <w:p>
       <w:pPr>
@@ -5604,7 +5951,15 @@
         <w:t xml:space="preserve">Daarnaast kan dit format gebruikt worden voor de </w:t>
       </w:r>
       <w:r>
-        <w:t>software “qDAMEdit” (ook wel de “kliktool”) om de karakteristieke punten aan te geven.</w:t>
+        <w:t>software “</w:t>
+      </w:r>
+      <w:proofErr w:type="spellStart"/>
+      <w:r>
+        <w:t>qDAMEdit</w:t>
+      </w:r>
+      <w:proofErr w:type="spellEnd"/>
+      <w:r>
+        <w:t>” (ook wel de “kliktool”) om de karakteristieke punten aan te geven.</w:t>
       </w:r>
     </w:p>
     <w:p>
@@ -5710,13 +6065,13 @@
       <w:pPr>
         <w:pStyle w:val="Kop2"/>
       </w:pPr>
-      <w:bookmarkStart w:id="34" w:name="_Ref194393973"/>
-      <w:bookmarkStart w:id="35" w:name="_Toc194568234"/>
+      <w:bookmarkStart w:id="35" w:name="_Ref194393973"/>
+      <w:bookmarkStart w:id="36" w:name="_Toc194568234"/>
       <w:r>
         <w:t>Kar. punten</w:t>
       </w:r>
-      <w:bookmarkEnd w:id="34"/>
       <w:bookmarkEnd w:id="35"/>
+      <w:bookmarkEnd w:id="36"/>
     </w:p>
     <w:p>
       <w:pPr>
@@ -5747,7 +6102,15 @@
         <w:t xml:space="preserve">unnen worden gedefinieerd </w:t>
       </w:r>
       <w:r>
-        <w:t>met behulp van de dwarsprofielen en de software “qDAMEdit” (ook wel de “kliktool”).</w:t>
+        <w:t>met behulp van de dwarsprofielen en de software “</w:t>
+      </w:r>
+      <w:proofErr w:type="spellStart"/>
+      <w:r>
+        <w:t>qDAMEdit</w:t>
+      </w:r>
+      <w:proofErr w:type="spellEnd"/>
+      <w:r>
+        <w:t>” (ook wel de “kliktool”).</w:t>
       </w:r>
       <w:r>
         <w:t xml:space="preserve"> De karakteristieke punten worden in overige delen van de tool gebruikt voor een aantal onderdelen</w:t>
@@ -5799,7 +6162,15 @@
         </w:numPr>
       </w:pPr>
       <w:r>
-        <w:t>Het format van dit tabblad is een veelvoorkomend format. Het wordt onder andere gebruik voor de software Riskeer en DAM. De karakteristieke punten kunnen opgesteld worden met behulp van de dwarsprofielen en de software “qDAMEdit” (ook wel de “kliktool”).</w:t>
+        <w:t>Het format van dit tabblad is een veelvoorkomend format. Het wordt onder andere gebruik voor de software Riskeer en DAM. De karakteristieke punten kunnen opgesteld worden met behulp van de dwarsprofielen en de software “</w:t>
+      </w:r>
+      <w:proofErr w:type="spellStart"/>
+      <w:r>
+        <w:t>qDAMEdit</w:t>
+      </w:r>
+      <w:proofErr w:type="spellEnd"/>
+      <w:r>
+        <w:t>” (ook wel de “kliktool”).</w:t>
       </w:r>
     </w:p>
     <w:p>
@@ -5832,7 +6203,15 @@
         <w:t xml:space="preserve"> hebben</w:t>
       </w:r>
       <w:r>
-        <w:t xml:space="preserve"> (en vice-versa). </w:t>
+        <w:t xml:space="preserve"> (en </w:t>
+      </w:r>
+      <w:proofErr w:type="spellStart"/>
+      <w:r>
+        <w:t>vice</w:t>
+      </w:r>
+      <w:proofErr w:type="spellEnd"/>
+      <w:r>
+        <w:t xml:space="preserve">-versa). </w:t>
       </w:r>
     </w:p>
     <w:p>
@@ -5844,7 +6223,15 @@
         </w:numPr>
       </w:pPr>
       <w:r>
-        <w:t>Een waarde van -1 voor zowel het X-, Y- als Z-coördinaat betekent dat het karakteristieke punt niet bestaat voor het betreffende dwarsprofiel. Dit is conform het qDAMEdit format.</w:t>
+        <w:t xml:space="preserve">Een waarde van -1 voor zowel het X-, Y- als Z-coördinaat betekent dat het karakteristieke punt niet bestaat voor het betreffende dwarsprofiel. Dit is conform het </w:t>
+      </w:r>
+      <w:proofErr w:type="spellStart"/>
+      <w:r>
+        <w:t>qDAMEdit</w:t>
+      </w:r>
+      <w:proofErr w:type="spellEnd"/>
+      <w:r>
+        <w:t xml:space="preserve"> format.</w:t>
       </w:r>
     </w:p>
     <w:p>
@@ -5903,16 +6290,18 @@
       <w:r>
         <w:t xml:space="preserve"> en de </w:t>
       </w:r>
-      <w:commentRangeStart w:id="36"/>
+      <w:commentRangeStart w:id="37"/>
+      <w:proofErr w:type="spellStart"/>
       <w:r>
         <w:t>waterspanningsschematisatie</w:t>
       </w:r>
-      <w:commentRangeEnd w:id="36"/>
+      <w:commentRangeEnd w:id="37"/>
+      <w:proofErr w:type="spellEnd"/>
       <w:r>
         <w:rPr>
           <w:rStyle w:val="Verwijzingopmerking"/>
         </w:rPr>
-        <w:commentReference w:id="36"/>
+        <w:commentReference w:id="37"/>
       </w:r>
       <w:r>
         <w:t>.</w:t>
@@ -5931,13 +6320,13 @@
       <w:pPr>
         <w:pStyle w:val="Kop2"/>
       </w:pPr>
-      <w:bookmarkStart w:id="37" w:name="_Ref194394207"/>
-      <w:bookmarkStart w:id="38" w:name="_Toc194568235"/>
+      <w:bookmarkStart w:id="38" w:name="_Ref194394207"/>
+      <w:bookmarkStart w:id="39" w:name="_Toc194568235"/>
       <w:r>
         <w:t>Sterkteparameters</w:t>
       </w:r>
-      <w:bookmarkEnd w:id="37"/>
       <w:bookmarkEnd w:id="38"/>
+      <w:bookmarkEnd w:id="39"/>
     </w:p>
     <w:p>
       <w:pPr>
@@ -5950,8 +6339,13 @@
       <w:r>
         <w:t xml:space="preserve">De sterkteparameters kunnen opgegeven worden voor de sterktemodellen Mohr-Coulomb en </w:t>
       </w:r>
-      <w:r>
-        <w:t xml:space="preserve">Shansep. </w:t>
+      <w:proofErr w:type="spellStart"/>
+      <w:r>
+        <w:t>Shansep</w:t>
+      </w:r>
+      <w:proofErr w:type="spellEnd"/>
+      <w:r>
+        <w:t xml:space="preserve">. </w:t>
       </w:r>
       <w:r>
         <w:t xml:space="preserve">Het is niet mogelijk om </w:t>
@@ -5960,16 +6354,29 @@
         <w:t>gebruik te maken van</w:t>
       </w:r>
       <w:r>
-        <w:t xml:space="preserve"> SU-tables of S</w:t>
+        <w:t xml:space="preserve"> SU-</w:t>
+      </w:r>
+      <w:proofErr w:type="spellStart"/>
+      <w:r>
+        <w:t>tables</w:t>
+      </w:r>
+      <w:proofErr w:type="spellEnd"/>
+      <w:r>
+        <w:t xml:space="preserve"> of S</w:t>
       </w:r>
       <w:r>
         <w:t>igma-</w:t>
       </w:r>
+      <w:proofErr w:type="spellStart"/>
       <w:r>
         <w:t>T</w:t>
       </w:r>
       <w:r>
-        <w:t>au curves.</w:t>
+        <w:t>au</w:t>
+      </w:r>
+      <w:proofErr w:type="spellEnd"/>
+      <w:r>
+        <w:t xml:space="preserve"> curves.</w:t>
       </w:r>
     </w:p>
     <w:p>
@@ -6005,7 +6412,15 @@
         <w:t>”</w:t>
       </w:r>
       <w:r>
-        <w:t xml:space="preserve"> wordt aangegeven of de sterkeparameters </w:t>
+        <w:t xml:space="preserve"> wordt aangegeven of de </w:t>
+      </w:r>
+      <w:proofErr w:type="spellStart"/>
+      <w:r>
+        <w:t>sterkeparameters</w:t>
+      </w:r>
+      <w:proofErr w:type="spellEnd"/>
+      <w:r>
+        <w:t xml:space="preserve"> </w:t>
       </w:r>
       <w:r>
         <w:t xml:space="preserve">probabilistisch zijn. </w:t>
@@ -6050,7 +6465,15 @@
         <w:t xml:space="preserve"> per sterkteparameter (S, m</w:t>
       </w:r>
       <w:r>
-        <w:t xml:space="preserve"> of c, phi) aangegeven toe worden of de parameter stochastisch is. Dit </w:t>
+        <w:t xml:space="preserve"> of c, </w:t>
+      </w:r>
+      <w:proofErr w:type="spellStart"/>
+      <w:r>
+        <w:t>phi</w:t>
+      </w:r>
+      <w:proofErr w:type="spellEnd"/>
+      <w:r>
+        <w:t xml:space="preserve">) aangegeven toe worden of de parameter stochastisch is. Dit </w:t>
       </w:r>
       <w:r>
         <w:t>wordt bepaald aan de hand van de ingevoerde standaardafwijking. Indien deze niet is ingevuld is, of gelijk is aan nul, dan</w:t>
@@ -6280,7 +6703,7 @@
           <w:numId w:val="18"/>
         </w:numPr>
       </w:pPr>
-      <w:commentRangeStart w:id="39"/>
+      <w:commentRangeStart w:id="40"/>
       <w:r>
         <w:t>Het is niet mogelijk om POP</w:t>
       </w:r>
@@ -6296,12 +6719,12 @@
       <w:r>
         <w:t xml:space="preserve"> grondsoorten aan elkaar te correleren. </w:t>
       </w:r>
-      <w:commentRangeEnd w:id="39"/>
+      <w:commentRangeEnd w:id="40"/>
       <w:r>
         <w:rPr>
           <w:rStyle w:val="Verwijzingopmerking"/>
         </w:rPr>
-        <w:commentReference w:id="39"/>
+        <w:commentReference w:id="40"/>
       </w:r>
     </w:p>
     <w:p>
@@ -6322,7 +6745,15 @@
         <w:t>een</w:t>
       </w:r>
       <w:r>
-        <w:t xml:space="preserve"> Yield Stress</w:t>
+        <w:t xml:space="preserve"> </w:t>
+      </w:r>
+      <w:proofErr w:type="spellStart"/>
+      <w:r>
+        <w:t>Yield</w:t>
+      </w:r>
+      <w:proofErr w:type="spellEnd"/>
+      <w:r>
+        <w:t xml:space="preserve"> Stress</w:t>
       </w:r>
       <w:r>
         <w:t xml:space="preserve"> (grensspanning)</w:t>
@@ -6361,7 +6792,15 @@
         <w:t xml:space="preserve">. Het is niet mogelijk te werken met </w:t>
       </w:r>
       <w:r>
-        <w:t>“state lines”.</w:t>
+        <w:t xml:space="preserve">“state </w:t>
+      </w:r>
+      <w:proofErr w:type="spellStart"/>
+      <w:r>
+        <w:t>lines</w:t>
+      </w:r>
+      <w:proofErr w:type="spellEnd"/>
+      <w:r>
+        <w:t>”.</w:t>
       </w:r>
     </w:p>
     <w:p>
@@ -6400,7 +6839,23 @@
         </w:numPr>
       </w:pPr>
       <w:r>
-        <w:t>In de kolom “S-m” wordt aangegeven of de ongedraineerde schuifsterkteratio en de sterktetoename-exponent aan elkaar gecorreleerd zijn. Indien niet opgegeven worden de parameters als onafhankelijk behandeld.</w:t>
+        <w:t>In de kolom “</w:t>
+      </w:r>
+      <w:proofErr w:type="spellStart"/>
+      <w:r>
+        <w:t>S-m</w:t>
+      </w:r>
+      <w:proofErr w:type="spellEnd"/>
+      <w:r>
+        <w:t xml:space="preserve">” wordt aangegeven of de </w:t>
+      </w:r>
+      <w:proofErr w:type="spellStart"/>
+      <w:r>
+        <w:t>ongedraineerde</w:t>
+      </w:r>
+      <w:proofErr w:type="spellEnd"/>
+      <w:r>
+        <w:t xml:space="preserve"> schuifsterkteratio en de sterktetoename-exponent aan elkaar gecorreleerd zijn. Indien niet opgegeven worden de parameters als onafhankelijk behandeld.</w:t>
       </w:r>
     </w:p>
     <w:p>
@@ -6502,11 +6957,11 @@
       <w:pPr>
         <w:pStyle w:val="Kop2"/>
       </w:pPr>
-      <w:bookmarkStart w:id="40" w:name="_Toc194568236"/>
+      <w:bookmarkStart w:id="41" w:name="_Toc194568236"/>
       <w:r>
         <w:t>Bodemprofielen</w:t>
       </w:r>
-      <w:bookmarkEnd w:id="40"/>
+      <w:bookmarkEnd w:id="41"/>
     </w:p>
     <w:p>
       <w:pPr>
@@ -6755,11 +7210,11 @@
       <w:pPr>
         <w:pStyle w:val="Kop2"/>
       </w:pPr>
-      <w:bookmarkStart w:id="41" w:name="_Toc194568237"/>
+      <w:bookmarkStart w:id="42" w:name="_Toc194568237"/>
       <w:r>
         <w:t>Bodemopbouw</w:t>
       </w:r>
-      <w:bookmarkEnd w:id="41"/>
+      <w:bookmarkEnd w:id="42"/>
     </w:p>
     <w:p>
       <w:pPr>
@@ -6934,11 +7389,11 @@
       <w:pPr>
         <w:pStyle w:val="Kop2"/>
       </w:pPr>
-      <w:bookmarkStart w:id="42" w:name="_Toc194568238"/>
+      <w:bookmarkStart w:id="43" w:name="_Toc194568238"/>
       <w:r>
         <w:t>Bekleding</w:t>
       </w:r>
-      <w:bookmarkEnd w:id="42"/>
+      <w:bookmarkEnd w:id="43"/>
     </w:p>
     <w:p>
       <w:pPr>
@@ -7053,11 +7508,11 @@
       <w:pPr>
         <w:pStyle w:val="Kop2"/>
       </w:pPr>
-      <w:bookmarkStart w:id="43" w:name="_Toc194568239"/>
+      <w:bookmarkStart w:id="44" w:name="_Toc194568239"/>
       <w:r>
         <w:t>Belasting</w:t>
       </w:r>
-      <w:bookmarkEnd w:id="43"/>
+      <w:bookmarkEnd w:id="44"/>
     </w:p>
     <w:p>
       <w:pPr>
@@ -7405,7 +7860,7 @@
         <w:pStyle w:val="Bijschrift"/>
         <w:spacing w:before="0"/>
       </w:pPr>
-      <w:bookmarkStart w:id="44" w:name="_Ref194305982"/>
+      <w:bookmarkStart w:id="45" w:name="_Ref194305982"/>
       <w:r>
         <w:t xml:space="preserve">figuur </w:t>
       </w:r>
@@ -7448,7 +7903,7 @@
       <w:r>
         <w:fldChar w:fldCharType="end"/>
       </w:r>
-      <w:bookmarkEnd w:id="44"/>
+      <w:bookmarkEnd w:id="45"/>
       <w:r>
         <w:t>: Schematisering uniforme belasting</w:t>
       </w:r>
@@ -7483,15 +7938,15 @@
       <w:pPr>
         <w:pStyle w:val="Kop2"/>
       </w:pPr>
-      <w:bookmarkStart w:id="45" w:name="_Toc194568240"/>
-      <w:commentRangeStart w:id="46"/>
+      <w:bookmarkStart w:id="46" w:name="_Toc194568240"/>
+      <w:commentRangeStart w:id="47"/>
       <w:r>
         <w:t>Waterspanning</w:t>
       </w:r>
       <w:r>
         <w:t>e</w:t>
       </w:r>
-      <w:commentRangeEnd w:id="46"/>
+      <w:commentRangeEnd w:id="47"/>
       <w:r>
         <w:rPr>
           <w:rStyle w:val="Verwijzingopmerking"/>
@@ -7500,12 +7955,12 @@
           <w:bCs w:val="0"/>
           <w:color w:val="221E1F"/>
         </w:rPr>
-        <w:commentReference w:id="46"/>
+        <w:commentReference w:id="47"/>
       </w:r>
       <w:r>
         <w:t>n</w:t>
       </w:r>
-      <w:bookmarkEnd w:id="45"/>
+      <w:bookmarkEnd w:id="46"/>
     </w:p>
     <w:p>
       <w:pPr>
@@ -7604,16 +8059,16 @@
       <w:r>
         <w:t>Er zijn twee types</w:t>
       </w:r>
-      <w:commentRangeStart w:id="47"/>
+      <w:commentRangeStart w:id="48"/>
       <w:r>
         <w:t xml:space="preserve">: ‘Stijghoogtelijn’ </w:t>
       </w:r>
-      <w:commentRangeEnd w:id="47"/>
+      <w:commentRangeEnd w:id="48"/>
       <w:r>
         <w:rPr>
           <w:rStyle w:val="Verwijzingopmerking"/>
         </w:rPr>
-        <w:commentReference w:id="47"/>
+        <w:commentReference w:id="48"/>
       </w:r>
       <w:r>
         <w:t xml:space="preserve">en ‘Referentielijn’. </w:t>
@@ -7844,20 +8299,30 @@
       <w:pPr>
         <w:pStyle w:val="Kop2"/>
       </w:pPr>
-      <w:bookmarkStart w:id="48" w:name="_Ref194060430"/>
-      <w:bookmarkStart w:id="49" w:name="_Toc194568241"/>
+      <w:bookmarkStart w:id="49" w:name="_Ref194060430"/>
+      <w:bookmarkStart w:id="50" w:name="_Toc194568241"/>
+      <w:proofErr w:type="spellStart"/>
       <w:r>
         <w:t>Gridinstellingen</w:t>
       </w:r>
-      <w:bookmarkEnd w:id="48"/>
       <w:bookmarkEnd w:id="49"/>
+      <w:bookmarkEnd w:id="50"/>
+      <w:proofErr w:type="spellEnd"/>
     </w:p>
     <w:p>
       <w:pPr>
         <w:pStyle w:val="Plattetekst"/>
       </w:pPr>
       <w:r>
-        <w:t xml:space="preserve">In het tabblad “Gridinstellingen” </w:t>
+        <w:t>In het tabblad “</w:t>
+      </w:r>
+      <w:proofErr w:type="spellStart"/>
+      <w:r>
+        <w:t>Gridinstellingen</w:t>
+      </w:r>
+      <w:proofErr w:type="spellEnd"/>
+      <w:r>
+        <w:t xml:space="preserve">” </w:t>
       </w:r>
       <w:r>
         <w:t xml:space="preserve">worden de glijvlakinstellingen en -beperkingen </w:t>
@@ -7884,11 +8349,11 @@
       <w:pPr>
         <w:pStyle w:val="Kop3"/>
       </w:pPr>
-      <w:bookmarkStart w:id="50" w:name="_Toc194568242"/>
+      <w:bookmarkStart w:id="51" w:name="_Toc194568242"/>
       <w:r>
         <w:t>Algemeen</w:t>
       </w:r>
-      <w:bookmarkEnd w:id="50"/>
+      <w:bookmarkEnd w:id="51"/>
     </w:p>
     <w:p>
       <w:pPr>
@@ -7905,7 +8370,15 @@
         <w:t>een</w:t>
       </w:r>
       <w:r>
-        <w:t xml:space="preserve"> D-Stability “Calculation” voor. D</w:t>
+        <w:t xml:space="preserve"> D-Stability “</w:t>
+      </w:r>
+      <w:proofErr w:type="spellStart"/>
+      <w:r>
+        <w:t>Calculation</w:t>
+      </w:r>
+      <w:proofErr w:type="spellEnd"/>
+      <w:r>
+        <w:t>” voor. D</w:t>
       </w:r>
       <w:r>
         <w:t>at zijn glijvlakinstellingen</w:t>
@@ -7935,7 +8408,15 @@
         <w:t xml:space="preserve">In de kolom “Naam set” </w:t>
       </w:r>
       <w:r>
-        <w:t>wordt de naam van de set met gridinstellingen opgegeven. Door meerdere regels dezelfde “Naam set” t</w:t>
+        <w:t xml:space="preserve">wordt de naam van de set met </w:t>
+      </w:r>
+      <w:proofErr w:type="spellStart"/>
+      <w:r>
+        <w:t>gridinstellingen</w:t>
+      </w:r>
+      <w:proofErr w:type="spellEnd"/>
+      <w:r>
+        <w:t xml:space="preserve"> opgegeven. Door meerdere regels dezelfde “Naam set” t</w:t>
       </w:r>
       <w:r>
         <w:t xml:space="preserve">e geven is het mogelijk om meerdere glijvlakinstellingen per scenario </w:t>
@@ -7998,7 +8479,23 @@
         </w:numPr>
       </w:pPr>
       <w:r>
-        <w:t>‘Uplift Van’: Dit betreft Uplift Van Particle Swarm;</w:t>
+        <w:t xml:space="preserve">‘Uplift Van’: Dit betreft Uplift Van </w:t>
+      </w:r>
+      <w:proofErr w:type="spellStart"/>
+      <w:r>
+        <w:t>Particle</w:t>
+      </w:r>
+      <w:proofErr w:type="spellEnd"/>
+      <w:r>
+        <w:t xml:space="preserve"> </w:t>
+      </w:r>
+      <w:proofErr w:type="spellStart"/>
+      <w:r>
+        <w:t>Swarm</w:t>
+      </w:r>
+      <w:proofErr w:type="spellEnd"/>
+      <w:r>
+        <w:t>;</w:t>
       </w:r>
     </w:p>
     <w:p>
@@ -8037,11 +8534,11 @@
       <w:pPr>
         <w:pStyle w:val="Kop3"/>
       </w:pPr>
-      <w:bookmarkStart w:id="51" w:name="_Toc194568243"/>
+      <w:bookmarkStart w:id="52" w:name="_Toc194568243"/>
       <w:r>
         <w:t>Bishop</w:t>
       </w:r>
-      <w:bookmarkEnd w:id="51"/>
+      <w:bookmarkEnd w:id="52"/>
     </w:p>
     <w:p>
       <w:pPr>
@@ -8084,7 +8581,15 @@
         <w:t xml:space="preserve"> is een voorbeeld </w:t>
       </w:r>
       <w:r>
-        <w:t xml:space="preserve">van de plaatsing van een Bishop rekengrid </w:t>
+        <w:t xml:space="preserve">van de plaatsing van een Bishop </w:t>
+      </w:r>
+      <w:proofErr w:type="spellStart"/>
+      <w:r>
+        <w:t>rekengrid</w:t>
+      </w:r>
+      <w:proofErr w:type="spellEnd"/>
+      <w:r>
+        <w:t xml:space="preserve"> </w:t>
       </w:r>
       <w:r>
         <w:t>gepresenteerd</w:t>
@@ -8105,7 +8610,15 @@
         <w:t>In de kolom</w:t>
       </w:r>
       <w:r>
-        <w:t xml:space="preserve"> “Positie grid”</w:t>
+        <w:t xml:space="preserve"> “Positie </w:t>
+      </w:r>
+      <w:proofErr w:type="spellStart"/>
+      <w:r>
+        <w:t>grid</w:t>
+      </w:r>
+      <w:proofErr w:type="spellEnd"/>
+      <w:r>
+        <w:t>”</w:t>
       </w:r>
       <w:r>
         <w:t xml:space="preserve"> wordt aangegeven welk karakteristiek punt</w:t>
@@ -8114,8 +8627,13 @@
         <w:t xml:space="preserve"> </w:t>
       </w:r>
       <w:r>
-        <w:t>als referentie dient voor het plaatsen van het rekengrid</w:t>
-      </w:r>
+        <w:t xml:space="preserve">als referentie dient voor het plaatsen van het </w:t>
+      </w:r>
+      <w:proofErr w:type="spellStart"/>
+      <w:r>
+        <w:t>rekengrid</w:t>
+      </w:r>
+      <w:proofErr w:type="spellEnd"/>
       <w:r>
         <w:t>. In het voorbeeld is dit ‘Kruin binnentalud’.</w:t>
       </w:r>
@@ -8134,8 +8652,21 @@
       <w:r>
         <w:t xml:space="preserve">in welke richting het </w:t>
       </w:r>
-      <w:r>
-        <w:t xml:space="preserve">grid wordt uitgezet. In het voorbeeld is dit ‘Binnenwaarts’. Het grid wordt daardoor aan de binnenwaartse zijde van </w:t>
+      <w:proofErr w:type="spellStart"/>
+      <w:r>
+        <w:t>grid</w:t>
+      </w:r>
+      <w:proofErr w:type="spellEnd"/>
+      <w:r>
+        <w:t xml:space="preserve"> wordt uitgezet. In het voorbeeld is dit ‘Binnenwaarts’. Het </w:t>
+      </w:r>
+      <w:proofErr w:type="spellStart"/>
+      <w:r>
+        <w:t>grid</w:t>
+      </w:r>
+      <w:proofErr w:type="spellEnd"/>
+      <w:r>
+        <w:t xml:space="preserve"> wordt daardoor aan de binnenwaartse zijde van </w:t>
       </w:r>
       <w:r>
         <w:t>‘Kruin binnentalud’ geplaatst.</w:t>
@@ -8150,10 +8681,26 @@
         </w:numPr>
       </w:pPr>
       <w:r>
-        <w:t xml:space="preserve">In de kolom “Offset grid horizontaal” wordt een </w:t>
-      </w:r>
-      <w:r>
-        <w:t xml:space="preserve">horizontale verplaatsing ten opzichte van “Positie grid” opgegeven. De offset is positief </w:t>
+        <w:t xml:space="preserve">In de kolom “Offset </w:t>
+      </w:r>
+      <w:proofErr w:type="spellStart"/>
+      <w:r>
+        <w:t>grid</w:t>
+      </w:r>
+      <w:proofErr w:type="spellEnd"/>
+      <w:r>
+        <w:t xml:space="preserve"> horizontaal” wordt een </w:t>
+      </w:r>
+      <w:r>
+        <w:t xml:space="preserve">horizontale verplaatsing ten opzichte van “Positie </w:t>
+      </w:r>
+      <w:proofErr w:type="spellStart"/>
+      <w:r>
+        <w:t>grid</w:t>
+      </w:r>
+      <w:proofErr w:type="spellEnd"/>
+      <w:r>
+        <w:t xml:space="preserve">” opgegeven. De offset is positief </w:t>
       </w:r>
       <w:r>
         <w:t>in de opgegeven richting. In het voorbeeld is de richting binnenwaarts. De opgegeven waarde voor de offset is dus positief.</w:t>
@@ -8168,7 +8715,31 @@
         </w:numPr>
       </w:pPr>
       <w:r>
-        <w:t xml:space="preserve">In de kolom “Offset grid verticaal” wordt een verticale verplaatsing ten opzichte van “Postitie grid” opgegeven. De offset is </w:t>
+        <w:t xml:space="preserve">In de kolom “Offset </w:t>
+      </w:r>
+      <w:proofErr w:type="spellStart"/>
+      <w:r>
+        <w:t>grid</w:t>
+      </w:r>
+      <w:proofErr w:type="spellEnd"/>
+      <w:r>
+        <w:t xml:space="preserve"> verticaal” wordt een verticale verplaatsing ten opzichte van “</w:t>
+      </w:r>
+      <w:proofErr w:type="spellStart"/>
+      <w:r>
+        <w:t>Postitie</w:t>
+      </w:r>
+      <w:proofErr w:type="spellEnd"/>
+      <w:r>
+        <w:t xml:space="preserve"> </w:t>
+      </w:r>
+      <w:proofErr w:type="spellStart"/>
+      <w:r>
+        <w:t>grid</w:t>
+      </w:r>
+      <w:proofErr w:type="spellEnd"/>
+      <w:r>
+        <w:t xml:space="preserve">” opgegeven. De offset is </w:t>
       </w:r>
       <w:r>
         <w:t>opwaarts positief.</w:t>
@@ -8183,14 +8754,35 @@
         </w:numPr>
       </w:pPr>
       <w:r>
-        <w:t xml:space="preserve">De offsets </w:t>
-      </w:r>
-      <w:r>
-        <w:t xml:space="preserve">worden toegepast vanaf “Positie grid” tot de dichtstbijzijnde </w:t>
-      </w:r>
-      <w:r>
-        <w:t>hoek aan de onderzijde van het grid</w:t>
-      </w:r>
+        <w:t xml:space="preserve">De </w:t>
+      </w:r>
+      <w:proofErr w:type="spellStart"/>
+      <w:r>
+        <w:t>offsets</w:t>
+      </w:r>
+      <w:proofErr w:type="spellEnd"/>
+      <w:r>
+        <w:t xml:space="preserve"> </w:t>
+      </w:r>
+      <w:r>
+        <w:t xml:space="preserve">worden toegepast vanaf “Positie </w:t>
+      </w:r>
+      <w:proofErr w:type="spellStart"/>
+      <w:r>
+        <w:t>grid</w:t>
+      </w:r>
+      <w:proofErr w:type="spellEnd"/>
+      <w:r>
+        <w:t xml:space="preserve">” tot de dichtstbijzijnde </w:t>
+      </w:r>
+      <w:r>
+        <w:t xml:space="preserve">hoek aan de onderzijde van het </w:t>
+      </w:r>
+      <w:proofErr w:type="spellStart"/>
+      <w:r>
+        <w:t>grid</w:t>
+      </w:r>
+      <w:proofErr w:type="spellEnd"/>
       <w:r>
         <w:t xml:space="preserve">. In het voorbeeld is dit de </w:t>
       </w:r>
@@ -8198,7 +8790,15 @@
         <w:t>rechterkant</w:t>
       </w:r>
       <w:r>
-        <w:t xml:space="preserve"> van het grid. In het geval dat de richting ‘Buitenwaarts’ is, dan geldt de afstand </w:t>
+        <w:t xml:space="preserve"> van het </w:t>
+      </w:r>
+      <w:proofErr w:type="spellStart"/>
+      <w:r>
+        <w:t>grid</w:t>
+      </w:r>
+      <w:proofErr w:type="spellEnd"/>
+      <w:r>
+        <w:t xml:space="preserve">. In het geval dat de richting ‘Buitenwaarts’ is, dan geldt de afstand </w:t>
       </w:r>
       <w:r>
         <w:t>hoek linksonder.</w:t>
@@ -8213,7 +8813,31 @@
         </w:numPr>
       </w:pPr>
       <w:r>
-        <w:t>In de kolommen “Aantal gridpunten horizontaal” en “Aantal gridpunten verticaal” wordt opgeven hoeveel gridpunten er worden toegepast.</w:t>
+        <w:t xml:space="preserve">In de kolommen “Aantal </w:t>
+      </w:r>
+      <w:proofErr w:type="spellStart"/>
+      <w:r>
+        <w:t>gridpunten</w:t>
+      </w:r>
+      <w:proofErr w:type="spellEnd"/>
+      <w:r>
+        <w:t xml:space="preserve"> horizontaal” en “Aantal </w:t>
+      </w:r>
+      <w:proofErr w:type="spellStart"/>
+      <w:r>
+        <w:t>gridpunten</w:t>
+      </w:r>
+      <w:proofErr w:type="spellEnd"/>
+      <w:r>
+        <w:t xml:space="preserve"> verticaal” wordt opgeven hoeveel </w:t>
+      </w:r>
+      <w:proofErr w:type="spellStart"/>
+      <w:r>
+        <w:t>gridpunten</w:t>
+      </w:r>
+      <w:proofErr w:type="spellEnd"/>
+      <w:r>
+        <w:t xml:space="preserve"> er worden toegepast.</w:t>
       </w:r>
     </w:p>
     <w:p>
@@ -8225,7 +8849,23 @@
         </w:numPr>
       </w:pPr>
       <w:r>
-        <w:t>In de kolom “Dichtheid gridpunten” wordt ingevuld hoeveel gridpunten er binnen een meter vallen.</w:t>
+        <w:t xml:space="preserve">In de kolom “Dichtheid </w:t>
+      </w:r>
+      <w:proofErr w:type="spellStart"/>
+      <w:r>
+        <w:t>gridpunten</w:t>
+      </w:r>
+      <w:proofErr w:type="spellEnd"/>
+      <w:r>
+        <w:t xml:space="preserve">” wordt ingevuld hoeveel </w:t>
+      </w:r>
+      <w:proofErr w:type="spellStart"/>
+      <w:r>
+        <w:t>gridpunten</w:t>
+      </w:r>
+      <w:proofErr w:type="spellEnd"/>
+      <w:r>
+        <w:t xml:space="preserve"> er binnen een meter vallen.</w:t>
       </w:r>
     </w:p>
     <w:p>
@@ -8238,7 +8878,15 @@
       </w:pPr>
       <w:r>
         <w:lastRenderedPageBreak/>
-        <w:t xml:space="preserve">De hoogte en de breedte van het grid worden bepaald door het aantal punten </w:t>
+        <w:t xml:space="preserve">De hoogte en de breedte van het </w:t>
+      </w:r>
+      <w:proofErr w:type="spellStart"/>
+      <w:r>
+        <w:t>grid</w:t>
+      </w:r>
+      <w:proofErr w:type="spellEnd"/>
+      <w:r>
+        <w:t xml:space="preserve"> worden bepaald door het aantal punten </w:t>
       </w:r>
       <w:r>
         <w:t>en de dichtheid.</w:t>
@@ -8246,8 +8894,21 @@
       <w:r>
         <w:t xml:space="preserve"> Een </w:t>
       </w:r>
-      <w:r>
-        <w:t>grid van 21 x 21 punten met een dichtheid van 2 punten per meter levert een grid van 10 m x 10 m.</w:t>
+      <w:proofErr w:type="spellStart"/>
+      <w:r>
+        <w:t>grid</w:t>
+      </w:r>
+      <w:proofErr w:type="spellEnd"/>
+      <w:r>
+        <w:t xml:space="preserve"> van 21 x 21 punten met een dichtheid van 2 punten per meter levert een </w:t>
+      </w:r>
+      <w:proofErr w:type="spellStart"/>
+      <w:r>
+        <w:t>grid</w:t>
+      </w:r>
+      <w:proofErr w:type="spellEnd"/>
+      <w:r>
+        <w:t xml:space="preserve"> van 10 m x 10 m.</w:t>
       </w:r>
     </w:p>
     <w:p>
@@ -8265,7 +8926,15 @@
         <w:t xml:space="preserve"> welk karakteristiek punt geldt als referentie voor de plaatsing van de tangentlijnen. </w:t>
       </w:r>
       <w:r>
-        <w:t>Alleen de hoogte van het karakteristiek punt is relevant. De horizontale plaatsing van de tangentlijnen wordt namelijk bepaald door D-Stability op basis van het grid.</w:t>
+        <w:t xml:space="preserve">Alleen de hoogte van het karakteristiek punt is relevant. De horizontale plaatsing van de tangentlijnen wordt namelijk bepaald door D-Stability op basis van het </w:t>
+      </w:r>
+      <w:proofErr w:type="spellStart"/>
+      <w:r>
+        <w:t>grid</w:t>
+      </w:r>
+      <w:proofErr w:type="spellEnd"/>
+      <w:r>
+        <w:t>.</w:t>
       </w:r>
       <w:r>
         <w:t xml:space="preserve"> In het voorbeeld is </w:t>
@@ -8340,7 +9009,23 @@
         </w:numPr>
       </w:pPr>
       <w:r>
-        <w:t xml:space="preserve">In de kolom “Grid verplaatsten” wordt opgegeven of D-Stability het rekengrid </w:t>
+        <w:t>In de kolom “</w:t>
+      </w:r>
+      <w:proofErr w:type="spellStart"/>
+      <w:r>
+        <w:t>Grid</w:t>
+      </w:r>
+      <w:proofErr w:type="spellEnd"/>
+      <w:r>
+        <w:t xml:space="preserve"> verplaatsten” wordt opgegeven of D-Stability het </w:t>
+      </w:r>
+      <w:proofErr w:type="spellStart"/>
+      <w:r>
+        <w:t>rekengrid</w:t>
+      </w:r>
+      <w:proofErr w:type="spellEnd"/>
+      <w:r>
+        <w:t xml:space="preserve"> </w:t>
       </w:r>
       <w:r>
         <w:t>mag verplaatsen indien het maatgevende glijvlak mogelijk buiten de instellingen gevonden kan worden.</w:t>
@@ -8418,7 +9103,7 @@
       <w:pPr>
         <w:pStyle w:val="figuur"/>
       </w:pPr>
-      <w:bookmarkStart w:id="52" w:name="_Ref194565032"/>
+      <w:bookmarkStart w:id="53" w:name="_Ref194565032"/>
       <w:r>
         <w:t xml:space="preserve">figuur </w:t>
       </w:r>
@@ -8461,9 +9146,17 @@
       <w:r>
         <w:fldChar w:fldCharType="end"/>
       </w:r>
-      <w:bookmarkEnd w:id="52"/>
-      <w:r>
-        <w:t>: Voorbeeld gridinstellingen Bishop voor STBI</w:t>
+      <w:bookmarkEnd w:id="53"/>
+      <w:r>
+        <w:t xml:space="preserve">: Voorbeeld </w:t>
+      </w:r>
+      <w:proofErr w:type="spellStart"/>
+      <w:r>
+        <w:t>gridinstellingen</w:t>
+      </w:r>
+      <w:proofErr w:type="spellEnd"/>
+      <w:r>
+        <w:t xml:space="preserve"> Bishop voor STBI</w:t>
       </w:r>
     </w:p>
     <w:p>
@@ -8475,24 +9168,40 @@
       <w:pPr>
         <w:pStyle w:val="Kop3"/>
       </w:pPr>
-      <w:bookmarkStart w:id="53" w:name="_Toc194568244"/>
+      <w:bookmarkStart w:id="54" w:name="_Toc194568244"/>
       <w:r>
         <w:t>Uplift Van</w:t>
       </w:r>
-      <w:bookmarkEnd w:id="53"/>
+      <w:bookmarkEnd w:id="54"/>
     </w:p>
     <w:p>
       <w:pPr>
         <w:pStyle w:val="Plattetekst"/>
       </w:pPr>
       <w:r>
-        <w:t xml:space="preserve">De plaatsing van de rekengrids voor Uplift Van gaat </w:t>
+        <w:t xml:space="preserve">De plaatsing van de </w:t>
+      </w:r>
+      <w:proofErr w:type="spellStart"/>
+      <w:r>
+        <w:t>rekengrids</w:t>
+      </w:r>
+      <w:proofErr w:type="spellEnd"/>
+      <w:r>
+        <w:t xml:space="preserve"> voor Uplift Van gaat </w:t>
       </w:r>
       <w:r>
         <w:t xml:space="preserve">grotendeels op dezelfde </w:t>
       </w:r>
       <w:r>
-        <w:t xml:space="preserve">manier als bij het Bishop rekengrid, toegelicht in de vorige paragraaf. </w:t>
+        <w:t xml:space="preserve">manier als bij het Bishop </w:t>
+      </w:r>
+      <w:proofErr w:type="spellStart"/>
+      <w:r>
+        <w:t>rekengrid</w:t>
+      </w:r>
+      <w:proofErr w:type="spellEnd"/>
+      <w:r>
+        <w:t xml:space="preserve">, toegelicht in de vorige paragraaf. </w:t>
       </w:r>
       <w:r>
         <w:t>Met uitzondering van onderstaande:</w:t>
@@ -8507,7 +9216,23 @@
         </w:numPr>
       </w:pPr>
       <w:r>
-        <w:t>Uplift Van gebruikt twee rekengrids, de instellingen voor de plaatsing van de grids worden daarom twee keer opgegeven</w:t>
+        <w:t xml:space="preserve">Uplift Van gebruikt twee </w:t>
+      </w:r>
+      <w:proofErr w:type="spellStart"/>
+      <w:r>
+        <w:t>rekengrids</w:t>
+      </w:r>
+      <w:proofErr w:type="spellEnd"/>
+      <w:r>
+        <w:t xml:space="preserve">, de instellingen voor de plaatsing van de </w:t>
+      </w:r>
+      <w:proofErr w:type="spellStart"/>
+      <w:r>
+        <w:t>grids</w:t>
+      </w:r>
+      <w:proofErr w:type="spellEnd"/>
+      <w:r>
+        <w:t xml:space="preserve"> worden daarom twee keer opgegeven</w:t>
       </w:r>
       <w:r>
         <w:t>.</w:t>
@@ -8528,11 +9253,24 @@
         <w:t>werkt</w:t>
       </w:r>
       <w:r>
-        <w:t xml:space="preserve"> niet met vaste gridpunten. </w:t>
-      </w:r>
-      <w:r>
-        <w:t>Voor de grids</w:t>
-      </w:r>
+        <w:t xml:space="preserve"> niet met vaste </w:t>
+      </w:r>
+      <w:proofErr w:type="spellStart"/>
+      <w:r>
+        <w:t>gridpunten</w:t>
+      </w:r>
+      <w:proofErr w:type="spellEnd"/>
+      <w:r>
+        <w:t xml:space="preserve">. </w:t>
+      </w:r>
+      <w:r>
+        <w:t xml:space="preserve">Voor de </w:t>
+      </w:r>
+      <w:proofErr w:type="spellStart"/>
+      <w:r>
+        <w:t>grids</w:t>
+      </w:r>
+      <w:proofErr w:type="spellEnd"/>
       <w:r>
         <w:t xml:space="preserve"> wordt daarom expliciet een hoogte en breedte opgegeven.</w:t>
       </w:r>
@@ -8568,7 +9306,23 @@
         <w:t>wordt de D-Stability rekeninstelling “Search Mode” opgegeven.</w:t>
       </w:r>
       <w:r>
-        <w:t xml:space="preserve"> Net als in D-Stability kan gekozen worden voor ‘Thorough’ en ‘Normal’.</w:t>
+        <w:t xml:space="preserve"> Net als in D-Stability kan gekozen worden voor ‘</w:t>
+      </w:r>
+      <w:proofErr w:type="spellStart"/>
+      <w:r>
+        <w:t>Thorough</w:t>
+      </w:r>
+      <w:proofErr w:type="spellEnd"/>
+      <w:r>
+        <w:t>’ en ‘</w:t>
+      </w:r>
+      <w:proofErr w:type="spellStart"/>
+      <w:r>
+        <w:t>Normal</w:t>
+      </w:r>
+      <w:proofErr w:type="spellEnd"/>
+      <w:r>
+        <w:t>’.</w:t>
       </w:r>
     </w:p>
     <w:p>
@@ -8580,11 +9334,11 @@
       <w:pPr>
         <w:pStyle w:val="Kop3"/>
       </w:pPr>
-      <w:bookmarkStart w:id="54" w:name="_Toc194568245"/>
+      <w:bookmarkStart w:id="55" w:name="_Toc194568245"/>
       <w:r>
         <w:t>Randvoorwaardes glijvlak</w:t>
       </w:r>
-      <w:bookmarkEnd w:id="54"/>
+      <w:bookmarkEnd w:id="55"/>
     </w:p>
     <w:p>
       <w:pPr>
@@ -8854,7 +9608,7 @@
       <w:pPr>
         <w:pStyle w:val="figuur"/>
       </w:pPr>
-      <w:bookmarkStart w:id="55" w:name="_Ref194567882"/>
+      <w:bookmarkStart w:id="56" w:name="_Ref194567882"/>
       <w:r>
         <w:t xml:space="preserve">figuur </w:t>
       </w:r>
@@ -8897,7 +9651,7 @@
       <w:r>
         <w:fldChar w:fldCharType="end"/>
       </w:r>
-      <w:bookmarkEnd w:id="55"/>
+      <w:bookmarkEnd w:id="56"/>
       <w:r>
         <w:t>: Voorbeeld zonering</w:t>
       </w:r>
@@ -8911,13 +9665,13 @@
       <w:pPr>
         <w:pStyle w:val="Kop2"/>
       </w:pPr>
-      <w:bookmarkStart w:id="56" w:name="_Ref194060431"/>
-      <w:bookmarkStart w:id="57" w:name="_Toc194568246"/>
+      <w:bookmarkStart w:id="57" w:name="_Ref194060431"/>
+      <w:bookmarkStart w:id="58" w:name="_Toc194568246"/>
       <w:r>
         <w:t>Berekeningen</w:t>
       </w:r>
-      <w:bookmarkEnd w:id="56"/>
       <w:bookmarkEnd w:id="57"/>
+      <w:bookmarkEnd w:id="58"/>
     </w:p>
     <w:p>
       <w:pPr>
@@ -9164,7 +9918,7 @@
         <w:pStyle w:val="figuur"/>
         <w:ind w:left="360"/>
       </w:pPr>
-      <w:bookmarkStart w:id="58" w:name="_Ref194393542"/>
+      <w:bookmarkStart w:id="59" w:name="_Ref194393542"/>
       <w:r>
         <w:t xml:space="preserve">figuur </w:t>
       </w:r>
@@ -9207,7 +9961,7 @@
       <w:r>
         <w:fldChar w:fldCharType="end"/>
       </w:r>
-      <w:bookmarkEnd w:id="58"/>
+      <w:bookmarkEnd w:id="59"/>
       <w:r>
         <w:t>: Voorbeeld van berekening met twee scenario's</w:t>
       </w:r>
@@ -9347,22 +10101,46 @@
         </w:numPr>
       </w:pPr>
       <w:r>
-        <w:t>In de kolom “G</w:t>
+        <w:t>In de kolom “</w:t>
+      </w:r>
+      <w:proofErr w:type="spellStart"/>
+      <w:r>
+        <w:t>G</w:t>
       </w:r>
       <w:r>
         <w:t>rid</w:t>
       </w:r>
       <w:r>
-        <w:t xml:space="preserve">instellingen” wordt de set met glijvlakinstellingen gekozen. </w:t>
-      </w:r>
-      <w:r>
-        <w:t xml:space="preserve">Er kan gekozen worden uit de instellingen zoals opgegeven in het tabblad “Gridinstellingen”. Het uitvoeren van berekeningen gaat in D-Stability per scenario. </w:t>
+        <w:t>instellingen</w:t>
+      </w:r>
+      <w:proofErr w:type="spellEnd"/>
+      <w:r>
+        <w:t xml:space="preserve">” wordt de set met glijvlakinstellingen gekozen. </w:t>
+      </w:r>
+      <w:r>
+        <w:t>Er kan gekozen worden uit de instellingen zoals opgegeven in het tabblad “</w:t>
+      </w:r>
+      <w:proofErr w:type="spellStart"/>
+      <w:r>
+        <w:t>Gridinstellingen</w:t>
+      </w:r>
+      <w:proofErr w:type="spellEnd"/>
+      <w:r>
+        <w:t xml:space="preserve">”. Het uitvoeren van berekeningen gaat in D-Stability per scenario. </w:t>
       </w:r>
       <w:r>
         <w:t xml:space="preserve">Per scenario wordt alleen de laatste stage berekend. </w:t>
       </w:r>
       <w:r>
-        <w:t xml:space="preserve">Per scenario kan daarom maar één set aan gridinstellingen worden toegepast. </w:t>
+        <w:t xml:space="preserve">Per scenario kan daarom maar één set aan </w:t>
+      </w:r>
+      <w:proofErr w:type="spellStart"/>
+      <w:r>
+        <w:t>gridinstellingen</w:t>
+      </w:r>
+      <w:proofErr w:type="spellEnd"/>
+      <w:r>
+        <w:t xml:space="preserve"> worden toegepast. </w:t>
       </w:r>
       <w:r>
         <w:t>Als er meerdere sets zijn opgegeven dan</w:t>
@@ -9374,20 +10152,28 @@
         <w:t xml:space="preserve"> Het maakt niet uit bij welke </w:t>
       </w:r>
       <w:r>
-        <w:t>stage de gridinstellingen geselecteerd worden.</w:t>
+        <w:t xml:space="preserve">stage de </w:t>
+      </w:r>
+      <w:proofErr w:type="spellStart"/>
+      <w:r>
+        <w:t>gridinstellingen</w:t>
+      </w:r>
+      <w:proofErr w:type="spellEnd"/>
+      <w:r>
+        <w:t xml:space="preserve"> geselecteerd worden.</w:t>
       </w:r>
     </w:p>
     <w:p>
       <w:pPr>
         <w:pStyle w:val="Kop1"/>
       </w:pPr>
-      <w:bookmarkStart w:id="59" w:name="_Toc194568247"/>
-      <w:commentRangeStart w:id="60"/>
+      <w:bookmarkStart w:id="60" w:name="_Toc194568247"/>
+      <w:commentRangeStart w:id="61"/>
       <w:r>
         <w:lastRenderedPageBreak/>
         <w:t>Technische documentatie</w:t>
       </w:r>
-      <w:commentRangeEnd w:id="60"/>
+      <w:commentRangeEnd w:id="61"/>
       <w:r>
         <w:rPr>
           <w:rStyle w:val="Verwijzingopmerking"/>
@@ -9396,31 +10182,31 @@
           <w:bCs w:val="0"/>
           <w:color w:val="221E1F"/>
         </w:rPr>
-        <w:commentReference w:id="60"/>
-      </w:r>
-      <w:bookmarkEnd w:id="59"/>
+        <w:commentReference w:id="61"/>
+      </w:r>
+      <w:bookmarkEnd w:id="60"/>
     </w:p>
     <w:p>
       <w:pPr>
         <w:pStyle w:val="Kop2"/>
       </w:pPr>
-      <w:bookmarkStart w:id="61" w:name="_Toc194568248"/>
-      <w:bookmarkStart w:id="62" w:name="_Ref194056495"/>
-      <w:bookmarkStart w:id="63" w:name="_Ref194059631"/>
+      <w:bookmarkStart w:id="62" w:name="_Toc194568248"/>
+      <w:bookmarkStart w:id="63" w:name="_Ref194056495"/>
+      <w:bookmarkStart w:id="64" w:name="_Ref194059631"/>
       <w:r>
         <w:t>Geometrie</w:t>
       </w:r>
-      <w:bookmarkEnd w:id="61"/>
+      <w:bookmarkEnd w:id="62"/>
     </w:p>
     <w:p>
       <w:pPr>
         <w:pStyle w:val="Kop3"/>
       </w:pPr>
-      <w:bookmarkStart w:id="64" w:name="_Toc194568249"/>
+      <w:bookmarkStart w:id="65" w:name="_Toc194568249"/>
       <w:r>
         <w:t>Het L-coördinaat</w:t>
       </w:r>
-      <w:bookmarkEnd w:id="64"/>
+      <w:bookmarkEnd w:id="65"/>
     </w:p>
     <w:p>
       <w:pPr>
@@ -9431,7 +10217,15 @@
       </w:r>
       <w:r>
         <w:noBreakHyphen/>
-        <w:t xml:space="preserve">coördinaten zijn en Z de hoogte is. Voor gebruik in D-Stability worden de X- en Y-coördinaten omgerekend naar coördinaten in de richting van het dwarsprofiel. Het resultaat wordt het L-coördinaat genoemd (lengte-coördinaat). Details over het berekenen en de richting van de L-as zijn gegeven in paragraaf </w:t>
+        <w:t xml:space="preserve">coördinaten zijn en Z de hoogte is. Voor gebruik in D-Stability worden de X- en Y-coördinaten omgerekend naar coördinaten in de richting van het dwarsprofiel. Het resultaat wordt het L-coördinaat genoemd (lengte-coördinaat). Details over het berekenen en de richting van de </w:t>
+      </w:r>
+      <w:proofErr w:type="spellStart"/>
+      <w:r>
+        <w:t>L-as</w:t>
+      </w:r>
+      <w:proofErr w:type="spellEnd"/>
+      <w:r>
+        <w:t xml:space="preserve"> zijn gegeven in paragraaf </w:t>
       </w:r>
       <w:r>
         <w:fldChar w:fldCharType="begin"/>
@@ -9457,8 +10251,8 @@
         <w:pStyle w:val="Plattetekst"/>
       </w:pPr>
     </w:p>
-    <w:bookmarkEnd w:id="62"/>
     <w:bookmarkEnd w:id="63"/>
+    <w:bookmarkEnd w:id="64"/>
     <w:p>
       <w:pPr>
         <w:pStyle w:val="Plattetekst"/>
@@ -9483,11 +10277,11 @@
       <w:pPr>
         <w:pStyle w:val="Kop2"/>
       </w:pPr>
-      <w:bookmarkStart w:id="65" w:name="_Toc194568250"/>
+      <w:bookmarkStart w:id="66" w:name="_Toc194568250"/>
       <w:r>
         <w:t>Bodemopbouw</w:t>
       </w:r>
-      <w:bookmarkEnd w:id="65"/>
+      <w:bookmarkEnd w:id="66"/>
     </w:p>
     <w:p>
       <w:pPr>
@@ -9521,14 +10315,205 @@
     </w:p>
     <w:p>
       <w:pPr>
+        <w:pStyle w:val="Plattetekst"/>
+      </w:pPr>
+    </w:p>
+    <w:p>
+      <w:pPr>
+        <w:pStyle w:val="Plattetekst"/>
+      </w:pPr>
+    </w:p>
+    <w:p>
+      <w:pPr>
         <w:pStyle w:val="Kop2"/>
       </w:pPr>
-      <w:bookmarkStart w:id="66" w:name="_Toc194568251"/>
-      <w:commentRangeStart w:id="67"/>
-      <w:r>
-        <w:t>Waterspanninge</w:t>
-      </w:r>
-      <w:commentRangeEnd w:id="67"/>
+      <w:r>
+        <w:t>Stijghoogte</w:t>
+      </w:r>
+    </w:p>
+    <w:p>
+      <w:pPr>
+        <w:pStyle w:val="Kop3"/>
+      </w:pPr>
+      <w:r>
+        <w:t>Offset methode</w:t>
+      </w:r>
+    </w:p>
+    <w:p>
+      <w:pPr>
+        <w:pStyle w:val="Plattetekst"/>
+        <w:numPr>
+          <w:ilvl w:val="0"/>
+          <w:numId w:val="15"/>
+        </w:numPr>
+      </w:pPr>
+      <w:r>
+        <w:t>Alle karakteristieke punten zijn te gebruiken. Als voor een profiel een karakteristiek punt ontbreekt dan wordt deze genegeerd.</w:t>
+      </w:r>
+    </w:p>
+    <w:p>
+      <w:pPr>
+        <w:pStyle w:val="Plattetekst"/>
+        <w:numPr>
+          <w:ilvl w:val="0"/>
+          <w:numId w:val="15"/>
+        </w:numPr>
+      </w:pPr>
+      <w:r>
+        <w:t>Bij het genereren van de waterstanden en stijghoogtes wordt altijd gewerkt van buitenwaarts naar binnenwaarts. Het opgeven van “Verhang t.o.v. voorgaand punt” is daarmee het eerste beschikbare punt aan de buitenwaartse zijde van het punt waarvoor dit is ingevoerd.</w:t>
+      </w:r>
+    </w:p>
+    <w:p>
+      <w:pPr>
+        <w:pStyle w:val="Plattetekst"/>
+      </w:pPr>
+    </w:p>
+    <w:p>
+      <w:pPr>
+        <w:pStyle w:val="Plattetekst"/>
+        <w:rPr>
+          <w:b/>
+          <w:bCs/>
+        </w:rPr>
+      </w:pPr>
+      <w:r>
+        <w:rPr>
+          <w:b/>
+          <w:bCs/>
+        </w:rPr>
+        <w:t>Verhang t.o.v. voorgaand punt</w:t>
+      </w:r>
+    </w:p>
+    <w:p>
+      <w:pPr>
+        <w:pStyle w:val="Plattetekst"/>
+        <w:numPr>
+          <w:ilvl w:val="0"/>
+          <w:numId w:val="35"/>
+        </w:numPr>
+      </w:pPr>
+      <w:r>
+        <w:t>Positief is neerwaarts. Op te geven waarde is X, helling is 1:X.</w:t>
+      </w:r>
+    </w:p>
+    <w:p>
+      <w:pPr>
+        <w:pStyle w:val="Plattetekst"/>
+      </w:pPr>
+    </w:p>
+    <w:p>
+      <w:pPr>
+        <w:pStyle w:val="Plattetekst"/>
+      </w:pPr>
+    </w:p>
+    <w:p>
+      <w:pPr>
+        <w:pStyle w:val="Kop3"/>
+      </w:pPr>
+      <w:r>
+        <w:t>Afleiden uit ander scenario</w:t>
+      </w:r>
+    </w:p>
+    <w:p>
+      <w:pPr>
+        <w:pStyle w:val="Plattetekst"/>
+      </w:pPr>
+      <w:r>
+        <w:t xml:space="preserve">Het volgende geldt voor </w:t>
+      </w:r>
+      <w:r>
+        <w:t>het gebruik van de methode “Afleiden uit ander scenario”:</w:t>
+      </w:r>
+    </w:p>
+    <w:p>
+      <w:pPr>
+        <w:pStyle w:val="Plattetekst"/>
+        <w:numPr>
+          <w:ilvl w:val="0"/>
+          <w:numId w:val="39"/>
+        </w:numPr>
+      </w:pPr>
+      <w:r>
+        <w:t>De</w:t>
+      </w:r>
+      <w:r>
+        <w:t xml:space="preserve"> stijghoogtelijn </w:t>
+      </w:r>
+      <w:r>
+        <w:t>waarop</w:t>
+      </w:r>
+      <w:r>
+        <w:t xml:space="preserve"> </w:t>
+      </w:r>
+      <w:r>
+        <w:t>de methode toegepast wordt</w:t>
+      </w:r>
+      <w:r>
+        <w:t xml:space="preserve"> </w:t>
+      </w:r>
+      <w:r>
+        <w:t>kan</w:t>
+      </w:r>
+      <w:r>
+        <w:t xml:space="preserve"> slechts aan één referentielijn toegekend worden. </w:t>
+      </w:r>
+    </w:p>
+    <w:p>
+      <w:pPr>
+        <w:pStyle w:val="Plattetekst"/>
+        <w:numPr>
+          <w:ilvl w:val="0"/>
+          <w:numId w:val="39"/>
+        </w:numPr>
+      </w:pPr>
+      <w:r>
+        <w:t xml:space="preserve">De stijghoogte kan alleen gebaseerd worden op een voorgaande stage. Het is niet mogelijk een </w:t>
+      </w:r>
+      <w:r>
+        <w:t>stage op te geven die na de betreffende stage komt.</w:t>
+      </w:r>
+    </w:p>
+    <w:p>
+      <w:pPr>
+        <w:pStyle w:val="Plattetekst"/>
+        <w:numPr>
+          <w:ilvl w:val="0"/>
+          <w:numId w:val="39"/>
+        </w:numPr>
+      </w:pPr>
+      <w:r>
+        <w:t>De</w:t>
+      </w:r>
+      <w:r>
+        <w:t xml:space="preserve"> stijghoogte waarop deze methode wordt toegepast kan niet toegekend worden aan een referentielijn </w:t>
+      </w:r>
+      <w:r>
+        <w:t xml:space="preserve">die is geschematiseerd op basis van een watervoerende (tussen) laag. </w:t>
+      </w:r>
+    </w:p>
+    <w:p>
+      <w:pPr>
+        <w:pStyle w:val="Plattetekst"/>
+      </w:pPr>
+    </w:p>
+    <w:p>
+      <w:pPr>
+        <w:pStyle w:val="Plattetekst"/>
+      </w:pPr>
+    </w:p>
+    <w:p>
+      <w:pPr>
+        <w:pStyle w:val="Kop2"/>
+      </w:pPr>
+      <w:bookmarkStart w:id="67" w:name="_Toc194568251"/>
+      <w:r>
+        <w:t>F</w:t>
+      </w:r>
+      <w:commentRangeStart w:id="68"/>
+      <w:r>
+        <w:t>reatische lijn</w:t>
+      </w:r>
+      <w:commentRangeEnd w:id="68"/>
       <w:r>
         <w:rPr>
           <w:rStyle w:val="Verwijzingopmerking"/>
@@ -9537,55 +10522,17 @@
           <w:bCs w:val="0"/>
           <w:color w:val="221E1F"/>
         </w:rPr>
-        <w:commentReference w:id="67"/>
-      </w:r>
-      <w:r>
-        <w:t>n</w:t>
-      </w:r>
-      <w:bookmarkEnd w:id="66"/>
+        <w:commentReference w:id="68"/>
+      </w:r>
+      <w:bookmarkEnd w:id="67"/>
     </w:p>
     <w:p>
       <w:pPr>
         <w:pStyle w:val="Kop3"/>
       </w:pPr>
       <w:r>
-        <w:t>Offset methode</w:t>
-      </w:r>
-    </w:p>
-    <w:p>
-      <w:pPr>
-        <w:pStyle w:val="Plattetekst"/>
-        <w:numPr>
-          <w:ilvl w:val="0"/>
-          <w:numId w:val="15"/>
-        </w:numPr>
-      </w:pPr>
-      <w:r>
-        <w:t>Alle karakteristieke punten zijn te gebruiken. Als voor een profiel een karakteristiek punt ontbreekt dan wordt deze genegeerd.</w:t>
-      </w:r>
-    </w:p>
-    <w:p>
-      <w:pPr>
-        <w:pStyle w:val="Plattetekst"/>
-        <w:numPr>
-          <w:ilvl w:val="0"/>
-          <w:numId w:val="15"/>
-        </w:numPr>
-      </w:pPr>
-      <w:r>
-        <w:t xml:space="preserve">Bij het genereren van de waterstanden en stijghoogtes wordt altijd gewerkt van buitenwaarts naar binnenwaarts. </w:t>
-      </w:r>
-      <w:r>
-        <w:t xml:space="preserve">Het opgeven van “Verhang t.o.v. voorgaand punt” is daarmee het eerste beschikbare punt aan de buitenwaartse </w:t>
-      </w:r>
-      <w:r>
-        <w:t>zijde van het punt waarvoor dit is ingevoerd.</w:t>
-      </w:r>
-    </w:p>
-    <w:p>
-      <w:pPr>
-        <w:pStyle w:val="Plattetekst"/>
-      </w:pPr>
+        <w:t>Open water</w:t>
+      </w:r>
     </w:p>
     <w:p>
       <w:pPr>
@@ -9595,12 +10542,20 @@
           <w:bCs/>
         </w:rPr>
       </w:pPr>
+      <w:commentRangeStart w:id="69"/>
       <w:r>
         <w:rPr>
           <w:b/>
           <w:bCs/>
         </w:rPr>
-        <w:t>Verhang t.o.v. voorgaand punt</w:t>
+        <w:t>Snijpunt waterstand met buitentalud</w:t>
+      </w:r>
+      <w:commentRangeEnd w:id="69"/>
+      <w:r>
+        <w:rPr>
+          <w:rStyle w:val="Verwijzingopmerking"/>
+        </w:rPr>
+        <w:commentReference w:id="69"/>
       </w:r>
     </w:p>
     <w:p>
@@ -9612,47 +10567,11 @@
         </w:numPr>
       </w:pPr>
       <w:r>
-        <w:t xml:space="preserve">Positief </w:t>
-      </w:r>
-      <w:r>
-        <w:t>is neerwaarts. Op te geven waarde is X, helling is 1:X.</w:t>
-      </w:r>
-    </w:p>
-    <w:p>
-      <w:pPr>
-        <w:pStyle w:val="Plattetekst"/>
-      </w:pPr>
-    </w:p>
-    <w:p>
-      <w:pPr>
-        <w:pStyle w:val="Kop3"/>
-      </w:pPr>
-      <w:r>
-        <w:t>Freatische lijn</w:t>
-      </w:r>
-    </w:p>
-    <w:p>
-      <w:pPr>
-        <w:pStyle w:val="Plattetekst"/>
-        <w:rPr>
-          <w:b/>
-          <w:bCs/>
-        </w:rPr>
-      </w:pPr>
-      <w:commentRangeStart w:id="68"/>
-      <w:r>
-        <w:rPr>
-          <w:b/>
-          <w:bCs/>
-        </w:rPr>
-        <w:t>Snijpunt waterstand met buitentalud</w:t>
-      </w:r>
-      <w:commentRangeEnd w:id="68"/>
-      <w:r>
-        <w:rPr>
-          <w:rStyle w:val="Verwijzingopmerking"/>
-        </w:rPr>
-        <w:commentReference w:id="68"/>
+        <w:t xml:space="preserve">Om te zorgen dat het wateroppervlak aan de buitenwaartse zijde horizontaal verloopt bepaalt de tool het snijpunt van de waterstand met het buitentalud. Als dit snijpunt aanwezig is dan wordt deze toegevoegd </w:t>
+      </w:r>
+      <w:r>
+        <w:lastRenderedPageBreak/>
+        <w:t>aan de freatische lijn. De tool zoekt naar dit snijpunt vanaf “Kruin buitentalud” in de buitenwaartse richting. Op deze manier wordt het meest binnenwaartse snijpunt gehanteerd. Wanneer er meerdere snijpunten zijn, bijvoorbeeld met een hooggelegen voorland, worden deze snijpunten genegeerd. Als waterstand wordt het peil gehanteerd zoals opgegeven bij het karakteristieke punt “Maaiveld buitenwaarts”. Een aandachtpunt is het definiëren van de freatische lijn bij de karakteristieke punten buitenwaarts van de buitenkruinlijn, bijvoorbeeld de buitenberm of buitenteen. Als bij deze punten een andere hoogte voor de freatische lijn is gedefinieerd dan bij “Maaiveld buitenwaarts”, en het snijpunt met het buitentalud ligt binnenwaarts van dit punt, dan resulteert dit in een niet-horizontaal wateroppervlak. Het wordt daarom aanbevolen om geen hoogte voor de freatische lijn bij deze punten te definiëren.</w:t>
       </w:r>
     </w:p>
     <w:p>
@@ -9664,126 +10583,21 @@
         </w:numPr>
       </w:pPr>
       <w:r>
-        <w:t xml:space="preserve">Om te zorgen dat </w:t>
-      </w:r>
-      <w:r>
-        <w:t xml:space="preserve">het wateroppervlak </w:t>
-      </w:r>
-      <w:r>
-        <w:t>aan de buitenwaartse zijde horizontaal verloopt</w:t>
-      </w:r>
-      <w:r>
-        <w:t xml:space="preserve"> bepaalt de tool </w:t>
-      </w:r>
-      <w:r>
-        <w:t>het</w:t>
-      </w:r>
-      <w:r>
-        <w:t xml:space="preserve"> snijpunt van de waterstand met het buitentalud.</w:t>
-      </w:r>
-      <w:r>
-        <w:t xml:space="preserve"> Als dit snijpunt aanwezig is dan wordt deze toegevoegd aan de freatische lijn.</w:t>
-      </w:r>
-      <w:r>
-        <w:t xml:space="preserve"> De tool zoekt naar dit snijpunt vanaf </w:t>
-      </w:r>
-      <w:r>
-        <w:t xml:space="preserve">“Kruin </w:t>
-      </w:r>
-      <w:r>
-        <w:t>buitentalud</w:t>
-      </w:r>
-      <w:r>
-        <w:t xml:space="preserve">” </w:t>
-      </w:r>
-      <w:r>
-        <w:t xml:space="preserve">in de buitenwaartse richting. Op deze manier wordt het meest binnenwaartse </w:t>
-      </w:r>
-      <w:r>
-        <w:t>snijpunt gehanteerd</w:t>
-      </w:r>
-      <w:r>
-        <w:t>. Wanneer er meerdere snijpunten zijn, bijvoorbeeld met een hooggelegen voorland, worden deze snijpunten genegeerd.</w:t>
-      </w:r>
-      <w:r>
-        <w:t xml:space="preserve"> </w:t>
-      </w:r>
-      <w:r>
-        <w:t xml:space="preserve">Als waterstand wordt het peil gehanteerd zoals opgegeven </w:t>
-      </w:r>
-      <w:r>
-        <w:t xml:space="preserve">bij het karakteristieke punt “Maaiveld buitenwaarts”. </w:t>
-      </w:r>
-      <w:r>
-        <w:t>Een aandachtpunt</w:t>
-      </w:r>
-      <w:r>
-        <w:t xml:space="preserve"> </w:t>
-      </w:r>
-      <w:r>
-        <w:t xml:space="preserve">is het </w:t>
-      </w:r>
-      <w:r>
-        <w:t>definiëren van de freatische lijn</w:t>
-      </w:r>
-      <w:r>
-        <w:t xml:space="preserve"> bij de karakteristieke punten buitenwaarts van de buitenkruinlijn</w:t>
-      </w:r>
-      <w:r>
-        <w:t xml:space="preserve">, bijvoorbeeld de buitenberm of buitenteen. </w:t>
-      </w:r>
-      <w:r>
-        <w:t>Als bij deze punten een andere hoogte voor de freatische lijn is gedefinieerd</w:t>
-      </w:r>
-      <w:r>
-        <w:t xml:space="preserve"> dan bij “Maaiveld buitenwaarts”, en het snijpunt met het buitentalud ligt binnenwaarts van dit punt, dan resulteert dit in een niet-horizontaal </w:t>
-      </w:r>
-      <w:r>
-        <w:t>wateroppervlak. Het wordt daarom aanbevolen om geen hoogte voor de freatische lijn bij deze punten te definiëren.</w:t>
-      </w:r>
-    </w:p>
-    <w:p>
-      <w:pPr>
-        <w:pStyle w:val="Plattetekst"/>
-        <w:numPr>
-          <w:ilvl w:val="0"/>
-          <w:numId w:val="35"/>
-        </w:numPr>
-      </w:pPr>
-      <w:r>
-        <w:t xml:space="preserve">Als het maaiveld </w:t>
-      </w:r>
-      <w:r>
-        <w:t xml:space="preserve">bij </w:t>
-      </w:r>
-      <w:r>
-        <w:t>“</w:t>
-      </w:r>
-      <w:commentRangeStart w:id="69"/>
+        <w:t>Als het maaiveld bij “</w:t>
+      </w:r>
+      <w:commentRangeStart w:id="70"/>
       <w:r>
         <w:t>Kruin buitentalud</w:t>
       </w:r>
-      <w:commentRangeEnd w:id="69"/>
+      <w:commentRangeEnd w:id="70"/>
       <w:r>
         <w:rPr>
           <w:rStyle w:val="Verwijzingopmerking"/>
         </w:rPr>
-        <w:commentReference w:id="69"/>
-      </w:r>
-      <w:r>
-        <w:t xml:space="preserve">” </w:t>
-      </w:r>
-      <w:r>
-        <w:t xml:space="preserve">en buitenwaarts hiervan lager is gelegen van de waterstand dan wordt er geen snijpunt gevonden. </w:t>
-      </w:r>
-      <w:r>
-        <w:t xml:space="preserve">In dit geval </w:t>
-      </w:r>
-      <w:r>
-        <w:t xml:space="preserve">worden de opgegeven </w:t>
-      </w:r>
-      <w:r>
-        <w:t>freatische lijn zonder snijpunt toegepast. Dit resulteert mogelijk in een niet-horizontaal wateroppervlak.</w:t>
+        <w:commentReference w:id="70"/>
+      </w:r>
+      <w:r>
+        <w:t>” en buitenwaarts hiervan lager is gelegen van de waterstand dan wordt er geen snijpunt gevonden. In dit geval worden de opgegeven freatische lijn zonder snijpunt toegepast. Dit resulteert mogelijk in een niet-horizontaal wateroppervlak.</w:t>
       </w:r>
     </w:p>
     <w:p>
@@ -9820,29 +10634,7 @@
         </w:rPr>
       </w:pPr>
       <w:r>
-        <w:lastRenderedPageBreak/>
-        <w:t xml:space="preserve">Om te zorgen dat een eventueel vrij wateroppervlak aan de binnenwaartse zijde horizontaal </w:t>
-      </w:r>
-      <w:r>
-        <w:t xml:space="preserve">verloopt </w:t>
-      </w:r>
-      <w:r>
-        <w:t xml:space="preserve">kijkt de tool of er een snijpunt te vinden is </w:t>
-      </w:r>
-      <w:r>
-        <w:t xml:space="preserve">tussen de binnenwaartse waterstand en het maaiveld. </w:t>
-      </w:r>
-      <w:r>
-        <w:t>Voor de waterstand wordt de</w:t>
-      </w:r>
-      <w:r>
-        <w:t xml:space="preserve"> freatische lijn bij het karakteristieke punt “Maaiveld binnenwaarts” </w:t>
-      </w:r>
-      <w:r>
-        <w:t>gehanteerd.</w:t>
-      </w:r>
-      <w:r>
-        <w:t xml:space="preserve"> De tool zoekt naar dit snijpunt vanaf “Maaiveld binnenwaarts” tot “Kruin binnentalud” in de buitenwaartse richting. Op deze manier wordt het meest binnenwaartse snijpunt gehanteerd. Wanneer er meerdere snijpunten zijn, worden deze snijpunten genegeerd.</w:t>
+        <w:t>Om te zorgen dat een eventueel vrij wateroppervlak aan de binnenwaartse zijde horizontaal verloopt kijkt de tool of er een snijpunt te vinden is tussen de binnenwaartse waterstand en het maaiveld. Voor de waterstand wordt de freatische lijn bij het karakteristieke punt “Maaiveld binnenwaarts” gehanteerd. De tool zoekt naar dit snijpunt vanaf “Maaiveld binnenwaarts” tot “Kruin binnentalud” in de buitenwaartse richting. Op deze manier wordt het meest binnenwaartse snijpunt gehanteerd. Wanneer er meerdere snijpunten zijn, worden deze snijpunten genegeerd.</w:t>
       </w:r>
     </w:p>
     <w:p>
@@ -9863,14 +10655,7 @@
           <w:b/>
           <w:bCs/>
         </w:rPr>
-        <w:t xml:space="preserve">Freatische lijn </w:t>
-      </w:r>
-      <w:r>
-        <w:rPr>
-          <w:b/>
-          <w:bCs/>
-        </w:rPr>
-        <w:t>in de teensloot</w:t>
+        <w:t>Freatische lijn in de teensloot</w:t>
       </w:r>
     </w:p>
     <w:p>
@@ -9917,7 +10702,7 @@
         <w:pStyle w:val="Plattetekst"/>
         <w:keepNext/>
       </w:pPr>
-      <w:commentRangeStart w:id="70"/>
+      <w:commentRangeStart w:id="71"/>
       <w:r>
         <w:rPr>
           <w:noProof/>
@@ -9925,7 +10710,7 @@
         <mc:AlternateContent>
           <mc:Choice Requires="wps">
             <w:drawing>
-              <wp:inline distT="0" distB="0" distL="0" distR="0" wp14:anchorId="652E41D2" wp14:editId="392C314C">
+              <wp:inline distT="0" distB="0" distL="0" distR="0" wp14:anchorId="4614F4CC" wp14:editId="2D0000AA">
                 <wp:extent cx="6217920" cy="675861"/>
                 <wp:effectExtent l="0" t="0" r="11430" b="20320"/>
                 <wp:docPr id="1908568923" name="Tekstvak 2"/>
@@ -9964,13 +10749,7 @@
                         <w:txbxContent>
                           <w:p>
                             <w:r>
-                              <w:t xml:space="preserve">Het wordt aanbevolen </w:t>
-                            </w:r>
-                            <w:r>
-                              <w:t xml:space="preserve">om de freatische lijn NIET te definiëren bij de karakteristieke punten tussen de buitenkruinlijn en maaiveld buitenwaarts. </w:t>
-                            </w:r>
-                            <w:r>
-                              <w:t>Het hanteren van een ander freatisch peil bij deze punten kan leiden tot een niet-horizontaal wateroppervlak.</w:t>
+                              <w:t>Het wordt aanbevolen om de freatische lijn NIET te definiëren bij de karakteristieke punten tussen de buitenkruinlijn en maaiveld buitenwaarts. Het hanteren van een ander freatisch peil bij deze punten kan leiden tot een niet-horizontaal wateroppervlak.</w:t>
                             </w:r>
                           </w:p>
                         </w:txbxContent>
@@ -9986,19 +10765,13 @@
           </mc:Choice>
           <mc:Fallback>
             <w:pict>
-              <v:shape w14:anchorId="652E41D2" id="_x0000_s1031" type="#_x0000_t202" style="width:489.6pt;height:53.2pt;visibility:visible;mso-wrap-style:square;mso-left-percent:-10001;mso-top-percent:-10001;mso-position-horizontal:absolute;mso-position-horizontal-relative:char;mso-position-vertical:absolute;mso-position-vertical-relative:line;mso-left-percent:-10001;mso-top-percent:-10001;v-text-anchor:top" o:gfxdata="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" fillcolor="#046444 [3213]">
+              <v:shape w14:anchorId="4614F4CC" id="_x0000_s1031" type="#_x0000_t202" style="width:489.6pt;height:53.2pt;visibility:visible;mso-wrap-style:square;mso-left-percent:-10001;mso-top-percent:-10001;mso-position-horizontal:absolute;mso-position-horizontal-relative:char;mso-position-vertical:absolute;mso-position-vertical-relative:line;mso-left-percent:-10001;mso-top-percent:-10001;v-text-anchor:top" o:gfxdata="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" fillcolor="#046444 [3213]">
                 <v:fill opacity="19532f"/>
                 <v:textbox style="mso-fit-shape-to-text:t">
                   <w:txbxContent>
                     <w:p>
                       <w:r>
-                        <w:t xml:space="preserve">Het wordt aanbevolen </w:t>
-                      </w:r>
-                      <w:r>
-                        <w:t xml:space="preserve">om de freatische lijn NIET te definiëren bij de karakteristieke punten tussen de buitenkruinlijn en maaiveld buitenwaarts. </w:t>
-                      </w:r>
-                      <w:r>
-                        <w:t>Het hanteren van een ander freatisch peil bij deze punten kan leiden tot een niet-horizontaal wateroppervlak.</w:t>
+                        <w:t>Het wordt aanbevolen om de freatische lijn NIET te definiëren bij de karakteristieke punten tussen de buitenkruinlijn en maaiveld buitenwaarts. Het hanteren van een ander freatisch peil bij deze punten kan leiden tot een niet-horizontaal wateroppervlak.</w:t>
                       </w:r>
                     </w:p>
                   </w:txbxContent>
@@ -10009,12 +10782,12 @@
           </mc:Fallback>
         </mc:AlternateContent>
       </w:r>
-      <w:commentRangeEnd w:id="70"/>
+      <w:commentRangeEnd w:id="71"/>
       <w:r>
         <w:rPr>
           <w:rStyle w:val="Verwijzingopmerking"/>
         </w:rPr>
-        <w:commentReference w:id="70"/>
+        <w:commentReference w:id="71"/>
       </w:r>
     </w:p>
     <w:p>
@@ -10024,17 +10797,9 @@
     </w:p>
     <w:p>
       <w:pPr>
-        <w:pStyle w:val="Plattetekst"/>
-        <w:rPr>
-          <w:b/>
-          <w:bCs/>
-        </w:rPr>
-      </w:pPr>
-      <w:r>
-        <w:rPr>
-          <w:b/>
-          <w:bCs/>
-        </w:rPr>
+        <w:pStyle w:val="Kop3"/>
+      </w:pPr>
+      <w:r>
         <w:t>Minimale offset met maaiveld</w:t>
       </w:r>
     </w:p>
@@ -10047,19 +10812,7 @@
         </w:numPr>
       </w:pPr>
       <w:r>
-        <w:t xml:space="preserve">Het is mogelijk om voor de freatische lijn een minimale offset (afstand) </w:t>
-      </w:r>
-      <w:r>
-        <w:t xml:space="preserve">tot het maaiveld te hanteren. Deze correctie wordt toegepast tussen de twee opgegeven karakteristieke punten. </w:t>
-      </w:r>
-      <w:r>
-        <w:t>Een uitzondering hierop is vr</w:t>
-      </w:r>
-      <w:r>
-        <w:t>ij wateroppervlak. Hier wordt de correctie niet toegepast.</w:t>
-      </w:r>
-      <w:r>
-        <w:t xml:space="preserve"> Dit </w:t>
+        <w:t xml:space="preserve">Het is mogelijk om voor de freatische lijn een minimale offset (afstand) tot het maaiveld te hanteren. Deze correctie wordt toegepast tussen de twee opgegeven karakteristieke punten. Een uitzondering hierop is vrij wateroppervlak. Hier wordt de correctie niet toegepast. Dit </w:t>
       </w:r>
     </w:p>
     <w:p>
@@ -10071,16 +10824,23 @@
         </w:numPr>
       </w:pPr>
       <w:r>
-        <w:t xml:space="preserve">Aanbevelen om als offset nul te gebruiken. </w:t>
-      </w:r>
-      <w:r>
-        <w:t xml:space="preserve">Wanneer een correctie (a.g.v. de offset) namelijk van toepassing is bij de grenzen van </w:t>
-      </w:r>
-      <w:r>
-        <w:t>correctiezones (wat vaak zo is, bv. bij teensloot en snijpunten van waterstand met profiel) dan treden er sprongen op. Goede controle van een logische freatische lijn is nodig bij gebruik van een offset.</w:t>
-      </w:r>
-      <w:r>
-        <w:t xml:space="preserve"> Actie is om een extra punt te bepalen op de freatische lijn (snijpunt met offset lijn) en die toe te voegen aan de freatische lijn en te hanteren als grens voor de correctiezone. Indien geen snijpunt dan ‘nearest’.</w:t>
+        <w:t>Aanbevelen om als offset nul te gebruiken. Wanneer een correctie (</w:t>
+      </w:r>
+      <w:proofErr w:type="spellStart"/>
+      <w:r>
+        <w:t>a.g.v.</w:t>
+      </w:r>
+      <w:proofErr w:type="spellEnd"/>
+      <w:r>
+        <w:t xml:space="preserve"> de offset) namelijk van toepassing is bij de grenzen van correctiezones (wat vaak zo is, bv. bij teensloot en snijpunten van waterstand met profiel) dan treden er sprongen op. Goede controle van een logische freatische lijn is nodig bij gebruik van een offset. Actie is om een extra punt te bepalen op de freatische lijn (snijpunt met offset lijn) en die toe te voegen aan de freatische lijn en te hanteren als grens voor de correctiezone. Indien geen snijpunt dan ‘</w:t>
+      </w:r>
+      <w:proofErr w:type="spellStart"/>
+      <w:r>
+        <w:t>nearest</w:t>
+      </w:r>
+      <w:proofErr w:type="spellEnd"/>
+      <w:r>
+        <w:t>’.</w:t>
       </w:r>
     </w:p>
     <w:p>
@@ -10132,13 +10892,10 @@
     </w:p>
     <w:p>
       <w:pPr>
-        <w:pStyle w:val="Kop3"/>
-      </w:pPr>
-      <w:r>
-        <w:t>Referentielijn s</w:t>
-      </w:r>
-      <w:r>
-        <w:t>tijghoogte</w:t>
+        <w:pStyle w:val="Kop2"/>
+      </w:pPr>
+      <w:r>
+        <w:t>Referentielijn</w:t>
       </w:r>
     </w:p>
     <w:p>
@@ -10149,7 +10906,7 @@
           <w:bCs/>
         </w:rPr>
       </w:pPr>
-      <w:commentRangeStart w:id="71"/>
+      <w:commentRangeStart w:id="72"/>
       <w:r>
         <w:rPr>
           <w:b/>
@@ -10157,12 +10914,12 @@
         </w:rPr>
         <w:t>Watervoerende laag</w:t>
       </w:r>
-      <w:commentRangeEnd w:id="71"/>
+      <w:commentRangeEnd w:id="72"/>
       <w:r>
         <w:rPr>
           <w:rStyle w:val="Verwijzingopmerking"/>
         </w:rPr>
-        <w:commentReference w:id="71"/>
+        <w:commentReference w:id="72"/>
       </w:r>
     </w:p>
     <w:p>
@@ -10170,6 +10927,7 @@
         <w:pStyle w:val="Plattetekst"/>
       </w:pPr>
       <w:r>
+        <w:lastRenderedPageBreak/>
         <w:t xml:space="preserve">Lagen worden in de bodemopbouw aangeduid als watervoerende laag. </w:t>
       </w:r>
       <w:r>
@@ -10306,7 +11064,7 @@
           <w:bCs/>
         </w:rPr>
       </w:pPr>
-      <w:commentRangeStart w:id="72"/>
+      <w:commentRangeStart w:id="73"/>
       <w:r>
         <w:rPr>
           <w:b/>
@@ -10314,12 +11072,12 @@
         </w:rPr>
         <w:t>Toelichting bepalen onderkant/bovenkant grondlaag</w:t>
       </w:r>
-      <w:commentRangeEnd w:id="72"/>
+      <w:commentRangeEnd w:id="73"/>
       <w:r>
         <w:rPr>
           <w:rStyle w:val="Verwijzingopmerking"/>
         </w:rPr>
-        <w:commentReference w:id="72"/>
+        <w:commentReference w:id="73"/>
       </w:r>
     </w:p>
     <w:p>
@@ -10340,7 +11098,6 @@
           <w:b/>
           <w:bCs/>
         </w:rPr>
-        <w:lastRenderedPageBreak/>
         <w:t>Indringingslengte</w:t>
       </w:r>
     </w:p>
@@ -10391,7 +11148,15 @@
         <w:t xml:space="preserve">de </w:t>
       </w:r>
       <w:r>
-        <w:t>watervoerende tussenlagen zijn gebaseerd op basis van de watervoerendheid, en er meerdere</w:t>
+        <w:t xml:space="preserve">watervoerende tussenlagen zijn gebaseerd op basis van de </w:t>
+      </w:r>
+      <w:proofErr w:type="spellStart"/>
+      <w:r>
+        <w:t>watervoerendheid</w:t>
+      </w:r>
+      <w:proofErr w:type="spellEnd"/>
+      <w:r>
+        <w:t>, en er meerdere</w:t>
       </w:r>
       <w:r>
         <w:t xml:space="preserve"> tussenzandlagen aanwezig zijn</w:t>
@@ -10402,7 +11167,7 @@
       <w:r>
         <w:t xml:space="preserve">Indien een positieve indringingslengte is opgegeven dan geldt deze vanaf de bovenkant van de bovenste watervoerende tussenlaag. </w:t>
       </w:r>
-      <w:commentRangeStart w:id="73"/>
+      <w:commentRangeStart w:id="74"/>
       <w:r>
         <w:t>Wanneer de indringingslengte negatief is, geldt deze vanaf de onderzijde van de onderste watervoerende tussenlaag</w:t>
       </w:r>
@@ -10412,12 +11177,12 @@
       <w:r>
         <w:t xml:space="preserve"> De referentielijnen op basis van indringing worden dus niet op meerdere watervoerende tussenlagen toegepast en kunnen niet tussen watervoerende tussenlagen worden toegepast. </w:t>
       </w:r>
-      <w:commentRangeEnd w:id="73"/>
+      <w:commentRangeEnd w:id="74"/>
       <w:r>
         <w:rPr>
           <w:rStyle w:val="Verwijzingopmerking"/>
         </w:rPr>
-        <w:commentReference w:id="73"/>
+        <w:commentReference w:id="74"/>
       </w:r>
       <w:r>
         <w:t>Dit is ook het geval wanneer de indringingslengte wordt gehanteerd op basis van een referentielijn waarvan er meerdere met dezelfde naam aanwezig zijn.</w:t>
@@ -10432,13 +11197,13 @@
       <w:pPr>
         <w:pStyle w:val="Kop2"/>
       </w:pPr>
-      <w:bookmarkStart w:id="74" w:name="_Ref194063286"/>
-      <w:bookmarkStart w:id="75" w:name="_Toc194568252"/>
+      <w:bookmarkStart w:id="75" w:name="_Ref194063286"/>
+      <w:bookmarkStart w:id="76" w:name="_Toc194568252"/>
       <w:r>
         <w:t>State points</w:t>
       </w:r>
-      <w:bookmarkEnd w:id="74"/>
       <w:bookmarkEnd w:id="75"/>
+      <w:bookmarkEnd w:id="76"/>
     </w:p>
     <w:p>
       <w:pPr>
@@ -10485,12 +11250,12 @@
       <w:pPr>
         <w:pStyle w:val="BijlageKopje1"/>
       </w:pPr>
-      <w:bookmarkStart w:id="76" w:name="_Toc194568457"/>
+      <w:bookmarkStart w:id="77" w:name="_Toc194568457"/>
       <w:r>
         <w:lastRenderedPageBreak/>
         <w:t>Bijlage</w:t>
       </w:r>
-      <w:bookmarkEnd w:id="76"/>
+      <w:bookmarkEnd w:id="77"/>
     </w:p>
     <w:p>
       <w:pPr>
@@ -10559,7 +11324,7 @@
       </w:r>
     </w:p>
   </w:comment>
-  <w:comment w:id="36" w:author="Daniël Kentrop" w:date="2025-04-03T15:08:00Z" w:initials="DK">
+  <w:comment w:id="24" w:author="Daniël Kentrop" w:date="2025-05-19T14:55:00Z" w:initials="DK">
     <w:p>
       <w:pPr>
         <w:pStyle w:val="Tekstopmerking"/>
@@ -10571,11 +11336,11 @@
         <w:annotationRef/>
       </w:r>
       <w:r>
-        <w:t>Dit veranderd later</w:t>
+        <w:t>Updaten als de conda env al bestaat toelichten</w:t>
       </w:r>
     </w:p>
   </w:comment>
-  <w:comment w:id="39" w:author="Daniël Kentrop" w:date="2025-03-28T14:10:00Z" w:initials="DK">
+  <w:comment w:id="37" w:author="Daniël Kentrop" w:date="2025-04-03T15:08:00Z" w:initials="DK">
     <w:p>
       <w:pPr>
         <w:pStyle w:val="Tekstopmerking"/>
@@ -10587,11 +11352,11 @@
         <w:annotationRef/>
       </w:r>
       <w:r>
-        <w:t>Het implementeren van de waterspanningen heeft m.i. grotere prioriteit. Dit is derhalve nog niet gedaan.</w:t>
+        <w:t>Dit veranderd later</w:t>
       </w:r>
     </w:p>
   </w:comment>
-  <w:comment w:id="46" w:author="Daniël Kentrop" w:date="2025-04-24T16:35:00Z" w:initials="DK">
+  <w:comment w:id="40" w:author="Daniël Kentrop" w:date="2025-03-28T14:10:00Z" w:initials="DK">
     <w:p>
       <w:pPr>
         <w:pStyle w:val="Tekstopmerking"/>
@@ -10603,11 +11368,11 @@
         <w:annotationRef/>
       </w:r>
       <w:r>
-        <w:t>Voor versie met waterspanningen: Aandachtspunt klikken buitenkruinlijn i.v.m. zoeken van snijpunt met maaiveld en waterstand. -&gt; indien geen snijpunt, dan wordt gewoon de opgegeven offset gehanteerd.</w:t>
+        <w:t>Het implementeren van de waterspanningen heeft m.i. grotere prioriteit. Dit is derhalve nog niet gedaan.</w:t>
       </w:r>
     </w:p>
   </w:comment>
-  <w:comment w:id="47" w:author="Daniël Kentrop" w:date="2025-04-01T09:13:00Z" w:initials="DK">
+  <w:comment w:id="47" w:author="Daniël Kentrop" w:date="2025-04-24T16:35:00Z" w:initials="DK">
     <w:p>
       <w:pPr>
         <w:pStyle w:val="Tekstopmerking"/>
@@ -10619,11 +11384,11 @@
         <w:annotationRef/>
       </w:r>
       <w:r>
-        <w:t>Check: kolom- en tabbladnamen met dubbele aanhalingstekens. Waardes (bv. opties) met enkele aanhalingstekens</w:t>
+        <w:t>Voor versie met waterspanningen: Aandachtspunt klikken buitenkruinlijn i.v.m. zoeken van snijpunt met maaiveld en waterstand. -&gt; indien geen snijpunt, dan wordt gewoon de opgegeven offset gehanteerd.</w:t>
       </w:r>
     </w:p>
   </w:comment>
-  <w:comment w:id="60" w:author="Daniël Kentrop" w:date="2025-04-03T10:22:00Z" w:initials="DK">
+  <w:comment w:id="48" w:author="Daniël Kentrop" w:date="2025-04-01T09:13:00Z" w:initials="DK">
     <w:p>
       <w:pPr>
         <w:pStyle w:val="Tekstopmerking"/>
@@ -10635,11 +11400,11 @@
         <w:annotationRef/>
       </w:r>
       <w:r>
-        <w:t>Moet nog verder uitgewerkt</w:t>
+        <w:t>Check: kolom- en tabbladnamen met dubbele aanhalingstekens. Waardes (bv. opties) met enkele aanhalingstekens</w:t>
       </w:r>
     </w:p>
   </w:comment>
-  <w:comment w:id="67" w:author="Daniël Kentrop" w:date="2025-04-03T11:12:00Z" w:initials="DK">
+  <w:comment w:id="61" w:author="Daniël Kentrop" w:date="2025-04-03T10:22:00Z" w:initials="DK">
     <w:p>
       <w:pPr>
         <w:pStyle w:val="Tekstopmerking"/>
@@ -10651,11 +11416,11 @@
         <w:annotationRef/>
       </w:r>
       <w:r>
-        <w:t>Aantekeningen waterspanningen: later uit te werken tot heldere documentatie</w:t>
+        <w:t>Moet nog verder uitgewerkt</w:t>
       </w:r>
     </w:p>
   </w:comment>
-  <w:comment w:id="68" w:author="Daniël Kentrop" w:date="2025-04-08T09:59:00Z" w:initials="DK">
+  <w:comment w:id="68" w:author="Daniël Kentrop" w:date="2025-04-03T11:12:00Z" w:initials="DK">
     <w:p>
       <w:pPr>
         <w:pStyle w:val="Tekstopmerking"/>
@@ -10667,11 +11432,11 @@
         <w:annotationRef/>
       </w:r>
       <w:r>
-        <w:t>Plaatje?</w:t>
+        <w:t>Aantekeningen waterspanningen: later uit te werken tot heldere documentatie</w:t>
       </w:r>
     </w:p>
   </w:comment>
-  <w:comment w:id="69" w:author="Daniël Kentrop" w:date="2025-04-25T09:25:00Z" w:initials="DK">
+  <w:comment w:id="69" w:author="Daniël Kentrop" w:date="2025-04-08T09:59:00Z" w:initials="DK">
     <w:p>
       <w:pPr>
         <w:pStyle w:val="Tekstopmerking"/>
@@ -10683,11 +11448,11 @@
         <w:annotationRef/>
       </w:r>
       <w:r>
-        <w:t>Consistent namen voor karakteristieke punten gebruiken</w:t>
+        <w:t>Plaatje?</w:t>
       </w:r>
     </w:p>
   </w:comment>
-  <w:comment w:id="70" w:author="Daniël Kentrop" w:date="2025-04-08T11:32:00Z" w:initials="DK">
+  <w:comment w:id="70" w:author="Daniël Kentrop" w:date="2025-04-25T09:25:00Z" w:initials="DK">
     <w:p>
       <w:pPr>
         <w:pStyle w:val="Tekstopmerking"/>
@@ -10699,11 +11464,11 @@
         <w:annotationRef/>
       </w:r>
       <w:r>
-        <w:t>Aanpassen, want tussenliggende punten gaan verwijderd worden</w:t>
+        <w:t>Consistent namen voor karakteristieke punten gebruiken</w:t>
       </w:r>
     </w:p>
   </w:comment>
-  <w:comment w:id="71" w:author="Daniël Kentrop" w:date="2025-04-25T09:22:00Z" w:initials="DK">
+  <w:comment w:id="71" w:author="Daniël Kentrop" w:date="2025-04-08T11:32:00Z" w:initials="DK">
     <w:p>
       <w:pPr>
         <w:pStyle w:val="Tekstopmerking"/>
@@ -10715,29 +11480,11 @@
         <w:annotationRef/>
       </w:r>
       <w:r>
-        <w:t>Voorbeeld met plaatjes.</w:t>
-      </w:r>
-    </w:p>
-    <w:p>
-      <w:pPr>
-        <w:pStyle w:val="Tekstopmerking"/>
-        <w:ind w:left="300"/>
-      </w:pPr>
-      <w:r>
-        <w:t>Zandlaag onderbroken door sloot</w:t>
-      </w:r>
-    </w:p>
-    <w:p>
-      <w:pPr>
-        <w:pStyle w:val="Tekstopmerking"/>
-        <w:ind w:left="300"/>
-      </w:pPr>
-      <w:r>
-        <w:t>Zandlaag doodlopend</w:t>
+        <w:t>Aanpassen, want tussenliggende punten gaan verwijderd worden</w:t>
       </w:r>
     </w:p>
   </w:comment>
-  <w:comment w:id="72" w:author="Daniël Kentrop" w:date="2025-04-25T11:50:00Z" w:initials="DK">
+  <w:comment w:id="72" w:author="Daniël Kentrop" w:date="2025-04-25T09:22:00Z" w:initials="DK">
     <w:p>
       <w:pPr>
         <w:pStyle w:val="Tekstopmerking"/>
@@ -10749,11 +11496,45 @@
         <w:annotationRef/>
       </w:r>
       <w:r>
-        <w:t>Kijken of dit nodig is.</w:t>
+        <w:t>Voorbeeld met plaatjes.</w:t>
+      </w:r>
+    </w:p>
+    <w:p>
+      <w:pPr>
+        <w:pStyle w:val="Tekstopmerking"/>
+        <w:ind w:left="300"/>
+      </w:pPr>
+      <w:r>
+        <w:t>Zandlaag onderbroken door sloot</w:t>
+      </w:r>
+    </w:p>
+    <w:p>
+      <w:pPr>
+        <w:pStyle w:val="Tekstopmerking"/>
+        <w:ind w:left="300"/>
+      </w:pPr>
+      <w:r>
+        <w:t>Zandlaag doodlopend</w:t>
       </w:r>
     </w:p>
   </w:comment>
-  <w:comment w:id="73" w:author="Daniël Kentrop" w:date="2025-04-25T10:31:00Z" w:initials="DK">
+  <w:comment w:id="73" w:author="Daniël Kentrop" w:date="2025-04-25T11:50:00Z" w:initials="DK">
+    <w:p>
+      <w:pPr>
+        <w:pStyle w:val="Tekstopmerking"/>
+      </w:pPr>
+      <w:r>
+        <w:rPr>
+          <w:rStyle w:val="Verwijzingopmerking"/>
+        </w:rPr>
+        <w:annotationRef/>
+      </w:r>
+      <w:r>
+        <w:t>Kijken of dit nodig is.</w:t>
+      </w:r>
+    </w:p>
+  </w:comment>
+  <w:comment w:id="74" w:author="Daniël Kentrop" w:date="2025-04-25T10:31:00Z" w:initials="DK">
     <w:p>
       <w:pPr>
         <w:pStyle w:val="Tekstopmerking"/>
@@ -10777,15 +11558,16 @@
   <w15:commentEx w15:paraId="65B0951A" w15:done="0"/>
   <w15:commentEx w15:paraId="5627A2BF" w15:done="0"/>
   <w15:commentEx w15:paraId="272C2116" w15:done="0"/>
+  <w15:commentEx w15:paraId="0FDAC2CF" w15:done="0"/>
   <w15:commentEx w15:paraId="1BB5ED05" w15:done="0"/>
   <w15:commentEx w15:paraId="6F9A98AA" w15:done="0"/>
   <w15:commentEx w15:paraId="7579155E" w15:done="0"/>
   <w15:commentEx w15:paraId="3CA56E56" w15:done="0"/>
   <w15:commentEx w15:paraId="652A7797" w15:done="0"/>
-  <w15:commentEx w15:paraId="77C08D42" w15:done="0"/>
-  <w15:commentEx w15:paraId="596F2FEA" w15:done="0"/>
-  <w15:commentEx w15:paraId="7147AF66" w15:done="0"/>
-  <w15:commentEx w15:paraId="754A9431" w15:done="0"/>
+  <w15:commentEx w15:paraId="74264954" w15:done="0"/>
+  <w15:commentEx w15:paraId="7BD817F8" w15:done="0"/>
+  <w15:commentEx w15:paraId="2C1C7A0F" w15:done="0"/>
+  <w15:commentEx w15:paraId="5B8359C1" w15:done="0"/>
   <w15:commentEx w15:paraId="79BD0FCE" w15:done="0"/>
   <w15:commentEx w15:paraId="536205CC" w15:done="0"/>
   <w15:commentEx w15:paraId="70B80E4E" w15:done="0"/>
@@ -10797,6 +11579,7 @@
   <w16cex:commentExtensible w16cex:durableId="07FAF956" w16cex:dateUtc="2025-03-28T13:32:00Z"/>
   <w16cex:commentExtensible w16cex:durableId="6C7B954C" w16cex:dateUtc="2025-03-28T09:29:00Z"/>
   <w16cex:commentExtensible w16cex:durableId="1D2D4465" w16cex:dateUtc="2025-03-28T13:38:00Z"/>
+  <w16cex:commentExtensible w16cex:durableId="1F447C73" w16cex:dateUtc="2025-05-19T12:55:00Z"/>
   <w16cex:commentExtensible w16cex:durableId="007B0BCC" w16cex:dateUtc="2025-04-03T13:08:00Z"/>
   <w16cex:commentExtensible w16cex:durableId="4D8ABA37" w16cex:dateUtc="2025-03-28T13:10:00Z"/>
   <w16cex:commentExtensible w16cex:durableId="546DFD17" w16cex:dateUtc="2025-04-24T14:35:00Z"/>
@@ -10817,15 +11600,16 @@
   <w16cid:commentId w16cid:paraId="65B0951A" w16cid:durableId="07FAF956"/>
   <w16cid:commentId w16cid:paraId="5627A2BF" w16cid:durableId="6C7B954C"/>
   <w16cid:commentId w16cid:paraId="272C2116" w16cid:durableId="1D2D4465"/>
+  <w16cid:commentId w16cid:paraId="0FDAC2CF" w16cid:durableId="1F447C73"/>
   <w16cid:commentId w16cid:paraId="1BB5ED05" w16cid:durableId="007B0BCC"/>
   <w16cid:commentId w16cid:paraId="6F9A98AA" w16cid:durableId="4D8ABA37"/>
   <w16cid:commentId w16cid:paraId="7579155E" w16cid:durableId="546DFD17"/>
   <w16cid:commentId w16cid:paraId="3CA56E56" w16cid:durableId="258DCB1C"/>
   <w16cid:commentId w16cid:paraId="652A7797" w16cid:durableId="33889A4B"/>
-  <w16cid:commentId w16cid:paraId="77C08D42" w16cid:durableId="107AE035"/>
-  <w16cid:commentId w16cid:paraId="596F2FEA" w16cid:durableId="3BE423EE"/>
-  <w16cid:commentId w16cid:paraId="7147AF66" w16cid:durableId="62963A8F"/>
-  <w16cid:commentId w16cid:paraId="754A9431" w16cid:durableId="58C02CC5"/>
+  <w16cid:commentId w16cid:paraId="74264954" w16cid:durableId="107AE035"/>
+  <w16cid:commentId w16cid:paraId="7BD817F8" w16cid:durableId="3BE423EE"/>
+  <w16cid:commentId w16cid:paraId="2C1C7A0F" w16cid:durableId="62963A8F"/>
+  <w16cid:commentId w16cid:paraId="5B8359C1" w16cid:durableId="58C02CC5"/>
   <w16cid:commentId w16cid:paraId="79BD0FCE" w16cid:durableId="40793323"/>
   <w16cid:commentId w16cid:paraId="536205CC" w16cid:durableId="0F2218B9"/>
   <w16cid:commentId w16cid:paraId="70B80E4E" w16cid:durableId="0C60ABC3"/>
@@ -13153,6 +13937,120 @@
     </w:lvl>
   </w:abstractNum>
   <w:abstractNum w:abstractNumId="22" w15:restartNumberingAfterBreak="0">
+    <w:nsid w:val="4A625871"/>
+    <w:multiLevelType w:val="hybridMultilevel"/>
+    <w:tmpl w:val="090690F0"/>
+    <w:lvl w:ilvl="0" w:tplc="CA42F7C0">
+      <w:start w:val="1"/>
+      <w:numFmt w:val="bullet"/>
+      <w:lvlText w:val=""/>
+      <w:lvlJc w:val="left"/>
+      <w:pPr>
+        <w:ind w:left="360" w:hanging="360"/>
+      </w:pPr>
+      <w:rPr>
+        <w:rFonts w:ascii="Symbol" w:hAnsi="Symbol" w:hint="default"/>
+        <w:color w:val="046444"/>
+      </w:rPr>
+    </w:lvl>
+    <w:lvl w:ilvl="1" w:tplc="04130003" w:tentative="1">
+      <w:start w:val="1"/>
+      <w:numFmt w:val="bullet"/>
+      <w:lvlText w:val="o"/>
+      <w:lvlJc w:val="left"/>
+      <w:pPr>
+        <w:ind w:left="1080" w:hanging="360"/>
+      </w:pPr>
+      <w:rPr>
+        <w:rFonts w:ascii="Courier New" w:hAnsi="Courier New" w:cs="Courier New" w:hint="default"/>
+      </w:rPr>
+    </w:lvl>
+    <w:lvl w:ilvl="2" w:tplc="04130005" w:tentative="1">
+      <w:start w:val="1"/>
+      <w:numFmt w:val="bullet"/>
+      <w:lvlText w:val=""/>
+      <w:lvlJc w:val="left"/>
+      <w:pPr>
+        <w:ind w:left="1800" w:hanging="360"/>
+      </w:pPr>
+      <w:rPr>
+        <w:rFonts w:ascii="Wingdings" w:hAnsi="Wingdings" w:hint="default"/>
+      </w:rPr>
+    </w:lvl>
+    <w:lvl w:ilvl="3" w:tplc="04130001" w:tentative="1">
+      <w:start w:val="1"/>
+      <w:numFmt w:val="bullet"/>
+      <w:lvlText w:val=""/>
+      <w:lvlJc w:val="left"/>
+      <w:pPr>
+        <w:ind w:left="2520" w:hanging="360"/>
+      </w:pPr>
+      <w:rPr>
+        <w:rFonts w:ascii="Symbol" w:hAnsi="Symbol" w:hint="default"/>
+      </w:rPr>
+    </w:lvl>
+    <w:lvl w:ilvl="4" w:tplc="04130003" w:tentative="1">
+      <w:start w:val="1"/>
+      <w:numFmt w:val="bullet"/>
+      <w:lvlText w:val="o"/>
+      <w:lvlJc w:val="left"/>
+      <w:pPr>
+        <w:ind w:left="3240" w:hanging="360"/>
+      </w:pPr>
+      <w:rPr>
+        <w:rFonts w:ascii="Courier New" w:hAnsi="Courier New" w:cs="Courier New" w:hint="default"/>
+      </w:rPr>
+    </w:lvl>
+    <w:lvl w:ilvl="5" w:tplc="04130005" w:tentative="1">
+      <w:start w:val="1"/>
+      <w:numFmt w:val="bullet"/>
+      <w:lvlText w:val=""/>
+      <w:lvlJc w:val="left"/>
+      <w:pPr>
+        <w:ind w:left="3960" w:hanging="360"/>
+      </w:pPr>
+      <w:rPr>
+        <w:rFonts w:ascii="Wingdings" w:hAnsi="Wingdings" w:hint="default"/>
+      </w:rPr>
+    </w:lvl>
+    <w:lvl w:ilvl="6" w:tplc="04130001" w:tentative="1">
+      <w:start w:val="1"/>
+      <w:numFmt w:val="bullet"/>
+      <w:lvlText w:val=""/>
+      <w:lvlJc w:val="left"/>
+      <w:pPr>
+        <w:ind w:left="4680" w:hanging="360"/>
+      </w:pPr>
+      <w:rPr>
+        <w:rFonts w:ascii="Symbol" w:hAnsi="Symbol" w:hint="default"/>
+      </w:rPr>
+    </w:lvl>
+    <w:lvl w:ilvl="7" w:tplc="04130003" w:tentative="1">
+      <w:start w:val="1"/>
+      <w:numFmt w:val="bullet"/>
+      <w:lvlText w:val="o"/>
+      <w:lvlJc w:val="left"/>
+      <w:pPr>
+        <w:ind w:left="5400" w:hanging="360"/>
+      </w:pPr>
+      <w:rPr>
+        <w:rFonts w:ascii="Courier New" w:hAnsi="Courier New" w:cs="Courier New" w:hint="default"/>
+      </w:rPr>
+    </w:lvl>
+    <w:lvl w:ilvl="8" w:tplc="04130005" w:tentative="1">
+      <w:start w:val="1"/>
+      <w:numFmt w:val="bullet"/>
+      <w:lvlText w:val=""/>
+      <w:lvlJc w:val="left"/>
+      <w:pPr>
+        <w:ind w:left="6120" w:hanging="360"/>
+      </w:pPr>
+      <w:rPr>
+        <w:rFonts w:ascii="Wingdings" w:hAnsi="Wingdings" w:hint="default"/>
+      </w:rPr>
+    </w:lvl>
+  </w:abstractNum>
+  <w:abstractNum w:abstractNumId="23" w15:restartNumberingAfterBreak="0">
     <w:nsid w:val="4E9205E6"/>
     <w:multiLevelType w:val="hybridMultilevel"/>
     <w:tmpl w:val="176A897C"/>
@@ -13263,7 +14161,7 @@
       </w:rPr>
     </w:lvl>
   </w:abstractNum>
-  <w:abstractNum w:abstractNumId="23" w15:restartNumberingAfterBreak="0">
+  <w:abstractNum w:abstractNumId="24" w15:restartNumberingAfterBreak="0">
     <w:nsid w:val="52571F7F"/>
     <w:multiLevelType w:val="hybridMultilevel"/>
     <w:tmpl w:val="6E02C31C"/>
@@ -13377,7 +14275,7 @@
       </w:rPr>
     </w:lvl>
   </w:abstractNum>
-  <w:abstractNum w:abstractNumId="24" w15:restartNumberingAfterBreak="0">
+  <w:abstractNum w:abstractNumId="25" w15:restartNumberingAfterBreak="0">
     <w:nsid w:val="52E42FCC"/>
     <w:multiLevelType w:val="hybridMultilevel"/>
     <w:tmpl w:val="BDEA592C"/>
@@ -13491,7 +14389,7 @@
       </w:rPr>
     </w:lvl>
   </w:abstractNum>
-  <w:abstractNum w:abstractNumId="25" w15:restartNumberingAfterBreak="0">
+  <w:abstractNum w:abstractNumId="26" w15:restartNumberingAfterBreak="0">
     <w:nsid w:val="54C97726"/>
     <w:multiLevelType w:val="hybridMultilevel"/>
     <w:tmpl w:val="C6EE17B0"/>
@@ -13605,7 +14503,7 @@
       </w:rPr>
     </w:lvl>
   </w:abstractNum>
-  <w:abstractNum w:abstractNumId="26" w15:restartNumberingAfterBreak="0">
+  <w:abstractNum w:abstractNumId="27" w15:restartNumberingAfterBreak="0">
     <w:nsid w:val="57B50595"/>
     <w:multiLevelType w:val="hybridMultilevel"/>
     <w:tmpl w:val="9AF061BE"/>
@@ -13719,7 +14617,7 @@
       </w:rPr>
     </w:lvl>
   </w:abstractNum>
-  <w:abstractNum w:abstractNumId="27" w15:restartNumberingAfterBreak="0">
+  <w:abstractNum w:abstractNumId="28" w15:restartNumberingAfterBreak="0">
     <w:nsid w:val="5C2E14B8"/>
     <w:multiLevelType w:val="hybridMultilevel"/>
     <w:tmpl w:val="4A481C4C"/>
@@ -13833,7 +14731,7 @@
       </w:rPr>
     </w:lvl>
   </w:abstractNum>
-  <w:abstractNum w:abstractNumId="28" w15:restartNumberingAfterBreak="0">
+  <w:abstractNum w:abstractNumId="29" w15:restartNumberingAfterBreak="0">
     <w:nsid w:val="5D486249"/>
     <w:multiLevelType w:val="hybridMultilevel"/>
     <w:tmpl w:val="D0CA7F74"/>
@@ -13947,7 +14845,7 @@
       </w:rPr>
     </w:lvl>
   </w:abstractNum>
-  <w:abstractNum w:abstractNumId="29" w15:restartNumberingAfterBreak="0">
+  <w:abstractNum w:abstractNumId="30" w15:restartNumberingAfterBreak="0">
     <w:nsid w:val="68BC401D"/>
     <w:multiLevelType w:val="hybridMultilevel"/>
     <w:tmpl w:val="F3E2EFF8"/>
@@ -14061,7 +14959,7 @@
       </w:rPr>
     </w:lvl>
   </w:abstractNum>
-  <w:abstractNum w:abstractNumId="30" w15:restartNumberingAfterBreak="0">
+  <w:abstractNum w:abstractNumId="31" w15:restartNumberingAfterBreak="0">
     <w:nsid w:val="68E610F8"/>
     <w:multiLevelType w:val="hybridMultilevel"/>
     <w:tmpl w:val="4BA09A44"/>
@@ -14175,7 +15073,7 @@
       </w:rPr>
     </w:lvl>
   </w:abstractNum>
-  <w:abstractNum w:abstractNumId="31" w15:restartNumberingAfterBreak="0">
+  <w:abstractNum w:abstractNumId="32" w15:restartNumberingAfterBreak="0">
     <w:nsid w:val="6B3E0AA3"/>
     <w:multiLevelType w:val="hybridMultilevel"/>
     <w:tmpl w:val="9E78DB84"/>
@@ -14289,7 +15187,7 @@
       </w:rPr>
     </w:lvl>
   </w:abstractNum>
-  <w:abstractNum w:abstractNumId="32" w15:restartNumberingAfterBreak="0">
+  <w:abstractNum w:abstractNumId="33" w15:restartNumberingAfterBreak="0">
     <w:nsid w:val="6F670A39"/>
     <w:multiLevelType w:val="hybridMultilevel"/>
     <w:tmpl w:val="C3062F6A"/>
@@ -14403,7 +15301,7 @@
       </w:rPr>
     </w:lvl>
   </w:abstractNum>
-  <w:abstractNum w:abstractNumId="33" w15:restartNumberingAfterBreak="0">
+  <w:abstractNum w:abstractNumId="34" w15:restartNumberingAfterBreak="0">
     <w:nsid w:val="73D21990"/>
     <w:multiLevelType w:val="hybridMultilevel"/>
     <w:tmpl w:val="BDD40896"/>
@@ -14517,7 +15415,7 @@
       </w:rPr>
     </w:lvl>
   </w:abstractNum>
-  <w:abstractNum w:abstractNumId="34" w15:restartNumberingAfterBreak="0">
+  <w:abstractNum w:abstractNumId="35" w15:restartNumberingAfterBreak="0">
     <w:nsid w:val="765268BC"/>
     <w:multiLevelType w:val="multilevel"/>
     <w:tmpl w:val="98FA5398"/>
@@ -14642,7 +15540,7 @@
       </w:rPr>
     </w:lvl>
   </w:abstractNum>
-  <w:abstractNum w:abstractNumId="35" w15:restartNumberingAfterBreak="0">
+  <w:abstractNum w:abstractNumId="36" w15:restartNumberingAfterBreak="0">
     <w:nsid w:val="7E20588C"/>
     <w:multiLevelType w:val="multilevel"/>
     <w:tmpl w:val="338E5DE6"/>
@@ -14767,7 +15665,7 @@
       </w:rPr>
     </w:lvl>
   </w:abstractNum>
-  <w:abstractNum w:abstractNumId="36" w15:restartNumberingAfterBreak="0">
+  <w:abstractNum w:abstractNumId="37" w15:restartNumberingAfterBreak="0">
     <w:nsid w:val="7FB354B8"/>
     <w:multiLevelType w:val="multilevel"/>
     <w:tmpl w:val="F610523E"/>
@@ -14898,7 +15796,7 @@
     <w:abstractNumId w:val="7"/>
   </w:num>
   <w:num w:numId="3" w16cid:durableId="1054156441">
-    <w:abstractNumId w:val="36"/>
+    <w:abstractNumId w:val="37"/>
   </w:num>
   <w:num w:numId="4" w16cid:durableId="678048396">
     <w:abstractNumId w:val="3"/>
@@ -14907,7 +15805,7 @@
     <w:abstractNumId w:val="2"/>
   </w:num>
   <w:num w:numId="6" w16cid:durableId="1561330539">
-    <w:abstractNumId w:val="35"/>
+    <w:abstractNumId w:val="36"/>
   </w:num>
   <w:num w:numId="7" w16cid:durableId="460655411">
     <w:abstractNumId w:val="1"/>
@@ -14922,7 +15820,7 @@
     <w:abstractNumId w:val="5"/>
   </w:num>
   <w:num w:numId="11" w16cid:durableId="659969353">
-    <w:abstractNumId w:val="34"/>
+    <w:abstractNumId w:val="35"/>
   </w:num>
   <w:num w:numId="12" w16cid:durableId="1240991367">
     <w:abstractNumId w:val="18"/>
@@ -14931,19 +15829,19 @@
     <w:abstractNumId w:val="4"/>
   </w:num>
   <w:num w:numId="14" w16cid:durableId="269313726">
-    <w:abstractNumId w:val="22"/>
+    <w:abstractNumId w:val="23"/>
   </w:num>
   <w:num w:numId="15" w16cid:durableId="957219616">
     <w:abstractNumId w:val="11"/>
   </w:num>
   <w:num w:numId="16" w16cid:durableId="476073670">
-    <w:abstractNumId w:val="23"/>
+    <w:abstractNumId w:val="24"/>
   </w:num>
   <w:num w:numId="17" w16cid:durableId="750155687">
     <w:abstractNumId w:val="8"/>
   </w:num>
   <w:num w:numId="18" w16cid:durableId="1675762147">
-    <w:abstractNumId w:val="26"/>
+    <w:abstractNumId w:val="27"/>
   </w:num>
   <w:num w:numId="19" w16cid:durableId="593321197">
     <w:abstractNumId w:val="21"/>
@@ -14952,10 +15850,10 @@
     <w:abstractNumId w:val="17"/>
   </w:num>
   <w:num w:numId="21" w16cid:durableId="1882472501">
-    <w:abstractNumId w:val="31"/>
+    <w:abstractNumId w:val="32"/>
   </w:num>
   <w:num w:numId="22" w16cid:durableId="2096438135">
-    <w:abstractNumId w:val="25"/>
+    <w:abstractNumId w:val="26"/>
   </w:num>
   <w:num w:numId="23" w16cid:durableId="1786264760">
     <w:abstractNumId w:val="16"/>
@@ -14964,7 +15862,7 @@
     <w:abstractNumId w:val="6"/>
   </w:num>
   <w:num w:numId="25" w16cid:durableId="539056946">
-    <w:abstractNumId w:val="24"/>
+    <w:abstractNumId w:val="25"/>
   </w:num>
   <w:num w:numId="26" w16cid:durableId="1705666564">
     <w:abstractNumId w:val="14"/>
@@ -14982,28 +15880,31 @@
     <w:abstractNumId w:val="13"/>
   </w:num>
   <w:num w:numId="31" w16cid:durableId="2146118984">
-    <w:abstractNumId w:val="32"/>
+    <w:abstractNumId w:val="33"/>
   </w:num>
   <w:num w:numId="32" w16cid:durableId="287783541">
+    <w:abstractNumId w:val="31"/>
+  </w:num>
+  <w:num w:numId="33" w16cid:durableId="793208847">
+    <w:abstractNumId w:val="29"/>
+  </w:num>
+  <w:num w:numId="34" w16cid:durableId="950823618">
+    <w:abstractNumId w:val="34"/>
+  </w:num>
+  <w:num w:numId="35" w16cid:durableId="1727296855">
     <w:abstractNumId w:val="30"/>
   </w:num>
-  <w:num w:numId="33" w16cid:durableId="793208847">
+  <w:num w:numId="36" w16cid:durableId="452141620">
     <w:abstractNumId w:val="28"/>
-  </w:num>
-  <w:num w:numId="34" w16cid:durableId="950823618">
-    <w:abstractNumId w:val="33"/>
-  </w:num>
-  <w:num w:numId="35" w16cid:durableId="1727296855">
-    <w:abstractNumId w:val="29"/>
-  </w:num>
-  <w:num w:numId="36" w16cid:durableId="452141620">
-    <w:abstractNumId w:val="27"/>
   </w:num>
   <w:num w:numId="37" w16cid:durableId="573319985">
     <w:abstractNumId w:val="15"/>
   </w:num>
   <w:num w:numId="38" w16cid:durableId="1993289745">
     <w:abstractNumId w:val="9"/>
+  </w:num>
+  <w:num w:numId="39" w16cid:durableId="1286884381">
+    <w:abstractNumId w:val="22"/>
   </w:num>
   <w:numIdMacAtCleanup w:val="30"/>
 </w:numbering>
@@ -42191,6 +43092,7 @@
     <w:rsid w:val="004A6038"/>
     <w:rsid w:val="004E7CC5"/>
     <w:rsid w:val="00524FFD"/>
+    <w:rsid w:val="0053315D"/>
     <w:rsid w:val="0056156B"/>
     <w:rsid w:val="00575CBC"/>
     <w:rsid w:val="0059133E"/>
@@ -42227,6 +43129,7 @@
     <w:rsid w:val="00901EAC"/>
     <w:rsid w:val="00910C89"/>
     <w:rsid w:val="009202E6"/>
+    <w:rsid w:val="00921260"/>
     <w:rsid w:val="00956B79"/>
     <w:rsid w:val="00974855"/>
     <w:rsid w:val="009839F8"/>
@@ -43070,6 +43973,34 @@
 </file>
 
 <file path=customXml/item2.xml><?xml version="1.0" encoding="utf-8"?>
+<b:Sources xmlns:b="http://schemas.openxmlformats.org/officeDocument/2006/bibliography" xmlns="http://schemas.openxmlformats.org/officeDocument/2006/bibliography" SelectedStyle="\GostName.XSL" StyleName="GOST - Name Sort" Version="2003"/>
+</file>
+
+<file path=customXml/item3.xml><?xml version="1.0" encoding="utf-8"?>
+<TemplafyTemplateConfiguration><![CDATA[{"elementsMetadata":[{"type":"richTextContentControl","id":"ec8b3160-25f8-414a-80e0-e48d9cb012dc","elementConfiguration":{"binding":"Form.Title","removeAndKeepContent":false,"disableUpdates":false,"type":"text"}},{"type":"richTextContentControl","id":"8403fd50-6acc-4c19-bb76-5adfb21693b6","elementConfiguration":{"binding":"Form.ProjectReference","visibility":{"action":"hide","operator":"equals","compareValue":""},"removeAndKeepContent":false,"disableUpdates":false,"type":"text"}},{"type":"richTextContentControl","id":"d3295b1e-5322-416b-b13f-164e6864cf38","elementConfiguration":{"binding":"Form.Version","visibility":{"action":"hide","operator":"equals","compareValue":""},"removeAndKeepContent":false,"disableUpdates":false,"type":"text"}},{"type":"richTextContentControl","id":"26fb0063-0a6c-4ae6-8a83-a412dca9947c","elementConfiguration":{"format":"{{DateFormats.GeneralDate}}","binding":"Form.Date","removeAndKeepContent":false,"disableUpdates":false,"type":"date"}},{"type":"richTextContentControl","id":"2b60100f-ea86-46ee-a99b-8cdf48105287","elementConfiguration":{"binding":"UserProfile.Entity.Entity","removeAndKeepContent":false,"disableUpdates":false,"type":"text"}},{"type":"richTextContentControl","id":"6006a512-981e-4c6e-9e09-436c783a91eb","elementConfiguration":{"binding":"UserProfile.Name","removeAndKeepContent":false,"disableUpdates":false,"type":"text"}},{"type":"richTextContentControl","id":"e66d27d7-ce18-4de2-b977-85abad282a0d","elementConfiguration":{"binding":"UserProfile.Name","removeAndKeepContent":false,"disableUpdates":false,"type":"text"}},{"type":"richTextContentControl","id":"ff0b0d4d-e40d-416d-8f39-e7fe8ed7fa05","elementConfiguration":{"binding":"Form.ProjectReference","visibility":{"action":"hide","operator":"equals","compareValue":""},"removeAndKeepContent":false,"disableUpdates":false,"type":"text"}},{"type":"richTextContentControl","id":"304916bc-09cf-44b1-985d-8dadc4369525","elementConfiguration":{"binding":"UserProfile.Department.FullAddress","removeAndKeepContent":false,"disableUpdates":false,"type":"text"}},{"type":"richTextContentControl","id":"33fd0cd4-0be9-40be-b8c0-cd8af39e9180","elementConfiguration":{"visibility":{"action":"hide","binding":"UserProfile.Department.OfficeTelephone","operator":"equals","compareValue":""},"disableUpdates":false,"type":"group"}},{"type":"richTextContentControl","id":"91cd5817-c72a-491e-8ca7-957a083ee2eb","elementConfiguration":{"binding":"UserProfile.Department.OfficeTelephone","removeAndKeepContent":false,"disableUpdates":false,"type":"text"}},{"type":"richTextContentControl","id":"01f123eb-ba31-49ca-915a-4b7bda6bcf62","elementConfiguration":{"binding":"UserProfile.Department.FullAddress","removeAndKeepContent":false,"disableUpdates":false,"type":"text"}},{"type":"richTextContentControl","id":"a73ffbd1-1de8-4e87-bf92-b507d2575846","elementConfiguration":{"visibility":{"action":"hide","binding":"UserProfile.Department.OfficeTelephone","operator":"equals","compareValue":""},"disableUpdates":false,"type":"group"}},{"type":"richTextContentControl","id":"1bc3b9c6-9406-497a-8881-441e8e9abd21","elementConfiguration":{"binding":"UserProfile.Department.OfficeTelephone","removeAndKeepContent":false,"disableUpdates":false,"type":"text"}},{"type":"richTextContentControl","id":"9d233541-9b5e-4a6e-b14e-87732772e736","elementConfiguration":{"binding":"Form.ProjectReference","visibility":{"action":"hide","operator":"equals","compareValue":""},"removeAndKeepContent":false,"disableUpdates":false,"type":"text"}},{"type":"richTextContentControl","id":"4cc80b97-9365-4921-81ba-a0e01749ecd0","elementConfiguration":{"format":"{{DateFormats.GeneralDate}}","binding":"Form.Date","removeAndKeepContent":false,"disableUpdates":false,"type":"date"}},{"type":"richTextContentControl","id":"75cfe1ee-c251-43c5-ab9e-d2c8578afdf4","elementConfiguration":{"binding":"Form.ProjectReference","visibility":{"action":"hide","operator":"equals","compareValue":""},"removeAndKeepContent":false,"disableUpdates":false,"type":"text"}},{"type":"richTextContentControl","id":"d783b694-02d1-4f95-aa7e-587f22ffb299","elementConfiguration":{"format":"{{DateFormats.GeneralDate}}","binding":"Form.Date","removeAndKeepContent":false,"disableUpdates":false,"type":"date"}}],"transformationConfigurations":[{"topMargin":"{{UserProfile.PageSetup.TopMargin}}","rightMargin":"{{UserProfile.PageSetup.RightMargin}}","bottomMargin":"{{UserProfile.PageSetup.BottomMargin}}","leftMargin":"{{UserProfile.PageSetup.LeftMargin}}","paperWidth":"{{UserProfile.PageSetup.PaperWidth}}","paperHeight":"{{UserProfile.PageSetup.PaperHeight}}","originalValues":{"topMargin":2552,"rightMargin":1134,"bottomMargin":2041,"leftMargin":1418,"gutter":0,"gutterPosition":"left","orientation":"portrait","paperWidth":11906,"paperHeight":16838,"headerFromEdge":1588,"footerFromEdge":782},"disableUpdates":false,"type":"pageSetup"},{"binding":"UserProfile.LogoInsertion.LogoName","shapeName":"LogoHide","width":"{{UserProfile.LogoInsertion.LogoWidth}}","namedSections":"all","namedPages":"all","leftOffset":"{{UserProfile.LogoInsertion.LeftOffset}}","horizontalRelativePosition":"rightMargin","topOffset":"{{UserProfile.LogoInsertion.TopOffset}}","verticalRelativePosition":"page","imageTextWrapping":"inFrontOfText","disableUpdates":false,"type":"imageHeader"},{"propertyName":"ProjectReference","propertyValue":"{{Form.ProjectReference}}","disableUpdates":false,"type":"customDocumentProperty"},{"propertyName":"Title","propertyValue":"{{Form.Title}}","disableUpdates":false,"type":"customDocumentProperty"},{"propertyName":"Version","propertyValue":"{{Form.Version}}","disableUpdates":false,"type":"customDocumentProperty"},{"language":"{{DocumentLanguage}}","disableUpdates":false,"type":"proofingLanguage"},{"propertyName":"PageSetup","propertyValue":"{{UserProfile.PageSetup.PaperSize}}","disableUpdates":false,"type":"customDocumentProperty"}],"isBaseTemplate":false,"templateName":"Algemeen rapport_UKNS_NL-ALL","templateDescription":"","enableDocumentContentUpdater":true,"version":"1.3"}]]></TemplafyTemplateConfiguration>
+</file>
+
+<file path=customXml/item4.xml><?xml version="1.0" encoding="utf-8"?>
+<?mso-contentType ?>
+<FormTemplates xmlns="http://schemas.microsoft.com/sharepoint/v3/contenttype/forms">
+  <Display>DocumentLibraryForm</Display>
+  <Edit>DocumentLibraryForm</Edit>
+  <New>DocumentLibraryForm</New>
+</FormTemplates>
+</file>
+
+<file path=customXml/item5.xml><?xml version="1.0" encoding="utf-8"?>
+<p:properties xmlns:p="http://schemas.microsoft.com/office/2006/metadata/properties" xmlns:xsi="http://www.w3.org/2001/XMLSchema-instance" xmlns:pc="http://schemas.microsoft.com/office/infopath/2007/PartnerControls">
+  <documentManagement>
+    <lcf76f155ced4ddcb4097134ff3c332f xmlns="470a43d6-5285-470b-9a64-75d0016e5c24">
+      <Terms xmlns="http://schemas.microsoft.com/office/infopath/2007/PartnerControls"/>
+    </lcf76f155ced4ddcb4097134ff3c332f>
+    <TaxCatchAll xmlns="46ece21c-30c9-4e8a-9bcb-f01a44782352" xsi:nil="true"/>
+  </documentManagement>
+</p:properties>
+</file>
+
+<file path=customXml/item6.xml><?xml version="1.0" encoding="utf-8"?>
 <ct:contentTypeSchema xmlns:ct="http://schemas.microsoft.com/office/2006/metadata/contentType" xmlns:ma="http://schemas.microsoft.com/office/2006/metadata/properties/metaAttributes" ct:_="" ma:_="" ma:contentTypeName="Document" ma:contentTypeID="0x010100766FD3B0C1D0324E8D3A419896AD0AEA" ma:contentTypeVersion="19" ma:contentTypeDescription="Create a new document." ma:contentTypeScope="" ma:versionID="7ab188b833267d4740fff6fb34b52195">
   <xsd:schema xmlns:xsd="http://www.w3.org/2001/XMLSchema" xmlns:xs="http://www.w3.org/2001/XMLSchema" xmlns:p="http://schemas.microsoft.com/office/2006/metadata/properties" xmlns:ns2="470a43d6-5285-470b-9a64-75d0016e5c24" xmlns:ns3="46ece21c-30c9-4e8a-9bcb-f01a44782352" targetNamespace="http://schemas.microsoft.com/office/2006/metadata/properties" ma:root="true" ma:fieldsID="e44433cd420dc565567983d5cc7180ca" ns2:_="" ns3:_="">
     <xsd:import namespace="470a43d6-5285-470b-9a64-75d0016e5c24"/>
@@ -43292,34 +44223,6 @@
 </ct:contentTypeSchema>
 </file>
 
-<file path=customXml/item3.xml><?xml version="1.0" encoding="utf-8"?>
-<p:properties xmlns:p="http://schemas.microsoft.com/office/2006/metadata/properties" xmlns:xsi="http://www.w3.org/2001/XMLSchema-instance" xmlns:pc="http://schemas.microsoft.com/office/infopath/2007/PartnerControls">
-  <documentManagement>
-    <lcf76f155ced4ddcb4097134ff3c332f xmlns="470a43d6-5285-470b-9a64-75d0016e5c24">
-      <Terms xmlns="http://schemas.microsoft.com/office/infopath/2007/PartnerControls"/>
-    </lcf76f155ced4ddcb4097134ff3c332f>
-    <TaxCatchAll xmlns="46ece21c-30c9-4e8a-9bcb-f01a44782352" xsi:nil="true"/>
-  </documentManagement>
-</p:properties>
-</file>
-
-<file path=customXml/item4.xml><?xml version="1.0" encoding="utf-8"?>
-<?mso-contentType ?>
-<FormTemplates xmlns="http://schemas.microsoft.com/sharepoint/v3/contenttype/forms">
-  <Display>DocumentLibraryForm</Display>
-  <Edit>DocumentLibraryForm</Edit>
-  <New>DocumentLibraryForm</New>
-</FormTemplates>
-</file>
-
-<file path=customXml/item5.xml><?xml version="1.0" encoding="utf-8"?>
-<TemplafyTemplateConfiguration><![CDATA[{"elementsMetadata":[{"type":"richTextContentControl","id":"ec8b3160-25f8-414a-80e0-e48d9cb012dc","elementConfiguration":{"binding":"Form.Title","removeAndKeepContent":false,"disableUpdates":false,"type":"text"}},{"type":"richTextContentControl","id":"8403fd50-6acc-4c19-bb76-5adfb21693b6","elementConfiguration":{"binding":"Form.ProjectReference","visibility":{"action":"hide","operator":"equals","compareValue":""},"removeAndKeepContent":false,"disableUpdates":false,"type":"text"}},{"type":"richTextContentControl","id":"d3295b1e-5322-416b-b13f-164e6864cf38","elementConfiguration":{"binding":"Form.Version","visibility":{"action":"hide","operator":"equals","compareValue":""},"removeAndKeepContent":false,"disableUpdates":false,"type":"text"}},{"type":"richTextContentControl","id":"26fb0063-0a6c-4ae6-8a83-a412dca9947c","elementConfiguration":{"format":"{{DateFormats.GeneralDate}}","binding":"Form.Date","removeAndKeepContent":false,"disableUpdates":false,"type":"date"}},{"type":"richTextContentControl","id":"2b60100f-ea86-46ee-a99b-8cdf48105287","elementConfiguration":{"binding":"UserProfile.Entity.Entity","removeAndKeepContent":false,"disableUpdates":false,"type":"text"}},{"type":"richTextContentControl","id":"6006a512-981e-4c6e-9e09-436c783a91eb","elementConfiguration":{"binding":"UserProfile.Name","removeAndKeepContent":false,"disableUpdates":false,"type":"text"}},{"type":"richTextContentControl","id":"e66d27d7-ce18-4de2-b977-85abad282a0d","elementConfiguration":{"binding":"UserProfile.Name","removeAndKeepContent":false,"disableUpdates":false,"type":"text"}},{"type":"richTextContentControl","id":"ff0b0d4d-e40d-416d-8f39-e7fe8ed7fa05","elementConfiguration":{"binding":"Form.ProjectReference","visibility":{"action":"hide","operator":"equals","compareValue":""},"removeAndKeepContent":false,"disableUpdates":false,"type":"text"}},{"type":"richTextContentControl","id":"304916bc-09cf-44b1-985d-8dadc4369525","elementConfiguration":{"binding":"UserProfile.Department.FullAddress","removeAndKeepContent":false,"disableUpdates":false,"type":"text"}},{"type":"richTextContentControl","id":"33fd0cd4-0be9-40be-b8c0-cd8af39e9180","elementConfiguration":{"visibility":{"action":"hide","binding":"UserProfile.Department.OfficeTelephone","operator":"equals","compareValue":""},"disableUpdates":false,"type":"group"}},{"type":"richTextContentControl","id":"91cd5817-c72a-491e-8ca7-957a083ee2eb","elementConfiguration":{"binding":"UserProfile.Department.OfficeTelephone","removeAndKeepContent":false,"disableUpdates":false,"type":"text"}},{"type":"richTextContentControl","id":"01f123eb-ba31-49ca-915a-4b7bda6bcf62","elementConfiguration":{"binding":"UserProfile.Department.FullAddress","removeAndKeepContent":false,"disableUpdates":false,"type":"text"}},{"type":"richTextContentControl","id":"a73ffbd1-1de8-4e87-bf92-b507d2575846","elementConfiguration":{"visibility":{"action":"hide","binding":"UserProfile.Department.OfficeTelephone","operator":"equals","compareValue":""},"disableUpdates":false,"type":"group"}},{"type":"richTextContentControl","id":"1bc3b9c6-9406-497a-8881-441e8e9abd21","elementConfiguration":{"binding":"UserProfile.Department.OfficeTelephone","removeAndKeepContent":false,"disableUpdates":false,"type":"text"}},{"type":"richTextContentControl","id":"9d233541-9b5e-4a6e-b14e-87732772e736","elementConfiguration":{"binding":"Form.ProjectReference","visibility":{"action":"hide","operator":"equals","compareValue":""},"removeAndKeepContent":false,"disableUpdates":false,"type":"text"}},{"type":"richTextContentControl","id":"4cc80b97-9365-4921-81ba-a0e01749ecd0","elementConfiguration":{"format":"{{DateFormats.GeneralDate}}","binding":"Form.Date","removeAndKeepContent":false,"disableUpdates":false,"type":"date"}},{"type":"richTextContentControl","id":"75cfe1ee-c251-43c5-ab9e-d2c8578afdf4","elementConfiguration":{"binding":"Form.ProjectReference","visibility":{"action":"hide","operator":"equals","compareValue":""},"removeAndKeepContent":false,"disableUpdates":false,"type":"text"}},{"type":"richTextContentControl","id":"d783b694-02d1-4f95-aa7e-587f22ffb299","elementConfiguration":{"format":"{{DateFormats.GeneralDate}}","binding":"Form.Date","removeAndKeepContent":false,"disableUpdates":false,"type":"date"}}],"transformationConfigurations":[{"topMargin":"{{UserProfile.PageSetup.TopMargin}}","rightMargin":"{{UserProfile.PageSetup.RightMargin}}","bottomMargin":"{{UserProfile.PageSetup.BottomMargin}}","leftMargin":"{{UserProfile.PageSetup.LeftMargin}}","paperWidth":"{{UserProfile.PageSetup.PaperWidth}}","paperHeight":"{{UserProfile.PageSetup.PaperHeight}}","originalValues":{"topMargin":2552,"rightMargin":1134,"bottomMargin":2041,"leftMargin":1418,"gutter":0,"gutterPosition":"left","orientation":"portrait","paperWidth":11906,"paperHeight":16838,"headerFromEdge":1588,"footerFromEdge":782},"disableUpdates":false,"type":"pageSetup"},{"binding":"UserProfile.LogoInsertion.LogoName","shapeName":"LogoHide","width":"{{UserProfile.LogoInsertion.LogoWidth}}","namedSections":"all","namedPages":"all","leftOffset":"{{UserProfile.LogoInsertion.LeftOffset}}","horizontalRelativePosition":"rightMargin","topOffset":"{{UserProfile.LogoInsertion.TopOffset}}","verticalRelativePosition":"page","imageTextWrapping":"inFrontOfText","disableUpdates":false,"type":"imageHeader"},{"propertyName":"ProjectReference","propertyValue":"{{Form.ProjectReference}}","disableUpdates":false,"type":"customDocumentProperty"},{"propertyName":"Title","propertyValue":"{{Form.Title}}","disableUpdates":false,"type":"customDocumentProperty"},{"propertyName":"Version","propertyValue":"{{Form.Version}}","disableUpdates":false,"type":"customDocumentProperty"},{"language":"{{DocumentLanguage}}","disableUpdates":false,"type":"proofingLanguage"},{"propertyName":"PageSetup","propertyValue":"{{UserProfile.PageSetup.PaperSize}}","disableUpdates":false,"type":"customDocumentProperty"}],"isBaseTemplate":false,"templateName":"Algemeen rapport_UKNS_NL-ALL","templateDescription":"","enableDocumentContentUpdater":true,"version":"1.3"}]]></TemplafyTemplateConfiguration>
-</file>
-
-<file path=customXml/item6.xml><?xml version="1.0" encoding="utf-8"?>
-<b:Sources xmlns:b="http://schemas.openxmlformats.org/officeDocument/2006/bibliography" xmlns="http://schemas.openxmlformats.org/officeDocument/2006/bibliography" SelectedStyle="\GostName.XSL" StyleName="GOST - Name Sort" Version="2003"/>
-</file>
-
 <file path=customXml/itemProps1.xml><?xml version="1.0" encoding="utf-8"?>
 <ds:datastoreItem xmlns:ds="http://schemas.openxmlformats.org/officeDocument/2006/customXml" ds:itemID="{E78224B9-30A2-4041-94CA-6422A6BC53DA}">
   <ds:schemaRefs/>
@@ -43327,6 +44230,39 @@
 </file>
 
 <file path=customXml/itemProps2.xml><?xml version="1.0" encoding="utf-8"?>
+<ds:datastoreItem xmlns:ds="http://schemas.openxmlformats.org/officeDocument/2006/customXml" ds:itemID="{0607A669-E7AD-4F38-8695-94569278FB4C}">
+  <ds:schemaRefs>
+    <ds:schemaRef ds:uri="http://schemas.openxmlformats.org/officeDocument/2006/bibliography"/>
+  </ds:schemaRefs>
+</ds:datastoreItem>
+</file>
+
+<file path=customXml/itemProps3.xml><?xml version="1.0" encoding="utf-8"?>
+<ds:datastoreItem xmlns:ds="http://schemas.openxmlformats.org/officeDocument/2006/customXml" ds:itemID="{028D40E2-1CD2-4A7C-8137-29C02AD14501}">
+  <ds:schemaRefs/>
+</ds:datastoreItem>
+</file>
+
+<file path=customXml/itemProps4.xml><?xml version="1.0" encoding="utf-8"?>
+<ds:datastoreItem xmlns:ds="http://schemas.openxmlformats.org/officeDocument/2006/customXml" ds:itemID="{734C5BFC-1AE0-4B42-B3FD-CC4EC52A933C}">
+  <ds:schemaRefs>
+    <ds:schemaRef ds:uri="http://schemas.microsoft.com/sharepoint/v3/contenttype/forms"/>
+  </ds:schemaRefs>
+</ds:datastoreItem>
+</file>
+
+<file path=customXml/itemProps5.xml><?xml version="1.0" encoding="utf-8"?>
+<ds:datastoreItem xmlns:ds="http://schemas.openxmlformats.org/officeDocument/2006/customXml" ds:itemID="{D2A54DF7-987F-4498-8757-566C853BAD43}">
+  <ds:schemaRefs>
+    <ds:schemaRef ds:uri="http://schemas.microsoft.com/office/2006/metadata/properties"/>
+    <ds:schemaRef ds:uri="http://schemas.microsoft.com/office/infopath/2007/PartnerControls"/>
+    <ds:schemaRef ds:uri="470a43d6-5285-470b-9a64-75d0016e5c24"/>
+    <ds:schemaRef ds:uri="46ece21c-30c9-4e8a-9bcb-f01a44782352"/>
+  </ds:schemaRefs>
+</ds:datastoreItem>
+</file>
+
+<file path=customXml/itemProps6.xml><?xml version="1.0" encoding="utf-8"?>
 <ds:datastoreItem xmlns:ds="http://schemas.openxmlformats.org/officeDocument/2006/customXml" ds:itemID="{FAEDFCFF-68B9-4DD5-BEA6-0635C0C8FC32}">
   <ds:schemaRefs>
     <ds:schemaRef ds:uri="http://schemas.microsoft.com/office/2006/metadata/contentType"/>
@@ -43343,37 +44279,4 @@
     <ds:schemaRef ds:uri="http://schemas.microsoft.com/internal/obd"/>
   </ds:schemaRefs>
 </ds:datastoreItem>
-</file>
-
-<file path=customXml/itemProps3.xml><?xml version="1.0" encoding="utf-8"?>
-<ds:datastoreItem xmlns:ds="http://schemas.openxmlformats.org/officeDocument/2006/customXml" ds:itemID="{D2A54DF7-987F-4498-8757-566C853BAD43}">
-  <ds:schemaRefs>
-    <ds:schemaRef ds:uri="http://schemas.microsoft.com/office/2006/metadata/properties"/>
-    <ds:schemaRef ds:uri="http://schemas.microsoft.com/office/infopath/2007/PartnerControls"/>
-    <ds:schemaRef ds:uri="470a43d6-5285-470b-9a64-75d0016e5c24"/>
-    <ds:schemaRef ds:uri="46ece21c-30c9-4e8a-9bcb-f01a44782352"/>
-  </ds:schemaRefs>
-</ds:datastoreItem>
-</file>
-
-<file path=customXml/itemProps4.xml><?xml version="1.0" encoding="utf-8"?>
-<ds:datastoreItem xmlns:ds="http://schemas.openxmlformats.org/officeDocument/2006/customXml" ds:itemID="{734C5BFC-1AE0-4B42-B3FD-CC4EC52A933C}">
-  <ds:schemaRefs>
-    <ds:schemaRef ds:uri="http://schemas.microsoft.com/sharepoint/v3/contenttype/forms"/>
-  </ds:schemaRefs>
-</ds:datastoreItem>
-</file>
-
-<file path=customXml/itemProps5.xml><?xml version="1.0" encoding="utf-8"?>
-<ds:datastoreItem xmlns:ds="http://schemas.openxmlformats.org/officeDocument/2006/customXml" ds:itemID="{028D40E2-1CD2-4A7C-8137-29C02AD14501}">
-  <ds:schemaRefs/>
-</ds:datastoreItem>
-</file>
-
-<file path=customXml/itemProps6.xml><?xml version="1.0" encoding="utf-8"?>
-<ds:datastoreItem xmlns:ds="http://schemas.openxmlformats.org/officeDocument/2006/customXml" ds:itemID="{0607A669-E7AD-4F38-8695-94569278FB4C}">
-  <ds:schemaRefs>
-    <ds:schemaRef ds:uri="http://schemas.openxmlformats.org/officeDocument/2006/bibliography"/>
-  </ds:schemaRefs>
-</ds:datastoreItem>
 </file>
</xml_diff>

<commit_message>
chore: update handleiding en invoersheet
</commit_message>
<xml_diff>
--- a/handleiding/Gebruikershandleiding BOLuS vx.x.docx
+++ b/handleiding/Gebruikershandleiding BOLuS vx.x.docx
@@ -77,7 +77,6 @@
                   <w:docPart w:val="C4AFBD3227424C1FBDDEFD9299E1328E"/>
                 </w:placeholder>
               </w:sdtPr>
-              <w:sdtEndPr/>
               <w:sdtContent>
                 <w:r>
                   <w:rPr>
@@ -235,7 +234,7 @@
           <w:noProof/>
         </w:rPr>
         <w:drawing>
-          <wp:anchor distT="0" distB="0" distL="114300" distR="114300" simplePos="0" relativeHeight="251658240" behindDoc="0" locked="0" layoutInCell="1" allowOverlap="1" wp14:anchorId="243B5B7E" wp14:editId="5E399085">
+          <wp:anchor distT="0" distB="0" distL="114300" distR="114300" simplePos="0" relativeHeight="251658240" behindDoc="0" locked="0" layoutInCell="1" allowOverlap="1" wp14:anchorId="243B5B7E" wp14:editId="36EAFABC">
             <wp:simplePos x="0" y="0"/>
             <wp:positionH relativeFrom="margin">
               <wp:align>right</wp:align>
@@ -244,7 +243,7 @@
               <wp:posOffset>2131695</wp:posOffset>
             </wp:positionV>
             <wp:extent cx="6120130" cy="4692015"/>
-            <wp:effectExtent l="0" t="0" r="0" b="0"/>
+            <wp:effectExtent l="38100" t="38100" r="33020" b="32385"/>
             <wp:wrapTopAndBottom/>
             <wp:docPr id="1924409942" name="Afbeelding 4" descr="Afbeelding met kunst, tekening, Acrylverf, Schilderverf&#10;&#10;Door AI gegenereerde inhoud is mogelijk onjuist."/>
             <wp:cNvGraphicFramePr>
@@ -280,10 +279,16 @@
                     <a:prstGeom prst="rect">
                       <a:avLst/>
                     </a:prstGeom>
-                    <a:noFill/>
                     <a:ln>
                       <a:noFill/>
                     </a:ln>
+                    <a:effectLst>
+                      <a:glow rad="25400">
+                        <a:schemeClr val="tx2">
+                          <a:alpha val="40000"/>
+                        </a:schemeClr>
+                      </a:glow>
+                    </a:effectLst>
                   </pic:spPr>
                 </pic:pic>
               </a:graphicData>
@@ -430,19 +435,19 @@
         </w:sectPr>
       </w:pPr>
     </w:p>
-    <w:bookmarkStart w:id="1" w:name="_Toc107578350" w:displacedByCustomXml="next"/>
-    <w:bookmarkStart w:id="2" w:name="_Toc107577893" w:displacedByCustomXml="next"/>
-    <w:bookmarkStart w:id="3" w:name="_Toc188566" w:displacedByCustomXml="next"/>
-    <w:bookmarkStart w:id="4" w:name="_Toc535934598" w:displacedByCustomXml="next"/>
-    <w:bookmarkStart w:id="5" w:name="_Toc535934159" w:displacedByCustomXml="next"/>
-    <w:bookmarkStart w:id="6" w:name="_Toc396311910" w:displacedByCustomXml="next"/>
-    <w:bookmarkStart w:id="7" w:name="_Toc219009570" w:displacedByCustomXml="next"/>
-    <w:bookmarkStart w:id="8" w:name="_Toc55266784" w:displacedByCustomXml="next"/>
-    <w:bookmarkStart w:id="9" w:name="_Toc330816280" w:displacedByCustomXml="next"/>
-    <w:bookmarkStart w:id="10" w:name="_Toc330814616" w:displacedByCustomXml="next"/>
+    <w:bookmarkStart w:id="1" w:name="_Toc55266784" w:displacedByCustomXml="next"/>
+    <w:bookmarkStart w:id="2" w:name="_Toc219009570" w:displacedByCustomXml="next"/>
+    <w:bookmarkStart w:id="3" w:name="_Toc396311910" w:displacedByCustomXml="next"/>
+    <w:bookmarkStart w:id="4" w:name="_Toc535934159" w:displacedByCustomXml="next"/>
+    <w:bookmarkStart w:id="5" w:name="_Toc535934598" w:displacedByCustomXml="next"/>
+    <w:bookmarkStart w:id="6" w:name="_Toc188566" w:displacedByCustomXml="next"/>
+    <w:bookmarkStart w:id="7" w:name="_Toc107577893" w:displacedByCustomXml="next"/>
+    <w:bookmarkStart w:id="8" w:name="_Toc107578350" w:displacedByCustomXml="next"/>
+    <w:bookmarkStart w:id="9" w:name="_Toc199664921" w:displacedByCustomXml="next"/>
+    <w:bookmarkStart w:id="10" w:name="_Toc224016202" w:displacedByCustomXml="next"/>
     <w:bookmarkStart w:id="11" w:name="_Toc307346812" w:displacedByCustomXml="next"/>
-    <w:bookmarkStart w:id="12" w:name="_Toc224016202" w:displacedByCustomXml="next"/>
-    <w:bookmarkStart w:id="13" w:name="_Toc199664921" w:displacedByCustomXml="next"/>
+    <w:bookmarkStart w:id="12" w:name="_Toc330814616" w:displacedByCustomXml="next"/>
+    <w:bookmarkStart w:id="13" w:name="_Toc330816280" w:displacedByCustomXml="next"/>
     <w:sdt>
       <w:sdtPr>
         <w:rPr>
@@ -2105,7 +2110,19 @@
               <w:rPr>
                 <w:rStyle w:val="Hyperlink"/>
               </w:rPr>
-              <w:t>Waterspanningen</w:t>
+              <w:t>Water</w:t>
+            </w:r>
+            <w:r>
+              <w:rPr>
+                <w:rStyle w:val="Hyperlink"/>
+              </w:rPr>
+              <w:t>s</w:t>
+            </w:r>
+            <w:r>
+              <w:rPr>
+                <w:rStyle w:val="Hyperlink"/>
+              </w:rPr>
+              <w:t>panningen</w:t>
             </w:r>
             <w:r>
               <w:rPr>
@@ -3279,7 +3296,6 @@
         <w:lastRenderedPageBreak/>
         <w:t>Inleiding</w:t>
       </w:r>
-      <w:bookmarkEnd w:id="14"/>
       <w:bookmarkEnd w:id="8"/>
       <w:bookmarkEnd w:id="7"/>
       <w:bookmarkEnd w:id="6"/>
@@ -3288,6 +3304,7 @@
       <w:bookmarkEnd w:id="3"/>
       <w:bookmarkEnd w:id="2"/>
       <w:bookmarkEnd w:id="1"/>
+      <w:bookmarkEnd w:id="14"/>
     </w:p>
     <w:p>
       <w:pPr>
@@ -8180,12 +8197,113 @@
       <w:pPr>
         <w:pStyle w:val="Kop2"/>
       </w:pPr>
+      <w:r>
+        <w:t>Waterstanden</w:t>
+      </w:r>
+    </w:p>
+    <w:p>
+      <w:pPr>
+        <w:pStyle w:val="Plattetekst"/>
+      </w:pPr>
+    </w:p>
+    <w:p>
+      <w:pPr>
+        <w:pStyle w:val="Kop2"/>
+      </w:pPr>
+      <w:r>
+        <w:t>Waterspanningsscenario’s</w:t>
+      </w:r>
+    </w:p>
+    <w:p>
+      <w:pPr>
+        <w:pStyle w:val="Plattetekst"/>
+      </w:pPr>
+    </w:p>
+    <w:p>
+      <w:pPr>
+        <w:pStyle w:val="Kop2"/>
+      </w:pPr>
+      <w:r>
+        <w:t>Offset methodes</w:t>
+      </w:r>
+    </w:p>
+    <w:p>
+      <w:pPr>
+        <w:pStyle w:val="Plattetekst"/>
+        <w:numPr>
+          <w:ilvl w:val="0"/>
+          <w:numId w:val="42"/>
+        </w:numPr>
+      </w:pPr>
+      <w:r>
+        <w:t xml:space="preserve">Het voorgaande punt voor het “Referentieniveau” op basis van de optie </w:t>
+      </w:r>
+      <w:r>
+        <w:t xml:space="preserve">‘Verhang t.o.v. voorgaand punt’ betreft </w:t>
+      </w:r>
+      <w:r>
+        <w:t xml:space="preserve">het eerste </w:t>
+      </w:r>
+      <w:r>
+        <w:t>karakteristieke punt in de buitenwaartse richting waarbij een offset is opgegeven. Hiervoor wordt gekeken naar de positie in het profiel en niet naar de volgorde waarin de offset punten zijn opgegeven</w:t>
+      </w:r>
+      <w:r>
+        <w:t>.</w:t>
+      </w:r>
+      <w:r>
+        <w:t xml:space="preserve"> </w:t>
+      </w:r>
+    </w:p>
+    <w:p>
+      <w:pPr>
+        <w:pStyle w:val="Plattetekst"/>
+      </w:pPr>
+    </w:p>
+    <w:p>
+      <w:pPr>
+        <w:pStyle w:val="Kop2"/>
+      </w:pPr>
+      <w:r>
+        <w:t>Stijghoogtes</w:t>
+      </w:r>
+    </w:p>
+    <w:p>
+      <w:pPr>
+        <w:pStyle w:val="Plattetekst"/>
+      </w:pPr>
+    </w:p>
+    <w:p>
+      <w:pPr>
+        <w:pStyle w:val="Kop2"/>
+      </w:pPr>
+      <w:r>
+        <w:t>Referentielijnen</w:t>
+      </w:r>
+    </w:p>
+    <w:p>
+      <w:pPr>
+        <w:pStyle w:val="Plattetekst"/>
+      </w:pPr>
+    </w:p>
+    <w:p>
+      <w:pPr>
+        <w:pStyle w:val="Kop2"/>
+        <w:rPr>
+          <w:highlight w:val="yellow"/>
+        </w:rPr>
+      </w:pPr>
       <w:bookmarkStart w:id="46" w:name="_Toc194568240"/>
       <w:commentRangeStart w:id="47"/>
       <w:r>
+        <w:rPr>
+          <w:highlight w:val="yellow"/>
+        </w:rPr>
         <w:t>Waterspanning</w:t>
       </w:r>
       <w:r>
+        <w:rPr>
+          <w:highlight w:val="yellow"/>
+        </w:rPr>
         <w:t>e</w:t>
       </w:r>
       <w:commentRangeEnd w:id="47"/>
@@ -8196,10 +8314,14 @@
           <w:b w:val="0"/>
           <w:bCs w:val="0"/>
           <w:color w:val="221E1F"/>
+          <w:highlight w:val="yellow"/>
         </w:rPr>
         <w:commentReference w:id="47"/>
       </w:r>
       <w:r>
+        <w:rPr>
+          <w:highlight w:val="yellow"/>
+        </w:rPr>
         <w:t>n</w:t>
       </w:r>
       <w:bookmarkEnd w:id="46"/>
@@ -8212,15 +8334,27 @@
         </w:rPr>
       </w:pPr>
       <w:r>
+        <w:rPr>
+          <w:highlight w:val="yellow"/>
+        </w:rPr>
         <w:t>In het tabblad “Waterspanning</w:t>
       </w:r>
       <w:r>
+        <w:rPr>
+          <w:highlight w:val="yellow"/>
+        </w:rPr>
         <w:t>en”</w:t>
       </w:r>
       <w:r>
+        <w:rPr>
+          <w:highlight w:val="yellow"/>
+        </w:rPr>
         <w:t xml:space="preserve"> worden de freatische lijnen, stijghoogtelijnen en referentielijnen opgegeven.</w:t>
       </w:r>
       <w:r>
+        <w:rPr>
+          <w:highlight w:val="yellow"/>
+        </w:rPr>
         <w:t xml:space="preserve"> Voor de invoer geldt het volgende:</w:t>
       </w:r>
       <w:r>
@@ -8240,19 +8374,23 @@
         <w:rPr>
           <w:i/>
           <w:iCs/>
+          <w:highlight w:val="yellow"/>
         </w:rPr>
       </w:pPr>
       <w:r>
         <w:rPr>
           <w:i/>
           <w:iCs/>
+          <w:highlight w:val="yellow"/>
         </w:rPr>
+        <w:lastRenderedPageBreak/>
         <w:t>Het creëren van de invoer voor het tabblad “Waterspanningen” moet op dit moment handmatig. Het automatisch genereren van de waterspanningen is onderdeel van een volgende ontwikkelstap.</w:t>
       </w:r>
       <w:r>
         <w:rPr>
           <w:i/>
           <w:iCs/>
+          <w:highlight w:val="yellow"/>
         </w:rPr>
         <w:t xml:space="preserve"> </w:t>
       </w:r>
@@ -8264,11 +8402,20 @@
           <w:ilvl w:val="0"/>
           <w:numId w:val="17"/>
         </w:numPr>
-      </w:pPr>
-      <w:r>
+        <w:rPr>
+          <w:highlight w:val="yellow"/>
+        </w:rPr>
+      </w:pPr>
+      <w:r>
+        <w:rPr>
+          <w:highlight w:val="yellow"/>
+        </w:rPr>
         <w:t>Iedere regel stelt een lijn voor</w:t>
       </w:r>
       <w:r>
+        <w:rPr>
+          <w:highlight w:val="yellow"/>
+        </w:rPr>
         <w:t>. Dit kan een stijghoogtelijn of een referentielijn zijn.</w:t>
       </w:r>
     </w:p>
@@ -8279,11 +8426,20 @@
           <w:ilvl w:val="0"/>
           <w:numId w:val="17"/>
         </w:numPr>
-      </w:pPr>
-      <w:r>
+        <w:rPr>
+          <w:highlight w:val="yellow"/>
+        </w:rPr>
+      </w:pPr>
+      <w:r>
+        <w:rPr>
+          <w:highlight w:val="yellow"/>
+        </w:rPr>
         <w:t>Een D-Stability berekening kan meerdere lijnen per stage hebben. Ook kunnen berekeningen meerdere stages</w:t>
       </w:r>
       <w:r>
+        <w:rPr>
+          <w:highlight w:val="yellow"/>
+        </w:rPr>
         <w:t xml:space="preserve"> per scenario en scenario’s per berekening hebben. Tot welke berekening, scenario en stage een lijn behoort is aangegeven in de kolommen “Berekening”, “Scenario” en “Stage”.</w:t>
       </w:r>
     </w:p>
@@ -8294,25 +8450,41 @@
           <w:ilvl w:val="0"/>
           <w:numId w:val="17"/>
         </w:numPr>
-      </w:pPr>
-      <w:r>
+        <w:rPr>
+          <w:highlight w:val="yellow"/>
+        </w:rPr>
+      </w:pPr>
+      <w:r>
+        <w:rPr>
+          <w:highlight w:val="yellow"/>
+        </w:rPr>
         <w:t xml:space="preserve">Het type van iedere lijn wordt aangegeven in de kolom “Type”. </w:t>
       </w:r>
       <w:r>
+        <w:rPr>
+          <w:highlight w:val="yellow"/>
+        </w:rPr>
         <w:t>Er zijn twee types</w:t>
       </w:r>
       <w:commentRangeStart w:id="48"/>
       <w:r>
+        <w:rPr>
+          <w:highlight w:val="yellow"/>
+        </w:rPr>
         <w:t xml:space="preserve">: ‘Stijghoogtelijn’ </w:t>
       </w:r>
       <w:commentRangeEnd w:id="48"/>
       <w:r>
         <w:rPr>
           <w:rStyle w:val="Verwijzingopmerking"/>
+          <w:highlight w:val="yellow"/>
         </w:rPr>
         <w:commentReference w:id="48"/>
       </w:r>
       <w:r>
+        <w:rPr>
+          <w:highlight w:val="yellow"/>
+        </w:rPr>
         <w:t xml:space="preserve">en ‘Referentielijn’. </w:t>
       </w:r>
     </w:p>
@@ -8323,8 +8495,14 @@
           <w:ilvl w:val="0"/>
           <w:numId w:val="17"/>
         </w:numPr>
-      </w:pPr>
-      <w:r>
+        <w:rPr>
+          <w:highlight w:val="yellow"/>
+        </w:rPr>
+      </w:pPr>
+      <w:r>
+        <w:rPr>
+          <w:highlight w:val="yellow"/>
+        </w:rPr>
         <w:t>De naam van een stijghoogtelijn of referentielijn wordt opgegeven in de kolom “Naam”.</w:t>
       </w:r>
     </w:p>
@@ -8335,11 +8513,20 @@
           <w:ilvl w:val="0"/>
           <w:numId w:val="17"/>
         </w:numPr>
-      </w:pPr>
-      <w:r>
+        <w:rPr>
+          <w:highlight w:val="yellow"/>
+        </w:rPr>
+      </w:pPr>
+      <w:r>
+        <w:rPr>
+          <w:highlight w:val="yellow"/>
+        </w:rPr>
         <w:t>De freatische lijn is ook een stijghoogtelijn. Deze wordt door de tool herkent aan de naam ‘Freatisch’.</w:t>
       </w:r>
       <w:r>
+        <w:rPr>
+          <w:highlight w:val="yellow"/>
+        </w:rPr>
         <w:t xml:space="preserve"> Deze naam moet daarom exact overeenkomen.</w:t>
       </w:r>
     </w:p>
@@ -8350,14 +8537,26 @@
           <w:ilvl w:val="0"/>
           <w:numId w:val="17"/>
         </w:numPr>
-      </w:pPr>
-      <w:r>
+        <w:rPr>
+          <w:highlight w:val="yellow"/>
+        </w:rPr>
+      </w:pPr>
+      <w:r>
+        <w:rPr>
+          <w:highlight w:val="yellow"/>
+        </w:rPr>
         <w:t xml:space="preserve">Per referentielijn moet aangegeven worden welke </w:t>
       </w:r>
       <w:r>
+        <w:rPr>
+          <w:highlight w:val="yellow"/>
+        </w:rPr>
         <w:t xml:space="preserve">stijghoogte </w:t>
       </w:r>
       <w:r>
+        <w:rPr>
+          <w:highlight w:val="yellow"/>
+        </w:rPr>
         <w:t>van toepassing is:</w:t>
       </w:r>
     </w:p>
@@ -8369,20 +8568,38 @@
           <w:numId w:val="17"/>
         </w:numPr>
         <w:ind w:left="709"/>
-      </w:pPr>
-      <w:r>
+        <w:rPr>
+          <w:highlight w:val="yellow"/>
+        </w:rPr>
+      </w:pPr>
+      <w:r>
+        <w:rPr>
+          <w:highlight w:val="yellow"/>
+        </w:rPr>
         <w:t>De stijghoogte aan de bovenzijde van de referentielijn wordt opgegeven in de kolom “PL</w:t>
       </w:r>
       <w:r>
+        <w:rPr>
+          <w:highlight w:val="yellow"/>
+        </w:rPr>
         <w:noBreakHyphen/>
       </w:r>
       <w:r>
+        <w:rPr>
+          <w:highlight w:val="yellow"/>
+        </w:rPr>
         <w:t>lijn</w:t>
       </w:r>
       <w:r>
+        <w:rPr>
+          <w:highlight w:val="yellow"/>
+        </w:rPr>
         <w:t> </w:t>
       </w:r>
       <w:r>
+        <w:rPr>
+          <w:highlight w:val="yellow"/>
+        </w:rPr>
         <w:t>bovenzijde”. Invoer van deze kolom is voor iedere referentielijn verplicht.</w:t>
       </w:r>
     </w:p>
@@ -8394,20 +8611,38 @@
           <w:numId w:val="17"/>
         </w:numPr>
         <w:ind w:left="709"/>
-      </w:pPr>
-      <w:r>
+        <w:rPr>
+          <w:highlight w:val="yellow"/>
+        </w:rPr>
+      </w:pPr>
+      <w:r>
+        <w:rPr>
+          <w:highlight w:val="yellow"/>
+        </w:rPr>
         <w:t>De stijghoogte aan de onderzijde van de referentielijn wordt opgegeven in de kolom “PL</w:t>
       </w:r>
       <w:r>
+        <w:rPr>
+          <w:highlight w:val="yellow"/>
+        </w:rPr>
         <w:noBreakHyphen/>
       </w:r>
       <w:r>
+        <w:rPr>
+          <w:highlight w:val="yellow"/>
+        </w:rPr>
         <w:t>lijn</w:t>
       </w:r>
       <w:r>
+        <w:rPr>
+          <w:highlight w:val="yellow"/>
+        </w:rPr>
         <w:t> </w:t>
       </w:r>
       <w:r>
+        <w:rPr>
+          <w:highlight w:val="yellow"/>
+        </w:rPr>
         <w:t>onderzijde. Invoer van deze kolom is optioneel.</w:t>
       </w:r>
     </w:p>
@@ -8418,12 +8653,20 @@
           <w:ilvl w:val="0"/>
           <w:numId w:val="17"/>
         </w:numPr>
-      </w:pPr>
-      <w:r>
-        <w:lastRenderedPageBreak/>
+        <w:rPr>
+          <w:highlight w:val="yellow"/>
+        </w:rPr>
+      </w:pPr>
+      <w:r>
+        <w:rPr>
+          <w:highlight w:val="yellow"/>
+        </w:rPr>
         <w:t>Een stijghoogtelijn heeft alleen effect als deze aan de referentielijn gekoppeld is</w:t>
       </w:r>
       <w:r>
+        <w:rPr>
+          <w:highlight w:val="yellow"/>
+        </w:rPr>
         <w:t>. Een uitzondering hierop is de freatische lijn. Deze is automatisch gekoppeld aan het maaiveld.</w:t>
       </w:r>
     </w:p>
@@ -8434,20 +8677,38 @@
           <w:ilvl w:val="0"/>
           <w:numId w:val="17"/>
         </w:numPr>
-      </w:pPr>
-      <w:r>
+        <w:rPr>
+          <w:highlight w:val="yellow"/>
+        </w:rPr>
+      </w:pPr>
+      <w:r>
+        <w:rPr>
+          <w:highlight w:val="yellow"/>
+        </w:rPr>
         <w:t xml:space="preserve">De punten </w:t>
       </w:r>
       <w:r>
+        <w:rPr>
+          <w:highlight w:val="yellow"/>
+        </w:rPr>
         <w:t>waaruit de lijn bestaat worden opgegeven vanaf kolom “L1”. De punten worden opgegeven in 2D</w:t>
       </w:r>
       <w:r>
+        <w:rPr>
+          <w:highlight w:val="yellow"/>
+        </w:rPr>
         <w:t xml:space="preserve"> (L, Z)</w:t>
       </w:r>
       <w:r>
+        <w:rPr>
+          <w:highlight w:val="yellow"/>
+        </w:rPr>
         <w:t>. De</w:t>
       </w:r>
       <w:r>
+        <w:rPr>
+          <w:highlight w:val="yellow"/>
+        </w:rPr>
         <w:t>ze worden achtereenvolgend opgegeven (L1, Z1, L2, Z2, ….).</w:t>
       </w:r>
     </w:p>
@@ -8458,17 +8719,32 @@
           <w:ilvl w:val="0"/>
           <w:numId w:val="17"/>
         </w:numPr>
-      </w:pPr>
-      <w:r>
+        <w:rPr>
+          <w:highlight w:val="yellow"/>
+        </w:rPr>
+      </w:pPr>
+      <w:r>
+        <w:rPr>
+          <w:highlight w:val="yellow"/>
+        </w:rPr>
         <w:t>Iedere lijn heeft minimaal één punt. Indien één punt aanwezig is</w:t>
       </w:r>
       <w:r>
+        <w:rPr>
+          <w:highlight w:val="yellow"/>
+        </w:rPr>
         <w:t xml:space="preserve"> wordt </w:t>
       </w:r>
       <w:r>
+        <w:rPr>
+          <w:highlight w:val="yellow"/>
+        </w:rPr>
         <w:t>er in D-Stability een lijn over het gehele dwarsprofiel met de hoogte van dit punt</w:t>
       </w:r>
       <w:r>
+        <w:rPr>
+          <w:highlight w:val="yellow"/>
+        </w:rPr>
         <w:t xml:space="preserve"> gemaakt. Dit doet D-Stability zelf en is ook mogelijk met D-Stability.</w:t>
       </w:r>
     </w:p>
@@ -8479,56 +8755,121 @@
           <w:ilvl w:val="0"/>
           <w:numId w:val="17"/>
         </w:numPr>
-      </w:pPr>
-      <w:r>
+        <w:rPr>
+          <w:highlight w:val="yellow"/>
+        </w:rPr>
+      </w:pPr>
+      <w:r>
+        <w:rPr>
+          <w:highlight w:val="yellow"/>
+        </w:rPr>
         <w:t xml:space="preserve">Bij gebruik van de </w:t>
       </w:r>
       <w:r>
+        <w:rPr>
+          <w:highlight w:val="yellow"/>
+        </w:rPr>
         <w:t>waterspanningen</w:t>
       </w:r>
       <w:r>
+        <w:rPr>
+          <w:highlight w:val="yellow"/>
+        </w:rPr>
         <w:t xml:space="preserve"> moet iedere stage minstens é</w:t>
       </w:r>
       <w:r>
+        <w:rPr>
+          <w:highlight w:val="yellow"/>
+        </w:rPr>
         <w:t xml:space="preserve">én stijghoogtelijn hebben. </w:t>
       </w:r>
       <w:r>
+        <w:rPr>
+          <w:highlight w:val="yellow"/>
+        </w:rPr>
         <w:t xml:space="preserve">Anders geeft de tool een foutmelding. </w:t>
       </w:r>
       <w:r>
+        <w:rPr>
+          <w:highlight w:val="yellow"/>
+        </w:rPr>
         <w:t xml:space="preserve">Het is dus belangrijk dat de namen van de berekeningen, scenario’s en stages </w:t>
       </w:r>
       <w:r>
+        <w:rPr>
+          <w:highlight w:val="yellow"/>
+        </w:rPr>
         <w:t xml:space="preserve">overeenkomen met het tabblad “Berekeningen”. </w:t>
       </w:r>
       <w:r>
+        <w:rPr>
+          <w:highlight w:val="yellow"/>
+        </w:rPr>
         <w:t xml:space="preserve">Het gebruik van de </w:t>
       </w:r>
       <w:r>
+        <w:rPr>
+          <w:highlight w:val="yellow"/>
+        </w:rPr>
         <w:t>waterspanningen</w:t>
       </w:r>
       <w:r>
+        <w:rPr>
+          <w:highlight w:val="yellow"/>
+        </w:rPr>
         <w:t xml:space="preserve"> kan uitgezet worden </w:t>
       </w:r>
       <w:r>
+        <w:rPr>
+          <w:highlight w:val="yellow"/>
+        </w:rPr>
         <w:t xml:space="preserve">met behulp van het tabblad “Instellingen”. Zie hiervoor paragraaf </w:t>
       </w:r>
       <w:r>
+        <w:rPr>
+          <w:highlight w:val="yellow"/>
+        </w:rPr>
         <w:fldChar w:fldCharType="begin"/>
       </w:r>
       <w:r>
+        <w:rPr>
+          <w:highlight w:val="yellow"/>
+        </w:rPr>
         <w:instrText xml:space="preserve"> REF _Ref194064145 \n \h </w:instrText>
       </w:r>
       <w:r>
+        <w:rPr>
+          <w:highlight w:val="yellow"/>
+        </w:rPr>
+      </w:r>
+      <w:r>
+        <w:rPr>
+          <w:highlight w:val="yellow"/>
+        </w:rPr>
+        <w:instrText xml:space="preserve"> \* MERGEFORMAT </w:instrText>
+      </w:r>
+      <w:r>
+        <w:rPr>
+          <w:highlight w:val="yellow"/>
+        </w:rPr>
         <w:fldChar w:fldCharType="separate"/>
       </w:r>
       <w:r>
+        <w:rPr>
+          <w:highlight w:val="yellow"/>
+        </w:rPr>
         <w:t>3.1</w:t>
       </w:r>
       <w:r>
+        <w:rPr>
+          <w:highlight w:val="yellow"/>
+        </w:rPr>
         <w:fldChar w:fldCharType="end"/>
       </w:r>
       <w:r>
+        <w:rPr>
+          <w:highlight w:val="yellow"/>
+        </w:rPr>
         <w:t>.</w:t>
       </w:r>
     </w:p>
@@ -8849,6 +9190,7 @@
         </w:numPr>
       </w:pPr>
       <w:r>
+        <w:lastRenderedPageBreak/>
         <w:t>In de kolom</w:t>
       </w:r>
       <w:r>
@@ -9119,7 +9461,6 @@
         </w:numPr>
       </w:pPr>
       <w:r>
-        <w:lastRenderedPageBreak/>
         <w:t xml:space="preserve">De hoogte en de breedte van het </w:t>
       </w:r>
       <w:proofErr w:type="spellStart"/>
@@ -9290,6 +9631,7 @@
         <w:rPr>
           <w:noProof/>
         </w:rPr>
+        <w:lastRenderedPageBreak/>
         <w:drawing>
           <wp:inline distT="0" distB="0" distL="0" distR="0" wp14:anchorId="29856204" wp14:editId="4BEA7E2D">
             <wp:extent cx="6120130" cy="3261691"/>
@@ -9541,7 +9883,6 @@
         </w:numPr>
       </w:pPr>
       <w:r>
-        <w:lastRenderedPageBreak/>
         <w:t xml:space="preserve">In de kolom “Zoekmodus” </w:t>
       </w:r>
       <w:r>
@@ -9722,6 +10063,7 @@
         </w:numPr>
       </w:pPr>
       <w:r>
+        <w:lastRenderedPageBreak/>
         <w:t xml:space="preserve">In de kolom “Positie zone A” </w:t>
       </w:r>
       <w:r>
@@ -9938,7 +10280,6 @@
         </w:numPr>
       </w:pPr>
       <w:r>
-        <w:lastRenderedPageBreak/>
         <w:t>Iedere regel stelt een stage voor.</w:t>
       </w:r>
     </w:p>
@@ -10104,6 +10445,7 @@
         <w:rPr>
           <w:noProof/>
         </w:rPr>
+        <w:lastRenderedPageBreak/>
         <w:drawing>
           <wp:inline distT="0" distB="0" distL="0" distR="0" wp14:anchorId="0AF95777" wp14:editId="4FB9A505">
             <wp:extent cx="2243194" cy="1120775"/>
@@ -12081,7 +12423,7 @@
         <w:noProof/>
         <w:szCs w:val="18"/>
       </w:rPr>
-      <w:t>17</w:t>
+      <w:t>18</w:t>
     </w:r>
     <w:r>
       <w:rPr>
@@ -14166,6 +14508,120 @@
     </w:lvl>
   </w:abstractNum>
   <w:abstractNum w:abstractNumId="21" w15:restartNumberingAfterBreak="0">
+    <w:nsid w:val="4128500F"/>
+    <w:multiLevelType w:val="hybridMultilevel"/>
+    <w:tmpl w:val="74A0A7AA"/>
+    <w:lvl w:ilvl="0" w:tplc="CA42F7C0">
+      <w:start w:val="1"/>
+      <w:numFmt w:val="bullet"/>
+      <w:lvlText w:val=""/>
+      <w:lvlJc w:val="left"/>
+      <w:pPr>
+        <w:ind w:left="360" w:hanging="360"/>
+      </w:pPr>
+      <w:rPr>
+        <w:rFonts w:ascii="Symbol" w:hAnsi="Symbol" w:hint="default"/>
+        <w:color w:val="046444"/>
+      </w:rPr>
+    </w:lvl>
+    <w:lvl w:ilvl="1" w:tplc="04130003" w:tentative="1">
+      <w:start w:val="1"/>
+      <w:numFmt w:val="bullet"/>
+      <w:lvlText w:val="o"/>
+      <w:lvlJc w:val="left"/>
+      <w:pPr>
+        <w:ind w:left="1080" w:hanging="360"/>
+      </w:pPr>
+      <w:rPr>
+        <w:rFonts w:ascii="Courier New" w:hAnsi="Courier New" w:cs="Courier New" w:hint="default"/>
+      </w:rPr>
+    </w:lvl>
+    <w:lvl w:ilvl="2" w:tplc="04130005" w:tentative="1">
+      <w:start w:val="1"/>
+      <w:numFmt w:val="bullet"/>
+      <w:lvlText w:val=""/>
+      <w:lvlJc w:val="left"/>
+      <w:pPr>
+        <w:ind w:left="1800" w:hanging="360"/>
+      </w:pPr>
+      <w:rPr>
+        <w:rFonts w:ascii="Wingdings" w:hAnsi="Wingdings" w:hint="default"/>
+      </w:rPr>
+    </w:lvl>
+    <w:lvl w:ilvl="3" w:tplc="04130001" w:tentative="1">
+      <w:start w:val="1"/>
+      <w:numFmt w:val="bullet"/>
+      <w:lvlText w:val=""/>
+      <w:lvlJc w:val="left"/>
+      <w:pPr>
+        <w:ind w:left="2520" w:hanging="360"/>
+      </w:pPr>
+      <w:rPr>
+        <w:rFonts w:ascii="Symbol" w:hAnsi="Symbol" w:hint="default"/>
+      </w:rPr>
+    </w:lvl>
+    <w:lvl w:ilvl="4" w:tplc="04130003" w:tentative="1">
+      <w:start w:val="1"/>
+      <w:numFmt w:val="bullet"/>
+      <w:lvlText w:val="o"/>
+      <w:lvlJc w:val="left"/>
+      <w:pPr>
+        <w:ind w:left="3240" w:hanging="360"/>
+      </w:pPr>
+      <w:rPr>
+        <w:rFonts w:ascii="Courier New" w:hAnsi="Courier New" w:cs="Courier New" w:hint="default"/>
+      </w:rPr>
+    </w:lvl>
+    <w:lvl w:ilvl="5" w:tplc="04130005" w:tentative="1">
+      <w:start w:val="1"/>
+      <w:numFmt w:val="bullet"/>
+      <w:lvlText w:val=""/>
+      <w:lvlJc w:val="left"/>
+      <w:pPr>
+        <w:ind w:left="3960" w:hanging="360"/>
+      </w:pPr>
+      <w:rPr>
+        <w:rFonts w:ascii="Wingdings" w:hAnsi="Wingdings" w:hint="default"/>
+      </w:rPr>
+    </w:lvl>
+    <w:lvl w:ilvl="6" w:tplc="04130001" w:tentative="1">
+      <w:start w:val="1"/>
+      <w:numFmt w:val="bullet"/>
+      <w:lvlText w:val=""/>
+      <w:lvlJc w:val="left"/>
+      <w:pPr>
+        <w:ind w:left="4680" w:hanging="360"/>
+      </w:pPr>
+      <w:rPr>
+        <w:rFonts w:ascii="Symbol" w:hAnsi="Symbol" w:hint="default"/>
+      </w:rPr>
+    </w:lvl>
+    <w:lvl w:ilvl="7" w:tplc="04130003" w:tentative="1">
+      <w:start w:val="1"/>
+      <w:numFmt w:val="bullet"/>
+      <w:lvlText w:val="o"/>
+      <w:lvlJc w:val="left"/>
+      <w:pPr>
+        <w:ind w:left="5400" w:hanging="360"/>
+      </w:pPr>
+      <w:rPr>
+        <w:rFonts w:ascii="Courier New" w:hAnsi="Courier New" w:cs="Courier New" w:hint="default"/>
+      </w:rPr>
+    </w:lvl>
+    <w:lvl w:ilvl="8" w:tplc="04130005" w:tentative="1">
+      <w:start w:val="1"/>
+      <w:numFmt w:val="bullet"/>
+      <w:lvlText w:val=""/>
+      <w:lvlJc w:val="left"/>
+      <w:pPr>
+        <w:ind w:left="6120" w:hanging="360"/>
+      </w:pPr>
+      <w:rPr>
+        <w:rFonts w:ascii="Wingdings" w:hAnsi="Wingdings" w:hint="default"/>
+      </w:rPr>
+    </w:lvl>
+  </w:abstractNum>
+  <w:abstractNum w:abstractNumId="22" w15:restartNumberingAfterBreak="0">
     <w:nsid w:val="497D10EE"/>
     <w:multiLevelType w:val="multilevel"/>
     <w:tmpl w:val="D8001114"/>
@@ -14289,7 +14745,7 @@
       </w:rPr>
     </w:lvl>
   </w:abstractNum>
-  <w:abstractNum w:abstractNumId="22" w15:restartNumberingAfterBreak="0">
+  <w:abstractNum w:abstractNumId="23" w15:restartNumberingAfterBreak="0">
     <w:nsid w:val="4A4913BA"/>
     <w:multiLevelType w:val="hybridMultilevel"/>
     <w:tmpl w:val="D71854C2"/>
@@ -14403,7 +14859,7 @@
       </w:rPr>
     </w:lvl>
   </w:abstractNum>
-  <w:abstractNum w:abstractNumId="23" w15:restartNumberingAfterBreak="0">
+  <w:abstractNum w:abstractNumId="24" w15:restartNumberingAfterBreak="0">
     <w:nsid w:val="4A625871"/>
     <w:multiLevelType w:val="hybridMultilevel"/>
     <w:tmpl w:val="090690F0"/>
@@ -14517,7 +14973,7 @@
       </w:rPr>
     </w:lvl>
   </w:abstractNum>
-  <w:abstractNum w:abstractNumId="24" w15:restartNumberingAfterBreak="0">
+  <w:abstractNum w:abstractNumId="25" w15:restartNumberingAfterBreak="0">
     <w:nsid w:val="4E9205E6"/>
     <w:multiLevelType w:val="hybridMultilevel"/>
     <w:tmpl w:val="176A897C"/>
@@ -14628,7 +15084,7 @@
       </w:rPr>
     </w:lvl>
   </w:abstractNum>
-  <w:abstractNum w:abstractNumId="25" w15:restartNumberingAfterBreak="0">
+  <w:abstractNum w:abstractNumId="26" w15:restartNumberingAfterBreak="0">
     <w:nsid w:val="52571F7F"/>
     <w:multiLevelType w:val="hybridMultilevel"/>
     <w:tmpl w:val="6E02C31C"/>
@@ -14742,7 +15198,7 @@
       </w:rPr>
     </w:lvl>
   </w:abstractNum>
-  <w:abstractNum w:abstractNumId="26" w15:restartNumberingAfterBreak="0">
+  <w:abstractNum w:abstractNumId="27" w15:restartNumberingAfterBreak="0">
     <w:nsid w:val="52E42FCC"/>
     <w:multiLevelType w:val="hybridMultilevel"/>
     <w:tmpl w:val="BDEA592C"/>
@@ -14856,7 +15312,7 @@
       </w:rPr>
     </w:lvl>
   </w:abstractNum>
-  <w:abstractNum w:abstractNumId="27" w15:restartNumberingAfterBreak="0">
+  <w:abstractNum w:abstractNumId="28" w15:restartNumberingAfterBreak="0">
     <w:nsid w:val="54C97726"/>
     <w:multiLevelType w:val="hybridMultilevel"/>
     <w:tmpl w:val="C6EE17B0"/>
@@ -14970,7 +15426,7 @@
       </w:rPr>
     </w:lvl>
   </w:abstractNum>
-  <w:abstractNum w:abstractNumId="28" w15:restartNumberingAfterBreak="0">
+  <w:abstractNum w:abstractNumId="29" w15:restartNumberingAfterBreak="0">
     <w:nsid w:val="57B50595"/>
     <w:multiLevelType w:val="hybridMultilevel"/>
     <w:tmpl w:val="9AF061BE"/>
@@ -15084,7 +15540,7 @@
       </w:rPr>
     </w:lvl>
   </w:abstractNum>
-  <w:abstractNum w:abstractNumId="29" w15:restartNumberingAfterBreak="0">
+  <w:abstractNum w:abstractNumId="30" w15:restartNumberingAfterBreak="0">
     <w:nsid w:val="5C2E14B8"/>
     <w:multiLevelType w:val="hybridMultilevel"/>
     <w:tmpl w:val="4A481C4C"/>
@@ -15198,7 +15654,7 @@
       </w:rPr>
     </w:lvl>
   </w:abstractNum>
-  <w:abstractNum w:abstractNumId="30" w15:restartNumberingAfterBreak="0">
+  <w:abstractNum w:abstractNumId="31" w15:restartNumberingAfterBreak="0">
     <w:nsid w:val="5D486249"/>
     <w:multiLevelType w:val="hybridMultilevel"/>
     <w:tmpl w:val="D0CA7F74"/>
@@ -15312,7 +15768,7 @@
       </w:rPr>
     </w:lvl>
   </w:abstractNum>
-  <w:abstractNum w:abstractNumId="31" w15:restartNumberingAfterBreak="0">
+  <w:abstractNum w:abstractNumId="32" w15:restartNumberingAfterBreak="0">
     <w:nsid w:val="67A72E90"/>
     <w:multiLevelType w:val="hybridMultilevel"/>
     <w:tmpl w:val="677A0DAE"/>
@@ -15426,7 +15882,7 @@
       </w:rPr>
     </w:lvl>
   </w:abstractNum>
-  <w:abstractNum w:abstractNumId="32" w15:restartNumberingAfterBreak="0">
+  <w:abstractNum w:abstractNumId="33" w15:restartNumberingAfterBreak="0">
     <w:nsid w:val="68BC401D"/>
     <w:multiLevelType w:val="hybridMultilevel"/>
     <w:tmpl w:val="F3E2EFF8"/>
@@ -15540,7 +15996,7 @@
       </w:rPr>
     </w:lvl>
   </w:abstractNum>
-  <w:abstractNum w:abstractNumId="33" w15:restartNumberingAfterBreak="0">
+  <w:abstractNum w:abstractNumId="34" w15:restartNumberingAfterBreak="0">
     <w:nsid w:val="68E610F8"/>
     <w:multiLevelType w:val="hybridMultilevel"/>
     <w:tmpl w:val="4BA09A44"/>
@@ -15654,7 +16110,7 @@
       </w:rPr>
     </w:lvl>
   </w:abstractNum>
-  <w:abstractNum w:abstractNumId="34" w15:restartNumberingAfterBreak="0">
+  <w:abstractNum w:abstractNumId="35" w15:restartNumberingAfterBreak="0">
     <w:nsid w:val="6B3E0AA3"/>
     <w:multiLevelType w:val="hybridMultilevel"/>
     <w:tmpl w:val="9E78DB84"/>
@@ -15768,7 +16224,7 @@
       </w:rPr>
     </w:lvl>
   </w:abstractNum>
-  <w:abstractNum w:abstractNumId="35" w15:restartNumberingAfterBreak="0">
+  <w:abstractNum w:abstractNumId="36" w15:restartNumberingAfterBreak="0">
     <w:nsid w:val="6F670A39"/>
     <w:multiLevelType w:val="hybridMultilevel"/>
     <w:tmpl w:val="C3062F6A"/>
@@ -15882,7 +16338,7 @@
       </w:rPr>
     </w:lvl>
   </w:abstractNum>
-  <w:abstractNum w:abstractNumId="36" w15:restartNumberingAfterBreak="0">
+  <w:abstractNum w:abstractNumId="37" w15:restartNumberingAfterBreak="0">
     <w:nsid w:val="73D21990"/>
     <w:multiLevelType w:val="hybridMultilevel"/>
     <w:tmpl w:val="BDD40896"/>
@@ -15996,7 +16452,7 @@
       </w:rPr>
     </w:lvl>
   </w:abstractNum>
-  <w:abstractNum w:abstractNumId="37" w15:restartNumberingAfterBreak="0">
+  <w:abstractNum w:abstractNumId="38" w15:restartNumberingAfterBreak="0">
     <w:nsid w:val="765268BC"/>
     <w:multiLevelType w:val="multilevel"/>
     <w:tmpl w:val="98FA5398"/>
@@ -16121,7 +16577,7 @@
       </w:rPr>
     </w:lvl>
   </w:abstractNum>
-  <w:abstractNum w:abstractNumId="38" w15:restartNumberingAfterBreak="0">
+  <w:abstractNum w:abstractNumId="39" w15:restartNumberingAfterBreak="0">
     <w:nsid w:val="7E20588C"/>
     <w:multiLevelType w:val="multilevel"/>
     <w:tmpl w:val="338E5DE6"/>
@@ -16246,7 +16702,7 @@
       </w:rPr>
     </w:lvl>
   </w:abstractNum>
-  <w:abstractNum w:abstractNumId="39" w15:restartNumberingAfterBreak="0">
+  <w:abstractNum w:abstractNumId="40" w15:restartNumberingAfterBreak="0">
     <w:nsid w:val="7FB354B8"/>
     <w:multiLevelType w:val="multilevel"/>
     <w:tmpl w:val="F610523E"/>
@@ -16377,7 +16833,7 @@
     <w:abstractNumId w:val="8"/>
   </w:num>
   <w:num w:numId="3" w16cid:durableId="1054156441">
-    <w:abstractNumId w:val="39"/>
+    <w:abstractNumId w:val="40"/>
   </w:num>
   <w:num w:numId="4" w16cid:durableId="678048396">
     <w:abstractNumId w:val="3"/>
@@ -16386,7 +16842,7 @@
     <w:abstractNumId w:val="2"/>
   </w:num>
   <w:num w:numId="6" w16cid:durableId="1561330539">
-    <w:abstractNumId w:val="38"/>
+    <w:abstractNumId w:val="39"/>
   </w:num>
   <w:num w:numId="7" w16cid:durableId="460655411">
     <w:abstractNumId w:val="1"/>
@@ -16395,13 +16851,13 @@
     <w:abstractNumId w:val="0"/>
   </w:num>
   <w:num w:numId="9" w16cid:durableId="1842043718">
-    <w:abstractNumId w:val="21"/>
+    <w:abstractNumId w:val="22"/>
   </w:num>
   <w:num w:numId="10" w16cid:durableId="1564681893">
     <w:abstractNumId w:val="6"/>
   </w:num>
   <w:num w:numId="11" w16cid:durableId="659969353">
-    <w:abstractNumId w:val="37"/>
+    <w:abstractNumId w:val="38"/>
   </w:num>
   <w:num w:numId="12" w16cid:durableId="1240991367">
     <w:abstractNumId w:val="19"/>
@@ -16410,31 +16866,31 @@
     <w:abstractNumId w:val="4"/>
   </w:num>
   <w:num w:numId="14" w16cid:durableId="269313726">
-    <w:abstractNumId w:val="24"/>
+    <w:abstractNumId w:val="25"/>
   </w:num>
   <w:num w:numId="15" w16cid:durableId="957219616">
     <w:abstractNumId w:val="12"/>
   </w:num>
   <w:num w:numId="16" w16cid:durableId="476073670">
-    <w:abstractNumId w:val="25"/>
+    <w:abstractNumId w:val="26"/>
   </w:num>
   <w:num w:numId="17" w16cid:durableId="750155687">
     <w:abstractNumId w:val="9"/>
   </w:num>
   <w:num w:numId="18" w16cid:durableId="1675762147">
-    <w:abstractNumId w:val="28"/>
+    <w:abstractNumId w:val="29"/>
   </w:num>
   <w:num w:numId="19" w16cid:durableId="593321197">
-    <w:abstractNumId w:val="22"/>
+    <w:abstractNumId w:val="23"/>
   </w:num>
   <w:num w:numId="20" w16cid:durableId="514610936">
     <w:abstractNumId w:val="18"/>
   </w:num>
   <w:num w:numId="21" w16cid:durableId="1882472501">
-    <w:abstractNumId w:val="34"/>
+    <w:abstractNumId w:val="35"/>
   </w:num>
   <w:num w:numId="22" w16cid:durableId="2096438135">
-    <w:abstractNumId w:val="27"/>
+    <w:abstractNumId w:val="28"/>
   </w:num>
   <w:num w:numId="23" w16cid:durableId="1786264760">
     <w:abstractNumId w:val="17"/>
@@ -16443,7 +16899,7 @@
     <w:abstractNumId w:val="7"/>
   </w:num>
   <w:num w:numId="25" w16cid:durableId="539056946">
-    <w:abstractNumId w:val="26"/>
+    <w:abstractNumId w:val="27"/>
   </w:num>
   <w:num w:numId="26" w16cid:durableId="1705666564">
     <w:abstractNumId w:val="15"/>
@@ -16461,22 +16917,22 @@
     <w:abstractNumId w:val="14"/>
   </w:num>
   <w:num w:numId="31" w16cid:durableId="2146118984">
-    <w:abstractNumId w:val="35"/>
+    <w:abstractNumId w:val="36"/>
   </w:num>
   <w:num w:numId="32" w16cid:durableId="287783541">
+    <w:abstractNumId w:val="34"/>
+  </w:num>
+  <w:num w:numId="33" w16cid:durableId="793208847">
+    <w:abstractNumId w:val="31"/>
+  </w:num>
+  <w:num w:numId="34" w16cid:durableId="950823618">
+    <w:abstractNumId w:val="37"/>
+  </w:num>
+  <w:num w:numId="35" w16cid:durableId="1727296855">
     <w:abstractNumId w:val="33"/>
   </w:num>
-  <w:num w:numId="33" w16cid:durableId="793208847">
+  <w:num w:numId="36" w16cid:durableId="452141620">
     <w:abstractNumId w:val="30"/>
-  </w:num>
-  <w:num w:numId="34" w16cid:durableId="950823618">
-    <w:abstractNumId w:val="36"/>
-  </w:num>
-  <w:num w:numId="35" w16cid:durableId="1727296855">
-    <w:abstractNumId w:val="32"/>
-  </w:num>
-  <w:num w:numId="36" w16cid:durableId="452141620">
-    <w:abstractNumId w:val="29"/>
   </w:num>
   <w:num w:numId="37" w16cid:durableId="573319985">
     <w:abstractNumId w:val="16"/>
@@ -16485,13 +16941,16 @@
     <w:abstractNumId w:val="10"/>
   </w:num>
   <w:num w:numId="39" w16cid:durableId="1286884381">
-    <w:abstractNumId w:val="23"/>
+    <w:abstractNumId w:val="24"/>
   </w:num>
   <w:num w:numId="40" w16cid:durableId="1867138305">
-    <w:abstractNumId w:val="31"/>
+    <w:abstractNumId w:val="32"/>
   </w:num>
   <w:num w:numId="41" w16cid:durableId="1401319641">
     <w:abstractNumId w:val="5"/>
+  </w:num>
+  <w:num w:numId="42" w16cid:durableId="1513031437">
+    <w:abstractNumId w:val="21"/>
   </w:num>
   <w:numIdMacAtCleanup w:val="30"/>
 </w:numbering>
@@ -43636,6 +44095,7 @@
   </w:compat>
   <w:rsids>
     <w:rsidRoot w:val="00341A81"/>
+    <w:rsid w:val="00000741"/>
     <w:rsid w:val="00002EAF"/>
     <w:rsid w:val="00017D46"/>
     <w:rsid w:val="0002379C"/>
@@ -43745,6 +44205,7 @@
     <w:rsid w:val="00CA4A19"/>
     <w:rsid w:val="00CF1F7F"/>
     <w:rsid w:val="00D04B02"/>
+    <w:rsid w:val="00D42313"/>
     <w:rsid w:val="00D46181"/>
     <w:rsid w:val="00D5595F"/>
     <w:rsid w:val="00D6392B"/>
@@ -44563,34 +45024,6 @@
 </file>
 
 <file path=customXml/item2.xml><?xml version="1.0" encoding="utf-8"?>
-<b:Sources xmlns:b="http://schemas.openxmlformats.org/officeDocument/2006/bibliography" xmlns="http://schemas.openxmlformats.org/officeDocument/2006/bibliography" SelectedStyle="\GostName.XSL" StyleName="GOST - Name Sort" Version="2003"/>
-</file>
-
-<file path=customXml/item3.xml><?xml version="1.0" encoding="utf-8"?>
-<TemplafyTemplateConfiguration><![CDATA[{"elementsMetadata":[{"type":"richTextContentControl","id":"ec8b3160-25f8-414a-80e0-e48d9cb012dc","elementConfiguration":{"binding":"Form.Title","removeAndKeepContent":false,"disableUpdates":false,"type":"text"}},{"type":"richTextContentControl","id":"8403fd50-6acc-4c19-bb76-5adfb21693b6","elementConfiguration":{"binding":"Form.ProjectReference","visibility":{"action":"hide","operator":"equals","compareValue":""},"removeAndKeepContent":false,"disableUpdates":false,"type":"text"}},{"type":"richTextContentControl","id":"d3295b1e-5322-416b-b13f-164e6864cf38","elementConfiguration":{"binding":"Form.Version","visibility":{"action":"hide","operator":"equals","compareValue":""},"removeAndKeepContent":false,"disableUpdates":false,"type":"text"}},{"type":"richTextContentControl","id":"26fb0063-0a6c-4ae6-8a83-a412dca9947c","elementConfiguration":{"format":"{{DateFormats.GeneralDate}}","binding":"Form.Date","removeAndKeepContent":false,"disableUpdates":false,"type":"date"}},{"type":"richTextContentControl","id":"2b60100f-ea86-46ee-a99b-8cdf48105287","elementConfiguration":{"binding":"UserProfile.Entity.Entity","removeAndKeepContent":false,"disableUpdates":false,"type":"text"}},{"type":"richTextContentControl","id":"6006a512-981e-4c6e-9e09-436c783a91eb","elementConfiguration":{"binding":"UserProfile.Name","removeAndKeepContent":false,"disableUpdates":false,"type":"text"}},{"type":"richTextContentControl","id":"e66d27d7-ce18-4de2-b977-85abad282a0d","elementConfiguration":{"binding":"UserProfile.Name","removeAndKeepContent":false,"disableUpdates":false,"type":"text"}},{"type":"richTextContentControl","id":"ff0b0d4d-e40d-416d-8f39-e7fe8ed7fa05","elementConfiguration":{"binding":"Form.ProjectReference","visibility":{"action":"hide","operator":"equals","compareValue":""},"removeAndKeepContent":false,"disableUpdates":false,"type":"text"}},{"type":"richTextContentControl","id":"304916bc-09cf-44b1-985d-8dadc4369525","elementConfiguration":{"binding":"UserProfile.Department.FullAddress","removeAndKeepContent":false,"disableUpdates":false,"type":"text"}},{"type":"richTextContentControl","id":"33fd0cd4-0be9-40be-b8c0-cd8af39e9180","elementConfiguration":{"visibility":{"action":"hide","binding":"UserProfile.Department.OfficeTelephone","operator":"equals","compareValue":""},"disableUpdates":false,"type":"group"}},{"type":"richTextContentControl","id":"91cd5817-c72a-491e-8ca7-957a083ee2eb","elementConfiguration":{"binding":"UserProfile.Department.OfficeTelephone","removeAndKeepContent":false,"disableUpdates":false,"type":"text"}},{"type":"richTextContentControl","id":"01f123eb-ba31-49ca-915a-4b7bda6bcf62","elementConfiguration":{"binding":"UserProfile.Department.FullAddress","removeAndKeepContent":false,"disableUpdates":false,"type":"text"}},{"type":"richTextContentControl","id":"a73ffbd1-1de8-4e87-bf92-b507d2575846","elementConfiguration":{"visibility":{"action":"hide","binding":"UserProfile.Department.OfficeTelephone","operator":"equals","compareValue":""},"disableUpdates":false,"type":"group"}},{"type":"richTextContentControl","id":"1bc3b9c6-9406-497a-8881-441e8e9abd21","elementConfiguration":{"binding":"UserProfile.Department.OfficeTelephone","removeAndKeepContent":false,"disableUpdates":false,"type":"text"}},{"type":"richTextContentControl","id":"9d233541-9b5e-4a6e-b14e-87732772e736","elementConfiguration":{"binding":"Form.ProjectReference","visibility":{"action":"hide","operator":"equals","compareValue":""},"removeAndKeepContent":false,"disableUpdates":false,"type":"text"}},{"type":"richTextContentControl","id":"4cc80b97-9365-4921-81ba-a0e01749ecd0","elementConfiguration":{"format":"{{DateFormats.GeneralDate}}","binding":"Form.Date","removeAndKeepContent":false,"disableUpdates":false,"type":"date"}},{"type":"richTextContentControl","id":"75cfe1ee-c251-43c5-ab9e-d2c8578afdf4","elementConfiguration":{"binding":"Form.ProjectReference","visibility":{"action":"hide","operator":"equals","compareValue":""},"removeAndKeepContent":false,"disableUpdates":false,"type":"text"}},{"type":"richTextContentControl","id":"d783b694-02d1-4f95-aa7e-587f22ffb299","elementConfiguration":{"format":"{{DateFormats.GeneralDate}}","binding":"Form.Date","removeAndKeepContent":false,"disableUpdates":false,"type":"date"}}],"transformationConfigurations":[{"topMargin":"{{UserProfile.PageSetup.TopMargin}}","rightMargin":"{{UserProfile.PageSetup.RightMargin}}","bottomMargin":"{{UserProfile.PageSetup.BottomMargin}}","leftMargin":"{{UserProfile.PageSetup.LeftMargin}}","paperWidth":"{{UserProfile.PageSetup.PaperWidth}}","paperHeight":"{{UserProfile.PageSetup.PaperHeight}}","originalValues":{"topMargin":2552,"rightMargin":1134,"bottomMargin":2041,"leftMargin":1418,"gutter":0,"gutterPosition":"left","orientation":"portrait","paperWidth":11906,"paperHeight":16838,"headerFromEdge":1588,"footerFromEdge":782},"disableUpdates":false,"type":"pageSetup"},{"binding":"UserProfile.LogoInsertion.LogoName","shapeName":"LogoHide","width":"{{UserProfile.LogoInsertion.LogoWidth}}","namedSections":"all","namedPages":"all","leftOffset":"{{UserProfile.LogoInsertion.LeftOffset}}","horizontalRelativePosition":"rightMargin","topOffset":"{{UserProfile.LogoInsertion.TopOffset}}","verticalRelativePosition":"page","imageTextWrapping":"inFrontOfText","disableUpdates":false,"type":"imageHeader"},{"propertyName":"ProjectReference","propertyValue":"{{Form.ProjectReference}}","disableUpdates":false,"type":"customDocumentProperty"},{"propertyName":"Title","propertyValue":"{{Form.Title}}","disableUpdates":false,"type":"customDocumentProperty"},{"propertyName":"Version","propertyValue":"{{Form.Version}}","disableUpdates":false,"type":"customDocumentProperty"},{"language":"{{DocumentLanguage}}","disableUpdates":false,"type":"proofingLanguage"},{"propertyName":"PageSetup","propertyValue":"{{UserProfile.PageSetup.PaperSize}}","disableUpdates":false,"type":"customDocumentProperty"}],"isBaseTemplate":false,"templateName":"Algemeen rapport_UKNS_NL-ALL","templateDescription":"","enableDocumentContentUpdater":true,"version":"1.3"}]]></TemplafyTemplateConfiguration>
-</file>
-
-<file path=customXml/item4.xml><?xml version="1.0" encoding="utf-8"?>
-<?mso-contentType ?>
-<FormTemplates xmlns="http://schemas.microsoft.com/sharepoint/v3/contenttype/forms">
-  <Display>DocumentLibraryForm</Display>
-  <Edit>DocumentLibraryForm</Edit>
-  <New>DocumentLibraryForm</New>
-</FormTemplates>
-</file>
-
-<file path=customXml/item5.xml><?xml version="1.0" encoding="utf-8"?>
-<p:properties xmlns:p="http://schemas.microsoft.com/office/2006/metadata/properties" xmlns:xsi="http://www.w3.org/2001/XMLSchema-instance" xmlns:pc="http://schemas.microsoft.com/office/infopath/2007/PartnerControls">
-  <documentManagement>
-    <lcf76f155ced4ddcb4097134ff3c332f xmlns="470a43d6-5285-470b-9a64-75d0016e5c24">
-      <Terms xmlns="http://schemas.microsoft.com/office/infopath/2007/PartnerControls"/>
-    </lcf76f155ced4ddcb4097134ff3c332f>
-    <TaxCatchAll xmlns="46ece21c-30c9-4e8a-9bcb-f01a44782352" xsi:nil="true"/>
-  </documentManagement>
-</p:properties>
-</file>
-
-<file path=customXml/item6.xml><?xml version="1.0" encoding="utf-8"?>
 <ct:contentTypeSchema xmlns:ct="http://schemas.microsoft.com/office/2006/metadata/contentType" xmlns:ma="http://schemas.microsoft.com/office/2006/metadata/properties/metaAttributes" ct:_="" ma:_="" ma:contentTypeName="Document" ma:contentTypeID="0x010100766FD3B0C1D0324E8D3A419896AD0AEA" ma:contentTypeVersion="19" ma:contentTypeDescription="Create a new document." ma:contentTypeScope="" ma:versionID="7ab188b833267d4740fff6fb34b52195">
   <xsd:schema xmlns:xsd="http://www.w3.org/2001/XMLSchema" xmlns:xs="http://www.w3.org/2001/XMLSchema" xmlns:p="http://schemas.microsoft.com/office/2006/metadata/properties" xmlns:ns2="470a43d6-5285-470b-9a64-75d0016e5c24" xmlns:ns3="46ece21c-30c9-4e8a-9bcb-f01a44782352" targetNamespace="http://schemas.microsoft.com/office/2006/metadata/properties" ma:root="true" ma:fieldsID="e44433cd420dc565567983d5cc7180ca" ns2:_="" ns3:_="">
     <xsd:import namespace="470a43d6-5285-470b-9a64-75d0016e5c24"/>
@@ -44813,6 +45246,34 @@
 </ct:contentTypeSchema>
 </file>
 
+<file path=customXml/item3.xml><?xml version="1.0" encoding="utf-8"?>
+<p:properties xmlns:p="http://schemas.microsoft.com/office/2006/metadata/properties" xmlns:xsi="http://www.w3.org/2001/XMLSchema-instance" xmlns:pc="http://schemas.microsoft.com/office/infopath/2007/PartnerControls">
+  <documentManagement>
+    <lcf76f155ced4ddcb4097134ff3c332f xmlns="470a43d6-5285-470b-9a64-75d0016e5c24">
+      <Terms xmlns="http://schemas.microsoft.com/office/infopath/2007/PartnerControls"/>
+    </lcf76f155ced4ddcb4097134ff3c332f>
+    <TaxCatchAll xmlns="46ece21c-30c9-4e8a-9bcb-f01a44782352" xsi:nil="true"/>
+  </documentManagement>
+</p:properties>
+</file>
+
+<file path=customXml/item4.xml><?xml version="1.0" encoding="utf-8"?>
+<?mso-contentType ?>
+<FormTemplates xmlns="http://schemas.microsoft.com/sharepoint/v3/contenttype/forms">
+  <Display>DocumentLibraryForm</Display>
+  <Edit>DocumentLibraryForm</Edit>
+  <New>DocumentLibraryForm</New>
+</FormTemplates>
+</file>
+
+<file path=customXml/item5.xml><?xml version="1.0" encoding="utf-8"?>
+<TemplafyTemplateConfiguration><![CDATA[{"elementsMetadata":[{"type":"richTextContentControl","id":"ec8b3160-25f8-414a-80e0-e48d9cb012dc","elementConfiguration":{"binding":"Form.Title","removeAndKeepContent":false,"disableUpdates":false,"type":"text"}},{"type":"richTextContentControl","id":"8403fd50-6acc-4c19-bb76-5adfb21693b6","elementConfiguration":{"binding":"Form.ProjectReference","visibility":{"action":"hide","operator":"equals","compareValue":""},"removeAndKeepContent":false,"disableUpdates":false,"type":"text"}},{"type":"richTextContentControl","id":"d3295b1e-5322-416b-b13f-164e6864cf38","elementConfiguration":{"binding":"Form.Version","visibility":{"action":"hide","operator":"equals","compareValue":""},"removeAndKeepContent":false,"disableUpdates":false,"type":"text"}},{"type":"richTextContentControl","id":"26fb0063-0a6c-4ae6-8a83-a412dca9947c","elementConfiguration":{"format":"{{DateFormats.GeneralDate}}","binding":"Form.Date","removeAndKeepContent":false,"disableUpdates":false,"type":"date"}},{"type":"richTextContentControl","id":"2b60100f-ea86-46ee-a99b-8cdf48105287","elementConfiguration":{"binding":"UserProfile.Entity.Entity","removeAndKeepContent":false,"disableUpdates":false,"type":"text"}},{"type":"richTextContentControl","id":"6006a512-981e-4c6e-9e09-436c783a91eb","elementConfiguration":{"binding":"UserProfile.Name","removeAndKeepContent":false,"disableUpdates":false,"type":"text"}},{"type":"richTextContentControl","id":"e66d27d7-ce18-4de2-b977-85abad282a0d","elementConfiguration":{"binding":"UserProfile.Name","removeAndKeepContent":false,"disableUpdates":false,"type":"text"}},{"type":"richTextContentControl","id":"ff0b0d4d-e40d-416d-8f39-e7fe8ed7fa05","elementConfiguration":{"binding":"Form.ProjectReference","visibility":{"action":"hide","operator":"equals","compareValue":""},"removeAndKeepContent":false,"disableUpdates":false,"type":"text"}},{"type":"richTextContentControl","id":"304916bc-09cf-44b1-985d-8dadc4369525","elementConfiguration":{"binding":"UserProfile.Department.FullAddress","removeAndKeepContent":false,"disableUpdates":false,"type":"text"}},{"type":"richTextContentControl","id":"33fd0cd4-0be9-40be-b8c0-cd8af39e9180","elementConfiguration":{"visibility":{"action":"hide","binding":"UserProfile.Department.OfficeTelephone","operator":"equals","compareValue":""},"disableUpdates":false,"type":"group"}},{"type":"richTextContentControl","id":"91cd5817-c72a-491e-8ca7-957a083ee2eb","elementConfiguration":{"binding":"UserProfile.Department.OfficeTelephone","removeAndKeepContent":false,"disableUpdates":false,"type":"text"}},{"type":"richTextContentControl","id":"01f123eb-ba31-49ca-915a-4b7bda6bcf62","elementConfiguration":{"binding":"UserProfile.Department.FullAddress","removeAndKeepContent":false,"disableUpdates":false,"type":"text"}},{"type":"richTextContentControl","id":"a73ffbd1-1de8-4e87-bf92-b507d2575846","elementConfiguration":{"visibility":{"action":"hide","binding":"UserProfile.Department.OfficeTelephone","operator":"equals","compareValue":""},"disableUpdates":false,"type":"group"}},{"type":"richTextContentControl","id":"1bc3b9c6-9406-497a-8881-441e8e9abd21","elementConfiguration":{"binding":"UserProfile.Department.OfficeTelephone","removeAndKeepContent":false,"disableUpdates":false,"type":"text"}},{"type":"richTextContentControl","id":"9d233541-9b5e-4a6e-b14e-87732772e736","elementConfiguration":{"binding":"Form.ProjectReference","visibility":{"action":"hide","operator":"equals","compareValue":""},"removeAndKeepContent":false,"disableUpdates":false,"type":"text"}},{"type":"richTextContentControl","id":"4cc80b97-9365-4921-81ba-a0e01749ecd0","elementConfiguration":{"format":"{{DateFormats.GeneralDate}}","binding":"Form.Date","removeAndKeepContent":false,"disableUpdates":false,"type":"date"}},{"type":"richTextContentControl","id":"75cfe1ee-c251-43c5-ab9e-d2c8578afdf4","elementConfiguration":{"binding":"Form.ProjectReference","visibility":{"action":"hide","operator":"equals","compareValue":""},"removeAndKeepContent":false,"disableUpdates":false,"type":"text"}},{"type":"richTextContentControl","id":"d783b694-02d1-4f95-aa7e-587f22ffb299","elementConfiguration":{"format":"{{DateFormats.GeneralDate}}","binding":"Form.Date","removeAndKeepContent":false,"disableUpdates":false,"type":"date"}}],"transformationConfigurations":[{"topMargin":"{{UserProfile.PageSetup.TopMargin}}","rightMargin":"{{UserProfile.PageSetup.RightMargin}}","bottomMargin":"{{UserProfile.PageSetup.BottomMargin}}","leftMargin":"{{UserProfile.PageSetup.LeftMargin}}","paperWidth":"{{UserProfile.PageSetup.PaperWidth}}","paperHeight":"{{UserProfile.PageSetup.PaperHeight}}","originalValues":{"topMargin":2552,"rightMargin":1134,"bottomMargin":2041,"leftMargin":1418,"gutter":0,"gutterPosition":"left","orientation":"portrait","paperWidth":11906,"paperHeight":16838,"headerFromEdge":1588,"footerFromEdge":782},"disableUpdates":false,"type":"pageSetup"},{"binding":"UserProfile.LogoInsertion.LogoName","shapeName":"LogoHide","width":"{{UserProfile.LogoInsertion.LogoWidth}}","namedSections":"all","namedPages":"all","leftOffset":"{{UserProfile.LogoInsertion.LeftOffset}}","horizontalRelativePosition":"rightMargin","topOffset":"{{UserProfile.LogoInsertion.TopOffset}}","verticalRelativePosition":"page","imageTextWrapping":"inFrontOfText","disableUpdates":false,"type":"imageHeader"},{"propertyName":"ProjectReference","propertyValue":"{{Form.ProjectReference}}","disableUpdates":false,"type":"customDocumentProperty"},{"propertyName":"Title","propertyValue":"{{Form.Title}}","disableUpdates":false,"type":"customDocumentProperty"},{"propertyName":"Version","propertyValue":"{{Form.Version}}","disableUpdates":false,"type":"customDocumentProperty"},{"language":"{{DocumentLanguage}}","disableUpdates":false,"type":"proofingLanguage"},{"propertyName":"PageSetup","propertyValue":"{{UserProfile.PageSetup.PaperSize}}","disableUpdates":false,"type":"customDocumentProperty"}],"isBaseTemplate":false,"templateName":"Algemeen rapport_UKNS_NL-ALL","templateDescription":"","enableDocumentContentUpdater":true,"version":"1.3"}]]></TemplafyTemplateConfiguration>
+</file>
+
+<file path=customXml/item6.xml><?xml version="1.0" encoding="utf-8"?>
+<b:Sources xmlns:b="http://schemas.openxmlformats.org/officeDocument/2006/bibliography" xmlns="http://schemas.openxmlformats.org/officeDocument/2006/bibliography" SelectedStyle="\GostName.XSL" StyleName="GOST - Name Sort" Version="2003"/>
+</file>
+
 <file path=customXml/itemProps1.xml><?xml version="1.0" encoding="utf-8"?>
 <ds:datastoreItem xmlns:ds="http://schemas.openxmlformats.org/officeDocument/2006/customXml" ds:itemID="{E78224B9-30A2-4041-94CA-6422A6BC53DA}">
   <ds:schemaRefs/>
@@ -44820,39 +45281,6 @@
 </file>
 
 <file path=customXml/itemProps2.xml><?xml version="1.0" encoding="utf-8"?>
-<ds:datastoreItem xmlns:ds="http://schemas.openxmlformats.org/officeDocument/2006/customXml" ds:itemID="{0607A669-E7AD-4F38-8695-94569278FB4C}">
-  <ds:schemaRefs>
-    <ds:schemaRef ds:uri="http://schemas.openxmlformats.org/officeDocument/2006/bibliography"/>
-  </ds:schemaRefs>
-</ds:datastoreItem>
-</file>
-
-<file path=customXml/itemProps3.xml><?xml version="1.0" encoding="utf-8"?>
-<ds:datastoreItem xmlns:ds="http://schemas.openxmlformats.org/officeDocument/2006/customXml" ds:itemID="{028D40E2-1CD2-4A7C-8137-29C02AD14501}">
-  <ds:schemaRefs/>
-</ds:datastoreItem>
-</file>
-
-<file path=customXml/itemProps4.xml><?xml version="1.0" encoding="utf-8"?>
-<ds:datastoreItem xmlns:ds="http://schemas.openxmlformats.org/officeDocument/2006/customXml" ds:itemID="{734C5BFC-1AE0-4B42-B3FD-CC4EC52A933C}">
-  <ds:schemaRefs>
-    <ds:schemaRef ds:uri="http://schemas.microsoft.com/sharepoint/v3/contenttype/forms"/>
-  </ds:schemaRefs>
-</ds:datastoreItem>
-</file>
-
-<file path=customXml/itemProps5.xml><?xml version="1.0" encoding="utf-8"?>
-<ds:datastoreItem xmlns:ds="http://schemas.openxmlformats.org/officeDocument/2006/customXml" ds:itemID="{D2A54DF7-987F-4498-8757-566C853BAD43}">
-  <ds:schemaRefs>
-    <ds:schemaRef ds:uri="http://schemas.microsoft.com/office/2006/metadata/properties"/>
-    <ds:schemaRef ds:uri="http://schemas.microsoft.com/office/infopath/2007/PartnerControls"/>
-    <ds:schemaRef ds:uri="470a43d6-5285-470b-9a64-75d0016e5c24"/>
-    <ds:schemaRef ds:uri="46ece21c-30c9-4e8a-9bcb-f01a44782352"/>
-  </ds:schemaRefs>
-</ds:datastoreItem>
-</file>
-
-<file path=customXml/itemProps6.xml><?xml version="1.0" encoding="utf-8"?>
 <ds:datastoreItem xmlns:ds="http://schemas.openxmlformats.org/officeDocument/2006/customXml" ds:itemID="{FAEDFCFF-68B9-4DD5-BEA6-0635C0C8FC32}">
   <ds:schemaRefs>
     <ds:schemaRef ds:uri="http://schemas.microsoft.com/office/2006/metadata/contentType"/>
@@ -44869,4 +45297,37 @@
     <ds:schemaRef ds:uri="http://schemas.microsoft.com/internal/obd"/>
   </ds:schemaRefs>
 </ds:datastoreItem>
+</file>
+
+<file path=customXml/itemProps3.xml><?xml version="1.0" encoding="utf-8"?>
+<ds:datastoreItem xmlns:ds="http://schemas.openxmlformats.org/officeDocument/2006/customXml" ds:itemID="{D2A54DF7-987F-4498-8757-566C853BAD43}">
+  <ds:schemaRefs>
+    <ds:schemaRef ds:uri="http://schemas.microsoft.com/office/2006/metadata/properties"/>
+    <ds:schemaRef ds:uri="http://schemas.microsoft.com/office/infopath/2007/PartnerControls"/>
+    <ds:schemaRef ds:uri="470a43d6-5285-470b-9a64-75d0016e5c24"/>
+    <ds:schemaRef ds:uri="46ece21c-30c9-4e8a-9bcb-f01a44782352"/>
+  </ds:schemaRefs>
+</ds:datastoreItem>
+</file>
+
+<file path=customXml/itemProps4.xml><?xml version="1.0" encoding="utf-8"?>
+<ds:datastoreItem xmlns:ds="http://schemas.openxmlformats.org/officeDocument/2006/customXml" ds:itemID="{734C5BFC-1AE0-4B42-B3FD-CC4EC52A933C}">
+  <ds:schemaRefs>
+    <ds:schemaRef ds:uri="http://schemas.microsoft.com/sharepoint/v3/contenttype/forms"/>
+  </ds:schemaRefs>
+</ds:datastoreItem>
+</file>
+
+<file path=customXml/itemProps5.xml><?xml version="1.0" encoding="utf-8"?>
+<ds:datastoreItem xmlns:ds="http://schemas.openxmlformats.org/officeDocument/2006/customXml" ds:itemID="{028D40E2-1CD2-4A7C-8137-29C02AD14501}">
+  <ds:schemaRefs/>
+</ds:datastoreItem>
+</file>
+
+<file path=customXml/itemProps6.xml><?xml version="1.0" encoding="utf-8"?>
+<ds:datastoreItem xmlns:ds="http://schemas.openxmlformats.org/officeDocument/2006/customXml" ds:itemID="{0607A669-E7AD-4F38-8695-94569278FB4C}">
+  <ds:schemaRefs>
+    <ds:schemaRef ds:uri="http://schemas.openxmlformats.org/officeDocument/2006/bibliography"/>
+  </ds:schemaRefs>
+</ds:datastoreItem>
 </file>
</xml_diff>

<commit_message>
fix: valide geometrie genereren bij maken van bekleding
</commit_message>
<xml_diff>
--- a/handleiding/Gebruikershandleiding BOLuS vx.x.docx
+++ b/handleiding/Gebruikershandleiding BOLuS vx.x.docx
@@ -26,7 +26,6 @@
         <w:tc>
           <w:tcPr>
             <w:tcW w:w="2410" w:type="dxa"/>
-            <w:shd w:val="clear" w:color="auto" w:fill="auto"/>
           </w:tcPr>
           <w:p>
             <w:pPr>
@@ -77,7 +76,6 @@
                   <w:docPart w:val="C4AFBD3227424C1FBDDEFD9299E1328E"/>
                 </w:placeholder>
               </w:sdtPr>
-              <w:sdtEndPr/>
               <w:sdtContent>
                 <w:r>
                   <w:rPr>
@@ -136,7 +134,6 @@
         <w:tc>
           <w:tcPr>
             <w:tcW w:w="9638" w:type="dxa"/>
-            <w:shd w:val="clear" w:color="auto" w:fill="auto"/>
           </w:tcPr>
           <w:sdt>
             <w:sdtPr>
@@ -436,19 +433,19 @@
         </w:sectPr>
       </w:pPr>
     </w:p>
-    <w:bookmarkStart w:id="1" w:name="_Toc107578350" w:displacedByCustomXml="next"/>
-    <w:bookmarkStart w:id="2" w:name="_Toc107577893" w:displacedByCustomXml="next"/>
-    <w:bookmarkStart w:id="3" w:name="_Toc188566" w:displacedByCustomXml="next"/>
-    <w:bookmarkStart w:id="4" w:name="_Toc535934598" w:displacedByCustomXml="next"/>
-    <w:bookmarkStart w:id="5" w:name="_Toc535934159" w:displacedByCustomXml="next"/>
-    <w:bookmarkStart w:id="6" w:name="_Toc396311910" w:displacedByCustomXml="next"/>
-    <w:bookmarkStart w:id="7" w:name="_Toc219009570" w:displacedByCustomXml="next"/>
-    <w:bookmarkStart w:id="8" w:name="_Toc55266784" w:displacedByCustomXml="next"/>
-    <w:bookmarkStart w:id="9" w:name="_Toc330816280" w:displacedByCustomXml="next"/>
-    <w:bookmarkStart w:id="10" w:name="_Toc330814616" w:displacedByCustomXml="next"/>
+    <w:bookmarkStart w:id="1" w:name="_Toc55266784" w:displacedByCustomXml="next"/>
+    <w:bookmarkStart w:id="2" w:name="_Toc219009570" w:displacedByCustomXml="next"/>
+    <w:bookmarkStart w:id="3" w:name="_Toc396311910" w:displacedByCustomXml="next"/>
+    <w:bookmarkStart w:id="4" w:name="_Toc535934159" w:displacedByCustomXml="next"/>
+    <w:bookmarkStart w:id="5" w:name="_Toc535934598" w:displacedByCustomXml="next"/>
+    <w:bookmarkStart w:id="6" w:name="_Toc188566" w:displacedByCustomXml="next"/>
+    <w:bookmarkStart w:id="7" w:name="_Toc107577893" w:displacedByCustomXml="next"/>
+    <w:bookmarkStart w:id="8" w:name="_Toc107578350" w:displacedByCustomXml="next"/>
+    <w:bookmarkStart w:id="9" w:name="_Toc199664921" w:displacedByCustomXml="next"/>
+    <w:bookmarkStart w:id="10" w:name="_Toc224016202" w:displacedByCustomXml="next"/>
     <w:bookmarkStart w:id="11" w:name="_Toc307346812" w:displacedByCustomXml="next"/>
-    <w:bookmarkStart w:id="12" w:name="_Toc224016202" w:displacedByCustomXml="next"/>
-    <w:bookmarkStart w:id="13" w:name="_Toc199664921" w:displacedByCustomXml="next"/>
+    <w:bookmarkStart w:id="12" w:name="_Toc330814616" w:displacedByCustomXml="next"/>
+    <w:bookmarkStart w:id="13" w:name="_Toc330816280" w:displacedByCustomXml="next"/>
     <w:sdt>
       <w:sdtPr>
         <w:rPr>
@@ -3285,7 +3282,6 @@
         <w:lastRenderedPageBreak/>
         <w:t>Inleiding</w:t>
       </w:r>
-      <w:bookmarkEnd w:id="14"/>
       <w:bookmarkEnd w:id="8"/>
       <w:bookmarkEnd w:id="7"/>
       <w:bookmarkEnd w:id="6"/>
@@ -3294,6 +3290,7 @@
       <w:bookmarkEnd w:id="3"/>
       <w:bookmarkEnd w:id="2"/>
       <w:bookmarkEnd w:id="1"/>
+      <w:bookmarkEnd w:id="14"/>
     </w:p>
     <w:p>
       <w:pPr>
@@ -3827,7 +3824,6 @@
         <w:tc>
           <w:tcPr>
             <w:tcW w:w="734" w:type="pct"/>
-            <w:shd w:val="clear" w:color="auto" w:fill="auto"/>
           </w:tcPr>
           <w:p>
             <w:pPr>
@@ -3847,7 +3843,6 @@
         <w:tc>
           <w:tcPr>
             <w:tcW w:w="3386" w:type="pct"/>
-            <w:shd w:val="clear" w:color="auto" w:fill="auto"/>
           </w:tcPr>
           <w:p>
             <w:pPr>
@@ -3867,7 +3862,6 @@
         <w:tc>
           <w:tcPr>
             <w:tcW w:w="880" w:type="pct"/>
-            <w:shd w:val="clear" w:color="auto" w:fill="auto"/>
           </w:tcPr>
           <w:p>
             <w:pPr>
@@ -4442,15 +4436,7 @@
                               <w:t xml:space="preserve"> NIET</w:t>
                             </w:r>
                             <w:r>
-                              <w:t xml:space="preserve"> gesynchroniseerd wordt met de </w:t>
-                            </w:r>
-                            <w:proofErr w:type="spellStart"/>
-                            <w:r>
-                              <w:t>cloud</w:t>
-                            </w:r>
-                            <w:proofErr w:type="spellEnd"/>
-                            <w:r>
-                              <w:t xml:space="preserve"> (OneDrive)</w:t>
+                              <w:t xml:space="preserve"> gesynchroniseerd wordt met de cloud (OneDrive)</w:t>
                             </w:r>
                             <w:r>
                               <w:t>. Dit zorgt voor problemen bij het doorrekenen van de D-Stability berekeningen.</w:t>
@@ -4493,15 +4479,7 @@
                         <w:t xml:space="preserve"> NIET</w:t>
                       </w:r>
                       <w:r>
-                        <w:t xml:space="preserve"> gesynchroniseerd wordt met de </w:t>
-                      </w:r>
-                      <w:proofErr w:type="spellStart"/>
-                      <w:r>
-                        <w:t>cloud</w:t>
-                      </w:r>
-                      <w:proofErr w:type="spellEnd"/>
-                      <w:r>
-                        <w:t xml:space="preserve"> (OneDrive)</w:t>
+                        <w:t xml:space="preserve"> gesynchroniseerd wordt met de cloud (OneDrive)</w:t>
                       </w:r>
                       <w:r>
                         <w:t>. Dit zorgt voor problemen bij het doorrekenen van de D-Stability berekeningen.</w:t>
@@ -4714,21 +4692,7 @@
                               <w:rPr>
                                 <w:rFonts w:ascii="Consolas" w:hAnsi="Consolas"/>
                               </w:rPr>
-                              <w:t>cd “</w:t>
-                            </w:r>
-                            <w:proofErr w:type="spellStart"/>
-                            <w:r>
-                              <w:rPr>
-                                <w:rFonts w:ascii="Consolas" w:hAnsi="Consolas"/>
-                              </w:rPr>
-                              <w:t>pad_naar_bolus</w:t>
-                            </w:r>
-                            <w:proofErr w:type="spellEnd"/>
-                            <w:r>
-                              <w:rPr>
-                                <w:rFonts w:ascii="Consolas" w:hAnsi="Consolas"/>
-                              </w:rPr>
-                              <w:t>”</w:t>
+                              <w:t>cd “pad_naar_bolus”</w:t>
                             </w:r>
                           </w:p>
                         </w:txbxContent>
@@ -4762,21 +4726,7 @@
                         <w:rPr>
                           <w:rFonts w:ascii="Consolas" w:hAnsi="Consolas"/>
                         </w:rPr>
-                        <w:t>cd “</w:t>
-                      </w:r>
-                      <w:proofErr w:type="spellStart"/>
-                      <w:r>
-                        <w:rPr>
-                          <w:rFonts w:ascii="Consolas" w:hAnsi="Consolas"/>
-                        </w:rPr>
-                        <w:t>pad_naar_bolus</w:t>
-                      </w:r>
-                      <w:proofErr w:type="spellEnd"/>
-                      <w:r>
-                        <w:rPr>
-                          <w:rFonts w:ascii="Consolas" w:hAnsi="Consolas"/>
-                        </w:rPr>
-                        <w:t>”</w:t>
+                        <w:t>cd “pad_naar_bolus”</w:t>
                       </w:r>
                     </w:p>
                   </w:txbxContent>
@@ -4875,23 +4825,13 @@
                                 <w:lang w:val="en-GB"/>
                               </w:rPr>
                             </w:pPr>
-                            <w:proofErr w:type="spellStart"/>
                             <w:r>
                               <w:rPr>
                                 <w:rFonts w:ascii="Consolas" w:hAnsi="Consolas"/>
                                 <w:lang w:val="en-GB"/>
                               </w:rPr>
-                              <w:t>conda</w:t>
+                              <w:t xml:space="preserve">conda env create -f </w:t>
                             </w:r>
-                            <w:proofErr w:type="spellEnd"/>
-                            <w:r>
-                              <w:rPr>
-                                <w:rFonts w:ascii="Consolas" w:hAnsi="Consolas"/>
-                                <w:lang w:val="en-GB"/>
-                              </w:rPr>
-                              <w:t xml:space="preserve"> env create -f </w:t>
-                            </w:r>
-                            <w:proofErr w:type="spellStart"/>
                             <w:r>
                               <w:rPr>
                                 <w:rFonts w:ascii="Consolas" w:hAnsi="Consolas"/>
@@ -4899,7 +4839,6 @@
                               </w:rPr>
                               <w:t>environment.yml</w:t>
                             </w:r>
-                            <w:proofErr w:type="spellEnd"/>
                           </w:p>
                         </w:txbxContent>
                       </wps:txbx>
@@ -4929,23 +4868,13 @@
                           <w:lang w:val="en-GB"/>
                         </w:rPr>
                       </w:pPr>
-                      <w:proofErr w:type="spellStart"/>
                       <w:r>
                         <w:rPr>
                           <w:rFonts w:ascii="Consolas" w:hAnsi="Consolas"/>
                           <w:lang w:val="en-GB"/>
                         </w:rPr>
-                        <w:t>conda</w:t>
+                        <w:t xml:space="preserve">conda env create -f </w:t>
                       </w:r>
-                      <w:proofErr w:type="spellEnd"/>
-                      <w:r>
-                        <w:rPr>
-                          <w:rFonts w:ascii="Consolas" w:hAnsi="Consolas"/>
-                          <w:lang w:val="en-GB"/>
-                        </w:rPr>
-                        <w:t xml:space="preserve"> env create -f </w:t>
-                      </w:r>
-                      <w:proofErr w:type="spellStart"/>
                       <w:r>
                         <w:rPr>
                           <w:rFonts w:ascii="Consolas" w:hAnsi="Consolas"/>
@@ -4953,7 +4882,6 @@
                         </w:rPr>
                         <w:t>environment.yml</w:t>
                       </w:r>
-                      <w:proofErr w:type="spellEnd"/>
                     </w:p>
                   </w:txbxContent>
                 </v:textbox>
@@ -5083,42 +5011,18 @@
                                 <w:rFonts w:ascii="Consolas" w:hAnsi="Consolas"/>
                               </w:rPr>
                             </w:pPr>
-                            <w:proofErr w:type="spellStart"/>
                             <w:r>
                               <w:rPr>
                                 <w:rFonts w:ascii="Consolas" w:hAnsi="Consolas"/>
                               </w:rPr>
-                              <w:t>conda</w:t>
+                              <w:t xml:space="preserve">conda activate </w:t>
                             </w:r>
-                            <w:proofErr w:type="spellEnd"/>
-                            <w:r>
-                              <w:rPr>
-                                <w:rFonts w:ascii="Consolas" w:hAnsi="Consolas"/>
-                              </w:rPr>
-                              <w:t xml:space="preserve"> </w:t>
-                            </w:r>
-                            <w:proofErr w:type="spellStart"/>
-                            <w:r>
-                              <w:rPr>
-                                <w:rFonts w:ascii="Consolas" w:hAnsi="Consolas"/>
-                              </w:rPr>
-                              <w:t>activate</w:t>
-                            </w:r>
-                            <w:proofErr w:type="spellEnd"/>
-                            <w:r>
-                              <w:rPr>
-                                <w:rFonts w:ascii="Consolas" w:hAnsi="Consolas"/>
-                              </w:rPr>
-                              <w:t xml:space="preserve"> </w:t>
-                            </w:r>
-                            <w:proofErr w:type="spellStart"/>
                             <w:r>
                               <w:rPr>
                                 <w:rFonts w:ascii="Consolas" w:hAnsi="Consolas"/>
                               </w:rPr>
                               <w:t>venv_bolus</w:t>
                             </w:r>
-                            <w:proofErr w:type="spellEnd"/>
                           </w:p>
                         </w:txbxContent>
                       </wps:txbx>
@@ -5147,42 +5051,18 @@
                           <w:rFonts w:ascii="Consolas" w:hAnsi="Consolas"/>
                         </w:rPr>
                       </w:pPr>
-                      <w:proofErr w:type="spellStart"/>
                       <w:r>
                         <w:rPr>
                           <w:rFonts w:ascii="Consolas" w:hAnsi="Consolas"/>
                         </w:rPr>
-                        <w:t>conda</w:t>
+                        <w:t xml:space="preserve">conda activate </w:t>
                       </w:r>
-                      <w:proofErr w:type="spellEnd"/>
-                      <w:r>
-                        <w:rPr>
-                          <w:rFonts w:ascii="Consolas" w:hAnsi="Consolas"/>
-                        </w:rPr>
-                        <w:t xml:space="preserve"> </w:t>
-                      </w:r>
-                      <w:proofErr w:type="spellStart"/>
-                      <w:r>
-                        <w:rPr>
-                          <w:rFonts w:ascii="Consolas" w:hAnsi="Consolas"/>
-                        </w:rPr>
-                        <w:t>activate</w:t>
-                      </w:r>
-                      <w:proofErr w:type="spellEnd"/>
-                      <w:r>
-                        <w:rPr>
-                          <w:rFonts w:ascii="Consolas" w:hAnsi="Consolas"/>
-                        </w:rPr>
-                        <w:t xml:space="preserve"> </w:t>
-                      </w:r>
-                      <w:proofErr w:type="spellStart"/>
                       <w:r>
                         <w:rPr>
                           <w:rFonts w:ascii="Consolas" w:hAnsi="Consolas"/>
                         </w:rPr>
                         <w:t>venv_bolus</w:t>
                       </w:r>
-                      <w:proofErr w:type="spellEnd"/>
                     </w:p>
                   </w:txbxContent>
                 </v:textbox>
@@ -5253,10 +5133,7 @@
         <w:t>te updaten</w:t>
       </w:r>
       <w:r>
-        <w:t xml:space="preserve"> omdat de instellingen in </w:t>
-      </w:r>
-      <w:r>
-        <w:t>“</w:t>
+        <w:t xml:space="preserve"> omdat de instellingen in “</w:t>
       </w:r>
       <w:proofErr w:type="spellStart"/>
       <w:r>
@@ -5264,10 +5141,7 @@
       </w:r>
       <w:proofErr w:type="spellEnd"/>
       <w:r>
-        <w:t xml:space="preserve">” </w:t>
-      </w:r>
-      <w:r>
-        <w:t xml:space="preserve">zijn gewijzigd. </w:t>
+        <w:t xml:space="preserve">” zijn gewijzigd. </w:t>
       </w:r>
       <w:r>
         <w:t xml:space="preserve"> </w:t>
@@ -5298,19 +5172,7 @@
         </w:numPr>
       </w:pPr>
       <w:r>
-        <w:t xml:space="preserve">Wijzig de locatie van de </w:t>
-      </w:r>
-      <w:r>
-        <w:t>A</w:t>
-      </w:r>
-      <w:r>
-        <w:t xml:space="preserve">naconda </w:t>
-      </w:r>
-      <w:r>
-        <w:t>P</w:t>
-      </w:r>
-      <w:r>
-        <w:t>rompt met onderstaande commando (inclusief “”):</w:t>
+        <w:t>Wijzig de locatie van de Anaconda Prompt met onderstaande commando (inclusief “”):</w:t>
       </w:r>
     </w:p>
     <w:p>
@@ -5382,21 +5244,7 @@
                               <w:rPr>
                                 <w:rFonts w:ascii="Consolas" w:hAnsi="Consolas"/>
                               </w:rPr>
-                              <w:t>cd “</w:t>
-                            </w:r>
-                            <w:proofErr w:type="spellStart"/>
-                            <w:r>
-                              <w:rPr>
-                                <w:rFonts w:ascii="Consolas" w:hAnsi="Consolas"/>
-                              </w:rPr>
-                              <w:t>pad_naar_bolus</w:t>
-                            </w:r>
-                            <w:proofErr w:type="spellEnd"/>
-                            <w:r>
-                              <w:rPr>
-                                <w:rFonts w:ascii="Consolas" w:hAnsi="Consolas"/>
-                              </w:rPr>
-                              <w:t>”</w:t>
+                              <w:t>cd “pad_naar_bolus”</w:t>
                             </w:r>
                           </w:p>
                         </w:txbxContent>
@@ -5415,7 +5263,7 @@
           </mc:Choice>
           <mc:Fallback>
             <w:pict>
-              <v:roundrect w14:anchorId="3C7B54A2" id="_x0000_s1030" style="width:458.9pt;height:23.15pt;visibility:visible;mso-wrap-style:square;mso-left-percent:-10001;mso-top-percent:-10001;mso-position-horizontal:absolute;mso-position-horizontal-relative:char;mso-position-vertical:absolute;mso-position-vertical-relative:line;mso-left-percent:-10001;mso-top-percent:-10001;v-text-anchor:middle" arcsize="10923f" o:gfxdata="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" fillcolor="#f2f2f2 [3052]" stroked="f" strokeweight="1pt">
+              <v:roundrect w14:anchorId="3C7B54A2" id="_x0000_s1030" style="width:458.9pt;height:23.15pt;visibility:visible;mso-wrap-style:square;mso-left-percent:-10001;mso-top-percent:-10001;mso-position-horizontal:absolute;mso-position-horizontal-relative:char;mso-position-vertical:absolute;mso-position-vertical-relative:line;mso-left-percent:-10001;mso-top-percent:-10001;v-text-anchor:middle" arcsize="10923f" o:gfxdata="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" fillcolor="#f2f2f2 [3052]" stroked="f" strokeweight="1pt">
                 <v:stroke joinstyle="miter"/>
                 <v:textbox style="mso-fit-shape-to-text:t">
                   <w:txbxContent>
@@ -5430,21 +5278,7 @@
                         <w:rPr>
                           <w:rFonts w:ascii="Consolas" w:hAnsi="Consolas"/>
                         </w:rPr>
-                        <w:t>cd “</w:t>
-                      </w:r>
-                      <w:proofErr w:type="spellStart"/>
-                      <w:r>
-                        <w:rPr>
-                          <w:rFonts w:ascii="Consolas" w:hAnsi="Consolas"/>
-                        </w:rPr>
-                        <w:t>pad_naar_bolus</w:t>
-                      </w:r>
-                      <w:proofErr w:type="spellEnd"/>
-                      <w:r>
-                        <w:rPr>
-                          <w:rFonts w:ascii="Consolas" w:hAnsi="Consolas"/>
-                        </w:rPr>
-                        <w:t>”</w:t>
+                        <w:t>cd “pad_naar_bolus”</w:t>
                       </w:r>
                     </w:p>
                   </w:txbxContent>
@@ -5532,42 +5366,18 @@
                                 <w:rFonts w:ascii="Consolas" w:hAnsi="Consolas"/>
                               </w:rPr>
                             </w:pPr>
-                            <w:proofErr w:type="spellStart"/>
                             <w:r>
                               <w:rPr>
                                 <w:rFonts w:ascii="Consolas" w:hAnsi="Consolas"/>
                               </w:rPr>
-                              <w:t>conda</w:t>
+                              <w:t xml:space="preserve">conda activate </w:t>
                             </w:r>
-                            <w:proofErr w:type="spellEnd"/>
-                            <w:r>
-                              <w:rPr>
-                                <w:rFonts w:ascii="Consolas" w:hAnsi="Consolas"/>
-                              </w:rPr>
-                              <w:t xml:space="preserve"> </w:t>
-                            </w:r>
-                            <w:proofErr w:type="spellStart"/>
-                            <w:r>
-                              <w:rPr>
-                                <w:rFonts w:ascii="Consolas" w:hAnsi="Consolas"/>
-                              </w:rPr>
-                              <w:t>activate</w:t>
-                            </w:r>
-                            <w:proofErr w:type="spellEnd"/>
-                            <w:r>
-                              <w:rPr>
-                                <w:rFonts w:ascii="Consolas" w:hAnsi="Consolas"/>
-                              </w:rPr>
-                              <w:t xml:space="preserve"> </w:t>
-                            </w:r>
-                            <w:proofErr w:type="spellStart"/>
                             <w:r>
                               <w:rPr>
                                 <w:rFonts w:ascii="Consolas" w:hAnsi="Consolas"/>
                               </w:rPr>
                               <w:t>venv_bolus</w:t>
                             </w:r>
-                            <w:proofErr w:type="spellEnd"/>
                           </w:p>
                         </w:txbxContent>
                       </wps:txbx>
@@ -5585,7 +5395,7 @@
           </mc:Choice>
           <mc:Fallback>
             <w:pict>
-              <v:roundrect w14:anchorId="06A16A0B" id="_x0000_s1031" style="width:458.9pt;height:23.15pt;visibility:visible;mso-wrap-style:square;mso-left-percent:-10001;mso-top-percent:-10001;mso-position-horizontal:absolute;mso-position-horizontal-relative:char;mso-position-vertical:absolute;mso-position-vertical-relative:line;mso-left-percent:-10001;mso-top-percent:-10001;v-text-anchor:middle" arcsize="10923f" o:gfxdata="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" fillcolor="#f2f2f2 [3052]" stroked="f" strokeweight="1pt">
+              <v:roundrect w14:anchorId="06A16A0B" id="_x0000_s1031" style="width:458.9pt;height:23.15pt;visibility:visible;mso-wrap-style:square;mso-left-percent:-10001;mso-top-percent:-10001;mso-position-horizontal:absolute;mso-position-horizontal-relative:char;mso-position-vertical:absolute;mso-position-vertical-relative:line;mso-left-percent:-10001;mso-top-percent:-10001;v-text-anchor:middle" arcsize="10923f" o:gfxdata="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" fillcolor="#f2f2f2 [3052]" stroked="f" strokeweight="1pt">
                 <v:stroke joinstyle="miter"/>
                 <v:textbox style="mso-fit-shape-to-text:t">
                   <w:txbxContent>
@@ -5596,42 +5406,18 @@
                           <w:rFonts w:ascii="Consolas" w:hAnsi="Consolas"/>
                         </w:rPr>
                       </w:pPr>
-                      <w:proofErr w:type="spellStart"/>
                       <w:r>
                         <w:rPr>
                           <w:rFonts w:ascii="Consolas" w:hAnsi="Consolas"/>
                         </w:rPr>
-                        <w:t>conda</w:t>
+                        <w:t xml:space="preserve">conda activate </w:t>
                       </w:r>
-                      <w:proofErr w:type="spellEnd"/>
-                      <w:r>
-                        <w:rPr>
-                          <w:rFonts w:ascii="Consolas" w:hAnsi="Consolas"/>
-                        </w:rPr>
-                        <w:t xml:space="preserve"> </w:t>
-                      </w:r>
-                      <w:proofErr w:type="spellStart"/>
-                      <w:r>
-                        <w:rPr>
-                          <w:rFonts w:ascii="Consolas" w:hAnsi="Consolas"/>
-                        </w:rPr>
-                        <w:t>activate</w:t>
-                      </w:r>
-                      <w:proofErr w:type="spellEnd"/>
-                      <w:r>
-                        <w:rPr>
-                          <w:rFonts w:ascii="Consolas" w:hAnsi="Consolas"/>
-                        </w:rPr>
-                        <w:t xml:space="preserve"> </w:t>
-                      </w:r>
-                      <w:proofErr w:type="spellStart"/>
                       <w:r>
                         <w:rPr>
                           <w:rFonts w:ascii="Consolas" w:hAnsi="Consolas"/>
                         </w:rPr>
                         <w:t>venv_bolus</w:t>
                       </w:r>
-                      <w:proofErr w:type="spellEnd"/>
                     </w:p>
                   </w:txbxContent>
                 </v:textbox>
@@ -5719,37 +5505,12 @@
                                 <w:lang w:val="en-GB"/>
                               </w:rPr>
                             </w:pPr>
-                            <w:proofErr w:type="spellStart"/>
                             <w:r>
                               <w:rPr>
                                 <w:rFonts w:ascii="Consolas" w:hAnsi="Consolas"/>
                                 <w:lang w:val="en-GB"/>
                               </w:rPr>
-                              <w:t>conda</w:t>
-                            </w:r>
-                            <w:proofErr w:type="spellEnd"/>
-                            <w:r>
-                              <w:rPr>
-                                <w:rFonts w:ascii="Consolas" w:hAnsi="Consolas"/>
-                                <w:lang w:val="en-GB"/>
-                              </w:rPr>
-                              <w:t xml:space="preserve"> env update -f </w:t>
-                            </w:r>
-                            <w:proofErr w:type="spellStart"/>
-                            <w:r>
-                              <w:rPr>
-                                <w:rFonts w:ascii="Consolas" w:hAnsi="Consolas"/>
-                                <w:lang w:val="en-GB"/>
-                              </w:rPr>
-                              <w:t>environment.yml</w:t>
-                            </w:r>
-                            <w:proofErr w:type="spellEnd"/>
-                            <w:r>
-                              <w:rPr>
-                                <w:rFonts w:ascii="Consolas" w:hAnsi="Consolas"/>
-                                <w:lang w:val="en-GB"/>
-                              </w:rPr>
-                              <w:t xml:space="preserve"> --prune</w:t>
+                              <w:t>conda env update -f environment.yml --prune</w:t>
                             </w:r>
                           </w:p>
                         </w:txbxContent>
@@ -5768,7 +5529,7 @@
           </mc:Choice>
           <mc:Fallback>
             <w:pict>
-              <v:roundrect w14:anchorId="44526B66" id="_x0000_s1032" style="width:458.9pt;height:23.15pt;visibility:visible;mso-wrap-style:square;mso-left-percent:-10001;mso-top-percent:-10001;mso-position-horizontal:absolute;mso-position-horizontal-relative:char;mso-position-vertical:absolute;mso-position-vertical-relative:line;mso-left-percent:-10001;mso-top-percent:-10001;v-text-anchor:middle" arcsize="10923f" o:gfxdata="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" fillcolor="#f2f2f2 [3052]" stroked="f" strokeweight="1pt">
+              <v:roundrect w14:anchorId="44526B66" id="_x0000_s1032" style="width:458.9pt;height:23.15pt;visibility:visible;mso-wrap-style:square;mso-left-percent:-10001;mso-top-percent:-10001;mso-position-horizontal:absolute;mso-position-horizontal-relative:char;mso-position-vertical:absolute;mso-position-vertical-relative:line;mso-left-percent:-10001;mso-top-percent:-10001;v-text-anchor:middle" arcsize="10923f" o:gfxdata="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" fillcolor="#f2f2f2 [3052]" stroked="f" strokeweight="1pt">
                 <v:stroke joinstyle="miter"/>
                 <v:textbox style="mso-fit-shape-to-text:t">
                   <w:txbxContent>
@@ -5780,37 +5541,12 @@
                           <w:lang w:val="en-GB"/>
                         </w:rPr>
                       </w:pPr>
-                      <w:proofErr w:type="spellStart"/>
                       <w:r>
                         <w:rPr>
                           <w:rFonts w:ascii="Consolas" w:hAnsi="Consolas"/>
                           <w:lang w:val="en-GB"/>
                         </w:rPr>
-                        <w:t>conda</w:t>
-                      </w:r>
-                      <w:proofErr w:type="spellEnd"/>
-                      <w:r>
-                        <w:rPr>
-                          <w:rFonts w:ascii="Consolas" w:hAnsi="Consolas"/>
-                          <w:lang w:val="en-GB"/>
-                        </w:rPr>
-                        <w:t xml:space="preserve"> env update -f </w:t>
-                      </w:r>
-                      <w:proofErr w:type="spellStart"/>
-                      <w:r>
-                        <w:rPr>
-                          <w:rFonts w:ascii="Consolas" w:hAnsi="Consolas"/>
-                          <w:lang w:val="en-GB"/>
-                        </w:rPr>
-                        <w:t>environment.yml</w:t>
-                      </w:r>
-                      <w:proofErr w:type="spellEnd"/>
-                      <w:r>
-                        <w:rPr>
-                          <w:rFonts w:ascii="Consolas" w:hAnsi="Consolas"/>
-                          <w:lang w:val="en-GB"/>
-                        </w:rPr>
-                        <w:t xml:space="preserve"> --prune</w:t>
+                        <w:t>conda env update -f environment.yml --prune</w:t>
                       </w:r>
                     </w:p>
                   </w:txbxContent>
@@ -6119,17 +5855,8 @@
                                 <w:rFonts w:ascii="Consolas" w:hAnsi="Consolas"/>
                                 <w:lang w:val="en-GB"/>
                               </w:rPr>
-                              <w:t xml:space="preserve">python -m </w:t>
+                              <w:t>python -m excel_tool.main</w:t>
                             </w:r>
-                            <w:proofErr w:type="spellStart"/>
-                            <w:r>
-                              <w:rPr>
-                                <w:rFonts w:ascii="Consolas" w:hAnsi="Consolas"/>
-                                <w:lang w:val="en-GB"/>
-                              </w:rPr>
-                              <w:t>excel_tool.main</w:t>
-                            </w:r>
-                            <w:proofErr w:type="spellEnd"/>
                             <w:r>
                               <w:rPr>
                                 <w:rFonts w:ascii="Consolas" w:hAnsi="Consolas"/>
@@ -6158,7 +5885,7 @@
           </mc:Choice>
           <mc:Fallback>
             <w:pict>
-              <v:roundrect w14:anchorId="1D9E4DBC" id="Rechthoek: afgeronde hoeken 4" o:spid="_x0000_s1033" style="width:458.9pt;height:21.75pt;visibility:visible;mso-wrap-style:square;mso-left-percent:-10001;mso-top-percent:-10001;mso-position-horizontal:absolute;mso-position-horizontal-relative:char;mso-position-vertical:absolute;mso-position-vertical-relative:line;mso-left-percent:-10001;mso-top-percent:-10001;v-text-anchor:middle" arcsize="10923f" o:gfxdata="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" fillcolor="#f2f2f2 [3052]" stroked="f" strokeweight="1pt">
+              <v:roundrect w14:anchorId="1D9E4DBC" id="Rechthoek: afgeronde hoeken 4" o:spid="_x0000_s1033" style="width:458.9pt;height:21.75pt;visibility:visible;mso-wrap-style:square;mso-left-percent:-10001;mso-top-percent:-10001;mso-position-horizontal:absolute;mso-position-horizontal-relative:char;mso-position-vertical:absolute;mso-position-vertical-relative:line;mso-left-percent:-10001;mso-top-percent:-10001;v-text-anchor:middle" arcsize="10923f" o:gfxdata="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" fillcolor="#f2f2f2 [3052]" stroked="f" strokeweight="1pt">
                 <v:stroke joinstyle="miter"/>
                 <v:textbox style="mso-fit-shape-to-text:t">
                   <w:txbxContent>
@@ -6175,17 +5902,8 @@
                           <w:rFonts w:ascii="Consolas" w:hAnsi="Consolas"/>
                           <w:lang w:val="en-GB"/>
                         </w:rPr>
-                        <w:t xml:space="preserve">python -m </w:t>
+                        <w:t>python -m excel_tool.main</w:t>
                       </w:r>
-                      <w:proofErr w:type="spellStart"/>
-                      <w:r>
-                        <w:rPr>
-                          <w:rFonts w:ascii="Consolas" w:hAnsi="Consolas"/>
-                          <w:lang w:val="en-GB"/>
-                        </w:rPr>
-                        <w:t>excel_tool.main</w:t>
-                      </w:r>
-                      <w:proofErr w:type="spellEnd"/>
                       <w:r>
                         <w:rPr>
                           <w:rFonts w:ascii="Consolas" w:hAnsi="Consolas"/>
@@ -6410,7 +6128,7 @@
           </mc:Choice>
           <mc:Fallback>
             <w:pict>
-              <v:shape w14:anchorId="56F43E64" id="_x0000_s1034" type="#_x0000_t202" style="width:489.6pt;height:53.2pt;visibility:visible;mso-wrap-style:square;mso-left-percent:-10001;mso-top-percent:-10001;mso-position-horizontal:absolute;mso-position-horizontal-relative:char;mso-position-vertical:absolute;mso-position-vertical-relative:line;mso-left-percent:-10001;mso-top-percent:-10001;v-text-anchor:top" o:gfxdata="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" fillcolor="#046444 [3213]">
+              <v:shape w14:anchorId="56F43E64" id="_x0000_s1034" type="#_x0000_t202" style="width:489.6pt;height:53.2pt;visibility:visible;mso-wrap-style:square;mso-left-percent:-10001;mso-top-percent:-10001;mso-position-horizontal:absolute;mso-position-horizontal-relative:char;mso-position-vertical:absolute;mso-position-vertical-relative:line;mso-left-percent:-10001;mso-top-percent:-10001;v-text-anchor:top" o:gfxdata="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" fillcolor="#046444 [3213]">
                 <v:fill opacity="19532f"/>
                 <v:textbox style="mso-fit-shape-to-text:t">
                   <w:txbxContent>
@@ -7187,20 +6905,52 @@
     <w:p>
       <w:pPr>
         <w:pStyle w:val="Plattetekst"/>
-        <w:ind w:left="360"/>
-      </w:pPr>
+        <w:numPr>
+          <w:ilvl w:val="0"/>
+          <w:numId w:val="25"/>
+        </w:numPr>
+      </w:pPr>
+      <w:commentRangeStart w:id="35"/>
+      <w:r>
+        <w:t xml:space="preserve">De </w:t>
+      </w:r>
+      <w:r>
+        <w:t>karakteristieke punten moeten allen ook aanwezig zijn</w:t>
+      </w:r>
+      <w:r>
+        <w:t xml:space="preserve"> in het corresponderende dwarsprofiel. De tool voert hier geen </w:t>
+      </w:r>
+      <w:r>
+        <w:t>controle</w:t>
+      </w:r>
+      <w:r>
+        <w:t xml:space="preserve"> op uit.</w:t>
+      </w:r>
+      <w:commentRangeEnd w:id="35"/>
+      <w:r>
+        <w:rPr>
+          <w:rStyle w:val="Verwijzingopmerking"/>
+        </w:rPr>
+        <w:commentReference w:id="35"/>
+      </w:r>
     </w:p>
     <w:p>
       <w:pPr>
+        <w:pStyle w:val="Plattetekst"/>
+        <w:ind w:left="360"/>
+      </w:pPr>
+    </w:p>
+    <w:p>
+      <w:pPr>
         <w:pStyle w:val="Kop2"/>
       </w:pPr>
-      <w:bookmarkStart w:id="35" w:name="_Ref194394207"/>
-      <w:bookmarkStart w:id="36" w:name="_Toc194568235"/>
+      <w:bookmarkStart w:id="36" w:name="_Ref194394207"/>
+      <w:bookmarkStart w:id="37" w:name="_Toc194568235"/>
       <w:r>
         <w:t>Sterkteparameters</w:t>
       </w:r>
-      <w:bookmarkEnd w:id="35"/>
       <w:bookmarkEnd w:id="36"/>
+      <w:bookmarkEnd w:id="37"/>
     </w:p>
     <w:p>
       <w:pPr>
@@ -7372,6 +7122,7 @@
         <w:rPr>
           <w:noProof/>
         </w:rPr>
+        <w:lastRenderedPageBreak/>
         <w:drawing>
           <wp:inline distT="0" distB="0" distL="0" distR="0" wp14:anchorId="34857CA6" wp14:editId="2022867A">
             <wp:extent cx="3802817" cy="2011680"/>
@@ -7496,7 +7247,6 @@
         </w:numPr>
       </w:pPr>
       <w:r>
-        <w:lastRenderedPageBreak/>
         <w:t>In de opvolgende kolommen worden de gemiddelde waardes en standaardafwijkingen voor de sterkteparameters opgegeven. Indien een parameter niet als stochast is aangemerkt wordt het gemiddelde gebruik als deterministische rekenwaarde.</w:t>
       </w:r>
     </w:p>
@@ -7823,11 +7573,11 @@
       <w:pPr>
         <w:pStyle w:val="Kop2"/>
       </w:pPr>
-      <w:bookmarkStart w:id="37" w:name="_Toc194568236"/>
+      <w:bookmarkStart w:id="38" w:name="_Toc194568236"/>
       <w:r>
         <w:t>Bodemprofielen</w:t>
       </w:r>
-      <w:bookmarkEnd w:id="37"/>
+      <w:bookmarkEnd w:id="38"/>
     </w:p>
     <w:p>
       <w:pPr>
@@ -7897,6 +7647,7 @@
         </w:numPr>
       </w:pPr>
       <w:r>
+        <w:lastRenderedPageBreak/>
         <w:t xml:space="preserve">De grondlagen behorende tot één bodemprofiel hebben alle dezelfde naam in de kolom </w:t>
       </w:r>
       <w:r>
@@ -8014,16 +7765,16 @@
       <w:r>
         <w:t>de grondlaag watervoerend is.</w:t>
       </w:r>
-      <w:commentRangeStart w:id="38"/>
+      <w:commentRangeStart w:id="39"/>
       <w:r>
         <w:t xml:space="preserve"> Deze aanduiding wordt gebruikt voor het schematiseren van de waterspanningen.</w:t>
       </w:r>
-      <w:commentRangeEnd w:id="38"/>
+      <w:commentRangeEnd w:id="39"/>
       <w:r>
         <w:rPr>
           <w:rStyle w:val="Verwijzingopmerking"/>
         </w:rPr>
-        <w:commentReference w:id="38"/>
+        <w:commentReference w:id="39"/>
       </w:r>
     </w:p>
     <w:p>
@@ -8071,7 +7822,6 @@
         </w:numPr>
       </w:pPr>
       <w:r>
-        <w:lastRenderedPageBreak/>
         <w:t>Zorg dat het bodemprofiel minimaal tot het maaiveld gedefinieerd is.</w:t>
       </w:r>
       <w:r>
@@ -8207,7 +7957,7 @@
           </mc:Choice>
           <mc:Fallback>
             <w:pict>
-              <v:shape w14:anchorId="092719C3" id="_x0000_s1035" type="#_x0000_t202" style="width:489.6pt;height:53.2pt;visibility:visible;mso-wrap-style:square;mso-left-percent:-10001;mso-top-percent:-10001;mso-position-horizontal:absolute;mso-position-horizontal-relative:char;mso-position-vertical:absolute;mso-position-vertical-relative:line;mso-left-percent:-10001;mso-top-percent:-10001;v-text-anchor:top" o:gfxdata="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" fillcolor="#046444 [3213]">
+              <v:shape w14:anchorId="092719C3" id="_x0000_s1035" type="#_x0000_t202" style="width:489.6pt;height:53.2pt;visibility:visible;mso-wrap-style:square;mso-left-percent:-10001;mso-top-percent:-10001;mso-position-horizontal:absolute;mso-position-horizontal-relative:char;mso-position-vertical:absolute;mso-position-vertical-relative:line;mso-left-percent:-10001;mso-top-percent:-10001;v-text-anchor:top" o:gfxdata="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" fillcolor="#046444 [3213]">
                 <v:fill opacity="19532f"/>
                 <v:textbox style="mso-fit-shape-to-text:t">
                   <w:txbxContent>
@@ -8243,11 +7993,11 @@
       <w:pPr>
         <w:pStyle w:val="Kop2"/>
       </w:pPr>
-      <w:bookmarkStart w:id="39" w:name="_Toc194568237"/>
+      <w:bookmarkStart w:id="40" w:name="_Toc194568237"/>
       <w:r>
         <w:t>Bodemopbouw</w:t>
       </w:r>
-      <w:bookmarkEnd w:id="39"/>
+      <w:bookmarkEnd w:id="40"/>
     </w:p>
     <w:p>
       <w:pPr>
@@ -8482,11 +8232,11 @@
       <w:pPr>
         <w:pStyle w:val="Kop2"/>
       </w:pPr>
-      <w:bookmarkStart w:id="40" w:name="_Toc194568238"/>
+      <w:bookmarkStart w:id="41" w:name="_Toc194568238"/>
       <w:r>
         <w:t>Bekleding</w:t>
       </w:r>
-      <w:bookmarkEnd w:id="40"/>
+      <w:bookmarkEnd w:id="41"/>
     </w:p>
     <w:p>
       <w:pPr>
@@ -8541,6 +8291,7 @@
         </w:numPr>
       </w:pPr>
       <w:r>
+        <w:lastRenderedPageBreak/>
         <w:t>De bekledingen behorende tot één bekledingsprofiel hebben alle dezelfde naam in de kolom “</w:t>
       </w:r>
       <w:r>
@@ -8757,8 +8508,8 @@
           <w:highlight w:val="yellow"/>
         </w:rPr>
       </w:pPr>
-      <w:bookmarkStart w:id="41" w:name="_Toc194568240"/>
-      <w:commentRangeStart w:id="42"/>
+      <w:bookmarkStart w:id="42" w:name="_Toc194568240"/>
+      <w:commentRangeStart w:id="43"/>
       <w:r>
         <w:rPr>
           <w:highlight w:val="yellow"/>
@@ -8771,7 +8522,7 @@
         </w:rPr>
         <w:t>e</w:t>
       </w:r>
-      <w:commentRangeEnd w:id="42"/>
+      <w:commentRangeEnd w:id="43"/>
       <w:r>
         <w:rPr>
           <w:rStyle w:val="Verwijzingopmerking"/>
@@ -8781,7 +8532,7 @@
           <w:color w:val="221E1F"/>
           <w:highlight w:val="yellow"/>
         </w:rPr>
-        <w:commentReference w:id="42"/>
+        <w:commentReference w:id="43"/>
       </w:r>
       <w:r>
         <w:rPr>
@@ -8789,7 +8540,7 @@
         </w:rPr>
         <w:t>n</w:t>
       </w:r>
-      <w:bookmarkEnd w:id="41"/>
+      <w:bookmarkEnd w:id="42"/>
     </w:p>
     <w:p>
       <w:pPr>
@@ -8930,20 +8681,20 @@
         </w:rPr>
         <w:t>Er zijn twee types</w:t>
       </w:r>
-      <w:commentRangeStart w:id="43"/>
+      <w:commentRangeStart w:id="44"/>
       <w:r>
         <w:rPr>
           <w:highlight w:val="yellow"/>
         </w:rPr>
         <w:t xml:space="preserve">: ‘Stijghoogtelijn’ </w:t>
       </w:r>
-      <w:commentRangeEnd w:id="43"/>
+      <w:commentRangeEnd w:id="44"/>
       <w:r>
         <w:rPr>
           <w:rStyle w:val="Verwijzingopmerking"/>
           <w:highlight w:val="yellow"/>
         </w:rPr>
-        <w:commentReference w:id="43"/>
+        <w:commentReference w:id="44"/>
       </w:r>
       <w:r>
         <w:rPr>
@@ -9149,6 +8900,7 @@
         <w:rPr>
           <w:highlight w:val="yellow"/>
         </w:rPr>
+        <w:lastRenderedPageBreak/>
         <w:t xml:space="preserve">De punten </w:t>
       </w:r>
       <w:r>
@@ -9346,13 +9098,13 @@
       <w:pPr>
         <w:pStyle w:val="Kop2"/>
       </w:pPr>
-      <w:bookmarkStart w:id="44" w:name="_Ref194060430"/>
-      <w:bookmarkStart w:id="45" w:name="_Toc194568241"/>
-      <w:bookmarkStart w:id="46" w:name="_Toc194568239"/>
+      <w:bookmarkStart w:id="45" w:name="_Toc194568239"/>
+      <w:bookmarkStart w:id="46" w:name="_Ref194060430"/>
+      <w:bookmarkStart w:id="47" w:name="_Toc194568241"/>
       <w:r>
         <w:t>Belasting</w:t>
       </w:r>
-      <w:bookmarkEnd w:id="46"/>
+      <w:bookmarkEnd w:id="45"/>
     </w:p>
     <w:p>
       <w:pPr>
@@ -9404,7 +9156,6 @@
         </w:numPr>
       </w:pPr>
       <w:r>
-        <w:lastRenderedPageBreak/>
         <w:t>Iedere regel stelt een belasting voor.</w:t>
       </w:r>
     </w:p>
@@ -9634,7 +9385,7 @@
         <w:pStyle w:val="Bijschrift"/>
         <w:spacing w:before="0"/>
       </w:pPr>
-      <w:bookmarkStart w:id="47" w:name="_Ref194305982"/>
+      <w:bookmarkStart w:id="48" w:name="_Ref194305982"/>
       <w:r>
         <w:t xml:space="preserve">figuur </w:t>
       </w:r>
@@ -9677,7 +9428,7 @@
       <w:r>
         <w:fldChar w:fldCharType="end"/>
       </w:r>
-      <w:bookmarkEnd w:id="47"/>
+      <w:bookmarkEnd w:id="48"/>
       <w:r>
         <w:t>: Schematisering uniforme belasting - Voorbeeld: positie is de binnenkruin (BIK) en de richting is buitenwaarts</w:t>
       </w:r>
@@ -9695,8 +9446,8 @@
       <w:r>
         <w:t>Gridinstellingen</w:t>
       </w:r>
-      <w:bookmarkEnd w:id="44"/>
-      <w:bookmarkEnd w:id="45"/>
+      <w:bookmarkEnd w:id="46"/>
+      <w:bookmarkEnd w:id="47"/>
       <w:proofErr w:type="spellEnd"/>
     </w:p>
     <w:p>
@@ -9739,11 +9490,12 @@
       <w:pPr>
         <w:pStyle w:val="Kop3"/>
       </w:pPr>
-      <w:bookmarkStart w:id="48" w:name="_Toc194568242"/>
-      <w:r>
+      <w:bookmarkStart w:id="49" w:name="_Toc194568242"/>
+      <w:r>
+        <w:lastRenderedPageBreak/>
         <w:t>Algemeen</w:t>
       </w:r>
-      <w:bookmarkEnd w:id="48"/>
+      <w:bookmarkEnd w:id="49"/>
     </w:p>
     <w:p>
       <w:pPr>
@@ -9924,12 +9676,11 @@
       <w:pPr>
         <w:pStyle w:val="Kop3"/>
       </w:pPr>
-      <w:bookmarkStart w:id="49" w:name="_Toc194568243"/>
-      <w:r>
-        <w:lastRenderedPageBreak/>
+      <w:bookmarkStart w:id="50" w:name="_Toc194568243"/>
+      <w:r>
         <w:t>Bishop</w:t>
       </w:r>
-      <w:bookmarkEnd w:id="49"/>
+      <w:bookmarkEnd w:id="50"/>
     </w:p>
     <w:p>
       <w:pPr>
@@ -10494,7 +10245,7 @@
       <w:pPr>
         <w:pStyle w:val="figuur"/>
       </w:pPr>
-      <w:bookmarkStart w:id="50" w:name="_Ref194565032"/>
+      <w:bookmarkStart w:id="51" w:name="_Ref194565032"/>
       <w:r>
         <w:t xml:space="preserve">figuur </w:t>
       </w:r>
@@ -10537,7 +10288,7 @@
       <w:r>
         <w:fldChar w:fldCharType="end"/>
       </w:r>
-      <w:bookmarkEnd w:id="50"/>
+      <w:bookmarkEnd w:id="51"/>
       <w:r>
         <w:t xml:space="preserve">: Voorbeeld </w:t>
       </w:r>
@@ -10559,11 +10310,11 @@
       <w:pPr>
         <w:pStyle w:val="Kop3"/>
       </w:pPr>
-      <w:bookmarkStart w:id="51" w:name="_Toc194568244"/>
+      <w:bookmarkStart w:id="52" w:name="_Toc194568244"/>
       <w:r>
         <w:t>Uplift Van</w:t>
       </w:r>
-      <w:bookmarkEnd w:id="51"/>
+      <w:bookmarkEnd w:id="52"/>
     </w:p>
     <w:p>
       <w:pPr>
@@ -10724,11 +10475,11 @@
       <w:pPr>
         <w:pStyle w:val="Kop3"/>
       </w:pPr>
-      <w:bookmarkStart w:id="52" w:name="_Toc194568245"/>
+      <w:bookmarkStart w:id="53" w:name="_Toc194568245"/>
       <w:r>
         <w:t>Randvoorwaardes glijvlak</w:t>
       </w:r>
-      <w:bookmarkEnd w:id="52"/>
+      <w:bookmarkEnd w:id="53"/>
     </w:p>
     <w:p>
       <w:pPr>
@@ -10999,7 +10750,7 @@
       <w:pPr>
         <w:pStyle w:val="figuur"/>
       </w:pPr>
-      <w:bookmarkStart w:id="53" w:name="_Ref194567882"/>
+      <w:bookmarkStart w:id="54" w:name="_Ref194567882"/>
       <w:r>
         <w:t xml:space="preserve">figuur </w:t>
       </w:r>
@@ -11042,7 +10793,7 @@
       <w:r>
         <w:fldChar w:fldCharType="end"/>
       </w:r>
-      <w:bookmarkEnd w:id="53"/>
+      <w:bookmarkEnd w:id="54"/>
       <w:r>
         <w:t>: Voorbeeld zonering</w:t>
       </w:r>
@@ -11056,13 +10807,13 @@
       <w:pPr>
         <w:pStyle w:val="Kop2"/>
       </w:pPr>
-      <w:bookmarkStart w:id="54" w:name="_Ref194060431"/>
-      <w:bookmarkStart w:id="55" w:name="_Toc194568246"/>
+      <w:bookmarkStart w:id="55" w:name="_Ref194060431"/>
+      <w:bookmarkStart w:id="56" w:name="_Toc194568246"/>
       <w:r>
         <w:t>Berekeningen</w:t>
       </w:r>
-      <w:bookmarkEnd w:id="54"/>
       <w:bookmarkEnd w:id="55"/>
+      <w:bookmarkEnd w:id="56"/>
     </w:p>
     <w:p>
       <w:pPr>
@@ -11309,7 +11060,7 @@
         <w:pStyle w:val="figuur"/>
         <w:ind w:left="360"/>
       </w:pPr>
-      <w:bookmarkStart w:id="56" w:name="_Ref194393542"/>
+      <w:bookmarkStart w:id="57" w:name="_Ref194393542"/>
       <w:r>
         <w:t xml:space="preserve">figuur </w:t>
       </w:r>
@@ -11352,7 +11103,7 @@
       <w:r>
         <w:fldChar w:fldCharType="end"/>
       </w:r>
-      <w:bookmarkEnd w:id="56"/>
+      <w:bookmarkEnd w:id="57"/>
       <w:r>
         <w:t>: Voorbeeld van berekening met twee scenario's</w:t>
       </w:r>
@@ -11558,13 +11309,13 @@
       <w:pPr>
         <w:pStyle w:val="Kop1"/>
       </w:pPr>
-      <w:bookmarkStart w:id="57" w:name="_Toc194568247"/>
-      <w:commentRangeStart w:id="58"/>
+      <w:bookmarkStart w:id="58" w:name="_Toc194568247"/>
+      <w:commentRangeStart w:id="59"/>
       <w:r>
         <w:lastRenderedPageBreak/>
         <w:t>Technische documentatie</w:t>
       </w:r>
-      <w:commentRangeEnd w:id="58"/>
+      <w:commentRangeEnd w:id="59"/>
       <w:r>
         <w:rPr>
           <w:rStyle w:val="Verwijzingopmerking"/>
@@ -11573,31 +11324,31 @@
           <w:bCs w:val="0"/>
           <w:color w:val="221E1F"/>
         </w:rPr>
-        <w:commentReference w:id="58"/>
-      </w:r>
-      <w:bookmarkEnd w:id="57"/>
+        <w:commentReference w:id="59"/>
+      </w:r>
+      <w:bookmarkEnd w:id="58"/>
     </w:p>
     <w:p>
       <w:pPr>
         <w:pStyle w:val="Kop2"/>
       </w:pPr>
-      <w:bookmarkStart w:id="59" w:name="_Toc194568248"/>
-      <w:bookmarkStart w:id="60" w:name="_Ref194056495"/>
-      <w:bookmarkStart w:id="61" w:name="_Ref194059631"/>
+      <w:bookmarkStart w:id="60" w:name="_Toc194568248"/>
+      <w:bookmarkStart w:id="61" w:name="_Ref194056495"/>
+      <w:bookmarkStart w:id="62" w:name="_Ref194059631"/>
       <w:r>
         <w:t>Geometrie</w:t>
       </w:r>
-      <w:bookmarkEnd w:id="59"/>
+      <w:bookmarkEnd w:id="60"/>
     </w:p>
     <w:p>
       <w:pPr>
         <w:pStyle w:val="Kop3"/>
       </w:pPr>
-      <w:bookmarkStart w:id="62" w:name="_Toc194568249"/>
+      <w:bookmarkStart w:id="63" w:name="_Toc194568249"/>
       <w:r>
         <w:t>Het L-coördinaat</w:t>
       </w:r>
-      <w:bookmarkEnd w:id="62"/>
+      <w:bookmarkEnd w:id="63"/>
     </w:p>
     <w:p>
       <w:pPr>
@@ -11642,8 +11393,8 @@
         <w:pStyle w:val="Plattetekst"/>
       </w:pPr>
     </w:p>
-    <w:bookmarkEnd w:id="60"/>
     <w:bookmarkEnd w:id="61"/>
+    <w:bookmarkEnd w:id="62"/>
     <w:p>
       <w:pPr>
         <w:pStyle w:val="Plattetekst"/>
@@ -11668,11 +11419,11 @@
       <w:pPr>
         <w:pStyle w:val="Kop2"/>
       </w:pPr>
-      <w:bookmarkStart w:id="63" w:name="_Toc194568250"/>
+      <w:bookmarkStart w:id="64" w:name="_Toc194568250"/>
       <w:r>
         <w:t>Bodemopbouw</w:t>
       </w:r>
-      <w:bookmarkEnd w:id="63"/>
+      <w:bookmarkEnd w:id="64"/>
     </w:p>
     <w:p>
       <w:pPr>
@@ -11708,11 +11459,11 @@
       <w:pPr>
         <w:pStyle w:val="Kop2"/>
       </w:pPr>
-      <w:bookmarkStart w:id="64" w:name="_Ref199164374"/>
+      <w:bookmarkStart w:id="65" w:name="_Ref199164374"/>
       <w:r>
         <w:t>Waterspanningen</w:t>
       </w:r>
-      <w:bookmarkEnd w:id="64"/>
+      <w:bookmarkEnd w:id="65"/>
     </w:p>
     <w:p>
       <w:pPr>
@@ -11927,16 +11678,16 @@
       <w:pPr>
         <w:pStyle w:val="Kop3"/>
       </w:pPr>
-      <w:bookmarkStart w:id="65" w:name="_Toc194568251"/>
+      <w:bookmarkStart w:id="66" w:name="_Toc194568251"/>
       <w:r>
         <w:lastRenderedPageBreak/>
         <w:t>F</w:t>
       </w:r>
-      <w:commentRangeStart w:id="66"/>
+      <w:commentRangeStart w:id="67"/>
       <w:r>
         <w:t>reatische lijn</w:t>
       </w:r>
-      <w:commentRangeEnd w:id="66"/>
+      <w:commentRangeEnd w:id="67"/>
       <w:r>
         <w:rPr>
           <w:rStyle w:val="Verwijzingopmerking"/>
@@ -11945,9 +11696,9 @@
           <w:bCs w:val="0"/>
           <w:color w:val="221E1F"/>
         </w:rPr>
-        <w:commentReference w:id="66"/>
-      </w:r>
-      <w:bookmarkEnd w:id="65"/>
+        <w:commentReference w:id="67"/>
+      </w:r>
+      <w:bookmarkEnd w:id="66"/>
     </w:p>
     <w:p>
       <w:pPr>
@@ -11965,7 +11716,7 @@
           <w:bCs/>
         </w:rPr>
       </w:pPr>
-      <w:commentRangeStart w:id="67"/>
+      <w:commentRangeStart w:id="68"/>
       <w:r>
         <w:rPr>
           <w:b/>
@@ -11973,12 +11724,12 @@
         </w:rPr>
         <w:t>Snijpunt waterstand met buitentalud</w:t>
       </w:r>
-      <w:commentRangeEnd w:id="67"/>
+      <w:commentRangeEnd w:id="68"/>
       <w:r>
         <w:rPr>
           <w:rStyle w:val="Verwijzingopmerking"/>
         </w:rPr>
-        <w:commentReference w:id="67"/>
+        <w:commentReference w:id="68"/>
       </w:r>
     </w:p>
     <w:p>
@@ -12010,16 +11761,16 @@
       <w:r>
         <w:t>Als het maaiveld bij “</w:t>
       </w:r>
-      <w:commentRangeStart w:id="68"/>
+      <w:commentRangeStart w:id="69"/>
       <w:r>
         <w:t>Kruin buitentalud</w:t>
       </w:r>
-      <w:commentRangeEnd w:id="68"/>
+      <w:commentRangeEnd w:id="69"/>
       <w:r>
         <w:rPr>
           <w:rStyle w:val="Verwijzingopmerking"/>
         </w:rPr>
-        <w:commentReference w:id="68"/>
+        <w:commentReference w:id="69"/>
       </w:r>
       <w:r>
         <w:t>” en buitenwaarts hiervan lager is gelegen van de waterstand dan wordt er geen snijpunt gevonden. In dit geval worden de opgegeven freatische lijn zonder snijpunt toegepast. Dit resulteert mogelijk in een niet-horizontaal wateroppervlak.</w:t>
@@ -12127,7 +11878,7 @@
         <w:pStyle w:val="Plattetekst"/>
         <w:keepNext/>
       </w:pPr>
-      <w:commentRangeStart w:id="69"/>
+      <w:commentRangeStart w:id="70"/>
       <w:r>
         <w:rPr>
           <w:noProof/>
@@ -12190,7 +11941,7 @@
           </mc:Choice>
           <mc:Fallback>
             <w:pict>
-              <v:shape w14:anchorId="4614F4CC" id="_x0000_s1036" type="#_x0000_t202" style="width:489.6pt;height:53.2pt;visibility:visible;mso-wrap-style:square;mso-left-percent:-10001;mso-top-percent:-10001;mso-position-horizontal:absolute;mso-position-horizontal-relative:char;mso-position-vertical:absolute;mso-position-vertical-relative:line;mso-left-percent:-10001;mso-top-percent:-10001;v-text-anchor:top" o:gfxdata="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" fillcolor="#046444 [3213]">
+              <v:shape w14:anchorId="4614F4CC" id="_x0000_s1036" type="#_x0000_t202" style="width:489.6pt;height:53.2pt;visibility:visible;mso-wrap-style:square;mso-left-percent:-10001;mso-top-percent:-10001;mso-position-horizontal:absolute;mso-position-horizontal-relative:char;mso-position-vertical:absolute;mso-position-vertical-relative:line;mso-left-percent:-10001;mso-top-percent:-10001;v-text-anchor:top" o:gfxdata="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" fillcolor="#046444 [3213]">
                 <v:fill opacity="19532f"/>
                 <v:textbox style="mso-fit-shape-to-text:t">
                   <w:txbxContent>
@@ -12207,12 +11958,12 @@
           </mc:Fallback>
         </mc:AlternateContent>
       </w:r>
-      <w:commentRangeEnd w:id="69"/>
+      <w:commentRangeEnd w:id="70"/>
       <w:r>
         <w:rPr>
           <w:rStyle w:val="Verwijzingopmerking"/>
         </w:rPr>
-        <w:commentReference w:id="69"/>
+        <w:commentReference w:id="70"/>
       </w:r>
     </w:p>
     <w:p>
@@ -12319,11 +12070,11 @@
       <w:pPr>
         <w:pStyle w:val="Kop3"/>
       </w:pPr>
-      <w:bookmarkStart w:id="70" w:name="_Ref199162034"/>
+      <w:bookmarkStart w:id="71" w:name="_Ref199162034"/>
       <w:r>
         <w:t>Referentielijn</w:t>
       </w:r>
-      <w:bookmarkEnd w:id="70"/>
+      <w:bookmarkEnd w:id="71"/>
     </w:p>
     <w:p>
       <w:pPr>
@@ -12347,7 +12098,7 @@
         </w:rPr>
         <w:t xml:space="preserve"> w</w:t>
       </w:r>
-      <w:commentRangeStart w:id="71"/>
+      <w:commentRangeStart w:id="72"/>
       <w:r>
         <w:rPr>
           <w:b/>
@@ -12355,12 +12106,12 @@
         </w:rPr>
         <w:t>atervoerende laag</w:t>
       </w:r>
-      <w:commentRangeEnd w:id="71"/>
+      <w:commentRangeEnd w:id="72"/>
       <w:r>
         <w:rPr>
           <w:rStyle w:val="Verwijzingopmerking"/>
         </w:rPr>
-        <w:commentReference w:id="71"/>
+        <w:commentReference w:id="72"/>
       </w:r>
     </w:p>
     <w:p>
@@ -12504,7 +12255,7 @@
           <w:bCs/>
         </w:rPr>
       </w:pPr>
-      <w:commentRangeStart w:id="72"/>
+      <w:commentRangeStart w:id="73"/>
       <w:r>
         <w:rPr>
           <w:b/>
@@ -12512,12 +12263,12 @@
         </w:rPr>
         <w:t>Toelichting bepalen onderkant/bovenkant grondlaag</w:t>
       </w:r>
-      <w:commentRangeEnd w:id="72"/>
+      <w:commentRangeEnd w:id="73"/>
       <w:r>
         <w:rPr>
           <w:rStyle w:val="Verwijzingopmerking"/>
         </w:rPr>
-        <w:commentReference w:id="72"/>
+        <w:commentReference w:id="73"/>
       </w:r>
     </w:p>
     <w:p>
@@ -12630,7 +12381,7 @@
       <w:r>
         <w:t xml:space="preserve">Indien een positieve indringingslengte is opgegeven dan geldt deze vanaf de bovenkant van de bovenste watervoerende tussenlaag. </w:t>
       </w:r>
-      <w:commentRangeStart w:id="73"/>
+      <w:commentRangeStart w:id="74"/>
       <w:r>
         <w:t>Wanneer de indringingslengte negatief is, geldt deze vanaf de onderzijde van de onderste watervoerende tussenlaag</w:t>
       </w:r>
@@ -12640,12 +12391,12 @@
       <w:r>
         <w:t xml:space="preserve"> De referentielijnen op basis van indringing worden dus niet op meerdere watervoerende tussenlagen toegepast en kunnen niet tussen watervoerende tussenlagen worden toegepast. </w:t>
       </w:r>
-      <w:commentRangeEnd w:id="73"/>
+      <w:commentRangeEnd w:id="74"/>
       <w:r>
         <w:rPr>
           <w:rStyle w:val="Verwijzingopmerking"/>
         </w:rPr>
-        <w:commentReference w:id="73"/>
+        <w:commentReference w:id="74"/>
       </w:r>
       <w:r>
         <w:t>Dit is ook het geval wanneer de indringingslengte wordt gehanteerd op basis van een referentielijn waarvan er meerdere met dezelfde naam aanwezig zijn.</w:t>
@@ -12706,13 +12457,13 @@
       <w:pPr>
         <w:pStyle w:val="Kop2"/>
       </w:pPr>
-      <w:bookmarkStart w:id="74" w:name="_Ref194063286"/>
-      <w:bookmarkStart w:id="75" w:name="_Toc194568252"/>
+      <w:bookmarkStart w:id="75" w:name="_Ref194063286"/>
+      <w:bookmarkStart w:id="76" w:name="_Toc194568252"/>
       <w:r>
         <w:t>State points</w:t>
       </w:r>
-      <w:bookmarkEnd w:id="74"/>
       <w:bookmarkEnd w:id="75"/>
+      <w:bookmarkEnd w:id="76"/>
     </w:p>
     <w:p>
       <w:pPr>
@@ -12759,12 +12510,12 @@
       <w:pPr>
         <w:pStyle w:val="BijlageKopje1"/>
       </w:pPr>
-      <w:bookmarkStart w:id="76" w:name="_Toc194568457"/>
+      <w:bookmarkStart w:id="77" w:name="_Toc194568457"/>
       <w:r>
         <w:lastRenderedPageBreak/>
         <w:t>Bijlage</w:t>
       </w:r>
-      <w:bookmarkEnd w:id="76"/>
+      <w:bookmarkEnd w:id="77"/>
     </w:p>
     <w:p>
       <w:pPr>
@@ -12817,7 +12568,7 @@
       </w:r>
     </w:p>
   </w:comment>
-  <w:comment w:id="38" w:author="Daniël Kentrop" w:date="2025-05-26T14:17:00Z" w:initials="DK">
+  <w:comment w:id="35" w:author="Daniël Kentrop" w:date="2025-07-03T16:11:00Z" w:initials="DK">
     <w:p>
       <w:pPr>
         <w:pStyle w:val="Tekstopmerking"/>
@@ -12829,11 +12580,11 @@
         <w:annotationRef/>
       </w:r>
       <w:r>
-        <w:t>Verwijzing opnemen</w:t>
+        <w:t>Met qDAMEdit kun je enkel maar bestaande punten selecteren (mu.v. het tweede VB punt). Leest qdam bestanden in met kar. punten waar een profielpunt ontbreekt?</w:t>
       </w:r>
     </w:p>
   </w:comment>
-  <w:comment w:id="42" w:author="Daniël Kentrop" w:date="2025-04-24T16:35:00Z" w:initials="DK">
+  <w:comment w:id="39" w:author="Daniël Kentrop" w:date="2025-05-26T14:17:00Z" w:initials="DK">
     <w:p>
       <w:pPr>
         <w:pStyle w:val="Tekstopmerking"/>
@@ -12845,11 +12596,11 @@
         <w:annotationRef/>
       </w:r>
       <w:r>
-        <w:t>Voor versie met waterspanningen: Aandachtspunt klikken buitenkruinlijn i.v.m. zoeken van snijpunt met maaiveld en waterstand. -&gt; indien geen snijpunt, dan wordt gewoon de opgegeven offset gehanteerd.</w:t>
+        <w:t>Verwijzing opnemen</w:t>
       </w:r>
     </w:p>
   </w:comment>
-  <w:comment w:id="43" w:author="Daniël Kentrop" w:date="2025-04-01T09:13:00Z" w:initials="DK">
+  <w:comment w:id="43" w:author="Daniël Kentrop" w:date="2025-04-24T16:35:00Z" w:initials="DK">
     <w:p>
       <w:pPr>
         <w:pStyle w:val="Tekstopmerking"/>
@@ -12861,11 +12612,11 @@
         <w:annotationRef/>
       </w:r>
       <w:r>
-        <w:t>Check: kolom- en tabbladnamen met dubbele aanhalingstekens. Waardes (bv. opties) met enkele aanhalingstekens</w:t>
+        <w:t>Voor versie met waterspanningen: Aandachtspunt klikken buitenkruinlijn i.v.m. zoeken van snijpunt met maaiveld en waterstand. -&gt; indien geen snijpunt, dan wordt gewoon de opgegeven offset gehanteerd.</w:t>
       </w:r>
     </w:p>
   </w:comment>
-  <w:comment w:id="58" w:author="Daniël Kentrop" w:date="2025-04-03T10:22:00Z" w:initials="DK">
+  <w:comment w:id="44" w:author="Daniël Kentrop" w:date="2025-04-01T09:13:00Z" w:initials="DK">
     <w:p>
       <w:pPr>
         <w:pStyle w:val="Tekstopmerking"/>
@@ -12877,11 +12628,11 @@
         <w:annotationRef/>
       </w:r>
       <w:r>
-        <w:t>Moet nog verder uitgewerkt</w:t>
+        <w:t>Check: kolom- en tabbladnamen met dubbele aanhalingstekens. Waardes (bv. opties) met enkele aanhalingstekens</w:t>
       </w:r>
     </w:p>
   </w:comment>
-  <w:comment w:id="66" w:author="Daniël Kentrop" w:date="2025-04-03T11:12:00Z" w:initials="DK">
+  <w:comment w:id="59" w:author="Daniël Kentrop" w:date="2025-04-03T10:22:00Z" w:initials="DK">
     <w:p>
       <w:pPr>
         <w:pStyle w:val="Tekstopmerking"/>
@@ -12893,11 +12644,11 @@
         <w:annotationRef/>
       </w:r>
       <w:r>
-        <w:t>Aantekeningen waterspanningen: later uit te werken tot heldere documentatie</w:t>
+        <w:t>Moet nog verder uitgewerkt</w:t>
       </w:r>
     </w:p>
   </w:comment>
-  <w:comment w:id="67" w:author="Daniël Kentrop" w:date="2025-04-08T09:59:00Z" w:initials="DK">
+  <w:comment w:id="67" w:author="Daniël Kentrop" w:date="2025-04-03T11:12:00Z" w:initials="DK">
     <w:p>
       <w:pPr>
         <w:pStyle w:val="Tekstopmerking"/>
@@ -12909,11 +12660,11 @@
         <w:annotationRef/>
       </w:r>
       <w:r>
-        <w:t>Plaatje?</w:t>
+        <w:t>Aantekeningen waterspanningen: later uit te werken tot heldere documentatie</w:t>
       </w:r>
     </w:p>
   </w:comment>
-  <w:comment w:id="68" w:author="Daniël Kentrop" w:date="2025-04-25T09:25:00Z" w:initials="DK">
+  <w:comment w:id="68" w:author="Daniël Kentrop" w:date="2025-04-08T09:59:00Z" w:initials="DK">
     <w:p>
       <w:pPr>
         <w:pStyle w:val="Tekstopmerking"/>
@@ -12925,11 +12676,11 @@
         <w:annotationRef/>
       </w:r>
       <w:r>
-        <w:t>Consistent namen voor karakteristieke punten gebruiken</w:t>
+        <w:t>Plaatje?</w:t>
       </w:r>
     </w:p>
   </w:comment>
-  <w:comment w:id="69" w:author="Daniël Kentrop" w:date="2025-04-08T11:32:00Z" w:initials="DK">
+  <w:comment w:id="69" w:author="Daniël Kentrop" w:date="2025-04-25T09:25:00Z" w:initials="DK">
     <w:p>
       <w:pPr>
         <w:pStyle w:val="Tekstopmerking"/>
@@ -12941,11 +12692,11 @@
         <w:annotationRef/>
       </w:r>
       <w:r>
-        <w:t>Aanpassen, want tussenliggende punten gaan verwijderd worden</w:t>
+        <w:t>Consistent namen voor karakteristieke punten gebruiken</w:t>
       </w:r>
     </w:p>
   </w:comment>
-  <w:comment w:id="71" w:author="Daniël Kentrop" w:date="2025-04-25T09:22:00Z" w:initials="DK">
+  <w:comment w:id="70" w:author="Daniël Kentrop" w:date="2025-04-08T11:32:00Z" w:initials="DK">
     <w:p>
       <w:pPr>
         <w:pStyle w:val="Tekstopmerking"/>
@@ -12957,29 +12708,11 @@
         <w:annotationRef/>
       </w:r>
       <w:r>
-        <w:t>Voorbeeld met plaatjes.</w:t>
-      </w:r>
-    </w:p>
-    <w:p>
-      <w:pPr>
-        <w:pStyle w:val="Tekstopmerking"/>
-        <w:ind w:left="300"/>
-      </w:pPr>
-      <w:r>
-        <w:t>Zandlaag onderbroken door sloot</w:t>
-      </w:r>
-    </w:p>
-    <w:p>
-      <w:pPr>
-        <w:pStyle w:val="Tekstopmerking"/>
-        <w:ind w:left="300"/>
-      </w:pPr>
-      <w:r>
-        <w:t>Zandlaag doodlopend</w:t>
+        <w:t>Aanpassen, want tussenliggende punten gaan verwijderd worden</w:t>
       </w:r>
     </w:p>
   </w:comment>
-  <w:comment w:id="72" w:author="Daniël Kentrop" w:date="2025-04-25T11:50:00Z" w:initials="DK">
+  <w:comment w:id="72" w:author="Daniël Kentrop" w:date="2025-04-25T09:22:00Z" w:initials="DK">
     <w:p>
       <w:pPr>
         <w:pStyle w:val="Tekstopmerking"/>
@@ -12991,11 +12724,45 @@
         <w:annotationRef/>
       </w:r>
       <w:r>
-        <w:t>Kijken of dit nodig is.</w:t>
+        <w:t>Voorbeeld met plaatjes.</w:t>
+      </w:r>
+    </w:p>
+    <w:p>
+      <w:pPr>
+        <w:pStyle w:val="Tekstopmerking"/>
+        <w:ind w:left="300"/>
+      </w:pPr>
+      <w:r>
+        <w:t>Zandlaag onderbroken door sloot</w:t>
+      </w:r>
+    </w:p>
+    <w:p>
+      <w:pPr>
+        <w:pStyle w:val="Tekstopmerking"/>
+        <w:ind w:left="300"/>
+      </w:pPr>
+      <w:r>
+        <w:t>Zandlaag doodlopend</w:t>
       </w:r>
     </w:p>
   </w:comment>
-  <w:comment w:id="73" w:author="Daniël Kentrop" w:date="2025-04-25T10:31:00Z" w:initials="DK">
+  <w:comment w:id="73" w:author="Daniël Kentrop" w:date="2025-04-25T11:50:00Z" w:initials="DK">
+    <w:p>
+      <w:pPr>
+        <w:pStyle w:val="Tekstopmerking"/>
+      </w:pPr>
+      <w:r>
+        <w:rPr>
+          <w:rStyle w:val="Verwijzingopmerking"/>
+        </w:rPr>
+        <w:annotationRef/>
+      </w:r>
+      <w:r>
+        <w:t>Kijken of dit nodig is.</w:t>
+      </w:r>
+    </w:p>
+  </w:comment>
+  <w:comment w:id="74" w:author="Daniël Kentrop" w:date="2025-04-25T10:31:00Z" w:initials="DK">
     <w:p>
       <w:pPr>
         <w:pStyle w:val="Tekstopmerking"/>
@@ -13018,6 +12785,7 @@
 <w15:commentsEx xmlns:wpc="http://schemas.microsoft.com/office/word/2010/wordprocessingCanvas" xmlns:cx="http://schemas.microsoft.com/office/drawing/2014/chartex" xmlns:cx1="http://schemas.microsoft.com/office/drawing/2015/9/8/chartex" xmlns:cx2="http://schemas.microsoft.com/office/drawing/2015/10/21/chartex" xmlns:cx3="http://schemas.microsoft.com/office/drawing/2016/5/9/chartex" xmlns:cx4="http://schemas.microsoft.com/office/drawing/2016/5/10/chartex" xmlns:cx5="http://schemas.microsoft.com/office/drawing/2016/5/11/chartex" xmlns:cx6="http://schemas.microsoft.com/office/drawing/2016/5/12/chartex" xmlns:cx7="http://schemas.microsoft.com/office/drawing/2016/5/13/chartex" xmlns:cx8="http://schemas.microsoft.com/office/drawing/2016/5/14/chartex" xmlns:mc="http://schemas.openxmlformats.org/markup-compatibility/2006" xmlns:aink="http://schemas.microsoft.com/office/drawing/2016/ink" xmlns:am3d="http://schemas.microsoft.com/office/drawing/2017/model3d" xmlns:o="urn:schemas-microsoft-com:office:office" xmlns:oel="http://schemas.microsoft.com/office/2019/extlst" xmlns:r="http://schemas.openxmlformats.org/officeDocument/2006/relationships" xmlns:m="http://schemas.openxmlformats.org/officeDocument/2006/math" xmlns:v="urn:schemas-microsoft-com:vml" xmlns:wp14="http://schemas.microsoft.com/office/word/2010/wordprocessingDrawing" xmlns:wp="http://schemas.openxmlformats.org/drawingml/2006/wordprocessingDrawing" xmlns:w10="urn:schemas-microsoft-com:office:word" xmlns:w="http://schemas.openxmlformats.org/wordprocessingml/2006/main" xmlns:w14="http://schemas.microsoft.com/office/word/2010/wordml" xmlns:w15="http://schemas.microsoft.com/office/word/2012/wordml" xmlns:w16cex="http://schemas.microsoft.com/office/word/2018/wordml/cex" xmlns:w16cid="http://schemas.microsoft.com/office/word/2016/wordml/cid" xmlns:w16="http://schemas.microsoft.com/office/word/2018/wordml" xmlns:w16du="http://schemas.microsoft.com/office/word/2023/wordml/word16du" xmlns:w16sdtdh="http://schemas.microsoft.com/office/word/2020/wordml/sdtdatahash" xmlns:w16sdtfl="http://schemas.microsoft.com/office/word/2024/wordml/sdtformatlock" xmlns:w16se="http://schemas.microsoft.com/office/word/2015/wordml/symex" xmlns:wpg="http://schemas.microsoft.com/office/word/2010/wordprocessingGroup" xmlns:wpi="http://schemas.microsoft.com/office/word/2010/wordprocessingInk" xmlns:wne="http://schemas.microsoft.com/office/word/2006/wordml" xmlns:wps="http://schemas.microsoft.com/office/word/2010/wordprocessingShape" mc:Ignorable="w14 w15 w16se w16cid w16 w16cex w16sdtdh w16sdtfl w16du wp14">
   <w15:commentEx w15:paraId="65B0951A" w15:done="0"/>
   <w15:commentEx w15:paraId="0EFCBB77" w15:done="0"/>
+  <w15:commentEx w15:paraId="5438A9CB" w15:done="0"/>
   <w15:commentEx w15:paraId="1F7BB50D" w15:done="0"/>
   <w15:commentEx w15:paraId="7579155E" w15:done="0"/>
   <w15:commentEx w15:paraId="3CA56E56" w15:done="0"/>
@@ -13036,6 +12804,7 @@
 <w16cex:commentsExtensible xmlns:wpc="http://schemas.microsoft.com/office/word/2010/wordprocessingCanvas" xmlns:cx="http://schemas.microsoft.com/office/drawing/2014/chartex" xmlns:cx1="http://schemas.microsoft.com/office/drawing/2015/9/8/chartex" xmlns:cx2="http://schemas.microsoft.com/office/drawing/2015/10/21/chartex" xmlns:cx3="http://schemas.microsoft.com/office/drawing/2016/5/9/chartex" xmlns:cx4="http://schemas.microsoft.com/office/drawing/2016/5/10/chartex" xmlns:cx5="http://schemas.microsoft.com/office/drawing/2016/5/11/chartex" xmlns:cx6="http://schemas.microsoft.com/office/drawing/2016/5/12/chartex" xmlns:cx7="http://schemas.microsoft.com/office/drawing/2016/5/13/chartex" xmlns:cx8="http://schemas.microsoft.com/office/drawing/2016/5/14/chartex" xmlns:cr="http://schemas.microsoft.com/office/comments/2020/reactions" xmlns:mc="http://schemas.openxmlformats.org/markup-compatibility/2006" xmlns:aink="http://schemas.microsoft.com/office/drawing/2016/ink" xmlns:am3d="http://schemas.microsoft.com/office/drawing/2017/model3d" xmlns:o="urn:schemas-microsoft-com:office:office" xmlns:oel="http://schemas.microsoft.com/office/2019/extlst" xmlns:r="http://schemas.openxmlformats.org/officeDocument/2006/relationships" xmlns:m="http://schemas.openxmlformats.org/officeDocument/2006/math" xmlns:v="urn:schemas-microsoft-com:vml" xmlns:wp14="http://schemas.microsoft.com/office/word/2010/wordprocessingDrawing" xmlns:wp="http://schemas.openxmlformats.org/drawingml/2006/wordprocessingDrawing" xmlns:w10="urn:schemas-microsoft-com:office:word" xmlns:w="http://schemas.openxmlformats.org/wordprocessingml/2006/main" xmlns:w14="http://schemas.microsoft.com/office/word/2010/wordml" xmlns:w15="http://schemas.microsoft.com/office/word/2012/wordml" xmlns:w16cex="http://schemas.microsoft.com/office/word/2018/wordml/cex" xmlns:w16cid="http://schemas.microsoft.com/office/word/2016/wordml/cid" xmlns:w16="http://schemas.microsoft.com/office/word/2018/wordml" xmlns:w16du="http://schemas.microsoft.com/office/word/2023/wordml/word16du" xmlns:w16sdtdh="http://schemas.microsoft.com/office/word/2020/wordml/sdtdatahash" xmlns:w16sdtfl="http://schemas.microsoft.com/office/word/2024/wordml/sdtformatlock" xmlns:w16se="http://schemas.microsoft.com/office/word/2015/wordml/symex" xmlns:wpg="http://schemas.microsoft.com/office/word/2010/wordprocessingGroup" xmlns:wpi="http://schemas.microsoft.com/office/word/2010/wordprocessingInk" xmlns:wne="http://schemas.microsoft.com/office/word/2006/wordml" xmlns:wps="http://schemas.microsoft.com/office/word/2010/wordprocessingShape" mc:Ignorable="w14 w15 w16se w16cid w16 w16cex w16sdtdh w16sdtfl cr w16du wp14">
   <w16cex:commentExtensible w16cex:durableId="07FAF956" w16cex:dateUtc="2025-03-28T13:32:00Z"/>
   <w16cex:commentExtensible w16cex:durableId="39BA5F12" w16cex:dateUtc="2025-05-26T07:58:00Z"/>
+  <w16cex:commentExtensible w16cex:durableId="22A34B3C" w16cex:dateUtc="2025-07-03T14:11:00Z"/>
   <w16cex:commentExtensible w16cex:durableId="71CC4F57" w16cex:dateUtc="2025-05-26T12:17:00Z"/>
   <w16cex:commentExtensible w16cex:durableId="546DFD17" w16cex:dateUtc="2025-04-24T14:35:00Z"/>
   <w16cex:commentExtensible w16cex:durableId="258DCB1C" w16cex:dateUtc="2025-04-01T07:13:00Z"/>
@@ -13054,6 +12823,7 @@
 <w16cid:commentsIds xmlns:wpc="http://schemas.microsoft.com/office/word/2010/wordprocessingCanvas" xmlns:cx="http://schemas.microsoft.com/office/drawing/2014/chartex" xmlns:cx1="http://schemas.microsoft.com/office/drawing/2015/9/8/chartex" xmlns:cx2="http://schemas.microsoft.com/office/drawing/2015/10/21/chartex" xmlns:cx3="http://schemas.microsoft.com/office/drawing/2016/5/9/chartex" xmlns:cx4="http://schemas.microsoft.com/office/drawing/2016/5/10/chartex" xmlns:cx5="http://schemas.microsoft.com/office/drawing/2016/5/11/chartex" xmlns:cx6="http://schemas.microsoft.com/office/drawing/2016/5/12/chartex" xmlns:cx7="http://schemas.microsoft.com/office/drawing/2016/5/13/chartex" xmlns:cx8="http://schemas.microsoft.com/office/drawing/2016/5/14/chartex" xmlns:mc="http://schemas.openxmlformats.org/markup-compatibility/2006" xmlns:aink="http://schemas.microsoft.com/office/drawing/2016/ink" xmlns:am3d="http://schemas.microsoft.com/office/drawing/2017/model3d" xmlns:o="urn:schemas-microsoft-com:office:office" xmlns:oel="http://schemas.microsoft.com/office/2019/extlst" xmlns:r="http://schemas.openxmlformats.org/officeDocument/2006/relationships" xmlns:m="http://schemas.openxmlformats.org/officeDocument/2006/math" xmlns:v="urn:schemas-microsoft-com:vml" xmlns:wp14="http://schemas.microsoft.com/office/word/2010/wordprocessingDrawing" xmlns:wp="http://schemas.openxmlformats.org/drawingml/2006/wordprocessingDrawing" xmlns:w10="urn:schemas-microsoft-com:office:word" xmlns:w="http://schemas.openxmlformats.org/wordprocessingml/2006/main" xmlns:w14="http://schemas.microsoft.com/office/word/2010/wordml" xmlns:w15="http://schemas.microsoft.com/office/word/2012/wordml" xmlns:w16cex="http://schemas.microsoft.com/office/word/2018/wordml/cex" xmlns:w16cid="http://schemas.microsoft.com/office/word/2016/wordml/cid" xmlns:w16="http://schemas.microsoft.com/office/word/2018/wordml" xmlns:w16du="http://schemas.microsoft.com/office/word/2023/wordml/word16du" xmlns:w16sdtdh="http://schemas.microsoft.com/office/word/2020/wordml/sdtdatahash" xmlns:w16sdtfl="http://schemas.microsoft.com/office/word/2024/wordml/sdtformatlock" xmlns:w16se="http://schemas.microsoft.com/office/word/2015/wordml/symex" xmlns:wpg="http://schemas.microsoft.com/office/word/2010/wordprocessingGroup" xmlns:wpi="http://schemas.microsoft.com/office/word/2010/wordprocessingInk" xmlns:wne="http://schemas.microsoft.com/office/word/2006/wordml" xmlns:wps="http://schemas.microsoft.com/office/word/2010/wordprocessingShape" mc:Ignorable="w14 w15 w16se w16cid w16 w16cex w16sdtdh w16sdtfl w16du wp14">
   <w16cid:commentId w16cid:paraId="65B0951A" w16cid:durableId="07FAF956"/>
   <w16cid:commentId w16cid:paraId="0EFCBB77" w16cid:durableId="39BA5F12"/>
+  <w16cid:commentId w16cid:paraId="5438A9CB" w16cid:durableId="22A34B3C"/>
   <w16cid:commentId w16cid:paraId="1F7BB50D" w16cid:durableId="71CC4F57"/>
   <w16cid:commentId w16cid:paraId="7579155E" w16cid:durableId="546DFD17"/>
   <w16cid:commentId w16cid:paraId="3CA56E56" w16cid:durableId="258DCB1C"/>
@@ -45040,6 +44810,7 @@
     <w:rsid w:val="0073060A"/>
     <w:rsid w:val="007658ED"/>
     <w:rsid w:val="0079289E"/>
+    <w:rsid w:val="007962F5"/>
     <w:rsid w:val="00797C21"/>
     <w:rsid w:val="007A4DA2"/>
     <w:rsid w:val="007A528B"/>
@@ -45067,6 +44838,7 @@
     <w:rsid w:val="00A50174"/>
     <w:rsid w:val="00A50FB0"/>
     <w:rsid w:val="00A565DA"/>
+    <w:rsid w:val="00A71789"/>
     <w:rsid w:val="00A848CA"/>
     <w:rsid w:val="00AC3418"/>
     <w:rsid w:val="00B248A1"/>
@@ -45899,34 +45671,6 @@
 </file>
 
 <file path=customXml/item2.xml><?xml version="1.0" encoding="utf-8"?>
-<b:Sources xmlns:b="http://schemas.openxmlformats.org/officeDocument/2006/bibliography" xmlns="http://schemas.openxmlformats.org/officeDocument/2006/bibliography" SelectedStyle="\GostName.XSL" StyleName="GOST - Name Sort" Version="2003"/>
-</file>
-
-<file path=customXml/item3.xml><?xml version="1.0" encoding="utf-8"?>
-<TemplafyTemplateConfiguration><![CDATA[{"elementsMetadata":[{"type":"richTextContentControl","id":"ec8b3160-25f8-414a-80e0-e48d9cb012dc","elementConfiguration":{"binding":"Form.Title","removeAndKeepContent":false,"disableUpdates":false,"type":"text"}},{"type":"richTextContentControl","id":"8403fd50-6acc-4c19-bb76-5adfb21693b6","elementConfiguration":{"binding":"Form.ProjectReference","visibility":{"action":"hide","operator":"equals","compareValue":""},"removeAndKeepContent":false,"disableUpdates":false,"type":"text"}},{"type":"richTextContentControl","id":"d3295b1e-5322-416b-b13f-164e6864cf38","elementConfiguration":{"binding":"Form.Version","visibility":{"action":"hide","operator":"equals","compareValue":""},"removeAndKeepContent":false,"disableUpdates":false,"type":"text"}},{"type":"richTextContentControl","id":"26fb0063-0a6c-4ae6-8a83-a412dca9947c","elementConfiguration":{"format":"{{DateFormats.GeneralDate}}","binding":"Form.Date","removeAndKeepContent":false,"disableUpdates":false,"type":"date"}},{"type":"richTextContentControl","id":"2b60100f-ea86-46ee-a99b-8cdf48105287","elementConfiguration":{"binding":"UserProfile.Entity.Entity","removeAndKeepContent":false,"disableUpdates":false,"type":"text"}},{"type":"richTextContentControl","id":"6006a512-981e-4c6e-9e09-436c783a91eb","elementConfiguration":{"binding":"UserProfile.Name","removeAndKeepContent":false,"disableUpdates":false,"type":"text"}},{"type":"richTextContentControl","id":"e66d27d7-ce18-4de2-b977-85abad282a0d","elementConfiguration":{"binding":"UserProfile.Name","removeAndKeepContent":false,"disableUpdates":false,"type":"text"}},{"type":"richTextContentControl","id":"ff0b0d4d-e40d-416d-8f39-e7fe8ed7fa05","elementConfiguration":{"binding":"Form.ProjectReference","visibility":{"action":"hide","operator":"equals","compareValue":""},"removeAndKeepContent":false,"disableUpdates":false,"type":"text"}},{"type":"richTextContentControl","id":"304916bc-09cf-44b1-985d-8dadc4369525","elementConfiguration":{"binding":"UserProfile.Department.FullAddress","removeAndKeepContent":false,"disableUpdates":false,"type":"text"}},{"type":"richTextContentControl","id":"33fd0cd4-0be9-40be-b8c0-cd8af39e9180","elementConfiguration":{"visibility":{"action":"hide","binding":"UserProfile.Department.OfficeTelephone","operator":"equals","compareValue":""},"disableUpdates":false,"type":"group"}},{"type":"richTextContentControl","id":"91cd5817-c72a-491e-8ca7-957a083ee2eb","elementConfiguration":{"binding":"UserProfile.Department.OfficeTelephone","removeAndKeepContent":false,"disableUpdates":false,"type":"text"}},{"type":"richTextContentControl","id":"01f123eb-ba31-49ca-915a-4b7bda6bcf62","elementConfiguration":{"binding":"UserProfile.Department.FullAddress","removeAndKeepContent":false,"disableUpdates":false,"type":"text"}},{"type":"richTextContentControl","id":"a73ffbd1-1de8-4e87-bf92-b507d2575846","elementConfiguration":{"visibility":{"action":"hide","binding":"UserProfile.Department.OfficeTelephone","operator":"equals","compareValue":""},"disableUpdates":false,"type":"group"}},{"type":"richTextContentControl","id":"1bc3b9c6-9406-497a-8881-441e8e9abd21","elementConfiguration":{"binding":"UserProfile.Department.OfficeTelephone","removeAndKeepContent":false,"disableUpdates":false,"type":"text"}},{"type":"richTextContentControl","id":"9d233541-9b5e-4a6e-b14e-87732772e736","elementConfiguration":{"binding":"Form.ProjectReference","visibility":{"action":"hide","operator":"equals","compareValue":""},"removeAndKeepContent":false,"disableUpdates":false,"type":"text"}},{"type":"richTextContentControl","id":"4cc80b97-9365-4921-81ba-a0e01749ecd0","elementConfiguration":{"format":"{{DateFormats.GeneralDate}}","binding":"Form.Date","removeAndKeepContent":false,"disableUpdates":false,"type":"date"}},{"type":"richTextContentControl","id":"75cfe1ee-c251-43c5-ab9e-d2c8578afdf4","elementConfiguration":{"binding":"Form.ProjectReference","visibility":{"action":"hide","operator":"equals","compareValue":""},"removeAndKeepContent":false,"disableUpdates":false,"type":"text"}},{"type":"richTextContentControl","id":"d783b694-02d1-4f95-aa7e-587f22ffb299","elementConfiguration":{"format":"{{DateFormats.GeneralDate}}","binding":"Form.Date","removeAndKeepContent":false,"disableUpdates":false,"type":"date"}}],"transformationConfigurations":[{"topMargin":"{{UserProfile.PageSetup.TopMargin}}","rightMargin":"{{UserProfile.PageSetup.RightMargin}}","bottomMargin":"{{UserProfile.PageSetup.BottomMargin}}","leftMargin":"{{UserProfile.PageSetup.LeftMargin}}","paperWidth":"{{UserProfile.PageSetup.PaperWidth}}","paperHeight":"{{UserProfile.PageSetup.PaperHeight}}","originalValues":{"topMargin":2552,"rightMargin":1134,"bottomMargin":2041,"leftMargin":1418,"gutter":0,"gutterPosition":"left","orientation":"portrait","paperWidth":11906,"paperHeight":16838,"headerFromEdge":1588,"footerFromEdge":782},"disableUpdates":false,"type":"pageSetup"},{"binding":"UserProfile.LogoInsertion.LogoName","shapeName":"LogoHide","width":"{{UserProfile.LogoInsertion.LogoWidth}}","namedSections":"all","namedPages":"all","leftOffset":"{{UserProfile.LogoInsertion.LeftOffset}}","horizontalRelativePosition":"rightMargin","topOffset":"{{UserProfile.LogoInsertion.TopOffset}}","verticalRelativePosition":"page","imageTextWrapping":"inFrontOfText","disableUpdates":false,"type":"imageHeader"},{"propertyName":"ProjectReference","propertyValue":"{{Form.ProjectReference}}","disableUpdates":false,"type":"customDocumentProperty"},{"propertyName":"Title","propertyValue":"{{Form.Title}}","disableUpdates":false,"type":"customDocumentProperty"},{"propertyName":"Version","propertyValue":"{{Form.Version}}","disableUpdates":false,"type":"customDocumentProperty"},{"language":"{{DocumentLanguage}}","disableUpdates":false,"type":"proofingLanguage"},{"propertyName":"PageSetup","propertyValue":"{{UserProfile.PageSetup.PaperSize}}","disableUpdates":false,"type":"customDocumentProperty"}],"isBaseTemplate":false,"templateName":"Algemeen rapport_UKNS_NL-ALL","templateDescription":"","enableDocumentContentUpdater":true,"version":"1.3"}]]></TemplafyTemplateConfiguration>
-</file>
-
-<file path=customXml/item4.xml><?xml version="1.0" encoding="utf-8"?>
-<?mso-contentType ?>
-<FormTemplates xmlns="http://schemas.microsoft.com/sharepoint/v3/contenttype/forms">
-  <Display>DocumentLibraryForm</Display>
-  <Edit>DocumentLibraryForm</Edit>
-  <New>DocumentLibraryForm</New>
-</FormTemplates>
-</file>
-
-<file path=customXml/item5.xml><?xml version="1.0" encoding="utf-8"?>
-<p:properties xmlns:p="http://schemas.microsoft.com/office/2006/metadata/properties" xmlns:xsi="http://www.w3.org/2001/XMLSchema-instance" xmlns:pc="http://schemas.microsoft.com/office/infopath/2007/PartnerControls">
-  <documentManagement>
-    <lcf76f155ced4ddcb4097134ff3c332f xmlns="470a43d6-5285-470b-9a64-75d0016e5c24">
-      <Terms xmlns="http://schemas.microsoft.com/office/infopath/2007/PartnerControls"/>
-    </lcf76f155ced4ddcb4097134ff3c332f>
-    <TaxCatchAll xmlns="46ece21c-30c9-4e8a-9bcb-f01a44782352" xsi:nil="true"/>
-  </documentManagement>
-</p:properties>
-</file>
-
-<file path=customXml/item6.xml><?xml version="1.0" encoding="utf-8"?>
 <ct:contentTypeSchema xmlns:ct="http://schemas.microsoft.com/office/2006/metadata/contentType" xmlns:ma="http://schemas.microsoft.com/office/2006/metadata/properties/metaAttributes" ct:_="" ma:_="" ma:contentTypeName="Document" ma:contentTypeID="0x010100766FD3B0C1D0324E8D3A419896AD0AEA" ma:contentTypeVersion="19" ma:contentTypeDescription="Create a new document." ma:contentTypeScope="" ma:versionID="7ab188b833267d4740fff6fb34b52195">
   <xsd:schema xmlns:xsd="http://www.w3.org/2001/XMLSchema" xmlns:xs="http://www.w3.org/2001/XMLSchema" xmlns:p="http://schemas.microsoft.com/office/2006/metadata/properties" xmlns:ns2="470a43d6-5285-470b-9a64-75d0016e5c24" xmlns:ns3="46ece21c-30c9-4e8a-9bcb-f01a44782352" targetNamespace="http://schemas.microsoft.com/office/2006/metadata/properties" ma:root="true" ma:fieldsID="e44433cd420dc565567983d5cc7180ca" ns2:_="" ns3:_="">
     <xsd:import namespace="470a43d6-5285-470b-9a64-75d0016e5c24"/>
@@ -46149,6 +45893,34 @@
 </ct:contentTypeSchema>
 </file>
 
+<file path=customXml/item3.xml><?xml version="1.0" encoding="utf-8"?>
+<p:properties xmlns:p="http://schemas.microsoft.com/office/2006/metadata/properties" xmlns:xsi="http://www.w3.org/2001/XMLSchema-instance" xmlns:pc="http://schemas.microsoft.com/office/infopath/2007/PartnerControls">
+  <documentManagement>
+    <lcf76f155ced4ddcb4097134ff3c332f xmlns="470a43d6-5285-470b-9a64-75d0016e5c24">
+      <Terms xmlns="http://schemas.microsoft.com/office/infopath/2007/PartnerControls"/>
+    </lcf76f155ced4ddcb4097134ff3c332f>
+    <TaxCatchAll xmlns="46ece21c-30c9-4e8a-9bcb-f01a44782352" xsi:nil="true"/>
+  </documentManagement>
+</p:properties>
+</file>
+
+<file path=customXml/item4.xml><?xml version="1.0" encoding="utf-8"?>
+<?mso-contentType ?>
+<FormTemplates xmlns="http://schemas.microsoft.com/sharepoint/v3/contenttype/forms">
+  <Display>DocumentLibraryForm</Display>
+  <Edit>DocumentLibraryForm</Edit>
+  <New>DocumentLibraryForm</New>
+</FormTemplates>
+</file>
+
+<file path=customXml/item5.xml><?xml version="1.0" encoding="utf-8"?>
+<TemplafyTemplateConfiguration><![CDATA[{"elementsMetadata":[{"type":"richTextContentControl","id":"ec8b3160-25f8-414a-80e0-e48d9cb012dc","elementConfiguration":{"binding":"Form.Title","removeAndKeepContent":false,"disableUpdates":false,"type":"text"}},{"type":"richTextContentControl","id":"8403fd50-6acc-4c19-bb76-5adfb21693b6","elementConfiguration":{"binding":"Form.ProjectReference","visibility":{"action":"hide","operator":"equals","compareValue":""},"removeAndKeepContent":false,"disableUpdates":false,"type":"text"}},{"type":"richTextContentControl","id":"d3295b1e-5322-416b-b13f-164e6864cf38","elementConfiguration":{"binding":"Form.Version","visibility":{"action":"hide","operator":"equals","compareValue":""},"removeAndKeepContent":false,"disableUpdates":false,"type":"text"}},{"type":"richTextContentControl","id":"26fb0063-0a6c-4ae6-8a83-a412dca9947c","elementConfiguration":{"format":"{{DateFormats.GeneralDate}}","binding":"Form.Date","removeAndKeepContent":false,"disableUpdates":false,"type":"date"}},{"type":"richTextContentControl","id":"2b60100f-ea86-46ee-a99b-8cdf48105287","elementConfiguration":{"binding":"UserProfile.Entity.Entity","removeAndKeepContent":false,"disableUpdates":false,"type":"text"}},{"type":"richTextContentControl","id":"6006a512-981e-4c6e-9e09-436c783a91eb","elementConfiguration":{"binding":"UserProfile.Name","removeAndKeepContent":false,"disableUpdates":false,"type":"text"}},{"type":"richTextContentControl","id":"e66d27d7-ce18-4de2-b977-85abad282a0d","elementConfiguration":{"binding":"UserProfile.Name","removeAndKeepContent":false,"disableUpdates":false,"type":"text"}},{"type":"richTextContentControl","id":"ff0b0d4d-e40d-416d-8f39-e7fe8ed7fa05","elementConfiguration":{"binding":"Form.ProjectReference","visibility":{"action":"hide","operator":"equals","compareValue":""},"removeAndKeepContent":false,"disableUpdates":false,"type":"text"}},{"type":"richTextContentControl","id":"304916bc-09cf-44b1-985d-8dadc4369525","elementConfiguration":{"binding":"UserProfile.Department.FullAddress","removeAndKeepContent":false,"disableUpdates":false,"type":"text"}},{"type":"richTextContentControl","id":"33fd0cd4-0be9-40be-b8c0-cd8af39e9180","elementConfiguration":{"visibility":{"action":"hide","binding":"UserProfile.Department.OfficeTelephone","operator":"equals","compareValue":""},"disableUpdates":false,"type":"group"}},{"type":"richTextContentControl","id":"91cd5817-c72a-491e-8ca7-957a083ee2eb","elementConfiguration":{"binding":"UserProfile.Department.OfficeTelephone","removeAndKeepContent":false,"disableUpdates":false,"type":"text"}},{"type":"richTextContentControl","id":"01f123eb-ba31-49ca-915a-4b7bda6bcf62","elementConfiguration":{"binding":"UserProfile.Department.FullAddress","removeAndKeepContent":false,"disableUpdates":false,"type":"text"}},{"type":"richTextContentControl","id":"a73ffbd1-1de8-4e87-bf92-b507d2575846","elementConfiguration":{"visibility":{"action":"hide","binding":"UserProfile.Department.OfficeTelephone","operator":"equals","compareValue":""},"disableUpdates":false,"type":"group"}},{"type":"richTextContentControl","id":"1bc3b9c6-9406-497a-8881-441e8e9abd21","elementConfiguration":{"binding":"UserProfile.Department.OfficeTelephone","removeAndKeepContent":false,"disableUpdates":false,"type":"text"}},{"type":"richTextContentControl","id":"9d233541-9b5e-4a6e-b14e-87732772e736","elementConfiguration":{"binding":"Form.ProjectReference","visibility":{"action":"hide","operator":"equals","compareValue":""},"removeAndKeepContent":false,"disableUpdates":false,"type":"text"}},{"type":"richTextContentControl","id":"4cc80b97-9365-4921-81ba-a0e01749ecd0","elementConfiguration":{"format":"{{DateFormats.GeneralDate}}","binding":"Form.Date","removeAndKeepContent":false,"disableUpdates":false,"type":"date"}},{"type":"richTextContentControl","id":"75cfe1ee-c251-43c5-ab9e-d2c8578afdf4","elementConfiguration":{"binding":"Form.ProjectReference","visibility":{"action":"hide","operator":"equals","compareValue":""},"removeAndKeepContent":false,"disableUpdates":false,"type":"text"}},{"type":"richTextContentControl","id":"d783b694-02d1-4f95-aa7e-587f22ffb299","elementConfiguration":{"format":"{{DateFormats.GeneralDate}}","binding":"Form.Date","removeAndKeepContent":false,"disableUpdates":false,"type":"date"}}],"transformationConfigurations":[{"topMargin":"{{UserProfile.PageSetup.TopMargin}}","rightMargin":"{{UserProfile.PageSetup.RightMargin}}","bottomMargin":"{{UserProfile.PageSetup.BottomMargin}}","leftMargin":"{{UserProfile.PageSetup.LeftMargin}}","paperWidth":"{{UserProfile.PageSetup.PaperWidth}}","paperHeight":"{{UserProfile.PageSetup.PaperHeight}}","originalValues":{"topMargin":2552,"rightMargin":1134,"bottomMargin":2041,"leftMargin":1418,"gutter":0,"gutterPosition":"left","orientation":"portrait","paperWidth":11906,"paperHeight":16838,"headerFromEdge":1588,"footerFromEdge":782},"disableUpdates":false,"type":"pageSetup"},{"binding":"UserProfile.LogoInsertion.LogoName","shapeName":"LogoHide","width":"{{UserProfile.LogoInsertion.LogoWidth}}","namedSections":"all","namedPages":"all","leftOffset":"{{UserProfile.LogoInsertion.LeftOffset}}","horizontalRelativePosition":"rightMargin","topOffset":"{{UserProfile.LogoInsertion.TopOffset}}","verticalRelativePosition":"page","imageTextWrapping":"inFrontOfText","disableUpdates":false,"type":"imageHeader"},{"propertyName":"ProjectReference","propertyValue":"{{Form.ProjectReference}}","disableUpdates":false,"type":"customDocumentProperty"},{"propertyName":"Title","propertyValue":"{{Form.Title}}","disableUpdates":false,"type":"customDocumentProperty"},{"propertyName":"Version","propertyValue":"{{Form.Version}}","disableUpdates":false,"type":"customDocumentProperty"},{"language":"{{DocumentLanguage}}","disableUpdates":false,"type":"proofingLanguage"},{"propertyName":"PageSetup","propertyValue":"{{UserProfile.PageSetup.PaperSize}}","disableUpdates":false,"type":"customDocumentProperty"}],"isBaseTemplate":false,"templateName":"Algemeen rapport_UKNS_NL-ALL","templateDescription":"","enableDocumentContentUpdater":true,"version":"1.3"}]]></TemplafyTemplateConfiguration>
+</file>
+
+<file path=customXml/item6.xml><?xml version="1.0" encoding="utf-8"?>
+<b:Sources xmlns:b="http://schemas.openxmlformats.org/officeDocument/2006/bibliography" xmlns="http://schemas.openxmlformats.org/officeDocument/2006/bibliography" SelectedStyle="\GostName.XSL" StyleName="GOST - Name Sort" Version="2003"/>
+</file>
+
 <file path=customXml/itemProps1.xml><?xml version="1.0" encoding="utf-8"?>
 <ds:datastoreItem xmlns:ds="http://schemas.openxmlformats.org/officeDocument/2006/customXml" ds:itemID="{E78224B9-30A2-4041-94CA-6422A6BC53DA}">
   <ds:schemaRefs/>
@@ -46156,39 +45928,6 @@
 </file>
 
 <file path=customXml/itemProps2.xml><?xml version="1.0" encoding="utf-8"?>
-<ds:datastoreItem xmlns:ds="http://schemas.openxmlformats.org/officeDocument/2006/customXml" ds:itemID="{0607A669-E7AD-4F38-8695-94569278FB4C}">
-  <ds:schemaRefs>
-    <ds:schemaRef ds:uri="http://schemas.openxmlformats.org/officeDocument/2006/bibliography"/>
-  </ds:schemaRefs>
-</ds:datastoreItem>
-</file>
-
-<file path=customXml/itemProps3.xml><?xml version="1.0" encoding="utf-8"?>
-<ds:datastoreItem xmlns:ds="http://schemas.openxmlformats.org/officeDocument/2006/customXml" ds:itemID="{028D40E2-1CD2-4A7C-8137-29C02AD14501}">
-  <ds:schemaRefs/>
-</ds:datastoreItem>
-</file>
-
-<file path=customXml/itemProps4.xml><?xml version="1.0" encoding="utf-8"?>
-<ds:datastoreItem xmlns:ds="http://schemas.openxmlformats.org/officeDocument/2006/customXml" ds:itemID="{734C5BFC-1AE0-4B42-B3FD-CC4EC52A933C}">
-  <ds:schemaRefs>
-    <ds:schemaRef ds:uri="http://schemas.microsoft.com/sharepoint/v3/contenttype/forms"/>
-  </ds:schemaRefs>
-</ds:datastoreItem>
-</file>
-
-<file path=customXml/itemProps5.xml><?xml version="1.0" encoding="utf-8"?>
-<ds:datastoreItem xmlns:ds="http://schemas.openxmlformats.org/officeDocument/2006/customXml" ds:itemID="{D2A54DF7-987F-4498-8757-566C853BAD43}">
-  <ds:schemaRefs>
-    <ds:schemaRef ds:uri="http://schemas.microsoft.com/office/2006/metadata/properties"/>
-    <ds:schemaRef ds:uri="http://schemas.microsoft.com/office/infopath/2007/PartnerControls"/>
-    <ds:schemaRef ds:uri="470a43d6-5285-470b-9a64-75d0016e5c24"/>
-    <ds:schemaRef ds:uri="46ece21c-30c9-4e8a-9bcb-f01a44782352"/>
-  </ds:schemaRefs>
-</ds:datastoreItem>
-</file>
-
-<file path=customXml/itemProps6.xml><?xml version="1.0" encoding="utf-8"?>
 <ds:datastoreItem xmlns:ds="http://schemas.openxmlformats.org/officeDocument/2006/customXml" ds:itemID="{FAEDFCFF-68B9-4DD5-BEA6-0635C0C8FC32}">
   <ds:schemaRefs>
     <ds:schemaRef ds:uri="http://schemas.microsoft.com/office/2006/metadata/contentType"/>
@@ -46205,4 +45944,37 @@
     <ds:schemaRef ds:uri="http://schemas.microsoft.com/internal/obd"/>
   </ds:schemaRefs>
 </ds:datastoreItem>
+</file>
+
+<file path=customXml/itemProps3.xml><?xml version="1.0" encoding="utf-8"?>
+<ds:datastoreItem xmlns:ds="http://schemas.openxmlformats.org/officeDocument/2006/customXml" ds:itemID="{D2A54DF7-987F-4498-8757-566C853BAD43}">
+  <ds:schemaRefs>
+    <ds:schemaRef ds:uri="http://schemas.microsoft.com/office/2006/metadata/properties"/>
+    <ds:schemaRef ds:uri="http://schemas.microsoft.com/office/infopath/2007/PartnerControls"/>
+    <ds:schemaRef ds:uri="470a43d6-5285-470b-9a64-75d0016e5c24"/>
+    <ds:schemaRef ds:uri="46ece21c-30c9-4e8a-9bcb-f01a44782352"/>
+  </ds:schemaRefs>
+</ds:datastoreItem>
+</file>
+
+<file path=customXml/itemProps4.xml><?xml version="1.0" encoding="utf-8"?>
+<ds:datastoreItem xmlns:ds="http://schemas.openxmlformats.org/officeDocument/2006/customXml" ds:itemID="{734C5BFC-1AE0-4B42-B3FD-CC4EC52A933C}">
+  <ds:schemaRefs>
+    <ds:schemaRef ds:uri="http://schemas.microsoft.com/sharepoint/v3/contenttype/forms"/>
+  </ds:schemaRefs>
+</ds:datastoreItem>
+</file>
+
+<file path=customXml/itemProps5.xml><?xml version="1.0" encoding="utf-8"?>
+<ds:datastoreItem xmlns:ds="http://schemas.openxmlformats.org/officeDocument/2006/customXml" ds:itemID="{028D40E2-1CD2-4A7C-8137-29C02AD14501}">
+  <ds:schemaRefs/>
+</ds:datastoreItem>
+</file>
+
+<file path=customXml/itemProps6.xml><?xml version="1.0" encoding="utf-8"?>
+<ds:datastoreItem xmlns:ds="http://schemas.openxmlformats.org/officeDocument/2006/customXml" ds:itemID="{0607A669-E7AD-4F38-8695-94569278FB4C}">
+  <ds:schemaRefs>
+    <ds:schemaRef ds:uri="http://schemas.openxmlformats.org/officeDocument/2006/bibliography"/>
+  </ds:schemaRefs>
+</ds:datastoreItem>
 </file>
</xml_diff>

<commit_message>
fix: sorteerfout die leidde tot foutieve volgorde waterpunten bij kar. p. met gelijk l-coord
</commit_message>
<xml_diff>
--- a/handleiding/Gebruikershandleiding BOLuS vx.x.docx
+++ b/handleiding/Gebruikershandleiding BOLuS vx.x.docx
@@ -165,13 +165,8 @@
                   <w:suppressOverlap w:val="0"/>
                 </w:pPr>
                 <w:r>
-                  <w:t xml:space="preserve">Handleiding </w:t>
+                  <w:t>Handleiding BOLuS</w:t>
                 </w:r>
-                <w:proofErr w:type="spellStart"/>
-                <w:r>
-                  <w:t>BOLuS</w:t>
-                </w:r>
-                <w:proofErr w:type="spellEnd"/>
               </w:p>
               <w:p>
                 <w:pPr>
@@ -319,7 +314,6 @@
           <w:szCs w:val="16"/>
         </w:rPr>
       </w:pPr>
-      <w:proofErr w:type="spellStart"/>
       <w:r>
         <w:rPr>
           <w:i/>
@@ -327,17 +321,7 @@
           <w:sz w:val="16"/>
           <w:szCs w:val="16"/>
         </w:rPr>
-        <w:t>Dijkweg</w:t>
-      </w:r>
-      <w:proofErr w:type="spellEnd"/>
-      <w:r>
-        <w:rPr>
-          <w:i/>
-          <w:iCs/>
-          <w:sz w:val="16"/>
-          <w:szCs w:val="16"/>
-        </w:rPr>
-        <w:t xml:space="preserve"> bij </w:t>
+        <w:t xml:space="preserve">Dijkweg bij </w:t>
       </w:r>
       <w:commentRangeStart w:id="0"/>
       <w:r>
@@ -374,27 +358,7 @@
           <w:sz w:val="16"/>
           <w:szCs w:val="16"/>
         </w:rPr>
-        <w:t xml:space="preserve"> Jan </w:t>
-      </w:r>
-      <w:proofErr w:type="spellStart"/>
-      <w:r>
-        <w:rPr>
-          <w:i/>
-          <w:iCs/>
-          <w:sz w:val="16"/>
-          <w:szCs w:val="16"/>
-        </w:rPr>
-        <w:t>Toorop</w:t>
-      </w:r>
-      <w:proofErr w:type="spellEnd"/>
-      <w:r>
-        <w:rPr>
-          <w:i/>
-          <w:iCs/>
-          <w:sz w:val="16"/>
-          <w:szCs w:val="16"/>
-        </w:rPr>
-        <w:t xml:space="preserve"> </w:t>
+        <w:t xml:space="preserve"> Jan Toorop </w:t>
       </w:r>
       <w:r>
         <w:rPr>
@@ -433,19 +397,19 @@
         </w:sectPr>
       </w:pPr>
     </w:p>
-    <w:bookmarkStart w:id="1" w:name="_Toc107578350" w:displacedByCustomXml="next"/>
-    <w:bookmarkStart w:id="2" w:name="_Toc107577893" w:displacedByCustomXml="next"/>
-    <w:bookmarkStart w:id="3" w:name="_Toc188566" w:displacedByCustomXml="next"/>
-    <w:bookmarkStart w:id="4" w:name="_Toc535934598" w:displacedByCustomXml="next"/>
-    <w:bookmarkStart w:id="5" w:name="_Toc535934159" w:displacedByCustomXml="next"/>
-    <w:bookmarkStart w:id="6" w:name="_Toc396311910" w:displacedByCustomXml="next"/>
-    <w:bookmarkStart w:id="7" w:name="_Toc219009570" w:displacedByCustomXml="next"/>
-    <w:bookmarkStart w:id="8" w:name="_Toc55266784" w:displacedByCustomXml="next"/>
-    <w:bookmarkStart w:id="9" w:name="_Toc330816280" w:displacedByCustomXml="next"/>
-    <w:bookmarkStart w:id="10" w:name="_Toc330814616" w:displacedByCustomXml="next"/>
+    <w:bookmarkStart w:id="1" w:name="_Toc55266784" w:displacedByCustomXml="next"/>
+    <w:bookmarkStart w:id="2" w:name="_Toc219009570" w:displacedByCustomXml="next"/>
+    <w:bookmarkStart w:id="3" w:name="_Toc396311910" w:displacedByCustomXml="next"/>
+    <w:bookmarkStart w:id="4" w:name="_Toc535934159" w:displacedByCustomXml="next"/>
+    <w:bookmarkStart w:id="5" w:name="_Toc535934598" w:displacedByCustomXml="next"/>
+    <w:bookmarkStart w:id="6" w:name="_Toc188566" w:displacedByCustomXml="next"/>
+    <w:bookmarkStart w:id="7" w:name="_Toc107577893" w:displacedByCustomXml="next"/>
+    <w:bookmarkStart w:id="8" w:name="_Toc107578350" w:displacedByCustomXml="next"/>
+    <w:bookmarkStart w:id="9" w:name="_Toc199664921" w:displacedByCustomXml="next"/>
+    <w:bookmarkStart w:id="10" w:name="_Toc224016202" w:displacedByCustomXml="next"/>
     <w:bookmarkStart w:id="11" w:name="_Toc307346812" w:displacedByCustomXml="next"/>
-    <w:bookmarkStart w:id="12" w:name="_Toc224016202" w:displacedByCustomXml="next"/>
-    <w:bookmarkStart w:id="13" w:name="_Toc199664921" w:displacedByCustomXml="next"/>
+    <w:bookmarkStart w:id="12" w:name="_Toc330814616" w:displacedByCustomXml="next"/>
+    <w:bookmarkStart w:id="13" w:name="_Toc330816280" w:displacedByCustomXml="next"/>
     <w:sdt>
       <w:sdtPr>
         <w:rPr>
@@ -3319,15 +3283,7 @@
         <w:t xml:space="preserve"> de “Beoordelingstool Stabiliteit</w:t>
       </w:r>
       <w:r>
-        <w:t>” (</w:t>
-      </w:r>
-      <w:proofErr w:type="spellStart"/>
-      <w:r>
-        <w:t>BOLuS</w:t>
-      </w:r>
-      <w:proofErr w:type="spellEnd"/>
-      <w:r>
-        <w:t>).</w:t>
+        <w:t>” (BOLuS).</w:t>
       </w:r>
       <w:r>
         <w:t xml:space="preserve"> </w:t>
@@ -3421,15 +3377,7 @@
         <w:t xml:space="preserve"> Mo</w:t>
       </w:r>
       <w:r>
-        <w:t xml:space="preserve">hr-Coulomb en </w:t>
-      </w:r>
-      <w:proofErr w:type="spellStart"/>
-      <w:r>
-        <w:t>Shansep</w:t>
-      </w:r>
-      <w:proofErr w:type="spellEnd"/>
-      <w:r>
-        <w:t xml:space="preserve"> inclusief probabilistische parameters.</w:t>
+        <w:t>hr-Coulomb en Shansep inclusief probabilistische parameters.</w:t>
       </w:r>
     </w:p>
     <w:p>
@@ -3513,16 +3461,11 @@
         <w:t xml:space="preserve"> methode met</w:t>
       </w:r>
       <w:r>
-        <w:t xml:space="preserve"> ‘</w:t>
-      </w:r>
-      <w:proofErr w:type="spellStart"/>
-      <w:r>
-        <w:t>offset</w:t>
+        <w:t xml:space="preserve"> ‘offset</w:t>
       </w:r>
       <w:r>
         <w:t>s</w:t>
       </w:r>
-      <w:proofErr w:type="spellEnd"/>
       <w:r>
         <w:t>’</w:t>
       </w:r>
@@ -3565,39 +3508,10 @@
         </w:numPr>
       </w:pPr>
       <w:r>
-        <w:t xml:space="preserve">Toevoegen van </w:t>
-      </w:r>
-      <w:proofErr w:type="spellStart"/>
-      <w:r>
-        <w:t>gridinstellingen</w:t>
-      </w:r>
-      <w:proofErr w:type="spellEnd"/>
-      <w:r>
-        <w:t xml:space="preserve"> voor Uplift-Van </w:t>
-      </w:r>
-      <w:proofErr w:type="spellStart"/>
-      <w:r>
-        <w:t>Particle</w:t>
-      </w:r>
-      <w:proofErr w:type="spellEnd"/>
-      <w:r>
-        <w:t xml:space="preserve"> </w:t>
-      </w:r>
-      <w:proofErr w:type="spellStart"/>
-      <w:r>
-        <w:t>Swarm</w:t>
-      </w:r>
-      <w:proofErr w:type="spellEnd"/>
-      <w:r>
-        <w:t xml:space="preserve"> en Bishop Brute Force op basis van karakteristieke punten. Meerdere </w:t>
-      </w:r>
-      <w:proofErr w:type="spellStart"/>
-      <w:r>
-        <w:t>gridinstellingen</w:t>
-      </w:r>
-      <w:proofErr w:type="spellEnd"/>
-      <w:r>
-        <w:t xml:space="preserve"> mogelijk per scenario.</w:t>
+        <w:t>Toevoegen van gridinstellingen</w:t>
+      </w:r>
+      <w:r>
+        <w:t xml:space="preserve"> voor Uplift-Van Particle Swarm en Bishop Brute Force op basis van karakteristieke punten. Meerdere gridinstellingen mogelijk per scenario.</w:t>
       </w:r>
     </w:p>
     <w:p>
@@ -4156,23 +4070,10 @@
         <w:pStyle w:val="Plattetekst"/>
       </w:pPr>
       <w:r>
-        <w:t xml:space="preserve">De broncode van </w:t>
-      </w:r>
-      <w:proofErr w:type="spellStart"/>
-      <w:r>
-        <w:t>BOLuS</w:t>
-      </w:r>
-      <w:proofErr w:type="spellEnd"/>
-      <w:r>
-        <w:t xml:space="preserve"> is open-source en staat op de </w:t>
-      </w:r>
-      <w:proofErr w:type="spellStart"/>
-      <w:r>
-        <w:t>Github</w:t>
-      </w:r>
-      <w:proofErr w:type="spellEnd"/>
-      <w:r>
-        <w:t xml:space="preserve">-pagina van Waterschap Scheldestromen: </w:t>
+        <w:t>De broncode van BOLuS</w:t>
+      </w:r>
+      <w:r>
+        <w:t xml:space="preserve"> is open-source en staat op de Github-pagina van Waterschap Scheldestromen: </w:t>
       </w:r>
       <w:hyperlink r:id="rId24" w:history="1">
         <w:r>
@@ -4188,32 +4089,11 @@
       <w:r>
         <w:t xml:space="preserve">In deze paragraaf wordt toegelicht hoe de tool via </w:t>
       </w:r>
-      <w:proofErr w:type="spellStart"/>
-      <w:r>
-        <w:t>Github</w:t>
-      </w:r>
-      <w:proofErr w:type="spellEnd"/>
-      <w:r>
-        <w:t xml:space="preserve"> gedownload wordt</w:t>
-      </w:r>
-      <w:r>
-        <w:t xml:space="preserve">. Als alternatief kan </w:t>
-      </w:r>
-      <w:proofErr w:type="spellStart"/>
-      <w:r>
-        <w:t>BOLuS</w:t>
-      </w:r>
-      <w:proofErr w:type="spellEnd"/>
-      <w:r>
-        <w:t xml:space="preserve"> met behulp van git worden </w:t>
-      </w:r>
-      <w:proofErr w:type="spellStart"/>
-      <w:r>
-        <w:t>gecloned</w:t>
-      </w:r>
-      <w:proofErr w:type="spellEnd"/>
-      <w:r>
-        <w:t>.</w:t>
+      <w:r>
+        <w:t>Github gedownload wordt</w:t>
+      </w:r>
+      <w:r>
+        <w:t>. Als alternatief kan BOLuS met behulp van git worden gecloned.</w:t>
       </w:r>
     </w:p>
     <w:p>
@@ -4333,15 +4213,7 @@
         <w:t xml:space="preserve">Plaats het zip-bestand op een locatie naar keuze en pak het hier uit. </w:t>
       </w:r>
       <w:r>
-        <w:t xml:space="preserve">Deze locatie mag niet gesynchroniseerd worden met een </w:t>
-      </w:r>
-      <w:proofErr w:type="spellStart"/>
-      <w:r>
-        <w:t>cloudomgeving</w:t>
-      </w:r>
-      <w:proofErr w:type="spellEnd"/>
-      <w:r>
-        <w:t xml:space="preserve"> (OneDrive). Dit kan tot problemen leiden bij het doorrekenen van D-Stability berekeningen.</w:t>
+        <w:t>Deze locatie mag niet gesynchroniseerd worden met een cloudomgeving (OneDrive). Dit kan tot problemen leiden bij het doorrekenen van D-Stability berekeningen.</w:t>
       </w:r>
       <w:r>
         <w:t xml:space="preserve"> </w:t>
@@ -4424,13 +4296,8 @@
                             <w:r>
                               <w:t xml:space="preserve">Zorg dat </w:t>
                             </w:r>
-                            <w:proofErr w:type="spellStart"/>
                             <w:r>
-                              <w:t>BOLuS</w:t>
-                            </w:r>
-                            <w:proofErr w:type="spellEnd"/>
-                            <w:r>
-                              <w:t xml:space="preserve"> op een locatie staat die</w:t>
+                              <w:t>BOLuS op een locatie staat die</w:t>
                             </w:r>
                             <w:r>
                               <w:t xml:space="preserve"> NIET</w:t>
@@ -4529,15 +4396,7 @@
         <w:t xml:space="preserve"> kan worden</w:t>
       </w:r>
       <w:r>
-        <w:t xml:space="preserve"> met behulp van het bestand “</w:t>
-      </w:r>
-      <w:proofErr w:type="spellStart"/>
-      <w:r>
-        <w:t>environment.yml</w:t>
-      </w:r>
-      <w:proofErr w:type="spellEnd"/>
-      <w:r>
-        <w:t>”.</w:t>
+        <w:t xml:space="preserve"> met behulp van het bestand “environment.yml”.</w:t>
       </w:r>
       <w:r>
         <w:t xml:space="preserve"> Hierin zijn de instellingen van de virtual environment vastgelegd.</w:t>
@@ -4574,13 +4433,8 @@
         </w:numPr>
       </w:pPr>
       <w:r>
-        <w:t xml:space="preserve">Navigeer in de verkenner naar de locatie waar de tool is geplaatst en open de map </w:t>
-      </w:r>
-      <w:proofErr w:type="spellStart"/>
-      <w:r>
-        <w:t>BOLuS-main</w:t>
-      </w:r>
-      <w:proofErr w:type="spellEnd"/>
+        <w:t>Navigeer in de verkenner naar de locatie waar de tool is geplaatst en open de map BOLuS-main</w:t>
+      </w:r>
       <w:r>
         <w:t xml:space="preserve">. </w:t>
       </w:r>
@@ -4748,15 +4602,7 @@
         </w:numPr>
       </w:pPr>
       <w:r>
-        <w:t xml:space="preserve">Creëer een nieuwe </w:t>
-      </w:r>
-      <w:proofErr w:type="spellStart"/>
-      <w:r>
-        <w:t>conda</w:t>
-      </w:r>
-      <w:proofErr w:type="spellEnd"/>
-      <w:r>
-        <w:t xml:space="preserve"> environment met onderstaand commando:</w:t>
+        <w:t>Creëer een nieuwe conda environment met onderstaand commando:</w:t>
       </w:r>
     </w:p>
     <w:p>
@@ -5082,24 +4928,14 @@
         </w:numPr>
       </w:pPr>
       <w:r>
+        <w:t xml:space="preserve">“venv_bolus” is de naam van de virtual environment. Deze is gespecificeerd in de </w:t>
+      </w:r>
+      <w:r>
         <w:t>“</w:t>
       </w:r>
-      <w:proofErr w:type="spellStart"/>
-      <w:r>
-        <w:t>venv_bolus</w:t>
-      </w:r>
-      <w:proofErr w:type="spellEnd"/>
-      <w:r>
-        <w:t xml:space="preserve">” is de naam van de virtual environment. Deze is gespecificeerd in de </w:t>
-      </w:r>
-      <w:r>
-        <w:t>“</w:t>
-      </w:r>
-      <w:proofErr w:type="spellStart"/>
       <w:r>
         <w:t>environment.yml</w:t>
       </w:r>
-      <w:proofErr w:type="spellEnd"/>
       <w:r>
         <w:t>”</w:t>
       </w:r>
@@ -5133,15 +4969,7 @@
         <w:t>te updaten</w:t>
       </w:r>
       <w:r>
-        <w:t xml:space="preserve"> omdat de instellingen in “</w:t>
-      </w:r>
-      <w:proofErr w:type="spellStart"/>
-      <w:r>
-        <w:t>environment.yml</w:t>
-      </w:r>
-      <w:proofErr w:type="spellEnd"/>
-      <w:r>
-        <w:t xml:space="preserve">” zijn gewijzigd. </w:t>
+        <w:t xml:space="preserve"> omdat de instellingen in “environment.yml” zijn gewijzigd. </w:t>
       </w:r>
       <w:r>
         <w:t xml:space="preserve"> </w:t>
@@ -5580,21 +5408,7 @@
         <w:rPr>
           <w:lang w:val="en-GB"/>
         </w:rPr>
-        <w:t>-date met de “</w:t>
-      </w:r>
-      <w:proofErr w:type="spellStart"/>
-      <w:r>
-        <w:rPr>
-          <w:lang w:val="en-GB"/>
-        </w:rPr>
-        <w:t>environment.yml</w:t>
-      </w:r>
-      <w:proofErr w:type="spellEnd"/>
-      <w:r>
-        <w:rPr>
-          <w:lang w:val="en-GB"/>
-        </w:rPr>
-        <w:t>”.</w:t>
+        <w:t>-date met de “environment.yml”.</w:t>
       </w:r>
     </w:p>
     <w:p>
@@ -5637,24 +5451,14 @@
         <w:t>De invoersheet heet “Invoer BOLuS.xlsx” en staat op</w:t>
       </w:r>
       <w:r>
-        <w:t xml:space="preserve"> de locatie </w:t>
-      </w:r>
-      <w:proofErr w:type="spellStart"/>
-      <w:r>
-        <w:t>BOLuS</w:t>
+        <w:t xml:space="preserve"> de locatie BOLuS</w:t>
       </w:r>
       <w:r>
         <w:t>-main</w:t>
       </w:r>
-      <w:proofErr w:type="spellEnd"/>
-      <w:r>
-        <w:t>/</w:t>
-      </w:r>
-      <w:proofErr w:type="spellStart"/>
-      <w:r>
-        <w:t>excel_tool</w:t>
-      </w:r>
-      <w:proofErr w:type="spellEnd"/>
+      <w:r>
+        <w:t>/excel_tool</w:t>
+      </w:r>
       <w:r>
         <w:t>.</w:t>
       </w:r>
@@ -5712,13 +5516,8 @@
       <w:r>
         <w:t xml:space="preserve">avigeer naar </w:t>
       </w:r>
-      <w:proofErr w:type="spellStart"/>
-      <w:r>
-        <w:t>BOLuS-main</w:t>
-      </w:r>
-      <w:proofErr w:type="spellEnd"/>
-      <w:r>
-        <w:t xml:space="preserve"> (paragraaf </w:t>
+      <w:r>
+        <w:t xml:space="preserve">BOLuS-main (paragraaf </w:t>
       </w:r>
       <w:r>
         <w:fldChar w:fldCharType="begin"/>
@@ -5945,13 +5744,8 @@
       <w:pPr>
         <w:pStyle w:val="Geenafstand"/>
       </w:pPr>
-      <w:proofErr w:type="spellStart"/>
-      <w:r>
-        <w:t>BOLuS</w:t>
-      </w:r>
-      <w:proofErr w:type="spellEnd"/>
-      <w:r>
-        <w:t xml:space="preserve"> </w:t>
+      <w:r>
+        <w:t xml:space="preserve">BOLuS </w:t>
       </w:r>
       <w:r>
         <w:t xml:space="preserve">werkt met een Excelsheet als invoer. </w:t>
@@ -6424,15 +6218,7 @@
         <w:t xml:space="preserve">Rekenen </w:t>
       </w:r>
       <w:r>
-        <w:t xml:space="preserve">(Ja/Nee): Bij “Ja” worden de gegenereerde berekeningen doorgerekend en worden de resultaten uitgelezen. Dit wordt weggeschreven naar de uitvoermap (zie volgende punt). Er wordt alleen gerekend indien er ook </w:t>
-      </w:r>
-      <w:proofErr w:type="spellStart"/>
-      <w:r>
-        <w:t>gridinstellingen</w:t>
-      </w:r>
-      <w:proofErr w:type="spellEnd"/>
-      <w:r>
-        <w:t xml:space="preserve"> zijn opgegeven (</w:t>
+        <w:t>(Ja/Nee): Bij “Ja” worden de gegenereerde berekeningen doorgerekend en worden de resultaten uitgelezen. Dit wordt weggeschreven naar de uitvoermap (zie volgende punt). Er wordt alleen gerekend indien er ook gridinstellingen zijn opgegeven (</w:t>
       </w:r>
       <w:r>
         <w:t xml:space="preserve">zie paragraaf </w:t>
@@ -6499,23 +6285,7 @@
         <w:t xml:space="preserve">dan wordt de uitvoer naar </w:t>
       </w:r>
       <w:r>
-        <w:t>“</w:t>
-      </w:r>
-      <w:proofErr w:type="spellStart"/>
-      <w:r>
-        <w:t>BOLuS-main</w:t>
-      </w:r>
-      <w:proofErr w:type="spellEnd"/>
-      <w:r>
-        <w:t>/</w:t>
-      </w:r>
-      <w:proofErr w:type="spellStart"/>
-      <w:r>
-        <w:t>excel_tool</w:t>
-      </w:r>
-      <w:proofErr w:type="spellEnd"/>
-      <w:r>
-        <w:t>/Uitvoer” weggeschreven.</w:t>
+        <w:t>“BOLuS-main/excel_tool/Uitvoer” weggeschreven.</w:t>
       </w:r>
     </w:p>
     <w:p>
@@ -6559,15 +6329,7 @@
         <w:t xml:space="preserve">Daarnaast kan dit format gebruikt worden voor de </w:t>
       </w:r>
       <w:r>
-        <w:t>software “</w:t>
-      </w:r>
-      <w:proofErr w:type="spellStart"/>
-      <w:r>
-        <w:t>qDAMEdit</w:t>
-      </w:r>
-      <w:proofErr w:type="spellEnd"/>
-      <w:r>
-        <w:t>” (ook wel de “kliktool”) om de karakteristieke punten aan te geven.</w:t>
+        <w:t>software “qDAMEdit” (ook wel de “kliktool”) om de karakteristieke punten aan te geven.</w:t>
       </w:r>
     </w:p>
     <w:p>
@@ -6740,15 +6502,7 @@
         <w:t xml:space="preserve">unnen worden gedefinieerd </w:t>
       </w:r>
       <w:r>
-        <w:t>met behulp van de dwarsprofielen en de software “</w:t>
-      </w:r>
-      <w:proofErr w:type="spellStart"/>
-      <w:r>
-        <w:t>qDAMEdit</w:t>
-      </w:r>
-      <w:proofErr w:type="spellEnd"/>
-      <w:r>
-        <w:t>” (ook wel de “kliktool”).</w:t>
+        <w:t>met behulp van de dwarsprofielen en de software “qDAMEdit” (ook wel de “kliktool”).</w:t>
       </w:r>
       <w:r>
         <w:t xml:space="preserve"> De karakteristieke punten worden in overige delen van de tool gebruikt voor een aantal onderdelen</w:t>
@@ -6800,15 +6554,7 @@
         </w:numPr>
       </w:pPr>
       <w:r>
-        <w:t>Het format van dit tabblad is een veelvoorkomend format. Het wordt onder andere gebruik voor de software Riskeer en DAM. De karakteristieke punten kunnen opgesteld worden met behulp van de dwarsprofielen en de software “</w:t>
-      </w:r>
-      <w:proofErr w:type="spellStart"/>
-      <w:r>
-        <w:t>qDAMEdit</w:t>
-      </w:r>
-      <w:proofErr w:type="spellEnd"/>
-      <w:r>
-        <w:t>” (ook wel de “kliktool”).</w:t>
+        <w:t>Het format van dit tabblad is een veelvoorkomend format. Het wordt onder andere gebruik voor de software Riskeer en DAM. De karakteristieke punten kunnen opgesteld worden met behulp van de dwarsprofielen en de software “qDAMEdit” (ook wel de “kliktool”).</w:t>
       </w:r>
     </w:p>
     <w:p>
@@ -6841,15 +6587,7 @@
         <w:t xml:space="preserve"> hebben</w:t>
       </w:r>
       <w:r>
-        <w:t xml:space="preserve"> (en </w:t>
-      </w:r>
-      <w:proofErr w:type="spellStart"/>
-      <w:r>
-        <w:t>vice</w:t>
-      </w:r>
-      <w:proofErr w:type="spellEnd"/>
-      <w:r>
-        <w:t>-versa).</w:t>
+        <w:t xml:space="preserve"> (en vice-versa).</w:t>
       </w:r>
     </w:p>
     <w:p>
@@ -6861,15 +6599,7 @@
         </w:numPr>
       </w:pPr>
       <w:r>
-        <w:t xml:space="preserve">Een waarde van -1 voor zowel het X-, Y- als Z-coördinaat betekent dat het karakteristieke punt niet bestaat voor het betreffende dwarsprofiel. Dit is conform het </w:t>
-      </w:r>
-      <w:proofErr w:type="spellStart"/>
-      <w:r>
-        <w:t>qDAMEdit</w:t>
-      </w:r>
-      <w:proofErr w:type="spellEnd"/>
-      <w:r>
-        <w:t xml:space="preserve"> format.</w:t>
+        <w:t>Een waarde van -1 voor zowel het X-, Y- als Z-coördinaat betekent dat het karakteristieke punt niet bestaat voor het betreffende dwarsprofiel. Dit is conform het qDAMEdit format.</w:t>
       </w:r>
     </w:p>
     <w:p>
@@ -6973,31 +6703,7 @@
         </w:numPr>
       </w:pPr>
       <w:r>
-        <w:t xml:space="preserve">Als de </w:t>
-      </w:r>
-      <w:r>
-        <w:t>karakteristieke punt</w:t>
-      </w:r>
-      <w:r>
-        <w:t>en</w:t>
-      </w:r>
-      <w:r>
-        <w:t xml:space="preserve"> “Maaiveld binnenwaarts”</w:t>
-      </w:r>
-      <w:r>
-        <w:t xml:space="preserve"> en </w:t>
-      </w:r>
-      <w:r>
-        <w:t>“Maaiveld b</w:t>
-      </w:r>
-      <w:r>
-        <w:t>uite</w:t>
-      </w:r>
-      <w:r>
-        <w:t>nwaarts”</w:t>
-      </w:r>
-      <w:r>
-        <w:t xml:space="preserve"> zijn opgegeven, </w:t>
+        <w:t xml:space="preserve">Als de karakteristieke punten “Maaiveld binnenwaarts” en “Maaiveld buitenwaarts” zijn opgegeven, </w:t>
       </w:r>
       <w:r>
         <w:t>moeten deze punten in het dwarsprofiel ook de twee buitenste punten zijn. Dit is de definitie van de twee karakteristieke punten. De tool maakt gebruik van deze logica.</w:t>
@@ -7032,13 +6738,8 @@
       <w:r>
         <w:t xml:space="preserve">De sterkteparameters kunnen opgegeven worden voor de sterktemodellen Mohr-Coulomb en </w:t>
       </w:r>
-      <w:proofErr w:type="spellStart"/>
-      <w:r>
-        <w:t>Shansep</w:t>
-      </w:r>
-      <w:proofErr w:type="spellEnd"/>
-      <w:r>
-        <w:t xml:space="preserve">. </w:t>
+      <w:r>
+        <w:t xml:space="preserve">Shansep. </w:t>
       </w:r>
       <w:r>
         <w:t xml:space="preserve">Het is niet mogelijk om </w:t>
@@ -7047,29 +6748,16 @@
         <w:t>gebruik te maken van</w:t>
       </w:r>
       <w:r>
-        <w:t xml:space="preserve"> SU-</w:t>
-      </w:r>
-      <w:proofErr w:type="spellStart"/>
-      <w:r>
-        <w:t>tables</w:t>
-      </w:r>
-      <w:proofErr w:type="spellEnd"/>
-      <w:r>
-        <w:t xml:space="preserve"> of S</w:t>
+        <w:t xml:space="preserve"> SU-tables of S</w:t>
       </w:r>
       <w:r>
         <w:t>igma-</w:t>
       </w:r>
-      <w:proofErr w:type="spellStart"/>
       <w:r>
         <w:t>T</w:t>
       </w:r>
       <w:r>
-        <w:t>au</w:t>
-      </w:r>
-      <w:proofErr w:type="spellEnd"/>
-      <w:r>
-        <w:t xml:space="preserve"> curves.</w:t>
+        <w:t>au curves.</w:t>
       </w:r>
     </w:p>
     <w:p>
@@ -7105,15 +6793,7 @@
         <w:t>”</w:t>
       </w:r>
       <w:r>
-        <w:t xml:space="preserve"> wordt aangegeven of de </w:t>
-      </w:r>
-      <w:proofErr w:type="spellStart"/>
-      <w:r>
-        <w:t>sterkeparameters</w:t>
-      </w:r>
-      <w:proofErr w:type="spellEnd"/>
-      <w:r>
-        <w:t xml:space="preserve"> </w:t>
+        <w:t xml:space="preserve"> wordt aangegeven of de sterkeparameters </w:t>
       </w:r>
       <w:r>
         <w:t xml:space="preserve">probabilistisch zijn. </w:t>
@@ -7158,15 +6838,7 @@
         <w:t xml:space="preserve"> per sterkteparameter (S, m</w:t>
       </w:r>
       <w:r>
-        <w:t xml:space="preserve"> of c, </w:t>
-      </w:r>
-      <w:proofErr w:type="spellStart"/>
-      <w:r>
-        <w:t>phi</w:t>
-      </w:r>
-      <w:proofErr w:type="spellEnd"/>
-      <w:r>
-        <w:t xml:space="preserve">) aangegeven toe worden of de parameter stochastisch is. Dit </w:t>
+        <w:t xml:space="preserve"> of c, phi) aangegeven toe worden of de parameter stochastisch is. Dit </w:t>
       </w:r>
       <w:r>
         <w:t>wordt bepaald aan de hand van de ingevoerde standaardafwijking. Indien deze niet is ingevuld is, of gelijk is aan nul, dan</w:t>
@@ -7433,15 +7105,7 @@
         <w:t>een</w:t>
       </w:r>
       <w:r>
-        <w:t xml:space="preserve"> </w:t>
-      </w:r>
-      <w:proofErr w:type="spellStart"/>
-      <w:r>
-        <w:t>Yield</w:t>
-      </w:r>
-      <w:proofErr w:type="spellEnd"/>
-      <w:r>
-        <w:t xml:space="preserve"> Stress</w:t>
+        <w:t xml:space="preserve"> Yield Stress</w:t>
       </w:r>
       <w:r>
         <w:t xml:space="preserve"> (grensspanning)</w:t>
@@ -7477,15 +7141,7 @@
         <w:t xml:space="preserve">. Het is niet mogelijk te werken met </w:t>
       </w:r>
       <w:r>
-        <w:t xml:space="preserve">“state </w:t>
-      </w:r>
-      <w:proofErr w:type="spellStart"/>
-      <w:r>
-        <w:t>lines</w:t>
-      </w:r>
-      <w:proofErr w:type="spellEnd"/>
-      <w:r>
-        <w:t>”.</w:t>
+        <w:t>“state lines”.</w:t>
       </w:r>
     </w:p>
     <w:p>
@@ -7524,23 +7180,7 @@
         </w:numPr>
       </w:pPr>
       <w:r>
-        <w:t>In de kolom “</w:t>
-      </w:r>
-      <w:proofErr w:type="spellStart"/>
-      <w:r>
-        <w:t>S-m</w:t>
-      </w:r>
-      <w:proofErr w:type="spellEnd"/>
-      <w:r>
-        <w:t xml:space="preserve">” wordt aangegeven of de </w:t>
-      </w:r>
-      <w:proofErr w:type="spellStart"/>
-      <w:r>
-        <w:t>ongedraineerde</w:t>
-      </w:r>
-      <w:proofErr w:type="spellEnd"/>
-      <w:r>
-        <w:t xml:space="preserve"> schuifsterkteratio en de sterktetoename-exponent aan elkaar gecorreleerd zijn. Indien niet opgegeven worden de parameters als onafhankelijk behandeld.</w:t>
+        <w:t>In de kolom “S-m” wordt aangegeven of de ongedraineerde schuifsterkteratio en de sterktetoename-exponent aan elkaar gecorreleerd zijn. Indien niet opgegeven worden de parameters als onafhankelijk behandeld.</w:t>
       </w:r>
     </w:p>
     <w:p>
@@ -8557,6 +8197,24 @@
     <w:p>
       <w:pPr>
         <w:pStyle w:val="Plattetekst"/>
+        <w:numPr>
+          <w:ilvl w:val="0"/>
+          <w:numId w:val="42"/>
+        </w:numPr>
+      </w:pPr>
+      <w:r>
+        <w:t xml:space="preserve">Start de offset methode altijd met het </w:t>
+      </w:r>
+      <w:r>
+        <w:t>karakteristieke punt ‘Maaiveld Buitenwaarts’</w:t>
+      </w:r>
+      <w:r>
+        <w:t xml:space="preserve"> en werk van buitenwaarts naar binnenwaarts.</w:t>
+      </w:r>
+    </w:p>
+    <w:p>
+      <w:pPr>
+        <w:pStyle w:val="Plattetekst"/>
       </w:pPr>
     </w:p>
     <w:p>
@@ -8918,6 +8576,7 @@
         <w:rPr>
           <w:highlight w:val="yellow"/>
         </w:rPr>
+        <w:lastRenderedPageBreak/>
         <w:t>De stijghoogte aan de onderzijde van de referentielijn wordt opgegeven in de kolom “PL</w:t>
       </w:r>
       <w:r>
@@ -8960,7 +8619,6 @@
         <w:rPr>
           <w:highlight w:val="yellow"/>
         </w:rPr>
-        <w:lastRenderedPageBreak/>
         <w:t>Een stijghoogtelijn heeft alleen effect als deze aan de referentielijn gekoppeld is</w:t>
       </w:r>
       <w:r>
@@ -9526,28 +9184,19 @@
       <w:pPr>
         <w:pStyle w:val="Kop2"/>
       </w:pPr>
-      <w:proofErr w:type="spellStart"/>
-      <w:r>
+      <w:r>
+        <w:lastRenderedPageBreak/>
         <w:t>Gridinstellingen</w:t>
       </w:r>
       <w:bookmarkEnd w:id="46"/>
       <w:bookmarkEnd w:id="47"/>
-      <w:proofErr w:type="spellEnd"/>
     </w:p>
     <w:p>
       <w:pPr>
         <w:pStyle w:val="Plattetekst"/>
       </w:pPr>
       <w:r>
-        <w:t>In het tabblad “</w:t>
-      </w:r>
-      <w:proofErr w:type="spellStart"/>
-      <w:r>
-        <w:t>Gridinstellingen</w:t>
-      </w:r>
-      <w:proofErr w:type="spellEnd"/>
-      <w:r>
-        <w:t xml:space="preserve">” </w:t>
+        <w:t xml:space="preserve">In het tabblad “Gridinstellingen” </w:t>
       </w:r>
       <w:r>
         <w:t xml:space="preserve">worden de glijvlakinstellingen en -beperkingen </w:t>
@@ -9595,15 +9244,7 @@
         <w:t>een</w:t>
       </w:r>
       <w:r>
-        <w:t xml:space="preserve"> D-Stability “</w:t>
-      </w:r>
-      <w:proofErr w:type="spellStart"/>
-      <w:r>
-        <w:t>Calculation</w:t>
-      </w:r>
-      <w:proofErr w:type="spellEnd"/>
-      <w:r>
-        <w:t>” voor. D</w:t>
+        <w:t xml:space="preserve"> D-Stability “Calculation” voor. D</w:t>
       </w:r>
       <w:r>
         <w:t>at zijn glijvlakinstellingen</w:t>
@@ -9633,15 +9274,7 @@
         <w:t xml:space="preserve">In de kolom “Naam set” </w:t>
       </w:r>
       <w:r>
-        <w:t xml:space="preserve">wordt de naam van de set met </w:t>
-      </w:r>
-      <w:proofErr w:type="spellStart"/>
-      <w:r>
-        <w:t>gridinstellingen</w:t>
-      </w:r>
-      <w:proofErr w:type="spellEnd"/>
-      <w:r>
-        <w:t xml:space="preserve"> opgegeven. Door meerdere regels dezelfde “Naam set” t</w:t>
+        <w:t>wordt de naam van de set met gridinstellingen opgegeven. Door meerdere regels dezelfde “Naam set” t</w:t>
       </w:r>
       <w:r>
         <w:t xml:space="preserve">e geven is het mogelijk om meerdere glijvlakinstellingen per scenario </w:t>
@@ -9704,23 +9337,7 @@
         </w:numPr>
       </w:pPr>
       <w:r>
-        <w:t xml:space="preserve">‘Uplift Van’: Dit betreft Uplift Van </w:t>
-      </w:r>
-      <w:proofErr w:type="spellStart"/>
-      <w:r>
-        <w:t>Particle</w:t>
-      </w:r>
-      <w:proofErr w:type="spellEnd"/>
-      <w:r>
-        <w:t xml:space="preserve"> </w:t>
-      </w:r>
-      <w:proofErr w:type="spellStart"/>
-      <w:r>
-        <w:t>Swarm</w:t>
-      </w:r>
-      <w:proofErr w:type="spellEnd"/>
-      <w:r>
-        <w:t>;</w:t>
+        <w:t>‘Uplift Van’: Dit betreft Uplift Van Particle Swarm;</w:t>
       </w:r>
     </w:p>
     <w:p>
@@ -9806,15 +9423,7 @@
         <w:t xml:space="preserve"> is een voorbeeld </w:t>
       </w:r>
       <w:r>
-        <w:t xml:space="preserve">van de plaatsing van een Bishop </w:t>
-      </w:r>
-      <w:proofErr w:type="spellStart"/>
-      <w:r>
-        <w:t>rekengrid</w:t>
-      </w:r>
-      <w:proofErr w:type="spellEnd"/>
-      <w:r>
-        <w:t xml:space="preserve"> </w:t>
+        <w:t xml:space="preserve">van de plaatsing van een Bishop rekengrid </w:t>
       </w:r>
       <w:r>
         <w:t>gepresenteerd</w:t>
@@ -9835,15 +9444,7 @@
         <w:t>In de kolom</w:t>
       </w:r>
       <w:r>
-        <w:t xml:space="preserve"> “Positie </w:t>
-      </w:r>
-      <w:proofErr w:type="spellStart"/>
-      <w:r>
-        <w:t>grid</w:t>
-      </w:r>
-      <w:proofErr w:type="spellEnd"/>
-      <w:r>
-        <w:t>”</w:t>
+        <w:t xml:space="preserve"> “Positie grid”</w:t>
       </w:r>
       <w:r>
         <w:t xml:space="preserve"> wordt aangegeven welk karakteristiek punt</w:t>
@@ -9852,13 +9453,8 @@
         <w:t xml:space="preserve"> </w:t>
       </w:r>
       <w:r>
-        <w:t xml:space="preserve">als referentie dient voor het plaatsen van het </w:t>
-      </w:r>
-      <w:proofErr w:type="spellStart"/>
-      <w:r>
-        <w:t>rekengrid</w:t>
-      </w:r>
-      <w:proofErr w:type="spellEnd"/>
+        <w:t>als referentie dient voor het plaatsen van het rekengrid</w:t>
+      </w:r>
       <w:r>
         <w:t>. In het voorbeeld is dit ‘Kruin binnentalud’.</w:t>
       </w:r>
@@ -9877,21 +9473,8 @@
       <w:r>
         <w:t xml:space="preserve">in welke richting het </w:t>
       </w:r>
-      <w:proofErr w:type="spellStart"/>
-      <w:r>
-        <w:t>grid</w:t>
-      </w:r>
-      <w:proofErr w:type="spellEnd"/>
-      <w:r>
-        <w:t xml:space="preserve"> wordt uitgezet. In het voorbeeld is dit ‘Binnenwaarts’. Het </w:t>
-      </w:r>
-      <w:proofErr w:type="spellStart"/>
-      <w:r>
-        <w:t>grid</w:t>
-      </w:r>
-      <w:proofErr w:type="spellEnd"/>
-      <w:r>
-        <w:t xml:space="preserve"> wordt daardoor aan de binnenwaartse zijde van </w:t>
+      <w:r>
+        <w:t xml:space="preserve">grid wordt uitgezet. In het voorbeeld is dit ‘Binnenwaarts’. Het grid wordt daardoor aan de binnenwaartse zijde van </w:t>
       </w:r>
       <w:r>
         <w:t>‘Kruin binnentalud’ geplaatst.</w:t>
@@ -9906,26 +9489,10 @@
         </w:numPr>
       </w:pPr>
       <w:r>
-        <w:t xml:space="preserve">In de kolom “Offset </w:t>
-      </w:r>
-      <w:proofErr w:type="spellStart"/>
-      <w:r>
-        <w:t>grid</w:t>
-      </w:r>
-      <w:proofErr w:type="spellEnd"/>
-      <w:r>
-        <w:t xml:space="preserve"> horizontaal” wordt een </w:t>
-      </w:r>
-      <w:r>
-        <w:t xml:space="preserve">horizontale verplaatsing ten opzichte van “Positie </w:t>
-      </w:r>
-      <w:proofErr w:type="spellStart"/>
-      <w:r>
-        <w:t>grid</w:t>
-      </w:r>
-      <w:proofErr w:type="spellEnd"/>
-      <w:r>
-        <w:t xml:space="preserve">” opgegeven. De offset is positief </w:t>
+        <w:t xml:space="preserve">In de kolom “Offset grid horizontaal” wordt een </w:t>
+      </w:r>
+      <w:r>
+        <w:t xml:space="preserve">horizontale verplaatsing ten opzichte van “Positie grid” opgegeven. De offset is positief </w:t>
       </w:r>
       <w:r>
         <w:t>in de opgegeven richting. In het voorbeeld is de richting binnenwaarts. De opgegeven waarde voor de offset is dus positief.</w:t>
@@ -9940,31 +9507,7 @@
         </w:numPr>
       </w:pPr>
       <w:r>
-        <w:t xml:space="preserve">In de kolom “Offset </w:t>
-      </w:r>
-      <w:proofErr w:type="spellStart"/>
-      <w:r>
-        <w:t>grid</w:t>
-      </w:r>
-      <w:proofErr w:type="spellEnd"/>
-      <w:r>
-        <w:t xml:space="preserve"> verticaal” wordt een verticale verplaatsing ten opzichte van “</w:t>
-      </w:r>
-      <w:proofErr w:type="spellStart"/>
-      <w:r>
-        <w:t>Postitie</w:t>
-      </w:r>
-      <w:proofErr w:type="spellEnd"/>
-      <w:r>
-        <w:t xml:space="preserve"> </w:t>
-      </w:r>
-      <w:proofErr w:type="spellStart"/>
-      <w:r>
-        <w:t>grid</w:t>
-      </w:r>
-      <w:proofErr w:type="spellEnd"/>
-      <w:r>
-        <w:t xml:space="preserve">” opgegeven. De offset is </w:t>
+        <w:t xml:space="preserve">In de kolom “Offset grid verticaal” wordt een verticale verplaatsing ten opzichte van “Postitie grid” opgegeven. De offset is </w:t>
       </w:r>
       <w:r>
         <w:t>opwaarts positief.</w:t>
@@ -9979,35 +9522,14 @@
         </w:numPr>
       </w:pPr>
       <w:r>
-        <w:t xml:space="preserve">De </w:t>
-      </w:r>
-      <w:proofErr w:type="spellStart"/>
-      <w:r>
-        <w:t>offsets</w:t>
-      </w:r>
-      <w:proofErr w:type="spellEnd"/>
-      <w:r>
-        <w:t xml:space="preserve"> </w:t>
-      </w:r>
-      <w:r>
-        <w:t xml:space="preserve">worden toegepast vanaf “Positie </w:t>
-      </w:r>
-      <w:proofErr w:type="spellStart"/>
-      <w:r>
-        <w:t>grid</w:t>
-      </w:r>
-      <w:proofErr w:type="spellEnd"/>
-      <w:r>
-        <w:t xml:space="preserve">” tot de dichtstbijzijnde </w:t>
-      </w:r>
-      <w:r>
-        <w:t xml:space="preserve">hoek aan de onderzijde van het </w:t>
-      </w:r>
-      <w:proofErr w:type="spellStart"/>
-      <w:r>
-        <w:t>grid</w:t>
-      </w:r>
-      <w:proofErr w:type="spellEnd"/>
+        <w:t xml:space="preserve">De offsets </w:t>
+      </w:r>
+      <w:r>
+        <w:t xml:space="preserve">worden toegepast vanaf “Positie grid” tot de dichtstbijzijnde </w:t>
+      </w:r>
+      <w:r>
+        <w:t>hoek aan de onderzijde van het grid</w:t>
+      </w:r>
       <w:r>
         <w:t xml:space="preserve">. In het voorbeeld is dit de </w:t>
       </w:r>
@@ -10015,15 +9537,7 @@
         <w:t>rechterkant</w:t>
       </w:r>
       <w:r>
-        <w:t xml:space="preserve"> van het </w:t>
-      </w:r>
-      <w:proofErr w:type="spellStart"/>
-      <w:r>
-        <w:t>grid</w:t>
-      </w:r>
-      <w:proofErr w:type="spellEnd"/>
-      <w:r>
-        <w:t xml:space="preserve">. In het geval dat de richting ‘Buitenwaarts’ is, dan geldt de afstand </w:t>
+        <w:t xml:space="preserve"> van het grid. In het geval dat de richting ‘Buitenwaarts’ is, dan geldt de afstand </w:t>
       </w:r>
       <w:r>
         <w:t>hoek linksonder.</w:t>
@@ -10038,31 +9552,7 @@
         </w:numPr>
       </w:pPr>
       <w:r>
-        <w:t xml:space="preserve">In de kolommen “Aantal </w:t>
-      </w:r>
-      <w:proofErr w:type="spellStart"/>
-      <w:r>
-        <w:t>gridpunten</w:t>
-      </w:r>
-      <w:proofErr w:type="spellEnd"/>
-      <w:r>
-        <w:t xml:space="preserve"> horizontaal” en “Aantal </w:t>
-      </w:r>
-      <w:proofErr w:type="spellStart"/>
-      <w:r>
-        <w:t>gridpunten</w:t>
-      </w:r>
-      <w:proofErr w:type="spellEnd"/>
-      <w:r>
-        <w:t xml:space="preserve"> verticaal” wordt opgeven hoeveel </w:t>
-      </w:r>
-      <w:proofErr w:type="spellStart"/>
-      <w:r>
-        <w:t>gridpunten</w:t>
-      </w:r>
-      <w:proofErr w:type="spellEnd"/>
-      <w:r>
-        <w:t xml:space="preserve"> er worden toegepast.</w:t>
+        <w:t>In de kolommen “Aantal gridpunten horizontaal” en “Aantal gridpunten verticaal” wordt opgeven hoeveel gridpunten er worden toegepast.</w:t>
       </w:r>
     </w:p>
     <w:p>
@@ -10074,23 +9564,7 @@
         </w:numPr>
       </w:pPr>
       <w:r>
-        <w:t xml:space="preserve">In de kolom “Dichtheid </w:t>
-      </w:r>
-      <w:proofErr w:type="spellStart"/>
-      <w:r>
-        <w:t>gridpunten</w:t>
-      </w:r>
-      <w:proofErr w:type="spellEnd"/>
-      <w:r>
-        <w:t xml:space="preserve">” wordt ingevuld hoeveel </w:t>
-      </w:r>
-      <w:proofErr w:type="spellStart"/>
-      <w:r>
-        <w:t>gridpunten</w:t>
-      </w:r>
-      <w:proofErr w:type="spellEnd"/>
-      <w:r>
-        <w:t xml:space="preserve"> er binnen een meter vallen.</w:t>
+        <w:t>In de kolom “Dichtheid gridpunten” wordt ingevuld hoeveel gridpunten er binnen een meter vallen.</w:t>
       </w:r>
     </w:p>
     <w:p>
@@ -10102,15 +9576,7 @@
         </w:numPr>
       </w:pPr>
       <w:r>
-        <w:t xml:space="preserve">De hoogte en de breedte van het </w:t>
-      </w:r>
-      <w:proofErr w:type="spellStart"/>
-      <w:r>
-        <w:t>grid</w:t>
-      </w:r>
-      <w:proofErr w:type="spellEnd"/>
-      <w:r>
-        <w:t xml:space="preserve"> worden bepaald door het aantal punten </w:t>
+        <w:t xml:space="preserve">De hoogte en de breedte van het grid worden bepaald door het aantal punten </w:t>
       </w:r>
       <w:r>
         <w:t>en de dichtheid.</w:t>
@@ -10118,21 +9584,8 @@
       <w:r>
         <w:t xml:space="preserve"> Een </w:t>
       </w:r>
-      <w:proofErr w:type="spellStart"/>
-      <w:r>
-        <w:t>grid</w:t>
-      </w:r>
-      <w:proofErr w:type="spellEnd"/>
-      <w:r>
-        <w:t xml:space="preserve"> van 21 x 21 punten met een dichtheid van 2 punten per meter levert een </w:t>
-      </w:r>
-      <w:proofErr w:type="spellStart"/>
-      <w:r>
-        <w:t>grid</w:t>
-      </w:r>
-      <w:proofErr w:type="spellEnd"/>
-      <w:r>
-        <w:t xml:space="preserve"> van 10 m x 10 m.</w:t>
+      <w:r>
+        <w:t>grid van 21 x 21 punten met een dichtheid van 2 punten per meter levert een grid van 10 m x 10 m.</w:t>
       </w:r>
     </w:p>
     <w:p>
@@ -10150,15 +9603,7 @@
         <w:t xml:space="preserve"> welk karakteristiek punt geldt als referentie voor de plaatsing van de tangentlijnen. </w:t>
       </w:r>
       <w:r>
-        <w:t xml:space="preserve">Alleen de hoogte van het karakteristiek punt is relevant. De horizontale plaatsing van de tangentlijnen wordt namelijk bepaald door D-Stability op basis van het </w:t>
-      </w:r>
-      <w:proofErr w:type="spellStart"/>
-      <w:r>
-        <w:t>grid</w:t>
-      </w:r>
-      <w:proofErr w:type="spellEnd"/>
-      <w:r>
-        <w:t>.</w:t>
+        <w:t>Alleen de hoogte van het karakteristiek punt is relevant. De horizontale plaatsing van de tangentlijnen wordt namelijk bepaald door D-Stability op basis van het grid.</w:t>
       </w:r>
       <w:r>
         <w:t xml:space="preserve"> In het voorbeeld is </w:t>
@@ -10215,6 +9660,7 @@
         </w:numPr>
       </w:pPr>
       <w:r>
+        <w:lastRenderedPageBreak/>
         <w:t>De hoogte van het tangentlijnenvlak wordt bepaald door het aantal tangentlijnen en de dichtheid. Een</w:t>
       </w:r>
       <w:r>
@@ -10233,23 +9679,7 @@
         </w:numPr>
       </w:pPr>
       <w:r>
-        <w:t>In de kolom “</w:t>
-      </w:r>
-      <w:proofErr w:type="spellStart"/>
-      <w:r>
-        <w:t>Grid</w:t>
-      </w:r>
-      <w:proofErr w:type="spellEnd"/>
-      <w:r>
-        <w:t xml:space="preserve"> verplaatsten” wordt opgegeven of D-Stability het </w:t>
-      </w:r>
-      <w:proofErr w:type="spellStart"/>
-      <w:r>
-        <w:t>rekengrid</w:t>
-      </w:r>
-      <w:proofErr w:type="spellEnd"/>
-      <w:r>
-        <w:t xml:space="preserve"> </w:t>
+        <w:t xml:space="preserve">In de kolom “Grid verplaatsten” wordt opgegeven of D-Stability het rekengrid </w:t>
       </w:r>
       <w:r>
         <w:t>mag verplaatsen indien het maatgevende glijvlak mogelijk buiten de instellingen gevonden kan worden.</w:t>
@@ -10372,15 +9802,7 @@
       </w:r>
       <w:bookmarkEnd w:id="51"/>
       <w:r>
-        <w:t xml:space="preserve">: Voorbeeld </w:t>
-      </w:r>
-      <w:proofErr w:type="spellStart"/>
-      <w:r>
-        <w:t>gridinstellingen</w:t>
-      </w:r>
-      <w:proofErr w:type="spellEnd"/>
-      <w:r>
-        <w:t xml:space="preserve"> Bishop voor STBI</w:t>
+        <w:t>: Voorbeeld gridinstellingen Bishop voor STBI</w:t>
       </w:r>
     </w:p>
     <w:p>
@@ -10403,29 +9825,13 @@
         <w:pStyle w:val="Plattetekst"/>
       </w:pPr>
       <w:r>
-        <w:t xml:space="preserve">De plaatsing van de </w:t>
-      </w:r>
-      <w:proofErr w:type="spellStart"/>
-      <w:r>
-        <w:t>rekengrids</w:t>
-      </w:r>
-      <w:proofErr w:type="spellEnd"/>
-      <w:r>
-        <w:t xml:space="preserve"> voor Uplift Van gaat </w:t>
+        <w:t xml:space="preserve">De plaatsing van de rekengrids voor Uplift Van gaat </w:t>
       </w:r>
       <w:r>
         <w:t xml:space="preserve">grotendeels op dezelfde </w:t>
       </w:r>
       <w:r>
-        <w:t xml:space="preserve">manier als bij het Bishop </w:t>
-      </w:r>
-      <w:proofErr w:type="spellStart"/>
-      <w:r>
-        <w:t>rekengrid</w:t>
-      </w:r>
-      <w:proofErr w:type="spellEnd"/>
-      <w:r>
-        <w:t xml:space="preserve">, toegelicht in de vorige paragraaf. </w:t>
+        <w:t xml:space="preserve">manier als bij het Bishop rekengrid, toegelicht in de vorige paragraaf. </w:t>
       </w:r>
       <w:r>
         <w:t>Met uitzondering van onderstaande:</w:t>
@@ -10440,23 +9846,7 @@
         </w:numPr>
       </w:pPr>
       <w:r>
-        <w:t xml:space="preserve">Uplift Van gebruikt twee </w:t>
-      </w:r>
-      <w:proofErr w:type="spellStart"/>
-      <w:r>
-        <w:t>rekengrids</w:t>
-      </w:r>
-      <w:proofErr w:type="spellEnd"/>
-      <w:r>
-        <w:t xml:space="preserve">, de instellingen voor de plaatsing van de </w:t>
-      </w:r>
-      <w:proofErr w:type="spellStart"/>
-      <w:r>
-        <w:t>grids</w:t>
-      </w:r>
-      <w:proofErr w:type="spellEnd"/>
-      <w:r>
-        <w:t xml:space="preserve"> worden daarom twee keer opgegeven</w:t>
+        <w:t>Uplift Van gebruikt twee rekengrids, de instellingen voor de plaatsing van de grids worden daarom twee keer opgegeven</w:t>
       </w:r>
       <w:r>
         <w:t>.</w:t>
@@ -10477,24 +9867,11 @@
         <w:t>werkt</w:t>
       </w:r>
       <w:r>
-        <w:t xml:space="preserve"> niet met vaste </w:t>
-      </w:r>
-      <w:proofErr w:type="spellStart"/>
-      <w:r>
-        <w:t>gridpunten</w:t>
-      </w:r>
-      <w:proofErr w:type="spellEnd"/>
-      <w:r>
-        <w:t xml:space="preserve">. </w:t>
-      </w:r>
-      <w:r>
-        <w:t xml:space="preserve">Voor de </w:t>
-      </w:r>
-      <w:proofErr w:type="spellStart"/>
-      <w:r>
-        <w:t>grids</w:t>
-      </w:r>
-      <w:proofErr w:type="spellEnd"/>
+        <w:t xml:space="preserve"> niet met vaste gridpunten. </w:t>
+      </w:r>
+      <w:r>
+        <w:t>Voor de grids</w:t>
+      </w:r>
       <w:r>
         <w:t xml:space="preserve"> wordt daarom expliciet een hoogte en breedte opgegeven.</w:t>
       </w:r>
@@ -10529,23 +9906,7 @@
         <w:t>wordt de D-Stability rekeninstelling “Search Mode” opgegeven.</w:t>
       </w:r>
       <w:r>
-        <w:t xml:space="preserve"> Net als in D-Stability kan gekozen worden voor ‘</w:t>
-      </w:r>
-      <w:proofErr w:type="spellStart"/>
-      <w:r>
-        <w:t>Thorough</w:t>
-      </w:r>
-      <w:proofErr w:type="spellEnd"/>
-      <w:r>
-        <w:t>’ en ‘</w:t>
-      </w:r>
-      <w:proofErr w:type="spellStart"/>
-      <w:r>
-        <w:t>Normal</w:t>
-      </w:r>
-      <w:proofErr w:type="spellEnd"/>
-      <w:r>
-        <w:t>’.</w:t>
+        <w:t xml:space="preserve"> Net als in D-Stability kan gekozen worden voor ‘Thorough’ en ‘Normal’.</w:t>
       </w:r>
     </w:p>
     <w:p>
@@ -10661,6 +10022,7 @@
         </w:numPr>
       </w:pPr>
       <w:r>
+        <w:lastRenderedPageBreak/>
         <w:t>In de kolom “Minimale glijvlaklengte” wordt de minimale glijvlaklengte opgegeven.</w:t>
       </w:r>
     </w:p>
@@ -10703,7 +10065,6 @@
         </w:numPr>
       </w:pPr>
       <w:r>
-        <w:lastRenderedPageBreak/>
         <w:t xml:space="preserve">In de kolom “Positie zone A” </w:t>
       </w:r>
       <w:r>
@@ -11325,46 +10686,22 @@
         </w:numPr>
       </w:pPr>
       <w:r>
-        <w:t>In de kolom “</w:t>
-      </w:r>
-      <w:proofErr w:type="spellStart"/>
-      <w:r>
-        <w:t>G</w:t>
+        <w:t>In de kolom “G</w:t>
       </w:r>
       <w:r>
         <w:t>rid</w:t>
       </w:r>
       <w:r>
-        <w:t>instellingen</w:t>
-      </w:r>
-      <w:proofErr w:type="spellEnd"/>
-      <w:r>
-        <w:t xml:space="preserve">” wordt de set met glijvlakinstellingen gekozen. </w:t>
-      </w:r>
-      <w:r>
-        <w:t>Er kan gekozen worden uit de instellingen zoals opgegeven in het tabblad “</w:t>
-      </w:r>
-      <w:proofErr w:type="spellStart"/>
-      <w:r>
-        <w:t>Gridinstellingen</w:t>
-      </w:r>
-      <w:proofErr w:type="spellEnd"/>
-      <w:r>
-        <w:t xml:space="preserve">”. Het uitvoeren van berekeningen gaat in D-Stability per scenario. </w:t>
+        <w:t xml:space="preserve">instellingen” wordt de set met glijvlakinstellingen gekozen. </w:t>
+      </w:r>
+      <w:r>
+        <w:t xml:space="preserve">Er kan gekozen worden uit de instellingen zoals opgegeven in het tabblad “Gridinstellingen”. Het uitvoeren van berekeningen gaat in D-Stability per scenario. </w:t>
       </w:r>
       <w:r>
         <w:t xml:space="preserve">Per scenario wordt alleen de laatste stage berekend. </w:t>
       </w:r>
       <w:r>
-        <w:t xml:space="preserve">Per scenario kan daarom maar één set aan </w:t>
-      </w:r>
-      <w:proofErr w:type="spellStart"/>
-      <w:r>
-        <w:t>gridinstellingen</w:t>
-      </w:r>
-      <w:proofErr w:type="spellEnd"/>
-      <w:r>
-        <w:t xml:space="preserve"> worden toegepast. </w:t>
+        <w:t xml:space="preserve">Per scenario kan daarom maar één set aan gridinstellingen worden toegepast. </w:t>
       </w:r>
       <w:r>
         <w:t>Als er meerdere sets zijn opgegeven dan</w:t>
@@ -11376,15 +10713,7 @@
         <w:t xml:space="preserve"> Het maakt niet uit bij welke </w:t>
       </w:r>
       <w:r>
-        <w:t xml:space="preserve">stage de </w:t>
-      </w:r>
-      <w:proofErr w:type="spellStart"/>
-      <w:r>
-        <w:t>gridinstellingen</w:t>
-      </w:r>
-      <w:proofErr w:type="spellEnd"/>
-      <w:r>
-        <w:t xml:space="preserve"> geselecteerd worden.</w:t>
+        <w:t>stage de gridinstellingen geselecteerd worden.</w:t>
       </w:r>
     </w:p>
     <w:p>
@@ -11441,15 +10770,7 @@
       </w:r>
       <w:r>
         <w:noBreakHyphen/>
-        <w:t xml:space="preserve">coördinaten zijn en Z de hoogte is. Voor gebruik in D-Stability worden de X- en Y-coördinaten omgerekend naar coördinaten in de richting van het dwarsprofiel. Het resultaat wordt het L-coördinaat genoemd (lengte-coördinaat). Details over het berekenen en de richting van de </w:t>
-      </w:r>
-      <w:proofErr w:type="spellStart"/>
-      <w:r>
-        <w:t>L-as</w:t>
-      </w:r>
-      <w:proofErr w:type="spellEnd"/>
-      <w:r>
-        <w:t xml:space="preserve"> zijn gegeven in paragraaf </w:t>
+        <w:t xml:space="preserve">coördinaten zijn en Z de hoogte is. Voor gebruik in D-Stability worden de X- en Y-coördinaten omgerekend naar coördinaten in de richting van het dwarsprofiel. Het resultaat wordt het L-coördinaat genoemd (lengte-coördinaat). Details over het berekenen en de richting van de L-as zijn gegeven in paragraaf </w:t>
       </w:r>
       <w:r>
         <w:fldChar w:fldCharType="begin"/>
@@ -12082,23 +11403,7 @@
         </w:numPr>
       </w:pPr>
       <w:r>
-        <w:t>Aanbevelen om als offset nul te gebruiken. Wanneer een correctie (</w:t>
-      </w:r>
-      <w:proofErr w:type="spellStart"/>
-      <w:r>
-        <w:t>a.g.v.</w:t>
-      </w:r>
-      <w:proofErr w:type="spellEnd"/>
-      <w:r>
-        <w:t xml:space="preserve"> de offset) namelijk van toepassing is bij de grenzen van correctiezones (wat vaak zo is, bv. bij teensloot en snijpunten van waterstand met profiel) dan treden er sprongen op. Goede controle van een logische freatische lijn is nodig bij gebruik van een offset. Actie is om een extra punt te bepalen op de freatische lijn (snijpunt met offset lijn) en die toe te voegen aan de freatische lijn en te hanteren als grens voor de correctiezone. Indien geen snijpunt dan ‘</w:t>
-      </w:r>
-      <w:proofErr w:type="spellStart"/>
-      <w:r>
-        <w:t>nearest</w:t>
-      </w:r>
-      <w:proofErr w:type="spellEnd"/>
-      <w:r>
-        <w:t>’.</w:t>
+        <w:t>Aanbevelen om als offset nul te gebruiken. Wanneer een correctie (a.g.v. de offset) namelijk van toepassing is bij de grenzen van correctiezones (wat vaak zo is, bv. bij teensloot en snijpunten van waterstand met profiel) dan treden er sprongen op. Goede controle van een logische freatische lijn is nodig bij gebruik van een offset. Actie is om een extra punt te bepalen op de freatische lijn (snijpunt met offset lijn) en die toe te voegen aan de freatische lijn en te hanteren als grens voor de correctiezone. Indien geen snijpunt dan ‘nearest’.</w:t>
       </w:r>
     </w:p>
     <w:p>
@@ -12366,21 +11671,12 @@
           <w:bCs/>
         </w:rPr>
       </w:pPr>
-      <w:proofErr w:type="spellStart"/>
       <w:r>
         <w:rPr>
           <w:b/>
           <w:bCs/>
         </w:rPr>
-        <w:t>Metthode</w:t>
-      </w:r>
-      <w:proofErr w:type="spellEnd"/>
-      <w:r>
-        <w:rPr>
-          <w:b/>
-          <w:bCs/>
-        </w:rPr>
-        <w:t xml:space="preserve"> “</w:t>
+        <w:t>Metthode “</w:t>
       </w:r>
       <w:r>
         <w:rPr>
@@ -12444,15 +11740,7 @@
         <w:t xml:space="preserve">de </w:t>
       </w:r>
       <w:r>
-        <w:t xml:space="preserve">watervoerende tussenlagen zijn gebaseerd op basis van de </w:t>
-      </w:r>
-      <w:proofErr w:type="spellStart"/>
-      <w:r>
-        <w:t>watervoerendheid</w:t>
-      </w:r>
-      <w:proofErr w:type="spellEnd"/>
-      <w:r>
-        <w:t>, en er meerdere</w:t>
+        <w:t>watervoerende tussenlagen zijn gebaseerd op basis van de watervoerendheid, en er meerdere</w:t>
       </w:r>
       <w:r>
         <w:t xml:space="preserve"> tussenzandlagen aanwezig zijn</w:t>
@@ -44927,6 +44215,7 @@
     <w:rsid w:val="00B230C5"/>
     <w:rsid w:val="00B248A1"/>
     <w:rsid w:val="00B80BC7"/>
+    <w:rsid w:val="00B85D62"/>
     <w:rsid w:val="00B9774B"/>
     <w:rsid w:val="00BA10C1"/>
     <w:rsid w:val="00BD5847"/>
@@ -44953,6 +44242,7 @@
     <w:rsid w:val="00F06A61"/>
     <w:rsid w:val="00F14D19"/>
     <w:rsid w:val="00F319E9"/>
+    <w:rsid w:val="00F3672D"/>
     <w:rsid w:val="00F8069F"/>
     <w:rsid w:val="00F82E96"/>
     <w:rsid w:val="00F83866"/>
@@ -45755,34 +45045,6 @@
 </file>
 
 <file path=customXml/item2.xml><?xml version="1.0" encoding="utf-8"?>
-<b:Sources xmlns:b="http://schemas.openxmlformats.org/officeDocument/2006/bibliography" xmlns="http://schemas.openxmlformats.org/officeDocument/2006/bibliography" SelectedStyle="\GostName.XSL" StyleName="GOST - Name Sort" Version="2003"/>
-</file>
-
-<file path=customXml/item3.xml><?xml version="1.0" encoding="utf-8"?>
-<TemplafyTemplateConfiguration><![CDATA[{"elementsMetadata":[{"type":"richTextContentControl","id":"ec8b3160-25f8-414a-80e0-e48d9cb012dc","elementConfiguration":{"binding":"Form.Title","removeAndKeepContent":false,"disableUpdates":false,"type":"text"}},{"type":"richTextContentControl","id":"8403fd50-6acc-4c19-bb76-5adfb21693b6","elementConfiguration":{"binding":"Form.ProjectReference","visibility":{"action":"hide","operator":"equals","compareValue":""},"removeAndKeepContent":false,"disableUpdates":false,"type":"text"}},{"type":"richTextContentControl","id":"d3295b1e-5322-416b-b13f-164e6864cf38","elementConfiguration":{"binding":"Form.Version","visibility":{"action":"hide","operator":"equals","compareValue":""},"removeAndKeepContent":false,"disableUpdates":false,"type":"text"}},{"type":"richTextContentControl","id":"26fb0063-0a6c-4ae6-8a83-a412dca9947c","elementConfiguration":{"format":"{{DateFormats.GeneralDate}}","binding":"Form.Date","removeAndKeepContent":false,"disableUpdates":false,"type":"date"}},{"type":"richTextContentControl","id":"2b60100f-ea86-46ee-a99b-8cdf48105287","elementConfiguration":{"binding":"UserProfile.Entity.Entity","removeAndKeepContent":false,"disableUpdates":false,"type":"text"}},{"type":"richTextContentControl","id":"6006a512-981e-4c6e-9e09-436c783a91eb","elementConfiguration":{"binding":"UserProfile.Name","removeAndKeepContent":false,"disableUpdates":false,"type":"text"}},{"type":"richTextContentControl","id":"e66d27d7-ce18-4de2-b977-85abad282a0d","elementConfiguration":{"binding":"UserProfile.Name","removeAndKeepContent":false,"disableUpdates":false,"type":"text"}},{"type":"richTextContentControl","id":"ff0b0d4d-e40d-416d-8f39-e7fe8ed7fa05","elementConfiguration":{"binding":"Form.ProjectReference","visibility":{"action":"hide","operator":"equals","compareValue":""},"removeAndKeepContent":false,"disableUpdates":false,"type":"text"}},{"type":"richTextContentControl","id":"304916bc-09cf-44b1-985d-8dadc4369525","elementConfiguration":{"binding":"UserProfile.Department.FullAddress","removeAndKeepContent":false,"disableUpdates":false,"type":"text"}},{"type":"richTextContentControl","id":"33fd0cd4-0be9-40be-b8c0-cd8af39e9180","elementConfiguration":{"visibility":{"action":"hide","binding":"UserProfile.Department.OfficeTelephone","operator":"equals","compareValue":""},"disableUpdates":false,"type":"group"}},{"type":"richTextContentControl","id":"91cd5817-c72a-491e-8ca7-957a083ee2eb","elementConfiguration":{"binding":"UserProfile.Department.OfficeTelephone","removeAndKeepContent":false,"disableUpdates":false,"type":"text"}},{"type":"richTextContentControl","id":"01f123eb-ba31-49ca-915a-4b7bda6bcf62","elementConfiguration":{"binding":"UserProfile.Department.FullAddress","removeAndKeepContent":false,"disableUpdates":false,"type":"text"}},{"type":"richTextContentControl","id":"a73ffbd1-1de8-4e87-bf92-b507d2575846","elementConfiguration":{"visibility":{"action":"hide","binding":"UserProfile.Department.OfficeTelephone","operator":"equals","compareValue":""},"disableUpdates":false,"type":"group"}},{"type":"richTextContentControl","id":"1bc3b9c6-9406-497a-8881-441e8e9abd21","elementConfiguration":{"binding":"UserProfile.Department.OfficeTelephone","removeAndKeepContent":false,"disableUpdates":false,"type":"text"}},{"type":"richTextContentControl","id":"9d233541-9b5e-4a6e-b14e-87732772e736","elementConfiguration":{"binding":"Form.ProjectReference","visibility":{"action":"hide","operator":"equals","compareValue":""},"removeAndKeepContent":false,"disableUpdates":false,"type":"text"}},{"type":"richTextContentControl","id":"4cc80b97-9365-4921-81ba-a0e01749ecd0","elementConfiguration":{"format":"{{DateFormats.GeneralDate}}","binding":"Form.Date","removeAndKeepContent":false,"disableUpdates":false,"type":"date"}},{"type":"richTextContentControl","id":"75cfe1ee-c251-43c5-ab9e-d2c8578afdf4","elementConfiguration":{"binding":"Form.ProjectReference","visibility":{"action":"hide","operator":"equals","compareValue":""},"removeAndKeepContent":false,"disableUpdates":false,"type":"text"}},{"type":"richTextContentControl","id":"d783b694-02d1-4f95-aa7e-587f22ffb299","elementConfiguration":{"format":"{{DateFormats.GeneralDate}}","binding":"Form.Date","removeAndKeepContent":false,"disableUpdates":false,"type":"date"}}],"transformationConfigurations":[{"topMargin":"{{UserProfile.PageSetup.TopMargin}}","rightMargin":"{{UserProfile.PageSetup.RightMargin}}","bottomMargin":"{{UserProfile.PageSetup.BottomMargin}}","leftMargin":"{{UserProfile.PageSetup.LeftMargin}}","paperWidth":"{{UserProfile.PageSetup.PaperWidth}}","paperHeight":"{{UserProfile.PageSetup.PaperHeight}}","originalValues":{"topMargin":2552,"rightMargin":1134,"bottomMargin":2041,"leftMargin":1418,"gutter":0,"gutterPosition":"left","orientation":"portrait","paperWidth":11906,"paperHeight":16838,"headerFromEdge":1588,"footerFromEdge":782},"disableUpdates":false,"type":"pageSetup"},{"binding":"UserProfile.LogoInsertion.LogoName","shapeName":"LogoHide","width":"{{UserProfile.LogoInsertion.LogoWidth}}","namedSections":"all","namedPages":"all","leftOffset":"{{UserProfile.LogoInsertion.LeftOffset}}","horizontalRelativePosition":"rightMargin","topOffset":"{{UserProfile.LogoInsertion.TopOffset}}","verticalRelativePosition":"page","imageTextWrapping":"inFrontOfText","disableUpdates":false,"type":"imageHeader"},{"propertyName":"ProjectReference","propertyValue":"{{Form.ProjectReference}}","disableUpdates":false,"type":"customDocumentProperty"},{"propertyName":"Title","propertyValue":"{{Form.Title}}","disableUpdates":false,"type":"customDocumentProperty"},{"propertyName":"Version","propertyValue":"{{Form.Version}}","disableUpdates":false,"type":"customDocumentProperty"},{"language":"{{DocumentLanguage}}","disableUpdates":false,"type":"proofingLanguage"},{"propertyName":"PageSetup","propertyValue":"{{UserProfile.PageSetup.PaperSize}}","disableUpdates":false,"type":"customDocumentProperty"}],"isBaseTemplate":false,"templateName":"Algemeen rapport_UKNS_NL-ALL","templateDescription":"","enableDocumentContentUpdater":true,"version":"1.3"}]]></TemplafyTemplateConfiguration>
-</file>
-
-<file path=customXml/item4.xml><?xml version="1.0" encoding="utf-8"?>
-<?mso-contentType ?>
-<FormTemplates xmlns="http://schemas.microsoft.com/sharepoint/v3/contenttype/forms">
-  <Display>DocumentLibraryForm</Display>
-  <Edit>DocumentLibraryForm</Edit>
-  <New>DocumentLibraryForm</New>
-</FormTemplates>
-</file>
-
-<file path=customXml/item5.xml><?xml version="1.0" encoding="utf-8"?>
-<p:properties xmlns:p="http://schemas.microsoft.com/office/2006/metadata/properties" xmlns:xsi="http://www.w3.org/2001/XMLSchema-instance" xmlns:pc="http://schemas.microsoft.com/office/infopath/2007/PartnerControls">
-  <documentManagement>
-    <lcf76f155ced4ddcb4097134ff3c332f xmlns="470a43d6-5285-470b-9a64-75d0016e5c24">
-      <Terms xmlns="http://schemas.microsoft.com/office/infopath/2007/PartnerControls"/>
-    </lcf76f155ced4ddcb4097134ff3c332f>
-    <TaxCatchAll xmlns="46ece21c-30c9-4e8a-9bcb-f01a44782352" xsi:nil="true"/>
-  </documentManagement>
-</p:properties>
-</file>
-
-<file path=customXml/item6.xml><?xml version="1.0" encoding="utf-8"?>
 <ct:contentTypeSchema xmlns:ct="http://schemas.microsoft.com/office/2006/metadata/contentType" xmlns:ma="http://schemas.microsoft.com/office/2006/metadata/properties/metaAttributes" ct:_="" ma:_="" ma:contentTypeName="Document" ma:contentTypeID="0x010100766FD3B0C1D0324E8D3A419896AD0AEA" ma:contentTypeVersion="19" ma:contentTypeDescription="Create a new document." ma:contentTypeScope="" ma:versionID="7ab188b833267d4740fff6fb34b52195">
   <xsd:schema xmlns:xsd="http://www.w3.org/2001/XMLSchema" xmlns:xs="http://www.w3.org/2001/XMLSchema" xmlns:p="http://schemas.microsoft.com/office/2006/metadata/properties" xmlns:ns2="470a43d6-5285-470b-9a64-75d0016e5c24" xmlns:ns3="46ece21c-30c9-4e8a-9bcb-f01a44782352" targetNamespace="http://schemas.microsoft.com/office/2006/metadata/properties" ma:root="true" ma:fieldsID="e44433cd420dc565567983d5cc7180ca" ns2:_="" ns3:_="">
     <xsd:import namespace="470a43d6-5285-470b-9a64-75d0016e5c24"/>
@@ -46005,6 +45267,34 @@
 </ct:contentTypeSchema>
 </file>
 
+<file path=customXml/item3.xml><?xml version="1.0" encoding="utf-8"?>
+<p:properties xmlns:p="http://schemas.microsoft.com/office/2006/metadata/properties" xmlns:xsi="http://www.w3.org/2001/XMLSchema-instance" xmlns:pc="http://schemas.microsoft.com/office/infopath/2007/PartnerControls">
+  <documentManagement>
+    <lcf76f155ced4ddcb4097134ff3c332f xmlns="470a43d6-5285-470b-9a64-75d0016e5c24">
+      <Terms xmlns="http://schemas.microsoft.com/office/infopath/2007/PartnerControls"/>
+    </lcf76f155ced4ddcb4097134ff3c332f>
+    <TaxCatchAll xmlns="46ece21c-30c9-4e8a-9bcb-f01a44782352" xsi:nil="true"/>
+  </documentManagement>
+</p:properties>
+</file>
+
+<file path=customXml/item4.xml><?xml version="1.0" encoding="utf-8"?>
+<?mso-contentType ?>
+<FormTemplates xmlns="http://schemas.microsoft.com/sharepoint/v3/contenttype/forms">
+  <Display>DocumentLibraryForm</Display>
+  <Edit>DocumentLibraryForm</Edit>
+  <New>DocumentLibraryForm</New>
+</FormTemplates>
+</file>
+
+<file path=customXml/item5.xml><?xml version="1.0" encoding="utf-8"?>
+<TemplafyTemplateConfiguration><![CDATA[{"elementsMetadata":[{"type":"richTextContentControl","id":"ec8b3160-25f8-414a-80e0-e48d9cb012dc","elementConfiguration":{"binding":"Form.Title","removeAndKeepContent":false,"disableUpdates":false,"type":"text"}},{"type":"richTextContentControl","id":"8403fd50-6acc-4c19-bb76-5adfb21693b6","elementConfiguration":{"binding":"Form.ProjectReference","visibility":{"action":"hide","operator":"equals","compareValue":""},"removeAndKeepContent":false,"disableUpdates":false,"type":"text"}},{"type":"richTextContentControl","id":"d3295b1e-5322-416b-b13f-164e6864cf38","elementConfiguration":{"binding":"Form.Version","visibility":{"action":"hide","operator":"equals","compareValue":""},"removeAndKeepContent":false,"disableUpdates":false,"type":"text"}},{"type":"richTextContentControl","id":"26fb0063-0a6c-4ae6-8a83-a412dca9947c","elementConfiguration":{"format":"{{DateFormats.GeneralDate}}","binding":"Form.Date","removeAndKeepContent":false,"disableUpdates":false,"type":"date"}},{"type":"richTextContentControl","id":"2b60100f-ea86-46ee-a99b-8cdf48105287","elementConfiguration":{"binding":"UserProfile.Entity.Entity","removeAndKeepContent":false,"disableUpdates":false,"type":"text"}},{"type":"richTextContentControl","id":"6006a512-981e-4c6e-9e09-436c783a91eb","elementConfiguration":{"binding":"UserProfile.Name","removeAndKeepContent":false,"disableUpdates":false,"type":"text"}},{"type":"richTextContentControl","id":"e66d27d7-ce18-4de2-b977-85abad282a0d","elementConfiguration":{"binding":"UserProfile.Name","removeAndKeepContent":false,"disableUpdates":false,"type":"text"}},{"type":"richTextContentControl","id":"ff0b0d4d-e40d-416d-8f39-e7fe8ed7fa05","elementConfiguration":{"binding":"Form.ProjectReference","visibility":{"action":"hide","operator":"equals","compareValue":""},"removeAndKeepContent":false,"disableUpdates":false,"type":"text"}},{"type":"richTextContentControl","id":"304916bc-09cf-44b1-985d-8dadc4369525","elementConfiguration":{"binding":"UserProfile.Department.FullAddress","removeAndKeepContent":false,"disableUpdates":false,"type":"text"}},{"type":"richTextContentControl","id":"33fd0cd4-0be9-40be-b8c0-cd8af39e9180","elementConfiguration":{"visibility":{"action":"hide","binding":"UserProfile.Department.OfficeTelephone","operator":"equals","compareValue":""},"disableUpdates":false,"type":"group"}},{"type":"richTextContentControl","id":"91cd5817-c72a-491e-8ca7-957a083ee2eb","elementConfiguration":{"binding":"UserProfile.Department.OfficeTelephone","removeAndKeepContent":false,"disableUpdates":false,"type":"text"}},{"type":"richTextContentControl","id":"01f123eb-ba31-49ca-915a-4b7bda6bcf62","elementConfiguration":{"binding":"UserProfile.Department.FullAddress","removeAndKeepContent":false,"disableUpdates":false,"type":"text"}},{"type":"richTextContentControl","id":"a73ffbd1-1de8-4e87-bf92-b507d2575846","elementConfiguration":{"visibility":{"action":"hide","binding":"UserProfile.Department.OfficeTelephone","operator":"equals","compareValue":""},"disableUpdates":false,"type":"group"}},{"type":"richTextContentControl","id":"1bc3b9c6-9406-497a-8881-441e8e9abd21","elementConfiguration":{"binding":"UserProfile.Department.OfficeTelephone","removeAndKeepContent":false,"disableUpdates":false,"type":"text"}},{"type":"richTextContentControl","id":"9d233541-9b5e-4a6e-b14e-87732772e736","elementConfiguration":{"binding":"Form.ProjectReference","visibility":{"action":"hide","operator":"equals","compareValue":""},"removeAndKeepContent":false,"disableUpdates":false,"type":"text"}},{"type":"richTextContentControl","id":"4cc80b97-9365-4921-81ba-a0e01749ecd0","elementConfiguration":{"format":"{{DateFormats.GeneralDate}}","binding":"Form.Date","removeAndKeepContent":false,"disableUpdates":false,"type":"date"}},{"type":"richTextContentControl","id":"75cfe1ee-c251-43c5-ab9e-d2c8578afdf4","elementConfiguration":{"binding":"Form.ProjectReference","visibility":{"action":"hide","operator":"equals","compareValue":""},"removeAndKeepContent":false,"disableUpdates":false,"type":"text"}},{"type":"richTextContentControl","id":"d783b694-02d1-4f95-aa7e-587f22ffb299","elementConfiguration":{"format":"{{DateFormats.GeneralDate}}","binding":"Form.Date","removeAndKeepContent":false,"disableUpdates":false,"type":"date"}}],"transformationConfigurations":[{"topMargin":"{{UserProfile.PageSetup.TopMargin}}","rightMargin":"{{UserProfile.PageSetup.RightMargin}}","bottomMargin":"{{UserProfile.PageSetup.BottomMargin}}","leftMargin":"{{UserProfile.PageSetup.LeftMargin}}","paperWidth":"{{UserProfile.PageSetup.PaperWidth}}","paperHeight":"{{UserProfile.PageSetup.PaperHeight}}","originalValues":{"topMargin":2552,"rightMargin":1134,"bottomMargin":2041,"leftMargin":1418,"gutter":0,"gutterPosition":"left","orientation":"portrait","paperWidth":11906,"paperHeight":16838,"headerFromEdge":1588,"footerFromEdge":782},"disableUpdates":false,"type":"pageSetup"},{"binding":"UserProfile.LogoInsertion.LogoName","shapeName":"LogoHide","width":"{{UserProfile.LogoInsertion.LogoWidth}}","namedSections":"all","namedPages":"all","leftOffset":"{{UserProfile.LogoInsertion.LeftOffset}}","horizontalRelativePosition":"rightMargin","topOffset":"{{UserProfile.LogoInsertion.TopOffset}}","verticalRelativePosition":"page","imageTextWrapping":"inFrontOfText","disableUpdates":false,"type":"imageHeader"},{"propertyName":"ProjectReference","propertyValue":"{{Form.ProjectReference}}","disableUpdates":false,"type":"customDocumentProperty"},{"propertyName":"Title","propertyValue":"{{Form.Title}}","disableUpdates":false,"type":"customDocumentProperty"},{"propertyName":"Version","propertyValue":"{{Form.Version}}","disableUpdates":false,"type":"customDocumentProperty"},{"language":"{{DocumentLanguage}}","disableUpdates":false,"type":"proofingLanguage"},{"propertyName":"PageSetup","propertyValue":"{{UserProfile.PageSetup.PaperSize}}","disableUpdates":false,"type":"customDocumentProperty"}],"isBaseTemplate":false,"templateName":"Algemeen rapport_UKNS_NL-ALL","templateDescription":"","enableDocumentContentUpdater":true,"version":"1.3"}]]></TemplafyTemplateConfiguration>
+</file>
+
+<file path=customXml/item6.xml><?xml version="1.0" encoding="utf-8"?>
+<b:Sources xmlns:b="http://schemas.openxmlformats.org/officeDocument/2006/bibliography" xmlns="http://schemas.openxmlformats.org/officeDocument/2006/bibliography" SelectedStyle="\GostName.XSL" StyleName="GOST - Name Sort" Version="2003"/>
+</file>
+
 <file path=customXml/itemProps1.xml><?xml version="1.0" encoding="utf-8"?>
 <ds:datastoreItem xmlns:ds="http://schemas.openxmlformats.org/officeDocument/2006/customXml" ds:itemID="{E78224B9-30A2-4041-94CA-6422A6BC53DA}">
   <ds:schemaRefs/>
@@ -46012,39 +45302,6 @@
 </file>
 
 <file path=customXml/itemProps2.xml><?xml version="1.0" encoding="utf-8"?>
-<ds:datastoreItem xmlns:ds="http://schemas.openxmlformats.org/officeDocument/2006/customXml" ds:itemID="{0607A669-E7AD-4F38-8695-94569278FB4C}">
-  <ds:schemaRefs>
-    <ds:schemaRef ds:uri="http://schemas.openxmlformats.org/officeDocument/2006/bibliography"/>
-  </ds:schemaRefs>
-</ds:datastoreItem>
-</file>
-
-<file path=customXml/itemProps3.xml><?xml version="1.0" encoding="utf-8"?>
-<ds:datastoreItem xmlns:ds="http://schemas.openxmlformats.org/officeDocument/2006/customXml" ds:itemID="{028D40E2-1CD2-4A7C-8137-29C02AD14501}">
-  <ds:schemaRefs/>
-</ds:datastoreItem>
-</file>
-
-<file path=customXml/itemProps4.xml><?xml version="1.0" encoding="utf-8"?>
-<ds:datastoreItem xmlns:ds="http://schemas.openxmlformats.org/officeDocument/2006/customXml" ds:itemID="{734C5BFC-1AE0-4B42-B3FD-CC4EC52A933C}">
-  <ds:schemaRefs>
-    <ds:schemaRef ds:uri="http://schemas.microsoft.com/sharepoint/v3/contenttype/forms"/>
-  </ds:schemaRefs>
-</ds:datastoreItem>
-</file>
-
-<file path=customXml/itemProps5.xml><?xml version="1.0" encoding="utf-8"?>
-<ds:datastoreItem xmlns:ds="http://schemas.openxmlformats.org/officeDocument/2006/customXml" ds:itemID="{D2A54DF7-987F-4498-8757-566C853BAD43}">
-  <ds:schemaRefs>
-    <ds:schemaRef ds:uri="http://schemas.microsoft.com/office/2006/metadata/properties"/>
-    <ds:schemaRef ds:uri="http://schemas.microsoft.com/office/infopath/2007/PartnerControls"/>
-    <ds:schemaRef ds:uri="470a43d6-5285-470b-9a64-75d0016e5c24"/>
-    <ds:schemaRef ds:uri="46ece21c-30c9-4e8a-9bcb-f01a44782352"/>
-  </ds:schemaRefs>
-</ds:datastoreItem>
-</file>
-
-<file path=customXml/itemProps6.xml><?xml version="1.0" encoding="utf-8"?>
 <ds:datastoreItem xmlns:ds="http://schemas.openxmlformats.org/officeDocument/2006/customXml" ds:itemID="{FAEDFCFF-68B9-4DD5-BEA6-0635C0C8FC32}">
   <ds:schemaRefs>
     <ds:schemaRef ds:uri="http://schemas.microsoft.com/office/2006/metadata/contentType"/>
@@ -46061,4 +45318,37 @@
     <ds:schemaRef ds:uri="http://schemas.microsoft.com/internal/obd"/>
   </ds:schemaRefs>
 </ds:datastoreItem>
+</file>
+
+<file path=customXml/itemProps3.xml><?xml version="1.0" encoding="utf-8"?>
+<ds:datastoreItem xmlns:ds="http://schemas.openxmlformats.org/officeDocument/2006/customXml" ds:itemID="{D2A54DF7-987F-4498-8757-566C853BAD43}">
+  <ds:schemaRefs>
+    <ds:schemaRef ds:uri="http://schemas.microsoft.com/office/2006/metadata/properties"/>
+    <ds:schemaRef ds:uri="http://schemas.microsoft.com/office/infopath/2007/PartnerControls"/>
+    <ds:schemaRef ds:uri="470a43d6-5285-470b-9a64-75d0016e5c24"/>
+    <ds:schemaRef ds:uri="46ece21c-30c9-4e8a-9bcb-f01a44782352"/>
+  </ds:schemaRefs>
+</ds:datastoreItem>
+</file>
+
+<file path=customXml/itemProps4.xml><?xml version="1.0" encoding="utf-8"?>
+<ds:datastoreItem xmlns:ds="http://schemas.openxmlformats.org/officeDocument/2006/customXml" ds:itemID="{734C5BFC-1AE0-4B42-B3FD-CC4EC52A933C}">
+  <ds:schemaRefs>
+    <ds:schemaRef ds:uri="http://schemas.microsoft.com/sharepoint/v3/contenttype/forms"/>
+  </ds:schemaRefs>
+</ds:datastoreItem>
+</file>
+
+<file path=customXml/itemProps5.xml><?xml version="1.0" encoding="utf-8"?>
+<ds:datastoreItem xmlns:ds="http://schemas.openxmlformats.org/officeDocument/2006/customXml" ds:itemID="{028D40E2-1CD2-4A7C-8137-29C02AD14501}">
+  <ds:schemaRefs/>
+</ds:datastoreItem>
+</file>
+
+<file path=customXml/itemProps6.xml><?xml version="1.0" encoding="utf-8"?>
+<ds:datastoreItem xmlns:ds="http://schemas.openxmlformats.org/officeDocument/2006/customXml" ds:itemID="{0607A669-E7AD-4F38-8695-94569278FB4C}">
+  <ds:schemaRefs>
+    <ds:schemaRef ds:uri="http://schemas.openxmlformats.org/officeDocument/2006/bibliography"/>
+  </ds:schemaRefs>
+</ds:datastoreItem>
 </file>
</xml_diff>

<commit_message>
chore: scheiden van waterlevelsets en waterspanningsscenario's
</commit_message>
<xml_diff>
--- a/handleiding/Gebruikershandleiding BOLuS vx.x.docx
+++ b/handleiding/Gebruikershandleiding BOLuS vx.x.docx
@@ -76,6 +76,7 @@
                   <w:docPart w:val="C4AFBD3227424C1FBDDEFD9299E1328E"/>
                 </w:placeholder>
               </w:sdtPr>
+              <w:sdtEndPr/>
               <w:sdtContent>
                 <w:r>
                   <w:rPr>
@@ -397,19 +398,19 @@
         </w:sectPr>
       </w:pPr>
     </w:p>
-    <w:bookmarkStart w:id="1" w:name="_Toc55266784" w:displacedByCustomXml="next"/>
-    <w:bookmarkStart w:id="2" w:name="_Toc219009570" w:displacedByCustomXml="next"/>
-    <w:bookmarkStart w:id="3" w:name="_Toc396311910" w:displacedByCustomXml="next"/>
-    <w:bookmarkStart w:id="4" w:name="_Toc535934159" w:displacedByCustomXml="next"/>
-    <w:bookmarkStart w:id="5" w:name="_Toc535934598" w:displacedByCustomXml="next"/>
-    <w:bookmarkStart w:id="6" w:name="_Toc188566" w:displacedByCustomXml="next"/>
-    <w:bookmarkStart w:id="7" w:name="_Toc107577893" w:displacedByCustomXml="next"/>
-    <w:bookmarkStart w:id="8" w:name="_Toc107578350" w:displacedByCustomXml="next"/>
-    <w:bookmarkStart w:id="9" w:name="_Toc199664921" w:displacedByCustomXml="next"/>
-    <w:bookmarkStart w:id="10" w:name="_Toc224016202" w:displacedByCustomXml="next"/>
+    <w:bookmarkStart w:id="1" w:name="_Toc107578350" w:displacedByCustomXml="next"/>
+    <w:bookmarkStart w:id="2" w:name="_Toc107577893" w:displacedByCustomXml="next"/>
+    <w:bookmarkStart w:id="3" w:name="_Toc188566" w:displacedByCustomXml="next"/>
+    <w:bookmarkStart w:id="4" w:name="_Toc535934598" w:displacedByCustomXml="next"/>
+    <w:bookmarkStart w:id="5" w:name="_Toc535934159" w:displacedByCustomXml="next"/>
+    <w:bookmarkStart w:id="6" w:name="_Toc396311910" w:displacedByCustomXml="next"/>
+    <w:bookmarkStart w:id="7" w:name="_Toc219009570" w:displacedByCustomXml="next"/>
+    <w:bookmarkStart w:id="8" w:name="_Toc55266784" w:displacedByCustomXml="next"/>
+    <w:bookmarkStart w:id="9" w:name="_Toc330816280" w:displacedByCustomXml="next"/>
+    <w:bookmarkStart w:id="10" w:name="_Toc330814616" w:displacedByCustomXml="next"/>
     <w:bookmarkStart w:id="11" w:name="_Toc307346812" w:displacedByCustomXml="next"/>
-    <w:bookmarkStart w:id="12" w:name="_Toc330814616" w:displacedByCustomXml="next"/>
-    <w:bookmarkStart w:id="13" w:name="_Toc330816280" w:displacedByCustomXml="next"/>
+    <w:bookmarkStart w:id="12" w:name="_Toc224016202" w:displacedByCustomXml="next"/>
+    <w:bookmarkStart w:id="13" w:name="_Toc199664921" w:displacedByCustomXml="next"/>
     <w:sdt>
       <w:sdtPr>
         <w:rPr>
@@ -3246,6 +3247,7 @@
         <w:lastRenderedPageBreak/>
         <w:t>Inleiding</w:t>
       </w:r>
+      <w:bookmarkEnd w:id="14"/>
       <w:bookmarkEnd w:id="8"/>
       <w:bookmarkEnd w:id="7"/>
       <w:bookmarkEnd w:id="6"/>
@@ -3254,7 +3256,6 @@
       <w:bookmarkEnd w:id="3"/>
       <w:bookmarkEnd w:id="2"/>
       <w:bookmarkEnd w:id="1"/>
-      <w:bookmarkEnd w:id="14"/>
     </w:p>
     <w:p>
       <w:pPr>
@@ -4334,13 +4335,8 @@
                       <w:r>
                         <w:t xml:space="preserve">Zorg dat </w:t>
                       </w:r>
-                      <w:proofErr w:type="spellStart"/>
                       <w:r>
-                        <w:t>BOLuS</w:t>
-                      </w:r>
-                      <w:proofErr w:type="spellEnd"/>
-                      <w:r>
-                        <w:t xml:space="preserve"> op een locatie staat die</w:t>
+                        <w:t>BOLuS op een locatie staat die</w:t>
                       </w:r>
                       <w:r>
                         <w:t xml:space="preserve"> NIET</w:t>
@@ -6299,9 +6295,24 @@
       </w:pPr>
       <w:bookmarkStart w:id="32" w:name="_Toc194568233"/>
       <w:r>
-        <w:t>Dwarsprofielen</w:t>
+        <w:t>D</w:t>
+      </w:r>
+      <w:commentRangeStart w:id="33"/>
+      <w:r>
+        <w:t>warsprofielen</w:t>
       </w:r>
       <w:bookmarkEnd w:id="32"/>
+      <w:commentRangeEnd w:id="33"/>
+      <w:r>
+        <w:rPr>
+          <w:rStyle w:val="Verwijzingopmerking"/>
+          <w:rFonts w:eastAsiaTheme="minorHAnsi" w:cs="Verdana"/>
+          <w:b w:val="0"/>
+          <w:bCs w:val="0"/>
+          <w:color w:val="221E1F"/>
+        </w:rPr>
+        <w:commentReference w:id="33"/>
+      </w:r>
     </w:p>
     <w:p>
       <w:pPr>
@@ -6465,13 +6476,13 @@
       <w:pPr>
         <w:pStyle w:val="Kop2"/>
       </w:pPr>
-      <w:bookmarkStart w:id="33" w:name="_Ref194393973"/>
-      <w:bookmarkStart w:id="34" w:name="_Toc194568234"/>
+      <w:bookmarkStart w:id="34" w:name="_Ref194393973"/>
+      <w:bookmarkStart w:id="35" w:name="_Toc194568234"/>
       <w:r>
         <w:t>Kar. punten</w:t>
       </w:r>
-      <w:bookmarkEnd w:id="33"/>
       <w:bookmarkEnd w:id="34"/>
+      <w:bookmarkEnd w:id="35"/>
     </w:p>
     <w:p>
       <w:pPr>
@@ -6670,7 +6681,7 @@
           <w:numId w:val="25"/>
         </w:numPr>
       </w:pPr>
-      <w:commentRangeStart w:id="35"/>
+      <w:commentRangeStart w:id="36"/>
       <w:r>
         <w:t xml:space="preserve">De </w:t>
       </w:r>
@@ -6686,12 +6697,12 @@
       <w:r>
         <w:t xml:space="preserve"> op uit.</w:t>
       </w:r>
-      <w:commentRangeEnd w:id="35"/>
+      <w:commentRangeEnd w:id="36"/>
       <w:r>
         <w:rPr>
           <w:rStyle w:val="Verwijzingopmerking"/>
         </w:rPr>
-        <w:commentReference w:id="35"/>
+        <w:commentReference w:id="36"/>
       </w:r>
     </w:p>
     <w:p>
@@ -6719,13 +6730,13 @@
       <w:pPr>
         <w:pStyle w:val="Kop2"/>
       </w:pPr>
-      <w:bookmarkStart w:id="36" w:name="_Ref194394207"/>
-      <w:bookmarkStart w:id="37" w:name="_Toc194568235"/>
+      <w:bookmarkStart w:id="37" w:name="_Ref194394207"/>
+      <w:bookmarkStart w:id="38" w:name="_Toc194568235"/>
       <w:r>
         <w:t>Sterkteparameters</w:t>
       </w:r>
-      <w:bookmarkEnd w:id="36"/>
       <w:bookmarkEnd w:id="37"/>
+      <w:bookmarkEnd w:id="38"/>
     </w:p>
     <w:p>
       <w:pPr>
@@ -7282,11 +7293,11 @@
       <w:pPr>
         <w:pStyle w:val="Kop2"/>
       </w:pPr>
-      <w:bookmarkStart w:id="38" w:name="_Toc194568236"/>
+      <w:bookmarkStart w:id="39" w:name="_Toc194568236"/>
       <w:r>
         <w:t>Bodemprofielen</w:t>
       </w:r>
-      <w:bookmarkEnd w:id="38"/>
+      <w:bookmarkEnd w:id="39"/>
     </w:p>
     <w:p>
       <w:pPr>
@@ -7474,16 +7485,16 @@
       <w:r>
         <w:t>de grondlaag watervoerend is.</w:t>
       </w:r>
-      <w:commentRangeStart w:id="39"/>
+      <w:commentRangeStart w:id="40"/>
       <w:r>
         <w:t xml:space="preserve"> Deze aanduiding wordt gebruikt voor het schematiseren van de waterspanningen.</w:t>
       </w:r>
-      <w:commentRangeEnd w:id="39"/>
+      <w:commentRangeEnd w:id="40"/>
       <w:r>
         <w:rPr>
           <w:rStyle w:val="Verwijzingopmerking"/>
         </w:rPr>
-        <w:commentReference w:id="39"/>
+        <w:commentReference w:id="40"/>
       </w:r>
     </w:p>
     <w:p>
@@ -7717,11 +7728,11 @@
       <w:pPr>
         <w:pStyle w:val="Kop2"/>
       </w:pPr>
-      <w:bookmarkStart w:id="40" w:name="_Toc194568237"/>
+      <w:bookmarkStart w:id="41" w:name="_Toc194568237"/>
       <w:r>
         <w:t>Bodemopbouw</w:t>
       </w:r>
-      <w:bookmarkEnd w:id="40"/>
+      <w:bookmarkEnd w:id="41"/>
     </w:p>
     <w:p>
       <w:pPr>
@@ -7956,11 +7967,11 @@
       <w:pPr>
         <w:pStyle w:val="Kop2"/>
       </w:pPr>
-      <w:bookmarkStart w:id="41" w:name="_Toc194568238"/>
+      <w:bookmarkStart w:id="42" w:name="_Toc194568238"/>
       <w:r>
         <w:t>Bekleding</w:t>
       </w:r>
-      <w:bookmarkEnd w:id="41"/>
+      <w:bookmarkEnd w:id="42"/>
     </w:p>
     <w:p>
       <w:pPr>
@@ -8250,8 +8261,8 @@
           <w:highlight w:val="yellow"/>
         </w:rPr>
       </w:pPr>
-      <w:bookmarkStart w:id="42" w:name="_Toc194568240"/>
-      <w:commentRangeStart w:id="43"/>
+      <w:bookmarkStart w:id="43" w:name="_Toc194568240"/>
+      <w:commentRangeStart w:id="44"/>
       <w:r>
         <w:rPr>
           <w:highlight w:val="yellow"/>
@@ -8264,7 +8275,7 @@
         </w:rPr>
         <w:t>e</w:t>
       </w:r>
-      <w:commentRangeEnd w:id="43"/>
+      <w:commentRangeEnd w:id="44"/>
       <w:r>
         <w:rPr>
           <w:rStyle w:val="Verwijzingopmerking"/>
@@ -8274,7 +8285,7 @@
           <w:color w:val="221E1F"/>
           <w:highlight w:val="yellow"/>
         </w:rPr>
-        <w:commentReference w:id="43"/>
+        <w:commentReference w:id="44"/>
       </w:r>
       <w:r>
         <w:rPr>
@@ -8282,7 +8293,7 @@
         </w:rPr>
         <w:t>n</w:t>
       </w:r>
-      <w:bookmarkEnd w:id="42"/>
+      <w:bookmarkEnd w:id="43"/>
     </w:p>
     <w:p>
       <w:pPr>
@@ -8423,20 +8434,20 @@
         </w:rPr>
         <w:t>Er zijn twee types</w:t>
       </w:r>
-      <w:commentRangeStart w:id="44"/>
+      <w:commentRangeStart w:id="45"/>
       <w:r>
         <w:rPr>
           <w:highlight w:val="yellow"/>
         </w:rPr>
         <w:t xml:space="preserve">: ‘Stijghoogtelijn’ </w:t>
       </w:r>
-      <w:commentRangeEnd w:id="44"/>
+      <w:commentRangeEnd w:id="45"/>
       <w:r>
         <w:rPr>
           <w:rStyle w:val="Verwijzingopmerking"/>
           <w:highlight w:val="yellow"/>
         </w:rPr>
-        <w:commentReference w:id="44"/>
+        <w:commentReference w:id="45"/>
       </w:r>
       <w:r>
         <w:rPr>
@@ -8840,13 +8851,13 @@
       <w:pPr>
         <w:pStyle w:val="Kop2"/>
       </w:pPr>
-      <w:bookmarkStart w:id="45" w:name="_Toc194568239"/>
-      <w:bookmarkStart w:id="46" w:name="_Ref194060430"/>
-      <w:bookmarkStart w:id="47" w:name="_Toc194568241"/>
+      <w:bookmarkStart w:id="46" w:name="_Toc194568239"/>
+      <w:bookmarkStart w:id="47" w:name="_Ref194060430"/>
+      <w:bookmarkStart w:id="48" w:name="_Toc194568241"/>
       <w:r>
         <w:t>Belasting</w:t>
       </w:r>
-      <w:bookmarkEnd w:id="45"/>
+      <w:bookmarkEnd w:id="46"/>
     </w:p>
     <w:p>
       <w:pPr>
@@ -9127,7 +9138,7 @@
         <w:pStyle w:val="Bijschrift"/>
         <w:spacing w:before="0"/>
       </w:pPr>
-      <w:bookmarkStart w:id="48" w:name="_Ref194305982"/>
+      <w:bookmarkStart w:id="49" w:name="_Ref194305982"/>
       <w:r>
         <w:t xml:space="preserve">figuur </w:t>
       </w:r>
@@ -9170,7 +9181,7 @@
       <w:r>
         <w:fldChar w:fldCharType="end"/>
       </w:r>
-      <w:bookmarkEnd w:id="48"/>
+      <w:bookmarkEnd w:id="49"/>
       <w:r>
         <w:t>: Schematisering uniforme belasting - Voorbeeld: positie is de binnenkruin (BIK) en de richting is buitenwaarts</w:t>
       </w:r>
@@ -9188,8 +9199,8 @@
         <w:lastRenderedPageBreak/>
         <w:t>Gridinstellingen</w:t>
       </w:r>
-      <w:bookmarkEnd w:id="46"/>
       <w:bookmarkEnd w:id="47"/>
+      <w:bookmarkEnd w:id="48"/>
     </w:p>
     <w:p>
       <w:pPr>
@@ -9223,11 +9234,11 @@
       <w:pPr>
         <w:pStyle w:val="Kop3"/>
       </w:pPr>
-      <w:bookmarkStart w:id="49" w:name="_Toc194568242"/>
+      <w:bookmarkStart w:id="50" w:name="_Toc194568242"/>
       <w:r>
         <w:t>Algemeen</w:t>
       </w:r>
-      <w:bookmarkEnd w:id="49"/>
+      <w:bookmarkEnd w:id="50"/>
     </w:p>
     <w:p>
       <w:pPr>
@@ -9376,11 +9387,11 @@
       <w:pPr>
         <w:pStyle w:val="Kop3"/>
       </w:pPr>
-      <w:bookmarkStart w:id="50" w:name="_Toc194568243"/>
+      <w:bookmarkStart w:id="51" w:name="_Toc194568243"/>
       <w:r>
         <w:t>Bishop</w:t>
       </w:r>
-      <w:bookmarkEnd w:id="50"/>
+      <w:bookmarkEnd w:id="51"/>
     </w:p>
     <w:p>
       <w:pPr>
@@ -9757,7 +9768,7 @@
       <w:pPr>
         <w:pStyle w:val="figuur"/>
       </w:pPr>
-      <w:bookmarkStart w:id="51" w:name="_Ref194565032"/>
+      <w:bookmarkStart w:id="52" w:name="_Ref194565032"/>
       <w:r>
         <w:t xml:space="preserve">figuur </w:t>
       </w:r>
@@ -9800,7 +9811,7 @@
       <w:r>
         <w:fldChar w:fldCharType="end"/>
       </w:r>
-      <w:bookmarkEnd w:id="51"/>
+      <w:bookmarkEnd w:id="52"/>
       <w:r>
         <w:t>: Voorbeeld gridinstellingen Bishop voor STBI</w:t>
       </w:r>
@@ -9814,11 +9825,11 @@
       <w:pPr>
         <w:pStyle w:val="Kop3"/>
       </w:pPr>
-      <w:bookmarkStart w:id="52" w:name="_Toc194568244"/>
+      <w:bookmarkStart w:id="53" w:name="_Toc194568244"/>
       <w:r>
         <w:t>Uplift Van</w:t>
       </w:r>
-      <w:bookmarkEnd w:id="52"/>
+      <w:bookmarkEnd w:id="53"/>
     </w:p>
     <w:p>
       <w:pPr>
@@ -9918,11 +9929,11 @@
       <w:pPr>
         <w:pStyle w:val="Kop3"/>
       </w:pPr>
-      <w:bookmarkStart w:id="53" w:name="_Toc194568245"/>
+      <w:bookmarkStart w:id="54" w:name="_Toc194568245"/>
       <w:r>
         <w:t>Randvoorwaardes glijvlak</w:t>
       </w:r>
-      <w:bookmarkEnd w:id="53"/>
+      <w:bookmarkEnd w:id="54"/>
     </w:p>
     <w:p>
       <w:pPr>
@@ -10193,7 +10204,7 @@
       <w:pPr>
         <w:pStyle w:val="figuur"/>
       </w:pPr>
-      <w:bookmarkStart w:id="54" w:name="_Ref194567882"/>
+      <w:bookmarkStart w:id="55" w:name="_Ref194567882"/>
       <w:r>
         <w:t xml:space="preserve">figuur </w:t>
       </w:r>
@@ -10236,7 +10247,7 @@
       <w:r>
         <w:fldChar w:fldCharType="end"/>
       </w:r>
-      <w:bookmarkEnd w:id="54"/>
+      <w:bookmarkEnd w:id="55"/>
       <w:r>
         <w:t>: Voorbeeld zonering</w:t>
       </w:r>
@@ -10250,13 +10261,13 @@
       <w:pPr>
         <w:pStyle w:val="Kop2"/>
       </w:pPr>
-      <w:bookmarkStart w:id="55" w:name="_Ref194060431"/>
-      <w:bookmarkStart w:id="56" w:name="_Toc194568246"/>
+      <w:bookmarkStart w:id="56" w:name="_Ref194060431"/>
+      <w:bookmarkStart w:id="57" w:name="_Toc194568246"/>
       <w:r>
         <w:t>Berekeningen</w:t>
       </w:r>
-      <w:bookmarkEnd w:id="55"/>
       <w:bookmarkEnd w:id="56"/>
+      <w:bookmarkEnd w:id="57"/>
     </w:p>
     <w:p>
       <w:pPr>
@@ -10503,7 +10514,7 @@
         <w:pStyle w:val="figuur"/>
         <w:ind w:left="360"/>
       </w:pPr>
-      <w:bookmarkStart w:id="57" w:name="_Ref194393542"/>
+      <w:bookmarkStart w:id="58" w:name="_Ref194393542"/>
       <w:r>
         <w:t xml:space="preserve">figuur </w:t>
       </w:r>
@@ -10546,7 +10557,7 @@
       <w:r>
         <w:fldChar w:fldCharType="end"/>
       </w:r>
-      <w:bookmarkEnd w:id="57"/>
+      <w:bookmarkEnd w:id="58"/>
       <w:r>
         <w:t>: Voorbeeld van berekening met twee scenario's</w:t>
       </w:r>
@@ -10720,13 +10731,13 @@
       <w:pPr>
         <w:pStyle w:val="Kop1"/>
       </w:pPr>
-      <w:bookmarkStart w:id="58" w:name="_Toc194568247"/>
-      <w:commentRangeStart w:id="59"/>
+      <w:bookmarkStart w:id="59" w:name="_Toc194568247"/>
+      <w:commentRangeStart w:id="60"/>
       <w:r>
         <w:lastRenderedPageBreak/>
         <w:t>Technische documentatie</w:t>
       </w:r>
-      <w:commentRangeEnd w:id="59"/>
+      <w:commentRangeEnd w:id="60"/>
       <w:r>
         <w:rPr>
           <w:rStyle w:val="Verwijzingopmerking"/>
@@ -10735,31 +10746,31 @@
           <w:bCs w:val="0"/>
           <w:color w:val="221E1F"/>
         </w:rPr>
-        <w:commentReference w:id="59"/>
-      </w:r>
-      <w:bookmarkEnd w:id="58"/>
+        <w:commentReference w:id="60"/>
+      </w:r>
+      <w:bookmarkEnd w:id="59"/>
     </w:p>
     <w:p>
       <w:pPr>
         <w:pStyle w:val="Kop2"/>
       </w:pPr>
-      <w:bookmarkStart w:id="60" w:name="_Toc194568248"/>
-      <w:bookmarkStart w:id="61" w:name="_Ref194056495"/>
-      <w:bookmarkStart w:id="62" w:name="_Ref194059631"/>
+      <w:bookmarkStart w:id="61" w:name="_Toc194568248"/>
+      <w:bookmarkStart w:id="62" w:name="_Ref194056495"/>
+      <w:bookmarkStart w:id="63" w:name="_Ref194059631"/>
       <w:r>
         <w:t>Geometrie</w:t>
       </w:r>
-      <w:bookmarkEnd w:id="60"/>
+      <w:bookmarkEnd w:id="61"/>
     </w:p>
     <w:p>
       <w:pPr>
         <w:pStyle w:val="Kop3"/>
       </w:pPr>
-      <w:bookmarkStart w:id="63" w:name="_Toc194568249"/>
+      <w:bookmarkStart w:id="64" w:name="_Toc194568249"/>
       <w:r>
         <w:t>Het L-coördinaat</w:t>
       </w:r>
-      <w:bookmarkEnd w:id="63"/>
+      <w:bookmarkEnd w:id="64"/>
     </w:p>
     <w:p>
       <w:pPr>
@@ -10796,8 +10807,8 @@
         <w:pStyle w:val="Plattetekst"/>
       </w:pPr>
     </w:p>
-    <w:bookmarkEnd w:id="61"/>
     <w:bookmarkEnd w:id="62"/>
+    <w:bookmarkEnd w:id="63"/>
     <w:p>
       <w:pPr>
         <w:pStyle w:val="Plattetekst"/>
@@ -10822,11 +10833,11 @@
       <w:pPr>
         <w:pStyle w:val="Kop2"/>
       </w:pPr>
-      <w:bookmarkStart w:id="64" w:name="_Toc194568250"/>
+      <w:bookmarkStart w:id="65" w:name="_Toc194568250"/>
       <w:r>
         <w:t>Bodemopbouw</w:t>
       </w:r>
-      <w:bookmarkEnd w:id="64"/>
+      <w:bookmarkEnd w:id="65"/>
     </w:p>
     <w:p>
       <w:pPr>
@@ -10862,11 +10873,11 @@
       <w:pPr>
         <w:pStyle w:val="Kop2"/>
       </w:pPr>
-      <w:bookmarkStart w:id="65" w:name="_Ref199164374"/>
+      <w:bookmarkStart w:id="66" w:name="_Ref199164374"/>
       <w:r>
         <w:t>Waterspanningen</w:t>
       </w:r>
-      <w:bookmarkEnd w:id="65"/>
+      <w:bookmarkEnd w:id="66"/>
     </w:p>
     <w:p>
       <w:pPr>
@@ -11081,16 +11092,16 @@
       <w:pPr>
         <w:pStyle w:val="Kop3"/>
       </w:pPr>
-      <w:bookmarkStart w:id="66" w:name="_Toc194568251"/>
+      <w:bookmarkStart w:id="67" w:name="_Toc194568251"/>
       <w:r>
         <w:lastRenderedPageBreak/>
         <w:t>F</w:t>
       </w:r>
-      <w:commentRangeStart w:id="67"/>
+      <w:commentRangeStart w:id="68"/>
       <w:r>
         <w:t>reatische lijn</w:t>
       </w:r>
-      <w:commentRangeEnd w:id="67"/>
+      <w:commentRangeEnd w:id="68"/>
       <w:r>
         <w:rPr>
           <w:rStyle w:val="Verwijzingopmerking"/>
@@ -11099,9 +11110,9 @@
           <w:bCs w:val="0"/>
           <w:color w:val="221E1F"/>
         </w:rPr>
-        <w:commentReference w:id="67"/>
-      </w:r>
-      <w:bookmarkEnd w:id="66"/>
+        <w:commentReference w:id="68"/>
+      </w:r>
+      <w:bookmarkEnd w:id="67"/>
     </w:p>
     <w:p>
       <w:pPr>
@@ -11119,7 +11130,7 @@
           <w:bCs/>
         </w:rPr>
       </w:pPr>
-      <w:commentRangeStart w:id="68"/>
+      <w:commentRangeStart w:id="69"/>
       <w:r>
         <w:rPr>
           <w:b/>
@@ -11127,12 +11138,12 @@
         </w:rPr>
         <w:t>Snijpunt waterstand met buitentalud</w:t>
       </w:r>
-      <w:commentRangeEnd w:id="68"/>
+      <w:commentRangeEnd w:id="69"/>
       <w:r>
         <w:rPr>
           <w:rStyle w:val="Verwijzingopmerking"/>
         </w:rPr>
-        <w:commentReference w:id="68"/>
+        <w:commentReference w:id="69"/>
       </w:r>
     </w:p>
     <w:p>
@@ -11164,16 +11175,16 @@
       <w:r>
         <w:t>Als het maaiveld bij “</w:t>
       </w:r>
-      <w:commentRangeStart w:id="69"/>
+      <w:commentRangeStart w:id="70"/>
       <w:r>
         <w:t>Kruin buitentalud</w:t>
       </w:r>
-      <w:commentRangeEnd w:id="69"/>
+      <w:commentRangeEnd w:id="70"/>
       <w:r>
         <w:rPr>
           <w:rStyle w:val="Verwijzingopmerking"/>
         </w:rPr>
-        <w:commentReference w:id="69"/>
+        <w:commentReference w:id="70"/>
       </w:r>
       <w:r>
         <w:t>” en buitenwaarts hiervan lager is gelegen van de waterstand dan wordt er geen snijpunt gevonden. In dit geval worden de opgegeven freatische lijn zonder snijpunt toegepast. Dit resulteert mogelijk in een niet-horizontaal wateroppervlak.</w:t>
@@ -11276,7 +11287,7 @@
         <w:t>Aandachtspunt:</w:t>
       </w:r>
     </w:p>
-    <w:commentRangeStart w:id="70"/>
+    <w:commentRangeStart w:id="71"/>
     <w:p>
       <w:pPr>
         <w:pStyle w:val="Plattetekst"/>
@@ -11361,12 +11372,12 @@
           </mc:Fallback>
         </mc:AlternateContent>
       </w:r>
-      <w:commentRangeEnd w:id="70"/>
+      <w:commentRangeEnd w:id="71"/>
       <w:r>
         <w:rPr>
           <w:rStyle w:val="Verwijzingopmerking"/>
         </w:rPr>
-        <w:commentReference w:id="70"/>
+        <w:commentReference w:id="71"/>
       </w:r>
     </w:p>
     <w:p>
@@ -11457,11 +11468,11 @@
       <w:pPr>
         <w:pStyle w:val="Kop3"/>
       </w:pPr>
-      <w:bookmarkStart w:id="71" w:name="_Ref199162034"/>
+      <w:bookmarkStart w:id="72" w:name="_Ref199162034"/>
       <w:r>
         <w:t>Referentielijn</w:t>
       </w:r>
-      <w:bookmarkEnd w:id="71"/>
+      <w:bookmarkEnd w:id="72"/>
     </w:p>
     <w:p>
       <w:pPr>
@@ -11485,7 +11496,7 @@
         </w:rPr>
         <w:t xml:space="preserve"> w</w:t>
       </w:r>
-      <w:commentRangeStart w:id="72"/>
+      <w:commentRangeStart w:id="73"/>
       <w:r>
         <w:rPr>
           <w:b/>
@@ -11493,12 +11504,12 @@
         </w:rPr>
         <w:t>atervoerende laag</w:t>
       </w:r>
-      <w:commentRangeEnd w:id="72"/>
+      <w:commentRangeEnd w:id="73"/>
       <w:r>
         <w:rPr>
           <w:rStyle w:val="Verwijzingopmerking"/>
         </w:rPr>
-        <w:commentReference w:id="72"/>
+        <w:commentReference w:id="73"/>
       </w:r>
     </w:p>
     <w:p>
@@ -11642,7 +11653,7 @@
           <w:bCs/>
         </w:rPr>
       </w:pPr>
-      <w:commentRangeStart w:id="73"/>
+      <w:commentRangeStart w:id="74"/>
       <w:r>
         <w:rPr>
           <w:b/>
@@ -11650,12 +11661,12 @@
         </w:rPr>
         <w:t>Toelichting bepalen onderkant/bovenkant grondlaag</w:t>
       </w:r>
-      <w:commentRangeEnd w:id="73"/>
+      <w:commentRangeEnd w:id="74"/>
       <w:r>
         <w:rPr>
           <w:rStyle w:val="Verwijzingopmerking"/>
         </w:rPr>
-        <w:commentReference w:id="73"/>
+        <w:commentReference w:id="74"/>
       </w:r>
     </w:p>
     <w:p>
@@ -11751,7 +11762,7 @@
       <w:r>
         <w:t xml:space="preserve">Indien een positieve indringingslengte is opgegeven dan geldt deze vanaf de bovenkant van de bovenste watervoerende tussenlaag. </w:t>
       </w:r>
-      <w:commentRangeStart w:id="74"/>
+      <w:commentRangeStart w:id="75"/>
       <w:r>
         <w:t>Wanneer de indringingslengte negatief is, geldt deze vanaf de onderzijde van de onderste watervoerende tussenlaag</w:t>
       </w:r>
@@ -11761,12 +11772,12 @@
       <w:r>
         <w:t xml:space="preserve"> De referentielijnen op basis van indringing worden dus niet op meerdere watervoerende tussenlagen toegepast en kunnen niet tussen watervoerende tussenlagen worden toegepast. </w:t>
       </w:r>
-      <w:commentRangeEnd w:id="74"/>
+      <w:commentRangeEnd w:id="75"/>
       <w:r>
         <w:rPr>
           <w:rStyle w:val="Verwijzingopmerking"/>
         </w:rPr>
-        <w:commentReference w:id="74"/>
+        <w:commentReference w:id="75"/>
       </w:r>
       <w:r>
         <w:t>Dit is ook het geval wanneer de indringingslengte wordt gehanteerd op basis van een referentielijn waarvan er meerdere met dezelfde naam aanwezig zijn.</w:t>
@@ -11827,13 +11838,13 @@
       <w:pPr>
         <w:pStyle w:val="Kop2"/>
       </w:pPr>
-      <w:bookmarkStart w:id="75" w:name="_Ref194063286"/>
-      <w:bookmarkStart w:id="76" w:name="_Toc194568252"/>
+      <w:bookmarkStart w:id="76" w:name="_Ref194063286"/>
+      <w:bookmarkStart w:id="77" w:name="_Toc194568252"/>
       <w:r>
         <w:t>State points</w:t>
       </w:r>
-      <w:bookmarkEnd w:id="75"/>
       <w:bookmarkEnd w:id="76"/>
+      <w:bookmarkEnd w:id="77"/>
     </w:p>
     <w:p>
       <w:pPr>
@@ -11880,12 +11891,12 @@
       <w:pPr>
         <w:pStyle w:val="BijlageKopje1"/>
       </w:pPr>
-      <w:bookmarkStart w:id="77" w:name="_Toc194568457"/>
+      <w:bookmarkStart w:id="78" w:name="_Toc194568457"/>
       <w:r>
         <w:lastRenderedPageBreak/>
         <w:t>Bijlage</w:t>
       </w:r>
-      <w:bookmarkEnd w:id="77"/>
+      <w:bookmarkEnd w:id="78"/>
     </w:p>
     <w:p>
       <w:pPr>
@@ -11938,7 +11949,7 @@
       </w:r>
     </w:p>
   </w:comment>
-  <w:comment w:id="35" w:author="Daniël Kentrop" w:date="2025-07-03T16:11:00Z" w:initials="DK">
+  <w:comment w:id="33" w:author="Daniël Kentrop" w:date="2025-07-07T11:19:00Z" w:initials="DK">
     <w:p>
       <w:pPr>
         <w:pStyle w:val="Tekstopmerking"/>
@@ -11950,11 +11961,54 @@
         <w:annotationRef/>
       </w:r>
       <w:r>
-        <w:t>Met qDAMEdit kun je enkel maar bestaande punten selecteren (mu.v. het tweede VB punt). Leest qdam bestanden in met kar. punten waar een profielpunt ontbreekt?</w:t>
+        <w:rPr>
+          <w:noProof/>
+        </w:rPr>
+        <w:drawing>
+          <wp:inline distT="0" distB="0" distL="0" distR="0" wp14:anchorId="11CC0345" wp14:editId="7D972CB1">
+            <wp:extent cx="5449060" cy="2600688"/>
+            <wp:effectExtent l="0" t="0" r="0" b="9525"/>
+            <wp:docPr id="1881939990" name="Afbeelding 12" descr="Image"/>
+            <wp:cNvGraphicFramePr>
+              <a:graphicFrameLocks xmlns:a="http://schemas.openxmlformats.org/drawingml/2006/main" noChangeAspect="1"/>
+            </wp:cNvGraphicFramePr>
+            <a:graphic xmlns:a="http://schemas.openxmlformats.org/drawingml/2006/main">
+              <a:graphicData uri="http://schemas.openxmlformats.org/drawingml/2006/picture">
+                <pic:pic xmlns:pic="http://schemas.openxmlformats.org/drawingml/2006/picture">
+                  <pic:nvPicPr>
+                    <pic:cNvPr id="1881939990" name="Afbeelding 1881939990" descr="Image"/>
+                    <pic:cNvPicPr/>
+                  </pic:nvPicPr>
+                  <pic:blipFill>
+                    <a:blip r:embed="rId1">
+                      <a:extLst>
+                        <a:ext uri="{28A0092B-C50C-407E-A947-70E740481C1C}">
+                          <a14:useLocalDpi xmlns:a14="http://schemas.microsoft.com/office/drawing/2010/main" val="0"/>
+                        </a:ext>
+                      </a:extLst>
+                    </a:blip>
+                    <a:stretch>
+                      <a:fillRect/>
+                    </a:stretch>
+                  </pic:blipFill>
+                  <pic:spPr>
+                    <a:xfrm>
+                      <a:off x="0" y="0"/>
+                      <a:ext cx="5449060" cy="2600688"/>
+                    </a:xfrm>
+                    <a:prstGeom prst="rect">
+                      <a:avLst/>
+                    </a:prstGeom>
+                  </pic:spPr>
+                </pic:pic>
+              </a:graphicData>
+            </a:graphic>
+          </wp:inline>
+        </w:drawing>
       </w:r>
     </w:p>
   </w:comment>
-  <w:comment w:id="39" w:author="Daniël Kentrop" w:date="2025-05-26T14:17:00Z" w:initials="DK">
+  <w:comment w:id="36" w:author="Daniël Kentrop" w:date="2025-07-03T16:11:00Z" w:initials="DK">
     <w:p>
       <w:pPr>
         <w:pStyle w:val="Tekstopmerking"/>
@@ -11966,11 +12020,11 @@
         <w:annotationRef/>
       </w:r>
       <w:r>
-        <w:t>Verwijzing opnemen</w:t>
+        <w:t>Met qDAMEdit kun je enkel maar bestaande punten selecteren (mu.v. het tweede VB punt). Leest qdam bestanden in met kar. punten waar een profielpunt ontbreekt?</w:t>
       </w:r>
     </w:p>
   </w:comment>
-  <w:comment w:id="43" w:author="Daniël Kentrop" w:date="2025-04-24T16:35:00Z" w:initials="DK">
+  <w:comment w:id="40" w:author="Daniël Kentrop" w:date="2025-05-26T14:17:00Z" w:initials="DK">
     <w:p>
       <w:pPr>
         <w:pStyle w:val="Tekstopmerking"/>
@@ -11982,11 +12036,11 @@
         <w:annotationRef/>
       </w:r>
       <w:r>
-        <w:t>Voor versie met waterspanningen: Aandachtspunt klikken buitenkruinlijn i.v.m. zoeken van snijpunt met maaiveld en waterstand. -&gt; indien geen snijpunt, dan wordt gewoon de opgegeven offset gehanteerd.</w:t>
+        <w:t>Verwijzing opnemen</w:t>
       </w:r>
     </w:p>
   </w:comment>
-  <w:comment w:id="44" w:author="Daniël Kentrop" w:date="2025-04-01T09:13:00Z" w:initials="DK">
+  <w:comment w:id="44" w:author="Daniël Kentrop" w:date="2025-04-24T16:35:00Z" w:initials="DK">
     <w:p>
       <w:pPr>
         <w:pStyle w:val="Tekstopmerking"/>
@@ -11998,11 +12052,11 @@
         <w:annotationRef/>
       </w:r>
       <w:r>
-        <w:t>Check: kolom- en tabbladnamen met dubbele aanhalingstekens. Waardes (bv. opties) met enkele aanhalingstekens</w:t>
+        <w:t>Voor versie met waterspanningen: Aandachtspunt klikken buitenkruinlijn i.v.m. zoeken van snijpunt met maaiveld en waterstand. -&gt; indien geen snijpunt, dan wordt gewoon de opgegeven offset gehanteerd.</w:t>
       </w:r>
     </w:p>
   </w:comment>
-  <w:comment w:id="59" w:author="Daniël Kentrop" w:date="2025-04-03T10:22:00Z" w:initials="DK">
+  <w:comment w:id="45" w:author="Daniël Kentrop" w:date="2025-04-01T09:13:00Z" w:initials="DK">
     <w:p>
       <w:pPr>
         <w:pStyle w:val="Tekstopmerking"/>
@@ -12014,11 +12068,11 @@
         <w:annotationRef/>
       </w:r>
       <w:r>
-        <w:t>Moet nog verder uitgewerkt</w:t>
+        <w:t>Check: kolom- en tabbladnamen met dubbele aanhalingstekens. Waardes (bv. opties) met enkele aanhalingstekens</w:t>
       </w:r>
     </w:p>
   </w:comment>
-  <w:comment w:id="67" w:author="Daniël Kentrop" w:date="2025-04-03T11:12:00Z" w:initials="DK">
+  <w:comment w:id="60" w:author="Daniël Kentrop" w:date="2025-04-03T10:22:00Z" w:initials="DK">
     <w:p>
       <w:pPr>
         <w:pStyle w:val="Tekstopmerking"/>
@@ -12030,11 +12084,11 @@
         <w:annotationRef/>
       </w:r>
       <w:r>
-        <w:t>Aantekeningen waterspanningen: later uit te werken tot heldere documentatie</w:t>
+        <w:t>Moet nog verder uitgewerkt</w:t>
       </w:r>
     </w:p>
   </w:comment>
-  <w:comment w:id="68" w:author="Daniël Kentrop" w:date="2025-04-08T09:59:00Z" w:initials="DK">
+  <w:comment w:id="68" w:author="Daniël Kentrop" w:date="2025-04-03T11:12:00Z" w:initials="DK">
     <w:p>
       <w:pPr>
         <w:pStyle w:val="Tekstopmerking"/>
@@ -12046,11 +12100,11 @@
         <w:annotationRef/>
       </w:r>
       <w:r>
-        <w:t>Plaatje?</w:t>
+        <w:t>Aantekeningen waterspanningen: later uit te werken tot heldere documentatie</w:t>
       </w:r>
     </w:p>
   </w:comment>
-  <w:comment w:id="69" w:author="Daniël Kentrop" w:date="2025-04-25T09:25:00Z" w:initials="DK">
+  <w:comment w:id="69" w:author="Daniël Kentrop" w:date="2025-04-08T09:59:00Z" w:initials="DK">
     <w:p>
       <w:pPr>
         <w:pStyle w:val="Tekstopmerking"/>
@@ -12062,11 +12116,11 @@
         <w:annotationRef/>
       </w:r>
       <w:r>
-        <w:t>Consistent namen voor karakteristieke punten gebruiken</w:t>
+        <w:t>Plaatje?</w:t>
       </w:r>
     </w:p>
   </w:comment>
-  <w:comment w:id="70" w:author="Daniël Kentrop" w:date="2025-04-08T11:32:00Z" w:initials="DK">
+  <w:comment w:id="70" w:author="Daniël Kentrop" w:date="2025-04-25T09:25:00Z" w:initials="DK">
     <w:p>
       <w:pPr>
         <w:pStyle w:val="Tekstopmerking"/>
@@ -12078,11 +12132,11 @@
         <w:annotationRef/>
       </w:r>
       <w:r>
-        <w:t>Aanpassen, want tussenliggende punten gaan verwijderd worden</w:t>
+        <w:t>Consistent namen voor karakteristieke punten gebruiken</w:t>
       </w:r>
     </w:p>
   </w:comment>
-  <w:comment w:id="72" w:author="Daniël Kentrop" w:date="2025-04-25T09:22:00Z" w:initials="DK">
+  <w:comment w:id="71" w:author="Daniël Kentrop" w:date="2025-04-08T11:32:00Z" w:initials="DK">
     <w:p>
       <w:pPr>
         <w:pStyle w:val="Tekstopmerking"/>
@@ -12094,29 +12148,11 @@
         <w:annotationRef/>
       </w:r>
       <w:r>
-        <w:t>Voorbeeld met plaatjes.</w:t>
-      </w:r>
-    </w:p>
-    <w:p>
-      <w:pPr>
-        <w:pStyle w:val="Tekstopmerking"/>
-        <w:ind w:left="300"/>
-      </w:pPr>
-      <w:r>
-        <w:t>Zandlaag onderbroken door sloot</w:t>
-      </w:r>
-    </w:p>
-    <w:p>
-      <w:pPr>
-        <w:pStyle w:val="Tekstopmerking"/>
-        <w:ind w:left="300"/>
-      </w:pPr>
-      <w:r>
-        <w:t>Zandlaag doodlopend</w:t>
+        <w:t>Aanpassen, want tussenliggende punten gaan verwijderd worden</w:t>
       </w:r>
     </w:p>
   </w:comment>
-  <w:comment w:id="73" w:author="Daniël Kentrop" w:date="2025-04-25T11:50:00Z" w:initials="DK">
+  <w:comment w:id="73" w:author="Daniël Kentrop" w:date="2025-04-25T09:22:00Z" w:initials="DK">
     <w:p>
       <w:pPr>
         <w:pStyle w:val="Tekstopmerking"/>
@@ -12128,11 +12164,45 @@
         <w:annotationRef/>
       </w:r>
       <w:r>
-        <w:t>Kijken of dit nodig is.</w:t>
+        <w:t>Voorbeeld met plaatjes.</w:t>
+      </w:r>
+    </w:p>
+    <w:p>
+      <w:pPr>
+        <w:pStyle w:val="Tekstopmerking"/>
+        <w:ind w:left="300"/>
+      </w:pPr>
+      <w:r>
+        <w:t>Zandlaag onderbroken door sloot</w:t>
+      </w:r>
+    </w:p>
+    <w:p>
+      <w:pPr>
+        <w:pStyle w:val="Tekstopmerking"/>
+        <w:ind w:left="300"/>
+      </w:pPr>
+      <w:r>
+        <w:t>Zandlaag doodlopend</w:t>
       </w:r>
     </w:p>
   </w:comment>
-  <w:comment w:id="74" w:author="Daniël Kentrop" w:date="2025-04-25T10:31:00Z" w:initials="DK">
+  <w:comment w:id="74" w:author="Daniël Kentrop" w:date="2025-04-25T11:50:00Z" w:initials="DK">
+    <w:p>
+      <w:pPr>
+        <w:pStyle w:val="Tekstopmerking"/>
+      </w:pPr>
+      <w:r>
+        <w:rPr>
+          <w:rStyle w:val="Verwijzingopmerking"/>
+        </w:rPr>
+        <w:annotationRef/>
+      </w:r>
+      <w:r>
+        <w:t>Kijken of dit nodig is.</w:t>
+      </w:r>
+    </w:p>
+  </w:comment>
+  <w:comment w:id="75" w:author="Daniël Kentrop" w:date="2025-04-25T10:31:00Z" w:initials="DK">
     <w:p>
       <w:pPr>
         <w:pStyle w:val="Tekstopmerking"/>
@@ -12155,6 +12225,7 @@
 <w15:commentsEx xmlns:wpc="http://schemas.microsoft.com/office/word/2010/wordprocessingCanvas" xmlns:cx="http://schemas.microsoft.com/office/drawing/2014/chartex" xmlns:cx1="http://schemas.microsoft.com/office/drawing/2015/9/8/chartex" xmlns:cx2="http://schemas.microsoft.com/office/drawing/2015/10/21/chartex" xmlns:cx3="http://schemas.microsoft.com/office/drawing/2016/5/9/chartex" xmlns:cx4="http://schemas.microsoft.com/office/drawing/2016/5/10/chartex" xmlns:cx5="http://schemas.microsoft.com/office/drawing/2016/5/11/chartex" xmlns:cx6="http://schemas.microsoft.com/office/drawing/2016/5/12/chartex" xmlns:cx7="http://schemas.microsoft.com/office/drawing/2016/5/13/chartex" xmlns:cx8="http://schemas.microsoft.com/office/drawing/2016/5/14/chartex" xmlns:mc="http://schemas.openxmlformats.org/markup-compatibility/2006" xmlns:aink="http://schemas.microsoft.com/office/drawing/2016/ink" xmlns:am3d="http://schemas.microsoft.com/office/drawing/2017/model3d" xmlns:o="urn:schemas-microsoft-com:office:office" xmlns:oel="http://schemas.microsoft.com/office/2019/extlst" xmlns:r="http://schemas.openxmlformats.org/officeDocument/2006/relationships" xmlns:m="http://schemas.openxmlformats.org/officeDocument/2006/math" xmlns:v="urn:schemas-microsoft-com:vml" xmlns:wp14="http://schemas.microsoft.com/office/word/2010/wordprocessingDrawing" xmlns:wp="http://schemas.openxmlformats.org/drawingml/2006/wordprocessingDrawing" xmlns:w10="urn:schemas-microsoft-com:office:word" xmlns:w="http://schemas.openxmlformats.org/wordprocessingml/2006/main" xmlns:w14="http://schemas.microsoft.com/office/word/2010/wordml" xmlns:w15="http://schemas.microsoft.com/office/word/2012/wordml" xmlns:w16cex="http://schemas.microsoft.com/office/word/2018/wordml/cex" xmlns:w16cid="http://schemas.microsoft.com/office/word/2016/wordml/cid" xmlns:w16="http://schemas.microsoft.com/office/word/2018/wordml" xmlns:w16du="http://schemas.microsoft.com/office/word/2023/wordml/word16du" xmlns:w16sdtdh="http://schemas.microsoft.com/office/word/2020/wordml/sdtdatahash" xmlns:w16sdtfl="http://schemas.microsoft.com/office/word/2024/wordml/sdtformatlock" xmlns:w16se="http://schemas.microsoft.com/office/word/2015/wordml/symex" xmlns:wpg="http://schemas.microsoft.com/office/word/2010/wordprocessingGroup" xmlns:wpi="http://schemas.microsoft.com/office/word/2010/wordprocessingInk" xmlns:wne="http://schemas.microsoft.com/office/word/2006/wordml" xmlns:wps="http://schemas.microsoft.com/office/word/2010/wordprocessingShape" mc:Ignorable="w14 w15 w16se w16cid w16 w16cex w16sdtdh w16sdtfl w16du wp14">
   <w15:commentEx w15:paraId="65B0951A" w15:done="0"/>
   <w15:commentEx w15:paraId="0EFCBB77" w15:done="0"/>
+  <w15:commentEx w15:paraId="2E4C42AC" w15:done="0"/>
   <w15:commentEx w15:paraId="5438A9CB" w15:done="0"/>
   <w15:commentEx w15:paraId="1F7BB50D" w15:done="0"/>
   <w15:commentEx w15:paraId="7579155E" w15:done="0"/>
@@ -12174,6 +12245,7 @@
 <w16cex:commentsExtensible xmlns:wpc="http://schemas.microsoft.com/office/word/2010/wordprocessingCanvas" xmlns:cx="http://schemas.microsoft.com/office/drawing/2014/chartex" xmlns:cx1="http://schemas.microsoft.com/office/drawing/2015/9/8/chartex" xmlns:cx2="http://schemas.microsoft.com/office/drawing/2015/10/21/chartex" xmlns:cx3="http://schemas.microsoft.com/office/drawing/2016/5/9/chartex" xmlns:cx4="http://schemas.microsoft.com/office/drawing/2016/5/10/chartex" xmlns:cx5="http://schemas.microsoft.com/office/drawing/2016/5/11/chartex" xmlns:cx6="http://schemas.microsoft.com/office/drawing/2016/5/12/chartex" xmlns:cx7="http://schemas.microsoft.com/office/drawing/2016/5/13/chartex" xmlns:cx8="http://schemas.microsoft.com/office/drawing/2016/5/14/chartex" xmlns:cr="http://schemas.microsoft.com/office/comments/2020/reactions" xmlns:mc="http://schemas.openxmlformats.org/markup-compatibility/2006" xmlns:aink="http://schemas.microsoft.com/office/drawing/2016/ink" xmlns:am3d="http://schemas.microsoft.com/office/drawing/2017/model3d" xmlns:o="urn:schemas-microsoft-com:office:office" xmlns:oel="http://schemas.microsoft.com/office/2019/extlst" xmlns:r="http://schemas.openxmlformats.org/officeDocument/2006/relationships" xmlns:m="http://schemas.openxmlformats.org/officeDocument/2006/math" xmlns:v="urn:schemas-microsoft-com:vml" xmlns:wp14="http://schemas.microsoft.com/office/word/2010/wordprocessingDrawing" xmlns:wp="http://schemas.openxmlformats.org/drawingml/2006/wordprocessingDrawing" xmlns:w10="urn:schemas-microsoft-com:office:word" xmlns:w="http://schemas.openxmlformats.org/wordprocessingml/2006/main" xmlns:w14="http://schemas.microsoft.com/office/word/2010/wordml" xmlns:w15="http://schemas.microsoft.com/office/word/2012/wordml" xmlns:w16cex="http://schemas.microsoft.com/office/word/2018/wordml/cex" xmlns:w16cid="http://schemas.microsoft.com/office/word/2016/wordml/cid" xmlns:w16="http://schemas.microsoft.com/office/word/2018/wordml" xmlns:w16du="http://schemas.microsoft.com/office/word/2023/wordml/word16du" xmlns:w16sdtdh="http://schemas.microsoft.com/office/word/2020/wordml/sdtdatahash" xmlns:w16sdtfl="http://schemas.microsoft.com/office/word/2024/wordml/sdtformatlock" xmlns:w16se="http://schemas.microsoft.com/office/word/2015/wordml/symex" xmlns:wpg="http://schemas.microsoft.com/office/word/2010/wordprocessingGroup" xmlns:wpi="http://schemas.microsoft.com/office/word/2010/wordprocessingInk" xmlns:wne="http://schemas.microsoft.com/office/word/2006/wordml" xmlns:wps="http://schemas.microsoft.com/office/word/2010/wordprocessingShape" mc:Ignorable="w14 w15 w16se w16cid w16 w16cex w16sdtdh w16sdtfl cr w16du wp14">
   <w16cex:commentExtensible w16cex:durableId="07FAF956" w16cex:dateUtc="2025-03-28T13:32:00Z"/>
   <w16cex:commentExtensible w16cex:durableId="39BA5F12" w16cex:dateUtc="2025-05-26T07:58:00Z"/>
+  <w16cex:commentExtensible w16cex:durableId="402CA2F0" w16cex:dateUtc="2025-07-07T09:19:00Z"/>
   <w16cex:commentExtensible w16cex:durableId="22A34B3C" w16cex:dateUtc="2025-07-03T14:11:00Z"/>
   <w16cex:commentExtensible w16cex:durableId="71CC4F57" w16cex:dateUtc="2025-05-26T12:17:00Z"/>
   <w16cex:commentExtensible w16cex:durableId="546DFD17" w16cex:dateUtc="2025-04-24T14:35:00Z"/>
@@ -12193,6 +12265,7 @@
 <w16cid:commentsIds xmlns:wpc="http://schemas.microsoft.com/office/word/2010/wordprocessingCanvas" xmlns:cx="http://schemas.microsoft.com/office/drawing/2014/chartex" xmlns:cx1="http://schemas.microsoft.com/office/drawing/2015/9/8/chartex" xmlns:cx2="http://schemas.microsoft.com/office/drawing/2015/10/21/chartex" xmlns:cx3="http://schemas.microsoft.com/office/drawing/2016/5/9/chartex" xmlns:cx4="http://schemas.microsoft.com/office/drawing/2016/5/10/chartex" xmlns:cx5="http://schemas.microsoft.com/office/drawing/2016/5/11/chartex" xmlns:cx6="http://schemas.microsoft.com/office/drawing/2016/5/12/chartex" xmlns:cx7="http://schemas.microsoft.com/office/drawing/2016/5/13/chartex" xmlns:cx8="http://schemas.microsoft.com/office/drawing/2016/5/14/chartex" xmlns:mc="http://schemas.openxmlformats.org/markup-compatibility/2006" xmlns:aink="http://schemas.microsoft.com/office/drawing/2016/ink" xmlns:am3d="http://schemas.microsoft.com/office/drawing/2017/model3d" xmlns:o="urn:schemas-microsoft-com:office:office" xmlns:oel="http://schemas.microsoft.com/office/2019/extlst" xmlns:r="http://schemas.openxmlformats.org/officeDocument/2006/relationships" xmlns:m="http://schemas.openxmlformats.org/officeDocument/2006/math" xmlns:v="urn:schemas-microsoft-com:vml" xmlns:wp14="http://schemas.microsoft.com/office/word/2010/wordprocessingDrawing" xmlns:wp="http://schemas.openxmlformats.org/drawingml/2006/wordprocessingDrawing" xmlns:w10="urn:schemas-microsoft-com:office:word" xmlns:w="http://schemas.openxmlformats.org/wordprocessingml/2006/main" xmlns:w14="http://schemas.microsoft.com/office/word/2010/wordml" xmlns:w15="http://schemas.microsoft.com/office/word/2012/wordml" xmlns:w16cex="http://schemas.microsoft.com/office/word/2018/wordml/cex" xmlns:w16cid="http://schemas.microsoft.com/office/word/2016/wordml/cid" xmlns:w16="http://schemas.microsoft.com/office/word/2018/wordml" xmlns:w16du="http://schemas.microsoft.com/office/word/2023/wordml/word16du" xmlns:w16sdtdh="http://schemas.microsoft.com/office/word/2020/wordml/sdtdatahash" xmlns:w16sdtfl="http://schemas.microsoft.com/office/word/2024/wordml/sdtformatlock" xmlns:w16se="http://schemas.microsoft.com/office/word/2015/wordml/symex" xmlns:wpg="http://schemas.microsoft.com/office/word/2010/wordprocessingGroup" xmlns:wpi="http://schemas.microsoft.com/office/word/2010/wordprocessingInk" xmlns:wne="http://schemas.microsoft.com/office/word/2006/wordml" xmlns:wps="http://schemas.microsoft.com/office/word/2010/wordprocessingShape" mc:Ignorable="w14 w15 w16se w16cid w16 w16cex w16sdtdh w16sdtfl w16du wp14">
   <w16cid:commentId w16cid:paraId="65B0951A" w16cid:durableId="07FAF956"/>
   <w16cid:commentId w16cid:paraId="0EFCBB77" w16cid:durableId="39BA5F12"/>
+  <w16cid:commentId w16cid:paraId="2E4C42AC" w16cid:durableId="402CA2F0"/>
   <w16cid:commentId w16cid:paraId="5438A9CB" w16cid:durableId="22A34B3C"/>
   <w16cid:commentId w16cid:paraId="1F7BB50D" w16cid:durableId="71CC4F57"/>
   <w16cid:commentId w16cid:paraId="7579155E" w16cid:durableId="546DFD17"/>
@@ -44148,6 +44221,7 @@
     <w:rsid w:val="003A1CCE"/>
     <w:rsid w:val="003C17E6"/>
     <w:rsid w:val="003D1451"/>
+    <w:rsid w:val="003E4858"/>
     <w:rsid w:val="004016E8"/>
     <w:rsid w:val="00446AB6"/>
     <w:rsid w:val="00481853"/>
@@ -45045,6 +45119,34 @@
 </file>
 
 <file path=customXml/item2.xml><?xml version="1.0" encoding="utf-8"?>
+<b:Sources xmlns:b="http://schemas.openxmlformats.org/officeDocument/2006/bibliography" xmlns="http://schemas.openxmlformats.org/officeDocument/2006/bibliography" SelectedStyle="\GostName.XSL" StyleName="GOST - Name Sort" Version="2003"/>
+</file>
+
+<file path=customXml/item3.xml><?xml version="1.0" encoding="utf-8"?>
+<TemplafyTemplateConfiguration><![CDATA[{"elementsMetadata":[{"type":"richTextContentControl","id":"ec8b3160-25f8-414a-80e0-e48d9cb012dc","elementConfiguration":{"binding":"Form.Title","removeAndKeepContent":false,"disableUpdates":false,"type":"text"}},{"type":"richTextContentControl","id":"8403fd50-6acc-4c19-bb76-5adfb21693b6","elementConfiguration":{"binding":"Form.ProjectReference","visibility":{"action":"hide","operator":"equals","compareValue":""},"removeAndKeepContent":false,"disableUpdates":false,"type":"text"}},{"type":"richTextContentControl","id":"d3295b1e-5322-416b-b13f-164e6864cf38","elementConfiguration":{"binding":"Form.Version","visibility":{"action":"hide","operator":"equals","compareValue":""},"removeAndKeepContent":false,"disableUpdates":false,"type":"text"}},{"type":"richTextContentControl","id":"26fb0063-0a6c-4ae6-8a83-a412dca9947c","elementConfiguration":{"format":"{{DateFormats.GeneralDate}}","binding":"Form.Date","removeAndKeepContent":false,"disableUpdates":false,"type":"date"}},{"type":"richTextContentControl","id":"2b60100f-ea86-46ee-a99b-8cdf48105287","elementConfiguration":{"binding":"UserProfile.Entity.Entity","removeAndKeepContent":false,"disableUpdates":false,"type":"text"}},{"type":"richTextContentControl","id":"6006a512-981e-4c6e-9e09-436c783a91eb","elementConfiguration":{"binding":"UserProfile.Name","removeAndKeepContent":false,"disableUpdates":false,"type":"text"}},{"type":"richTextContentControl","id":"e66d27d7-ce18-4de2-b977-85abad282a0d","elementConfiguration":{"binding":"UserProfile.Name","removeAndKeepContent":false,"disableUpdates":false,"type":"text"}},{"type":"richTextContentControl","id":"ff0b0d4d-e40d-416d-8f39-e7fe8ed7fa05","elementConfiguration":{"binding":"Form.ProjectReference","visibility":{"action":"hide","operator":"equals","compareValue":""},"removeAndKeepContent":false,"disableUpdates":false,"type":"text"}},{"type":"richTextContentControl","id":"304916bc-09cf-44b1-985d-8dadc4369525","elementConfiguration":{"binding":"UserProfile.Department.FullAddress","removeAndKeepContent":false,"disableUpdates":false,"type":"text"}},{"type":"richTextContentControl","id":"33fd0cd4-0be9-40be-b8c0-cd8af39e9180","elementConfiguration":{"visibility":{"action":"hide","binding":"UserProfile.Department.OfficeTelephone","operator":"equals","compareValue":""},"disableUpdates":false,"type":"group"}},{"type":"richTextContentControl","id":"91cd5817-c72a-491e-8ca7-957a083ee2eb","elementConfiguration":{"binding":"UserProfile.Department.OfficeTelephone","removeAndKeepContent":false,"disableUpdates":false,"type":"text"}},{"type":"richTextContentControl","id":"01f123eb-ba31-49ca-915a-4b7bda6bcf62","elementConfiguration":{"binding":"UserProfile.Department.FullAddress","removeAndKeepContent":false,"disableUpdates":false,"type":"text"}},{"type":"richTextContentControl","id":"a73ffbd1-1de8-4e87-bf92-b507d2575846","elementConfiguration":{"visibility":{"action":"hide","binding":"UserProfile.Department.OfficeTelephone","operator":"equals","compareValue":""},"disableUpdates":false,"type":"group"}},{"type":"richTextContentControl","id":"1bc3b9c6-9406-497a-8881-441e8e9abd21","elementConfiguration":{"binding":"UserProfile.Department.OfficeTelephone","removeAndKeepContent":false,"disableUpdates":false,"type":"text"}},{"type":"richTextContentControl","id":"9d233541-9b5e-4a6e-b14e-87732772e736","elementConfiguration":{"binding":"Form.ProjectReference","visibility":{"action":"hide","operator":"equals","compareValue":""},"removeAndKeepContent":false,"disableUpdates":false,"type":"text"}},{"type":"richTextContentControl","id":"4cc80b97-9365-4921-81ba-a0e01749ecd0","elementConfiguration":{"format":"{{DateFormats.GeneralDate}}","binding":"Form.Date","removeAndKeepContent":false,"disableUpdates":false,"type":"date"}},{"type":"richTextContentControl","id":"75cfe1ee-c251-43c5-ab9e-d2c8578afdf4","elementConfiguration":{"binding":"Form.ProjectReference","visibility":{"action":"hide","operator":"equals","compareValue":""},"removeAndKeepContent":false,"disableUpdates":false,"type":"text"}},{"type":"richTextContentControl","id":"d783b694-02d1-4f95-aa7e-587f22ffb299","elementConfiguration":{"format":"{{DateFormats.GeneralDate}}","binding":"Form.Date","removeAndKeepContent":false,"disableUpdates":false,"type":"date"}}],"transformationConfigurations":[{"topMargin":"{{UserProfile.PageSetup.TopMargin}}","rightMargin":"{{UserProfile.PageSetup.RightMargin}}","bottomMargin":"{{UserProfile.PageSetup.BottomMargin}}","leftMargin":"{{UserProfile.PageSetup.LeftMargin}}","paperWidth":"{{UserProfile.PageSetup.PaperWidth}}","paperHeight":"{{UserProfile.PageSetup.PaperHeight}}","originalValues":{"topMargin":2552,"rightMargin":1134,"bottomMargin":2041,"leftMargin":1418,"gutter":0,"gutterPosition":"left","orientation":"portrait","paperWidth":11906,"paperHeight":16838,"headerFromEdge":1588,"footerFromEdge":782},"disableUpdates":false,"type":"pageSetup"},{"binding":"UserProfile.LogoInsertion.LogoName","shapeName":"LogoHide","width":"{{UserProfile.LogoInsertion.LogoWidth}}","namedSections":"all","namedPages":"all","leftOffset":"{{UserProfile.LogoInsertion.LeftOffset}}","horizontalRelativePosition":"rightMargin","topOffset":"{{UserProfile.LogoInsertion.TopOffset}}","verticalRelativePosition":"page","imageTextWrapping":"inFrontOfText","disableUpdates":false,"type":"imageHeader"},{"propertyName":"ProjectReference","propertyValue":"{{Form.ProjectReference}}","disableUpdates":false,"type":"customDocumentProperty"},{"propertyName":"Title","propertyValue":"{{Form.Title}}","disableUpdates":false,"type":"customDocumentProperty"},{"propertyName":"Version","propertyValue":"{{Form.Version}}","disableUpdates":false,"type":"customDocumentProperty"},{"language":"{{DocumentLanguage}}","disableUpdates":false,"type":"proofingLanguage"},{"propertyName":"PageSetup","propertyValue":"{{UserProfile.PageSetup.PaperSize}}","disableUpdates":false,"type":"customDocumentProperty"}],"isBaseTemplate":false,"templateName":"Algemeen rapport_UKNS_NL-ALL","templateDescription":"","enableDocumentContentUpdater":true,"version":"1.3"}]]></TemplafyTemplateConfiguration>
+</file>
+
+<file path=customXml/item4.xml><?xml version="1.0" encoding="utf-8"?>
+<?mso-contentType ?>
+<FormTemplates xmlns="http://schemas.microsoft.com/sharepoint/v3/contenttype/forms">
+  <Display>DocumentLibraryForm</Display>
+  <Edit>DocumentLibraryForm</Edit>
+  <New>DocumentLibraryForm</New>
+</FormTemplates>
+</file>
+
+<file path=customXml/item5.xml><?xml version="1.0" encoding="utf-8"?>
+<p:properties xmlns:p="http://schemas.microsoft.com/office/2006/metadata/properties" xmlns:xsi="http://www.w3.org/2001/XMLSchema-instance" xmlns:pc="http://schemas.microsoft.com/office/infopath/2007/PartnerControls">
+  <documentManagement>
+    <lcf76f155ced4ddcb4097134ff3c332f xmlns="470a43d6-5285-470b-9a64-75d0016e5c24">
+      <Terms xmlns="http://schemas.microsoft.com/office/infopath/2007/PartnerControls"/>
+    </lcf76f155ced4ddcb4097134ff3c332f>
+    <TaxCatchAll xmlns="46ece21c-30c9-4e8a-9bcb-f01a44782352" xsi:nil="true"/>
+  </documentManagement>
+</p:properties>
+</file>
+
+<file path=customXml/item6.xml><?xml version="1.0" encoding="utf-8"?>
 <ct:contentTypeSchema xmlns:ct="http://schemas.microsoft.com/office/2006/metadata/contentType" xmlns:ma="http://schemas.microsoft.com/office/2006/metadata/properties/metaAttributes" ct:_="" ma:_="" ma:contentTypeName="Document" ma:contentTypeID="0x010100766FD3B0C1D0324E8D3A419896AD0AEA" ma:contentTypeVersion="19" ma:contentTypeDescription="Create a new document." ma:contentTypeScope="" ma:versionID="7ab188b833267d4740fff6fb34b52195">
   <xsd:schema xmlns:xsd="http://www.w3.org/2001/XMLSchema" xmlns:xs="http://www.w3.org/2001/XMLSchema" xmlns:p="http://schemas.microsoft.com/office/2006/metadata/properties" xmlns:ns2="470a43d6-5285-470b-9a64-75d0016e5c24" xmlns:ns3="46ece21c-30c9-4e8a-9bcb-f01a44782352" targetNamespace="http://schemas.microsoft.com/office/2006/metadata/properties" ma:root="true" ma:fieldsID="e44433cd420dc565567983d5cc7180ca" ns2:_="" ns3:_="">
     <xsd:import namespace="470a43d6-5285-470b-9a64-75d0016e5c24"/>
@@ -45267,34 +45369,6 @@
 </ct:contentTypeSchema>
 </file>
 
-<file path=customXml/item3.xml><?xml version="1.0" encoding="utf-8"?>
-<p:properties xmlns:p="http://schemas.microsoft.com/office/2006/metadata/properties" xmlns:xsi="http://www.w3.org/2001/XMLSchema-instance" xmlns:pc="http://schemas.microsoft.com/office/infopath/2007/PartnerControls">
-  <documentManagement>
-    <lcf76f155ced4ddcb4097134ff3c332f xmlns="470a43d6-5285-470b-9a64-75d0016e5c24">
-      <Terms xmlns="http://schemas.microsoft.com/office/infopath/2007/PartnerControls"/>
-    </lcf76f155ced4ddcb4097134ff3c332f>
-    <TaxCatchAll xmlns="46ece21c-30c9-4e8a-9bcb-f01a44782352" xsi:nil="true"/>
-  </documentManagement>
-</p:properties>
-</file>
-
-<file path=customXml/item4.xml><?xml version="1.0" encoding="utf-8"?>
-<?mso-contentType ?>
-<FormTemplates xmlns="http://schemas.microsoft.com/sharepoint/v3/contenttype/forms">
-  <Display>DocumentLibraryForm</Display>
-  <Edit>DocumentLibraryForm</Edit>
-  <New>DocumentLibraryForm</New>
-</FormTemplates>
-</file>
-
-<file path=customXml/item5.xml><?xml version="1.0" encoding="utf-8"?>
-<TemplafyTemplateConfiguration><![CDATA[{"elementsMetadata":[{"type":"richTextContentControl","id":"ec8b3160-25f8-414a-80e0-e48d9cb012dc","elementConfiguration":{"binding":"Form.Title","removeAndKeepContent":false,"disableUpdates":false,"type":"text"}},{"type":"richTextContentControl","id":"8403fd50-6acc-4c19-bb76-5adfb21693b6","elementConfiguration":{"binding":"Form.ProjectReference","visibility":{"action":"hide","operator":"equals","compareValue":""},"removeAndKeepContent":false,"disableUpdates":false,"type":"text"}},{"type":"richTextContentControl","id":"d3295b1e-5322-416b-b13f-164e6864cf38","elementConfiguration":{"binding":"Form.Version","visibility":{"action":"hide","operator":"equals","compareValue":""},"removeAndKeepContent":false,"disableUpdates":false,"type":"text"}},{"type":"richTextContentControl","id":"26fb0063-0a6c-4ae6-8a83-a412dca9947c","elementConfiguration":{"format":"{{DateFormats.GeneralDate}}","binding":"Form.Date","removeAndKeepContent":false,"disableUpdates":false,"type":"date"}},{"type":"richTextContentControl","id":"2b60100f-ea86-46ee-a99b-8cdf48105287","elementConfiguration":{"binding":"UserProfile.Entity.Entity","removeAndKeepContent":false,"disableUpdates":false,"type":"text"}},{"type":"richTextContentControl","id":"6006a512-981e-4c6e-9e09-436c783a91eb","elementConfiguration":{"binding":"UserProfile.Name","removeAndKeepContent":false,"disableUpdates":false,"type":"text"}},{"type":"richTextContentControl","id":"e66d27d7-ce18-4de2-b977-85abad282a0d","elementConfiguration":{"binding":"UserProfile.Name","removeAndKeepContent":false,"disableUpdates":false,"type":"text"}},{"type":"richTextContentControl","id":"ff0b0d4d-e40d-416d-8f39-e7fe8ed7fa05","elementConfiguration":{"binding":"Form.ProjectReference","visibility":{"action":"hide","operator":"equals","compareValue":""},"removeAndKeepContent":false,"disableUpdates":false,"type":"text"}},{"type":"richTextContentControl","id":"304916bc-09cf-44b1-985d-8dadc4369525","elementConfiguration":{"binding":"UserProfile.Department.FullAddress","removeAndKeepContent":false,"disableUpdates":false,"type":"text"}},{"type":"richTextContentControl","id":"33fd0cd4-0be9-40be-b8c0-cd8af39e9180","elementConfiguration":{"visibility":{"action":"hide","binding":"UserProfile.Department.OfficeTelephone","operator":"equals","compareValue":""},"disableUpdates":false,"type":"group"}},{"type":"richTextContentControl","id":"91cd5817-c72a-491e-8ca7-957a083ee2eb","elementConfiguration":{"binding":"UserProfile.Department.OfficeTelephone","removeAndKeepContent":false,"disableUpdates":false,"type":"text"}},{"type":"richTextContentControl","id":"01f123eb-ba31-49ca-915a-4b7bda6bcf62","elementConfiguration":{"binding":"UserProfile.Department.FullAddress","removeAndKeepContent":false,"disableUpdates":false,"type":"text"}},{"type":"richTextContentControl","id":"a73ffbd1-1de8-4e87-bf92-b507d2575846","elementConfiguration":{"visibility":{"action":"hide","binding":"UserProfile.Department.OfficeTelephone","operator":"equals","compareValue":""},"disableUpdates":false,"type":"group"}},{"type":"richTextContentControl","id":"1bc3b9c6-9406-497a-8881-441e8e9abd21","elementConfiguration":{"binding":"UserProfile.Department.OfficeTelephone","removeAndKeepContent":false,"disableUpdates":false,"type":"text"}},{"type":"richTextContentControl","id":"9d233541-9b5e-4a6e-b14e-87732772e736","elementConfiguration":{"binding":"Form.ProjectReference","visibility":{"action":"hide","operator":"equals","compareValue":""},"removeAndKeepContent":false,"disableUpdates":false,"type":"text"}},{"type":"richTextContentControl","id":"4cc80b97-9365-4921-81ba-a0e01749ecd0","elementConfiguration":{"format":"{{DateFormats.GeneralDate}}","binding":"Form.Date","removeAndKeepContent":false,"disableUpdates":false,"type":"date"}},{"type":"richTextContentControl","id":"75cfe1ee-c251-43c5-ab9e-d2c8578afdf4","elementConfiguration":{"binding":"Form.ProjectReference","visibility":{"action":"hide","operator":"equals","compareValue":""},"removeAndKeepContent":false,"disableUpdates":false,"type":"text"}},{"type":"richTextContentControl","id":"d783b694-02d1-4f95-aa7e-587f22ffb299","elementConfiguration":{"format":"{{DateFormats.GeneralDate}}","binding":"Form.Date","removeAndKeepContent":false,"disableUpdates":false,"type":"date"}}],"transformationConfigurations":[{"topMargin":"{{UserProfile.PageSetup.TopMargin}}","rightMargin":"{{UserProfile.PageSetup.RightMargin}}","bottomMargin":"{{UserProfile.PageSetup.BottomMargin}}","leftMargin":"{{UserProfile.PageSetup.LeftMargin}}","paperWidth":"{{UserProfile.PageSetup.PaperWidth}}","paperHeight":"{{UserProfile.PageSetup.PaperHeight}}","originalValues":{"topMargin":2552,"rightMargin":1134,"bottomMargin":2041,"leftMargin":1418,"gutter":0,"gutterPosition":"left","orientation":"portrait","paperWidth":11906,"paperHeight":16838,"headerFromEdge":1588,"footerFromEdge":782},"disableUpdates":false,"type":"pageSetup"},{"binding":"UserProfile.LogoInsertion.LogoName","shapeName":"LogoHide","width":"{{UserProfile.LogoInsertion.LogoWidth}}","namedSections":"all","namedPages":"all","leftOffset":"{{UserProfile.LogoInsertion.LeftOffset}}","horizontalRelativePosition":"rightMargin","topOffset":"{{UserProfile.LogoInsertion.TopOffset}}","verticalRelativePosition":"page","imageTextWrapping":"inFrontOfText","disableUpdates":false,"type":"imageHeader"},{"propertyName":"ProjectReference","propertyValue":"{{Form.ProjectReference}}","disableUpdates":false,"type":"customDocumentProperty"},{"propertyName":"Title","propertyValue":"{{Form.Title}}","disableUpdates":false,"type":"customDocumentProperty"},{"propertyName":"Version","propertyValue":"{{Form.Version}}","disableUpdates":false,"type":"customDocumentProperty"},{"language":"{{DocumentLanguage}}","disableUpdates":false,"type":"proofingLanguage"},{"propertyName":"PageSetup","propertyValue":"{{UserProfile.PageSetup.PaperSize}}","disableUpdates":false,"type":"customDocumentProperty"}],"isBaseTemplate":false,"templateName":"Algemeen rapport_UKNS_NL-ALL","templateDescription":"","enableDocumentContentUpdater":true,"version":"1.3"}]]></TemplafyTemplateConfiguration>
-</file>
-
-<file path=customXml/item6.xml><?xml version="1.0" encoding="utf-8"?>
-<b:Sources xmlns:b="http://schemas.openxmlformats.org/officeDocument/2006/bibliography" xmlns="http://schemas.openxmlformats.org/officeDocument/2006/bibliography" SelectedStyle="\GostName.XSL" StyleName="GOST - Name Sort" Version="2003"/>
-</file>
-
 <file path=customXml/itemProps1.xml><?xml version="1.0" encoding="utf-8"?>
 <ds:datastoreItem xmlns:ds="http://schemas.openxmlformats.org/officeDocument/2006/customXml" ds:itemID="{E78224B9-30A2-4041-94CA-6422A6BC53DA}">
   <ds:schemaRefs/>
@@ -45302,6 +45376,39 @@
 </file>
 
 <file path=customXml/itemProps2.xml><?xml version="1.0" encoding="utf-8"?>
+<ds:datastoreItem xmlns:ds="http://schemas.openxmlformats.org/officeDocument/2006/customXml" ds:itemID="{0607A669-E7AD-4F38-8695-94569278FB4C}">
+  <ds:schemaRefs>
+    <ds:schemaRef ds:uri="http://schemas.openxmlformats.org/officeDocument/2006/bibliography"/>
+  </ds:schemaRefs>
+</ds:datastoreItem>
+</file>
+
+<file path=customXml/itemProps3.xml><?xml version="1.0" encoding="utf-8"?>
+<ds:datastoreItem xmlns:ds="http://schemas.openxmlformats.org/officeDocument/2006/customXml" ds:itemID="{028D40E2-1CD2-4A7C-8137-29C02AD14501}">
+  <ds:schemaRefs/>
+</ds:datastoreItem>
+</file>
+
+<file path=customXml/itemProps4.xml><?xml version="1.0" encoding="utf-8"?>
+<ds:datastoreItem xmlns:ds="http://schemas.openxmlformats.org/officeDocument/2006/customXml" ds:itemID="{734C5BFC-1AE0-4B42-B3FD-CC4EC52A933C}">
+  <ds:schemaRefs>
+    <ds:schemaRef ds:uri="http://schemas.microsoft.com/sharepoint/v3/contenttype/forms"/>
+  </ds:schemaRefs>
+</ds:datastoreItem>
+</file>
+
+<file path=customXml/itemProps5.xml><?xml version="1.0" encoding="utf-8"?>
+<ds:datastoreItem xmlns:ds="http://schemas.openxmlformats.org/officeDocument/2006/customXml" ds:itemID="{D2A54DF7-987F-4498-8757-566C853BAD43}">
+  <ds:schemaRefs>
+    <ds:schemaRef ds:uri="http://schemas.microsoft.com/office/2006/metadata/properties"/>
+    <ds:schemaRef ds:uri="http://schemas.microsoft.com/office/infopath/2007/PartnerControls"/>
+    <ds:schemaRef ds:uri="470a43d6-5285-470b-9a64-75d0016e5c24"/>
+    <ds:schemaRef ds:uri="46ece21c-30c9-4e8a-9bcb-f01a44782352"/>
+  </ds:schemaRefs>
+</ds:datastoreItem>
+</file>
+
+<file path=customXml/itemProps6.xml><?xml version="1.0" encoding="utf-8"?>
 <ds:datastoreItem xmlns:ds="http://schemas.openxmlformats.org/officeDocument/2006/customXml" ds:itemID="{FAEDFCFF-68B9-4DD5-BEA6-0635C0C8FC32}">
   <ds:schemaRefs>
     <ds:schemaRef ds:uri="http://schemas.microsoft.com/office/2006/metadata/contentType"/>
@@ -45318,37 +45425,4 @@
     <ds:schemaRef ds:uri="http://schemas.microsoft.com/internal/obd"/>
   </ds:schemaRefs>
 </ds:datastoreItem>
-</file>
-
-<file path=customXml/itemProps3.xml><?xml version="1.0" encoding="utf-8"?>
-<ds:datastoreItem xmlns:ds="http://schemas.openxmlformats.org/officeDocument/2006/customXml" ds:itemID="{D2A54DF7-987F-4498-8757-566C853BAD43}">
-  <ds:schemaRefs>
-    <ds:schemaRef ds:uri="http://schemas.microsoft.com/office/2006/metadata/properties"/>
-    <ds:schemaRef ds:uri="http://schemas.microsoft.com/office/infopath/2007/PartnerControls"/>
-    <ds:schemaRef ds:uri="470a43d6-5285-470b-9a64-75d0016e5c24"/>
-    <ds:schemaRef ds:uri="46ece21c-30c9-4e8a-9bcb-f01a44782352"/>
-  </ds:schemaRefs>
-</ds:datastoreItem>
-</file>
-
-<file path=customXml/itemProps4.xml><?xml version="1.0" encoding="utf-8"?>
-<ds:datastoreItem xmlns:ds="http://schemas.openxmlformats.org/officeDocument/2006/customXml" ds:itemID="{734C5BFC-1AE0-4B42-B3FD-CC4EC52A933C}">
-  <ds:schemaRefs>
-    <ds:schemaRef ds:uri="http://schemas.microsoft.com/sharepoint/v3/contenttype/forms"/>
-  </ds:schemaRefs>
-</ds:datastoreItem>
-</file>
-
-<file path=customXml/itemProps5.xml><?xml version="1.0" encoding="utf-8"?>
-<ds:datastoreItem xmlns:ds="http://schemas.openxmlformats.org/officeDocument/2006/customXml" ds:itemID="{028D40E2-1CD2-4A7C-8137-29C02AD14501}">
-  <ds:schemaRefs/>
-</ds:datastoreItem>
-</file>
-
-<file path=customXml/itemProps6.xml><?xml version="1.0" encoding="utf-8"?>
-<ds:datastoreItem xmlns:ds="http://schemas.openxmlformats.org/officeDocument/2006/customXml" ds:itemID="{0607A669-E7AD-4F38-8695-94569278FB4C}">
-  <ds:schemaRefs>
-    <ds:schemaRef ds:uri="http://schemas.openxmlformats.org/officeDocument/2006/bibliography"/>
-  </ds:schemaRefs>
-</ds:datastoreItem>
 </file>
</xml_diff>